<commit_message>
Rejigged main Assignment_1.py to implement human and robot dictionaries and clear up task menu
</commit_message>
<xml_diff>
--- a/Procedural Programming Assignment 2.docx
+++ b/Procedural Programming Assignment 2.docx
@@ -823,14 +823,7 @@
                 <w:rFonts w:ascii="Courier New" w:eastAsia="Courier New" w:hAnsi="Courier New" w:cs="Courier New"/>
                 <w:lang w:val="en-GB"/>
               </w:rPr>
-              <w:t>what_next</w:t>
-            </w:r>
-            <w:r>
-              <w:rPr>
-                <w:rFonts w:ascii="Courier New" w:eastAsia="Courier New" w:hAnsi="Courier New" w:cs="Courier New"/>
-                <w:lang w:val="en-GB"/>
-              </w:rPr>
-              <w:t>()</w:t>
+              <w:t>what_next()</w:t>
             </w:r>
           </w:p>
         </w:tc>
@@ -1186,13 +1179,7 @@
               <w:spacing w:before="120" w:after="120"/>
             </w:pPr>
             <w:r>
-              <w:t xml:space="preserve">Sister-function to </w:t>
-            </w:r>
-            <w:r>
-              <w:t>ADD</w:t>
-            </w:r>
-            <w:r>
-              <w:t>, but for a human</w:t>
+              <w:t>Sister-function to ADD, but for a human</w:t>
             </w:r>
           </w:p>
         </w:tc>
@@ -5353,32 +5340,128 @@
     <w:p/>
     <w:p>
       <w:r>
-        <w:t xml:space="preserve">Schafer, </w:t>
-      </w:r>
-      <w:r>
-        <w:t>C</w:t>
-      </w:r>
-      <w:r>
-        <w:t>. (2016).</w:t>
-      </w:r>
-      <w:r>
-        <w:t xml:space="preserve"> </w:t>
+        <w:t xml:space="preserve">Faccioni, J.L. </w:t>
+      </w:r>
+      <w:r>
+        <w:t xml:space="preserve">(2022). </w:t>
       </w:r>
       <w:r>
         <w:rPr>
           <w:i/>
           <w:iCs/>
         </w:rPr>
-        <w:t>Python OOP Tutorial 1: Classes and Instances</w:t>
+        <w:t>5 Ways to Create a Dictionary in Python</w:t>
+      </w:r>
+      <w:r>
+        <w:t xml:space="preserve">. </w:t>
+      </w:r>
+      <w:r>
+        <w:t>Retrieve</w:t>
+      </w:r>
+      <w:r>
+        <w:t>d</w:t>
+      </w:r>
+      <w:r>
+        <w:t xml:space="preserve"> Jan 29</w:t>
+      </w:r>
+      <w:r>
+        <w:rPr>
+          <w:vertAlign w:val="superscript"/>
+        </w:rPr>
+        <w:t>th</w:t>
+      </w:r>
+      <w:r>
+        <w:t xml:space="preserve">, 2024 from </w:t>
+      </w:r>
+      <w:hyperlink r:id="rId9" w:history="1">
+        <w:r>
+          <w:rPr>
+            <w:rStyle w:val="Hyperlink"/>
+          </w:rPr>
+          <w:t>https://learnpython.com/blog/create-dictionary-in-python/</w:t>
+        </w:r>
+      </w:hyperlink>
+      <w:r>
+        <w:t xml:space="preserve"> </w:t>
+      </w:r>
+    </w:p>
+    <w:p/>
+    <w:p>
+      <w:r>
+        <w:t>Python</w:t>
+      </w:r>
+      <w:r>
+        <w:t xml:space="preserve"> Discuss community</w:t>
+      </w:r>
+      <w:r>
+        <w:t xml:space="preserve">. (2022). </w:t>
       </w:r>
       <w:r>
         <w:rPr>
           <w:i/>
           <w:iCs/>
         </w:rPr>
+        <w:t>Pythonic way of printing multi-line string</w:t>
+      </w:r>
+      <w:r>
+        <w:t>s</w:t>
+      </w:r>
+      <w:r>
         <w:t xml:space="preserve">. </w:t>
       </w:r>
       <w:r>
+        <w:t>Retrieved Jan 29</w:t>
+      </w:r>
+      <w:r>
+        <w:rPr>
+          <w:vertAlign w:val="superscript"/>
+        </w:rPr>
+        <w:t>th</w:t>
+      </w:r>
+      <w:r>
+        <w:t xml:space="preserve">, 2024 from </w:t>
+      </w:r>
+      <w:hyperlink r:id="rId10" w:history="1">
+        <w:r>
+          <w:rPr>
+            <w:rStyle w:val="Hyperlink"/>
+          </w:rPr>
+          <w:t>https://discuss.python.org/t/pythonic-way-of-printing-multi-line-strings/19681</w:t>
+        </w:r>
+      </w:hyperlink>
+      <w:r>
+        <w:t xml:space="preserve"> </w:t>
+      </w:r>
+    </w:p>
+    <w:p/>
+    <w:p>
+      <w:r>
+        <w:t xml:space="preserve">Schafer, </w:t>
+      </w:r>
+      <w:r>
+        <w:t>C</w:t>
+      </w:r>
+      <w:r>
+        <w:t>. (2016).</w:t>
+      </w:r>
+      <w:r>
+        <w:t xml:space="preserve"> </w:t>
+      </w:r>
+      <w:r>
+        <w:rPr>
+          <w:i/>
+          <w:iCs/>
+        </w:rPr>
+        <w:t>Python OOP Tutorial 1: Classes and Instances</w:t>
+      </w:r>
+      <w:r>
+        <w:rPr>
+          <w:i/>
+          <w:iCs/>
+        </w:rPr>
+        <w:t xml:space="preserve">. </w:t>
+      </w:r>
+      <w:r>
         <w:t>R</w:t>
       </w:r>
       <w:r>
@@ -5390,7 +5473,7 @@
       <w:r>
         <w:t xml:space="preserve">from </w:t>
       </w:r>
-      <w:hyperlink r:id="rId9">
+      <w:hyperlink r:id="rId11">
         <w:r>
           <w:rPr>
             <w:rStyle w:val="Hyperlink"/>
@@ -5439,7 +5522,7 @@
       <w:r>
         <w:t xml:space="preserve"> </w:t>
       </w:r>
-      <w:hyperlink r:id="rId10" w:history="1">
+      <w:hyperlink r:id="rId12" w:history="1">
         <w:r>
           <w:rPr>
             <w:rStyle w:val="Hyperlink"/>
@@ -5478,7 +5561,7 @@
       <w:r>
         <w:t xml:space="preserve">, 2024 from </w:t>
       </w:r>
-      <w:hyperlink r:id="rId11" w:history="1">
+      <w:hyperlink r:id="rId13" w:history="1">
         <w:r>
           <w:rPr>
             <w:rStyle w:val="Hyperlink"/>
@@ -5492,7 +5575,7 @@
       <w:r>
         <w:t xml:space="preserve">W3Schools. </w:t>
       </w:r>
-      <w:hyperlink r:id="rId12">
+      <w:hyperlink r:id="rId14">
         <w:r>
           <w:rPr>
             <w:rStyle w:val="Hyperlink"/>
@@ -6575,6 +6658,7 @@
   <w:style w:type="character" w:default="1" w:styleId="DefaultParagraphFont">
     <w:name w:val="Default Paragraph Font"/>
     <w:uiPriority w:val="1"/>
+    <w:semiHidden/>
     <w:unhideWhenUsed/>
   </w:style>
   <w:style w:type="table" w:default="1" w:styleId="TableNormal">

</xml_diff>

<commit_message>
Simplified range of tasks required; added get_status function to display which task a particular worker is working on; added a colour scheme; added a sleep function from time library to make a delay
</commit_message>
<xml_diff>
--- a/Procedural Programming Assignment 2.docx
+++ b/Procedural Programming Assignment 2.docx
@@ -4396,93 +4396,41 @@
     <w:p/>
     <w:p>
       <w:r>
-        <w:t xml:space="preserve">Schafer, </w:t>
-      </w:r>
-      <w:r>
-        <w:t>C</w:t>
-      </w:r>
-      <w:r>
-        <w:t>. (2016).</w:t>
-      </w:r>
-      <w:r>
-        <w:t xml:space="preserve"> </w:t>
+        <w:t xml:space="preserve">Ronquillo, A. </w:t>
       </w:r>
       <w:r>
         <w:rPr>
           <w:i/>
           <w:iCs/>
         </w:rPr>
-        <w:t>Python OOP Tutorial 1: Classes and Instances</w:t>
+        <w:t>A Beginner’s Guide to the Python time Module</w:t>
       </w:r>
       <w:r>
         <w:rPr>
           <w:i/>
           <w:iCs/>
         </w:rPr>
-        <w:t xml:space="preserve">. </w:t>
-      </w:r>
-      <w:r>
-        <w:t>R</w:t>
-      </w:r>
-      <w:r>
-        <w:t>etrieved November 2nd, 2024</w:t>
-      </w:r>
-      <w:r>
+        <w:t>.</w:t>
+      </w:r>
+      <w:r>
+        <w:t xml:space="preserve"> Retrieved </w:t>
+      </w:r>
+      <w:r>
+        <w:t>November 9th</w:t>
+      </w:r>
+      <w:r>
+        <w:rPr>
+          <w:vertAlign w:val="superscript"/>
+        </w:rPr>
         <w:t xml:space="preserve"> </w:t>
       </w:r>
       <w:r>
-        <w:t xml:space="preserve">from </w:t>
-      </w:r>
-      <w:hyperlink r:id="rId11">
-        <w:r>
-          <w:rPr>
-            <w:rStyle w:val="Hyperlink"/>
-          </w:rPr>
-          <w:t>https://www.youtube.com/watch?v=ZDa-Z5JzLYM&amp;pp=ygUOcHl0aG9uIGNsYXNzZXM%3D</w:t>
-        </w:r>
-      </w:hyperlink>
+        <w:t>, 2024 from</w:t>
+      </w:r>
       <w:r>
         <w:t xml:space="preserve"> </w:t>
       </w:r>
-    </w:p>
-    <w:p/>
-    <w:p>
-      <w:r>
-        <w:t xml:space="preserve">Ronquillo, A. </w:t>
-      </w:r>
-      <w:r>
-        <w:rPr>
-          <w:i/>
-          <w:iCs/>
-        </w:rPr>
-        <w:t>A Beginner’s Guide to the Python time Module</w:t>
-      </w:r>
-      <w:r>
-        <w:rPr>
-          <w:i/>
-          <w:iCs/>
-        </w:rPr>
-        <w:t>.</w:t>
-      </w:r>
-      <w:r>
-        <w:t xml:space="preserve"> Retrieved </w:t>
-      </w:r>
-      <w:r>
-        <w:t>November 9th</w:t>
-      </w:r>
-      <w:r>
-        <w:rPr>
-          <w:vertAlign w:val="superscript"/>
-        </w:rPr>
-        <w:t xml:space="preserve"> </w:t>
-      </w:r>
-      <w:r>
-        <w:t>, 2024 from</w:t>
-      </w:r>
-      <w:r>
-        <w:t xml:space="preserve"> </w:t>
-      </w:r>
-      <w:hyperlink r:id="rId12" w:history="1">
+      <w:hyperlink r:id="rId11" w:history="1">
         <w:r>
           <w:rPr>
             <w:rStyle w:val="Hyperlink"/>
@@ -4521,7 +4469,7 @@
       <w:r>
         <w:t xml:space="preserve">, 2024 from </w:t>
       </w:r>
-      <w:hyperlink r:id="rId13" w:history="1">
+      <w:hyperlink r:id="rId12" w:history="1">
         <w:r>
           <w:rPr>
             <w:rStyle w:val="Hyperlink"/>
@@ -4557,7 +4505,7 @@
       <w:r>
         <w:t xml:space="preserve">, 2024 from </w:t>
       </w:r>
-      <w:hyperlink r:id="rId14" w:history="1">
+      <w:hyperlink r:id="rId13" w:history="1">
         <w:r>
           <w:rPr>
             <w:rStyle w:val="Hyperlink"/>
@@ -4571,11 +4519,139 @@
     </w:p>
     <w:p/>
     <w:p>
-      <w:r>
-        <w:lastRenderedPageBreak/>
+      <w:pPr>
+        <w:rPr>
+          <w:b/>
+          <w:bCs/>
+          <w:lang w:val="en-GB"/>
+        </w:rPr>
+      </w:pPr>
+      <w:r>
+        <w:t>Stack Overflow community.</w:t>
+      </w:r>
+      <w:r>
+        <w:t xml:space="preserve"> (2008).</w:t>
+      </w:r>
+      <w:r>
+        <w:t xml:space="preserve"> </w:t>
+      </w:r>
+      <w:hyperlink r:id="rId14" w:history="1">
+        <w:r>
+          <w:rPr>
+            <w:rStyle w:val="Hyperlink"/>
+            <w:i/>
+            <w:iCs/>
+            <w:color w:val="auto"/>
+            <w:u w:val="none"/>
+            <w:lang w:val="en-GB"/>
+          </w:rPr>
+          <w:t>How do I get my program to sleep for 50 milliseconds?</w:t>
+        </w:r>
+      </w:hyperlink>
+      <w:r>
+        <w:rPr>
+          <w:i/>
+          <w:iCs/>
+        </w:rPr>
+        <w:t xml:space="preserve"> </w:t>
+      </w:r>
+      <w:r>
+        <w:t xml:space="preserve">Retrieved </w:t>
+      </w:r>
+      <w:r>
+        <w:t xml:space="preserve">Jan </w:t>
+      </w:r>
+      <w:r>
+        <w:t>30</w:t>
+      </w:r>
+      <w:r>
+        <w:rPr>
+          <w:vertAlign w:val="superscript"/>
+        </w:rPr>
+        <w:t>th</w:t>
+      </w:r>
+      <w:r>
+        <w:t>, 2024</w:t>
+      </w:r>
+      <w:r>
+        <w:t>. Found at</w:t>
+      </w:r>
+      <w:r>
+        <w:t xml:space="preserve"> </w:t>
+      </w:r>
+      <w:hyperlink r:id="rId15" w:history="1">
+        <w:r>
+          <w:rPr>
+            <w:rStyle w:val="Hyperlink"/>
+          </w:rPr>
+          <w:t>https://stackoverflow.com/questions/377454/how-do-i-get-my-program-to-sleep-for-50-milliseconds</w:t>
+        </w:r>
+      </w:hyperlink>
+      <w:r>
+        <w:t xml:space="preserve"> </w:t>
+      </w:r>
+    </w:p>
+    <w:p/>
+    <w:p>
+      <w:hyperlink r:id="rId16" w:history="1">
+        <w:r>
+          <w:rPr>
+            <w:rStyle w:val="Hyperlink"/>
+          </w:rPr>
+          <w:t>https://stackoverflow.com/questions/377454/how-do-i-get-my-program-to-sleep-for-50-milliseconds</w:t>
+        </w:r>
+      </w:hyperlink>
+      <w:r>
+        <w:t xml:space="preserve"> </w:t>
+      </w:r>
+    </w:p>
+    <w:p>
+      <w:pPr>
+        <w:rPr>
+          <w:rFonts w:ascii="Aptos" w:eastAsia="Aptos" w:hAnsi="Aptos"/>
+          <w:b/>
+          <w:bCs/>
+        </w:rPr>
+      </w:pPr>
+      <w:r>
+        <w:t xml:space="preserve">Woodring, J. (2023). </w:t>
+      </w:r>
+      <w:r>
+        <w:rPr>
+          <w:rFonts w:ascii="Aptos" w:eastAsia="Aptos" w:hAnsi="Aptos"/>
+          <w:i/>
+          <w:iCs/>
+        </w:rPr>
+        <w:t>Using ANSI Escape Codes to Color Your Terminal Output</w:t>
+      </w:r>
+      <w:r>
+        <w:rPr>
+          <w:i/>
+          <w:iCs/>
+        </w:rPr>
+        <w:t>.</w:t>
+      </w:r>
+      <w:r>
+        <w:t xml:space="preserve"> Youtube video. Found at </w:t>
+      </w:r>
+      <w:hyperlink r:id="rId17" w:history="1">
+        <w:r>
+          <w:rPr>
+            <w:rStyle w:val="Hyperlink"/>
+          </w:rPr>
+          <w:t>https://www.youtube.com/watch?v=yQ9Ns6Z4Q-s</w:t>
+        </w:r>
+      </w:hyperlink>
+      <w:r>
+        <w:t xml:space="preserve"> </w:t>
+      </w:r>
+    </w:p>
+    <w:p/>
+    <w:p>
+      <w:r>
         <w:t xml:space="preserve">W3Schools. </w:t>
       </w:r>
-      <w:hyperlink r:id="rId15">
+      <w:hyperlink r:id="rId18">
         <w:r>
           <w:rPr>
             <w:rStyle w:val="Hyperlink"/>

</xml_diff>

<commit_message>
swapped get_status() function for status_tuple, added empty string clause for input_robots & input_humans functions, added some delay to the I/O, NEED TO BETTER SANITISE INPUT FOR what_next; added references to essay; backed-up program
</commit_message>
<xml_diff>
--- a/Procedural Programming Assignment 2.docx
+++ b/Procedural Programming Assignment 2.docx
@@ -4480,16 +4480,74 @@
     </w:p>
     <w:p/>
     <w:p>
-      <w:r>
-        <w:t>Stack Overflow community. (</w:t>
-      </w:r>
-      <w:r>
-        <w:t xml:space="preserve">2009). </w:t>
+      <w:pPr>
+        <w:rPr>
+          <w:b/>
+          <w:bCs/>
+          <w:lang w:val="en-GB"/>
+        </w:rPr>
+      </w:pPr>
+      <w:r>
+        <w:t xml:space="preserve">Schafer, C. (2017). </w:t>
       </w:r>
       <w:r>
         <w:rPr>
           <w:i/>
           <w:iCs/>
+          <w:lang w:val="en-GB"/>
+        </w:rPr>
+        <w:t>Python Tutorial for Beginners 5: Dictionaries - Working with Key-Value Pairs</w:t>
+      </w:r>
+      <w:r>
+        <w:rPr>
+          <w:lang w:val="en-GB"/>
+        </w:rPr>
+        <w:t xml:space="preserve">. </w:t>
+      </w:r>
+      <w:r>
+        <w:t xml:space="preserve">Retrieved Jan </w:t>
+      </w:r>
+      <w:r>
+        <w:t>31st</w:t>
+      </w:r>
+      <w:r>
+        <w:t>, 2024</w:t>
+      </w:r>
+      <w:r>
+        <w:t xml:space="preserve"> from </w:t>
+      </w:r>
+      <w:hyperlink r:id="rId13" w:history="1">
+        <w:r>
+          <w:rPr>
+            <w:rStyle w:val="Hyperlink"/>
+          </w:rPr>
+          <w:t>https://www.youtube.com/watch?v=daefaLgNkw0</w:t>
+        </w:r>
+      </w:hyperlink>
+      <w:r>
+        <w:t xml:space="preserve"> </w:t>
+      </w:r>
+    </w:p>
+    <w:p>
+      <w:pPr>
+        <w:rPr>
+          <w:i/>
+          <w:iCs/>
+        </w:rPr>
+      </w:pPr>
+    </w:p>
+    <w:p/>
+    <w:p>
+      <w:r>
+        <w:t>Stack Overflow community. (</w:t>
+      </w:r>
+      <w:r>
+        <w:t xml:space="preserve">2009). </w:t>
+      </w:r>
+      <w:r>
+        <w:rPr>
+          <w:i/>
+          <w:iCs/>
         </w:rPr>
         <w:t>Git replacing LF with CRLF</w:t>
       </w:r>
@@ -4505,7 +4563,7 @@
       <w:r>
         <w:t xml:space="preserve">, 2024 from </w:t>
       </w:r>
-      <w:hyperlink r:id="rId13" w:history="1">
+      <w:hyperlink r:id="rId14" w:history="1">
         <w:r>
           <w:rPr>
             <w:rStyle w:val="Hyperlink"/>
@@ -4526,16 +4584,7 @@
           <w:lang w:val="en-GB"/>
         </w:rPr>
       </w:pPr>
-      <w:r>
-        <w:t>Stack Overflow community.</w:t>
-      </w:r>
-      <w:r>
-        <w:t xml:space="preserve"> (2008).</w:t>
-      </w:r>
-      <w:r>
-        <w:t xml:space="preserve"> </w:t>
-      </w:r>
-      <w:hyperlink r:id="rId14" w:history="1">
+      <w:hyperlink r:id="rId15" w:history="1">
         <w:r>
           <w:rPr>
             <w:rStyle w:val="Hyperlink"/>
@@ -4556,13 +4605,7 @@
         <w:t xml:space="preserve"> </w:t>
       </w:r>
       <w:r>
-        <w:t xml:space="preserve">Retrieved </w:t>
-      </w:r>
-      <w:r>
-        <w:t xml:space="preserve">Jan </w:t>
-      </w:r>
-      <w:r>
-        <w:t>30</w:t>
+        <w:t>Retrieved Jan 30</w:t>
       </w:r>
       <w:r>
         <w:rPr>
@@ -4571,28 +4614,11 @@
         <w:t>th</w:t>
       </w:r>
       <w:r>
-        <w:t>, 2024</w:t>
-      </w:r>
-      <w:r>
-        <w:t>. Found at</w:t>
+        <w:t>, 2024. Found at</w:t>
       </w:r>
       <w:r>
         <w:t xml:space="preserve"> </w:t>
       </w:r>
-      <w:hyperlink r:id="rId15" w:history="1">
-        <w:r>
-          <w:rPr>
-            <w:rStyle w:val="Hyperlink"/>
-          </w:rPr>
-          <w:t>https://stackoverflow.com/questions/377454/how-do-i-get-my-program-to-sleep-for-50-milliseconds</w:t>
-        </w:r>
-      </w:hyperlink>
-      <w:r>
-        <w:t xml:space="preserve"> </w:t>
-      </w:r>
-    </w:p>
-    <w:p/>
-    <w:p>
       <w:hyperlink r:id="rId16" w:history="1">
         <w:r>
           <w:rPr>
@@ -4605,6 +4631,58 @@
         <w:t xml:space="preserve"> </w:t>
       </w:r>
     </w:p>
+    <w:p/>
+    <w:p>
+      <w:r>
+        <w:t>Stack Overflow community. (20</w:t>
+      </w:r>
+      <w:r>
+        <w:t>14</w:t>
+      </w:r>
+      <w:r>
+        <w:t>).</w:t>
+      </w:r>
+      <w:r>
+        <w:t xml:space="preserve"> </w:t>
+      </w:r>
+      <w:r>
+        <w:rPr>
+          <w:i/>
+          <w:iCs/>
+        </w:rPr>
+        <w:t>How do you get Python to detect for no input</w:t>
+      </w:r>
+      <w:r>
+        <w:rPr>
+          <w:i/>
+          <w:iCs/>
+        </w:rPr>
+        <w:t xml:space="preserve">. </w:t>
+      </w:r>
+      <w:r>
+        <w:t>Retrieved Jan 3</w:t>
+      </w:r>
+      <w:r>
+        <w:t>1st</w:t>
+      </w:r>
+      <w:r>
+        <w:t xml:space="preserve">, 2024. </w:t>
+      </w:r>
+      <w:r>
+        <w:t xml:space="preserve">Found at </w:t>
+      </w:r>
+      <w:hyperlink r:id="rId17" w:history="1">
+        <w:r>
+          <w:rPr>
+            <w:rStyle w:val="Hyperlink"/>
+          </w:rPr>
+          <w:t>https://stackoverflow.com/questions/26226489/how-do-you-get-python-to-detect-for-no-input</w:t>
+        </w:r>
+      </w:hyperlink>
+      <w:r>
+        <w:t xml:space="preserve"> </w:t>
+      </w:r>
+    </w:p>
     <w:p>
       <w:pPr>
         <w:rPr>
@@ -4634,7 +4712,7 @@
       <w:r>
         <w:t xml:space="preserve"> Youtube video. Found at </w:t>
       </w:r>
-      <w:hyperlink r:id="rId17" w:history="1">
+      <w:hyperlink r:id="rId18" w:history="1">
         <w:r>
           <w:rPr>
             <w:rStyle w:val="Hyperlink"/>
@@ -4651,7 +4729,7 @@
       <w:r>
         <w:t xml:space="preserve">W3Schools. </w:t>
       </w:r>
-      <w:hyperlink r:id="rId18">
+      <w:hyperlink r:id="rId19">
         <w:r>
           <w:rPr>
             <w:rStyle w:val="Hyperlink"/>

</xml_diff>

<commit_message>
The program is getting a bit tangled now. I need to use the status_tuple and task_log and sort out the control flow between the different functions
</commit_message>
<xml_diff>
--- a/Procedural Programming Assignment 2.docx
+++ b/Procedural Programming Assignment 2.docx
@@ -4505,16 +4505,7 @@
         <w:t xml:space="preserve">. </w:t>
       </w:r>
       <w:r>
-        <w:t xml:space="preserve">Retrieved Jan </w:t>
-      </w:r>
-      <w:r>
-        <w:t>31st</w:t>
-      </w:r>
-      <w:r>
-        <w:t>, 2024</w:t>
-      </w:r>
-      <w:r>
-        <w:t xml:space="preserve"> from </w:t>
+        <w:t xml:space="preserve">Retrieved Jan 31st, 2024 from </w:t>
       </w:r>
       <w:hyperlink r:id="rId13" w:history="1">
         <w:r>
@@ -4634,13 +4625,7 @@
     <w:p/>
     <w:p>
       <w:r>
-        <w:t>Stack Overflow community. (20</w:t>
-      </w:r>
-      <w:r>
-        <w:t>14</w:t>
-      </w:r>
-      <w:r>
-        <w:t>).</w:t>
+        <w:t>Stack Overflow community. (2014).</w:t>
       </w:r>
       <w:r>
         <w:t xml:space="preserve"> </w:t>
@@ -4660,16 +4645,7 @@
         <w:t xml:space="preserve">. </w:t>
       </w:r>
       <w:r>
-        <w:t>Retrieved Jan 3</w:t>
-      </w:r>
-      <w:r>
-        <w:t>1st</w:t>
-      </w:r>
-      <w:r>
-        <w:t xml:space="preserve">, 2024. </w:t>
-      </w:r>
-      <w:r>
-        <w:t xml:space="preserve">Found at </w:t>
+        <w:t xml:space="preserve">Retrieved Jan 31st, 2024. Found at </w:t>
       </w:r>
       <w:hyperlink r:id="rId17" w:history="1">
         <w:r>
@@ -4683,6 +4659,7 @@
         <w:t xml:space="preserve"> </w:t>
       </w:r>
     </w:p>
+    <w:p/>
     <w:p>
       <w:pPr>
         <w:rPr>
@@ -4717,7 +4694,19 @@
           <w:rPr>
             <w:rStyle w:val="Hyperlink"/>
           </w:rPr>
-          <w:t>https://www.youtube.com/watch?v=yQ9Ns6Z4Q-s</w:t>
+          <w:t>https://ww</w:t>
+        </w:r>
+        <w:r>
+          <w:rPr>
+            <w:rStyle w:val="Hyperlink"/>
+          </w:rPr>
+          <w:t>w</w:t>
+        </w:r>
+        <w:r>
+          <w:rPr>
+            <w:rStyle w:val="Hyperlink"/>
+          </w:rPr>
+          <w:t>.youtube.com/watch?v=yQ9Ns6Z4Q-s</w:t>
         </w:r>
       </w:hyperlink>
       <w:r>
@@ -5806,6 +5795,7 @@
   <w:style w:type="character" w:default="1" w:styleId="DefaultParagraphFont">
     <w:name w:val="Default Paragraph Font"/>
     <w:uiPriority w:val="1"/>
+    <w:semiHidden/>
     <w:unhideWhenUsed/>
   </w:style>
   <w:style w:type="table" w:default="1" w:styleId="TableNormal">

</xml_diff>

<commit_message>
Continued mapping out options for (re)assigning tasks and statuses; ; backed-up; also deleted some scratch files
</commit_message>
<xml_diff>
--- a/Procedural Programming Assignment 2.docx
+++ b/Procedural Programming Assignment 2.docx
@@ -42,53 +42,36 @@
     </w:p>
     <w:p>
       <w:pPr>
-        <w:rPr>
-          <w:b/>
-          <w:bCs/>
-        </w:rPr>
-      </w:pPr>
-      <w:r>
-        <w:rPr>
-          <w:b/>
-          <w:bCs/>
-        </w:rPr>
-        <w:tab/>
-      </w:r>
-      <w:r>
-        <w:rPr>
-          <w:b/>
-          <w:bCs/>
-        </w:rPr>
-        <w:tab/>
-      </w:r>
-      <w:r>
-        <w:rPr>
-          <w:b/>
-          <w:bCs/>
-        </w:rPr>
-        <w:tab/>
-      </w:r>
-      <w:r>
-        <w:rPr>
-          <w:b/>
-          <w:bCs/>
-        </w:rPr>
-        <w:tab/>
-      </w:r>
-      <w:r>
-        <w:rPr>
-          <w:b/>
-          <w:bCs/>
-        </w:rPr>
-        <w:tab/>
-        <w:t>“Ro</w:t>
-      </w:r>
-      <w:r>
-        <w:rPr>
-          <w:b/>
-          <w:bCs/>
-        </w:rPr>
-        <w:t>-Ro-Ro-Your-Bots”</w:t>
+        <w:jc w:val="center"/>
+        <w:rPr>
+          <w:rFonts w:ascii="Courier New" w:hAnsi="Courier New" w:cs="Courier New"/>
+          <w:sz w:val="32"/>
+          <w:szCs w:val="32"/>
+        </w:rPr>
+      </w:pPr>
+      <w:r>
+        <w:rPr>
+          <w:rFonts w:ascii="Courier New" w:hAnsi="Courier New" w:cs="Courier New"/>
+          <w:sz w:val="32"/>
+          <w:szCs w:val="32"/>
+        </w:rPr>
+        <w:t>Ro</w:t>
+      </w:r>
+      <w:r>
+        <w:rPr>
+          <w:rFonts w:ascii="Courier New" w:hAnsi="Courier New" w:cs="Courier New"/>
+          <w:sz w:val="32"/>
+          <w:szCs w:val="32"/>
+        </w:rPr>
+        <w:t>-Ro-Ro-Your-Bots</w:t>
+      </w:r>
+      <w:r>
+        <w:rPr>
+          <w:rFonts w:ascii="Courier New" w:hAnsi="Courier New" w:cs="Courier New"/>
+          <w:sz w:val="32"/>
+          <w:szCs w:val="32"/>
+        </w:rPr>
+        <w:t>™</w:t>
       </w:r>
     </w:p>
     <w:p>
@@ -4229,13 +4212,7 @@
         <w:rPr>
           <w:lang w:val="en-GB"/>
         </w:rPr>
-        <w:t>Bell, A</w:t>
-      </w:r>
-      <w:r>
-        <w:rPr>
-          <w:lang w:val="en-GB"/>
-        </w:rPr>
-        <w:t xml:space="preserve">. (2018). </w:t>
+        <w:t xml:space="preserve">Bell, A. (2018). </w:t>
       </w:r>
       <w:r>
         <w:rPr>
@@ -4243,67 +4220,59 @@
           <w:iCs/>
           <w:lang w:val="en-GB"/>
         </w:rPr>
-        <w:t>Get programming : learn to code with Python</w:t>
-      </w:r>
-      <w:r>
-        <w:rPr>
-          <w:i/>
-          <w:iCs/>
-          <w:lang w:val="en-GB"/>
-        </w:rPr>
-        <w:t>.</w:t>
-      </w:r>
-      <w:r>
-        <w:rPr>
-          <w:lang w:val="en-GB"/>
-        </w:rPr>
-        <w:t xml:space="preserve"> </w:t>
-      </w:r>
-      <w:r>
-        <w:rPr>
-          <w:lang w:val="en-GB"/>
-        </w:rPr>
-        <w:t>Manning Publications</w:t>
-      </w:r>
-      <w:r>
-        <w:rPr>
-          <w:lang w:val="en-GB"/>
-        </w:rPr>
-        <w:t>.</w:t>
+        <w:t>Get programming : learn to code with Python.</w:t>
+      </w:r>
+      <w:r>
+        <w:rPr>
+          <w:lang w:val="en-GB"/>
+        </w:rPr>
+        <w:t xml:space="preserve"> Manning Publications.</w:t>
       </w:r>
     </w:p>
     <w:p/>
     <w:p>
       <w:r>
-        <w:t xml:space="preserve">Faccioni, J.L. </w:t>
-      </w:r>
-      <w:r>
-        <w:t xml:space="preserve">(2022). </w:t>
+        <w:t>ConnorWill. (</w:t>
+      </w:r>
+      <w:r>
+        <w:t xml:space="preserve">2022). </w:t>
       </w:r>
       <w:r>
         <w:rPr>
           <w:i/>
           <w:iCs/>
         </w:rPr>
-        <w:t>5 Ways to Create a Dictionary in Python</w:t>
-      </w:r>
-      <w:r>
-        <w:t xml:space="preserve">. </w:t>
-      </w:r>
-      <w:r>
-        <w:t>Retrieve</w:t>
-      </w:r>
-      <w:r>
-        <w:t>d</w:t>
-      </w:r>
-      <w:r>
-        <w:t xml:space="preserve"> Jan 29</w:t>
+        <w:t xml:space="preserve">Ansi Escape Sequences </w:t>
+      </w:r>
+      <w:r>
+        <w:rPr>
+          <w:i/>
+          <w:iCs/>
+        </w:rPr>
+        <w:t>c</w:t>
+      </w:r>
+      <w:r>
+        <w:rPr>
+          <w:i/>
+          <w:iCs/>
+        </w:rPr>
+        <w:t>heatsheet.</w:t>
+      </w:r>
+      <w:r>
+        <w:rPr>
+          <w:i/>
+          <w:iCs/>
+        </w:rPr>
+        <w:t xml:space="preserve"> </w:t>
+      </w:r>
+      <w:r>
+        <w:t>GitHub. Rretrieved Jan 31</w:t>
       </w:r>
       <w:r>
         <w:rPr>
           <w:vertAlign w:val="superscript"/>
         </w:rPr>
-        <w:t>th</w:t>
+        <w:t>st</w:t>
       </w:r>
       <w:r>
         <w:t xml:space="preserve">, 2024 from </w:t>
@@ -4312,6 +4281,56 @@
         <w:r>
           <w:rPr>
             <w:rStyle w:val="Hyperlink"/>
+            <w:color w:val="auto"/>
+          </w:rPr>
+          <w:t>https://gist.github.com/ConnerWill/d4b6c776b509add763e17f9f113fd25b</w:t>
+        </w:r>
+      </w:hyperlink>
+      <w:r>
+        <w:t xml:space="preserve"> </w:t>
+      </w:r>
+    </w:p>
+    <w:p/>
+    <w:p>
+      <w:r>
+        <w:t xml:space="preserve">Faccioni, J.L. </w:t>
+      </w:r>
+      <w:r>
+        <w:t xml:space="preserve">(2022). </w:t>
+      </w:r>
+      <w:r>
+        <w:rPr>
+          <w:i/>
+          <w:iCs/>
+        </w:rPr>
+        <w:t>5 Ways to Create a Dictionary in Python</w:t>
+      </w:r>
+      <w:r>
+        <w:t xml:space="preserve">. </w:t>
+      </w:r>
+      <w:r>
+        <w:t>Retrieve</w:t>
+      </w:r>
+      <w:r>
+        <w:t>d</w:t>
+      </w:r>
+      <w:r>
+        <w:t xml:space="preserve"> Jan 29</w:t>
+      </w:r>
+      <w:r>
+        <w:rPr>
+          <w:vertAlign w:val="superscript"/>
+        </w:rPr>
+        <w:t>th</w:t>
+      </w:r>
+      <w:r>
+        <w:t xml:space="preserve">, 2024 from </w:t>
+      </w:r>
+      <w:hyperlink r:id="rId10" w:history="1">
+        <w:r>
+          <w:rPr>
+            <w:rStyle w:val="Hyperlink"/>
+            <w:color w:val="auto"/>
           </w:rPr>
           <w:t>https://learnpython.com/blog/create-dictionary-in-python/</w:t>
         </w:r>
@@ -4367,10 +4386,7 @@
         <w:t>Pythonic way of printing multi-line string</w:t>
       </w:r>
       <w:r>
-        <w:t>s</w:t>
-      </w:r>
-      <w:r>
-        <w:t>. Retrieved Jan 29</w:t>
+        <w:t>s. Retrieved Jan 29</w:t>
       </w:r>
       <w:r>
         <w:rPr>
@@ -4381,10 +4397,11 @@
       <w:r>
         <w:t xml:space="preserve">, 2024 from </w:t>
       </w:r>
-      <w:hyperlink r:id="rId10" w:history="1">
+      <w:hyperlink r:id="rId11" w:history="1">
         <w:r>
           <w:rPr>
             <w:rStyle w:val="Hyperlink"/>
+            <w:color w:val="auto"/>
           </w:rPr>
           <w:t>https://discuss.python.org/t/pythonic-way-of-printing-multi-line-strings/19681</w:t>
         </w:r>
@@ -4403,14 +4420,7 @@
           <w:i/>
           <w:iCs/>
         </w:rPr>
-        <w:t>A Beginner’s Guide to the Python time Module</w:t>
-      </w:r>
-      <w:r>
-        <w:rPr>
-          <w:i/>
-          <w:iCs/>
-        </w:rPr>
-        <w:t>.</w:t>
+        <w:t>A Beginner’s Guide to the Python time Module.</w:t>
       </w:r>
       <w:r>
         <w:t xml:space="preserve"> Retrieved </w:t>
@@ -4430,10 +4440,11 @@
       <w:r>
         <w:t xml:space="preserve"> </w:t>
       </w:r>
-      <w:hyperlink r:id="rId11" w:history="1">
+      <w:hyperlink r:id="rId12" w:history="1">
         <w:r>
           <w:rPr>
             <w:rStyle w:val="Hyperlink"/>
+            <w:color w:val="auto"/>
           </w:rPr>
           <w:t>https://realpython.com/python-time-module/</w:t>
         </w:r>
@@ -4469,10 +4480,11 @@
       <w:r>
         <w:t xml:space="preserve">, 2024 from </w:t>
       </w:r>
-      <w:hyperlink r:id="rId12" w:history="1">
+      <w:hyperlink r:id="rId13" w:history="1">
         <w:r>
           <w:rPr>
             <w:rStyle w:val="Hyperlink"/>
+            <w:color w:val="auto"/>
           </w:rPr>
           <w:t>https://www.youtube.com/watch?v=ZDa-Z5JzLYM&amp;pp=ygUOcHl0aG9uIGNsYXNzZXM%3D</w:t>
         </w:r>
@@ -4507,10 +4519,11 @@
       <w:r>
         <w:t xml:space="preserve">Retrieved Jan 31st, 2024 from </w:t>
       </w:r>
-      <w:hyperlink r:id="rId13" w:history="1">
+      <w:hyperlink r:id="rId14" w:history="1">
         <w:r>
           <w:rPr>
             <w:rStyle w:val="Hyperlink"/>
+            <w:color w:val="auto"/>
           </w:rPr>
           <w:t>https://www.youtube.com/watch?v=daefaLgNkw0</w:t>
         </w:r>
@@ -4530,6 +4543,7 @@
     <w:p/>
     <w:p>
       <w:r>
+        <w:lastRenderedPageBreak/>
         <w:t>Stack Overflow community. (</w:t>
       </w:r>
       <w:r>
@@ -4554,10 +4568,11 @@
       <w:r>
         <w:t xml:space="preserve">, 2024 from </w:t>
       </w:r>
-      <w:hyperlink r:id="rId14" w:history="1">
+      <w:hyperlink r:id="rId15" w:history="1">
         <w:r>
           <w:rPr>
             <w:rStyle w:val="Hyperlink"/>
+            <w:color w:val="auto"/>
           </w:rPr>
           <w:t>https://stackoverflow.com/questions/1967370/git-replacing-lf-with-crlf</w:t>
         </w:r>
@@ -4575,7 +4590,7 @@
           <w:lang w:val="en-GB"/>
         </w:rPr>
       </w:pPr>
-      <w:hyperlink r:id="rId15" w:history="1">
+      <w:hyperlink r:id="rId16" w:history="1">
         <w:r>
           <w:rPr>
             <w:rStyle w:val="Hyperlink"/>
@@ -4610,10 +4625,11 @@
       <w:r>
         <w:t xml:space="preserve"> </w:t>
       </w:r>
-      <w:hyperlink r:id="rId16" w:history="1">
+      <w:hyperlink r:id="rId17" w:history="1">
         <w:r>
           <w:rPr>
             <w:rStyle w:val="Hyperlink"/>
+            <w:color w:val="auto"/>
           </w:rPr>
           <w:t>https://stackoverflow.com/questions/377454/how-do-i-get-my-program-to-sleep-for-50-milliseconds</w:t>
         </w:r>
@@ -4625,10 +4641,7 @@
     <w:p/>
     <w:p>
       <w:r>
-        <w:t>Stack Overflow community. (2014).</w:t>
-      </w:r>
-      <w:r>
-        <w:t xml:space="preserve"> </w:t>
+        <w:t xml:space="preserve">Stack Overflow community. (2014). </w:t>
       </w:r>
       <w:r>
         <w:rPr>
@@ -4647,10 +4660,11 @@
       <w:r>
         <w:t xml:space="preserve">Retrieved Jan 31st, 2024. Found at </w:t>
       </w:r>
-      <w:hyperlink r:id="rId17" w:history="1">
+      <w:hyperlink r:id="rId18" w:history="1">
         <w:r>
           <w:rPr>
             <w:rStyle w:val="Hyperlink"/>
+            <w:color w:val="auto"/>
           </w:rPr>
           <w:t>https://stackoverflow.com/questions/26226489/how-do-you-get-python-to-detect-for-no-input</w:t>
         </w:r>
@@ -4689,39 +4703,29 @@
       <w:r>
         <w:t xml:space="preserve"> Youtube video. Found at </w:t>
       </w:r>
-      <w:hyperlink r:id="rId18" w:history="1">
+      <w:hyperlink r:id="rId19" w:history="1">
         <w:r>
           <w:rPr>
             <w:rStyle w:val="Hyperlink"/>
+            <w:color w:val="auto"/>
           </w:rPr>
-          <w:t>https://ww</w:t>
+          <w:t>https://www.youtube.com/watch?v=yQ9Ns6Z4Q-s</w:t>
         </w:r>
+      </w:hyperlink>
+      <w:r>
+        <w:t xml:space="preserve"> </w:t>
+      </w:r>
+    </w:p>
+    <w:p/>
+    <w:p>
+      <w:r>
+        <w:t xml:space="preserve">W3Schools. </w:t>
+      </w:r>
+      <w:hyperlink r:id="rId20">
         <w:r>
           <w:rPr>
             <w:rStyle w:val="Hyperlink"/>
-          </w:rPr>
-          <w:t>w</w:t>
-        </w:r>
-        <w:r>
-          <w:rPr>
-            <w:rStyle w:val="Hyperlink"/>
-          </w:rPr>
-          <w:t>.youtube.com/watch?v=yQ9Ns6Z4Q-s</w:t>
-        </w:r>
-      </w:hyperlink>
-      <w:r>
-        <w:t xml:space="preserve"> </w:t>
-      </w:r>
-    </w:p>
-    <w:p/>
-    <w:p>
-      <w:r>
-        <w:t xml:space="preserve">W3Schools. </w:t>
-      </w:r>
-      <w:hyperlink r:id="rId19">
-        <w:r>
-          <w:rPr>
-            <w:rStyle w:val="Hyperlink"/>
+            <w:color w:val="auto"/>
           </w:rPr>
           <w:t>https://www.w3schools.com/python</w:t>
         </w:r>

</xml_diff>

<commit_message>
Condensed duplicate code to check length of input into a new function; began screen display for logged tasks ; added reference to essay
</commit_message>
<xml_diff>
--- a/Procedural Programming Assignment 2.docx
+++ b/Procedural Programming Assignment 2.docx
@@ -4557,7 +4557,13 @@
         <w:t>Git replacing LF with CRLF</w:t>
       </w:r>
       <w:r>
-        <w:t>. Retrieved Jan 29</w:t>
+        <w:t xml:space="preserve">. Retrieved </w:t>
+      </w:r>
+      <w:r>
+        <w:t>Dec</w:t>
+      </w:r>
+      <w:r>
+        <w:t xml:space="preserve"> 29</w:t>
       </w:r>
       <w:r>
         <w:rPr>
@@ -4590,6 +4596,15 @@
           <w:lang w:val="en-GB"/>
         </w:rPr>
       </w:pPr>
+      <w:r>
+        <w:t>Stack Overflow community</w:t>
+      </w:r>
+      <w:r>
+        <w:t xml:space="preserve">.  </w:t>
+      </w:r>
+      <w:r>
+        <w:t xml:space="preserve">(2008) </w:t>
+      </w:r>
       <w:hyperlink r:id="rId16" w:history="1">
         <w:r>
           <w:rPr>
@@ -4611,7 +4626,13 @@
         <w:t xml:space="preserve"> </w:t>
       </w:r>
       <w:r>
-        <w:t>Retrieved Jan 30</w:t>
+        <w:t xml:space="preserve">Retrieved </w:t>
+      </w:r>
+      <w:r>
+        <w:t xml:space="preserve">Dec </w:t>
+      </w:r>
+      <w:r>
+        <w:t xml:space="preserve"> 30</w:t>
       </w:r>
       <w:r>
         <w:rPr>
@@ -4631,7 +4652,21 @@
             <w:rStyle w:val="Hyperlink"/>
             <w:color w:val="auto"/>
           </w:rPr>
-          <w:t>https://stackoverflow.com/questions/377454/how-do-i-get-my-program-to-sleep-for-50-milliseconds</w:t>
+          <w:t>https://stackoverflow.com/questions/377454/how-do-i-get-my-program-to-sleep-for-50-milli</w:t>
+        </w:r>
+        <w:r>
+          <w:rPr>
+            <w:rStyle w:val="Hyperlink"/>
+            <w:color w:val="auto"/>
+          </w:rPr>
+          <w:t>s</w:t>
+        </w:r>
+        <w:r>
+          <w:rPr>
+            <w:rStyle w:val="Hyperlink"/>
+            <w:color w:val="auto"/>
+          </w:rPr>
+          <w:t>econds</w:t>
         </w:r>
       </w:hyperlink>
       <w:r>
@@ -4658,7 +4693,13 @@
         <w:t xml:space="preserve">. </w:t>
       </w:r>
       <w:r>
-        <w:t xml:space="preserve">Retrieved Jan 31st, 2024. Found at </w:t>
+        <w:t xml:space="preserve">Retrieved </w:t>
+      </w:r>
+      <w:r>
+        <w:t xml:space="preserve">Dec </w:t>
+      </w:r>
+      <w:r>
+        <w:t xml:space="preserve">31st, 2024. Found at </w:t>
       </w:r>
       <w:hyperlink r:id="rId18" w:history="1">
         <w:r>
@@ -4671,6 +4712,72 @@
       </w:hyperlink>
       <w:r>
         <w:t xml:space="preserve"> </w:t>
+      </w:r>
+    </w:p>
+    <w:p/>
+    <w:p>
+      <w:pPr>
+        <w:rPr>
+          <w:lang w:val="en-GB"/>
+        </w:rPr>
+      </w:pPr>
+      <w:r>
+        <w:t>Stack Overflow community</w:t>
+      </w:r>
+      <w:r>
+        <w:t>. (2020</w:t>
+      </w:r>
+      <w:r>
+        <w:rPr>
+          <w:i/>
+          <w:iCs/>
+        </w:rPr>
+        <w:t xml:space="preserve">) </w:t>
+      </w:r>
+      <w:r>
+        <w:rPr>
+          <w:i/>
+          <w:iCs/>
+          <w:lang w:val="en-GB"/>
+        </w:rPr>
+        <w:t xml:space="preserve"> How do I print these hash symbols using a loop? [duplicate]</w:t>
+      </w:r>
+      <w:r>
+        <w:rPr>
+          <w:lang w:val="en-GB"/>
+        </w:rPr>
+        <w:t xml:space="preserve">. </w:t>
+      </w:r>
+      <w:r>
+        <w:rPr>
+          <w:lang w:val="en-GB"/>
+        </w:rPr>
+        <w:t>Retrieved Jan 1</w:t>
+      </w:r>
+      <w:r>
+        <w:rPr>
+          <w:vertAlign w:val="superscript"/>
+          <w:lang w:val="en-GB"/>
+        </w:rPr>
+        <w:t>st</w:t>
+      </w:r>
+      <w:r>
+        <w:rPr>
+          <w:lang w:val="en-GB"/>
+        </w:rPr>
+        <w:t>, 2025</w:t>
+      </w:r>
+      <w:r>
+        <w:rPr>
+          <w:lang w:val="en-GB"/>
+        </w:rPr>
+        <w:t xml:space="preserve">. Found at </w:t>
+      </w:r>
+      <w:r>
+        <w:t xml:space="preserve"> </w:t>
+      </w:r>
+      <w:r>
+        <w:t>https://stackoverflow.com/questions/64541968/how-do-i-print-these-hash-symbols-using-a-loop</w:t>
       </w:r>
     </w:p>
     <w:p/>
@@ -5799,7 +5906,6 @@
   <w:style w:type="character" w:default="1" w:styleId="DefaultParagraphFont">
     <w:name w:val="Default Paragraph Font"/>
     <w:uiPriority w:val="1"/>
-    <w:semiHidden/>
     <w:unhideWhenUsed/>
   </w:style>
   <w:style w:type="table" w:default="1" w:styleId="TableNormal">

</xml_diff>

<commit_message>
Built more functions to cut out repeated code blocks and reduce the length and complexity of the program. Started to build the 'Manage Worker' section too
</commit_message>
<xml_diff>
--- a/Procedural Programming Assignment 2.docx
+++ b/Procedural Programming Assignment 2.docx
@@ -4413,7 +4413,32 @@
     <w:p/>
     <w:p>
       <w:r>
-        <w:t xml:space="preserve">Ronquillo, A. </w:t>
+        <w:t xml:space="preserve">Ramos, LP. </w:t>
+      </w:r>
+      <w:r>
+        <w:t xml:space="preserve"> (2024). </w:t>
+      </w:r>
+      <w:r>
+        <w:rPr>
+          <w:i/>
+          <w:iCs/>
+        </w:rPr>
+        <w:t xml:space="preserve">Dictionaries in Python. </w:t>
+      </w:r>
+      <w:r>
+        <w:t>https://realpython.com/python-dicts/</w:t>
+      </w:r>
+    </w:p>
+    <w:p/>
+    <w:p>
+      <w:r>
+        <w:t>Ronquillo, A</w:t>
+      </w:r>
+      <w:r>
+        <w:t xml:space="preserve"> (2019) </w:t>
+      </w:r>
+      <w:r>
+        <w:t xml:space="preserve">. </w:t>
       </w:r>
       <w:r>
         <w:rPr>
@@ -4446,7 +4471,21 @@
             <w:rStyle w:val="Hyperlink"/>
             <w:color w:val="auto"/>
           </w:rPr>
-          <w:t>https://realpython.com/python-time-module/</w:t>
+          <w:t>https://realpython.com/python-tim</w:t>
+        </w:r>
+        <w:r>
+          <w:rPr>
+            <w:rStyle w:val="Hyperlink"/>
+            <w:color w:val="auto"/>
+          </w:rPr>
+          <w:t>e</w:t>
+        </w:r>
+        <w:r>
+          <w:rPr>
+            <w:rStyle w:val="Hyperlink"/>
+            <w:color w:val="auto"/>
+          </w:rPr>
+          <w:t>-module/</w:t>
         </w:r>
       </w:hyperlink>
       <w:r>
@@ -4543,7 +4582,6 @@
     <w:p/>
     <w:p>
       <w:r>
-        <w:lastRenderedPageBreak/>
         <w:t>Stack Overflow community. (</w:t>
       </w:r>
       <w:r>
@@ -4652,21 +4690,7 @@
             <w:rStyle w:val="Hyperlink"/>
             <w:color w:val="auto"/>
           </w:rPr>
-          <w:t>https://stackoverflow.com/questions/377454/how-do-i-get-my-program-to-sleep-for-50-milli</w:t>
-        </w:r>
-        <w:r>
-          <w:rPr>
-            <w:rStyle w:val="Hyperlink"/>
-            <w:color w:val="auto"/>
-          </w:rPr>
-          <w:t>s</w:t>
-        </w:r>
-        <w:r>
-          <w:rPr>
-            <w:rStyle w:val="Hyperlink"/>
-            <w:color w:val="auto"/>
-          </w:rPr>
-          <w:t>econds</w:t>
+          <w:t>https://stackoverflow.com/questions/377454/how-do-i-get-my-program-to-sleep-for-50-milliseconds</w:t>
         </w:r>
       </w:hyperlink>
       <w:r>
@@ -5906,6 +5930,7 @@
   <w:style w:type="character" w:default="1" w:styleId="DefaultParagraphFont">
     <w:name w:val="Default Paragraph Font"/>
     <w:uiPriority w:val="1"/>
+    <w:semiHidden/>
     <w:unhideWhenUsed/>
   </w:style>
   <w:style w:type="table" w:default="1" w:styleId="TableNormal">

</xml_diff>

<commit_message>
Renamed assignment files to match actual assessment titles on Brightspace; made a few progress notes in the essay; altered functions to add and remove robots to allow choice of how many; altered yes/no input functions to check if correct letters had been entered
</commit_message>
<xml_diff>
--- a/Procedural Programming Assignment 2.docx
+++ b/Procedural Programming Assignment 2.docx
@@ -1625,6 +1625,143 @@
     <w:p>
       <w:pPr>
         <w:rPr>
+          <w:i/>
+          <w:iCs/>
+          <w:u w:val="single"/>
+        </w:rPr>
+      </w:pPr>
+      <w:r>
+        <w:rPr>
+          <w:i/>
+          <w:iCs/>
+          <w:u w:val="single"/>
+        </w:rPr>
+        <w:lastRenderedPageBreak/>
+        <w:t>Difficulties encountered:</w:t>
+      </w:r>
+    </w:p>
+    <w:p/>
+    <w:p>
+      <w:pPr>
+        <w:ind w:firstLine="720"/>
+      </w:pPr>
+      <w:r>
+        <w:t>initial "How many robots do you want?"</w:t>
+      </w:r>
+    </w:p>
+    <w:p>
+      <w:r>
+        <w:tab/>
+      </w:r>
+      <w:r>
+        <w:tab/>
+      </w:r>
+      <w:r>
+        <w:t xml:space="preserve">- input control / sanitization : </w:t>
+      </w:r>
+    </w:p>
+    <w:p>
+      <w:r>
+        <w:tab/>
+      </w:r>
+      <w:r>
+        <w:tab/>
+        <w:t xml:space="preserve">- printing out </w:t>
+      </w:r>
+      <w:r>
+        <w:t>workforce loop</w:t>
+      </w:r>
+    </w:p>
+    <w:p>
+      <w:r>
+        <w:tab/>
+        <w:t xml:space="preserve">list or dictionary ? </w:t>
+      </w:r>
+    </w:p>
+    <w:p>
+      <w:r>
+        <w:tab/>
+      </w:r>
+      <w:r>
+        <w:tab/>
+        <w:t>- read the brief more carefully</w:t>
+      </w:r>
+    </w:p>
+    <w:p/>
+    <w:p>
+      <w:r>
+        <w:tab/>
+        <w:t>setting up dictionaries</w:t>
+      </w:r>
+      <w:r>
+        <w:br/>
+      </w:r>
+      <w:r>
+        <w:tab/>
+      </w:r>
+      <w:r>
+        <w:tab/>
+        <w:t>- especially doing both robots and humans in one function</w:t>
+      </w:r>
+    </w:p>
+    <w:p>
+      <w:r>
+        <w:tab/>
+      </w:r>
+      <w:r>
+        <w:tab/>
+      </w:r>
+      <w:r>
+        <w:tab/>
+        <w:t>- then getting only the keys printed in a loop</w:t>
+      </w:r>
+    </w:p>
+    <w:p/>
+    <w:p>
+      <w:r>
+        <w:tab/>
+        <w:t>working out how to use dictionaries</w:t>
+      </w:r>
+    </w:p>
+    <w:p/>
+    <w:p>
+      <w:r>
+        <w:tab/>
+        <w:t>condensing functions together, making helper functions</w:t>
+      </w:r>
+    </w:p>
+    <w:p/>
+    <w:p>
+      <w:r>
+        <w:tab/>
+        <w:t>control flow – calling functions from other functions</w:t>
+      </w:r>
+    </w:p>
+    <w:p>
+      <w:r>
+        <w:tab/>
+      </w:r>
+      <w:r>
+        <w:tab/>
+      </w:r>
+      <w:r>
+        <w:tab/>
+        <w:t xml:space="preserve">- idea to use "while True" infinite loops </w:t>
+      </w:r>
+    </w:p>
+    <w:p>
+      <w:r>
+        <w:tab/>
+      </w:r>
+    </w:p>
+    <w:p>
+      <w:r>
+        <w:tab/>
+      </w:r>
+    </w:p>
+    <w:p>
+      <w:pPr>
+        <w:rPr>
           <w:b/>
           <w:bCs/>
           <w:sz w:val="32"/>
@@ -1640,81 +1777,81 @@
           <w:szCs w:val="32"/>
           <w:u w:val="single"/>
         </w:rPr>
+        <w:t>CURRENT VERSION OF MY PROGRAM:</w:t>
+      </w:r>
+    </w:p>
+    <w:p>
+      <w:pPr>
+        <w:rPr>
+          <w:rFonts w:ascii="Courier New" w:eastAsia="Courier New" w:hAnsi="Courier New" w:cs="Courier New"/>
+          <w:lang w:val="en-GB"/>
+        </w:rPr>
+      </w:pPr>
+      <w:r>
+        <w:rPr>
+          <w:rFonts w:ascii="Courier New" w:eastAsia="Courier New" w:hAnsi="Courier New" w:cs="Courier New"/>
+          <w:lang w:val="en-GB"/>
+        </w:rPr>
+        <w:t># Ro-Ro-Ro-Your-Bots Incorporated</w:t>
+      </w:r>
+      <w:r>
+        <w:rPr>
+          <w:rFonts w:ascii="Courier New" w:eastAsia="Courier New" w:hAnsi="Courier New" w:cs="Courier New"/>
+          <w:lang w:val="en-GB"/>
+        </w:rPr>
+        <w:br/>
+      </w:r>
+      <w:r>
+        <w:rPr>
+          <w:rFonts w:ascii="Courier New" w:eastAsia="Courier New" w:hAnsi="Courier New" w:cs="Courier New"/>
+          <w:lang w:val="en-GB"/>
+        </w:rPr>
+        <w:br/>
+        <w:t># Program to simulate coordination between n robots and m workers in a cell.</w:t>
+      </w:r>
+      <w:r>
+        <w:rPr>
+          <w:rFonts w:ascii="Courier New" w:eastAsia="Courier New" w:hAnsi="Courier New" w:cs="Courier New"/>
+          <w:lang w:val="en-GB"/>
+        </w:rPr>
+        <w:br/>
+      </w:r>
+      <w:r>
+        <w:rPr>
+          <w:rFonts w:ascii="Courier New" w:eastAsia="Courier New" w:hAnsi="Courier New" w:cs="Courier New"/>
+          <w:lang w:val="en-GB"/>
+        </w:rPr>
+        <w:br/>
+        <w:t># Import modules</w:t>
+      </w:r>
+      <w:r>
+        <w:rPr>
+          <w:rFonts w:ascii="Courier New" w:eastAsia="Courier New" w:hAnsi="Courier New" w:cs="Courier New"/>
+          <w:lang w:val="en-GB"/>
+        </w:rPr>
+        <w:br/>
+      </w:r>
+      <w:r>
+        <w:rPr>
+          <w:rFonts w:ascii="Courier New" w:eastAsia="Courier New" w:hAnsi="Courier New" w:cs="Courier New"/>
+          <w:lang w:val="en-GB"/>
+        </w:rPr>
+        <w:br/>
+        <w:t>pass</w:t>
+      </w:r>
+      <w:r>
+        <w:rPr>
+          <w:rFonts w:ascii="Courier New" w:eastAsia="Courier New" w:hAnsi="Courier New" w:cs="Courier New"/>
+          <w:lang w:val="en-GB"/>
+        </w:rPr>
+        <w:br/>
+      </w:r>
+      <w:r>
+        <w:rPr>
+          <w:rFonts w:ascii="Courier New" w:eastAsia="Courier New" w:hAnsi="Courier New" w:cs="Courier New"/>
+          <w:lang w:val="en-GB"/>
+        </w:rPr>
         <w:lastRenderedPageBreak/>
-        <w:t>CURRENT VERSION OF MY PROGRAM:</w:t>
-      </w:r>
-    </w:p>
-    <w:p>
-      <w:pPr>
-        <w:rPr>
-          <w:rFonts w:ascii="Courier New" w:eastAsia="Courier New" w:hAnsi="Courier New" w:cs="Courier New"/>
-          <w:lang w:val="en-GB"/>
-        </w:rPr>
-      </w:pPr>
-      <w:r>
-        <w:rPr>
-          <w:rFonts w:ascii="Courier New" w:eastAsia="Courier New" w:hAnsi="Courier New" w:cs="Courier New"/>
-          <w:lang w:val="en-GB"/>
-        </w:rPr>
-        <w:t># Ro-Ro-Ro-Your-Bots Incorporated</w:t>
-      </w:r>
-      <w:r>
-        <w:rPr>
-          <w:rFonts w:ascii="Courier New" w:eastAsia="Courier New" w:hAnsi="Courier New" w:cs="Courier New"/>
-          <w:lang w:val="en-GB"/>
-        </w:rPr>
-        <w:br/>
-      </w:r>
-      <w:r>
-        <w:rPr>
-          <w:rFonts w:ascii="Courier New" w:eastAsia="Courier New" w:hAnsi="Courier New" w:cs="Courier New"/>
-          <w:lang w:val="en-GB"/>
-        </w:rPr>
-        <w:br/>
-        <w:t># Program to simulate coordination between n robots and m workers in a cell.</w:t>
-      </w:r>
-      <w:r>
-        <w:rPr>
-          <w:rFonts w:ascii="Courier New" w:eastAsia="Courier New" w:hAnsi="Courier New" w:cs="Courier New"/>
-          <w:lang w:val="en-GB"/>
-        </w:rPr>
-        <w:br/>
-      </w:r>
-      <w:r>
-        <w:rPr>
-          <w:rFonts w:ascii="Courier New" w:eastAsia="Courier New" w:hAnsi="Courier New" w:cs="Courier New"/>
-          <w:lang w:val="en-GB"/>
-        </w:rPr>
-        <w:br/>
-        <w:t># Import modules</w:t>
-      </w:r>
-      <w:r>
-        <w:rPr>
-          <w:rFonts w:ascii="Courier New" w:eastAsia="Courier New" w:hAnsi="Courier New" w:cs="Courier New"/>
-          <w:lang w:val="en-GB"/>
-        </w:rPr>
-        <w:br/>
-      </w:r>
-      <w:r>
-        <w:rPr>
-          <w:rFonts w:ascii="Courier New" w:eastAsia="Courier New" w:hAnsi="Courier New" w:cs="Courier New"/>
-          <w:lang w:val="en-GB"/>
-        </w:rPr>
-        <w:br/>
-        <w:t>pass</w:t>
-      </w:r>
-      <w:r>
-        <w:rPr>
-          <w:rFonts w:ascii="Courier New" w:eastAsia="Courier New" w:hAnsi="Courier New" w:cs="Courier New"/>
-          <w:lang w:val="en-GB"/>
-        </w:rPr>
-        <w:br/>
-      </w:r>
-      <w:r>
-        <w:rPr>
-          <w:rFonts w:ascii="Courier New" w:eastAsia="Courier New" w:hAnsi="Courier New" w:cs="Courier New"/>
-          <w:lang w:val="en-GB"/>
-        </w:rPr>
         <w:br/>
         <w:t># ---- Initialise main variables</w:t>
       </w:r>
@@ -1918,6 +2055,62 @@
           <w:lang w:val="en-GB"/>
         </w:rPr>
         <w:br/>
+        <w:t xml:space="preserve">            print("\n Sorry, but that isn't a valid response.")</w:t>
+      </w:r>
+      <w:r>
+        <w:rPr>
+          <w:rFonts w:ascii="Courier New" w:eastAsia="Courier New" w:hAnsi="Courier New" w:cs="Courier New"/>
+          <w:lang w:val="en-GB"/>
+        </w:rPr>
+        <w:br/>
+        <w:t xml:space="preserve">            if n &lt; 0:</w:t>
+      </w:r>
+      <w:r>
+        <w:rPr>
+          <w:rFonts w:ascii="Courier New" w:eastAsia="Courier New" w:hAnsi="Courier New" w:cs="Courier New"/>
+          <w:lang w:val="en-GB"/>
+        </w:rPr>
+        <w:br/>
+        <w:t xml:space="preserve">                print("\n How can we have a negative amount? We don't owe nobody our robots !!")</w:t>
+      </w:r>
+      <w:r>
+        <w:rPr>
+          <w:rFonts w:ascii="Courier New" w:eastAsia="Courier New" w:hAnsi="Courier New" w:cs="Courier New"/>
+          <w:lang w:val="en-GB"/>
+        </w:rPr>
+        <w:br/>
+        <w:t xml:space="preserve">            elif n == 0:</w:t>
+      </w:r>
+      <w:r>
+        <w:rPr>
+          <w:rFonts w:ascii="Courier New" w:eastAsia="Courier New" w:hAnsi="Courier New" w:cs="Courier New"/>
+          <w:lang w:val="en-GB"/>
+        </w:rPr>
+        <w:br/>
+        <w:t xml:space="preserve">                print("\n We can't build robots with no robots to build them.")</w:t>
+      </w:r>
+      <w:r>
+        <w:rPr>
+          <w:rFonts w:ascii="Courier New" w:eastAsia="Courier New" w:hAnsi="Courier New" w:cs="Courier New"/>
+          <w:lang w:val="en-GB"/>
+        </w:rPr>
+        <w:br/>
+        <w:t xml:space="preserve">            elif n &gt; 100:</w:t>
+      </w:r>
+      <w:r>
+        <w:rPr>
+          <w:rFonts w:ascii="Courier New" w:eastAsia="Courier New" w:hAnsi="Courier New" w:cs="Courier New"/>
+          <w:lang w:val="en-GB"/>
+        </w:rPr>
+        <w:br/>
+        <w:t xml:space="preserve">                print("\n We can't risk having that many droids onsite.")</w:t>
+      </w:r>
+      <w:r>
+        <w:rPr>
+          <w:rFonts w:ascii="Courier New" w:eastAsia="Courier New" w:hAnsi="Courier New" w:cs="Courier New"/>
+          <w:lang w:val="en-GB"/>
+        </w:rPr>
+        <w:br/>
       </w:r>
       <w:r>
         <w:rPr>
@@ -1925,6 +2118,93 @@
           <w:lang w:val="en-GB"/>
         </w:rPr>
         <w:lastRenderedPageBreak/>
+        <w:t xml:space="preserve">                print("\n      HAVE YOU NEVER SEEN BLADE RUNNER?")</w:t>
+      </w:r>
+      <w:r>
+        <w:rPr>
+          <w:rFonts w:ascii="Courier New" w:eastAsia="Courier New" w:hAnsi="Courier New" w:cs="Courier New"/>
+          <w:lang w:val="en-GB"/>
+        </w:rPr>
+        <w:br/>
+        <w:t xml:space="preserve">            n = input_robots()</w:t>
+      </w:r>
+      <w:r>
+        <w:rPr>
+          <w:rFonts w:ascii="Courier New" w:eastAsia="Courier New" w:hAnsi="Courier New" w:cs="Courier New"/>
+          <w:lang w:val="en-GB"/>
+        </w:rPr>
+        <w:br/>
+        <w:t xml:space="preserve">        return n</w:t>
+      </w:r>
+      <w:r>
+        <w:rPr>
+          <w:rFonts w:ascii="Courier New" w:eastAsia="Courier New" w:hAnsi="Courier New" w:cs="Courier New"/>
+          <w:lang w:val="en-GB"/>
+        </w:rPr>
+        <w:br/>
+      </w:r>
+      <w:r>
+        <w:rPr>
+          <w:rFonts w:ascii="Courier New" w:eastAsia="Courier New" w:hAnsi="Courier New" w:cs="Courier New"/>
+          <w:lang w:val="en-GB"/>
+        </w:rPr>
+        <w:br/>
+        <w:t xml:space="preserve">    # Function to ask user how many humans they intend to employ (m):</w:t>
+      </w:r>
+      <w:r>
+        <w:rPr>
+          <w:rFonts w:ascii="Courier New" w:eastAsia="Courier New" w:hAnsi="Courier New" w:cs="Courier New"/>
+          <w:lang w:val="en-GB"/>
+        </w:rPr>
+        <w:br/>
+        <w:t xml:space="preserve">    # ---- &amp; check the value entered for m is valid :</w:t>
+      </w:r>
+      <w:r>
+        <w:rPr>
+          <w:rFonts w:ascii="Courier New" w:eastAsia="Courier New" w:hAnsi="Courier New" w:cs="Courier New"/>
+          <w:lang w:val="en-GB"/>
+        </w:rPr>
+        <w:br/>
+        <w:t xml:space="preserve">    def input_humans():</w:t>
+      </w:r>
+      <w:r>
+        <w:rPr>
+          <w:rFonts w:ascii="Courier New" w:eastAsia="Courier New" w:hAnsi="Courier New" w:cs="Courier New"/>
+          <w:lang w:val="en-GB"/>
+        </w:rPr>
+        <w:br/>
+        <w:t xml:space="preserve">        try:</w:t>
+      </w:r>
+      <w:r>
+        <w:rPr>
+          <w:rFonts w:ascii="Courier New" w:eastAsia="Courier New" w:hAnsi="Courier New" w:cs="Courier New"/>
+          <w:lang w:val="en-GB"/>
+        </w:rPr>
+        <w:br/>
+        <w:t xml:space="preserve">            m = int(</w:t>
+      </w:r>
+      <w:r>
+        <w:rPr>
+          <w:rFonts w:ascii="Courier New" w:eastAsia="Courier New" w:hAnsi="Courier New" w:cs="Courier New"/>
+          <w:lang w:val="en-GB"/>
+        </w:rPr>
+        <w:br/>
+        <w:t xml:space="preserve">            input("\n\n How many human workers do you intend to employ?\n  Please choose a number between 1 and 100. "))</w:t>
+      </w:r>
+      <w:r>
+        <w:rPr>
+          <w:rFonts w:ascii="Courier New" w:eastAsia="Courier New" w:hAnsi="Courier New" w:cs="Courier New"/>
+          <w:lang w:val="en-GB"/>
+        </w:rPr>
+        <w:br/>
+        <w:t xml:space="preserve">        except ValueError:</w:t>
+      </w:r>
+      <w:r>
+        <w:rPr>
+          <w:rFonts w:ascii="Courier New" w:eastAsia="Courier New" w:hAnsi="Courier New" w:cs="Courier New"/>
+          <w:lang w:val="en-GB"/>
+        </w:rPr>
+        <w:br/>
         <w:t xml:space="preserve">            print("\n Sorry, but that isn't a valid response.")</w:t>
       </w:r>
       <w:r>
@@ -1933,134 +2213,23 @@
           <w:lang w:val="en-GB"/>
         </w:rPr>
         <w:br/>
-        <w:t xml:space="preserve">            if n &lt; 0:</w:t>
-      </w:r>
-      <w:r>
-        <w:rPr>
-          <w:rFonts w:ascii="Courier New" w:eastAsia="Courier New" w:hAnsi="Courier New" w:cs="Courier New"/>
-          <w:lang w:val="en-GB"/>
-        </w:rPr>
-        <w:br/>
-        <w:t xml:space="preserve">                print("\n How can we have a negative amount? We don't owe nobody our robots !!")</w:t>
-      </w:r>
-      <w:r>
-        <w:rPr>
-          <w:rFonts w:ascii="Courier New" w:eastAsia="Courier New" w:hAnsi="Courier New" w:cs="Courier New"/>
-          <w:lang w:val="en-GB"/>
-        </w:rPr>
-        <w:br/>
-        <w:t xml:space="preserve">            elif n == 0:</w:t>
-      </w:r>
-      <w:r>
-        <w:rPr>
-          <w:rFonts w:ascii="Courier New" w:eastAsia="Courier New" w:hAnsi="Courier New" w:cs="Courier New"/>
-          <w:lang w:val="en-GB"/>
-        </w:rPr>
-        <w:br/>
-        <w:t xml:space="preserve">                print("\n We can't build robots with no robots to build them.")</w:t>
-      </w:r>
-      <w:r>
-        <w:rPr>
-          <w:rFonts w:ascii="Courier New" w:eastAsia="Courier New" w:hAnsi="Courier New" w:cs="Courier New"/>
-          <w:lang w:val="en-GB"/>
-        </w:rPr>
-        <w:br/>
-        <w:t xml:space="preserve">            elif n &gt; 100:</w:t>
-      </w:r>
-      <w:r>
-        <w:rPr>
-          <w:rFonts w:ascii="Courier New" w:eastAsia="Courier New" w:hAnsi="Courier New" w:cs="Courier New"/>
-          <w:lang w:val="en-GB"/>
-        </w:rPr>
-        <w:br/>
-        <w:t xml:space="preserve">                print("\n We can't risk having that many droids onsite.")</w:t>
-      </w:r>
-      <w:r>
-        <w:rPr>
-          <w:rFonts w:ascii="Courier New" w:eastAsia="Courier New" w:hAnsi="Courier New" w:cs="Courier New"/>
-          <w:lang w:val="en-GB"/>
-        </w:rPr>
-        <w:br/>
-        <w:t xml:space="preserve">                print("\n      HAVE YOU NEVER SEEN BLADE RUNNER?")</w:t>
-      </w:r>
-      <w:r>
-        <w:rPr>
-          <w:rFonts w:ascii="Courier New" w:eastAsia="Courier New" w:hAnsi="Courier New" w:cs="Courier New"/>
-          <w:lang w:val="en-GB"/>
-        </w:rPr>
-        <w:br/>
-        <w:t xml:space="preserve">            n = input_robots()</w:t>
-      </w:r>
-      <w:r>
-        <w:rPr>
-          <w:rFonts w:ascii="Courier New" w:eastAsia="Courier New" w:hAnsi="Courier New" w:cs="Courier New"/>
-          <w:lang w:val="en-GB"/>
-        </w:rPr>
-        <w:br/>
-        <w:t xml:space="preserve">        return n</w:t>
-      </w:r>
-      <w:r>
-        <w:rPr>
-          <w:rFonts w:ascii="Courier New" w:eastAsia="Courier New" w:hAnsi="Courier New" w:cs="Courier New"/>
-          <w:lang w:val="en-GB"/>
-        </w:rPr>
-        <w:br/>
-      </w:r>
-      <w:r>
-        <w:rPr>
-          <w:rFonts w:ascii="Courier New" w:eastAsia="Courier New" w:hAnsi="Courier New" w:cs="Courier New"/>
-          <w:lang w:val="en-GB"/>
-        </w:rPr>
-        <w:br/>
-        <w:t xml:space="preserve">    # Function to ask user how many humans they intend to employ (m):</w:t>
-      </w:r>
-      <w:r>
-        <w:rPr>
-          <w:rFonts w:ascii="Courier New" w:eastAsia="Courier New" w:hAnsi="Courier New" w:cs="Courier New"/>
-          <w:lang w:val="en-GB"/>
-        </w:rPr>
-        <w:br/>
-        <w:t xml:space="preserve">    # ---- &amp; check the value entered for m is valid :</w:t>
-      </w:r>
-      <w:r>
-        <w:rPr>
-          <w:rFonts w:ascii="Courier New" w:eastAsia="Courier New" w:hAnsi="Courier New" w:cs="Courier New"/>
-          <w:lang w:val="en-GB"/>
-        </w:rPr>
-        <w:br/>
-        <w:t xml:space="preserve">    def input_humans():</w:t>
-      </w:r>
-      <w:r>
-        <w:rPr>
-          <w:rFonts w:ascii="Courier New" w:eastAsia="Courier New" w:hAnsi="Courier New" w:cs="Courier New"/>
-          <w:lang w:val="en-GB"/>
-        </w:rPr>
-        <w:br/>
-        <w:t xml:space="preserve">        try:</w:t>
-      </w:r>
-      <w:r>
-        <w:rPr>
-          <w:rFonts w:ascii="Courier New" w:eastAsia="Courier New" w:hAnsi="Courier New" w:cs="Courier New"/>
-          <w:lang w:val="en-GB"/>
-        </w:rPr>
-        <w:br/>
-        <w:t xml:space="preserve">            m = int(</w:t>
-      </w:r>
-      <w:r>
-        <w:rPr>
-          <w:rFonts w:ascii="Courier New" w:eastAsia="Courier New" w:hAnsi="Courier New" w:cs="Courier New"/>
-          <w:lang w:val="en-GB"/>
-        </w:rPr>
-        <w:br/>
-        <w:t xml:space="preserve">            input("\n\n How many human workers do you intend to employ?\n  Please choose a number between 1 and 100. "))</w:t>
-      </w:r>
-      <w:r>
-        <w:rPr>
-          <w:rFonts w:ascii="Courier New" w:eastAsia="Courier New" w:hAnsi="Courier New" w:cs="Courier New"/>
-          <w:lang w:val="en-GB"/>
-        </w:rPr>
-        <w:br/>
-        <w:t xml:space="preserve">        except ValueError:</w:t>
+        <w:t xml:space="preserve">            print("\n Maybe you entered letters or symbols instead of just a number.")</w:t>
+      </w:r>
+      <w:r>
+        <w:rPr>
+          <w:rFonts w:ascii="Courier New" w:eastAsia="Courier New" w:hAnsi="Courier New" w:cs="Courier New"/>
+          <w:lang w:val="en-GB"/>
+        </w:rPr>
+        <w:br/>
+        <w:t xml:space="preserve">            m = input_humans()</w:t>
+      </w:r>
+      <w:r>
+        <w:rPr>
+          <w:rFonts w:ascii="Courier New" w:eastAsia="Courier New" w:hAnsi="Courier New" w:cs="Courier New"/>
+          <w:lang w:val="en-GB"/>
+        </w:rPr>
+        <w:br/>
+        <w:t xml:space="preserve">        while m &lt; 1 or m &gt; 100:</w:t>
       </w:r>
       <w:r>
         <w:rPr>
@@ -2076,7 +2245,47 @@
           <w:lang w:val="en-GB"/>
         </w:rPr>
         <w:br/>
-        <w:t xml:space="preserve">            print("\n Maybe you entered letters or symbols instead of just a number.")</w:t>
+        <w:t xml:space="preserve">            if m &lt; 0:</w:t>
+      </w:r>
+      <w:r>
+        <w:rPr>
+          <w:rFonts w:ascii="Courier New" w:eastAsia="Courier New" w:hAnsi="Courier New" w:cs="Courier New"/>
+          <w:lang w:val="en-GB"/>
+        </w:rPr>
+        <w:br/>
+        <w:t xml:space="preserve">                print("\n DOES NOT COMPUTE !!!")</w:t>
+      </w:r>
+      <w:r>
+        <w:rPr>
+          <w:rFonts w:ascii="Courier New" w:eastAsia="Courier New" w:hAnsi="Courier New" w:cs="Courier New"/>
+          <w:lang w:val="en-GB"/>
+        </w:rPr>
+        <w:br/>
+        <w:t xml:space="preserve">            elif m == 0:</w:t>
+      </w:r>
+      <w:r>
+        <w:rPr>
+          <w:rFonts w:ascii="Courier New" w:eastAsia="Courier New" w:hAnsi="Courier New" w:cs="Courier New"/>
+          <w:lang w:val="en-GB"/>
+        </w:rPr>
+        <w:br/>
+        <w:t xml:space="preserve">                print("\n We need at least one human worker to prevent a droid revolt.")</w:t>
+      </w:r>
+      <w:r>
+        <w:rPr>
+          <w:rFonts w:ascii="Courier New" w:eastAsia="Courier New" w:hAnsi="Courier New" w:cs="Courier New"/>
+          <w:lang w:val="en-GB"/>
+        </w:rPr>
+        <w:br/>
+        <w:t xml:space="preserve">            elif m &gt; 100:</w:t>
+      </w:r>
+      <w:r>
+        <w:rPr>
+          <w:rFonts w:ascii="Courier New" w:eastAsia="Courier New" w:hAnsi="Courier New" w:cs="Courier New"/>
+          <w:lang w:val="en-GB"/>
+        </w:rPr>
+        <w:br/>
+        <w:t xml:space="preserve">                print("\n You can't afford to pay out wages for over 100 workers.")</w:t>
       </w:r>
       <w:r>
         <w:rPr>
@@ -2092,78 +2301,6 @@
           <w:lang w:val="en-GB"/>
         </w:rPr>
         <w:br/>
-        <w:t xml:space="preserve">        while m &lt; 1 or m &gt; 100:</w:t>
-      </w:r>
-      <w:r>
-        <w:rPr>
-          <w:rFonts w:ascii="Courier New" w:eastAsia="Courier New" w:hAnsi="Courier New" w:cs="Courier New"/>
-          <w:lang w:val="en-GB"/>
-        </w:rPr>
-        <w:br/>
-        <w:t xml:space="preserve">            print("\n Sorry, but that isn't a valid response.")</w:t>
-      </w:r>
-      <w:r>
-        <w:rPr>
-          <w:rFonts w:ascii="Courier New" w:eastAsia="Courier New" w:hAnsi="Courier New" w:cs="Courier New"/>
-          <w:lang w:val="en-GB"/>
-        </w:rPr>
-        <w:br/>
-        <w:t xml:space="preserve">            if m &lt; 0:</w:t>
-      </w:r>
-      <w:r>
-        <w:rPr>
-          <w:rFonts w:ascii="Courier New" w:eastAsia="Courier New" w:hAnsi="Courier New" w:cs="Courier New"/>
-          <w:lang w:val="en-GB"/>
-        </w:rPr>
-        <w:br/>
-        <w:t xml:space="preserve">                print("\n DOES NOT COMPUTE !!!")</w:t>
-      </w:r>
-      <w:r>
-        <w:rPr>
-          <w:rFonts w:ascii="Courier New" w:eastAsia="Courier New" w:hAnsi="Courier New" w:cs="Courier New"/>
-          <w:lang w:val="en-GB"/>
-        </w:rPr>
-        <w:br/>
-        <w:t xml:space="preserve">            elif m == 0:</w:t>
-      </w:r>
-      <w:r>
-        <w:rPr>
-          <w:rFonts w:ascii="Courier New" w:eastAsia="Courier New" w:hAnsi="Courier New" w:cs="Courier New"/>
-          <w:lang w:val="en-GB"/>
-        </w:rPr>
-        <w:br/>
-        <w:t xml:space="preserve">                print("\n We need at least one human worker to prevent a droid revolt.")</w:t>
-      </w:r>
-      <w:r>
-        <w:rPr>
-          <w:rFonts w:ascii="Courier New" w:eastAsia="Courier New" w:hAnsi="Courier New" w:cs="Courier New"/>
-          <w:lang w:val="en-GB"/>
-        </w:rPr>
-        <w:br/>
-        <w:t xml:space="preserve">            elif m &gt; 100:</w:t>
-      </w:r>
-      <w:r>
-        <w:rPr>
-          <w:rFonts w:ascii="Courier New" w:eastAsia="Courier New" w:hAnsi="Courier New" w:cs="Courier New"/>
-          <w:lang w:val="en-GB"/>
-        </w:rPr>
-        <w:br/>
-        <w:t xml:space="preserve">                print("\n You can't afford to pay out wages for over 100 workers.")</w:t>
-      </w:r>
-      <w:r>
-        <w:rPr>
-          <w:rFonts w:ascii="Courier New" w:eastAsia="Courier New" w:hAnsi="Courier New" w:cs="Courier New"/>
-          <w:lang w:val="en-GB"/>
-        </w:rPr>
-        <w:br/>
-        <w:t xml:space="preserve">            m = input_humans()</w:t>
-      </w:r>
-      <w:r>
-        <w:rPr>
-          <w:rFonts w:ascii="Courier New" w:eastAsia="Courier New" w:hAnsi="Courier New" w:cs="Courier New"/>
-          <w:lang w:val="en-GB"/>
-        </w:rPr>
-        <w:br/>
         <w:t xml:space="preserve">        return m</w:t>
       </w:r>
       <w:r>
@@ -2179,6 +2316,61 @@
           <w:lang w:val="en-GB"/>
         </w:rPr>
         <w:br/>
+        <w:t xml:space="preserve">    # ---- Introduction</w:t>
+      </w:r>
+      <w:r>
+        <w:rPr>
+          <w:rFonts w:ascii="Courier New" w:eastAsia="Courier New" w:hAnsi="Courier New" w:cs="Courier New"/>
+          <w:lang w:val="en-GB"/>
+        </w:rPr>
+        <w:br/>
+      </w:r>
+      <w:r>
+        <w:rPr>
+          <w:rFonts w:ascii="Courier New" w:eastAsia="Courier New" w:hAnsi="Courier New" w:cs="Courier New"/>
+          <w:lang w:val="en-GB"/>
+        </w:rPr>
+        <w:br/>
+        <w:t xml:space="preserve">    print("Program to simulate coordination between n robots and m workers in a robotic cell")</w:t>
+      </w:r>
+      <w:r>
+        <w:rPr>
+          <w:rFonts w:ascii="Courier New" w:eastAsia="Courier New" w:hAnsi="Courier New" w:cs="Courier New"/>
+          <w:lang w:val="en-GB"/>
+        </w:rPr>
+        <w:br/>
+        <w:t xml:space="preserve">    input("\nPress Enter to continue...")</w:t>
+      </w:r>
+      <w:r>
+        <w:rPr>
+          <w:rFonts w:ascii="Courier New" w:eastAsia="Courier New" w:hAnsi="Courier New" w:cs="Courier New"/>
+          <w:lang w:val="en-GB"/>
+        </w:rPr>
+        <w:br/>
+      </w:r>
+      <w:r>
+        <w:rPr>
+          <w:rFonts w:ascii="Courier New" w:eastAsia="Courier New" w:hAnsi="Courier New" w:cs="Courier New"/>
+          <w:lang w:val="en-GB"/>
+        </w:rPr>
+        <w:br/>
+        <w:t xml:space="preserve">    print("\n Scenario:")</w:t>
+      </w:r>
+      <w:r>
+        <w:rPr>
+          <w:rFonts w:ascii="Courier New" w:eastAsia="Courier New" w:hAnsi="Courier New" w:cs="Courier New"/>
+          <w:lang w:val="en-GB"/>
+        </w:rPr>
+        <w:br/>
+        <w:t xml:space="preserve">    print("""\n You are the supervisor of Ro-Ro-Ro-Your-Bots\u00AE, where robots work alongside</w:t>
+      </w:r>
+      <w:r>
+        <w:rPr>
+          <w:rFonts w:ascii="Courier New" w:eastAsia="Courier New" w:hAnsi="Courier New" w:cs="Courier New"/>
+          <w:lang w:val="en-GB"/>
+        </w:rPr>
+        <w:br/>
+        <w:t xml:space="preserve">    human workers in a robotic cell, producing industry-standard </w:t>
       </w:r>
       <w:r>
         <w:rPr>
@@ -2186,22 +2378,46 @@
           <w:lang w:val="en-GB"/>
         </w:rPr>
         <w:lastRenderedPageBreak/>
-        <w:t xml:space="preserve">    # ---- Introduction</w:t>
-      </w:r>
-      <w:r>
-        <w:rPr>
-          <w:rFonts w:ascii="Courier New" w:eastAsia="Courier New" w:hAnsi="Courier New" w:cs="Courier New"/>
-          <w:lang w:val="en-GB"/>
-        </w:rPr>
-        <w:br/>
-      </w:r>
-      <w:r>
-        <w:rPr>
-          <w:rFonts w:ascii="Courier New" w:eastAsia="Courier New" w:hAnsi="Courier New" w:cs="Courier New"/>
-          <w:lang w:val="en-GB"/>
-        </w:rPr>
-        <w:br/>
-        <w:t xml:space="preserve">    print("Program to simulate coordination between n robots and m workers in a robotic cell")</w:t>
+        <w:t>robot workers which are</w:t>
+      </w:r>
+      <w:r>
+        <w:rPr>
+          <w:rFonts w:ascii="Courier New" w:eastAsia="Courier New" w:hAnsi="Courier New" w:cs="Courier New"/>
+          <w:lang w:val="en-GB"/>
+        </w:rPr>
+        <w:br/>
+        <w:t xml:space="preserve">    to be shipped out to a more substantial plant, wherein they will forge components</w:t>
+      </w:r>
+      <w:r>
+        <w:rPr>
+          <w:rFonts w:ascii="Courier New" w:eastAsia="Courier New" w:hAnsi="Courier New" w:cs="Courier New"/>
+          <w:lang w:val="en-GB"/>
+        </w:rPr>
+        <w:br/>
+        <w:t xml:space="preserve">    that can be boxed and sold in flat-packs, and assembled in situ into factories that</w:t>
+      </w:r>
+      <w:r>
+        <w:rPr>
+          <w:rFonts w:ascii="Courier New" w:eastAsia="Courier New" w:hAnsi="Courier New" w:cs="Courier New"/>
+          <w:lang w:val="en-GB"/>
+        </w:rPr>
+        <w:br/>
+        <w:t xml:space="preserve">    produce robots, built by robotic cells of robot workers labouring alongside humans... </w:t>
+      </w:r>
+      <w:r>
+        <w:rPr>
+          <w:rFonts w:ascii="Courier New" w:eastAsia="Courier New" w:hAnsi="Courier New" w:cs="Courier New"/>
+          <w:lang w:val="en-GB"/>
+        </w:rPr>
+        <w:br/>
+        <w:t xml:space="preserve">    """)</w:t>
+      </w:r>
+      <w:r>
+        <w:rPr>
+          <w:rFonts w:ascii="Courier New" w:eastAsia="Courier New" w:hAnsi="Courier New" w:cs="Courier New"/>
+          <w:lang w:val="en-GB"/>
+        </w:rPr>
+        <w:br/>
       </w:r>
       <w:r>
         <w:rPr>
@@ -2224,84 +2440,6 @@
           <w:lang w:val="en-GB"/>
         </w:rPr>
         <w:br/>
-        <w:t xml:space="preserve">    print("\n Scenario:")</w:t>
-      </w:r>
-      <w:r>
-        <w:rPr>
-          <w:rFonts w:ascii="Courier New" w:eastAsia="Courier New" w:hAnsi="Courier New" w:cs="Courier New"/>
-          <w:lang w:val="en-GB"/>
-        </w:rPr>
-        <w:br/>
-        <w:t xml:space="preserve">    print("""\n You are the supervisor of Ro-Ro-Ro-Your-Bots\u00AE, where robots work alongside</w:t>
-      </w:r>
-      <w:r>
-        <w:rPr>
-          <w:rFonts w:ascii="Courier New" w:eastAsia="Courier New" w:hAnsi="Courier New" w:cs="Courier New"/>
-          <w:lang w:val="en-GB"/>
-        </w:rPr>
-        <w:br/>
-        <w:t xml:space="preserve">    human workers in a robotic cell, producing industry-standard robot workers which are</w:t>
-      </w:r>
-      <w:r>
-        <w:rPr>
-          <w:rFonts w:ascii="Courier New" w:eastAsia="Courier New" w:hAnsi="Courier New" w:cs="Courier New"/>
-          <w:lang w:val="en-GB"/>
-        </w:rPr>
-        <w:br/>
-        <w:t xml:space="preserve">    to be shipped out to a more substantial plant, wherein they will forge components</w:t>
-      </w:r>
-      <w:r>
-        <w:rPr>
-          <w:rFonts w:ascii="Courier New" w:eastAsia="Courier New" w:hAnsi="Courier New" w:cs="Courier New"/>
-          <w:lang w:val="en-GB"/>
-        </w:rPr>
-        <w:br/>
-        <w:t xml:space="preserve">    that can be boxed and sold in flat-packs, and assembled in situ into factories that</w:t>
-      </w:r>
-      <w:r>
-        <w:rPr>
-          <w:rFonts w:ascii="Courier New" w:eastAsia="Courier New" w:hAnsi="Courier New" w:cs="Courier New"/>
-          <w:lang w:val="en-GB"/>
-        </w:rPr>
-        <w:br/>
-        <w:t xml:space="preserve">    produce robots, built by robotic cells of robot workers labouring alongside humans... </w:t>
-      </w:r>
-      <w:r>
-        <w:rPr>
-          <w:rFonts w:ascii="Courier New" w:eastAsia="Courier New" w:hAnsi="Courier New" w:cs="Courier New"/>
-          <w:lang w:val="en-GB"/>
-        </w:rPr>
-        <w:br/>
-        <w:t xml:space="preserve">    """)</w:t>
-      </w:r>
-      <w:r>
-        <w:rPr>
-          <w:rFonts w:ascii="Courier New" w:eastAsia="Courier New" w:hAnsi="Courier New" w:cs="Courier New"/>
-          <w:lang w:val="en-GB"/>
-        </w:rPr>
-        <w:br/>
-      </w:r>
-      <w:r>
-        <w:rPr>
-          <w:rFonts w:ascii="Courier New" w:eastAsia="Courier New" w:hAnsi="Courier New" w:cs="Courier New"/>
-          <w:lang w:val="en-GB"/>
-        </w:rPr>
-        <w:br/>
-        <w:t xml:space="preserve">    input("\nPress Enter to continue...")</w:t>
-      </w:r>
-      <w:r>
-        <w:rPr>
-          <w:rFonts w:ascii="Courier New" w:eastAsia="Courier New" w:hAnsi="Courier New" w:cs="Courier New"/>
-          <w:lang w:val="en-GB"/>
-        </w:rPr>
-        <w:br/>
-      </w:r>
-      <w:r>
-        <w:rPr>
-          <w:rFonts w:ascii="Courier New" w:eastAsia="Courier New" w:hAnsi="Courier New" w:cs="Courier New"/>
-          <w:lang w:val="en-GB"/>
-        </w:rPr>
-        <w:br/>
         <w:t xml:space="preserve">    # Call function to ask user how many robots they want</w:t>
       </w:r>
       <w:r>
@@ -2451,6 +2589,76 @@
           <w:lang w:val="en-GB"/>
         </w:rPr>
         <w:br/>
+        <w:t xml:space="preserve">    m = input_humans()</w:t>
+      </w:r>
+      <w:r>
+        <w:rPr>
+          <w:rFonts w:ascii="Courier New" w:eastAsia="Courier New" w:hAnsi="Courier New" w:cs="Courier New"/>
+          <w:lang w:val="en-GB"/>
+        </w:rPr>
+        <w:br/>
+      </w:r>
+      <w:r>
+        <w:rPr>
+          <w:rFonts w:ascii="Courier New" w:eastAsia="Courier New" w:hAnsi="Courier New" w:cs="Courier New"/>
+          <w:lang w:val="en-GB"/>
+        </w:rPr>
+        <w:br/>
+        <w:t xml:space="preserve">    # ----Output initial number of human workers (m)</w:t>
+      </w:r>
+      <w:r>
+        <w:rPr>
+          <w:rFonts w:ascii="Courier New" w:eastAsia="Courier New" w:hAnsi="Courier New" w:cs="Courier New"/>
+          <w:lang w:val="en-GB"/>
+        </w:rPr>
+        <w:br/>
+      </w:r>
+      <w:r>
+        <w:rPr>
+          <w:rFonts w:ascii="Courier New" w:eastAsia="Courier New" w:hAnsi="Courier New" w:cs="Courier New"/>
+          <w:lang w:val="en-GB"/>
+        </w:rPr>
+        <w:br/>
+        <w:t xml:space="preserve">    print(f"\nOK, Here are your {m} slaves!\n")</w:t>
+      </w:r>
+      <w:r>
+        <w:rPr>
+          <w:rFonts w:ascii="Courier New" w:eastAsia="Courier New" w:hAnsi="Courier New" w:cs="Courier New"/>
+          <w:lang w:val="en-GB"/>
+        </w:rPr>
+        <w:br/>
+        <w:t xml:space="preserve">    human_list = ["Human_" + str(counter) for counter in range(1, m + 1)]</w:t>
+      </w:r>
+      <w:r>
+        <w:rPr>
+          <w:rFonts w:ascii="Courier New" w:eastAsia="Courier New" w:hAnsi="Courier New" w:cs="Courier New"/>
+          <w:lang w:val="en-GB"/>
+        </w:rPr>
+        <w:br/>
+        <w:t xml:space="preserve">    human_dict = {human: "Idle" for human in human_list}</w:t>
+      </w:r>
+      <w:r>
+        <w:rPr>
+          <w:rFonts w:ascii="Courier New" w:eastAsia="Courier New" w:hAnsi="Courier New" w:cs="Courier New"/>
+          <w:lang w:val="en-GB"/>
+        </w:rPr>
+        <w:br/>
+        <w:t xml:space="preserve">    for counter in range(1, m + 1):</w:t>
+      </w:r>
+      <w:r>
+        <w:rPr>
+          <w:rFonts w:ascii="Courier New" w:eastAsia="Courier New" w:hAnsi="Courier New" w:cs="Courier New"/>
+          <w:lang w:val="en-GB"/>
+        </w:rPr>
+        <w:br/>
+        <w:t xml:space="preserve">        if (counter - 1) % 5 == 0:</w:t>
+      </w:r>
+      <w:r>
+        <w:rPr>
+          <w:rFonts w:ascii="Courier New" w:eastAsia="Courier New" w:hAnsi="Courier New" w:cs="Courier New"/>
+          <w:lang w:val="en-GB"/>
+        </w:rPr>
+        <w:br/>
       </w:r>
       <w:r>
         <w:rPr>
@@ -2458,76 +2666,6 @@
           <w:lang w:val="en-GB"/>
         </w:rPr>
         <w:lastRenderedPageBreak/>
-        <w:t xml:space="preserve">    m = input_humans()</w:t>
-      </w:r>
-      <w:r>
-        <w:rPr>
-          <w:rFonts w:ascii="Courier New" w:eastAsia="Courier New" w:hAnsi="Courier New" w:cs="Courier New"/>
-          <w:lang w:val="en-GB"/>
-        </w:rPr>
-        <w:br/>
-      </w:r>
-      <w:r>
-        <w:rPr>
-          <w:rFonts w:ascii="Courier New" w:eastAsia="Courier New" w:hAnsi="Courier New" w:cs="Courier New"/>
-          <w:lang w:val="en-GB"/>
-        </w:rPr>
-        <w:br/>
-        <w:t xml:space="preserve">    # ----Output initial number of human workers (m)</w:t>
-      </w:r>
-      <w:r>
-        <w:rPr>
-          <w:rFonts w:ascii="Courier New" w:eastAsia="Courier New" w:hAnsi="Courier New" w:cs="Courier New"/>
-          <w:lang w:val="en-GB"/>
-        </w:rPr>
-        <w:br/>
-      </w:r>
-      <w:r>
-        <w:rPr>
-          <w:rFonts w:ascii="Courier New" w:eastAsia="Courier New" w:hAnsi="Courier New" w:cs="Courier New"/>
-          <w:lang w:val="en-GB"/>
-        </w:rPr>
-        <w:br/>
-        <w:t xml:space="preserve">    print(f"\nOK, Here are your {m} slaves!\n")</w:t>
-      </w:r>
-      <w:r>
-        <w:rPr>
-          <w:rFonts w:ascii="Courier New" w:eastAsia="Courier New" w:hAnsi="Courier New" w:cs="Courier New"/>
-          <w:lang w:val="en-GB"/>
-        </w:rPr>
-        <w:br/>
-        <w:t xml:space="preserve">    human_list = ["Human_" + str(counter) for counter in range(1, m + 1)]</w:t>
-      </w:r>
-      <w:r>
-        <w:rPr>
-          <w:rFonts w:ascii="Courier New" w:eastAsia="Courier New" w:hAnsi="Courier New" w:cs="Courier New"/>
-          <w:lang w:val="en-GB"/>
-        </w:rPr>
-        <w:br/>
-        <w:t xml:space="preserve">    human_dict = {human: "Idle" for human in human_list}</w:t>
-      </w:r>
-      <w:r>
-        <w:rPr>
-          <w:rFonts w:ascii="Courier New" w:eastAsia="Courier New" w:hAnsi="Courier New" w:cs="Courier New"/>
-          <w:lang w:val="en-GB"/>
-        </w:rPr>
-        <w:br/>
-        <w:t xml:space="preserve">    for counter in range(1, m + 1):</w:t>
-      </w:r>
-      <w:r>
-        <w:rPr>
-          <w:rFonts w:ascii="Courier New" w:eastAsia="Courier New" w:hAnsi="Courier New" w:cs="Courier New"/>
-          <w:lang w:val="en-GB"/>
-        </w:rPr>
-        <w:br/>
-        <w:t xml:space="preserve">        if (counter - 1) % 5 == 0:</w:t>
-      </w:r>
-      <w:r>
-        <w:rPr>
-          <w:rFonts w:ascii="Courier New" w:eastAsia="Courier New" w:hAnsi="Courier New" w:cs="Courier New"/>
-          <w:lang w:val="en-GB"/>
-        </w:rPr>
-        <w:br/>
         <w:t xml:space="preserve">            print("\n")</w:t>
       </w:r>
       <w:r>
@@ -2754,6 +2892,84 @@
           <w:lang w:val="en-GB"/>
         </w:rPr>
         <w:br/>
+        <w:t xml:space="preserve">    elif next_action == "C":</w:t>
+      </w:r>
+      <w:r>
+        <w:rPr>
+          <w:rFonts w:ascii="Courier New" w:eastAsia="Courier New" w:hAnsi="Courier New" w:cs="Courier New"/>
+          <w:lang w:val="en-GB"/>
+        </w:rPr>
+        <w:br/>
+        <w:t xml:space="preserve">        change_status()</w:t>
+      </w:r>
+      <w:r>
+        <w:rPr>
+          <w:rFonts w:ascii="Courier New" w:eastAsia="Courier New" w:hAnsi="Courier New" w:cs="Courier New"/>
+          <w:lang w:val="en-GB"/>
+        </w:rPr>
+        <w:br/>
+      </w:r>
+      <w:r>
+        <w:rPr>
+          <w:rFonts w:ascii="Courier New" w:eastAsia="Courier New" w:hAnsi="Courier New" w:cs="Courier New"/>
+          <w:lang w:val="en-GB"/>
+        </w:rPr>
+        <w:br/>
+        <w:t xml:space="preserve">    # EMPLOY</w:t>
+      </w:r>
+      <w:r>
+        <w:rPr>
+          <w:rFonts w:ascii="Courier New" w:eastAsia="Courier New" w:hAnsi="Courier New" w:cs="Courier New"/>
+          <w:lang w:val="en-GB"/>
+        </w:rPr>
+        <w:br/>
+        <w:t xml:space="preserve">    elif next_action == "E":</w:t>
+      </w:r>
+      <w:r>
+        <w:rPr>
+          <w:rFonts w:ascii="Courier New" w:eastAsia="Courier New" w:hAnsi="Courier New" w:cs="Courier New"/>
+          <w:lang w:val="en-GB"/>
+        </w:rPr>
+        <w:br/>
+        <w:t xml:space="preserve">        employ_worker(m)</w:t>
+      </w:r>
+      <w:r>
+        <w:rPr>
+          <w:rFonts w:ascii="Courier New" w:eastAsia="Courier New" w:hAnsi="Courier New" w:cs="Courier New"/>
+          <w:lang w:val="en-GB"/>
+        </w:rPr>
+        <w:br/>
+      </w:r>
+      <w:r>
+        <w:rPr>
+          <w:rFonts w:ascii="Courier New" w:eastAsia="Courier New" w:hAnsi="Courier New" w:cs="Courier New"/>
+          <w:lang w:val="en-GB"/>
+        </w:rPr>
+        <w:br/>
+        <w:t xml:space="preserve">    # FIRE</w:t>
+      </w:r>
+      <w:r>
+        <w:rPr>
+          <w:rFonts w:ascii="Courier New" w:eastAsia="Courier New" w:hAnsi="Courier New" w:cs="Courier New"/>
+          <w:lang w:val="en-GB"/>
+        </w:rPr>
+        <w:br/>
+        <w:t xml:space="preserve">    elif next_action == "F":</w:t>
+      </w:r>
+      <w:r>
+        <w:rPr>
+          <w:rFonts w:ascii="Courier New" w:eastAsia="Courier New" w:hAnsi="Courier New" w:cs="Courier New"/>
+          <w:lang w:val="en-GB"/>
+        </w:rPr>
+        <w:br/>
+        <w:t xml:space="preserve">        fire_worker(m)</w:t>
+      </w:r>
+      <w:r>
+        <w:rPr>
+          <w:rFonts w:ascii="Courier New" w:eastAsia="Courier New" w:hAnsi="Courier New" w:cs="Courier New"/>
+          <w:lang w:val="en-GB"/>
+        </w:rPr>
+        <w:br/>
       </w:r>
       <w:r>
         <w:rPr>
@@ -2761,90 +2977,6 @@
           <w:lang w:val="en-GB"/>
         </w:rPr>
         <w:lastRenderedPageBreak/>
-        <w:t xml:space="preserve">    elif next_action == "C":</w:t>
-      </w:r>
-      <w:r>
-        <w:rPr>
-          <w:rFonts w:ascii="Courier New" w:eastAsia="Courier New" w:hAnsi="Courier New" w:cs="Courier New"/>
-          <w:lang w:val="en-GB"/>
-        </w:rPr>
-        <w:br/>
-        <w:t xml:space="preserve">        change_status()</w:t>
-      </w:r>
-      <w:r>
-        <w:rPr>
-          <w:rFonts w:ascii="Courier New" w:eastAsia="Courier New" w:hAnsi="Courier New" w:cs="Courier New"/>
-          <w:lang w:val="en-GB"/>
-        </w:rPr>
-        <w:br/>
-      </w:r>
-      <w:r>
-        <w:rPr>
-          <w:rFonts w:ascii="Courier New" w:eastAsia="Courier New" w:hAnsi="Courier New" w:cs="Courier New"/>
-          <w:lang w:val="en-GB"/>
-        </w:rPr>
-        <w:br/>
-        <w:t xml:space="preserve">    # EMPLOY</w:t>
-      </w:r>
-      <w:r>
-        <w:rPr>
-          <w:rFonts w:ascii="Courier New" w:eastAsia="Courier New" w:hAnsi="Courier New" w:cs="Courier New"/>
-          <w:lang w:val="en-GB"/>
-        </w:rPr>
-        <w:br/>
-        <w:t xml:space="preserve">    elif next_action == "E":</w:t>
-      </w:r>
-      <w:r>
-        <w:rPr>
-          <w:rFonts w:ascii="Courier New" w:eastAsia="Courier New" w:hAnsi="Courier New" w:cs="Courier New"/>
-          <w:lang w:val="en-GB"/>
-        </w:rPr>
-        <w:br/>
-        <w:t xml:space="preserve">        employ_worker(m)</w:t>
-      </w:r>
-      <w:r>
-        <w:rPr>
-          <w:rFonts w:ascii="Courier New" w:eastAsia="Courier New" w:hAnsi="Courier New" w:cs="Courier New"/>
-          <w:lang w:val="en-GB"/>
-        </w:rPr>
-        <w:br/>
-      </w:r>
-      <w:r>
-        <w:rPr>
-          <w:rFonts w:ascii="Courier New" w:eastAsia="Courier New" w:hAnsi="Courier New" w:cs="Courier New"/>
-          <w:lang w:val="en-GB"/>
-        </w:rPr>
-        <w:br/>
-        <w:t xml:space="preserve">    # FIRE</w:t>
-      </w:r>
-      <w:r>
-        <w:rPr>
-          <w:rFonts w:ascii="Courier New" w:eastAsia="Courier New" w:hAnsi="Courier New" w:cs="Courier New"/>
-          <w:lang w:val="en-GB"/>
-        </w:rPr>
-        <w:br/>
-        <w:t xml:space="preserve">    elif next_action == "F":</w:t>
-      </w:r>
-      <w:r>
-        <w:rPr>
-          <w:rFonts w:ascii="Courier New" w:eastAsia="Courier New" w:hAnsi="Courier New" w:cs="Courier New"/>
-          <w:lang w:val="en-GB"/>
-        </w:rPr>
-        <w:br/>
-        <w:t xml:space="preserve">        fire_worker(m)</w:t>
-      </w:r>
-      <w:r>
-        <w:rPr>
-          <w:rFonts w:ascii="Courier New" w:eastAsia="Courier New" w:hAnsi="Courier New" w:cs="Courier New"/>
-          <w:lang w:val="en-GB"/>
-        </w:rPr>
-        <w:br/>
-      </w:r>
-      <w:r>
-        <w:rPr>
-          <w:rFonts w:ascii="Courier New" w:eastAsia="Courier New" w:hAnsi="Courier New" w:cs="Courier New"/>
-          <w:lang w:val="en-GB"/>
-        </w:rPr>
         <w:br/>
         <w:t xml:space="preserve">    # MANAGE</w:t>
       </w:r>
@@ -3081,6 +3213,55 @@
           <w:lang w:val="en-GB"/>
         </w:rPr>
         <w:br/>
+        <w:t># Accessed by pressing H within what_next() function</w:t>
+      </w:r>
+      <w:r>
+        <w:rPr>
+          <w:rFonts w:ascii="Courier New" w:eastAsia="Courier New" w:hAnsi="Courier New" w:cs="Courier New"/>
+          <w:lang w:val="en-GB"/>
+        </w:rPr>
+        <w:br/>
+        <w:t>def instructions():</w:t>
+      </w:r>
+      <w:r>
+        <w:rPr>
+          <w:rFonts w:ascii="Courier New" w:eastAsia="Courier New" w:hAnsi="Courier New" w:cs="Courier New"/>
+          <w:lang w:val="en-GB"/>
+        </w:rPr>
+        <w:br/>
+        <w:t xml:space="preserve">    print((</w:t>
+      </w:r>
+      <w:r>
+        <w:rPr>
+          <w:rFonts w:ascii="Courier New" w:eastAsia="Courier New" w:hAnsi="Courier New" w:cs="Courier New"/>
+          <w:lang w:val="en-GB"/>
+        </w:rPr>
+        <w:br/>
+        <w:t xml:space="preserve">    '\n\n    - - Instructions for how to oversee production - -  \n' </w:t>
+      </w:r>
+      <w:r>
+        <w:rPr>
+          <w:rFonts w:ascii="Courier New" w:eastAsia="Courier New" w:hAnsi="Courier New" w:cs="Courier New"/>
+          <w:lang w:val="en-GB"/>
+        </w:rPr>
+        <w:br/>
+        <w:t xml:space="preserve">    '                    at                                      \n'</w:t>
+      </w:r>
+      <w:r>
+        <w:rPr>
+          <w:rFonts w:ascii="Courier New" w:eastAsia="Courier New" w:hAnsi="Courier New" w:cs="Courier New"/>
+          <w:lang w:val="en-GB"/>
+        </w:rPr>
+        <w:br/>
+        <w:t xml:space="preserve">    '    - -  Ro-Ro-Ro-Your-Bots Incorporated: - -               \n'</w:t>
+      </w:r>
+      <w:r>
+        <w:rPr>
+          <w:rFonts w:ascii="Courier New" w:eastAsia="Courier New" w:hAnsi="Courier New" w:cs="Courier New"/>
+          <w:lang w:val="en-GB"/>
+        </w:rPr>
+        <w:br/>
+        <w:t xml:space="preserve">    '\n                                                          </w:t>
       </w:r>
       <w:r>
         <w:rPr>
@@ -3088,6 +3269,666 @@
           <w:lang w:val="en-GB"/>
         </w:rPr>
         <w:lastRenderedPageBreak/>
+        <w:t>\n'</w:t>
+      </w:r>
+      <w:r>
+        <w:rPr>
+          <w:rFonts w:ascii="Courier New" w:eastAsia="Courier New" w:hAnsi="Courier New" w:cs="Courier New"/>
+          <w:lang w:val="en-GB"/>
+        </w:rPr>
+        <w:br/>
+        <w:t xml:space="preserve">    ' When prompted as to what options are available to you,     \n'</w:t>
+      </w:r>
+      <w:r>
+        <w:rPr>
+          <w:rFonts w:ascii="Courier New" w:eastAsia="Courier New" w:hAnsi="Courier New" w:cs="Courier New"/>
+          <w:lang w:val="en-GB"/>
+        </w:rPr>
+        <w:br/>
+        <w:t xml:space="preserve">    '     press a key from these available alternatives          \n'</w:t>
+      </w:r>
+      <w:r>
+        <w:rPr>
+          <w:rFonts w:ascii="Courier New" w:eastAsia="Courier New" w:hAnsi="Courier New" w:cs="Courier New"/>
+          <w:lang w:val="en-GB"/>
+        </w:rPr>
+        <w:br/>
+        <w:t xml:space="preserve">    '          to select from its sub-menu:                      \n'</w:t>
+      </w:r>
+      <w:r>
+        <w:rPr>
+          <w:rFonts w:ascii="Courier New" w:eastAsia="Courier New" w:hAnsi="Courier New" w:cs="Courier New"/>
+          <w:lang w:val="en-GB"/>
+        </w:rPr>
+        <w:br/>
+        <w:t xml:space="preserve">    '\n                                                          \n'</w:t>
+      </w:r>
+      <w:r>
+        <w:rPr>
+          <w:rFonts w:ascii="Courier New" w:eastAsia="Courier New" w:hAnsi="Courier New" w:cs="Courier New"/>
+          <w:lang w:val="en-GB"/>
+        </w:rPr>
+        <w:br/>
+        <w:t xml:space="preserve">    '[A] = ADD                   [E] = EMPLOY                    \n'</w:t>
+      </w:r>
+      <w:r>
+        <w:rPr>
+          <w:rFonts w:ascii="Courier New" w:eastAsia="Courier New" w:hAnsi="Courier New" w:cs="Courier New"/>
+          <w:lang w:val="en-GB"/>
+        </w:rPr>
+        <w:br/>
+        <w:t xml:space="preserve">    '      Add Robot(s)                Employ Worker(s)          \n'</w:t>
+      </w:r>
+      <w:r>
+        <w:rPr>
+          <w:rFonts w:ascii="Courier New" w:eastAsia="Courier New" w:hAnsi="Courier New" w:cs="Courier New"/>
+          <w:lang w:val="en-GB"/>
+        </w:rPr>
+        <w:br/>
+        <w:t xml:space="preserve">    '\n                                                          \n'</w:t>
+      </w:r>
+      <w:r>
+        <w:rPr>
+          <w:rFonts w:ascii="Courier New" w:eastAsia="Courier New" w:hAnsi="Courier New" w:cs="Courier New"/>
+          <w:lang w:val="en-GB"/>
+        </w:rPr>
+        <w:br/>
+        <w:t xml:space="preserve">    '[R] = REMOVE                [F] = FIRE                      \n'</w:t>
+      </w:r>
+      <w:r>
+        <w:rPr>
+          <w:rFonts w:ascii="Courier New" w:eastAsia="Courier New" w:hAnsi="Courier New" w:cs="Courier New"/>
+          <w:lang w:val="en-GB"/>
+        </w:rPr>
+        <w:br/>
+        <w:t xml:space="preserve">    '      Remove Robot(s)             Fire Worker(s)            \n'</w:t>
+      </w:r>
+      <w:r>
+        <w:rPr>
+          <w:rFonts w:ascii="Courier New" w:eastAsia="Courier New" w:hAnsi="Courier New" w:cs="Courier New"/>
+          <w:lang w:val="en-GB"/>
+        </w:rPr>
+        <w:br/>
+        <w:t xml:space="preserve">    '\n                                                          \n'</w:t>
+      </w:r>
+      <w:r>
+        <w:rPr>
+          <w:rFonts w:ascii="Courier New" w:eastAsia="Courier New" w:hAnsi="Courier New" w:cs="Courier New"/>
+          <w:lang w:val="en-GB"/>
+        </w:rPr>
+        <w:br/>
+        <w:t xml:space="preserve">    '[C] = CHANGE                [M] = MANAGE                    \n'</w:t>
+      </w:r>
+      <w:r>
+        <w:rPr>
+          <w:rFonts w:ascii="Courier New" w:eastAsia="Courier New" w:hAnsi="Courier New" w:cs="Courier New"/>
+          <w:lang w:val="en-GB"/>
+        </w:rPr>
+        <w:br/>
+        <w:t xml:space="preserve">    '      Change Robot Status         Manage Worker Status      \n'</w:t>
+      </w:r>
+      <w:r>
+        <w:rPr>
+          <w:rFonts w:ascii="Courier New" w:eastAsia="Courier New" w:hAnsi="Courier New" w:cs="Courier New"/>
+          <w:lang w:val="en-GB"/>
+        </w:rPr>
+        <w:br/>
+        <w:t xml:space="preserve">    '\n                                                          \n'</w:t>
+      </w:r>
+      <w:r>
+        <w:rPr>
+          <w:rFonts w:ascii="Courier New" w:eastAsia="Courier New" w:hAnsi="Courier New" w:cs="Courier New"/>
+          <w:lang w:val="en-GB"/>
+        </w:rPr>
+        <w:br/>
+        <w:t xml:space="preserve">    '[O] = ORDER                                                 \n'</w:t>
+      </w:r>
+      <w:r>
+        <w:rPr>
+          <w:rFonts w:ascii="Courier New" w:eastAsia="Courier New" w:hAnsi="Courier New" w:cs="Courier New"/>
+          <w:lang w:val="en-GB"/>
+        </w:rPr>
+        <w:br/>
+        <w:t xml:space="preserve">    '      Order To Carry Out Task                               \n'</w:t>
+      </w:r>
+      <w:r>
+        <w:rPr>
+          <w:rFonts w:ascii="Courier New" w:eastAsia="Courier New" w:hAnsi="Courier New" w:cs="Courier New"/>
+          <w:lang w:val="en-GB"/>
+        </w:rPr>
+        <w:br/>
+        <w:t xml:space="preserve">    '\n                                                          \n'</w:t>
+      </w:r>
+      <w:r>
+        <w:rPr>
+          <w:rFonts w:ascii="Courier New" w:eastAsia="Courier New" w:hAnsi="Courier New" w:cs="Courier New"/>
+          <w:lang w:val="en-GB"/>
+        </w:rPr>
+        <w:br/>
+        <w:t xml:space="preserve">    '[L] = LOG                   [T] = TRACK                     \n'</w:t>
+      </w:r>
+      <w:r>
+        <w:rPr>
+          <w:rFonts w:ascii="Courier New" w:eastAsia="Courier New" w:hAnsi="Courier New" w:cs="Courier New"/>
+          <w:lang w:val="en-GB"/>
+        </w:rPr>
+        <w:br/>
+        <w:t xml:space="preserve">    '      Log Tasks                   Track progress            \n'</w:t>
+      </w:r>
+      <w:r>
+        <w:rPr>
+          <w:rFonts w:ascii="Courier New" w:eastAsia="Courier New" w:hAnsi="Courier New" w:cs="Courier New"/>
+          <w:lang w:val="en-GB"/>
+        </w:rPr>
+        <w:br/>
+        <w:t xml:space="preserve">    '\n                                                          \n'</w:t>
+      </w:r>
+      <w:r>
+        <w:rPr>
+          <w:rFonts w:ascii="Courier New" w:eastAsia="Courier New" w:hAnsi="Courier New" w:cs="Courier New"/>
+          <w:lang w:val="en-GB"/>
+        </w:rPr>
+        <w:br/>
+        <w:t xml:space="preserve">    '[H] = HELP !!!              [Q] = QUIT                      \n'</w:t>
+      </w:r>
+      <w:r>
+        <w:rPr>
+          <w:rFonts w:ascii="Courier New" w:eastAsia="Courier New" w:hAnsi="Courier New" w:cs="Courier New"/>
+          <w:lang w:val="en-GB"/>
+        </w:rPr>
+        <w:br/>
+      </w:r>
+      <w:r>
+        <w:rPr>
+          <w:rFonts w:ascii="Courier New" w:eastAsia="Courier New" w:hAnsi="Courier New" w:cs="Courier New"/>
+          <w:lang w:val="en-GB"/>
+        </w:rPr>
+        <w:lastRenderedPageBreak/>
+        <w:t xml:space="preserve">    '      Display further             Resign your position      \n'</w:t>
+      </w:r>
+      <w:r>
+        <w:rPr>
+          <w:rFonts w:ascii="Courier New" w:eastAsia="Courier New" w:hAnsi="Courier New" w:cs="Courier New"/>
+          <w:lang w:val="en-GB"/>
+        </w:rPr>
+        <w:br/>
+        <w:t xml:space="preserve">    '       instructions                &amp; END PROGRAM !          \n'))</w:t>
+      </w:r>
+      <w:r>
+        <w:rPr>
+          <w:rFonts w:ascii="Courier New" w:eastAsia="Courier New" w:hAnsi="Courier New" w:cs="Courier New"/>
+          <w:lang w:val="en-GB"/>
+        </w:rPr>
+        <w:br/>
+      </w:r>
+      <w:r>
+        <w:rPr>
+          <w:rFonts w:ascii="Courier New" w:eastAsia="Courier New" w:hAnsi="Courier New" w:cs="Courier New"/>
+          <w:lang w:val="en-GB"/>
+        </w:rPr>
+        <w:br/>
+      </w:r>
+      <w:r>
+        <w:rPr>
+          <w:rFonts w:ascii="Courier New" w:eastAsia="Courier New" w:hAnsi="Courier New" w:cs="Courier New"/>
+          <w:lang w:val="en-GB"/>
+        </w:rPr>
+        <w:br/>
+        <w:t># Function to add robot</w:t>
+      </w:r>
+      <w:r>
+        <w:rPr>
+          <w:rFonts w:ascii="Courier New" w:eastAsia="Courier New" w:hAnsi="Courier New" w:cs="Courier New"/>
+          <w:lang w:val="en-GB"/>
+        </w:rPr>
+        <w:br/>
+        <w:t># Accessed by pressing A within what_next() function</w:t>
+      </w:r>
+      <w:r>
+        <w:rPr>
+          <w:rFonts w:ascii="Courier New" w:eastAsia="Courier New" w:hAnsi="Courier New" w:cs="Courier New"/>
+          <w:lang w:val="en-GB"/>
+        </w:rPr>
+        <w:br/>
+        <w:t>def add_robot(n):</w:t>
+      </w:r>
+      <w:r>
+        <w:rPr>
+          <w:rFonts w:ascii="Courier New" w:eastAsia="Courier New" w:hAnsi="Courier New" w:cs="Courier New"/>
+          <w:lang w:val="en-GB"/>
+        </w:rPr>
+        <w:br/>
+        <w:t xml:space="preserve">    n += 1</w:t>
+      </w:r>
+      <w:r>
+        <w:rPr>
+          <w:rFonts w:ascii="Courier New" w:eastAsia="Courier New" w:hAnsi="Courier New" w:cs="Courier New"/>
+          <w:lang w:val="en-GB"/>
+        </w:rPr>
+        <w:br/>
+      </w:r>
+      <w:r>
+        <w:rPr>
+          <w:rFonts w:ascii="Courier New" w:eastAsia="Courier New" w:hAnsi="Courier New" w:cs="Courier New"/>
+          <w:lang w:val="en-GB"/>
+        </w:rPr>
+        <w:br/>
+      </w:r>
+      <w:r>
+        <w:rPr>
+          <w:rFonts w:ascii="Courier New" w:eastAsia="Courier New" w:hAnsi="Courier New" w:cs="Courier New"/>
+          <w:lang w:val="en-GB"/>
+        </w:rPr>
+        <w:br/>
+        <w:t># Function to remove robot.</w:t>
+      </w:r>
+      <w:r>
+        <w:rPr>
+          <w:rFonts w:ascii="Courier New" w:eastAsia="Courier New" w:hAnsi="Courier New" w:cs="Courier New"/>
+          <w:lang w:val="en-GB"/>
+        </w:rPr>
+        <w:br/>
+        <w:t># Accessed by pressing R within what_next() function</w:t>
+      </w:r>
+      <w:r>
+        <w:rPr>
+          <w:rFonts w:ascii="Courier New" w:eastAsia="Courier New" w:hAnsi="Courier New" w:cs="Courier New"/>
+          <w:lang w:val="en-GB"/>
+        </w:rPr>
+        <w:br/>
+        <w:t>def remove_robot(n):</w:t>
+      </w:r>
+      <w:r>
+        <w:rPr>
+          <w:rFonts w:ascii="Courier New" w:eastAsia="Courier New" w:hAnsi="Courier New" w:cs="Courier New"/>
+          <w:lang w:val="en-GB"/>
+        </w:rPr>
+        <w:br/>
+        <w:t xml:space="preserve">    n -= 1</w:t>
+      </w:r>
+      <w:r>
+        <w:rPr>
+          <w:rFonts w:ascii="Courier New" w:eastAsia="Courier New" w:hAnsi="Courier New" w:cs="Courier New"/>
+          <w:lang w:val="en-GB"/>
+        </w:rPr>
+        <w:br/>
+      </w:r>
+      <w:r>
+        <w:rPr>
+          <w:rFonts w:ascii="Courier New" w:eastAsia="Courier New" w:hAnsi="Courier New" w:cs="Courier New"/>
+          <w:lang w:val="en-GB"/>
+        </w:rPr>
+        <w:br/>
+      </w:r>
+      <w:r>
+        <w:rPr>
+          <w:rFonts w:ascii="Courier New" w:eastAsia="Courier New" w:hAnsi="Courier New" w:cs="Courier New"/>
+          <w:lang w:val="en-GB"/>
+        </w:rPr>
+        <w:br/>
+        <w:t># Function to change status of a robot:</w:t>
+      </w:r>
+      <w:r>
+        <w:rPr>
+          <w:rFonts w:ascii="Courier New" w:eastAsia="Courier New" w:hAnsi="Courier New" w:cs="Courier New"/>
+          <w:lang w:val="en-GB"/>
+        </w:rPr>
+        <w:br/>
+        <w:t># Accessed by pressing C within what_next() function</w:t>
+      </w:r>
+      <w:r>
+        <w:rPr>
+          <w:rFonts w:ascii="Courier New" w:eastAsia="Courier New" w:hAnsi="Courier New" w:cs="Courier New"/>
+          <w:lang w:val="en-GB"/>
+        </w:rPr>
+        <w:br/>
+        <w:t># statuses available = idle / working / finished task</w:t>
+      </w:r>
+      <w:r>
+        <w:rPr>
+          <w:rFonts w:ascii="Courier New" w:eastAsia="Courier New" w:hAnsi="Courier New" w:cs="Courier New"/>
+          <w:lang w:val="en-GB"/>
+        </w:rPr>
+        <w:br/>
+        <w:t>def change_status():</w:t>
+      </w:r>
+      <w:r>
+        <w:rPr>
+          <w:rFonts w:ascii="Courier New" w:eastAsia="Courier New" w:hAnsi="Courier New" w:cs="Courier New"/>
+          <w:lang w:val="en-GB"/>
+        </w:rPr>
+        <w:br/>
+        <w:t xml:space="preserve">    pass</w:t>
+      </w:r>
+      <w:r>
+        <w:rPr>
+          <w:rFonts w:ascii="Courier New" w:eastAsia="Courier New" w:hAnsi="Courier New" w:cs="Courier New"/>
+          <w:lang w:val="en-GB"/>
+        </w:rPr>
+        <w:br/>
+      </w:r>
+      <w:r>
+        <w:rPr>
+          <w:rFonts w:ascii="Courier New" w:eastAsia="Courier New" w:hAnsi="Courier New" w:cs="Courier New"/>
+          <w:lang w:val="en-GB"/>
+        </w:rPr>
+        <w:br/>
+      </w:r>
+      <w:r>
+        <w:rPr>
+          <w:rFonts w:ascii="Courier New" w:eastAsia="Courier New" w:hAnsi="Courier New" w:cs="Courier New"/>
+          <w:lang w:val="en-GB"/>
+        </w:rPr>
+        <w:br/>
+        <w:t># Function to employ new worker.</w:t>
+      </w:r>
+      <w:r>
+        <w:rPr>
+          <w:rFonts w:ascii="Courier New" w:eastAsia="Courier New" w:hAnsi="Courier New" w:cs="Courier New"/>
+          <w:lang w:val="en-GB"/>
+        </w:rPr>
+        <w:br/>
+        <w:t># Accessed by pressing E within what_next() function</w:t>
+      </w:r>
+      <w:r>
+        <w:rPr>
+          <w:rFonts w:ascii="Courier New" w:eastAsia="Courier New" w:hAnsi="Courier New" w:cs="Courier New"/>
+          <w:lang w:val="en-GB"/>
+        </w:rPr>
+        <w:br/>
+        <w:t>def employ_worker(m):</w:t>
+      </w:r>
+      <w:r>
+        <w:rPr>
+          <w:rFonts w:ascii="Courier New" w:eastAsia="Courier New" w:hAnsi="Courier New" w:cs="Courier New"/>
+          <w:lang w:val="en-GB"/>
+        </w:rPr>
+        <w:br/>
+        <w:t xml:space="preserve">    m += 1</w:t>
+      </w:r>
+      <w:r>
+        <w:rPr>
+          <w:rFonts w:ascii="Courier New" w:eastAsia="Courier New" w:hAnsi="Courier New" w:cs="Courier New"/>
+          <w:lang w:val="en-GB"/>
+        </w:rPr>
+        <w:br/>
+      </w:r>
+      <w:r>
+        <w:rPr>
+          <w:rFonts w:ascii="Courier New" w:eastAsia="Courier New" w:hAnsi="Courier New" w:cs="Courier New"/>
+          <w:lang w:val="en-GB"/>
+        </w:rPr>
+        <w:br/>
+      </w:r>
+      <w:r>
+        <w:rPr>
+          <w:rFonts w:ascii="Courier New" w:eastAsia="Courier New" w:hAnsi="Courier New" w:cs="Courier New"/>
+          <w:lang w:val="en-GB"/>
+        </w:rPr>
+        <w:br/>
+        <w:t># Function to fire a worker.</w:t>
+      </w:r>
+      <w:r>
+        <w:rPr>
+          <w:rFonts w:ascii="Courier New" w:eastAsia="Courier New" w:hAnsi="Courier New" w:cs="Courier New"/>
+          <w:lang w:val="en-GB"/>
+        </w:rPr>
+        <w:br/>
+        <w:t># Accessed by pressing F within what_next() function</w:t>
+      </w:r>
+      <w:r>
+        <w:rPr>
+          <w:rFonts w:ascii="Courier New" w:eastAsia="Courier New" w:hAnsi="Courier New" w:cs="Courier New"/>
+          <w:lang w:val="en-GB"/>
+        </w:rPr>
+        <w:br/>
+        <w:t>def fire_worker(m):</w:t>
+      </w:r>
+      <w:r>
+        <w:rPr>
+          <w:rFonts w:ascii="Courier New" w:eastAsia="Courier New" w:hAnsi="Courier New" w:cs="Courier New"/>
+          <w:lang w:val="en-GB"/>
+        </w:rPr>
+        <w:br/>
+        <w:t xml:space="preserve">    m -= 1</w:t>
+      </w:r>
+      <w:r>
+        <w:rPr>
+          <w:rFonts w:ascii="Courier New" w:eastAsia="Courier New" w:hAnsi="Courier New" w:cs="Courier New"/>
+          <w:lang w:val="en-GB"/>
+        </w:rPr>
+        <w:br/>
+      </w:r>
+      <w:r>
+        <w:rPr>
+          <w:rFonts w:ascii="Courier New" w:eastAsia="Courier New" w:hAnsi="Courier New" w:cs="Courier New"/>
+          <w:lang w:val="en-GB"/>
+        </w:rPr>
+        <w:br/>
+      </w:r>
+      <w:r>
+        <w:rPr>
+          <w:rFonts w:ascii="Courier New" w:eastAsia="Courier New" w:hAnsi="Courier New" w:cs="Courier New"/>
+          <w:lang w:val="en-GB"/>
+        </w:rPr>
+        <w:br/>
+        <w:t># Function to manage worker</w:t>
+      </w:r>
+      <w:r>
+        <w:rPr>
+          <w:rFonts w:ascii="Courier New" w:eastAsia="Courier New" w:hAnsi="Courier New" w:cs="Courier New"/>
+          <w:lang w:val="en-GB"/>
+        </w:rPr>
+        <w:br/>
+        <w:t># Accessed by pressing M within what_next() function</w:t>
+      </w:r>
+      <w:r>
+        <w:rPr>
+          <w:rFonts w:ascii="Courier New" w:eastAsia="Courier New" w:hAnsi="Courier New" w:cs="Courier New"/>
+          <w:lang w:val="en-GB"/>
+        </w:rPr>
+        <w:br/>
+        <w:t># statuses available = idle / working / finished task</w:t>
+      </w:r>
+      <w:r>
+        <w:rPr>
+          <w:rFonts w:ascii="Courier New" w:eastAsia="Courier New" w:hAnsi="Courier New" w:cs="Courier New"/>
+          <w:lang w:val="en-GB"/>
+        </w:rPr>
+        <w:br/>
+        <w:t>def manage_worker():</w:t>
+      </w:r>
+      <w:r>
+        <w:rPr>
+          <w:rFonts w:ascii="Courier New" w:eastAsia="Courier New" w:hAnsi="Courier New" w:cs="Courier New"/>
+          <w:lang w:val="en-GB"/>
+        </w:rPr>
+        <w:br/>
+      </w:r>
+      <w:r>
+        <w:rPr>
+          <w:rFonts w:ascii="Courier New" w:eastAsia="Courier New" w:hAnsi="Courier New" w:cs="Courier New"/>
+          <w:lang w:val="en-GB"/>
+        </w:rPr>
+        <w:lastRenderedPageBreak/>
+        <w:t xml:space="preserve">    pass</w:t>
+      </w:r>
+      <w:r>
+        <w:rPr>
+          <w:rFonts w:ascii="Courier New" w:eastAsia="Courier New" w:hAnsi="Courier New" w:cs="Courier New"/>
+          <w:lang w:val="en-GB"/>
+        </w:rPr>
+        <w:br/>
+      </w:r>
+      <w:r>
+        <w:rPr>
+          <w:rFonts w:ascii="Courier New" w:eastAsia="Courier New" w:hAnsi="Courier New" w:cs="Courier New"/>
+          <w:lang w:val="en-GB"/>
+        </w:rPr>
+        <w:br/>
+        <w:t># Function to order available robots and workers to carry out tasks.</w:t>
+      </w:r>
+      <w:r>
+        <w:rPr>
+          <w:rFonts w:ascii="Courier New" w:eastAsia="Courier New" w:hAnsi="Courier New" w:cs="Courier New"/>
+          <w:lang w:val="en-GB"/>
+        </w:rPr>
+        <w:br/>
+        <w:t># Accessed by pressing O within what_next() function</w:t>
+      </w:r>
+      <w:r>
+        <w:rPr>
+          <w:rFonts w:ascii="Courier New" w:eastAsia="Courier New" w:hAnsi="Courier New" w:cs="Courier New"/>
+          <w:lang w:val="en-GB"/>
+        </w:rPr>
+        <w:br/>
+        <w:t>def order_to_task():</w:t>
+      </w:r>
+      <w:r>
+        <w:rPr>
+          <w:rFonts w:ascii="Courier New" w:eastAsia="Courier New" w:hAnsi="Courier New" w:cs="Courier New"/>
+          <w:lang w:val="en-GB"/>
+        </w:rPr>
+        <w:br/>
+        <w:t xml:space="preserve">    pass</w:t>
+      </w:r>
+      <w:r>
+        <w:rPr>
+          <w:rFonts w:ascii="Courier New" w:eastAsia="Courier New" w:hAnsi="Courier New" w:cs="Courier New"/>
+          <w:lang w:val="en-GB"/>
+        </w:rPr>
+        <w:br/>
+      </w:r>
+      <w:r>
+        <w:rPr>
+          <w:rFonts w:ascii="Courier New" w:eastAsia="Courier New" w:hAnsi="Courier New" w:cs="Courier New"/>
+          <w:lang w:val="en-GB"/>
+        </w:rPr>
+        <w:br/>
+      </w:r>
+      <w:r>
+        <w:rPr>
+          <w:rFonts w:ascii="Courier New" w:eastAsia="Courier New" w:hAnsi="Courier New" w:cs="Courier New"/>
+          <w:lang w:val="en-GB"/>
+        </w:rPr>
+        <w:br/>
+        <w:t># Log tasks</w:t>
+      </w:r>
+      <w:r>
+        <w:rPr>
+          <w:rFonts w:ascii="Courier New" w:eastAsia="Courier New" w:hAnsi="Courier New" w:cs="Courier New"/>
+          <w:lang w:val="en-GB"/>
+        </w:rPr>
+        <w:br/>
+        <w:t># Accessed by pressing L within what_next() function</w:t>
+      </w:r>
+      <w:r>
+        <w:rPr>
+          <w:rFonts w:ascii="Courier New" w:eastAsia="Courier New" w:hAnsi="Courier New" w:cs="Courier New"/>
+          <w:lang w:val="en-GB"/>
+        </w:rPr>
+        <w:br/>
+        <w:t># Classify tasks as not started / in progress / completed</w:t>
+      </w:r>
+      <w:r>
+        <w:rPr>
+          <w:rFonts w:ascii="Courier New" w:eastAsia="Courier New" w:hAnsi="Courier New" w:cs="Courier New"/>
+          <w:lang w:val="en-GB"/>
+        </w:rPr>
+        <w:br/>
+        <w:t>def log_tasks():</w:t>
+      </w:r>
+      <w:r>
+        <w:rPr>
+          <w:rFonts w:ascii="Courier New" w:eastAsia="Courier New" w:hAnsi="Courier New" w:cs="Courier New"/>
+          <w:lang w:val="en-GB"/>
+        </w:rPr>
+        <w:br/>
+        <w:t xml:space="preserve">    pass</w:t>
+      </w:r>
+      <w:r>
+        <w:rPr>
+          <w:rFonts w:ascii="Courier New" w:eastAsia="Courier New" w:hAnsi="Courier New" w:cs="Courier New"/>
+          <w:lang w:val="en-GB"/>
+        </w:rPr>
+        <w:br/>
+      </w:r>
+      <w:r>
+        <w:rPr>
+          <w:rFonts w:ascii="Courier New" w:eastAsia="Courier New" w:hAnsi="Courier New" w:cs="Courier New"/>
+          <w:lang w:val="en-GB"/>
+        </w:rPr>
+        <w:br/>
+      </w:r>
+      <w:r>
+        <w:rPr>
+          <w:rFonts w:ascii="Courier New" w:eastAsia="Courier New" w:hAnsi="Courier New" w:cs="Courier New"/>
+          <w:lang w:val="en-GB"/>
+        </w:rPr>
+        <w:br/>
+        <w:t># Function to track progress of robots, workers and tasks</w:t>
+      </w:r>
+      <w:r>
+        <w:rPr>
+          <w:rFonts w:ascii="Courier New" w:eastAsia="Courier New" w:hAnsi="Courier New" w:cs="Courier New"/>
+          <w:lang w:val="en-GB"/>
+        </w:rPr>
+        <w:br/>
+        <w:t># Accessed by pressing T within what_next() function</w:t>
+      </w:r>
+      <w:r>
+        <w:rPr>
+          <w:rFonts w:ascii="Courier New" w:eastAsia="Courier New" w:hAnsi="Courier New" w:cs="Courier New"/>
+          <w:lang w:val="en-GB"/>
+        </w:rPr>
+        <w:br/>
+        <w:t># Should regularly update status and identify problems</w:t>
+      </w:r>
+      <w:r>
+        <w:rPr>
+          <w:rFonts w:ascii="Courier New" w:eastAsia="Courier New" w:hAnsi="Courier New" w:cs="Courier New"/>
+          <w:lang w:val="en-GB"/>
+        </w:rPr>
+        <w:br/>
+        <w:t># eg. Idle robots, idle workers, incomplete tasks.</w:t>
+      </w:r>
+      <w:r>
+        <w:rPr>
+          <w:rFonts w:ascii="Courier New" w:eastAsia="Courier New" w:hAnsi="Courier New" w:cs="Courier New"/>
+          <w:lang w:val="en-GB"/>
+        </w:rPr>
+        <w:br/>
+        <w:t>def monitor_status():</w:t>
+      </w:r>
+      <w:r>
+        <w:rPr>
+          <w:rFonts w:ascii="Courier New" w:eastAsia="Courier New" w:hAnsi="Courier New" w:cs="Courier New"/>
+          <w:lang w:val="en-GB"/>
+        </w:rPr>
+        <w:br/>
+        <w:t xml:space="preserve">    pass</w:t>
+      </w:r>
+      <w:r>
+        <w:rPr>
+          <w:rFonts w:ascii="Courier New" w:eastAsia="Courier New" w:hAnsi="Courier New" w:cs="Courier New"/>
+          <w:lang w:val="en-GB"/>
+        </w:rPr>
+        <w:br/>
+      </w:r>
+      <w:r>
+        <w:rPr>
+          <w:rFonts w:ascii="Courier New" w:eastAsia="Courier New" w:hAnsi="Courier New" w:cs="Courier New"/>
+          <w:lang w:val="en-GB"/>
+        </w:rPr>
+        <w:br/>
+        <w:t># Function to get help</w:t>
+      </w:r>
+      <w:r>
+        <w:rPr>
+          <w:rFonts w:ascii="Courier New" w:eastAsia="Courier New" w:hAnsi="Courier New" w:cs="Courier New"/>
+          <w:lang w:val="en-GB"/>
+        </w:rPr>
+        <w:br/>
         <w:t># Accessed by pressing H within what_next() function</w:t>
       </w:r>
       <w:r>
@@ -3096,167 +3937,95 @@
           <w:lang w:val="en-GB"/>
         </w:rPr>
         <w:br/>
-        <w:t>def instructions():</w:t>
-      </w:r>
-      <w:r>
-        <w:rPr>
-          <w:rFonts w:ascii="Courier New" w:eastAsia="Courier New" w:hAnsi="Courier New" w:cs="Courier New"/>
-          <w:lang w:val="en-GB"/>
-        </w:rPr>
-        <w:br/>
-        <w:t xml:space="preserve">    print((</w:t>
-      </w:r>
-      <w:r>
-        <w:rPr>
-          <w:rFonts w:ascii="Courier New" w:eastAsia="Courier New" w:hAnsi="Courier New" w:cs="Courier New"/>
-          <w:lang w:val="en-GB"/>
-        </w:rPr>
-        <w:br/>
-        <w:t xml:space="preserve">    '\n\n    - - Instructions for how to oversee production - -  \n' </w:t>
-      </w:r>
-      <w:r>
-        <w:rPr>
-          <w:rFonts w:ascii="Courier New" w:eastAsia="Courier New" w:hAnsi="Courier New" w:cs="Courier New"/>
-          <w:lang w:val="en-GB"/>
-        </w:rPr>
-        <w:br/>
-        <w:t xml:space="preserve">    '                    at                                      \n'</w:t>
-      </w:r>
-      <w:r>
-        <w:rPr>
-          <w:rFonts w:ascii="Courier New" w:eastAsia="Courier New" w:hAnsi="Courier New" w:cs="Courier New"/>
-          <w:lang w:val="en-GB"/>
-        </w:rPr>
-        <w:br/>
-        <w:t xml:space="preserve">    '    - -  Ro-Ro-Ro-Your-Bots Incorporated: - -               \n'</w:t>
-      </w:r>
-      <w:r>
-        <w:rPr>
-          <w:rFonts w:ascii="Courier New" w:eastAsia="Courier New" w:hAnsi="Courier New" w:cs="Courier New"/>
-          <w:lang w:val="en-GB"/>
-        </w:rPr>
-        <w:br/>
-        <w:t xml:space="preserve">    '\n                                                          \n'</w:t>
-      </w:r>
-      <w:r>
-        <w:rPr>
-          <w:rFonts w:ascii="Courier New" w:eastAsia="Courier New" w:hAnsi="Courier New" w:cs="Courier New"/>
-          <w:lang w:val="en-GB"/>
-        </w:rPr>
-        <w:br/>
-        <w:t xml:space="preserve">    ' When prompted as to what options are available to you,     \n'</w:t>
-      </w:r>
-      <w:r>
-        <w:rPr>
-          <w:rFonts w:ascii="Courier New" w:eastAsia="Courier New" w:hAnsi="Courier New" w:cs="Courier New"/>
-          <w:lang w:val="en-GB"/>
-        </w:rPr>
-        <w:br/>
-        <w:t xml:space="preserve">    '     press a key from these available alternatives          \n'</w:t>
-      </w:r>
-      <w:r>
-        <w:rPr>
-          <w:rFonts w:ascii="Courier New" w:eastAsia="Courier New" w:hAnsi="Courier New" w:cs="Courier New"/>
-          <w:lang w:val="en-GB"/>
-        </w:rPr>
-        <w:br/>
-        <w:t xml:space="preserve">    '          to select from its sub-menu:                      \n'</w:t>
-      </w:r>
-      <w:r>
-        <w:rPr>
-          <w:rFonts w:ascii="Courier New" w:eastAsia="Courier New" w:hAnsi="Courier New" w:cs="Courier New"/>
-          <w:lang w:val="en-GB"/>
-        </w:rPr>
-        <w:br/>
-        <w:t xml:space="preserve">    '\n                                                          \n'</w:t>
-      </w:r>
-      <w:r>
-        <w:rPr>
-          <w:rFonts w:ascii="Courier New" w:eastAsia="Courier New" w:hAnsi="Courier New" w:cs="Courier New"/>
-          <w:lang w:val="en-GB"/>
-        </w:rPr>
-        <w:br/>
-        <w:t xml:space="preserve">    '[A] = ADD                   [E] = EMPLOY                    \n'</w:t>
-      </w:r>
-      <w:r>
-        <w:rPr>
-          <w:rFonts w:ascii="Courier New" w:eastAsia="Courier New" w:hAnsi="Courier New" w:cs="Courier New"/>
-          <w:lang w:val="en-GB"/>
-        </w:rPr>
-        <w:br/>
-        <w:t xml:space="preserve">    '      Add Robot(s)                Employ Worker(s)          \n'</w:t>
-      </w:r>
-      <w:r>
-        <w:rPr>
-          <w:rFonts w:ascii="Courier New" w:eastAsia="Courier New" w:hAnsi="Courier New" w:cs="Courier New"/>
-          <w:lang w:val="en-GB"/>
-        </w:rPr>
-        <w:br/>
-        <w:t xml:space="preserve">    '\n                                                          \n'</w:t>
-      </w:r>
-      <w:r>
-        <w:rPr>
-          <w:rFonts w:ascii="Courier New" w:eastAsia="Courier New" w:hAnsi="Courier New" w:cs="Courier New"/>
-          <w:lang w:val="en-GB"/>
-        </w:rPr>
-        <w:br/>
-        <w:t xml:space="preserve">    '[R] = REMOVE                [F] = FIRE                      \n'</w:t>
-      </w:r>
-      <w:r>
-        <w:rPr>
-          <w:rFonts w:ascii="Courier New" w:eastAsia="Courier New" w:hAnsi="Courier New" w:cs="Courier New"/>
-          <w:lang w:val="en-GB"/>
-        </w:rPr>
-        <w:br/>
-        <w:t xml:space="preserve">    '      Remove Robot(s)             Fire Worker(s)            \n'</w:t>
-      </w:r>
-      <w:r>
-        <w:rPr>
-          <w:rFonts w:ascii="Courier New" w:eastAsia="Courier New" w:hAnsi="Courier New" w:cs="Courier New"/>
-          <w:lang w:val="en-GB"/>
-        </w:rPr>
-        <w:br/>
-        <w:t xml:space="preserve">    '\n                                                          \n'</w:t>
-      </w:r>
-      <w:r>
-        <w:rPr>
-          <w:rFonts w:ascii="Courier New" w:eastAsia="Courier New" w:hAnsi="Courier New" w:cs="Courier New"/>
-          <w:lang w:val="en-GB"/>
-        </w:rPr>
-        <w:br/>
-        <w:t xml:space="preserve">    '[C] = CHANGE                [M] = MANAGE                    \n'</w:t>
-      </w:r>
-      <w:r>
-        <w:rPr>
-          <w:rFonts w:ascii="Courier New" w:eastAsia="Courier New" w:hAnsi="Courier New" w:cs="Courier New"/>
-          <w:lang w:val="en-GB"/>
-        </w:rPr>
-        <w:br/>
-        <w:t xml:space="preserve">    '      Change Robot Status         Manage Worker Status      \n'</w:t>
-      </w:r>
-      <w:r>
-        <w:rPr>
-          <w:rFonts w:ascii="Courier New" w:eastAsia="Courier New" w:hAnsi="Courier New" w:cs="Courier New"/>
-          <w:lang w:val="en-GB"/>
-        </w:rPr>
-        <w:br/>
-        <w:t xml:space="preserve">    '\n                                                          \n'</w:t>
-      </w:r>
-      <w:r>
-        <w:rPr>
-          <w:rFonts w:ascii="Courier New" w:eastAsia="Courier New" w:hAnsi="Courier New" w:cs="Courier New"/>
-          <w:lang w:val="en-GB"/>
-        </w:rPr>
-        <w:br/>
-        <w:t xml:space="preserve">    '[O] = ORDER                                                 \n'</w:t>
-      </w:r>
-      <w:r>
-        <w:rPr>
-          <w:rFonts w:ascii="Courier New" w:eastAsia="Courier New" w:hAnsi="Courier New" w:cs="Courier New"/>
-          <w:lang w:val="en-GB"/>
-        </w:rPr>
-        <w:br/>
-        <w:t xml:space="preserve">    '      Order To Carry Out Task                               \n'</w:t>
+        <w:t>def get_help():</w:t>
+      </w:r>
+      <w:r>
+        <w:rPr>
+          <w:rFonts w:ascii="Courier New" w:eastAsia="Courier New" w:hAnsi="Courier New" w:cs="Courier New"/>
+          <w:lang w:val="en-GB"/>
+        </w:rPr>
+        <w:br/>
+        <w:t xml:space="preserve">    print(("\n As supervisor at Ro-Ro-Ro-Your-Bots Incorporated\u00AE, you are charged with ensuring the production"</w:t>
+      </w:r>
+      <w:r>
+        <w:rPr>
+          <w:rFonts w:ascii="Courier New" w:eastAsia="Courier New" w:hAnsi="Courier New" w:cs="Courier New"/>
+          <w:lang w:val="en-GB"/>
+        </w:rPr>
+        <w:br/>
+        <w:t xml:space="preserve">           " of premium-quality robots.\n"</w:t>
+      </w:r>
+      <w:r>
+        <w:rPr>
+          <w:rFonts w:ascii="Courier New" w:eastAsia="Courier New" w:hAnsi="Courier New" w:cs="Courier New"/>
+          <w:lang w:val="en-GB"/>
+        </w:rPr>
+        <w:br/>
+        <w:t xml:space="preserve">           " You need to manage operations, including assigning tasks, monitoring the status of robots and work-ers,"</w:t>
+      </w:r>
+      <w:r>
+        <w:rPr>
+          <w:rFonts w:ascii="Courier New" w:eastAsia="Courier New" w:hAnsi="Courier New" w:cs="Courier New"/>
+          <w:lang w:val="en-GB"/>
+        </w:rPr>
+        <w:br/>
+        <w:t xml:space="preserve">           " and to track the progress of assembly.\n""</w:t>
+      </w:r>
+      <w:r>
+        <w:rPr>
+          <w:rFonts w:ascii="Courier New" w:eastAsia="Courier New" w:hAnsi="Courier New" w:cs="Courier New"/>
+          <w:lang w:val="en-GB"/>
+        </w:rPr>
+        <w:br/>
+        <w:t xml:space="preserve">           " Please memorise the following list of the tasks involved in manufacturing a Z-57-PrimBot:\n\n"</w:t>
+      </w:r>
+      <w:r>
+        <w:rPr>
+          <w:rFonts w:ascii="Courier New" w:eastAsia="Courier New" w:hAnsi="Courier New" w:cs="Courier New"/>
+          <w:lang w:val="en-GB"/>
+        </w:rPr>
+        <w:br/>
+        <w:t xml:space="preserve">           "   - SCREW the arms on\n"</w:t>
+      </w:r>
+      <w:r>
+        <w:rPr>
+          <w:rFonts w:ascii="Courier New" w:eastAsia="Courier New" w:hAnsi="Courier New" w:cs="Courier New"/>
+          <w:lang w:val="en-GB"/>
+        </w:rPr>
+        <w:br/>
+        <w:t xml:space="preserve">           "   - WELD the legs on\n"</w:t>
+      </w:r>
+      <w:r>
+        <w:rPr>
+          <w:rFonts w:ascii="Courier New" w:eastAsia="Courier New" w:hAnsi="Courier New" w:cs="Courier New"/>
+          <w:lang w:val="en-GB"/>
+        </w:rPr>
+        <w:br/>
+        <w:t xml:space="preserve">           "   - HAMMER the head on\n"</w:t>
+      </w:r>
+      <w:r>
+        <w:rPr>
+          <w:rFonts w:ascii="Courier New" w:eastAsia="Courier New" w:hAnsi="Courier New" w:cs="Courier New"/>
+          <w:lang w:val="en-GB"/>
+        </w:rPr>
+        <w:br/>
+        <w:t xml:space="preserve">           "   - POLISH the eyes\n"</w:t>
+      </w:r>
+      <w:r>
+        <w:rPr>
+          <w:rFonts w:ascii="Courier New" w:eastAsia="Courier New" w:hAnsi="Courier New" w:cs="Courier New"/>
+          <w:lang w:val="en-GB"/>
+        </w:rPr>
+        <w:br/>
+        <w:t xml:space="preserve">           "   - DRILL the ears\n"</w:t>
+      </w:r>
+      <w:r>
+        <w:rPr>
+          <w:rFonts w:ascii="Courier New" w:eastAsia="Courier New" w:hAnsi="Courier New" w:cs="Courier New"/>
+          <w:lang w:val="en-GB"/>
+        </w:rPr>
+        <w:br/>
+        <w:t xml:space="preserve">           "   - ATTACH the waste hose\n"</w:t>
       </w:r>
       <w:r>
         <w:rPr>
@@ -3271,643 +4040,6 @@
           <w:lang w:val="en-GB"/>
         </w:rPr>
         <w:lastRenderedPageBreak/>
-        <w:t xml:space="preserve">    '\n                                                          \n'</w:t>
-      </w:r>
-      <w:r>
-        <w:rPr>
-          <w:rFonts w:ascii="Courier New" w:eastAsia="Courier New" w:hAnsi="Courier New" w:cs="Courier New"/>
-          <w:lang w:val="en-GB"/>
-        </w:rPr>
-        <w:br/>
-        <w:t xml:space="preserve">    '[L] = LOG                   [T] = TRACK                     \n'</w:t>
-      </w:r>
-      <w:r>
-        <w:rPr>
-          <w:rFonts w:ascii="Courier New" w:eastAsia="Courier New" w:hAnsi="Courier New" w:cs="Courier New"/>
-          <w:lang w:val="en-GB"/>
-        </w:rPr>
-        <w:br/>
-        <w:t xml:space="preserve">    '      Log Tasks                   Track progress            \n'</w:t>
-      </w:r>
-      <w:r>
-        <w:rPr>
-          <w:rFonts w:ascii="Courier New" w:eastAsia="Courier New" w:hAnsi="Courier New" w:cs="Courier New"/>
-          <w:lang w:val="en-GB"/>
-        </w:rPr>
-        <w:br/>
-        <w:t xml:space="preserve">    '\n                                                          \n'</w:t>
-      </w:r>
-      <w:r>
-        <w:rPr>
-          <w:rFonts w:ascii="Courier New" w:eastAsia="Courier New" w:hAnsi="Courier New" w:cs="Courier New"/>
-          <w:lang w:val="en-GB"/>
-        </w:rPr>
-        <w:br/>
-        <w:t xml:space="preserve">    '[H] = HELP !!!              [Q] = QUIT                      \n'</w:t>
-      </w:r>
-      <w:r>
-        <w:rPr>
-          <w:rFonts w:ascii="Courier New" w:eastAsia="Courier New" w:hAnsi="Courier New" w:cs="Courier New"/>
-          <w:lang w:val="en-GB"/>
-        </w:rPr>
-        <w:br/>
-        <w:t xml:space="preserve">    '      Display further             Resign your position      \n'</w:t>
-      </w:r>
-      <w:r>
-        <w:rPr>
-          <w:rFonts w:ascii="Courier New" w:eastAsia="Courier New" w:hAnsi="Courier New" w:cs="Courier New"/>
-          <w:lang w:val="en-GB"/>
-        </w:rPr>
-        <w:br/>
-        <w:t xml:space="preserve">    '       instructions                &amp; END PROGRAM !          \n'))</w:t>
-      </w:r>
-      <w:r>
-        <w:rPr>
-          <w:rFonts w:ascii="Courier New" w:eastAsia="Courier New" w:hAnsi="Courier New" w:cs="Courier New"/>
-          <w:lang w:val="en-GB"/>
-        </w:rPr>
-        <w:br/>
-      </w:r>
-      <w:r>
-        <w:rPr>
-          <w:rFonts w:ascii="Courier New" w:eastAsia="Courier New" w:hAnsi="Courier New" w:cs="Courier New"/>
-          <w:lang w:val="en-GB"/>
-        </w:rPr>
-        <w:br/>
-      </w:r>
-      <w:r>
-        <w:rPr>
-          <w:rFonts w:ascii="Courier New" w:eastAsia="Courier New" w:hAnsi="Courier New" w:cs="Courier New"/>
-          <w:lang w:val="en-GB"/>
-        </w:rPr>
-        <w:br/>
-        <w:t># Function to add robot</w:t>
-      </w:r>
-      <w:r>
-        <w:rPr>
-          <w:rFonts w:ascii="Courier New" w:eastAsia="Courier New" w:hAnsi="Courier New" w:cs="Courier New"/>
-          <w:lang w:val="en-GB"/>
-        </w:rPr>
-        <w:br/>
-        <w:t># Accessed by pressing A within what_next() function</w:t>
-      </w:r>
-      <w:r>
-        <w:rPr>
-          <w:rFonts w:ascii="Courier New" w:eastAsia="Courier New" w:hAnsi="Courier New" w:cs="Courier New"/>
-          <w:lang w:val="en-GB"/>
-        </w:rPr>
-        <w:br/>
-        <w:t>def add_robot(n):</w:t>
-      </w:r>
-      <w:r>
-        <w:rPr>
-          <w:rFonts w:ascii="Courier New" w:eastAsia="Courier New" w:hAnsi="Courier New" w:cs="Courier New"/>
-          <w:lang w:val="en-GB"/>
-        </w:rPr>
-        <w:br/>
-        <w:t xml:space="preserve">    n += 1</w:t>
-      </w:r>
-      <w:r>
-        <w:rPr>
-          <w:rFonts w:ascii="Courier New" w:eastAsia="Courier New" w:hAnsi="Courier New" w:cs="Courier New"/>
-          <w:lang w:val="en-GB"/>
-        </w:rPr>
-        <w:br/>
-      </w:r>
-      <w:r>
-        <w:rPr>
-          <w:rFonts w:ascii="Courier New" w:eastAsia="Courier New" w:hAnsi="Courier New" w:cs="Courier New"/>
-          <w:lang w:val="en-GB"/>
-        </w:rPr>
-        <w:br/>
-      </w:r>
-      <w:r>
-        <w:rPr>
-          <w:rFonts w:ascii="Courier New" w:eastAsia="Courier New" w:hAnsi="Courier New" w:cs="Courier New"/>
-          <w:lang w:val="en-GB"/>
-        </w:rPr>
-        <w:br/>
-        <w:t># Function to remove robot.</w:t>
-      </w:r>
-      <w:r>
-        <w:rPr>
-          <w:rFonts w:ascii="Courier New" w:eastAsia="Courier New" w:hAnsi="Courier New" w:cs="Courier New"/>
-          <w:lang w:val="en-GB"/>
-        </w:rPr>
-        <w:br/>
-        <w:t># Accessed by pressing R within what_next() function</w:t>
-      </w:r>
-      <w:r>
-        <w:rPr>
-          <w:rFonts w:ascii="Courier New" w:eastAsia="Courier New" w:hAnsi="Courier New" w:cs="Courier New"/>
-          <w:lang w:val="en-GB"/>
-        </w:rPr>
-        <w:br/>
-        <w:t>def remove_robot(n):</w:t>
-      </w:r>
-      <w:r>
-        <w:rPr>
-          <w:rFonts w:ascii="Courier New" w:eastAsia="Courier New" w:hAnsi="Courier New" w:cs="Courier New"/>
-          <w:lang w:val="en-GB"/>
-        </w:rPr>
-        <w:br/>
-        <w:t xml:space="preserve">    n -= 1</w:t>
-      </w:r>
-      <w:r>
-        <w:rPr>
-          <w:rFonts w:ascii="Courier New" w:eastAsia="Courier New" w:hAnsi="Courier New" w:cs="Courier New"/>
-          <w:lang w:val="en-GB"/>
-        </w:rPr>
-        <w:br/>
-      </w:r>
-      <w:r>
-        <w:rPr>
-          <w:rFonts w:ascii="Courier New" w:eastAsia="Courier New" w:hAnsi="Courier New" w:cs="Courier New"/>
-          <w:lang w:val="en-GB"/>
-        </w:rPr>
-        <w:br/>
-      </w:r>
-      <w:r>
-        <w:rPr>
-          <w:rFonts w:ascii="Courier New" w:eastAsia="Courier New" w:hAnsi="Courier New" w:cs="Courier New"/>
-          <w:lang w:val="en-GB"/>
-        </w:rPr>
-        <w:br/>
-        <w:t># Function to change status of a robot:</w:t>
-      </w:r>
-      <w:r>
-        <w:rPr>
-          <w:rFonts w:ascii="Courier New" w:eastAsia="Courier New" w:hAnsi="Courier New" w:cs="Courier New"/>
-          <w:lang w:val="en-GB"/>
-        </w:rPr>
-        <w:br/>
-        <w:t># Accessed by pressing C within what_next() function</w:t>
-      </w:r>
-      <w:r>
-        <w:rPr>
-          <w:rFonts w:ascii="Courier New" w:eastAsia="Courier New" w:hAnsi="Courier New" w:cs="Courier New"/>
-          <w:lang w:val="en-GB"/>
-        </w:rPr>
-        <w:br/>
-        <w:t># statuses available = idle / working / finished task</w:t>
-      </w:r>
-      <w:r>
-        <w:rPr>
-          <w:rFonts w:ascii="Courier New" w:eastAsia="Courier New" w:hAnsi="Courier New" w:cs="Courier New"/>
-          <w:lang w:val="en-GB"/>
-        </w:rPr>
-        <w:br/>
-        <w:t>def change_status():</w:t>
-      </w:r>
-      <w:r>
-        <w:rPr>
-          <w:rFonts w:ascii="Courier New" w:eastAsia="Courier New" w:hAnsi="Courier New" w:cs="Courier New"/>
-          <w:lang w:val="en-GB"/>
-        </w:rPr>
-        <w:br/>
-        <w:t xml:space="preserve">    pass</w:t>
-      </w:r>
-      <w:r>
-        <w:rPr>
-          <w:rFonts w:ascii="Courier New" w:eastAsia="Courier New" w:hAnsi="Courier New" w:cs="Courier New"/>
-          <w:lang w:val="en-GB"/>
-        </w:rPr>
-        <w:br/>
-      </w:r>
-      <w:r>
-        <w:rPr>
-          <w:rFonts w:ascii="Courier New" w:eastAsia="Courier New" w:hAnsi="Courier New" w:cs="Courier New"/>
-          <w:lang w:val="en-GB"/>
-        </w:rPr>
-        <w:br/>
-      </w:r>
-      <w:r>
-        <w:rPr>
-          <w:rFonts w:ascii="Courier New" w:eastAsia="Courier New" w:hAnsi="Courier New" w:cs="Courier New"/>
-          <w:lang w:val="en-GB"/>
-        </w:rPr>
-        <w:br/>
-        <w:t># Function to employ new worker.</w:t>
-      </w:r>
-      <w:r>
-        <w:rPr>
-          <w:rFonts w:ascii="Courier New" w:eastAsia="Courier New" w:hAnsi="Courier New" w:cs="Courier New"/>
-          <w:lang w:val="en-GB"/>
-        </w:rPr>
-        <w:br/>
-        <w:t># Accessed by pressing E within what_next() function</w:t>
-      </w:r>
-      <w:r>
-        <w:rPr>
-          <w:rFonts w:ascii="Courier New" w:eastAsia="Courier New" w:hAnsi="Courier New" w:cs="Courier New"/>
-          <w:lang w:val="en-GB"/>
-        </w:rPr>
-        <w:br/>
-        <w:t>def employ_worker(m):</w:t>
-      </w:r>
-      <w:r>
-        <w:rPr>
-          <w:rFonts w:ascii="Courier New" w:eastAsia="Courier New" w:hAnsi="Courier New" w:cs="Courier New"/>
-          <w:lang w:val="en-GB"/>
-        </w:rPr>
-        <w:br/>
-        <w:t xml:space="preserve">    m += 1</w:t>
-      </w:r>
-      <w:r>
-        <w:rPr>
-          <w:rFonts w:ascii="Courier New" w:eastAsia="Courier New" w:hAnsi="Courier New" w:cs="Courier New"/>
-          <w:lang w:val="en-GB"/>
-        </w:rPr>
-        <w:br/>
-      </w:r>
-      <w:r>
-        <w:rPr>
-          <w:rFonts w:ascii="Courier New" w:eastAsia="Courier New" w:hAnsi="Courier New" w:cs="Courier New"/>
-          <w:lang w:val="en-GB"/>
-        </w:rPr>
-        <w:br/>
-      </w:r>
-      <w:r>
-        <w:rPr>
-          <w:rFonts w:ascii="Courier New" w:eastAsia="Courier New" w:hAnsi="Courier New" w:cs="Courier New"/>
-          <w:lang w:val="en-GB"/>
-        </w:rPr>
-        <w:br/>
-      </w:r>
-      <w:r>
-        <w:rPr>
-          <w:rFonts w:ascii="Courier New" w:eastAsia="Courier New" w:hAnsi="Courier New" w:cs="Courier New"/>
-          <w:lang w:val="en-GB"/>
-        </w:rPr>
-        <w:lastRenderedPageBreak/>
-        <w:t># Function to fire a worker.</w:t>
-      </w:r>
-      <w:r>
-        <w:rPr>
-          <w:rFonts w:ascii="Courier New" w:eastAsia="Courier New" w:hAnsi="Courier New" w:cs="Courier New"/>
-          <w:lang w:val="en-GB"/>
-        </w:rPr>
-        <w:br/>
-        <w:t># Accessed by pressing F within what_next() function</w:t>
-      </w:r>
-      <w:r>
-        <w:rPr>
-          <w:rFonts w:ascii="Courier New" w:eastAsia="Courier New" w:hAnsi="Courier New" w:cs="Courier New"/>
-          <w:lang w:val="en-GB"/>
-        </w:rPr>
-        <w:br/>
-        <w:t>def fire_worker(m):</w:t>
-      </w:r>
-      <w:r>
-        <w:rPr>
-          <w:rFonts w:ascii="Courier New" w:eastAsia="Courier New" w:hAnsi="Courier New" w:cs="Courier New"/>
-          <w:lang w:val="en-GB"/>
-        </w:rPr>
-        <w:br/>
-        <w:t xml:space="preserve">    m -= 1</w:t>
-      </w:r>
-      <w:r>
-        <w:rPr>
-          <w:rFonts w:ascii="Courier New" w:eastAsia="Courier New" w:hAnsi="Courier New" w:cs="Courier New"/>
-          <w:lang w:val="en-GB"/>
-        </w:rPr>
-        <w:br/>
-      </w:r>
-      <w:r>
-        <w:rPr>
-          <w:rFonts w:ascii="Courier New" w:eastAsia="Courier New" w:hAnsi="Courier New" w:cs="Courier New"/>
-          <w:lang w:val="en-GB"/>
-        </w:rPr>
-        <w:br/>
-      </w:r>
-      <w:r>
-        <w:rPr>
-          <w:rFonts w:ascii="Courier New" w:eastAsia="Courier New" w:hAnsi="Courier New" w:cs="Courier New"/>
-          <w:lang w:val="en-GB"/>
-        </w:rPr>
-        <w:br/>
-        <w:t># Function to manage worker</w:t>
-      </w:r>
-      <w:r>
-        <w:rPr>
-          <w:rFonts w:ascii="Courier New" w:eastAsia="Courier New" w:hAnsi="Courier New" w:cs="Courier New"/>
-          <w:lang w:val="en-GB"/>
-        </w:rPr>
-        <w:br/>
-        <w:t># Accessed by pressing M within what_next() function</w:t>
-      </w:r>
-      <w:r>
-        <w:rPr>
-          <w:rFonts w:ascii="Courier New" w:eastAsia="Courier New" w:hAnsi="Courier New" w:cs="Courier New"/>
-          <w:lang w:val="en-GB"/>
-        </w:rPr>
-        <w:br/>
-        <w:t># statuses available = idle / working / finished task</w:t>
-      </w:r>
-      <w:r>
-        <w:rPr>
-          <w:rFonts w:ascii="Courier New" w:eastAsia="Courier New" w:hAnsi="Courier New" w:cs="Courier New"/>
-          <w:lang w:val="en-GB"/>
-        </w:rPr>
-        <w:br/>
-        <w:t>def manage_worker():</w:t>
-      </w:r>
-      <w:r>
-        <w:rPr>
-          <w:rFonts w:ascii="Courier New" w:eastAsia="Courier New" w:hAnsi="Courier New" w:cs="Courier New"/>
-          <w:lang w:val="en-GB"/>
-        </w:rPr>
-        <w:br/>
-        <w:t xml:space="preserve">    pass</w:t>
-      </w:r>
-      <w:r>
-        <w:rPr>
-          <w:rFonts w:ascii="Courier New" w:eastAsia="Courier New" w:hAnsi="Courier New" w:cs="Courier New"/>
-          <w:lang w:val="en-GB"/>
-        </w:rPr>
-        <w:br/>
-      </w:r>
-      <w:r>
-        <w:rPr>
-          <w:rFonts w:ascii="Courier New" w:eastAsia="Courier New" w:hAnsi="Courier New" w:cs="Courier New"/>
-          <w:lang w:val="en-GB"/>
-        </w:rPr>
-        <w:br/>
-        <w:t># Function to order available robots and workers to carry out tasks.</w:t>
-      </w:r>
-      <w:r>
-        <w:rPr>
-          <w:rFonts w:ascii="Courier New" w:eastAsia="Courier New" w:hAnsi="Courier New" w:cs="Courier New"/>
-          <w:lang w:val="en-GB"/>
-        </w:rPr>
-        <w:br/>
-        <w:t># Accessed by pressing O within what_next() function</w:t>
-      </w:r>
-      <w:r>
-        <w:rPr>
-          <w:rFonts w:ascii="Courier New" w:eastAsia="Courier New" w:hAnsi="Courier New" w:cs="Courier New"/>
-          <w:lang w:val="en-GB"/>
-        </w:rPr>
-        <w:br/>
-        <w:t>def order_to_task():</w:t>
-      </w:r>
-      <w:r>
-        <w:rPr>
-          <w:rFonts w:ascii="Courier New" w:eastAsia="Courier New" w:hAnsi="Courier New" w:cs="Courier New"/>
-          <w:lang w:val="en-GB"/>
-        </w:rPr>
-        <w:br/>
-        <w:t xml:space="preserve">    pass</w:t>
-      </w:r>
-      <w:r>
-        <w:rPr>
-          <w:rFonts w:ascii="Courier New" w:eastAsia="Courier New" w:hAnsi="Courier New" w:cs="Courier New"/>
-          <w:lang w:val="en-GB"/>
-        </w:rPr>
-        <w:br/>
-      </w:r>
-      <w:r>
-        <w:rPr>
-          <w:rFonts w:ascii="Courier New" w:eastAsia="Courier New" w:hAnsi="Courier New" w:cs="Courier New"/>
-          <w:lang w:val="en-GB"/>
-        </w:rPr>
-        <w:br/>
-      </w:r>
-      <w:r>
-        <w:rPr>
-          <w:rFonts w:ascii="Courier New" w:eastAsia="Courier New" w:hAnsi="Courier New" w:cs="Courier New"/>
-          <w:lang w:val="en-GB"/>
-        </w:rPr>
-        <w:br/>
-        <w:t># Log tasks</w:t>
-      </w:r>
-      <w:r>
-        <w:rPr>
-          <w:rFonts w:ascii="Courier New" w:eastAsia="Courier New" w:hAnsi="Courier New" w:cs="Courier New"/>
-          <w:lang w:val="en-GB"/>
-        </w:rPr>
-        <w:br/>
-        <w:t># Accessed by pressing L within what_next() function</w:t>
-      </w:r>
-      <w:r>
-        <w:rPr>
-          <w:rFonts w:ascii="Courier New" w:eastAsia="Courier New" w:hAnsi="Courier New" w:cs="Courier New"/>
-          <w:lang w:val="en-GB"/>
-        </w:rPr>
-        <w:br/>
-        <w:t># Classify tasks as not started / in progress / completed</w:t>
-      </w:r>
-      <w:r>
-        <w:rPr>
-          <w:rFonts w:ascii="Courier New" w:eastAsia="Courier New" w:hAnsi="Courier New" w:cs="Courier New"/>
-          <w:lang w:val="en-GB"/>
-        </w:rPr>
-        <w:br/>
-        <w:t>def log_tasks():</w:t>
-      </w:r>
-      <w:r>
-        <w:rPr>
-          <w:rFonts w:ascii="Courier New" w:eastAsia="Courier New" w:hAnsi="Courier New" w:cs="Courier New"/>
-          <w:lang w:val="en-GB"/>
-        </w:rPr>
-        <w:br/>
-        <w:t xml:space="preserve">    pass</w:t>
-      </w:r>
-      <w:r>
-        <w:rPr>
-          <w:rFonts w:ascii="Courier New" w:eastAsia="Courier New" w:hAnsi="Courier New" w:cs="Courier New"/>
-          <w:lang w:val="en-GB"/>
-        </w:rPr>
-        <w:br/>
-      </w:r>
-      <w:r>
-        <w:rPr>
-          <w:rFonts w:ascii="Courier New" w:eastAsia="Courier New" w:hAnsi="Courier New" w:cs="Courier New"/>
-          <w:lang w:val="en-GB"/>
-        </w:rPr>
-        <w:br/>
-      </w:r>
-      <w:r>
-        <w:rPr>
-          <w:rFonts w:ascii="Courier New" w:eastAsia="Courier New" w:hAnsi="Courier New" w:cs="Courier New"/>
-          <w:lang w:val="en-GB"/>
-        </w:rPr>
-        <w:br/>
-        <w:t># Function to track progress of robots, workers and tasks</w:t>
-      </w:r>
-      <w:r>
-        <w:rPr>
-          <w:rFonts w:ascii="Courier New" w:eastAsia="Courier New" w:hAnsi="Courier New" w:cs="Courier New"/>
-          <w:lang w:val="en-GB"/>
-        </w:rPr>
-        <w:br/>
-        <w:t># Accessed by pressing T within what_next() function</w:t>
-      </w:r>
-      <w:r>
-        <w:rPr>
-          <w:rFonts w:ascii="Courier New" w:eastAsia="Courier New" w:hAnsi="Courier New" w:cs="Courier New"/>
-          <w:lang w:val="en-GB"/>
-        </w:rPr>
-        <w:br/>
-        <w:t># Should regularly update status and identify problems</w:t>
-      </w:r>
-      <w:r>
-        <w:rPr>
-          <w:rFonts w:ascii="Courier New" w:eastAsia="Courier New" w:hAnsi="Courier New" w:cs="Courier New"/>
-          <w:lang w:val="en-GB"/>
-        </w:rPr>
-        <w:br/>
-        <w:t># eg. Idle robots, idle workers, incomplete tasks.</w:t>
-      </w:r>
-      <w:r>
-        <w:rPr>
-          <w:rFonts w:ascii="Courier New" w:eastAsia="Courier New" w:hAnsi="Courier New" w:cs="Courier New"/>
-          <w:lang w:val="en-GB"/>
-        </w:rPr>
-        <w:br/>
-        <w:t>def monitor_status():</w:t>
-      </w:r>
-      <w:r>
-        <w:rPr>
-          <w:rFonts w:ascii="Courier New" w:eastAsia="Courier New" w:hAnsi="Courier New" w:cs="Courier New"/>
-          <w:lang w:val="en-GB"/>
-        </w:rPr>
-        <w:br/>
-        <w:t xml:space="preserve">    pass</w:t>
-      </w:r>
-      <w:r>
-        <w:rPr>
-          <w:rFonts w:ascii="Courier New" w:eastAsia="Courier New" w:hAnsi="Courier New" w:cs="Courier New"/>
-          <w:lang w:val="en-GB"/>
-        </w:rPr>
-        <w:br/>
-      </w:r>
-      <w:r>
-        <w:rPr>
-          <w:rFonts w:ascii="Courier New" w:eastAsia="Courier New" w:hAnsi="Courier New" w:cs="Courier New"/>
-          <w:lang w:val="en-GB"/>
-        </w:rPr>
-        <w:br/>
-        <w:t># Function to get help</w:t>
-      </w:r>
-      <w:r>
-        <w:rPr>
-          <w:rFonts w:ascii="Courier New" w:eastAsia="Courier New" w:hAnsi="Courier New" w:cs="Courier New"/>
-          <w:lang w:val="en-GB"/>
-        </w:rPr>
-        <w:br/>
-        <w:t># Accessed by pressing H within what_next() function</w:t>
-      </w:r>
-      <w:r>
-        <w:rPr>
-          <w:rFonts w:ascii="Courier New" w:eastAsia="Courier New" w:hAnsi="Courier New" w:cs="Courier New"/>
-          <w:lang w:val="en-GB"/>
-        </w:rPr>
-        <w:br/>
-        <w:t>def get_help():</w:t>
-      </w:r>
-      <w:r>
-        <w:rPr>
-          <w:rFonts w:ascii="Courier New" w:eastAsia="Courier New" w:hAnsi="Courier New" w:cs="Courier New"/>
-          <w:lang w:val="en-GB"/>
-        </w:rPr>
-        <w:br/>
-        <w:t xml:space="preserve">    print(("\n As supervisor at Ro-Ro-Ro-Your-Bots Incorporated\u00AE, you are charged with ensuring the production"</w:t>
-      </w:r>
-      <w:r>
-        <w:rPr>
-          <w:rFonts w:ascii="Courier New" w:eastAsia="Courier New" w:hAnsi="Courier New" w:cs="Courier New"/>
-          <w:lang w:val="en-GB"/>
-        </w:rPr>
-        <w:br/>
-        <w:t xml:space="preserve">           " of premium-quality robots.\n"</w:t>
-      </w:r>
-      <w:r>
-        <w:rPr>
-          <w:rFonts w:ascii="Courier New" w:eastAsia="Courier New" w:hAnsi="Courier New" w:cs="Courier New"/>
-          <w:lang w:val="en-GB"/>
-        </w:rPr>
-        <w:br/>
-        <w:t xml:space="preserve">           " You need to manage operations, including assigning </w:t>
-      </w:r>
-      <w:r>
-        <w:rPr>
-          <w:rFonts w:ascii="Courier New" w:eastAsia="Courier New" w:hAnsi="Courier New" w:cs="Courier New"/>
-          <w:lang w:val="en-GB"/>
-        </w:rPr>
-        <w:lastRenderedPageBreak/>
-        <w:t>tasks, monitoring the status of robots and work-ers,"</w:t>
-      </w:r>
-      <w:r>
-        <w:rPr>
-          <w:rFonts w:ascii="Courier New" w:eastAsia="Courier New" w:hAnsi="Courier New" w:cs="Courier New"/>
-          <w:lang w:val="en-GB"/>
-        </w:rPr>
-        <w:br/>
-        <w:t xml:space="preserve">           " and to track the progress of assembly.\n""</w:t>
-      </w:r>
-      <w:r>
-        <w:rPr>
-          <w:rFonts w:ascii="Courier New" w:eastAsia="Courier New" w:hAnsi="Courier New" w:cs="Courier New"/>
-          <w:lang w:val="en-GB"/>
-        </w:rPr>
-        <w:br/>
-        <w:t xml:space="preserve">           " Please memorise the following list of the tasks involved in manufacturing a Z-57-PrimBot:\n\n"</w:t>
-      </w:r>
-      <w:r>
-        <w:rPr>
-          <w:rFonts w:ascii="Courier New" w:eastAsia="Courier New" w:hAnsi="Courier New" w:cs="Courier New"/>
-          <w:lang w:val="en-GB"/>
-        </w:rPr>
-        <w:br/>
-        <w:t xml:space="preserve">           "   - SCREW the arms on\n"</w:t>
-      </w:r>
-      <w:r>
-        <w:rPr>
-          <w:rFonts w:ascii="Courier New" w:eastAsia="Courier New" w:hAnsi="Courier New" w:cs="Courier New"/>
-          <w:lang w:val="en-GB"/>
-        </w:rPr>
-        <w:br/>
-        <w:t xml:space="preserve">           "   - WELD the legs on\n"</w:t>
-      </w:r>
-      <w:r>
-        <w:rPr>
-          <w:rFonts w:ascii="Courier New" w:eastAsia="Courier New" w:hAnsi="Courier New" w:cs="Courier New"/>
-          <w:lang w:val="en-GB"/>
-        </w:rPr>
-        <w:br/>
-        <w:t xml:space="preserve">           "   - HAMMER the head on\n"</w:t>
-      </w:r>
-      <w:r>
-        <w:rPr>
-          <w:rFonts w:ascii="Courier New" w:eastAsia="Courier New" w:hAnsi="Courier New" w:cs="Courier New"/>
-          <w:lang w:val="en-GB"/>
-        </w:rPr>
-        <w:br/>
-        <w:t xml:space="preserve">           "   - POLISH the eyes\n"</w:t>
-      </w:r>
-      <w:r>
-        <w:rPr>
-          <w:rFonts w:ascii="Courier New" w:eastAsia="Courier New" w:hAnsi="Courier New" w:cs="Courier New"/>
-          <w:lang w:val="en-GB"/>
-        </w:rPr>
-        <w:br/>
-        <w:t xml:space="preserve">           "   - DRILL the ears\n"</w:t>
-      </w:r>
-      <w:r>
-        <w:rPr>
-          <w:rFonts w:ascii="Courier New" w:eastAsia="Courier New" w:hAnsi="Courier New" w:cs="Courier New"/>
-          <w:lang w:val="en-GB"/>
-        </w:rPr>
-        <w:br/>
-        <w:t xml:space="preserve">           "   - ATTACH the waste hose\n"</w:t>
-      </w:r>
-      <w:r>
-        <w:rPr>
-          <w:rFonts w:ascii="Courier New" w:eastAsia="Courier New" w:hAnsi="Courier New" w:cs="Courier New"/>
-          <w:lang w:val="en-GB"/>
-        </w:rPr>
-        <w:br/>
         <w:t xml:space="preserve">           "   - TEST the functioning\n\n"</w:t>
       </w:r>
       <w:r>
@@ -4125,7 +4257,6 @@
           <w:rFonts w:ascii="Courier New" w:eastAsia="Courier New" w:hAnsi="Courier New" w:cs="Courier New"/>
           <w:lang w:val="en-GB"/>
         </w:rPr>
-        <w:lastRenderedPageBreak/>
         <w:br/>
         <w:t># Display Instructions initially</w:t>
       </w:r>
@@ -4471,21 +4602,7 @@
             <w:rStyle w:val="Hyperlink"/>
             <w:color w:val="auto"/>
           </w:rPr>
-          <w:t>https://realpython.com/python-tim</w:t>
-        </w:r>
-        <w:r>
-          <w:rPr>
-            <w:rStyle w:val="Hyperlink"/>
-            <w:color w:val="auto"/>
-          </w:rPr>
-          <w:t>e</w:t>
-        </w:r>
-        <w:r>
-          <w:rPr>
-            <w:rStyle w:val="Hyperlink"/>
-            <w:color w:val="auto"/>
-          </w:rPr>
-          <w:t>-module/</w:t>
+          <w:t>https://realpython.com/python-time-module/</w:t>
         </w:r>
       </w:hyperlink>
       <w:r>

</xml_diff>

<commit_message>
More progress with remove robot function. Also, added reference to essay. Added screenshot as evidence the assignment is being tracked on GitHub
</commit_message>
<xml_diff>
--- a/Procedural Programming Assignment 2.docx
+++ b/Procedural Programming Assignment 2.docx
@@ -4397,7 +4397,13 @@
         <w:t xml:space="preserve"> </w:t>
       </w:r>
       <w:r>
-        <w:t>GitHub. Rretrieved Jan 31</w:t>
+        <w:t xml:space="preserve">GitHub. Rretrieved </w:t>
+      </w:r>
+      <w:r>
+        <w:t xml:space="preserve">Dec </w:t>
+      </w:r>
+      <w:r>
+        <w:t xml:space="preserve"> 31</w:t>
       </w:r>
       <w:r>
         <w:rPr>
@@ -4446,7 +4452,13 @@
         <w:t>d</w:t>
       </w:r>
       <w:r>
-        <w:t xml:space="preserve"> Jan 29</w:t>
+        <w:t xml:space="preserve"> </w:t>
+      </w:r>
+      <w:r>
+        <w:t>Dec</w:t>
+      </w:r>
+      <w:r>
+        <w:t xml:space="preserve"> 29</w:t>
       </w:r>
       <w:r>
         <w:rPr>
@@ -4496,6 +4508,50 @@
       </w:r>
       <w:r>
         <w:t>. ModernMind Publications.</w:t>
+      </w:r>
+    </w:p>
+    <w:p/>
+    <w:p>
+      <w:pPr>
+        <w:rPr>
+          <w:i/>
+          <w:iCs/>
+        </w:rPr>
+      </w:pPr>
+      <w:r>
+        <w:t xml:space="preserve">NKMK. (2023). </w:t>
+      </w:r>
+      <w:r>
+        <w:rPr>
+          <w:i/>
+          <w:iCs/>
+        </w:rPr>
+        <w:t xml:space="preserve">Get </w:t>
+      </w:r>
+      <w:r>
+        <w:rPr>
+          <w:i/>
+          <w:iCs/>
+        </w:rPr>
+        <w:t>keys from a dictionary by value in Python</w:t>
+      </w:r>
+      <w:r>
+        <w:t>. Retrieved Jan 3</w:t>
+      </w:r>
+      <w:r>
+        <w:rPr>
+          <w:vertAlign w:val="superscript"/>
+        </w:rPr>
+        <w:t>rd</w:t>
+      </w:r>
+      <w:r>
+        <w:t>, 20</w:t>
+      </w:r>
+      <w:r>
+        <w:t xml:space="preserve">25 from </w:t>
+      </w:r>
+      <w:r>
+        <w:t>https://note.nkmk.me/en/python-dict-get-key-from-value/</w:t>
       </w:r>
     </w:p>
     <w:p/>

</xml_diff>

<commit_message>
Created functions to select tasks (eg. screw arms on). May alter this to make them sub-functions of what_task()
</commit_message>
<xml_diff>
--- a/Procedural Programming Assignment 2.docx
+++ b/Procedural Programming Assignment 2.docx
@@ -1749,6 +1749,39 @@
         <w:t xml:space="preserve">- idea to use "while True" infinite loops </w:t>
       </w:r>
     </w:p>
+    <w:p/>
+    <w:p>
+      <w:r>
+        <w:tab/>
+        <w:t>much ado about global and local functions</w:t>
+      </w:r>
+    </w:p>
+    <w:p>
+      <w:r>
+        <w:tab/>
+      </w:r>
+      <w:r>
+        <w:tab/>
+      </w:r>
+      <w:r>
+        <w:tab/>
+        <w:t>- security v. readability</w:t>
+      </w:r>
+      <w:r>
+        <w:t xml:space="preserve"> – reuse variable names in different settings?</w:t>
+      </w:r>
+    </w:p>
+    <w:p>
+      <w:r>
+        <w:tab/>
+      </w:r>
+      <w:r>
+        <w:tab/>
+      </w:r>
+      <w:r>
+        <w:tab/>
+      </w:r>
+    </w:p>
     <w:p>
       <w:r>
         <w:tab/>
@@ -1792,6 +1825,7 @@
           <w:rFonts w:ascii="Courier New" w:eastAsia="Courier New" w:hAnsi="Courier New" w:cs="Courier New"/>
           <w:lang w:val="en-GB"/>
         </w:rPr>
+        <w:lastRenderedPageBreak/>
         <w:t># Ro-Ro-Ro-Your-Bots Incorporated</w:t>
       </w:r>
       <w:r>
@@ -1851,139 +1885,320 @@
           <w:rFonts w:ascii="Courier New" w:eastAsia="Courier New" w:hAnsi="Courier New" w:cs="Courier New"/>
           <w:lang w:val="en-GB"/>
         </w:rPr>
+        <w:br/>
+        <w:t># ---- Initialise main variables</w:t>
+      </w:r>
+      <w:r>
+        <w:rPr>
+          <w:rFonts w:ascii="Courier New" w:eastAsia="Courier New" w:hAnsi="Courier New" w:cs="Courier New"/>
+          <w:lang w:val="en-GB"/>
+        </w:rPr>
+        <w:br/>
+      </w:r>
+      <w:r>
+        <w:rPr>
+          <w:rFonts w:ascii="Courier New" w:eastAsia="Courier New" w:hAnsi="Courier New" w:cs="Courier New"/>
+          <w:lang w:val="en-GB"/>
+        </w:rPr>
+        <w:br/>
+        <w:t># n = number of robots</w:t>
+      </w:r>
+      <w:r>
+        <w:rPr>
+          <w:rFonts w:ascii="Courier New" w:eastAsia="Courier New" w:hAnsi="Courier New" w:cs="Courier New"/>
+          <w:lang w:val="en-GB"/>
+        </w:rPr>
+        <w:br/>
+        <w:t>n = 0</w:t>
+      </w:r>
+      <w:r>
+        <w:rPr>
+          <w:rFonts w:ascii="Courier New" w:eastAsia="Courier New" w:hAnsi="Courier New" w:cs="Courier New"/>
+          <w:lang w:val="en-GB"/>
+        </w:rPr>
+        <w:br/>
+      </w:r>
+      <w:r>
+        <w:rPr>
+          <w:rFonts w:ascii="Courier New" w:eastAsia="Courier New" w:hAnsi="Courier New" w:cs="Courier New"/>
+          <w:lang w:val="en-GB"/>
+        </w:rPr>
+        <w:br/>
+        <w:t># m = number of workers</w:t>
+      </w:r>
+      <w:r>
+        <w:rPr>
+          <w:rFonts w:ascii="Courier New" w:eastAsia="Courier New" w:hAnsi="Courier New" w:cs="Courier New"/>
+          <w:lang w:val="en-GB"/>
+        </w:rPr>
+        <w:br/>
+        <w:t>m = 0</w:t>
+      </w:r>
+      <w:r>
+        <w:rPr>
+          <w:rFonts w:ascii="Courier New" w:eastAsia="Courier New" w:hAnsi="Courier New" w:cs="Courier New"/>
+          <w:lang w:val="en-GB"/>
+        </w:rPr>
+        <w:br/>
+      </w:r>
+      <w:r>
+        <w:rPr>
+          <w:rFonts w:ascii="Courier New" w:eastAsia="Courier New" w:hAnsi="Courier New" w:cs="Courier New"/>
+          <w:lang w:val="en-GB"/>
+        </w:rPr>
+        <w:br/>
+        <w:t># Set up dictionaries to store current status of robots or humans.</w:t>
+      </w:r>
+      <w:r>
+        <w:rPr>
+          <w:rFonts w:ascii="Courier New" w:eastAsia="Courier New" w:hAnsi="Courier New" w:cs="Courier New"/>
+          <w:lang w:val="en-GB"/>
+        </w:rPr>
+        <w:br/>
+      </w:r>
+      <w:r>
+        <w:rPr>
+          <w:rFonts w:ascii="Courier New" w:eastAsia="Courier New" w:hAnsi="Courier New" w:cs="Courier New"/>
+          <w:lang w:val="en-GB"/>
+        </w:rPr>
+        <w:br/>
+        <w:t>robot_dict = {}</w:t>
+      </w:r>
+      <w:r>
+        <w:rPr>
+          <w:rFonts w:ascii="Courier New" w:eastAsia="Courier New" w:hAnsi="Courier New" w:cs="Courier New"/>
+          <w:lang w:val="en-GB"/>
+        </w:rPr>
+        <w:br/>
+      </w:r>
+      <w:r>
+        <w:rPr>
+          <w:rFonts w:ascii="Courier New" w:eastAsia="Courier New" w:hAnsi="Courier New" w:cs="Courier New"/>
+          <w:lang w:val="en-GB"/>
+        </w:rPr>
+        <w:br/>
+        <w:t>human_dict = {}</w:t>
+      </w:r>
+      <w:r>
+        <w:rPr>
+          <w:rFonts w:ascii="Courier New" w:eastAsia="Courier New" w:hAnsi="Courier New" w:cs="Courier New"/>
+          <w:lang w:val="en-GB"/>
+        </w:rPr>
+        <w:br/>
+      </w:r>
+      <w:r>
+        <w:rPr>
+          <w:rFonts w:ascii="Courier New" w:eastAsia="Courier New" w:hAnsi="Courier New" w:cs="Courier New"/>
+          <w:lang w:val="en-GB"/>
+        </w:rPr>
+        <w:br/>
+        <w:t>def intro_function():</w:t>
+      </w:r>
+      <w:r>
+        <w:rPr>
+          <w:rFonts w:ascii="Courier New" w:eastAsia="Courier New" w:hAnsi="Courier New" w:cs="Courier New"/>
+          <w:lang w:val="en-GB"/>
+        </w:rPr>
+        <w:br/>
+        <w:t xml:space="preserve">    # Function to ask user how many robots they intend to employ (n):</w:t>
+      </w:r>
+      <w:r>
+        <w:rPr>
+          <w:rFonts w:ascii="Courier New" w:eastAsia="Courier New" w:hAnsi="Courier New" w:cs="Courier New"/>
+          <w:lang w:val="en-GB"/>
+        </w:rPr>
+        <w:br/>
+        <w:t xml:space="preserve">    # ---- &amp; check the value entered for n is valid :</w:t>
+      </w:r>
+      <w:r>
+        <w:rPr>
+          <w:rFonts w:ascii="Courier New" w:eastAsia="Courier New" w:hAnsi="Courier New" w:cs="Courier New"/>
+          <w:lang w:val="en-GB"/>
+        </w:rPr>
+        <w:br/>
+        <w:t xml:space="preserve">    def input_robots():</w:t>
+      </w:r>
+      <w:r>
+        <w:rPr>
+          <w:rFonts w:ascii="Courier New" w:eastAsia="Courier New" w:hAnsi="Courier New" w:cs="Courier New"/>
+          <w:lang w:val="en-GB"/>
+        </w:rPr>
+        <w:br/>
+        <w:t xml:space="preserve">        try:</w:t>
+      </w:r>
+      <w:r>
+        <w:rPr>
+          <w:rFonts w:ascii="Courier New" w:eastAsia="Courier New" w:hAnsi="Courier New" w:cs="Courier New"/>
+          <w:lang w:val="en-GB"/>
+        </w:rPr>
+        <w:br/>
+        <w:t xml:space="preserve">            n = int(input(</w:t>
+      </w:r>
+      <w:r>
+        <w:rPr>
+          <w:rFonts w:ascii="Courier New" w:eastAsia="Courier New" w:hAnsi="Courier New" w:cs="Courier New"/>
+          <w:lang w:val="en-GB"/>
+        </w:rPr>
+        <w:br/>
+        <w:t xml:space="preserve">                "\n How many robot workers do you want for your factory?\n  Please choose a number between 1 and 100. "))</w:t>
+      </w:r>
+      <w:r>
+        <w:rPr>
+          <w:rFonts w:ascii="Courier New" w:eastAsia="Courier New" w:hAnsi="Courier New" w:cs="Courier New"/>
+          <w:lang w:val="en-GB"/>
+        </w:rPr>
+        <w:br/>
+        <w:t xml:space="preserve">        except ValueError:</w:t>
+      </w:r>
+      <w:r>
+        <w:rPr>
+          <w:rFonts w:ascii="Courier New" w:eastAsia="Courier New" w:hAnsi="Courier New" w:cs="Courier New"/>
+          <w:lang w:val="en-GB"/>
+        </w:rPr>
+        <w:br/>
+        <w:t xml:space="preserve">            print("\n Sorry, but that isn't a valid response.")</w:t>
+      </w:r>
+      <w:r>
+        <w:rPr>
+          <w:rFonts w:ascii="Courier New" w:eastAsia="Courier New" w:hAnsi="Courier New" w:cs="Courier New"/>
+          <w:lang w:val="en-GB"/>
+        </w:rPr>
+        <w:br/>
+        <w:t xml:space="preserve">            print("\n Maybe you entered letters or symbols instead of just a number.")</w:t>
+      </w:r>
+      <w:r>
+        <w:rPr>
+          <w:rFonts w:ascii="Courier New" w:eastAsia="Courier New" w:hAnsi="Courier New" w:cs="Courier New"/>
+          <w:lang w:val="en-GB"/>
+        </w:rPr>
+        <w:br/>
+        <w:t xml:space="preserve">            n = input_robots()</w:t>
+      </w:r>
+      <w:r>
+        <w:rPr>
+          <w:rFonts w:ascii="Courier New" w:eastAsia="Courier New" w:hAnsi="Courier New" w:cs="Courier New"/>
+          <w:lang w:val="en-GB"/>
+        </w:rPr>
+        <w:br/>
+        <w:t xml:space="preserve">        while n &lt; 1 or n &gt; 100:</w:t>
+      </w:r>
+      <w:r>
+        <w:rPr>
+          <w:rFonts w:ascii="Courier New" w:eastAsia="Courier New" w:hAnsi="Courier New" w:cs="Courier New"/>
+          <w:lang w:val="en-GB"/>
+        </w:rPr>
+        <w:br/>
+        <w:t xml:space="preserve">            print("\n Sorry, but that isn't a valid response.")</w:t>
+      </w:r>
+      <w:r>
+        <w:rPr>
+          <w:rFonts w:ascii="Courier New" w:eastAsia="Courier New" w:hAnsi="Courier New" w:cs="Courier New"/>
+          <w:lang w:val="en-GB"/>
+        </w:rPr>
+        <w:br/>
+        <w:t xml:space="preserve">            if n &lt; 0:</w:t>
+      </w:r>
+      <w:r>
+        <w:rPr>
+          <w:rFonts w:ascii="Courier New" w:eastAsia="Courier New" w:hAnsi="Courier New" w:cs="Courier New"/>
+          <w:lang w:val="en-GB"/>
+        </w:rPr>
+        <w:br/>
+      </w:r>
+      <w:r>
+        <w:rPr>
+          <w:rFonts w:ascii="Courier New" w:eastAsia="Courier New" w:hAnsi="Courier New" w:cs="Courier New"/>
+          <w:lang w:val="en-GB"/>
+        </w:rPr>
         <w:lastRenderedPageBreak/>
-        <w:br/>
-        <w:t># ---- Initialise main variables</w:t>
-      </w:r>
-      <w:r>
-        <w:rPr>
-          <w:rFonts w:ascii="Courier New" w:eastAsia="Courier New" w:hAnsi="Courier New" w:cs="Courier New"/>
-          <w:lang w:val="en-GB"/>
-        </w:rPr>
-        <w:br/>
-      </w:r>
-      <w:r>
-        <w:rPr>
-          <w:rFonts w:ascii="Courier New" w:eastAsia="Courier New" w:hAnsi="Courier New" w:cs="Courier New"/>
-          <w:lang w:val="en-GB"/>
-        </w:rPr>
-        <w:br/>
-        <w:t># n = number of robots</w:t>
-      </w:r>
-      <w:r>
-        <w:rPr>
-          <w:rFonts w:ascii="Courier New" w:eastAsia="Courier New" w:hAnsi="Courier New" w:cs="Courier New"/>
-          <w:lang w:val="en-GB"/>
-        </w:rPr>
-        <w:br/>
-        <w:t>n = 0</w:t>
-      </w:r>
-      <w:r>
-        <w:rPr>
-          <w:rFonts w:ascii="Courier New" w:eastAsia="Courier New" w:hAnsi="Courier New" w:cs="Courier New"/>
-          <w:lang w:val="en-GB"/>
-        </w:rPr>
-        <w:br/>
-      </w:r>
-      <w:r>
-        <w:rPr>
-          <w:rFonts w:ascii="Courier New" w:eastAsia="Courier New" w:hAnsi="Courier New" w:cs="Courier New"/>
-          <w:lang w:val="en-GB"/>
-        </w:rPr>
-        <w:br/>
-        <w:t># m = number of workers</w:t>
-      </w:r>
-      <w:r>
-        <w:rPr>
-          <w:rFonts w:ascii="Courier New" w:eastAsia="Courier New" w:hAnsi="Courier New" w:cs="Courier New"/>
-          <w:lang w:val="en-GB"/>
-        </w:rPr>
-        <w:br/>
-        <w:t>m = 0</w:t>
-      </w:r>
-      <w:r>
-        <w:rPr>
-          <w:rFonts w:ascii="Courier New" w:eastAsia="Courier New" w:hAnsi="Courier New" w:cs="Courier New"/>
-          <w:lang w:val="en-GB"/>
-        </w:rPr>
-        <w:br/>
-      </w:r>
-      <w:r>
-        <w:rPr>
-          <w:rFonts w:ascii="Courier New" w:eastAsia="Courier New" w:hAnsi="Courier New" w:cs="Courier New"/>
-          <w:lang w:val="en-GB"/>
-        </w:rPr>
-        <w:br/>
-        <w:t># Set up dictionaries to store current status of robots or humans.</w:t>
-      </w:r>
-      <w:r>
-        <w:rPr>
-          <w:rFonts w:ascii="Courier New" w:eastAsia="Courier New" w:hAnsi="Courier New" w:cs="Courier New"/>
-          <w:lang w:val="en-GB"/>
-        </w:rPr>
-        <w:br/>
-      </w:r>
-      <w:r>
-        <w:rPr>
-          <w:rFonts w:ascii="Courier New" w:eastAsia="Courier New" w:hAnsi="Courier New" w:cs="Courier New"/>
-          <w:lang w:val="en-GB"/>
-        </w:rPr>
-        <w:br/>
-        <w:t>robot_dict = {}</w:t>
-      </w:r>
-      <w:r>
-        <w:rPr>
-          <w:rFonts w:ascii="Courier New" w:eastAsia="Courier New" w:hAnsi="Courier New" w:cs="Courier New"/>
-          <w:lang w:val="en-GB"/>
-        </w:rPr>
-        <w:br/>
-      </w:r>
-      <w:r>
-        <w:rPr>
-          <w:rFonts w:ascii="Courier New" w:eastAsia="Courier New" w:hAnsi="Courier New" w:cs="Courier New"/>
-          <w:lang w:val="en-GB"/>
-        </w:rPr>
-        <w:br/>
-        <w:t>human_dict = {}</w:t>
-      </w:r>
-      <w:r>
-        <w:rPr>
-          <w:rFonts w:ascii="Courier New" w:eastAsia="Courier New" w:hAnsi="Courier New" w:cs="Courier New"/>
-          <w:lang w:val="en-GB"/>
-        </w:rPr>
-        <w:br/>
-      </w:r>
-      <w:r>
-        <w:rPr>
-          <w:rFonts w:ascii="Courier New" w:eastAsia="Courier New" w:hAnsi="Courier New" w:cs="Courier New"/>
-          <w:lang w:val="en-GB"/>
-        </w:rPr>
-        <w:br/>
-        <w:t>def intro_function():</w:t>
-      </w:r>
-      <w:r>
-        <w:rPr>
-          <w:rFonts w:ascii="Courier New" w:eastAsia="Courier New" w:hAnsi="Courier New" w:cs="Courier New"/>
-          <w:lang w:val="en-GB"/>
-        </w:rPr>
-        <w:br/>
-        <w:t xml:space="preserve">    # Function to ask user how many robots they intend to employ (n):</w:t>
-      </w:r>
-      <w:r>
-        <w:rPr>
-          <w:rFonts w:ascii="Courier New" w:eastAsia="Courier New" w:hAnsi="Courier New" w:cs="Courier New"/>
-          <w:lang w:val="en-GB"/>
-        </w:rPr>
-        <w:br/>
-        <w:t xml:space="preserve">    # ---- &amp; check the value entered for n is valid :</w:t>
-      </w:r>
-      <w:r>
-        <w:rPr>
-          <w:rFonts w:ascii="Courier New" w:eastAsia="Courier New" w:hAnsi="Courier New" w:cs="Courier New"/>
-          <w:lang w:val="en-GB"/>
-        </w:rPr>
-        <w:br/>
-        <w:t xml:space="preserve">    def input_robots():</w:t>
+        <w:t xml:space="preserve">                print("\n How can we have a negative amount? We don't owe nobody our robots !!")</w:t>
+      </w:r>
+      <w:r>
+        <w:rPr>
+          <w:rFonts w:ascii="Courier New" w:eastAsia="Courier New" w:hAnsi="Courier New" w:cs="Courier New"/>
+          <w:lang w:val="en-GB"/>
+        </w:rPr>
+        <w:br/>
+        <w:t xml:space="preserve">            elif n == 0:</w:t>
+      </w:r>
+      <w:r>
+        <w:rPr>
+          <w:rFonts w:ascii="Courier New" w:eastAsia="Courier New" w:hAnsi="Courier New" w:cs="Courier New"/>
+          <w:lang w:val="en-GB"/>
+        </w:rPr>
+        <w:br/>
+        <w:t xml:space="preserve">                print("\n We can't build robots with no robots to build them.")</w:t>
+      </w:r>
+      <w:r>
+        <w:rPr>
+          <w:rFonts w:ascii="Courier New" w:eastAsia="Courier New" w:hAnsi="Courier New" w:cs="Courier New"/>
+          <w:lang w:val="en-GB"/>
+        </w:rPr>
+        <w:br/>
+        <w:t xml:space="preserve">            elif n &gt; 100:</w:t>
+      </w:r>
+      <w:r>
+        <w:rPr>
+          <w:rFonts w:ascii="Courier New" w:eastAsia="Courier New" w:hAnsi="Courier New" w:cs="Courier New"/>
+          <w:lang w:val="en-GB"/>
+        </w:rPr>
+        <w:br/>
+        <w:t xml:space="preserve">                print("\n We can't risk having that many droids onsite.")</w:t>
+      </w:r>
+      <w:r>
+        <w:rPr>
+          <w:rFonts w:ascii="Courier New" w:eastAsia="Courier New" w:hAnsi="Courier New" w:cs="Courier New"/>
+          <w:lang w:val="en-GB"/>
+        </w:rPr>
+        <w:br/>
+        <w:t xml:space="preserve">                print("\n      HAVE YOU NEVER SEEN BLADE RUNNER?")</w:t>
+      </w:r>
+      <w:r>
+        <w:rPr>
+          <w:rFonts w:ascii="Courier New" w:eastAsia="Courier New" w:hAnsi="Courier New" w:cs="Courier New"/>
+          <w:lang w:val="en-GB"/>
+        </w:rPr>
+        <w:br/>
+        <w:t xml:space="preserve">            n = input_robots()</w:t>
+      </w:r>
+      <w:r>
+        <w:rPr>
+          <w:rFonts w:ascii="Courier New" w:eastAsia="Courier New" w:hAnsi="Courier New" w:cs="Courier New"/>
+          <w:lang w:val="en-GB"/>
+        </w:rPr>
+        <w:br/>
+        <w:t xml:space="preserve">        return n</w:t>
+      </w:r>
+      <w:r>
+        <w:rPr>
+          <w:rFonts w:ascii="Courier New" w:eastAsia="Courier New" w:hAnsi="Courier New" w:cs="Courier New"/>
+          <w:lang w:val="en-GB"/>
+        </w:rPr>
+        <w:br/>
+      </w:r>
+      <w:r>
+        <w:rPr>
+          <w:rFonts w:ascii="Courier New" w:eastAsia="Courier New" w:hAnsi="Courier New" w:cs="Courier New"/>
+          <w:lang w:val="en-GB"/>
+        </w:rPr>
+        <w:br/>
+        <w:t xml:space="preserve">    # Function to ask user how many humans they intend to employ (m):</w:t>
+      </w:r>
+      <w:r>
+        <w:rPr>
+          <w:rFonts w:ascii="Courier New" w:eastAsia="Courier New" w:hAnsi="Courier New" w:cs="Courier New"/>
+          <w:lang w:val="en-GB"/>
+        </w:rPr>
+        <w:br/>
+        <w:t xml:space="preserve">    # ---- &amp; check the value entered for m is valid :</w:t>
+      </w:r>
+      <w:r>
+        <w:rPr>
+          <w:rFonts w:ascii="Courier New" w:eastAsia="Courier New" w:hAnsi="Courier New" w:cs="Courier New"/>
+          <w:lang w:val="en-GB"/>
+        </w:rPr>
+        <w:br/>
+        <w:t xml:space="preserve">    def input_humans():</w:t>
       </w:r>
       <w:r>
         <w:rPr>
@@ -1999,15 +2214,15 @@
           <w:lang w:val="en-GB"/>
         </w:rPr>
         <w:br/>
-        <w:t xml:space="preserve">            n = int(input(</w:t>
-      </w:r>
-      <w:r>
-        <w:rPr>
-          <w:rFonts w:ascii="Courier New" w:eastAsia="Courier New" w:hAnsi="Courier New" w:cs="Courier New"/>
-          <w:lang w:val="en-GB"/>
-        </w:rPr>
-        <w:br/>
-        <w:t xml:space="preserve">                "\n How many robot workers do you want for your factory?\n  Please choose a number between 1 and 100. "))</w:t>
+        <w:t xml:space="preserve">            m = int(</w:t>
+      </w:r>
+      <w:r>
+        <w:rPr>
+          <w:rFonts w:ascii="Courier New" w:eastAsia="Courier New" w:hAnsi="Courier New" w:cs="Courier New"/>
+          <w:lang w:val="en-GB"/>
+        </w:rPr>
+        <w:br/>
+        <w:t xml:space="preserve">            input("\n\n How many human workers do you intend to employ?\n  Please choose a number between 1 and 100. "))</w:t>
       </w:r>
       <w:r>
         <w:rPr>
@@ -2039,15 +2254,15 @@
           <w:lang w:val="en-GB"/>
         </w:rPr>
         <w:br/>
-        <w:t xml:space="preserve">            n = input_robots()</w:t>
-      </w:r>
-      <w:r>
-        <w:rPr>
-          <w:rFonts w:ascii="Courier New" w:eastAsia="Courier New" w:hAnsi="Courier New" w:cs="Courier New"/>
-          <w:lang w:val="en-GB"/>
-        </w:rPr>
-        <w:br/>
-        <w:t xml:space="preserve">        while n &lt; 1 or n &gt; 100:</w:t>
+        <w:t xml:space="preserve">            m = input_humans()</w:t>
+      </w:r>
+      <w:r>
+        <w:rPr>
+          <w:rFonts w:ascii="Courier New" w:eastAsia="Courier New" w:hAnsi="Courier New" w:cs="Courier New"/>
+          <w:lang w:val="en-GB"/>
+        </w:rPr>
+        <w:br/>
+        <w:t xml:space="preserve">        while m &lt; 1 or m &gt; 100:</w:t>
       </w:r>
       <w:r>
         <w:rPr>
@@ -2063,47 +2278,85 @@
           <w:lang w:val="en-GB"/>
         </w:rPr>
         <w:br/>
-        <w:t xml:space="preserve">            if n &lt; 0:</w:t>
-      </w:r>
-      <w:r>
-        <w:rPr>
-          <w:rFonts w:ascii="Courier New" w:eastAsia="Courier New" w:hAnsi="Courier New" w:cs="Courier New"/>
-          <w:lang w:val="en-GB"/>
-        </w:rPr>
-        <w:br/>
-        <w:t xml:space="preserve">                print("\n How can we have a negative amount? We don't owe nobody our robots !!")</w:t>
-      </w:r>
-      <w:r>
-        <w:rPr>
-          <w:rFonts w:ascii="Courier New" w:eastAsia="Courier New" w:hAnsi="Courier New" w:cs="Courier New"/>
-          <w:lang w:val="en-GB"/>
-        </w:rPr>
-        <w:br/>
-        <w:t xml:space="preserve">            elif n == 0:</w:t>
-      </w:r>
-      <w:r>
-        <w:rPr>
-          <w:rFonts w:ascii="Courier New" w:eastAsia="Courier New" w:hAnsi="Courier New" w:cs="Courier New"/>
-          <w:lang w:val="en-GB"/>
-        </w:rPr>
-        <w:br/>
-        <w:t xml:space="preserve">                print("\n We can't build robots with no robots to build them.")</w:t>
-      </w:r>
-      <w:r>
-        <w:rPr>
-          <w:rFonts w:ascii="Courier New" w:eastAsia="Courier New" w:hAnsi="Courier New" w:cs="Courier New"/>
-          <w:lang w:val="en-GB"/>
-        </w:rPr>
-        <w:br/>
-        <w:t xml:space="preserve">            elif n &gt; 100:</w:t>
-      </w:r>
-      <w:r>
-        <w:rPr>
-          <w:rFonts w:ascii="Courier New" w:eastAsia="Courier New" w:hAnsi="Courier New" w:cs="Courier New"/>
-          <w:lang w:val="en-GB"/>
-        </w:rPr>
-        <w:br/>
-        <w:t xml:space="preserve">                print("\n We can't risk having that many droids onsite.")</w:t>
+        <w:t xml:space="preserve">            if m &lt; 0:</w:t>
+      </w:r>
+      <w:r>
+        <w:rPr>
+          <w:rFonts w:ascii="Courier New" w:eastAsia="Courier New" w:hAnsi="Courier New" w:cs="Courier New"/>
+          <w:lang w:val="en-GB"/>
+        </w:rPr>
+        <w:br/>
+        <w:t xml:space="preserve">                print("\n DOES NOT COMPUTE !!!")</w:t>
+      </w:r>
+      <w:r>
+        <w:rPr>
+          <w:rFonts w:ascii="Courier New" w:eastAsia="Courier New" w:hAnsi="Courier New" w:cs="Courier New"/>
+          <w:lang w:val="en-GB"/>
+        </w:rPr>
+        <w:br/>
+        <w:t xml:space="preserve">            elif m == 0:</w:t>
+      </w:r>
+      <w:r>
+        <w:rPr>
+          <w:rFonts w:ascii="Courier New" w:eastAsia="Courier New" w:hAnsi="Courier New" w:cs="Courier New"/>
+          <w:lang w:val="en-GB"/>
+        </w:rPr>
+        <w:br/>
+        <w:t xml:space="preserve">                print("\n We need at least one human worker to prevent a droid revolt.")</w:t>
+      </w:r>
+      <w:r>
+        <w:rPr>
+          <w:rFonts w:ascii="Courier New" w:eastAsia="Courier New" w:hAnsi="Courier New" w:cs="Courier New"/>
+          <w:lang w:val="en-GB"/>
+        </w:rPr>
+        <w:br/>
+        <w:t xml:space="preserve">            elif m &gt; 100:</w:t>
+      </w:r>
+      <w:r>
+        <w:rPr>
+          <w:rFonts w:ascii="Courier New" w:eastAsia="Courier New" w:hAnsi="Courier New" w:cs="Courier New"/>
+          <w:lang w:val="en-GB"/>
+        </w:rPr>
+        <w:br/>
+        <w:t xml:space="preserve">                print("\n You can't afford to pay out wages for over 100 workers.")</w:t>
+      </w:r>
+      <w:r>
+        <w:rPr>
+          <w:rFonts w:ascii="Courier New" w:eastAsia="Courier New" w:hAnsi="Courier New" w:cs="Courier New"/>
+          <w:lang w:val="en-GB"/>
+        </w:rPr>
+        <w:br/>
+        <w:t xml:space="preserve">            m = input_humans()</w:t>
+      </w:r>
+      <w:r>
+        <w:rPr>
+          <w:rFonts w:ascii="Courier New" w:eastAsia="Courier New" w:hAnsi="Courier New" w:cs="Courier New"/>
+          <w:lang w:val="en-GB"/>
+        </w:rPr>
+        <w:br/>
+        <w:t xml:space="preserve">        return m</w:t>
+      </w:r>
+      <w:r>
+        <w:rPr>
+          <w:rFonts w:ascii="Courier New" w:eastAsia="Courier New" w:hAnsi="Courier New" w:cs="Courier New"/>
+          <w:lang w:val="en-GB"/>
+        </w:rPr>
+        <w:br/>
+      </w:r>
+      <w:r>
+        <w:rPr>
+          <w:rFonts w:ascii="Courier New" w:eastAsia="Courier New" w:hAnsi="Courier New" w:cs="Courier New"/>
+          <w:lang w:val="en-GB"/>
+        </w:rPr>
+        <w:br/>
+        <w:t xml:space="preserve">    # ---- Introduction</w:t>
+      </w:r>
+      <w:r>
+        <w:rPr>
+          <w:rFonts w:ascii="Courier New" w:eastAsia="Courier New" w:hAnsi="Courier New" w:cs="Courier New"/>
+          <w:lang w:val="en-GB"/>
+        </w:rPr>
+        <w:br/>
       </w:r>
       <w:r>
         <w:rPr>
@@ -2118,219 +2371,6 @@
           <w:lang w:val="en-GB"/>
         </w:rPr>
         <w:lastRenderedPageBreak/>
-        <w:t xml:space="preserve">                print("\n      HAVE YOU NEVER SEEN BLADE RUNNER?")</w:t>
-      </w:r>
-      <w:r>
-        <w:rPr>
-          <w:rFonts w:ascii="Courier New" w:eastAsia="Courier New" w:hAnsi="Courier New" w:cs="Courier New"/>
-          <w:lang w:val="en-GB"/>
-        </w:rPr>
-        <w:br/>
-        <w:t xml:space="preserve">            n = input_robots()</w:t>
-      </w:r>
-      <w:r>
-        <w:rPr>
-          <w:rFonts w:ascii="Courier New" w:eastAsia="Courier New" w:hAnsi="Courier New" w:cs="Courier New"/>
-          <w:lang w:val="en-GB"/>
-        </w:rPr>
-        <w:br/>
-        <w:t xml:space="preserve">        return n</w:t>
-      </w:r>
-      <w:r>
-        <w:rPr>
-          <w:rFonts w:ascii="Courier New" w:eastAsia="Courier New" w:hAnsi="Courier New" w:cs="Courier New"/>
-          <w:lang w:val="en-GB"/>
-        </w:rPr>
-        <w:br/>
-      </w:r>
-      <w:r>
-        <w:rPr>
-          <w:rFonts w:ascii="Courier New" w:eastAsia="Courier New" w:hAnsi="Courier New" w:cs="Courier New"/>
-          <w:lang w:val="en-GB"/>
-        </w:rPr>
-        <w:br/>
-        <w:t xml:space="preserve">    # Function to ask user how many humans they intend to employ (m):</w:t>
-      </w:r>
-      <w:r>
-        <w:rPr>
-          <w:rFonts w:ascii="Courier New" w:eastAsia="Courier New" w:hAnsi="Courier New" w:cs="Courier New"/>
-          <w:lang w:val="en-GB"/>
-        </w:rPr>
-        <w:br/>
-        <w:t xml:space="preserve">    # ---- &amp; check the value entered for m is valid :</w:t>
-      </w:r>
-      <w:r>
-        <w:rPr>
-          <w:rFonts w:ascii="Courier New" w:eastAsia="Courier New" w:hAnsi="Courier New" w:cs="Courier New"/>
-          <w:lang w:val="en-GB"/>
-        </w:rPr>
-        <w:br/>
-        <w:t xml:space="preserve">    def input_humans():</w:t>
-      </w:r>
-      <w:r>
-        <w:rPr>
-          <w:rFonts w:ascii="Courier New" w:eastAsia="Courier New" w:hAnsi="Courier New" w:cs="Courier New"/>
-          <w:lang w:val="en-GB"/>
-        </w:rPr>
-        <w:br/>
-        <w:t xml:space="preserve">        try:</w:t>
-      </w:r>
-      <w:r>
-        <w:rPr>
-          <w:rFonts w:ascii="Courier New" w:eastAsia="Courier New" w:hAnsi="Courier New" w:cs="Courier New"/>
-          <w:lang w:val="en-GB"/>
-        </w:rPr>
-        <w:br/>
-        <w:t xml:space="preserve">            m = int(</w:t>
-      </w:r>
-      <w:r>
-        <w:rPr>
-          <w:rFonts w:ascii="Courier New" w:eastAsia="Courier New" w:hAnsi="Courier New" w:cs="Courier New"/>
-          <w:lang w:val="en-GB"/>
-        </w:rPr>
-        <w:br/>
-        <w:t xml:space="preserve">            input("\n\n How many human workers do you intend to employ?\n  Please choose a number between 1 and 100. "))</w:t>
-      </w:r>
-      <w:r>
-        <w:rPr>
-          <w:rFonts w:ascii="Courier New" w:eastAsia="Courier New" w:hAnsi="Courier New" w:cs="Courier New"/>
-          <w:lang w:val="en-GB"/>
-        </w:rPr>
-        <w:br/>
-        <w:t xml:space="preserve">        except ValueError:</w:t>
-      </w:r>
-      <w:r>
-        <w:rPr>
-          <w:rFonts w:ascii="Courier New" w:eastAsia="Courier New" w:hAnsi="Courier New" w:cs="Courier New"/>
-          <w:lang w:val="en-GB"/>
-        </w:rPr>
-        <w:br/>
-        <w:t xml:space="preserve">            print("\n Sorry, but that isn't a valid response.")</w:t>
-      </w:r>
-      <w:r>
-        <w:rPr>
-          <w:rFonts w:ascii="Courier New" w:eastAsia="Courier New" w:hAnsi="Courier New" w:cs="Courier New"/>
-          <w:lang w:val="en-GB"/>
-        </w:rPr>
-        <w:br/>
-        <w:t xml:space="preserve">            print("\n Maybe you entered letters or symbols instead of just a number.")</w:t>
-      </w:r>
-      <w:r>
-        <w:rPr>
-          <w:rFonts w:ascii="Courier New" w:eastAsia="Courier New" w:hAnsi="Courier New" w:cs="Courier New"/>
-          <w:lang w:val="en-GB"/>
-        </w:rPr>
-        <w:br/>
-        <w:t xml:space="preserve">            m = input_humans()</w:t>
-      </w:r>
-      <w:r>
-        <w:rPr>
-          <w:rFonts w:ascii="Courier New" w:eastAsia="Courier New" w:hAnsi="Courier New" w:cs="Courier New"/>
-          <w:lang w:val="en-GB"/>
-        </w:rPr>
-        <w:br/>
-        <w:t xml:space="preserve">        while m &lt; 1 or m &gt; 100:</w:t>
-      </w:r>
-      <w:r>
-        <w:rPr>
-          <w:rFonts w:ascii="Courier New" w:eastAsia="Courier New" w:hAnsi="Courier New" w:cs="Courier New"/>
-          <w:lang w:val="en-GB"/>
-        </w:rPr>
-        <w:br/>
-        <w:t xml:space="preserve">            print("\n Sorry, but that isn't a valid response.")</w:t>
-      </w:r>
-      <w:r>
-        <w:rPr>
-          <w:rFonts w:ascii="Courier New" w:eastAsia="Courier New" w:hAnsi="Courier New" w:cs="Courier New"/>
-          <w:lang w:val="en-GB"/>
-        </w:rPr>
-        <w:br/>
-        <w:t xml:space="preserve">            if m &lt; 0:</w:t>
-      </w:r>
-      <w:r>
-        <w:rPr>
-          <w:rFonts w:ascii="Courier New" w:eastAsia="Courier New" w:hAnsi="Courier New" w:cs="Courier New"/>
-          <w:lang w:val="en-GB"/>
-        </w:rPr>
-        <w:br/>
-        <w:t xml:space="preserve">                print("\n DOES NOT COMPUTE !!!")</w:t>
-      </w:r>
-      <w:r>
-        <w:rPr>
-          <w:rFonts w:ascii="Courier New" w:eastAsia="Courier New" w:hAnsi="Courier New" w:cs="Courier New"/>
-          <w:lang w:val="en-GB"/>
-        </w:rPr>
-        <w:br/>
-        <w:t xml:space="preserve">            elif m == 0:</w:t>
-      </w:r>
-      <w:r>
-        <w:rPr>
-          <w:rFonts w:ascii="Courier New" w:eastAsia="Courier New" w:hAnsi="Courier New" w:cs="Courier New"/>
-          <w:lang w:val="en-GB"/>
-        </w:rPr>
-        <w:br/>
-        <w:t xml:space="preserve">                print("\n We need at least one human worker to prevent a droid revolt.")</w:t>
-      </w:r>
-      <w:r>
-        <w:rPr>
-          <w:rFonts w:ascii="Courier New" w:eastAsia="Courier New" w:hAnsi="Courier New" w:cs="Courier New"/>
-          <w:lang w:val="en-GB"/>
-        </w:rPr>
-        <w:br/>
-        <w:t xml:space="preserve">            elif m &gt; 100:</w:t>
-      </w:r>
-      <w:r>
-        <w:rPr>
-          <w:rFonts w:ascii="Courier New" w:eastAsia="Courier New" w:hAnsi="Courier New" w:cs="Courier New"/>
-          <w:lang w:val="en-GB"/>
-        </w:rPr>
-        <w:br/>
-        <w:t xml:space="preserve">                print("\n You can't afford to pay out wages for over 100 workers.")</w:t>
-      </w:r>
-      <w:r>
-        <w:rPr>
-          <w:rFonts w:ascii="Courier New" w:eastAsia="Courier New" w:hAnsi="Courier New" w:cs="Courier New"/>
-          <w:lang w:val="en-GB"/>
-        </w:rPr>
-        <w:br/>
-        <w:t xml:space="preserve">            m = input_humans()</w:t>
-      </w:r>
-      <w:r>
-        <w:rPr>
-          <w:rFonts w:ascii="Courier New" w:eastAsia="Courier New" w:hAnsi="Courier New" w:cs="Courier New"/>
-          <w:lang w:val="en-GB"/>
-        </w:rPr>
-        <w:br/>
-        <w:t xml:space="preserve">        return m</w:t>
-      </w:r>
-      <w:r>
-        <w:rPr>
-          <w:rFonts w:ascii="Courier New" w:eastAsia="Courier New" w:hAnsi="Courier New" w:cs="Courier New"/>
-          <w:lang w:val="en-GB"/>
-        </w:rPr>
-        <w:br/>
-      </w:r>
-      <w:r>
-        <w:rPr>
-          <w:rFonts w:ascii="Courier New" w:eastAsia="Courier New" w:hAnsi="Courier New" w:cs="Courier New"/>
-          <w:lang w:val="en-GB"/>
-        </w:rPr>
-        <w:br/>
-        <w:t xml:space="preserve">    # ---- Introduction</w:t>
-      </w:r>
-      <w:r>
-        <w:rPr>
-          <w:rFonts w:ascii="Courier New" w:eastAsia="Courier New" w:hAnsi="Courier New" w:cs="Courier New"/>
-          <w:lang w:val="en-GB"/>
-        </w:rPr>
-        <w:br/>
-      </w:r>
-      <w:r>
-        <w:rPr>
-          <w:rFonts w:ascii="Courier New" w:eastAsia="Courier New" w:hAnsi="Courier New" w:cs="Courier New"/>
-          <w:lang w:val="en-GB"/>
-        </w:rPr>
-        <w:br/>
         <w:t xml:space="preserve">    print("Program to simulate coordination between n robots and m workers in a robotic cell")</w:t>
       </w:r>
       <w:r>
@@ -2370,7 +2410,232 @@
           <w:lang w:val="en-GB"/>
         </w:rPr>
         <w:br/>
-        <w:t xml:space="preserve">    human workers in a robotic cell, producing industry-standard </w:t>
+        <w:t xml:space="preserve">    human workers in a robotic cell, producing industry-standard robot workers which are</w:t>
+      </w:r>
+      <w:r>
+        <w:rPr>
+          <w:rFonts w:ascii="Courier New" w:eastAsia="Courier New" w:hAnsi="Courier New" w:cs="Courier New"/>
+          <w:lang w:val="en-GB"/>
+        </w:rPr>
+        <w:br/>
+        <w:t xml:space="preserve">    to be shipped out to a more substantial plant, wherein they will forge components</w:t>
+      </w:r>
+      <w:r>
+        <w:rPr>
+          <w:rFonts w:ascii="Courier New" w:eastAsia="Courier New" w:hAnsi="Courier New" w:cs="Courier New"/>
+          <w:lang w:val="en-GB"/>
+        </w:rPr>
+        <w:br/>
+        <w:t xml:space="preserve">    that can be boxed and sold in flat-packs, and assembled in situ into factories that</w:t>
+      </w:r>
+      <w:r>
+        <w:rPr>
+          <w:rFonts w:ascii="Courier New" w:eastAsia="Courier New" w:hAnsi="Courier New" w:cs="Courier New"/>
+          <w:lang w:val="en-GB"/>
+        </w:rPr>
+        <w:br/>
+        <w:t xml:space="preserve">    produce robots, built by robotic cells of robot workers labouring alongside humans... </w:t>
+      </w:r>
+      <w:r>
+        <w:rPr>
+          <w:rFonts w:ascii="Courier New" w:eastAsia="Courier New" w:hAnsi="Courier New" w:cs="Courier New"/>
+          <w:lang w:val="en-GB"/>
+        </w:rPr>
+        <w:br/>
+        <w:t xml:space="preserve">    """)</w:t>
+      </w:r>
+      <w:r>
+        <w:rPr>
+          <w:rFonts w:ascii="Courier New" w:eastAsia="Courier New" w:hAnsi="Courier New" w:cs="Courier New"/>
+          <w:lang w:val="en-GB"/>
+        </w:rPr>
+        <w:br/>
+      </w:r>
+      <w:r>
+        <w:rPr>
+          <w:rFonts w:ascii="Courier New" w:eastAsia="Courier New" w:hAnsi="Courier New" w:cs="Courier New"/>
+          <w:lang w:val="en-GB"/>
+        </w:rPr>
+        <w:br/>
+        <w:t xml:space="preserve">    input("\nPress Enter to continue...")</w:t>
+      </w:r>
+      <w:r>
+        <w:rPr>
+          <w:rFonts w:ascii="Courier New" w:eastAsia="Courier New" w:hAnsi="Courier New" w:cs="Courier New"/>
+          <w:lang w:val="en-GB"/>
+        </w:rPr>
+        <w:br/>
+      </w:r>
+      <w:r>
+        <w:rPr>
+          <w:rFonts w:ascii="Courier New" w:eastAsia="Courier New" w:hAnsi="Courier New" w:cs="Courier New"/>
+          <w:lang w:val="en-GB"/>
+        </w:rPr>
+        <w:br/>
+        <w:t xml:space="preserve">    # Call function to ask user how many robots they want</w:t>
+      </w:r>
+      <w:r>
+        <w:rPr>
+          <w:rFonts w:ascii="Courier New" w:eastAsia="Courier New" w:hAnsi="Courier New" w:cs="Courier New"/>
+          <w:lang w:val="en-GB"/>
+        </w:rPr>
+        <w:br/>
+        <w:t xml:space="preserve">    n = input_robots()</w:t>
+      </w:r>
+      <w:r>
+        <w:rPr>
+          <w:rFonts w:ascii="Courier New" w:eastAsia="Courier New" w:hAnsi="Courier New" w:cs="Courier New"/>
+          <w:lang w:val="en-GB"/>
+        </w:rPr>
+        <w:br/>
+      </w:r>
+      <w:r>
+        <w:rPr>
+          <w:rFonts w:ascii="Courier New" w:eastAsia="Courier New" w:hAnsi="Courier New" w:cs="Courier New"/>
+          <w:lang w:val="en-GB"/>
+        </w:rPr>
+        <w:br/>
+        <w:t xml:space="preserve">    # ----Output initial number of droids (n)</w:t>
+      </w:r>
+      <w:r>
+        <w:rPr>
+          <w:rFonts w:ascii="Courier New" w:eastAsia="Courier New" w:hAnsi="Courier New" w:cs="Courier New"/>
+          <w:lang w:val="en-GB"/>
+        </w:rPr>
+        <w:br/>
+      </w:r>
+      <w:r>
+        <w:rPr>
+          <w:rFonts w:ascii="Courier New" w:eastAsia="Courier New" w:hAnsi="Courier New" w:cs="Courier New"/>
+          <w:lang w:val="en-GB"/>
+        </w:rPr>
+        <w:br/>
+        <w:t xml:space="preserve">    print(f"\nOK, Here are your {n} droids!\n")</w:t>
+      </w:r>
+      <w:r>
+        <w:rPr>
+          <w:rFonts w:ascii="Courier New" w:eastAsia="Courier New" w:hAnsi="Courier New" w:cs="Courier New"/>
+          <w:lang w:val="en-GB"/>
+        </w:rPr>
+        <w:br/>
+        <w:t xml:space="preserve">    robot_list = ["robot_" + str(counter) for counter in range(1, n + 1)]</w:t>
+      </w:r>
+      <w:r>
+        <w:rPr>
+          <w:rFonts w:ascii="Courier New" w:eastAsia="Courier New" w:hAnsi="Courier New" w:cs="Courier New"/>
+          <w:lang w:val="en-GB"/>
+        </w:rPr>
+        <w:br/>
+        <w:t xml:space="preserve">    robot_dict = {robot: "Idle" for robot in robot_list}</w:t>
+      </w:r>
+      <w:r>
+        <w:rPr>
+          <w:rFonts w:ascii="Courier New" w:eastAsia="Courier New" w:hAnsi="Courier New" w:cs="Courier New"/>
+          <w:lang w:val="en-GB"/>
+        </w:rPr>
+        <w:br/>
+        <w:t xml:space="preserve">    for counter in range(1, n + 1):</w:t>
+      </w:r>
+      <w:r>
+        <w:rPr>
+          <w:rFonts w:ascii="Courier New" w:eastAsia="Courier New" w:hAnsi="Courier New" w:cs="Courier New"/>
+          <w:lang w:val="en-GB"/>
+        </w:rPr>
+        <w:br/>
+        <w:t xml:space="preserve">        if (counter -1) % 5 == 0:</w:t>
+      </w:r>
+      <w:r>
+        <w:rPr>
+          <w:rFonts w:ascii="Courier New" w:eastAsia="Courier New" w:hAnsi="Courier New" w:cs="Courier New"/>
+          <w:lang w:val="en-GB"/>
+        </w:rPr>
+        <w:br/>
+        <w:t xml:space="preserve">            print("\n")</w:t>
+      </w:r>
+      <w:r>
+        <w:rPr>
+          <w:rFonts w:ascii="Courier New" w:eastAsia="Courier New" w:hAnsi="Courier New" w:cs="Courier New"/>
+          <w:lang w:val="en-GB"/>
+        </w:rPr>
+        <w:br/>
+        <w:t xml:space="preserve">        else:</w:t>
+      </w:r>
+      <w:r>
+        <w:rPr>
+          <w:rFonts w:ascii="Courier New" w:eastAsia="Courier New" w:hAnsi="Courier New" w:cs="Courier New"/>
+          <w:lang w:val="en-GB"/>
+        </w:rPr>
+        <w:br/>
+        <w:t xml:space="preserve">            pass</w:t>
+      </w:r>
+      <w:r>
+        <w:rPr>
+          <w:rFonts w:ascii="Courier New" w:eastAsia="Courier New" w:hAnsi="Courier New" w:cs="Courier New"/>
+          <w:lang w:val="en-GB"/>
+        </w:rPr>
+        <w:br/>
+        <w:t xml:space="preserve">        if counter &lt; 10:</w:t>
+      </w:r>
+      <w:r>
+        <w:rPr>
+          <w:rFonts w:ascii="Courier New" w:eastAsia="Courier New" w:hAnsi="Courier New" w:cs="Courier New"/>
+          <w:lang w:val="en-GB"/>
+        </w:rPr>
+        <w:br/>
+        <w:t xml:space="preserve">            print(f"[Droid {counter}  : Idle]  ", end="")</w:t>
+      </w:r>
+      <w:r>
+        <w:rPr>
+          <w:rFonts w:ascii="Courier New" w:eastAsia="Courier New" w:hAnsi="Courier New" w:cs="Courier New"/>
+          <w:lang w:val="en-GB"/>
+        </w:rPr>
+        <w:br/>
+        <w:t xml:space="preserve">        else:</w:t>
+      </w:r>
+      <w:r>
+        <w:rPr>
+          <w:rFonts w:ascii="Courier New" w:eastAsia="Courier New" w:hAnsi="Courier New" w:cs="Courier New"/>
+          <w:lang w:val="en-GB"/>
+        </w:rPr>
+        <w:br/>
+        <w:t xml:space="preserve">            print(f"[Droid {counter} : Idle]  ", end="")</w:t>
+      </w:r>
+      <w:r>
+        <w:rPr>
+          <w:rFonts w:ascii="Courier New" w:eastAsia="Courier New" w:hAnsi="Courier New" w:cs="Courier New"/>
+          <w:lang w:val="en-GB"/>
+        </w:rPr>
+        <w:br/>
+      </w:r>
+      <w:r>
+        <w:rPr>
+          <w:rFonts w:ascii="Courier New" w:eastAsia="Courier New" w:hAnsi="Courier New" w:cs="Courier New"/>
+          <w:lang w:val="en-GB"/>
+        </w:rPr>
+        <w:br/>
+        <w:t xml:space="preserve">    # Call function to ask user how many humans they want</w:t>
+      </w:r>
+      <w:r>
+        <w:rPr>
+          <w:rFonts w:ascii="Courier New" w:eastAsia="Courier New" w:hAnsi="Courier New" w:cs="Courier New"/>
+          <w:lang w:val="en-GB"/>
+        </w:rPr>
+        <w:br/>
+        <w:t xml:space="preserve">    m = input_humans()</w:t>
+      </w:r>
+      <w:r>
+        <w:rPr>
+          <w:rFonts w:ascii="Courier New" w:eastAsia="Courier New" w:hAnsi="Courier New" w:cs="Courier New"/>
+          <w:lang w:val="en-GB"/>
+        </w:rPr>
+        <w:br/>
+      </w:r>
+      <w:r>
+        <w:rPr>
+          <w:rFonts w:ascii="Courier New" w:eastAsia="Courier New" w:hAnsi="Courier New" w:cs="Courier New"/>
+          <w:lang w:val="en-GB"/>
+        </w:rPr>
+        <w:br/>
       </w:r>
       <w:r>
         <w:rPr>
@@ -2378,139 +2643,54 @@
           <w:lang w:val="en-GB"/>
         </w:rPr>
         <w:lastRenderedPageBreak/>
-        <w:t>robot workers which are</w:t>
-      </w:r>
-      <w:r>
-        <w:rPr>
-          <w:rFonts w:ascii="Courier New" w:eastAsia="Courier New" w:hAnsi="Courier New" w:cs="Courier New"/>
-          <w:lang w:val="en-GB"/>
-        </w:rPr>
-        <w:br/>
-        <w:t xml:space="preserve">    to be shipped out to a more substantial plant, wherein they will forge components</w:t>
-      </w:r>
-      <w:r>
-        <w:rPr>
-          <w:rFonts w:ascii="Courier New" w:eastAsia="Courier New" w:hAnsi="Courier New" w:cs="Courier New"/>
-          <w:lang w:val="en-GB"/>
-        </w:rPr>
-        <w:br/>
-        <w:t xml:space="preserve">    that can be boxed and sold in flat-packs, and assembled in situ into factories that</w:t>
-      </w:r>
-      <w:r>
-        <w:rPr>
-          <w:rFonts w:ascii="Courier New" w:eastAsia="Courier New" w:hAnsi="Courier New" w:cs="Courier New"/>
-          <w:lang w:val="en-GB"/>
-        </w:rPr>
-        <w:br/>
-        <w:t xml:space="preserve">    produce robots, built by robotic cells of robot workers labouring alongside humans... </w:t>
-      </w:r>
-      <w:r>
-        <w:rPr>
-          <w:rFonts w:ascii="Courier New" w:eastAsia="Courier New" w:hAnsi="Courier New" w:cs="Courier New"/>
-          <w:lang w:val="en-GB"/>
-        </w:rPr>
-        <w:br/>
-        <w:t xml:space="preserve">    """)</w:t>
-      </w:r>
-      <w:r>
-        <w:rPr>
-          <w:rFonts w:ascii="Courier New" w:eastAsia="Courier New" w:hAnsi="Courier New" w:cs="Courier New"/>
-          <w:lang w:val="en-GB"/>
-        </w:rPr>
-        <w:br/>
-      </w:r>
-      <w:r>
-        <w:rPr>
-          <w:rFonts w:ascii="Courier New" w:eastAsia="Courier New" w:hAnsi="Courier New" w:cs="Courier New"/>
-          <w:lang w:val="en-GB"/>
-        </w:rPr>
-        <w:br/>
-        <w:t xml:space="preserve">    input("\nPress Enter to continue...")</w:t>
-      </w:r>
-      <w:r>
-        <w:rPr>
-          <w:rFonts w:ascii="Courier New" w:eastAsia="Courier New" w:hAnsi="Courier New" w:cs="Courier New"/>
-          <w:lang w:val="en-GB"/>
-        </w:rPr>
-        <w:br/>
-      </w:r>
-      <w:r>
-        <w:rPr>
-          <w:rFonts w:ascii="Courier New" w:eastAsia="Courier New" w:hAnsi="Courier New" w:cs="Courier New"/>
-          <w:lang w:val="en-GB"/>
-        </w:rPr>
-        <w:br/>
-        <w:t xml:space="preserve">    # Call function to ask user how many robots they want</w:t>
-      </w:r>
-      <w:r>
-        <w:rPr>
-          <w:rFonts w:ascii="Courier New" w:eastAsia="Courier New" w:hAnsi="Courier New" w:cs="Courier New"/>
-          <w:lang w:val="en-GB"/>
-        </w:rPr>
-        <w:br/>
-        <w:t xml:space="preserve">    n = input_robots()</w:t>
-      </w:r>
-      <w:r>
-        <w:rPr>
-          <w:rFonts w:ascii="Courier New" w:eastAsia="Courier New" w:hAnsi="Courier New" w:cs="Courier New"/>
-          <w:lang w:val="en-GB"/>
-        </w:rPr>
-        <w:br/>
-      </w:r>
-      <w:r>
-        <w:rPr>
-          <w:rFonts w:ascii="Courier New" w:eastAsia="Courier New" w:hAnsi="Courier New" w:cs="Courier New"/>
-          <w:lang w:val="en-GB"/>
-        </w:rPr>
-        <w:br/>
-        <w:t xml:space="preserve">    # ----Output initial number of droids (n)</w:t>
-      </w:r>
-      <w:r>
-        <w:rPr>
-          <w:rFonts w:ascii="Courier New" w:eastAsia="Courier New" w:hAnsi="Courier New" w:cs="Courier New"/>
-          <w:lang w:val="en-GB"/>
-        </w:rPr>
-        <w:br/>
-      </w:r>
-      <w:r>
-        <w:rPr>
-          <w:rFonts w:ascii="Courier New" w:eastAsia="Courier New" w:hAnsi="Courier New" w:cs="Courier New"/>
-          <w:lang w:val="en-GB"/>
-        </w:rPr>
-        <w:br/>
-        <w:t xml:space="preserve">    print(f"\nOK, Here are your {n} droids!\n")</w:t>
-      </w:r>
-      <w:r>
-        <w:rPr>
-          <w:rFonts w:ascii="Courier New" w:eastAsia="Courier New" w:hAnsi="Courier New" w:cs="Courier New"/>
-          <w:lang w:val="en-GB"/>
-        </w:rPr>
-        <w:br/>
-        <w:t xml:space="preserve">    robot_list = ["robot_" + str(counter) for counter in range(1, n + 1)]</w:t>
-      </w:r>
-      <w:r>
-        <w:rPr>
-          <w:rFonts w:ascii="Courier New" w:eastAsia="Courier New" w:hAnsi="Courier New" w:cs="Courier New"/>
-          <w:lang w:val="en-GB"/>
-        </w:rPr>
-        <w:br/>
-        <w:t xml:space="preserve">    robot_dict = {robot: "Idle" for robot in robot_list}</w:t>
-      </w:r>
-      <w:r>
-        <w:rPr>
-          <w:rFonts w:ascii="Courier New" w:eastAsia="Courier New" w:hAnsi="Courier New" w:cs="Courier New"/>
-          <w:lang w:val="en-GB"/>
-        </w:rPr>
-        <w:br/>
-        <w:t xml:space="preserve">    for counter in range(1, n + 1):</w:t>
-      </w:r>
-      <w:r>
-        <w:rPr>
-          <w:rFonts w:ascii="Courier New" w:eastAsia="Courier New" w:hAnsi="Courier New" w:cs="Courier New"/>
-          <w:lang w:val="en-GB"/>
-        </w:rPr>
-        <w:br/>
-        <w:t xml:space="preserve">        if (counter -1) % 5 == 0:</w:t>
+        <w:t xml:space="preserve">    # ----Output initial number of human workers (m)</w:t>
+      </w:r>
+      <w:r>
+        <w:rPr>
+          <w:rFonts w:ascii="Courier New" w:eastAsia="Courier New" w:hAnsi="Courier New" w:cs="Courier New"/>
+          <w:lang w:val="en-GB"/>
+        </w:rPr>
+        <w:br/>
+      </w:r>
+      <w:r>
+        <w:rPr>
+          <w:rFonts w:ascii="Courier New" w:eastAsia="Courier New" w:hAnsi="Courier New" w:cs="Courier New"/>
+          <w:lang w:val="en-GB"/>
+        </w:rPr>
+        <w:br/>
+        <w:t xml:space="preserve">    print(f"\nOK, Here are your {m} slaves!\n")</w:t>
+      </w:r>
+      <w:r>
+        <w:rPr>
+          <w:rFonts w:ascii="Courier New" w:eastAsia="Courier New" w:hAnsi="Courier New" w:cs="Courier New"/>
+          <w:lang w:val="en-GB"/>
+        </w:rPr>
+        <w:br/>
+        <w:t xml:space="preserve">    human_list = ["Human_" + str(counter) for counter in range(1, m + 1)]</w:t>
+      </w:r>
+      <w:r>
+        <w:rPr>
+          <w:rFonts w:ascii="Courier New" w:eastAsia="Courier New" w:hAnsi="Courier New" w:cs="Courier New"/>
+          <w:lang w:val="en-GB"/>
+        </w:rPr>
+        <w:br/>
+        <w:t xml:space="preserve">    human_dict = {human: "Idle" for human in human_list}</w:t>
+      </w:r>
+      <w:r>
+        <w:rPr>
+          <w:rFonts w:ascii="Courier New" w:eastAsia="Courier New" w:hAnsi="Courier New" w:cs="Courier New"/>
+          <w:lang w:val="en-GB"/>
+        </w:rPr>
+        <w:br/>
+        <w:t xml:space="preserve">    for counter in range(1, m + 1):</w:t>
+      </w:r>
+      <w:r>
+        <w:rPr>
+          <w:rFonts w:ascii="Courier New" w:eastAsia="Courier New" w:hAnsi="Courier New" w:cs="Courier New"/>
+          <w:lang w:val="en-GB"/>
+        </w:rPr>
+        <w:br/>
+        <w:t xml:space="preserve">        if (counter - 1) % 5 == 0:</w:t>
       </w:r>
       <w:r>
         <w:rPr>
@@ -2550,7 +2730,7 @@
           <w:lang w:val="en-GB"/>
         </w:rPr>
         <w:br/>
-        <w:t xml:space="preserve">            print(f"[Droid {counter}  : Idle]  ", end="")</w:t>
+        <w:t xml:space="preserve">            print(f"[Human {counter}  : Idle]  ", end="")</w:t>
       </w:r>
       <w:r>
         <w:rPr>
@@ -2566,92 +2746,193 @@
           <w:lang w:val="en-GB"/>
         </w:rPr>
         <w:br/>
-        <w:t xml:space="preserve">            print(f"[Droid {counter} : Idle]  ", end="")</w:t>
-      </w:r>
-      <w:r>
-        <w:rPr>
-          <w:rFonts w:ascii="Courier New" w:eastAsia="Courier New" w:hAnsi="Courier New" w:cs="Courier New"/>
-          <w:lang w:val="en-GB"/>
-        </w:rPr>
-        <w:br/>
-      </w:r>
-      <w:r>
-        <w:rPr>
-          <w:rFonts w:ascii="Courier New" w:eastAsia="Courier New" w:hAnsi="Courier New" w:cs="Courier New"/>
-          <w:lang w:val="en-GB"/>
-        </w:rPr>
-        <w:br/>
-        <w:t xml:space="preserve">    # Call function to ask user how many humans they want</w:t>
-      </w:r>
-      <w:r>
-        <w:rPr>
-          <w:rFonts w:ascii="Courier New" w:eastAsia="Courier New" w:hAnsi="Courier New" w:cs="Courier New"/>
-          <w:lang w:val="en-GB"/>
-        </w:rPr>
-        <w:br/>
-        <w:t xml:space="preserve">    m = input_humans()</w:t>
-      </w:r>
-      <w:r>
-        <w:rPr>
-          <w:rFonts w:ascii="Courier New" w:eastAsia="Courier New" w:hAnsi="Courier New" w:cs="Courier New"/>
-          <w:lang w:val="en-GB"/>
-        </w:rPr>
-        <w:br/>
-      </w:r>
-      <w:r>
-        <w:rPr>
-          <w:rFonts w:ascii="Courier New" w:eastAsia="Courier New" w:hAnsi="Courier New" w:cs="Courier New"/>
-          <w:lang w:val="en-GB"/>
-        </w:rPr>
-        <w:br/>
-        <w:t xml:space="preserve">    # ----Output initial number of human workers (m)</w:t>
-      </w:r>
-      <w:r>
-        <w:rPr>
-          <w:rFonts w:ascii="Courier New" w:eastAsia="Courier New" w:hAnsi="Courier New" w:cs="Courier New"/>
-          <w:lang w:val="en-GB"/>
-        </w:rPr>
-        <w:br/>
-      </w:r>
-      <w:r>
-        <w:rPr>
-          <w:rFonts w:ascii="Courier New" w:eastAsia="Courier New" w:hAnsi="Courier New" w:cs="Courier New"/>
-          <w:lang w:val="en-GB"/>
-        </w:rPr>
-        <w:br/>
-        <w:t xml:space="preserve">    print(f"\nOK, Here are your {m} slaves!\n")</w:t>
-      </w:r>
-      <w:r>
-        <w:rPr>
-          <w:rFonts w:ascii="Courier New" w:eastAsia="Courier New" w:hAnsi="Courier New" w:cs="Courier New"/>
-          <w:lang w:val="en-GB"/>
-        </w:rPr>
-        <w:br/>
-        <w:t xml:space="preserve">    human_list = ["Human_" + str(counter) for counter in range(1, m + 1)]</w:t>
-      </w:r>
-      <w:r>
-        <w:rPr>
-          <w:rFonts w:ascii="Courier New" w:eastAsia="Courier New" w:hAnsi="Courier New" w:cs="Courier New"/>
-          <w:lang w:val="en-GB"/>
-        </w:rPr>
-        <w:br/>
-        <w:t xml:space="preserve">    human_dict = {human: "Idle" for human in human_list}</w:t>
-      </w:r>
-      <w:r>
-        <w:rPr>
-          <w:rFonts w:ascii="Courier New" w:eastAsia="Courier New" w:hAnsi="Courier New" w:cs="Courier New"/>
-          <w:lang w:val="en-GB"/>
-        </w:rPr>
-        <w:br/>
-        <w:t xml:space="preserve">    for counter in range(1, m + 1):</w:t>
-      </w:r>
-      <w:r>
-        <w:rPr>
-          <w:rFonts w:ascii="Courier New" w:eastAsia="Courier New" w:hAnsi="Courier New" w:cs="Courier New"/>
-          <w:lang w:val="en-GB"/>
-        </w:rPr>
-        <w:br/>
-        <w:t xml:space="preserve">        if (counter - 1) % 5 == 0:</w:t>
+        <w:t xml:space="preserve">            print(f"[Human {counter} : Idle]  ", end="")</w:t>
+      </w:r>
+      <w:r>
+        <w:rPr>
+          <w:rFonts w:ascii="Courier New" w:eastAsia="Courier New" w:hAnsi="Courier New" w:cs="Courier New"/>
+          <w:lang w:val="en-GB"/>
+        </w:rPr>
+        <w:br/>
+      </w:r>
+      <w:r>
+        <w:rPr>
+          <w:rFonts w:ascii="Courier New" w:eastAsia="Courier New" w:hAnsi="Courier New" w:cs="Courier New"/>
+          <w:lang w:val="en-GB"/>
+        </w:rPr>
+        <w:br/>
+        <w:t xml:space="preserve">    input("\n\nPress Enter to continue...")</w:t>
+      </w:r>
+      <w:r>
+        <w:rPr>
+          <w:rFonts w:ascii="Courier New" w:eastAsia="Courier New" w:hAnsi="Courier New" w:cs="Courier New"/>
+          <w:lang w:val="en-GB"/>
+        </w:rPr>
+        <w:br/>
+      </w:r>
+      <w:r>
+        <w:rPr>
+          <w:rFonts w:ascii="Courier New" w:eastAsia="Courier New" w:hAnsi="Courier New" w:cs="Courier New"/>
+          <w:lang w:val="en-GB"/>
+        </w:rPr>
+        <w:br/>
+      </w:r>
+      <w:r>
+        <w:rPr>
+          <w:rFonts w:ascii="Courier New" w:eastAsia="Courier New" w:hAnsi="Courier New" w:cs="Courier New"/>
+          <w:lang w:val="en-GB"/>
+        </w:rPr>
+        <w:br/>
+        <w:t># Function to get user to choose an action</w:t>
+      </w:r>
+      <w:r>
+        <w:rPr>
+          <w:rFonts w:ascii="Courier New" w:eastAsia="Courier New" w:hAnsi="Courier New" w:cs="Courier New"/>
+          <w:lang w:val="en-GB"/>
+        </w:rPr>
+        <w:br/>
+        <w:t>def what_next():</w:t>
+      </w:r>
+      <w:r>
+        <w:rPr>
+          <w:rFonts w:ascii="Courier New" w:eastAsia="Courier New" w:hAnsi="Courier New" w:cs="Courier New"/>
+          <w:lang w:val="en-GB"/>
+        </w:rPr>
+        <w:br/>
+        <w:t xml:space="preserve">    print()</w:t>
+      </w:r>
+      <w:r>
+        <w:rPr>
+          <w:rFonts w:ascii="Courier New" w:eastAsia="Courier New" w:hAnsi="Courier New" w:cs="Courier New"/>
+          <w:lang w:val="en-GB"/>
+        </w:rPr>
+        <w:br/>
+        <w:t xml:space="preserve">    next_action = input("Please choose an action (or press H to get Help)").upper()</w:t>
+      </w:r>
+      <w:r>
+        <w:rPr>
+          <w:rFonts w:ascii="Courier New" w:eastAsia="Courier New" w:hAnsi="Courier New" w:cs="Courier New"/>
+          <w:lang w:val="en-GB"/>
+        </w:rPr>
+        <w:br/>
+        <w:t xml:space="preserve">    if len(next_action) &gt; 8:</w:t>
+      </w:r>
+      <w:r>
+        <w:rPr>
+          <w:rFonts w:ascii="Courier New" w:eastAsia="Courier New" w:hAnsi="Courier New" w:cs="Courier New"/>
+          <w:lang w:val="en-GB"/>
+        </w:rPr>
+        <w:br/>
+        <w:t xml:space="preserve">        print("""Sorry, this user interface has not been designed</w:t>
+      </w:r>
+      <w:r>
+        <w:rPr>
+          <w:rFonts w:ascii="Courier New" w:eastAsia="Courier New" w:hAnsi="Courier New" w:cs="Courier New"/>
+          <w:lang w:val="en-GB"/>
+        </w:rPr>
+        <w:br/>
+        <w:t xml:space="preserve">        to cope with such long instructions.""")</w:t>
+      </w:r>
+      <w:r>
+        <w:rPr>
+          <w:rFonts w:ascii="Courier New" w:eastAsia="Courier New" w:hAnsi="Courier New" w:cs="Courier New"/>
+          <w:lang w:val="en-GB"/>
+        </w:rPr>
+        <w:br/>
+        <w:t xml:space="preserve">        what_next()</w:t>
+      </w:r>
+      <w:r>
+        <w:rPr>
+          <w:rFonts w:ascii="Courier New" w:eastAsia="Courier New" w:hAnsi="Courier New" w:cs="Courier New"/>
+          <w:lang w:val="en-GB"/>
+        </w:rPr>
+        <w:br/>
+      </w:r>
+      <w:r>
+        <w:rPr>
+          <w:rFonts w:ascii="Courier New" w:eastAsia="Courier New" w:hAnsi="Courier New" w:cs="Courier New"/>
+          <w:lang w:val="en-GB"/>
+        </w:rPr>
+        <w:br/>
+        <w:t xml:space="preserve">    # ADD</w:t>
+      </w:r>
+      <w:r>
+        <w:rPr>
+          <w:rFonts w:ascii="Courier New" w:eastAsia="Courier New" w:hAnsi="Courier New" w:cs="Courier New"/>
+          <w:lang w:val="en-GB"/>
+        </w:rPr>
+        <w:br/>
+        <w:t xml:space="preserve">    elif next_action == "A":</w:t>
+      </w:r>
+      <w:r>
+        <w:rPr>
+          <w:rFonts w:ascii="Courier New" w:eastAsia="Courier New" w:hAnsi="Courier New" w:cs="Courier New"/>
+          <w:lang w:val="en-GB"/>
+        </w:rPr>
+        <w:br/>
+        <w:t xml:space="preserve">        add_robot(n)</w:t>
+      </w:r>
+      <w:r>
+        <w:rPr>
+          <w:rFonts w:ascii="Courier New" w:eastAsia="Courier New" w:hAnsi="Courier New" w:cs="Courier New"/>
+          <w:lang w:val="en-GB"/>
+        </w:rPr>
+        <w:br/>
+      </w:r>
+      <w:r>
+        <w:rPr>
+          <w:rFonts w:ascii="Courier New" w:eastAsia="Courier New" w:hAnsi="Courier New" w:cs="Courier New"/>
+          <w:lang w:val="en-GB"/>
+        </w:rPr>
+        <w:br/>
+        <w:t xml:space="preserve">    # REMOVE</w:t>
+      </w:r>
+      <w:r>
+        <w:rPr>
+          <w:rFonts w:ascii="Courier New" w:eastAsia="Courier New" w:hAnsi="Courier New" w:cs="Courier New"/>
+          <w:lang w:val="en-GB"/>
+        </w:rPr>
+        <w:br/>
+        <w:t xml:space="preserve">    elif next_action == "R":</w:t>
+      </w:r>
+      <w:r>
+        <w:rPr>
+          <w:rFonts w:ascii="Courier New" w:eastAsia="Courier New" w:hAnsi="Courier New" w:cs="Courier New"/>
+          <w:lang w:val="en-GB"/>
+        </w:rPr>
+        <w:br/>
+        <w:t xml:space="preserve">        remove_robot(n)</w:t>
+      </w:r>
+      <w:r>
+        <w:rPr>
+          <w:rFonts w:ascii="Courier New" w:eastAsia="Courier New" w:hAnsi="Courier New" w:cs="Courier New"/>
+          <w:lang w:val="en-GB"/>
+        </w:rPr>
+        <w:br/>
+      </w:r>
+      <w:r>
+        <w:rPr>
+          <w:rFonts w:ascii="Courier New" w:eastAsia="Courier New" w:hAnsi="Courier New" w:cs="Courier New"/>
+          <w:lang w:val="en-GB"/>
+        </w:rPr>
+        <w:br/>
+        <w:t xml:space="preserve">    # CHANGE</w:t>
+      </w:r>
+      <w:r>
+        <w:rPr>
+          <w:rFonts w:ascii="Courier New" w:eastAsia="Courier New" w:hAnsi="Courier New" w:cs="Courier New"/>
+          <w:lang w:val="en-GB"/>
+        </w:rPr>
+        <w:br/>
+        <w:t xml:space="preserve">    elif next_action == "C":</w:t>
+      </w:r>
+      <w:r>
+        <w:rPr>
+          <w:rFonts w:ascii="Courier New" w:eastAsia="Courier New" w:hAnsi="Courier New" w:cs="Courier New"/>
+          <w:lang w:val="en-GB"/>
+        </w:rPr>
+        <w:br/>
+        <w:t xml:space="preserve">        change_status()</w:t>
       </w:r>
       <w:r>
         <w:rPr>
@@ -2666,140 +2947,274 @@
           <w:lang w:val="en-GB"/>
         </w:rPr>
         <w:lastRenderedPageBreak/>
-        <w:t xml:space="preserve">            print("\n")</w:t>
-      </w:r>
-      <w:r>
-        <w:rPr>
-          <w:rFonts w:ascii="Courier New" w:eastAsia="Courier New" w:hAnsi="Courier New" w:cs="Courier New"/>
-          <w:lang w:val="en-GB"/>
-        </w:rPr>
-        <w:br/>
-        <w:t xml:space="preserve">        else:</w:t>
-      </w:r>
-      <w:r>
-        <w:rPr>
-          <w:rFonts w:ascii="Courier New" w:eastAsia="Courier New" w:hAnsi="Courier New" w:cs="Courier New"/>
-          <w:lang w:val="en-GB"/>
-        </w:rPr>
-        <w:br/>
-        <w:t xml:space="preserve">            pass</w:t>
-      </w:r>
-      <w:r>
-        <w:rPr>
-          <w:rFonts w:ascii="Courier New" w:eastAsia="Courier New" w:hAnsi="Courier New" w:cs="Courier New"/>
-          <w:lang w:val="en-GB"/>
-        </w:rPr>
-        <w:br/>
-        <w:t xml:space="preserve">        if counter &lt; 10:</w:t>
-      </w:r>
-      <w:r>
-        <w:rPr>
-          <w:rFonts w:ascii="Courier New" w:eastAsia="Courier New" w:hAnsi="Courier New" w:cs="Courier New"/>
-          <w:lang w:val="en-GB"/>
-        </w:rPr>
-        <w:br/>
-        <w:t xml:space="preserve">            print(f"[Human {counter}  : Idle]  ", end="")</w:t>
-      </w:r>
-      <w:r>
-        <w:rPr>
-          <w:rFonts w:ascii="Courier New" w:eastAsia="Courier New" w:hAnsi="Courier New" w:cs="Courier New"/>
-          <w:lang w:val="en-GB"/>
-        </w:rPr>
-        <w:br/>
-        <w:t xml:space="preserve">        else:</w:t>
-      </w:r>
-      <w:r>
-        <w:rPr>
-          <w:rFonts w:ascii="Courier New" w:eastAsia="Courier New" w:hAnsi="Courier New" w:cs="Courier New"/>
-          <w:lang w:val="en-GB"/>
-        </w:rPr>
-        <w:br/>
-        <w:t xml:space="preserve">            print(f"[Human {counter} : Idle]  ", end="")</w:t>
-      </w:r>
-      <w:r>
-        <w:rPr>
-          <w:rFonts w:ascii="Courier New" w:eastAsia="Courier New" w:hAnsi="Courier New" w:cs="Courier New"/>
-          <w:lang w:val="en-GB"/>
-        </w:rPr>
-        <w:br/>
-      </w:r>
-      <w:r>
-        <w:rPr>
-          <w:rFonts w:ascii="Courier New" w:eastAsia="Courier New" w:hAnsi="Courier New" w:cs="Courier New"/>
-          <w:lang w:val="en-GB"/>
-        </w:rPr>
-        <w:br/>
-        <w:t xml:space="preserve">    input("\n\nPress Enter to continue...")</w:t>
-      </w:r>
-      <w:r>
-        <w:rPr>
-          <w:rFonts w:ascii="Courier New" w:eastAsia="Courier New" w:hAnsi="Courier New" w:cs="Courier New"/>
-          <w:lang w:val="en-GB"/>
-        </w:rPr>
-        <w:br/>
-      </w:r>
-      <w:r>
-        <w:rPr>
-          <w:rFonts w:ascii="Courier New" w:eastAsia="Courier New" w:hAnsi="Courier New" w:cs="Courier New"/>
-          <w:lang w:val="en-GB"/>
-        </w:rPr>
-        <w:br/>
-      </w:r>
-      <w:r>
-        <w:rPr>
-          <w:rFonts w:ascii="Courier New" w:eastAsia="Courier New" w:hAnsi="Courier New" w:cs="Courier New"/>
-          <w:lang w:val="en-GB"/>
-        </w:rPr>
-        <w:br/>
-        <w:t># Function to get user to choose an action</w:t>
-      </w:r>
-      <w:r>
-        <w:rPr>
-          <w:rFonts w:ascii="Courier New" w:eastAsia="Courier New" w:hAnsi="Courier New" w:cs="Courier New"/>
-          <w:lang w:val="en-GB"/>
-        </w:rPr>
-        <w:br/>
-        <w:t>def what_next():</w:t>
-      </w:r>
-      <w:r>
-        <w:rPr>
-          <w:rFonts w:ascii="Courier New" w:eastAsia="Courier New" w:hAnsi="Courier New" w:cs="Courier New"/>
-          <w:lang w:val="en-GB"/>
-        </w:rPr>
-        <w:br/>
-        <w:t xml:space="preserve">    print()</w:t>
-      </w:r>
-      <w:r>
-        <w:rPr>
-          <w:rFonts w:ascii="Courier New" w:eastAsia="Courier New" w:hAnsi="Courier New" w:cs="Courier New"/>
-          <w:lang w:val="en-GB"/>
-        </w:rPr>
-        <w:br/>
-        <w:t xml:space="preserve">    next_action = input("Please choose an action (or press H to get Help)").upper()</w:t>
-      </w:r>
-      <w:r>
-        <w:rPr>
-          <w:rFonts w:ascii="Courier New" w:eastAsia="Courier New" w:hAnsi="Courier New" w:cs="Courier New"/>
-          <w:lang w:val="en-GB"/>
-        </w:rPr>
-        <w:br/>
-        <w:t xml:space="preserve">    if len(next_action) &gt; 8:</w:t>
-      </w:r>
-      <w:r>
-        <w:rPr>
-          <w:rFonts w:ascii="Courier New" w:eastAsia="Courier New" w:hAnsi="Courier New" w:cs="Courier New"/>
-          <w:lang w:val="en-GB"/>
-        </w:rPr>
-        <w:br/>
-        <w:t xml:space="preserve">        print("""Sorry, this user interface has not been designed</w:t>
-      </w:r>
-      <w:r>
-        <w:rPr>
-          <w:rFonts w:ascii="Courier New" w:eastAsia="Courier New" w:hAnsi="Courier New" w:cs="Courier New"/>
-          <w:lang w:val="en-GB"/>
-        </w:rPr>
-        <w:br/>
-        <w:t xml:space="preserve">        to cope with such long instructions.""")</w:t>
+        <w:br/>
+        <w:t xml:space="preserve">    # EMPLOY</w:t>
+      </w:r>
+      <w:r>
+        <w:rPr>
+          <w:rFonts w:ascii="Courier New" w:eastAsia="Courier New" w:hAnsi="Courier New" w:cs="Courier New"/>
+          <w:lang w:val="en-GB"/>
+        </w:rPr>
+        <w:br/>
+        <w:t xml:space="preserve">    elif next_action == "E":</w:t>
+      </w:r>
+      <w:r>
+        <w:rPr>
+          <w:rFonts w:ascii="Courier New" w:eastAsia="Courier New" w:hAnsi="Courier New" w:cs="Courier New"/>
+          <w:lang w:val="en-GB"/>
+        </w:rPr>
+        <w:br/>
+        <w:t xml:space="preserve">        employ_worker(m)</w:t>
+      </w:r>
+      <w:r>
+        <w:rPr>
+          <w:rFonts w:ascii="Courier New" w:eastAsia="Courier New" w:hAnsi="Courier New" w:cs="Courier New"/>
+          <w:lang w:val="en-GB"/>
+        </w:rPr>
+        <w:br/>
+      </w:r>
+      <w:r>
+        <w:rPr>
+          <w:rFonts w:ascii="Courier New" w:eastAsia="Courier New" w:hAnsi="Courier New" w:cs="Courier New"/>
+          <w:lang w:val="en-GB"/>
+        </w:rPr>
+        <w:br/>
+        <w:t xml:space="preserve">    # FIRE</w:t>
+      </w:r>
+      <w:r>
+        <w:rPr>
+          <w:rFonts w:ascii="Courier New" w:eastAsia="Courier New" w:hAnsi="Courier New" w:cs="Courier New"/>
+          <w:lang w:val="en-GB"/>
+        </w:rPr>
+        <w:br/>
+        <w:t xml:space="preserve">    elif next_action == "F":</w:t>
+      </w:r>
+      <w:r>
+        <w:rPr>
+          <w:rFonts w:ascii="Courier New" w:eastAsia="Courier New" w:hAnsi="Courier New" w:cs="Courier New"/>
+          <w:lang w:val="en-GB"/>
+        </w:rPr>
+        <w:br/>
+        <w:t xml:space="preserve">        fire_worker(m)</w:t>
+      </w:r>
+      <w:r>
+        <w:rPr>
+          <w:rFonts w:ascii="Courier New" w:eastAsia="Courier New" w:hAnsi="Courier New" w:cs="Courier New"/>
+          <w:lang w:val="en-GB"/>
+        </w:rPr>
+        <w:br/>
+      </w:r>
+      <w:r>
+        <w:rPr>
+          <w:rFonts w:ascii="Courier New" w:eastAsia="Courier New" w:hAnsi="Courier New" w:cs="Courier New"/>
+          <w:lang w:val="en-GB"/>
+        </w:rPr>
+        <w:br/>
+        <w:t xml:space="preserve">    # MANAGE</w:t>
+      </w:r>
+      <w:r>
+        <w:rPr>
+          <w:rFonts w:ascii="Courier New" w:eastAsia="Courier New" w:hAnsi="Courier New" w:cs="Courier New"/>
+          <w:lang w:val="en-GB"/>
+        </w:rPr>
+        <w:br/>
+        <w:t xml:space="preserve">    elif next_action == "M":</w:t>
+      </w:r>
+      <w:r>
+        <w:rPr>
+          <w:rFonts w:ascii="Courier New" w:eastAsia="Courier New" w:hAnsi="Courier New" w:cs="Courier New"/>
+          <w:lang w:val="en-GB"/>
+        </w:rPr>
+        <w:br/>
+        <w:t xml:space="preserve">        monitor_status()</w:t>
+      </w:r>
+      <w:r>
+        <w:rPr>
+          <w:rFonts w:ascii="Courier New" w:eastAsia="Courier New" w:hAnsi="Courier New" w:cs="Courier New"/>
+          <w:lang w:val="en-GB"/>
+        </w:rPr>
+        <w:br/>
+      </w:r>
+      <w:r>
+        <w:rPr>
+          <w:rFonts w:ascii="Courier New" w:eastAsia="Courier New" w:hAnsi="Courier New" w:cs="Courier New"/>
+          <w:lang w:val="en-GB"/>
+        </w:rPr>
+        <w:br/>
+        <w:t xml:space="preserve">    # ORDER</w:t>
+      </w:r>
+      <w:r>
+        <w:rPr>
+          <w:rFonts w:ascii="Courier New" w:eastAsia="Courier New" w:hAnsi="Courier New" w:cs="Courier New"/>
+          <w:lang w:val="en-GB"/>
+        </w:rPr>
+        <w:br/>
+        <w:t xml:space="preserve">    elif next_action == "O":</w:t>
+      </w:r>
+      <w:r>
+        <w:rPr>
+          <w:rFonts w:ascii="Courier New" w:eastAsia="Courier New" w:hAnsi="Courier New" w:cs="Courier New"/>
+          <w:lang w:val="en-GB"/>
+        </w:rPr>
+        <w:br/>
+        <w:t xml:space="preserve">        order()</w:t>
+      </w:r>
+      <w:r>
+        <w:rPr>
+          <w:rFonts w:ascii="Courier New" w:eastAsia="Courier New" w:hAnsi="Courier New" w:cs="Courier New"/>
+          <w:lang w:val="en-GB"/>
+        </w:rPr>
+        <w:br/>
+      </w:r>
+      <w:r>
+        <w:rPr>
+          <w:rFonts w:ascii="Courier New" w:eastAsia="Courier New" w:hAnsi="Courier New" w:cs="Courier New"/>
+          <w:lang w:val="en-GB"/>
+        </w:rPr>
+        <w:br/>
+        <w:t xml:space="preserve">    # LOG</w:t>
+      </w:r>
+      <w:r>
+        <w:rPr>
+          <w:rFonts w:ascii="Courier New" w:eastAsia="Courier New" w:hAnsi="Courier New" w:cs="Courier New"/>
+          <w:lang w:val="en-GB"/>
+        </w:rPr>
+        <w:br/>
+        <w:t xml:space="preserve">    elif next_action == "L":</w:t>
+      </w:r>
+      <w:r>
+        <w:rPr>
+          <w:rFonts w:ascii="Courier New" w:eastAsia="Courier New" w:hAnsi="Courier New" w:cs="Courier New"/>
+          <w:lang w:val="en-GB"/>
+        </w:rPr>
+        <w:br/>
+        <w:t xml:space="preserve">        log_tasks()</w:t>
+      </w:r>
+      <w:r>
+        <w:rPr>
+          <w:rFonts w:ascii="Courier New" w:eastAsia="Courier New" w:hAnsi="Courier New" w:cs="Courier New"/>
+          <w:lang w:val="en-GB"/>
+        </w:rPr>
+        <w:br/>
+      </w:r>
+      <w:r>
+        <w:rPr>
+          <w:rFonts w:ascii="Courier New" w:eastAsia="Courier New" w:hAnsi="Courier New" w:cs="Courier New"/>
+          <w:lang w:val="en-GB"/>
+        </w:rPr>
+        <w:br/>
+        <w:t xml:space="preserve">    # TRACK</w:t>
+      </w:r>
+      <w:r>
+        <w:rPr>
+          <w:rFonts w:ascii="Courier New" w:eastAsia="Courier New" w:hAnsi="Courier New" w:cs="Courier New"/>
+          <w:lang w:val="en-GB"/>
+        </w:rPr>
+        <w:br/>
+        <w:t xml:space="preserve">    elif next_action == "T":</w:t>
+      </w:r>
+      <w:r>
+        <w:rPr>
+          <w:rFonts w:ascii="Courier New" w:eastAsia="Courier New" w:hAnsi="Courier New" w:cs="Courier New"/>
+          <w:lang w:val="en-GB"/>
+        </w:rPr>
+        <w:br/>
+        <w:t xml:space="preserve">        track_progress()</w:t>
+      </w:r>
+      <w:r>
+        <w:rPr>
+          <w:rFonts w:ascii="Courier New" w:eastAsia="Courier New" w:hAnsi="Courier New" w:cs="Courier New"/>
+          <w:lang w:val="en-GB"/>
+        </w:rPr>
+        <w:br/>
+        <w:t xml:space="preserve">        </w:t>
+      </w:r>
+      <w:r>
+        <w:rPr>
+          <w:rFonts w:ascii="Courier New" w:eastAsia="Courier New" w:hAnsi="Courier New" w:cs="Courier New"/>
+          <w:lang w:val="en-GB"/>
+        </w:rPr>
+        <w:br/>
+        <w:t xml:space="preserve">    # HELP</w:t>
+      </w:r>
+      <w:r>
+        <w:rPr>
+          <w:rFonts w:ascii="Courier New" w:eastAsia="Courier New" w:hAnsi="Courier New" w:cs="Courier New"/>
+          <w:lang w:val="en-GB"/>
+        </w:rPr>
+        <w:br/>
+        <w:t xml:space="preserve">    elif next_action == "H":</w:t>
+      </w:r>
+      <w:r>
+        <w:rPr>
+          <w:rFonts w:ascii="Courier New" w:eastAsia="Courier New" w:hAnsi="Courier New" w:cs="Courier New"/>
+          <w:lang w:val="en-GB"/>
+        </w:rPr>
+        <w:br/>
+        <w:t xml:space="preserve">        get_help()</w:t>
+      </w:r>
+      <w:r>
+        <w:rPr>
+          <w:rFonts w:ascii="Courier New" w:eastAsia="Courier New" w:hAnsi="Courier New" w:cs="Courier New"/>
+          <w:lang w:val="en-GB"/>
+        </w:rPr>
+        <w:br/>
+      </w:r>
+      <w:r>
+        <w:rPr>
+          <w:rFonts w:ascii="Courier New" w:eastAsia="Courier New" w:hAnsi="Courier New" w:cs="Courier New"/>
+          <w:lang w:val="en-GB"/>
+        </w:rPr>
+        <w:br/>
+        <w:t xml:space="preserve">    # QUIT</w:t>
+      </w:r>
+      <w:r>
+        <w:rPr>
+          <w:rFonts w:ascii="Courier New" w:eastAsia="Courier New" w:hAnsi="Courier New" w:cs="Courier New"/>
+          <w:lang w:val="en-GB"/>
+        </w:rPr>
+        <w:br/>
+        <w:t xml:space="preserve">    elif next_action == "Q":</w:t>
+      </w:r>
+      <w:r>
+        <w:rPr>
+          <w:rFonts w:ascii="Courier New" w:eastAsia="Courier New" w:hAnsi="Courier New" w:cs="Courier New"/>
+          <w:lang w:val="en-GB"/>
+        </w:rPr>
+        <w:br/>
+        <w:t xml:space="preserve">        quit_program()</w:t>
+      </w:r>
+      <w:r>
+        <w:rPr>
+          <w:rFonts w:ascii="Courier New" w:eastAsia="Courier New" w:hAnsi="Courier New" w:cs="Courier New"/>
+          <w:lang w:val="en-GB"/>
+        </w:rPr>
+        <w:br/>
+        <w:t xml:space="preserve">        </w:t>
+      </w:r>
+      <w:r>
+        <w:rPr>
+          <w:rFonts w:ascii="Courier New" w:eastAsia="Courier New" w:hAnsi="Courier New" w:cs="Courier New"/>
+          <w:lang w:val="en-GB"/>
+        </w:rPr>
+        <w:br/>
+        <w:t xml:space="preserve">    else:</w:t>
+      </w:r>
+      <w:r>
+        <w:rPr>
+          <w:rFonts w:ascii="Courier New" w:eastAsia="Courier New" w:hAnsi="Courier New" w:cs="Courier New"/>
+          <w:lang w:val="en-GB"/>
+        </w:rPr>
+        <w:br/>
+        <w:t xml:space="preserve">        print("Sorry, I don't think that's a valid option.")</w:t>
+      </w:r>
+      <w:r>
+        <w:rPr>
+          <w:rFonts w:ascii="Courier New" w:eastAsia="Courier New" w:hAnsi="Courier New" w:cs="Courier New"/>
+          <w:lang w:val="en-GB"/>
+        </w:rPr>
+        <w:br/>
+        <w:t xml:space="preserve">        print("Any feedback should be directed to our team.")</w:t>
       </w:r>
       <w:r>
         <w:rPr>
@@ -2822,147 +3237,23 @@
           <w:lang w:val="en-GB"/>
         </w:rPr>
         <w:br/>
-        <w:t xml:space="preserve">    # ADD</w:t>
-      </w:r>
-      <w:r>
-        <w:rPr>
-          <w:rFonts w:ascii="Courier New" w:eastAsia="Courier New" w:hAnsi="Courier New" w:cs="Courier New"/>
-          <w:lang w:val="en-GB"/>
-        </w:rPr>
-        <w:br/>
-        <w:t xml:space="preserve">    elif next_action == "A":</w:t>
-      </w:r>
-      <w:r>
-        <w:rPr>
-          <w:rFonts w:ascii="Courier New" w:eastAsia="Courier New" w:hAnsi="Courier New" w:cs="Courier New"/>
-          <w:lang w:val="en-GB"/>
-        </w:rPr>
-        <w:br/>
-        <w:t xml:space="preserve">        add_robot(n)</w:t>
-      </w:r>
-      <w:r>
-        <w:rPr>
-          <w:rFonts w:ascii="Courier New" w:eastAsia="Courier New" w:hAnsi="Courier New" w:cs="Courier New"/>
-          <w:lang w:val="en-GB"/>
-        </w:rPr>
-        <w:br/>
-      </w:r>
-      <w:r>
-        <w:rPr>
-          <w:rFonts w:ascii="Courier New" w:eastAsia="Courier New" w:hAnsi="Courier New" w:cs="Courier New"/>
-          <w:lang w:val="en-GB"/>
-        </w:rPr>
-        <w:br/>
-        <w:t xml:space="preserve">    # REMOVE</w:t>
-      </w:r>
-      <w:r>
-        <w:rPr>
-          <w:rFonts w:ascii="Courier New" w:eastAsia="Courier New" w:hAnsi="Courier New" w:cs="Courier New"/>
-          <w:lang w:val="en-GB"/>
-        </w:rPr>
-        <w:br/>
-        <w:t xml:space="preserve">    elif next_action == "R":</w:t>
-      </w:r>
-      <w:r>
-        <w:rPr>
-          <w:rFonts w:ascii="Courier New" w:eastAsia="Courier New" w:hAnsi="Courier New" w:cs="Courier New"/>
-          <w:lang w:val="en-GB"/>
-        </w:rPr>
-        <w:br/>
-        <w:t xml:space="preserve">        remove_robot(n)</w:t>
-      </w:r>
-      <w:r>
-        <w:rPr>
-          <w:rFonts w:ascii="Courier New" w:eastAsia="Courier New" w:hAnsi="Courier New" w:cs="Courier New"/>
-          <w:lang w:val="en-GB"/>
-        </w:rPr>
-        <w:br/>
-      </w:r>
-      <w:r>
-        <w:rPr>
-          <w:rFonts w:ascii="Courier New" w:eastAsia="Courier New" w:hAnsi="Courier New" w:cs="Courier New"/>
-          <w:lang w:val="en-GB"/>
-        </w:rPr>
-        <w:br/>
-        <w:t xml:space="preserve">    # CHANGE</w:t>
-      </w:r>
-      <w:r>
-        <w:rPr>
-          <w:rFonts w:ascii="Courier New" w:eastAsia="Courier New" w:hAnsi="Courier New" w:cs="Courier New"/>
-          <w:lang w:val="en-GB"/>
-        </w:rPr>
-        <w:br/>
-        <w:t xml:space="preserve">    elif next_action == "C":</w:t>
-      </w:r>
-      <w:r>
-        <w:rPr>
-          <w:rFonts w:ascii="Courier New" w:eastAsia="Courier New" w:hAnsi="Courier New" w:cs="Courier New"/>
-          <w:lang w:val="en-GB"/>
-        </w:rPr>
-        <w:br/>
-        <w:t xml:space="preserve">        change_status()</w:t>
-      </w:r>
-      <w:r>
-        <w:rPr>
-          <w:rFonts w:ascii="Courier New" w:eastAsia="Courier New" w:hAnsi="Courier New" w:cs="Courier New"/>
-          <w:lang w:val="en-GB"/>
-        </w:rPr>
-        <w:br/>
-      </w:r>
-      <w:r>
-        <w:rPr>
-          <w:rFonts w:ascii="Courier New" w:eastAsia="Courier New" w:hAnsi="Courier New" w:cs="Courier New"/>
-          <w:lang w:val="en-GB"/>
-        </w:rPr>
-        <w:br/>
-        <w:t xml:space="preserve">    # EMPLOY</w:t>
-      </w:r>
-      <w:r>
-        <w:rPr>
-          <w:rFonts w:ascii="Courier New" w:eastAsia="Courier New" w:hAnsi="Courier New" w:cs="Courier New"/>
-          <w:lang w:val="en-GB"/>
-        </w:rPr>
-        <w:br/>
-        <w:t xml:space="preserve">    elif next_action == "E":</w:t>
-      </w:r>
-      <w:r>
-        <w:rPr>
-          <w:rFonts w:ascii="Courier New" w:eastAsia="Courier New" w:hAnsi="Courier New" w:cs="Courier New"/>
-          <w:lang w:val="en-GB"/>
-        </w:rPr>
-        <w:br/>
-        <w:t xml:space="preserve">        employ_worker(m)</w:t>
-      </w:r>
-      <w:r>
-        <w:rPr>
-          <w:rFonts w:ascii="Courier New" w:eastAsia="Courier New" w:hAnsi="Courier New" w:cs="Courier New"/>
-          <w:lang w:val="en-GB"/>
-        </w:rPr>
-        <w:br/>
-      </w:r>
-      <w:r>
-        <w:rPr>
-          <w:rFonts w:ascii="Courier New" w:eastAsia="Courier New" w:hAnsi="Courier New" w:cs="Courier New"/>
-          <w:lang w:val="en-GB"/>
-        </w:rPr>
-        <w:br/>
-        <w:t xml:space="preserve">    # FIRE</w:t>
-      </w:r>
-      <w:r>
-        <w:rPr>
-          <w:rFonts w:ascii="Courier New" w:eastAsia="Courier New" w:hAnsi="Courier New" w:cs="Courier New"/>
-          <w:lang w:val="en-GB"/>
-        </w:rPr>
-        <w:br/>
-        <w:t xml:space="preserve">    elif next_action == "F":</w:t>
-      </w:r>
-      <w:r>
-        <w:rPr>
-          <w:rFonts w:ascii="Courier New" w:eastAsia="Courier New" w:hAnsi="Courier New" w:cs="Courier New"/>
-          <w:lang w:val="en-GB"/>
-        </w:rPr>
-        <w:br/>
-        <w:t xml:space="preserve">        fire_worker(m)</w:t>
+        <w:t># Instructions for Supervisor</w:t>
+      </w:r>
+      <w:r>
+        <w:rPr>
+          <w:rFonts w:ascii="Courier New" w:eastAsia="Courier New" w:hAnsi="Courier New" w:cs="Courier New"/>
+          <w:lang w:val="en-GB"/>
+        </w:rPr>
+        <w:br/>
+        <w:t># Accessed by pressing H within what_next() function</w:t>
+      </w:r>
+      <w:r>
+        <w:rPr>
+          <w:rFonts w:ascii="Courier New" w:eastAsia="Courier New" w:hAnsi="Courier New" w:cs="Courier New"/>
+          <w:lang w:val="en-GB"/>
+        </w:rPr>
+        <w:br/>
+        <w:t>def instructions():</w:t>
       </w:r>
       <w:r>
         <w:rPr>
@@ -2977,212 +3268,960 @@
           <w:lang w:val="en-GB"/>
         </w:rPr>
         <w:lastRenderedPageBreak/>
-        <w:br/>
-        <w:t xml:space="preserve">    # MANAGE</w:t>
-      </w:r>
-      <w:r>
-        <w:rPr>
-          <w:rFonts w:ascii="Courier New" w:eastAsia="Courier New" w:hAnsi="Courier New" w:cs="Courier New"/>
-          <w:lang w:val="en-GB"/>
-        </w:rPr>
-        <w:br/>
-        <w:t xml:space="preserve">    elif next_action == "M":</w:t>
-      </w:r>
-      <w:r>
-        <w:rPr>
-          <w:rFonts w:ascii="Courier New" w:eastAsia="Courier New" w:hAnsi="Courier New" w:cs="Courier New"/>
-          <w:lang w:val="en-GB"/>
-        </w:rPr>
-        <w:br/>
-        <w:t xml:space="preserve">        monitor_status()</w:t>
-      </w:r>
-      <w:r>
-        <w:rPr>
-          <w:rFonts w:ascii="Courier New" w:eastAsia="Courier New" w:hAnsi="Courier New" w:cs="Courier New"/>
-          <w:lang w:val="en-GB"/>
-        </w:rPr>
-        <w:br/>
-      </w:r>
-      <w:r>
-        <w:rPr>
-          <w:rFonts w:ascii="Courier New" w:eastAsia="Courier New" w:hAnsi="Courier New" w:cs="Courier New"/>
-          <w:lang w:val="en-GB"/>
-        </w:rPr>
-        <w:br/>
-        <w:t xml:space="preserve">    # ORDER</w:t>
-      </w:r>
-      <w:r>
-        <w:rPr>
-          <w:rFonts w:ascii="Courier New" w:eastAsia="Courier New" w:hAnsi="Courier New" w:cs="Courier New"/>
-          <w:lang w:val="en-GB"/>
-        </w:rPr>
-        <w:br/>
-        <w:t xml:space="preserve">    elif next_action == "O":</w:t>
-      </w:r>
-      <w:r>
-        <w:rPr>
-          <w:rFonts w:ascii="Courier New" w:eastAsia="Courier New" w:hAnsi="Courier New" w:cs="Courier New"/>
-          <w:lang w:val="en-GB"/>
-        </w:rPr>
-        <w:br/>
-        <w:t xml:space="preserve">        order()</w:t>
-      </w:r>
-      <w:r>
-        <w:rPr>
-          <w:rFonts w:ascii="Courier New" w:eastAsia="Courier New" w:hAnsi="Courier New" w:cs="Courier New"/>
-          <w:lang w:val="en-GB"/>
-        </w:rPr>
-        <w:br/>
-      </w:r>
-      <w:r>
-        <w:rPr>
-          <w:rFonts w:ascii="Courier New" w:eastAsia="Courier New" w:hAnsi="Courier New" w:cs="Courier New"/>
-          <w:lang w:val="en-GB"/>
-        </w:rPr>
-        <w:br/>
-        <w:t xml:space="preserve">    # LOG</w:t>
-      </w:r>
-      <w:r>
-        <w:rPr>
-          <w:rFonts w:ascii="Courier New" w:eastAsia="Courier New" w:hAnsi="Courier New" w:cs="Courier New"/>
-          <w:lang w:val="en-GB"/>
-        </w:rPr>
-        <w:br/>
-        <w:t xml:space="preserve">    elif next_action == "L":</w:t>
-      </w:r>
-      <w:r>
-        <w:rPr>
-          <w:rFonts w:ascii="Courier New" w:eastAsia="Courier New" w:hAnsi="Courier New" w:cs="Courier New"/>
-          <w:lang w:val="en-GB"/>
-        </w:rPr>
-        <w:br/>
-        <w:t xml:space="preserve">        log_tasks()</w:t>
-      </w:r>
-      <w:r>
-        <w:rPr>
-          <w:rFonts w:ascii="Courier New" w:eastAsia="Courier New" w:hAnsi="Courier New" w:cs="Courier New"/>
-          <w:lang w:val="en-GB"/>
-        </w:rPr>
-        <w:br/>
-      </w:r>
-      <w:r>
-        <w:rPr>
-          <w:rFonts w:ascii="Courier New" w:eastAsia="Courier New" w:hAnsi="Courier New" w:cs="Courier New"/>
-          <w:lang w:val="en-GB"/>
-        </w:rPr>
-        <w:br/>
-        <w:t xml:space="preserve">    # TRACK</w:t>
-      </w:r>
-      <w:r>
-        <w:rPr>
-          <w:rFonts w:ascii="Courier New" w:eastAsia="Courier New" w:hAnsi="Courier New" w:cs="Courier New"/>
-          <w:lang w:val="en-GB"/>
-        </w:rPr>
-        <w:br/>
-        <w:t xml:space="preserve">    elif next_action == "T":</w:t>
-      </w:r>
-      <w:r>
-        <w:rPr>
-          <w:rFonts w:ascii="Courier New" w:eastAsia="Courier New" w:hAnsi="Courier New" w:cs="Courier New"/>
-          <w:lang w:val="en-GB"/>
-        </w:rPr>
-        <w:br/>
-        <w:t xml:space="preserve">        track_progress()</w:t>
-      </w:r>
-      <w:r>
-        <w:rPr>
-          <w:rFonts w:ascii="Courier New" w:eastAsia="Courier New" w:hAnsi="Courier New" w:cs="Courier New"/>
-          <w:lang w:val="en-GB"/>
-        </w:rPr>
-        <w:br/>
-        <w:t xml:space="preserve">        </w:t>
-      </w:r>
-      <w:r>
-        <w:rPr>
-          <w:rFonts w:ascii="Courier New" w:eastAsia="Courier New" w:hAnsi="Courier New" w:cs="Courier New"/>
-          <w:lang w:val="en-GB"/>
-        </w:rPr>
-        <w:br/>
-        <w:t xml:space="preserve">    # HELP</w:t>
-      </w:r>
-      <w:r>
-        <w:rPr>
-          <w:rFonts w:ascii="Courier New" w:eastAsia="Courier New" w:hAnsi="Courier New" w:cs="Courier New"/>
-          <w:lang w:val="en-GB"/>
-        </w:rPr>
-        <w:br/>
-        <w:t xml:space="preserve">    elif next_action == "H":</w:t>
-      </w:r>
-      <w:r>
-        <w:rPr>
-          <w:rFonts w:ascii="Courier New" w:eastAsia="Courier New" w:hAnsi="Courier New" w:cs="Courier New"/>
-          <w:lang w:val="en-GB"/>
-        </w:rPr>
-        <w:br/>
-        <w:t xml:space="preserve">        get_help()</w:t>
-      </w:r>
-      <w:r>
-        <w:rPr>
-          <w:rFonts w:ascii="Courier New" w:eastAsia="Courier New" w:hAnsi="Courier New" w:cs="Courier New"/>
-          <w:lang w:val="en-GB"/>
-        </w:rPr>
-        <w:br/>
-      </w:r>
-      <w:r>
-        <w:rPr>
-          <w:rFonts w:ascii="Courier New" w:eastAsia="Courier New" w:hAnsi="Courier New" w:cs="Courier New"/>
-          <w:lang w:val="en-GB"/>
-        </w:rPr>
-        <w:br/>
-        <w:t xml:space="preserve">    # QUIT</w:t>
-      </w:r>
-      <w:r>
-        <w:rPr>
-          <w:rFonts w:ascii="Courier New" w:eastAsia="Courier New" w:hAnsi="Courier New" w:cs="Courier New"/>
-          <w:lang w:val="en-GB"/>
-        </w:rPr>
-        <w:br/>
-        <w:t xml:space="preserve">    elif next_action == "Q":</w:t>
-      </w:r>
-      <w:r>
-        <w:rPr>
-          <w:rFonts w:ascii="Courier New" w:eastAsia="Courier New" w:hAnsi="Courier New" w:cs="Courier New"/>
-          <w:lang w:val="en-GB"/>
-        </w:rPr>
-        <w:br/>
-        <w:t xml:space="preserve">        quit_program()</w:t>
-      </w:r>
-      <w:r>
-        <w:rPr>
-          <w:rFonts w:ascii="Courier New" w:eastAsia="Courier New" w:hAnsi="Courier New" w:cs="Courier New"/>
-          <w:lang w:val="en-GB"/>
-        </w:rPr>
-        <w:br/>
-        <w:t xml:space="preserve">        </w:t>
-      </w:r>
-      <w:r>
-        <w:rPr>
-          <w:rFonts w:ascii="Courier New" w:eastAsia="Courier New" w:hAnsi="Courier New" w:cs="Courier New"/>
-          <w:lang w:val="en-GB"/>
-        </w:rPr>
-        <w:br/>
-        <w:t xml:space="preserve">    else:</w:t>
-      </w:r>
-      <w:r>
-        <w:rPr>
-          <w:rFonts w:ascii="Courier New" w:eastAsia="Courier New" w:hAnsi="Courier New" w:cs="Courier New"/>
-          <w:lang w:val="en-GB"/>
-        </w:rPr>
-        <w:br/>
-        <w:t xml:space="preserve">        print("Sorry, I don't think that's a valid option.")</w:t>
-      </w:r>
-      <w:r>
-        <w:rPr>
-          <w:rFonts w:ascii="Courier New" w:eastAsia="Courier New" w:hAnsi="Courier New" w:cs="Courier New"/>
-          <w:lang w:val="en-GB"/>
-        </w:rPr>
-        <w:br/>
-        <w:t xml:space="preserve">        print("Any feedback should be directed to our team.")</w:t>
+        <w:t xml:space="preserve">    print((</w:t>
+      </w:r>
+      <w:r>
+        <w:rPr>
+          <w:rFonts w:ascii="Courier New" w:eastAsia="Courier New" w:hAnsi="Courier New" w:cs="Courier New"/>
+          <w:lang w:val="en-GB"/>
+        </w:rPr>
+        <w:br/>
+        <w:t xml:space="preserve">    '\n\n    - - Instructions for how to oversee production - -  \n' </w:t>
+      </w:r>
+      <w:r>
+        <w:rPr>
+          <w:rFonts w:ascii="Courier New" w:eastAsia="Courier New" w:hAnsi="Courier New" w:cs="Courier New"/>
+          <w:lang w:val="en-GB"/>
+        </w:rPr>
+        <w:br/>
+        <w:t xml:space="preserve">    '                    at                                      \n'</w:t>
+      </w:r>
+      <w:r>
+        <w:rPr>
+          <w:rFonts w:ascii="Courier New" w:eastAsia="Courier New" w:hAnsi="Courier New" w:cs="Courier New"/>
+          <w:lang w:val="en-GB"/>
+        </w:rPr>
+        <w:br/>
+        <w:t xml:space="preserve">    '    - -  Ro-Ro-Ro-Your-Bots Incorporated: - -               \n'</w:t>
+      </w:r>
+      <w:r>
+        <w:rPr>
+          <w:rFonts w:ascii="Courier New" w:eastAsia="Courier New" w:hAnsi="Courier New" w:cs="Courier New"/>
+          <w:lang w:val="en-GB"/>
+        </w:rPr>
+        <w:br/>
+        <w:t xml:space="preserve">    '\n                                                          \n'</w:t>
+      </w:r>
+      <w:r>
+        <w:rPr>
+          <w:rFonts w:ascii="Courier New" w:eastAsia="Courier New" w:hAnsi="Courier New" w:cs="Courier New"/>
+          <w:lang w:val="en-GB"/>
+        </w:rPr>
+        <w:br/>
+        <w:t xml:space="preserve">    ' When prompted as to what options are available to you,     \n'</w:t>
+      </w:r>
+      <w:r>
+        <w:rPr>
+          <w:rFonts w:ascii="Courier New" w:eastAsia="Courier New" w:hAnsi="Courier New" w:cs="Courier New"/>
+          <w:lang w:val="en-GB"/>
+        </w:rPr>
+        <w:br/>
+        <w:t xml:space="preserve">    '     press a key from these available alternatives          \n'</w:t>
+      </w:r>
+      <w:r>
+        <w:rPr>
+          <w:rFonts w:ascii="Courier New" w:eastAsia="Courier New" w:hAnsi="Courier New" w:cs="Courier New"/>
+          <w:lang w:val="en-GB"/>
+        </w:rPr>
+        <w:br/>
+        <w:t xml:space="preserve">    '          to select from its sub-menu:                      \n'</w:t>
+      </w:r>
+      <w:r>
+        <w:rPr>
+          <w:rFonts w:ascii="Courier New" w:eastAsia="Courier New" w:hAnsi="Courier New" w:cs="Courier New"/>
+          <w:lang w:val="en-GB"/>
+        </w:rPr>
+        <w:br/>
+        <w:t xml:space="preserve">    '\n                                                          \n'</w:t>
+      </w:r>
+      <w:r>
+        <w:rPr>
+          <w:rFonts w:ascii="Courier New" w:eastAsia="Courier New" w:hAnsi="Courier New" w:cs="Courier New"/>
+          <w:lang w:val="en-GB"/>
+        </w:rPr>
+        <w:br/>
+        <w:t xml:space="preserve">    '[A] = ADD                   [E] = EMPLOY                    \n'</w:t>
+      </w:r>
+      <w:r>
+        <w:rPr>
+          <w:rFonts w:ascii="Courier New" w:eastAsia="Courier New" w:hAnsi="Courier New" w:cs="Courier New"/>
+          <w:lang w:val="en-GB"/>
+        </w:rPr>
+        <w:br/>
+        <w:t xml:space="preserve">    '      Add Robot(s)                Employ Worker(s)          \n'</w:t>
+      </w:r>
+      <w:r>
+        <w:rPr>
+          <w:rFonts w:ascii="Courier New" w:eastAsia="Courier New" w:hAnsi="Courier New" w:cs="Courier New"/>
+          <w:lang w:val="en-GB"/>
+        </w:rPr>
+        <w:br/>
+        <w:t xml:space="preserve">    '\n                                                          \n'</w:t>
+      </w:r>
+      <w:r>
+        <w:rPr>
+          <w:rFonts w:ascii="Courier New" w:eastAsia="Courier New" w:hAnsi="Courier New" w:cs="Courier New"/>
+          <w:lang w:val="en-GB"/>
+        </w:rPr>
+        <w:br/>
+        <w:t xml:space="preserve">    '[R] = REMOVE                [F] = FIRE                      \n'</w:t>
+      </w:r>
+      <w:r>
+        <w:rPr>
+          <w:rFonts w:ascii="Courier New" w:eastAsia="Courier New" w:hAnsi="Courier New" w:cs="Courier New"/>
+          <w:lang w:val="en-GB"/>
+        </w:rPr>
+        <w:br/>
+        <w:t xml:space="preserve">    '      Remove Robot(s)             Fire Worker(s)            \n'</w:t>
+      </w:r>
+      <w:r>
+        <w:rPr>
+          <w:rFonts w:ascii="Courier New" w:eastAsia="Courier New" w:hAnsi="Courier New" w:cs="Courier New"/>
+          <w:lang w:val="en-GB"/>
+        </w:rPr>
+        <w:br/>
+        <w:t xml:space="preserve">    '\n                                                          \n'</w:t>
+      </w:r>
+      <w:r>
+        <w:rPr>
+          <w:rFonts w:ascii="Courier New" w:eastAsia="Courier New" w:hAnsi="Courier New" w:cs="Courier New"/>
+          <w:lang w:val="en-GB"/>
+        </w:rPr>
+        <w:br/>
+        <w:t xml:space="preserve">    '[C] = CHANGE                [M] = MANAGE                    \n'</w:t>
+      </w:r>
+      <w:r>
+        <w:rPr>
+          <w:rFonts w:ascii="Courier New" w:eastAsia="Courier New" w:hAnsi="Courier New" w:cs="Courier New"/>
+          <w:lang w:val="en-GB"/>
+        </w:rPr>
+        <w:br/>
+        <w:t xml:space="preserve">    '      Change Robot Status         Manage Worker Status      \n'</w:t>
+      </w:r>
+      <w:r>
+        <w:rPr>
+          <w:rFonts w:ascii="Courier New" w:eastAsia="Courier New" w:hAnsi="Courier New" w:cs="Courier New"/>
+          <w:lang w:val="en-GB"/>
+        </w:rPr>
+        <w:br/>
+        <w:t xml:space="preserve">    '\n                                                          \n'</w:t>
+      </w:r>
+      <w:r>
+        <w:rPr>
+          <w:rFonts w:ascii="Courier New" w:eastAsia="Courier New" w:hAnsi="Courier New" w:cs="Courier New"/>
+          <w:lang w:val="en-GB"/>
+        </w:rPr>
+        <w:br/>
+        <w:t xml:space="preserve">    '[O] = ORDER                                                 \n'</w:t>
+      </w:r>
+      <w:r>
+        <w:rPr>
+          <w:rFonts w:ascii="Courier New" w:eastAsia="Courier New" w:hAnsi="Courier New" w:cs="Courier New"/>
+          <w:lang w:val="en-GB"/>
+        </w:rPr>
+        <w:br/>
+        <w:t xml:space="preserve">    '      Order To Carry Out Task                               \n'</w:t>
+      </w:r>
+      <w:r>
+        <w:rPr>
+          <w:rFonts w:ascii="Courier New" w:eastAsia="Courier New" w:hAnsi="Courier New" w:cs="Courier New"/>
+          <w:lang w:val="en-GB"/>
+        </w:rPr>
+        <w:br/>
+        <w:t xml:space="preserve">    '\n                                                          \n'</w:t>
+      </w:r>
+      <w:r>
+        <w:rPr>
+          <w:rFonts w:ascii="Courier New" w:eastAsia="Courier New" w:hAnsi="Courier New" w:cs="Courier New"/>
+          <w:lang w:val="en-GB"/>
+        </w:rPr>
+        <w:br/>
+      </w:r>
+      <w:r>
+        <w:rPr>
+          <w:rFonts w:ascii="Courier New" w:eastAsia="Courier New" w:hAnsi="Courier New" w:cs="Courier New"/>
+          <w:lang w:val="en-GB"/>
+        </w:rPr>
+        <w:lastRenderedPageBreak/>
+        <w:t xml:space="preserve">    '[L] = LOG                   [T] = TRACK                     \n'</w:t>
+      </w:r>
+      <w:r>
+        <w:rPr>
+          <w:rFonts w:ascii="Courier New" w:eastAsia="Courier New" w:hAnsi="Courier New" w:cs="Courier New"/>
+          <w:lang w:val="en-GB"/>
+        </w:rPr>
+        <w:br/>
+        <w:t xml:space="preserve">    '      Log Tasks                   Track progress            \n'</w:t>
+      </w:r>
+      <w:r>
+        <w:rPr>
+          <w:rFonts w:ascii="Courier New" w:eastAsia="Courier New" w:hAnsi="Courier New" w:cs="Courier New"/>
+          <w:lang w:val="en-GB"/>
+        </w:rPr>
+        <w:br/>
+        <w:t xml:space="preserve">    '\n                                                          \n'</w:t>
+      </w:r>
+      <w:r>
+        <w:rPr>
+          <w:rFonts w:ascii="Courier New" w:eastAsia="Courier New" w:hAnsi="Courier New" w:cs="Courier New"/>
+          <w:lang w:val="en-GB"/>
+        </w:rPr>
+        <w:br/>
+        <w:t xml:space="preserve">    '[H] = HELP !!!              [Q] = QUIT                      \n'</w:t>
+      </w:r>
+      <w:r>
+        <w:rPr>
+          <w:rFonts w:ascii="Courier New" w:eastAsia="Courier New" w:hAnsi="Courier New" w:cs="Courier New"/>
+          <w:lang w:val="en-GB"/>
+        </w:rPr>
+        <w:br/>
+        <w:t xml:space="preserve">    '      Display further             Resign your position      \n'</w:t>
+      </w:r>
+      <w:r>
+        <w:rPr>
+          <w:rFonts w:ascii="Courier New" w:eastAsia="Courier New" w:hAnsi="Courier New" w:cs="Courier New"/>
+          <w:lang w:val="en-GB"/>
+        </w:rPr>
+        <w:br/>
+        <w:t xml:space="preserve">    '       instructions                &amp; END PROGRAM !          \n'))</w:t>
+      </w:r>
+      <w:r>
+        <w:rPr>
+          <w:rFonts w:ascii="Courier New" w:eastAsia="Courier New" w:hAnsi="Courier New" w:cs="Courier New"/>
+          <w:lang w:val="en-GB"/>
+        </w:rPr>
+        <w:br/>
+      </w:r>
+      <w:r>
+        <w:rPr>
+          <w:rFonts w:ascii="Courier New" w:eastAsia="Courier New" w:hAnsi="Courier New" w:cs="Courier New"/>
+          <w:lang w:val="en-GB"/>
+        </w:rPr>
+        <w:br/>
+      </w:r>
+      <w:r>
+        <w:rPr>
+          <w:rFonts w:ascii="Courier New" w:eastAsia="Courier New" w:hAnsi="Courier New" w:cs="Courier New"/>
+          <w:lang w:val="en-GB"/>
+        </w:rPr>
+        <w:br/>
+        <w:t># Function to add robot</w:t>
+      </w:r>
+      <w:r>
+        <w:rPr>
+          <w:rFonts w:ascii="Courier New" w:eastAsia="Courier New" w:hAnsi="Courier New" w:cs="Courier New"/>
+          <w:lang w:val="en-GB"/>
+        </w:rPr>
+        <w:br/>
+        <w:t># Accessed by pressing A within what_next() function</w:t>
+      </w:r>
+      <w:r>
+        <w:rPr>
+          <w:rFonts w:ascii="Courier New" w:eastAsia="Courier New" w:hAnsi="Courier New" w:cs="Courier New"/>
+          <w:lang w:val="en-GB"/>
+        </w:rPr>
+        <w:br/>
+        <w:t>def add_robot(n):</w:t>
+      </w:r>
+      <w:r>
+        <w:rPr>
+          <w:rFonts w:ascii="Courier New" w:eastAsia="Courier New" w:hAnsi="Courier New" w:cs="Courier New"/>
+          <w:lang w:val="en-GB"/>
+        </w:rPr>
+        <w:br/>
+        <w:t xml:space="preserve">    n += 1</w:t>
+      </w:r>
+      <w:r>
+        <w:rPr>
+          <w:rFonts w:ascii="Courier New" w:eastAsia="Courier New" w:hAnsi="Courier New" w:cs="Courier New"/>
+          <w:lang w:val="en-GB"/>
+        </w:rPr>
+        <w:br/>
+      </w:r>
+      <w:r>
+        <w:rPr>
+          <w:rFonts w:ascii="Courier New" w:eastAsia="Courier New" w:hAnsi="Courier New" w:cs="Courier New"/>
+          <w:lang w:val="en-GB"/>
+        </w:rPr>
+        <w:br/>
+      </w:r>
+      <w:r>
+        <w:rPr>
+          <w:rFonts w:ascii="Courier New" w:eastAsia="Courier New" w:hAnsi="Courier New" w:cs="Courier New"/>
+          <w:lang w:val="en-GB"/>
+        </w:rPr>
+        <w:br/>
+        <w:t># Function to remove robot.</w:t>
+      </w:r>
+      <w:r>
+        <w:rPr>
+          <w:rFonts w:ascii="Courier New" w:eastAsia="Courier New" w:hAnsi="Courier New" w:cs="Courier New"/>
+          <w:lang w:val="en-GB"/>
+        </w:rPr>
+        <w:br/>
+        <w:t># Accessed by pressing R within what_next() function</w:t>
+      </w:r>
+      <w:r>
+        <w:rPr>
+          <w:rFonts w:ascii="Courier New" w:eastAsia="Courier New" w:hAnsi="Courier New" w:cs="Courier New"/>
+          <w:lang w:val="en-GB"/>
+        </w:rPr>
+        <w:br/>
+        <w:t>def remove_robot(n):</w:t>
+      </w:r>
+      <w:r>
+        <w:rPr>
+          <w:rFonts w:ascii="Courier New" w:eastAsia="Courier New" w:hAnsi="Courier New" w:cs="Courier New"/>
+          <w:lang w:val="en-GB"/>
+        </w:rPr>
+        <w:br/>
+        <w:t xml:space="preserve">    n -= 1</w:t>
+      </w:r>
+      <w:r>
+        <w:rPr>
+          <w:rFonts w:ascii="Courier New" w:eastAsia="Courier New" w:hAnsi="Courier New" w:cs="Courier New"/>
+          <w:lang w:val="en-GB"/>
+        </w:rPr>
+        <w:br/>
+      </w:r>
+      <w:r>
+        <w:rPr>
+          <w:rFonts w:ascii="Courier New" w:eastAsia="Courier New" w:hAnsi="Courier New" w:cs="Courier New"/>
+          <w:lang w:val="en-GB"/>
+        </w:rPr>
+        <w:br/>
+      </w:r>
+      <w:r>
+        <w:rPr>
+          <w:rFonts w:ascii="Courier New" w:eastAsia="Courier New" w:hAnsi="Courier New" w:cs="Courier New"/>
+          <w:lang w:val="en-GB"/>
+        </w:rPr>
+        <w:br/>
+        <w:t># Function to change status of a robot:</w:t>
+      </w:r>
+      <w:r>
+        <w:rPr>
+          <w:rFonts w:ascii="Courier New" w:eastAsia="Courier New" w:hAnsi="Courier New" w:cs="Courier New"/>
+          <w:lang w:val="en-GB"/>
+        </w:rPr>
+        <w:br/>
+        <w:t># Accessed by pressing C within what_next() function</w:t>
+      </w:r>
+      <w:r>
+        <w:rPr>
+          <w:rFonts w:ascii="Courier New" w:eastAsia="Courier New" w:hAnsi="Courier New" w:cs="Courier New"/>
+          <w:lang w:val="en-GB"/>
+        </w:rPr>
+        <w:br/>
+        <w:t># statuses available = idle / working / finished task</w:t>
+      </w:r>
+      <w:r>
+        <w:rPr>
+          <w:rFonts w:ascii="Courier New" w:eastAsia="Courier New" w:hAnsi="Courier New" w:cs="Courier New"/>
+          <w:lang w:val="en-GB"/>
+        </w:rPr>
+        <w:br/>
+        <w:t>def change_status():</w:t>
+      </w:r>
+      <w:r>
+        <w:rPr>
+          <w:rFonts w:ascii="Courier New" w:eastAsia="Courier New" w:hAnsi="Courier New" w:cs="Courier New"/>
+          <w:lang w:val="en-GB"/>
+        </w:rPr>
+        <w:br/>
+        <w:t xml:space="preserve">    pass</w:t>
+      </w:r>
+      <w:r>
+        <w:rPr>
+          <w:rFonts w:ascii="Courier New" w:eastAsia="Courier New" w:hAnsi="Courier New" w:cs="Courier New"/>
+          <w:lang w:val="en-GB"/>
+        </w:rPr>
+        <w:br/>
+      </w:r>
+      <w:r>
+        <w:rPr>
+          <w:rFonts w:ascii="Courier New" w:eastAsia="Courier New" w:hAnsi="Courier New" w:cs="Courier New"/>
+          <w:lang w:val="en-GB"/>
+        </w:rPr>
+        <w:br/>
+      </w:r>
+      <w:r>
+        <w:rPr>
+          <w:rFonts w:ascii="Courier New" w:eastAsia="Courier New" w:hAnsi="Courier New" w:cs="Courier New"/>
+          <w:lang w:val="en-GB"/>
+        </w:rPr>
+        <w:br/>
+        <w:t># Function to employ new worker.</w:t>
+      </w:r>
+      <w:r>
+        <w:rPr>
+          <w:rFonts w:ascii="Courier New" w:eastAsia="Courier New" w:hAnsi="Courier New" w:cs="Courier New"/>
+          <w:lang w:val="en-GB"/>
+        </w:rPr>
+        <w:br/>
+        <w:t># Accessed by pressing E within what_next() function</w:t>
+      </w:r>
+      <w:r>
+        <w:rPr>
+          <w:rFonts w:ascii="Courier New" w:eastAsia="Courier New" w:hAnsi="Courier New" w:cs="Courier New"/>
+          <w:lang w:val="en-GB"/>
+        </w:rPr>
+        <w:br/>
+        <w:t>def employ_worker(m):</w:t>
+      </w:r>
+      <w:r>
+        <w:rPr>
+          <w:rFonts w:ascii="Courier New" w:eastAsia="Courier New" w:hAnsi="Courier New" w:cs="Courier New"/>
+          <w:lang w:val="en-GB"/>
+        </w:rPr>
+        <w:br/>
+        <w:t xml:space="preserve">    m += 1</w:t>
+      </w:r>
+      <w:r>
+        <w:rPr>
+          <w:rFonts w:ascii="Courier New" w:eastAsia="Courier New" w:hAnsi="Courier New" w:cs="Courier New"/>
+          <w:lang w:val="en-GB"/>
+        </w:rPr>
+        <w:br/>
+      </w:r>
+      <w:r>
+        <w:rPr>
+          <w:rFonts w:ascii="Courier New" w:eastAsia="Courier New" w:hAnsi="Courier New" w:cs="Courier New"/>
+          <w:lang w:val="en-GB"/>
+        </w:rPr>
+        <w:br/>
+      </w:r>
+      <w:r>
+        <w:rPr>
+          <w:rFonts w:ascii="Courier New" w:eastAsia="Courier New" w:hAnsi="Courier New" w:cs="Courier New"/>
+          <w:lang w:val="en-GB"/>
+        </w:rPr>
+        <w:br/>
+        <w:t># Function to fire a worker.</w:t>
+      </w:r>
+      <w:r>
+        <w:rPr>
+          <w:rFonts w:ascii="Courier New" w:eastAsia="Courier New" w:hAnsi="Courier New" w:cs="Courier New"/>
+          <w:lang w:val="en-GB"/>
+        </w:rPr>
+        <w:br/>
+        <w:t># Accessed by pressing F within what_next() function</w:t>
+      </w:r>
+      <w:r>
+        <w:rPr>
+          <w:rFonts w:ascii="Courier New" w:eastAsia="Courier New" w:hAnsi="Courier New" w:cs="Courier New"/>
+          <w:lang w:val="en-GB"/>
+        </w:rPr>
+        <w:br/>
+      </w:r>
+      <w:r>
+        <w:rPr>
+          <w:rFonts w:ascii="Courier New" w:eastAsia="Courier New" w:hAnsi="Courier New" w:cs="Courier New"/>
+          <w:lang w:val="en-GB"/>
+        </w:rPr>
+        <w:lastRenderedPageBreak/>
+        <w:t>def fire_worker(m):</w:t>
+      </w:r>
+      <w:r>
+        <w:rPr>
+          <w:rFonts w:ascii="Courier New" w:eastAsia="Courier New" w:hAnsi="Courier New" w:cs="Courier New"/>
+          <w:lang w:val="en-GB"/>
+        </w:rPr>
+        <w:br/>
+        <w:t xml:space="preserve">    m -= 1</w:t>
+      </w:r>
+      <w:r>
+        <w:rPr>
+          <w:rFonts w:ascii="Courier New" w:eastAsia="Courier New" w:hAnsi="Courier New" w:cs="Courier New"/>
+          <w:lang w:val="en-GB"/>
+        </w:rPr>
+        <w:br/>
+      </w:r>
+      <w:r>
+        <w:rPr>
+          <w:rFonts w:ascii="Courier New" w:eastAsia="Courier New" w:hAnsi="Courier New" w:cs="Courier New"/>
+          <w:lang w:val="en-GB"/>
+        </w:rPr>
+        <w:br/>
+      </w:r>
+      <w:r>
+        <w:rPr>
+          <w:rFonts w:ascii="Courier New" w:eastAsia="Courier New" w:hAnsi="Courier New" w:cs="Courier New"/>
+          <w:lang w:val="en-GB"/>
+        </w:rPr>
+        <w:br/>
+        <w:t># Function to manage worker</w:t>
+      </w:r>
+      <w:r>
+        <w:rPr>
+          <w:rFonts w:ascii="Courier New" w:eastAsia="Courier New" w:hAnsi="Courier New" w:cs="Courier New"/>
+          <w:lang w:val="en-GB"/>
+        </w:rPr>
+        <w:br/>
+        <w:t># Accessed by pressing M within what_next() function</w:t>
+      </w:r>
+      <w:r>
+        <w:rPr>
+          <w:rFonts w:ascii="Courier New" w:eastAsia="Courier New" w:hAnsi="Courier New" w:cs="Courier New"/>
+          <w:lang w:val="en-GB"/>
+        </w:rPr>
+        <w:br/>
+        <w:t># statuses available = idle / working / finished task</w:t>
+      </w:r>
+      <w:r>
+        <w:rPr>
+          <w:rFonts w:ascii="Courier New" w:eastAsia="Courier New" w:hAnsi="Courier New" w:cs="Courier New"/>
+          <w:lang w:val="en-GB"/>
+        </w:rPr>
+        <w:br/>
+        <w:t>def manage_worker():</w:t>
+      </w:r>
+      <w:r>
+        <w:rPr>
+          <w:rFonts w:ascii="Courier New" w:eastAsia="Courier New" w:hAnsi="Courier New" w:cs="Courier New"/>
+          <w:lang w:val="en-GB"/>
+        </w:rPr>
+        <w:br/>
+        <w:t xml:space="preserve">    pass</w:t>
+      </w:r>
+      <w:r>
+        <w:rPr>
+          <w:rFonts w:ascii="Courier New" w:eastAsia="Courier New" w:hAnsi="Courier New" w:cs="Courier New"/>
+          <w:lang w:val="en-GB"/>
+        </w:rPr>
+        <w:br/>
+      </w:r>
+      <w:r>
+        <w:rPr>
+          <w:rFonts w:ascii="Courier New" w:eastAsia="Courier New" w:hAnsi="Courier New" w:cs="Courier New"/>
+          <w:lang w:val="en-GB"/>
+        </w:rPr>
+        <w:br/>
+        <w:t># Function to order available robots and workers to carry out tasks.</w:t>
+      </w:r>
+      <w:r>
+        <w:rPr>
+          <w:rFonts w:ascii="Courier New" w:eastAsia="Courier New" w:hAnsi="Courier New" w:cs="Courier New"/>
+          <w:lang w:val="en-GB"/>
+        </w:rPr>
+        <w:br/>
+        <w:t># Accessed by pressing O within what_next() function</w:t>
+      </w:r>
+      <w:r>
+        <w:rPr>
+          <w:rFonts w:ascii="Courier New" w:eastAsia="Courier New" w:hAnsi="Courier New" w:cs="Courier New"/>
+          <w:lang w:val="en-GB"/>
+        </w:rPr>
+        <w:br/>
+        <w:t>def order_to_task():</w:t>
+      </w:r>
+      <w:r>
+        <w:rPr>
+          <w:rFonts w:ascii="Courier New" w:eastAsia="Courier New" w:hAnsi="Courier New" w:cs="Courier New"/>
+          <w:lang w:val="en-GB"/>
+        </w:rPr>
+        <w:br/>
+        <w:t xml:space="preserve">    pass</w:t>
+      </w:r>
+      <w:r>
+        <w:rPr>
+          <w:rFonts w:ascii="Courier New" w:eastAsia="Courier New" w:hAnsi="Courier New" w:cs="Courier New"/>
+          <w:lang w:val="en-GB"/>
+        </w:rPr>
+        <w:br/>
+      </w:r>
+      <w:r>
+        <w:rPr>
+          <w:rFonts w:ascii="Courier New" w:eastAsia="Courier New" w:hAnsi="Courier New" w:cs="Courier New"/>
+          <w:lang w:val="en-GB"/>
+        </w:rPr>
+        <w:br/>
+      </w:r>
+      <w:r>
+        <w:rPr>
+          <w:rFonts w:ascii="Courier New" w:eastAsia="Courier New" w:hAnsi="Courier New" w:cs="Courier New"/>
+          <w:lang w:val="en-GB"/>
+        </w:rPr>
+        <w:br/>
+        <w:t># Log tasks</w:t>
+      </w:r>
+      <w:r>
+        <w:rPr>
+          <w:rFonts w:ascii="Courier New" w:eastAsia="Courier New" w:hAnsi="Courier New" w:cs="Courier New"/>
+          <w:lang w:val="en-GB"/>
+        </w:rPr>
+        <w:br/>
+        <w:t># Accessed by pressing L within what_next() function</w:t>
+      </w:r>
+      <w:r>
+        <w:rPr>
+          <w:rFonts w:ascii="Courier New" w:eastAsia="Courier New" w:hAnsi="Courier New" w:cs="Courier New"/>
+          <w:lang w:val="en-GB"/>
+        </w:rPr>
+        <w:br/>
+        <w:t># Classify tasks as not started / in progress / completed</w:t>
+      </w:r>
+      <w:r>
+        <w:rPr>
+          <w:rFonts w:ascii="Courier New" w:eastAsia="Courier New" w:hAnsi="Courier New" w:cs="Courier New"/>
+          <w:lang w:val="en-GB"/>
+        </w:rPr>
+        <w:br/>
+        <w:t>def log_tasks():</w:t>
+      </w:r>
+      <w:r>
+        <w:rPr>
+          <w:rFonts w:ascii="Courier New" w:eastAsia="Courier New" w:hAnsi="Courier New" w:cs="Courier New"/>
+          <w:lang w:val="en-GB"/>
+        </w:rPr>
+        <w:br/>
+        <w:t xml:space="preserve">    pass</w:t>
+      </w:r>
+      <w:r>
+        <w:rPr>
+          <w:rFonts w:ascii="Courier New" w:eastAsia="Courier New" w:hAnsi="Courier New" w:cs="Courier New"/>
+          <w:lang w:val="en-GB"/>
+        </w:rPr>
+        <w:br/>
+      </w:r>
+      <w:r>
+        <w:rPr>
+          <w:rFonts w:ascii="Courier New" w:eastAsia="Courier New" w:hAnsi="Courier New" w:cs="Courier New"/>
+          <w:lang w:val="en-GB"/>
+        </w:rPr>
+        <w:br/>
+      </w:r>
+      <w:r>
+        <w:rPr>
+          <w:rFonts w:ascii="Courier New" w:eastAsia="Courier New" w:hAnsi="Courier New" w:cs="Courier New"/>
+          <w:lang w:val="en-GB"/>
+        </w:rPr>
+        <w:br/>
+        <w:t># Function to track progress of robots, workers and tasks</w:t>
+      </w:r>
+      <w:r>
+        <w:rPr>
+          <w:rFonts w:ascii="Courier New" w:eastAsia="Courier New" w:hAnsi="Courier New" w:cs="Courier New"/>
+          <w:lang w:val="en-GB"/>
+        </w:rPr>
+        <w:br/>
+        <w:t># Accessed by pressing T within what_next() function</w:t>
+      </w:r>
+      <w:r>
+        <w:rPr>
+          <w:rFonts w:ascii="Courier New" w:eastAsia="Courier New" w:hAnsi="Courier New" w:cs="Courier New"/>
+          <w:lang w:val="en-GB"/>
+        </w:rPr>
+        <w:br/>
+        <w:t># Should regularly update status and identify problems</w:t>
+      </w:r>
+      <w:r>
+        <w:rPr>
+          <w:rFonts w:ascii="Courier New" w:eastAsia="Courier New" w:hAnsi="Courier New" w:cs="Courier New"/>
+          <w:lang w:val="en-GB"/>
+        </w:rPr>
+        <w:br/>
+        <w:t># eg. Idle robots, idle workers, incomplete tasks.</w:t>
+      </w:r>
+      <w:r>
+        <w:rPr>
+          <w:rFonts w:ascii="Courier New" w:eastAsia="Courier New" w:hAnsi="Courier New" w:cs="Courier New"/>
+          <w:lang w:val="en-GB"/>
+        </w:rPr>
+        <w:br/>
+        <w:t>def monitor_status():</w:t>
+      </w:r>
+      <w:r>
+        <w:rPr>
+          <w:rFonts w:ascii="Courier New" w:eastAsia="Courier New" w:hAnsi="Courier New" w:cs="Courier New"/>
+          <w:lang w:val="en-GB"/>
+        </w:rPr>
+        <w:br/>
+        <w:t xml:space="preserve">    pass</w:t>
+      </w:r>
+      <w:r>
+        <w:rPr>
+          <w:rFonts w:ascii="Courier New" w:eastAsia="Courier New" w:hAnsi="Courier New" w:cs="Courier New"/>
+          <w:lang w:val="en-GB"/>
+        </w:rPr>
+        <w:br/>
+      </w:r>
+      <w:r>
+        <w:rPr>
+          <w:rFonts w:ascii="Courier New" w:eastAsia="Courier New" w:hAnsi="Courier New" w:cs="Courier New"/>
+          <w:lang w:val="en-GB"/>
+        </w:rPr>
+        <w:br/>
+        <w:t># Function to get help</w:t>
+      </w:r>
+      <w:r>
+        <w:rPr>
+          <w:rFonts w:ascii="Courier New" w:eastAsia="Courier New" w:hAnsi="Courier New" w:cs="Courier New"/>
+          <w:lang w:val="en-GB"/>
+        </w:rPr>
+        <w:br/>
+        <w:t># Accessed by pressing H within what_next() function</w:t>
+      </w:r>
+      <w:r>
+        <w:rPr>
+          <w:rFonts w:ascii="Courier New" w:eastAsia="Courier New" w:hAnsi="Courier New" w:cs="Courier New"/>
+          <w:lang w:val="en-GB"/>
+        </w:rPr>
+        <w:br/>
+        <w:t>def get_help():</w:t>
+      </w:r>
+      <w:r>
+        <w:rPr>
+          <w:rFonts w:ascii="Courier New" w:eastAsia="Courier New" w:hAnsi="Courier New" w:cs="Courier New"/>
+          <w:lang w:val="en-GB"/>
+        </w:rPr>
+        <w:br/>
+        <w:t xml:space="preserve">    print(("\n As supervisor at Ro-Ro-Ro-Your-Bots Incorporated\u00AE, you are charged with ensuring the production"</w:t>
+      </w:r>
+      <w:r>
+        <w:rPr>
+          <w:rFonts w:ascii="Courier New" w:eastAsia="Courier New" w:hAnsi="Courier New" w:cs="Courier New"/>
+          <w:lang w:val="en-GB"/>
+        </w:rPr>
+        <w:br/>
+        <w:t xml:space="preserve">           " of premium-quality robots.\n"</w:t>
+      </w:r>
+      <w:r>
+        <w:rPr>
+          <w:rFonts w:ascii="Courier New" w:eastAsia="Courier New" w:hAnsi="Courier New" w:cs="Courier New"/>
+          <w:lang w:val="en-GB"/>
+        </w:rPr>
+        <w:br/>
+        <w:t xml:space="preserve">           " You need to manage operations, including assigning tasks, monitoring the status of robots and work-ers,"</w:t>
+      </w:r>
+      <w:r>
+        <w:rPr>
+          <w:rFonts w:ascii="Courier New" w:eastAsia="Courier New" w:hAnsi="Courier New" w:cs="Courier New"/>
+          <w:lang w:val="en-GB"/>
+        </w:rPr>
+        <w:br/>
+        <w:t xml:space="preserve">           " and to track the progress of assembly.\n""</w:t>
+      </w:r>
+      <w:r>
+        <w:rPr>
+          <w:rFonts w:ascii="Courier New" w:eastAsia="Courier New" w:hAnsi="Courier New" w:cs="Courier New"/>
+          <w:lang w:val="en-GB"/>
+        </w:rPr>
+        <w:br/>
+      </w:r>
+      <w:r>
+        <w:rPr>
+          <w:rFonts w:ascii="Courier New" w:eastAsia="Courier New" w:hAnsi="Courier New" w:cs="Courier New"/>
+          <w:lang w:val="en-GB"/>
+        </w:rPr>
+        <w:lastRenderedPageBreak/>
+        <w:t xml:space="preserve">           " Please memorise the following list of the tasks involved in manufacturing a Z-57-PrimBot:\n\n"</w:t>
+      </w:r>
+      <w:r>
+        <w:rPr>
+          <w:rFonts w:ascii="Courier New" w:eastAsia="Courier New" w:hAnsi="Courier New" w:cs="Courier New"/>
+          <w:lang w:val="en-GB"/>
+        </w:rPr>
+        <w:br/>
+        <w:t xml:space="preserve">           "   - SCREW the arms on\n"</w:t>
+      </w:r>
+      <w:r>
+        <w:rPr>
+          <w:rFonts w:ascii="Courier New" w:eastAsia="Courier New" w:hAnsi="Courier New" w:cs="Courier New"/>
+          <w:lang w:val="en-GB"/>
+        </w:rPr>
+        <w:br/>
+        <w:t xml:space="preserve">           "   - WELD the legs on\n"</w:t>
+      </w:r>
+      <w:r>
+        <w:rPr>
+          <w:rFonts w:ascii="Courier New" w:eastAsia="Courier New" w:hAnsi="Courier New" w:cs="Courier New"/>
+          <w:lang w:val="en-GB"/>
+        </w:rPr>
+        <w:br/>
+        <w:t xml:space="preserve">           "   - HAMMER the head on\n"</w:t>
+      </w:r>
+      <w:r>
+        <w:rPr>
+          <w:rFonts w:ascii="Courier New" w:eastAsia="Courier New" w:hAnsi="Courier New" w:cs="Courier New"/>
+          <w:lang w:val="en-GB"/>
+        </w:rPr>
+        <w:br/>
+        <w:t xml:space="preserve">           "   - POLISH the eyes\n"</w:t>
+      </w:r>
+      <w:r>
+        <w:rPr>
+          <w:rFonts w:ascii="Courier New" w:eastAsia="Courier New" w:hAnsi="Courier New" w:cs="Courier New"/>
+          <w:lang w:val="en-GB"/>
+        </w:rPr>
+        <w:br/>
+        <w:t xml:space="preserve">           "   - DRILL the ears\n"</w:t>
+      </w:r>
+      <w:r>
+        <w:rPr>
+          <w:rFonts w:ascii="Courier New" w:eastAsia="Courier New" w:hAnsi="Courier New" w:cs="Courier New"/>
+          <w:lang w:val="en-GB"/>
+        </w:rPr>
+        <w:br/>
+        <w:t xml:space="preserve">           "   - ATTACH the waste hose\n"</w:t>
+      </w:r>
+      <w:r>
+        <w:rPr>
+          <w:rFonts w:ascii="Courier New" w:eastAsia="Courier New" w:hAnsi="Courier New" w:cs="Courier New"/>
+          <w:lang w:val="en-GB"/>
+        </w:rPr>
+        <w:br/>
+        <w:t xml:space="preserve">           "   - TEST the functioning\n\n"</w:t>
+      </w:r>
+      <w:r>
+        <w:rPr>
+          <w:rFonts w:ascii="Courier New" w:eastAsia="Courier New" w:hAnsi="Courier New" w:cs="Courier New"/>
+          <w:lang w:val="en-GB"/>
+        </w:rPr>
+        <w:br/>
+        <w:t xml:space="preserve">           " (NB. It may occasionally be necessary to KNOCK some sense into the thing.)\n\n"</w:t>
+      </w:r>
+      <w:r>
+        <w:rPr>
+          <w:rFonts w:ascii="Courier New" w:eastAsia="Courier New" w:hAnsi="Courier New" w:cs="Courier New"/>
+          <w:lang w:val="en-GB"/>
+        </w:rPr>
+        <w:br/>
+        <w:t xml:space="preserve">           " Other tasks involved in running the plant include:\n\n"</w:t>
+      </w:r>
+      <w:r>
+        <w:rPr>
+          <w:rFonts w:ascii="Courier New" w:eastAsia="Courier New" w:hAnsi="Courier New" w:cs="Courier New"/>
+          <w:lang w:val="en-GB"/>
+        </w:rPr>
+        <w:br/>
+        <w:t xml:space="preserve">           "   - UNLOAD trucks using forklift\n"</w:t>
+      </w:r>
+      <w:r>
+        <w:rPr>
+          <w:rFonts w:ascii="Courier New" w:eastAsia="Courier New" w:hAnsi="Courier New" w:cs="Courier New"/>
+          <w:lang w:val="en-GB"/>
+        </w:rPr>
+        <w:br/>
+        <w:t xml:space="preserve">           "   - OPERATE the conveyor belt\n"</w:t>
+      </w:r>
+      <w:r>
+        <w:rPr>
+          <w:rFonts w:ascii="Courier New" w:eastAsia="Courier New" w:hAnsi="Courier New" w:cs="Courier New"/>
+          <w:lang w:val="en-GB"/>
+        </w:rPr>
+        <w:br/>
+        <w:t xml:space="preserve">           "   - BOX and ship the product\n"</w:t>
+      </w:r>
+      <w:r>
+        <w:rPr>
+          <w:rFonts w:ascii="Courier New" w:eastAsia="Courier New" w:hAnsi="Courier New" w:cs="Courier New"/>
+          <w:lang w:val="en-GB"/>
+        </w:rPr>
+        <w:br/>
+        <w:t xml:space="preserve">           "   - SWEEP the floors\n"</w:t>
+      </w:r>
+      <w:r>
+        <w:rPr>
+          <w:rFonts w:ascii="Courier New" w:eastAsia="Courier New" w:hAnsi="Courier New" w:cs="Courier New"/>
+          <w:lang w:val="en-GB"/>
+        </w:rPr>
+        <w:br/>
+        <w:t xml:space="preserve">           "   - MAKE cups of tea\n\n"</w:t>
+      </w:r>
+      <w:r>
+        <w:rPr>
+          <w:rFonts w:ascii="Courier New" w:eastAsia="Courier New" w:hAnsi="Courier New" w:cs="Courier New"/>
+          <w:lang w:val="en-GB"/>
+        </w:rPr>
+        <w:br/>
+        <w:t xml:space="preserve">           " At least once an hour someone is also required to stand on the balcony above the factory floor and"</w:t>
+      </w:r>
+      <w:r>
+        <w:rPr>
+          <w:rFonts w:ascii="Courier New" w:eastAsia="Courier New" w:hAnsi="Courier New" w:cs="Courier New"/>
+          <w:lang w:val="en-GB"/>
+        </w:rPr>
+        <w:br/>
+        <w:t xml:space="preserve">           " shout at everyone to work faster.\n"</w:t>
+      </w:r>
+      <w:r>
+        <w:rPr>
+          <w:rFonts w:ascii="Courier New" w:eastAsia="Courier New" w:hAnsi="Courier New" w:cs="Courier New"/>
+          <w:lang w:val="en-GB"/>
+        </w:rPr>
+        <w:br/>
+        <w:t xml:space="preserve">           " That particular job cannot be delegated.\n"</w:t>
+      </w:r>
+      <w:r>
+        <w:rPr>
+          <w:rFonts w:ascii="Courier New" w:eastAsia="Courier New" w:hAnsi="Courier New" w:cs="Courier New"/>
+          <w:lang w:val="en-GB"/>
+        </w:rPr>
+        <w:br/>
+      </w:r>
+      <w:r>
+        <w:rPr>
+          <w:rFonts w:ascii="Courier New" w:eastAsia="Courier New" w:hAnsi="Courier New" w:cs="Courier New"/>
+          <w:lang w:val="en-GB"/>
+        </w:rPr>
+        <w:br/>
+      </w:r>
+      <w:r>
+        <w:rPr>
+          <w:rFonts w:ascii="Courier New" w:eastAsia="Courier New" w:hAnsi="Courier New" w:cs="Courier New"/>
+          <w:lang w:val="en-GB"/>
+        </w:rPr>
+        <w:br/>
+        <w:t># Function to quit program</w:t>
+      </w:r>
+      <w:r>
+        <w:rPr>
+          <w:rFonts w:ascii="Courier New" w:eastAsia="Courier New" w:hAnsi="Courier New" w:cs="Courier New"/>
+          <w:lang w:val="en-GB"/>
+        </w:rPr>
+        <w:br/>
+        <w:t># Accessed by pressing Q within what_next() function</w:t>
+      </w:r>
+      <w:r>
+        <w:rPr>
+          <w:rFonts w:ascii="Courier New" w:eastAsia="Courier New" w:hAnsi="Courier New" w:cs="Courier New"/>
+          <w:lang w:val="en-GB"/>
+        </w:rPr>
+        <w:br/>
+        <w:t>def quit_program():</w:t>
+      </w:r>
+      <w:r>
+        <w:rPr>
+          <w:rFonts w:ascii="Courier New" w:eastAsia="Courier New" w:hAnsi="Courier New" w:cs="Courier New"/>
+          <w:lang w:val="en-GB"/>
+        </w:rPr>
+        <w:br/>
+        <w:t xml:space="preserve">    quit = input("Are you sure you want to quit? (Y/N)").upper()</w:t>
+      </w:r>
+      <w:r>
+        <w:rPr>
+          <w:rFonts w:ascii="Courier New" w:eastAsia="Courier New" w:hAnsi="Courier New" w:cs="Courier New"/>
+          <w:lang w:val="en-GB"/>
+        </w:rPr>
+        <w:br/>
+        <w:t xml:space="preserve">    if quit == "Y":</w:t>
+      </w:r>
+      <w:r>
+        <w:rPr>
+          <w:rFonts w:ascii="Courier New" w:eastAsia="Courier New" w:hAnsi="Courier New" w:cs="Courier New"/>
+          <w:lang w:val="en-GB"/>
+        </w:rPr>
+        <w:br/>
+        <w:t xml:space="preserve">        exit()</w:t>
+      </w:r>
+      <w:r>
+        <w:rPr>
+          <w:rFonts w:ascii="Courier New" w:eastAsia="Courier New" w:hAnsi="Courier New" w:cs="Courier New"/>
+          <w:lang w:val="en-GB"/>
+        </w:rPr>
+        <w:br/>
+        <w:t xml:space="preserve">    elif quit == "N":</w:t>
       </w:r>
       <w:r>
         <w:rPr>
@@ -3205,63 +4244,59 @@
           <w:lang w:val="en-GB"/>
         </w:rPr>
         <w:br/>
-        <w:t># Instructions for Supervisor</w:t>
-      </w:r>
-      <w:r>
-        <w:rPr>
-          <w:rFonts w:ascii="Courier New" w:eastAsia="Courier New" w:hAnsi="Courier New" w:cs="Courier New"/>
-          <w:lang w:val="en-GB"/>
-        </w:rPr>
-        <w:br/>
-        <w:t># Accessed by pressing H within what_next() function</w:t>
-      </w:r>
-      <w:r>
-        <w:rPr>
-          <w:rFonts w:ascii="Courier New" w:eastAsia="Courier New" w:hAnsi="Courier New" w:cs="Courier New"/>
-          <w:lang w:val="en-GB"/>
-        </w:rPr>
-        <w:br/>
-        <w:t>def instructions():</w:t>
-      </w:r>
-      <w:r>
-        <w:rPr>
-          <w:rFonts w:ascii="Courier New" w:eastAsia="Courier New" w:hAnsi="Courier New" w:cs="Courier New"/>
-          <w:lang w:val="en-GB"/>
-        </w:rPr>
-        <w:br/>
-        <w:t xml:space="preserve">    print((</w:t>
-      </w:r>
-      <w:r>
-        <w:rPr>
-          <w:rFonts w:ascii="Courier New" w:eastAsia="Courier New" w:hAnsi="Courier New" w:cs="Courier New"/>
-          <w:lang w:val="en-GB"/>
-        </w:rPr>
-        <w:br/>
-        <w:t xml:space="preserve">    '\n\n    - - Instructions for how to oversee production - -  \n' </w:t>
-      </w:r>
-      <w:r>
-        <w:rPr>
-          <w:rFonts w:ascii="Courier New" w:eastAsia="Courier New" w:hAnsi="Courier New" w:cs="Courier New"/>
-          <w:lang w:val="en-GB"/>
-        </w:rPr>
-        <w:br/>
-        <w:t xml:space="preserve">    '                    at                                      \n'</w:t>
-      </w:r>
-      <w:r>
-        <w:rPr>
-          <w:rFonts w:ascii="Courier New" w:eastAsia="Courier New" w:hAnsi="Courier New" w:cs="Courier New"/>
-          <w:lang w:val="en-GB"/>
-        </w:rPr>
-        <w:br/>
-        <w:t xml:space="preserve">    '    - -  Ro-Ro-Ro-Your-Bots Incorporated: - -               \n'</w:t>
-      </w:r>
-      <w:r>
-        <w:rPr>
-          <w:rFonts w:ascii="Courier New" w:eastAsia="Courier New" w:hAnsi="Courier New" w:cs="Courier New"/>
-          <w:lang w:val="en-GB"/>
-        </w:rPr>
-        <w:br/>
-        <w:t xml:space="preserve">    '\n                                                          </w:t>
+      </w:r>
+      <w:r>
+        <w:rPr>
+          <w:rFonts w:ascii="Courier New" w:eastAsia="Courier New" w:hAnsi="Courier New" w:cs="Courier New"/>
+          <w:lang w:val="en-GB"/>
+        </w:rPr>
+        <w:br/>
+        <w:t>################################# --- BODY OF PROGRAM --- ################################</w:t>
+      </w:r>
+      <w:r>
+        <w:rPr>
+          <w:rFonts w:ascii="Courier New" w:eastAsia="Courier New" w:hAnsi="Courier New" w:cs="Courier New"/>
+          <w:lang w:val="en-GB"/>
+        </w:rPr>
+        <w:br/>
+      </w:r>
+      <w:r>
+        <w:rPr>
+          <w:rFonts w:ascii="Courier New" w:eastAsia="Courier New" w:hAnsi="Courier New" w:cs="Courier New"/>
+          <w:lang w:val="en-GB"/>
+        </w:rPr>
+        <w:br/>
+        <w:t># Intro</w:t>
+      </w:r>
+      <w:r>
+        <w:rPr>
+          <w:rFonts w:ascii="Courier New" w:eastAsia="Courier New" w:hAnsi="Courier New" w:cs="Courier New"/>
+          <w:lang w:val="en-GB"/>
+        </w:rPr>
+        <w:br/>
+        <w:t>intro_function()</w:t>
+      </w:r>
+      <w:r>
+        <w:rPr>
+          <w:rFonts w:ascii="Courier New" w:eastAsia="Courier New" w:hAnsi="Courier New" w:cs="Courier New"/>
+          <w:lang w:val="en-GB"/>
+        </w:rPr>
+        <w:br/>
+      </w:r>
+      <w:r>
+        <w:rPr>
+          <w:rFonts w:ascii="Courier New" w:eastAsia="Courier New" w:hAnsi="Courier New" w:cs="Courier New"/>
+          <w:lang w:val="en-GB"/>
+        </w:rPr>
+        <w:br/>
+        <w:t># Display Instructions initially</w:t>
+      </w:r>
+      <w:r>
+        <w:rPr>
+          <w:rFonts w:ascii="Courier New" w:eastAsia="Courier New" w:hAnsi="Courier New" w:cs="Courier New"/>
+          <w:lang w:val="en-GB"/>
+        </w:rPr>
+        <w:br/>
       </w:r>
       <w:r>
         <w:rPr>
@@ -3269,1003 +4304,6 @@
           <w:lang w:val="en-GB"/>
         </w:rPr>
         <w:lastRenderedPageBreak/>
-        <w:t>\n'</w:t>
-      </w:r>
-      <w:r>
-        <w:rPr>
-          <w:rFonts w:ascii="Courier New" w:eastAsia="Courier New" w:hAnsi="Courier New" w:cs="Courier New"/>
-          <w:lang w:val="en-GB"/>
-        </w:rPr>
-        <w:br/>
-        <w:t xml:space="preserve">    ' When prompted as to what options are available to you,     \n'</w:t>
-      </w:r>
-      <w:r>
-        <w:rPr>
-          <w:rFonts w:ascii="Courier New" w:eastAsia="Courier New" w:hAnsi="Courier New" w:cs="Courier New"/>
-          <w:lang w:val="en-GB"/>
-        </w:rPr>
-        <w:br/>
-        <w:t xml:space="preserve">    '     press a key from these available alternatives          \n'</w:t>
-      </w:r>
-      <w:r>
-        <w:rPr>
-          <w:rFonts w:ascii="Courier New" w:eastAsia="Courier New" w:hAnsi="Courier New" w:cs="Courier New"/>
-          <w:lang w:val="en-GB"/>
-        </w:rPr>
-        <w:br/>
-        <w:t xml:space="preserve">    '          to select from its sub-menu:                      \n'</w:t>
-      </w:r>
-      <w:r>
-        <w:rPr>
-          <w:rFonts w:ascii="Courier New" w:eastAsia="Courier New" w:hAnsi="Courier New" w:cs="Courier New"/>
-          <w:lang w:val="en-GB"/>
-        </w:rPr>
-        <w:br/>
-        <w:t xml:space="preserve">    '\n                                                          \n'</w:t>
-      </w:r>
-      <w:r>
-        <w:rPr>
-          <w:rFonts w:ascii="Courier New" w:eastAsia="Courier New" w:hAnsi="Courier New" w:cs="Courier New"/>
-          <w:lang w:val="en-GB"/>
-        </w:rPr>
-        <w:br/>
-        <w:t xml:space="preserve">    '[A] = ADD                   [E] = EMPLOY                    \n'</w:t>
-      </w:r>
-      <w:r>
-        <w:rPr>
-          <w:rFonts w:ascii="Courier New" w:eastAsia="Courier New" w:hAnsi="Courier New" w:cs="Courier New"/>
-          <w:lang w:val="en-GB"/>
-        </w:rPr>
-        <w:br/>
-        <w:t xml:space="preserve">    '      Add Robot(s)                Employ Worker(s)          \n'</w:t>
-      </w:r>
-      <w:r>
-        <w:rPr>
-          <w:rFonts w:ascii="Courier New" w:eastAsia="Courier New" w:hAnsi="Courier New" w:cs="Courier New"/>
-          <w:lang w:val="en-GB"/>
-        </w:rPr>
-        <w:br/>
-        <w:t xml:space="preserve">    '\n                                                          \n'</w:t>
-      </w:r>
-      <w:r>
-        <w:rPr>
-          <w:rFonts w:ascii="Courier New" w:eastAsia="Courier New" w:hAnsi="Courier New" w:cs="Courier New"/>
-          <w:lang w:val="en-GB"/>
-        </w:rPr>
-        <w:br/>
-        <w:t xml:space="preserve">    '[R] = REMOVE                [F] = FIRE                      \n'</w:t>
-      </w:r>
-      <w:r>
-        <w:rPr>
-          <w:rFonts w:ascii="Courier New" w:eastAsia="Courier New" w:hAnsi="Courier New" w:cs="Courier New"/>
-          <w:lang w:val="en-GB"/>
-        </w:rPr>
-        <w:br/>
-        <w:t xml:space="preserve">    '      Remove Robot(s)             Fire Worker(s)            \n'</w:t>
-      </w:r>
-      <w:r>
-        <w:rPr>
-          <w:rFonts w:ascii="Courier New" w:eastAsia="Courier New" w:hAnsi="Courier New" w:cs="Courier New"/>
-          <w:lang w:val="en-GB"/>
-        </w:rPr>
-        <w:br/>
-        <w:t xml:space="preserve">    '\n                                                          \n'</w:t>
-      </w:r>
-      <w:r>
-        <w:rPr>
-          <w:rFonts w:ascii="Courier New" w:eastAsia="Courier New" w:hAnsi="Courier New" w:cs="Courier New"/>
-          <w:lang w:val="en-GB"/>
-        </w:rPr>
-        <w:br/>
-        <w:t xml:space="preserve">    '[C] = CHANGE                [M] = MANAGE                    \n'</w:t>
-      </w:r>
-      <w:r>
-        <w:rPr>
-          <w:rFonts w:ascii="Courier New" w:eastAsia="Courier New" w:hAnsi="Courier New" w:cs="Courier New"/>
-          <w:lang w:val="en-GB"/>
-        </w:rPr>
-        <w:br/>
-        <w:t xml:space="preserve">    '      Change Robot Status         Manage Worker Status      \n'</w:t>
-      </w:r>
-      <w:r>
-        <w:rPr>
-          <w:rFonts w:ascii="Courier New" w:eastAsia="Courier New" w:hAnsi="Courier New" w:cs="Courier New"/>
-          <w:lang w:val="en-GB"/>
-        </w:rPr>
-        <w:br/>
-        <w:t xml:space="preserve">    '\n                                                          \n'</w:t>
-      </w:r>
-      <w:r>
-        <w:rPr>
-          <w:rFonts w:ascii="Courier New" w:eastAsia="Courier New" w:hAnsi="Courier New" w:cs="Courier New"/>
-          <w:lang w:val="en-GB"/>
-        </w:rPr>
-        <w:br/>
-        <w:t xml:space="preserve">    '[O] = ORDER                                                 \n'</w:t>
-      </w:r>
-      <w:r>
-        <w:rPr>
-          <w:rFonts w:ascii="Courier New" w:eastAsia="Courier New" w:hAnsi="Courier New" w:cs="Courier New"/>
-          <w:lang w:val="en-GB"/>
-        </w:rPr>
-        <w:br/>
-        <w:t xml:space="preserve">    '      Order To Carry Out Task                               \n'</w:t>
-      </w:r>
-      <w:r>
-        <w:rPr>
-          <w:rFonts w:ascii="Courier New" w:eastAsia="Courier New" w:hAnsi="Courier New" w:cs="Courier New"/>
-          <w:lang w:val="en-GB"/>
-        </w:rPr>
-        <w:br/>
-        <w:t xml:space="preserve">    '\n                                                          \n'</w:t>
-      </w:r>
-      <w:r>
-        <w:rPr>
-          <w:rFonts w:ascii="Courier New" w:eastAsia="Courier New" w:hAnsi="Courier New" w:cs="Courier New"/>
-          <w:lang w:val="en-GB"/>
-        </w:rPr>
-        <w:br/>
-        <w:t xml:space="preserve">    '[L] = LOG                   [T] = TRACK                     \n'</w:t>
-      </w:r>
-      <w:r>
-        <w:rPr>
-          <w:rFonts w:ascii="Courier New" w:eastAsia="Courier New" w:hAnsi="Courier New" w:cs="Courier New"/>
-          <w:lang w:val="en-GB"/>
-        </w:rPr>
-        <w:br/>
-        <w:t xml:space="preserve">    '      Log Tasks                   Track progress            \n'</w:t>
-      </w:r>
-      <w:r>
-        <w:rPr>
-          <w:rFonts w:ascii="Courier New" w:eastAsia="Courier New" w:hAnsi="Courier New" w:cs="Courier New"/>
-          <w:lang w:val="en-GB"/>
-        </w:rPr>
-        <w:br/>
-        <w:t xml:space="preserve">    '\n                                                          \n'</w:t>
-      </w:r>
-      <w:r>
-        <w:rPr>
-          <w:rFonts w:ascii="Courier New" w:eastAsia="Courier New" w:hAnsi="Courier New" w:cs="Courier New"/>
-          <w:lang w:val="en-GB"/>
-        </w:rPr>
-        <w:br/>
-        <w:t xml:space="preserve">    '[H] = HELP !!!              [Q] = QUIT                      \n'</w:t>
-      </w:r>
-      <w:r>
-        <w:rPr>
-          <w:rFonts w:ascii="Courier New" w:eastAsia="Courier New" w:hAnsi="Courier New" w:cs="Courier New"/>
-          <w:lang w:val="en-GB"/>
-        </w:rPr>
-        <w:br/>
-      </w:r>
-      <w:r>
-        <w:rPr>
-          <w:rFonts w:ascii="Courier New" w:eastAsia="Courier New" w:hAnsi="Courier New" w:cs="Courier New"/>
-          <w:lang w:val="en-GB"/>
-        </w:rPr>
-        <w:lastRenderedPageBreak/>
-        <w:t xml:space="preserve">    '      Display further             Resign your position      \n'</w:t>
-      </w:r>
-      <w:r>
-        <w:rPr>
-          <w:rFonts w:ascii="Courier New" w:eastAsia="Courier New" w:hAnsi="Courier New" w:cs="Courier New"/>
-          <w:lang w:val="en-GB"/>
-        </w:rPr>
-        <w:br/>
-        <w:t xml:space="preserve">    '       instructions                &amp; END PROGRAM !          \n'))</w:t>
-      </w:r>
-      <w:r>
-        <w:rPr>
-          <w:rFonts w:ascii="Courier New" w:eastAsia="Courier New" w:hAnsi="Courier New" w:cs="Courier New"/>
-          <w:lang w:val="en-GB"/>
-        </w:rPr>
-        <w:br/>
-      </w:r>
-      <w:r>
-        <w:rPr>
-          <w:rFonts w:ascii="Courier New" w:eastAsia="Courier New" w:hAnsi="Courier New" w:cs="Courier New"/>
-          <w:lang w:val="en-GB"/>
-        </w:rPr>
-        <w:br/>
-      </w:r>
-      <w:r>
-        <w:rPr>
-          <w:rFonts w:ascii="Courier New" w:eastAsia="Courier New" w:hAnsi="Courier New" w:cs="Courier New"/>
-          <w:lang w:val="en-GB"/>
-        </w:rPr>
-        <w:br/>
-        <w:t># Function to add robot</w:t>
-      </w:r>
-      <w:r>
-        <w:rPr>
-          <w:rFonts w:ascii="Courier New" w:eastAsia="Courier New" w:hAnsi="Courier New" w:cs="Courier New"/>
-          <w:lang w:val="en-GB"/>
-        </w:rPr>
-        <w:br/>
-        <w:t># Accessed by pressing A within what_next() function</w:t>
-      </w:r>
-      <w:r>
-        <w:rPr>
-          <w:rFonts w:ascii="Courier New" w:eastAsia="Courier New" w:hAnsi="Courier New" w:cs="Courier New"/>
-          <w:lang w:val="en-GB"/>
-        </w:rPr>
-        <w:br/>
-        <w:t>def add_robot(n):</w:t>
-      </w:r>
-      <w:r>
-        <w:rPr>
-          <w:rFonts w:ascii="Courier New" w:eastAsia="Courier New" w:hAnsi="Courier New" w:cs="Courier New"/>
-          <w:lang w:val="en-GB"/>
-        </w:rPr>
-        <w:br/>
-        <w:t xml:space="preserve">    n += 1</w:t>
-      </w:r>
-      <w:r>
-        <w:rPr>
-          <w:rFonts w:ascii="Courier New" w:eastAsia="Courier New" w:hAnsi="Courier New" w:cs="Courier New"/>
-          <w:lang w:val="en-GB"/>
-        </w:rPr>
-        <w:br/>
-      </w:r>
-      <w:r>
-        <w:rPr>
-          <w:rFonts w:ascii="Courier New" w:eastAsia="Courier New" w:hAnsi="Courier New" w:cs="Courier New"/>
-          <w:lang w:val="en-GB"/>
-        </w:rPr>
-        <w:br/>
-      </w:r>
-      <w:r>
-        <w:rPr>
-          <w:rFonts w:ascii="Courier New" w:eastAsia="Courier New" w:hAnsi="Courier New" w:cs="Courier New"/>
-          <w:lang w:val="en-GB"/>
-        </w:rPr>
-        <w:br/>
-        <w:t># Function to remove robot.</w:t>
-      </w:r>
-      <w:r>
-        <w:rPr>
-          <w:rFonts w:ascii="Courier New" w:eastAsia="Courier New" w:hAnsi="Courier New" w:cs="Courier New"/>
-          <w:lang w:val="en-GB"/>
-        </w:rPr>
-        <w:br/>
-        <w:t># Accessed by pressing R within what_next() function</w:t>
-      </w:r>
-      <w:r>
-        <w:rPr>
-          <w:rFonts w:ascii="Courier New" w:eastAsia="Courier New" w:hAnsi="Courier New" w:cs="Courier New"/>
-          <w:lang w:val="en-GB"/>
-        </w:rPr>
-        <w:br/>
-        <w:t>def remove_robot(n):</w:t>
-      </w:r>
-      <w:r>
-        <w:rPr>
-          <w:rFonts w:ascii="Courier New" w:eastAsia="Courier New" w:hAnsi="Courier New" w:cs="Courier New"/>
-          <w:lang w:val="en-GB"/>
-        </w:rPr>
-        <w:br/>
-        <w:t xml:space="preserve">    n -= 1</w:t>
-      </w:r>
-      <w:r>
-        <w:rPr>
-          <w:rFonts w:ascii="Courier New" w:eastAsia="Courier New" w:hAnsi="Courier New" w:cs="Courier New"/>
-          <w:lang w:val="en-GB"/>
-        </w:rPr>
-        <w:br/>
-      </w:r>
-      <w:r>
-        <w:rPr>
-          <w:rFonts w:ascii="Courier New" w:eastAsia="Courier New" w:hAnsi="Courier New" w:cs="Courier New"/>
-          <w:lang w:val="en-GB"/>
-        </w:rPr>
-        <w:br/>
-      </w:r>
-      <w:r>
-        <w:rPr>
-          <w:rFonts w:ascii="Courier New" w:eastAsia="Courier New" w:hAnsi="Courier New" w:cs="Courier New"/>
-          <w:lang w:val="en-GB"/>
-        </w:rPr>
-        <w:br/>
-        <w:t># Function to change status of a robot:</w:t>
-      </w:r>
-      <w:r>
-        <w:rPr>
-          <w:rFonts w:ascii="Courier New" w:eastAsia="Courier New" w:hAnsi="Courier New" w:cs="Courier New"/>
-          <w:lang w:val="en-GB"/>
-        </w:rPr>
-        <w:br/>
-        <w:t># Accessed by pressing C within what_next() function</w:t>
-      </w:r>
-      <w:r>
-        <w:rPr>
-          <w:rFonts w:ascii="Courier New" w:eastAsia="Courier New" w:hAnsi="Courier New" w:cs="Courier New"/>
-          <w:lang w:val="en-GB"/>
-        </w:rPr>
-        <w:br/>
-        <w:t># statuses available = idle / working / finished task</w:t>
-      </w:r>
-      <w:r>
-        <w:rPr>
-          <w:rFonts w:ascii="Courier New" w:eastAsia="Courier New" w:hAnsi="Courier New" w:cs="Courier New"/>
-          <w:lang w:val="en-GB"/>
-        </w:rPr>
-        <w:br/>
-        <w:t>def change_status():</w:t>
-      </w:r>
-      <w:r>
-        <w:rPr>
-          <w:rFonts w:ascii="Courier New" w:eastAsia="Courier New" w:hAnsi="Courier New" w:cs="Courier New"/>
-          <w:lang w:val="en-GB"/>
-        </w:rPr>
-        <w:br/>
-        <w:t xml:space="preserve">    pass</w:t>
-      </w:r>
-      <w:r>
-        <w:rPr>
-          <w:rFonts w:ascii="Courier New" w:eastAsia="Courier New" w:hAnsi="Courier New" w:cs="Courier New"/>
-          <w:lang w:val="en-GB"/>
-        </w:rPr>
-        <w:br/>
-      </w:r>
-      <w:r>
-        <w:rPr>
-          <w:rFonts w:ascii="Courier New" w:eastAsia="Courier New" w:hAnsi="Courier New" w:cs="Courier New"/>
-          <w:lang w:val="en-GB"/>
-        </w:rPr>
-        <w:br/>
-      </w:r>
-      <w:r>
-        <w:rPr>
-          <w:rFonts w:ascii="Courier New" w:eastAsia="Courier New" w:hAnsi="Courier New" w:cs="Courier New"/>
-          <w:lang w:val="en-GB"/>
-        </w:rPr>
-        <w:br/>
-        <w:t># Function to employ new worker.</w:t>
-      </w:r>
-      <w:r>
-        <w:rPr>
-          <w:rFonts w:ascii="Courier New" w:eastAsia="Courier New" w:hAnsi="Courier New" w:cs="Courier New"/>
-          <w:lang w:val="en-GB"/>
-        </w:rPr>
-        <w:br/>
-        <w:t># Accessed by pressing E within what_next() function</w:t>
-      </w:r>
-      <w:r>
-        <w:rPr>
-          <w:rFonts w:ascii="Courier New" w:eastAsia="Courier New" w:hAnsi="Courier New" w:cs="Courier New"/>
-          <w:lang w:val="en-GB"/>
-        </w:rPr>
-        <w:br/>
-        <w:t>def employ_worker(m):</w:t>
-      </w:r>
-      <w:r>
-        <w:rPr>
-          <w:rFonts w:ascii="Courier New" w:eastAsia="Courier New" w:hAnsi="Courier New" w:cs="Courier New"/>
-          <w:lang w:val="en-GB"/>
-        </w:rPr>
-        <w:br/>
-        <w:t xml:space="preserve">    m += 1</w:t>
-      </w:r>
-      <w:r>
-        <w:rPr>
-          <w:rFonts w:ascii="Courier New" w:eastAsia="Courier New" w:hAnsi="Courier New" w:cs="Courier New"/>
-          <w:lang w:val="en-GB"/>
-        </w:rPr>
-        <w:br/>
-      </w:r>
-      <w:r>
-        <w:rPr>
-          <w:rFonts w:ascii="Courier New" w:eastAsia="Courier New" w:hAnsi="Courier New" w:cs="Courier New"/>
-          <w:lang w:val="en-GB"/>
-        </w:rPr>
-        <w:br/>
-      </w:r>
-      <w:r>
-        <w:rPr>
-          <w:rFonts w:ascii="Courier New" w:eastAsia="Courier New" w:hAnsi="Courier New" w:cs="Courier New"/>
-          <w:lang w:val="en-GB"/>
-        </w:rPr>
-        <w:br/>
-        <w:t># Function to fire a worker.</w:t>
-      </w:r>
-      <w:r>
-        <w:rPr>
-          <w:rFonts w:ascii="Courier New" w:eastAsia="Courier New" w:hAnsi="Courier New" w:cs="Courier New"/>
-          <w:lang w:val="en-GB"/>
-        </w:rPr>
-        <w:br/>
-        <w:t># Accessed by pressing F within what_next() function</w:t>
-      </w:r>
-      <w:r>
-        <w:rPr>
-          <w:rFonts w:ascii="Courier New" w:eastAsia="Courier New" w:hAnsi="Courier New" w:cs="Courier New"/>
-          <w:lang w:val="en-GB"/>
-        </w:rPr>
-        <w:br/>
-        <w:t>def fire_worker(m):</w:t>
-      </w:r>
-      <w:r>
-        <w:rPr>
-          <w:rFonts w:ascii="Courier New" w:eastAsia="Courier New" w:hAnsi="Courier New" w:cs="Courier New"/>
-          <w:lang w:val="en-GB"/>
-        </w:rPr>
-        <w:br/>
-        <w:t xml:space="preserve">    m -= 1</w:t>
-      </w:r>
-      <w:r>
-        <w:rPr>
-          <w:rFonts w:ascii="Courier New" w:eastAsia="Courier New" w:hAnsi="Courier New" w:cs="Courier New"/>
-          <w:lang w:val="en-GB"/>
-        </w:rPr>
-        <w:br/>
-      </w:r>
-      <w:r>
-        <w:rPr>
-          <w:rFonts w:ascii="Courier New" w:eastAsia="Courier New" w:hAnsi="Courier New" w:cs="Courier New"/>
-          <w:lang w:val="en-GB"/>
-        </w:rPr>
-        <w:br/>
-      </w:r>
-      <w:r>
-        <w:rPr>
-          <w:rFonts w:ascii="Courier New" w:eastAsia="Courier New" w:hAnsi="Courier New" w:cs="Courier New"/>
-          <w:lang w:val="en-GB"/>
-        </w:rPr>
-        <w:br/>
-        <w:t># Function to manage worker</w:t>
-      </w:r>
-      <w:r>
-        <w:rPr>
-          <w:rFonts w:ascii="Courier New" w:eastAsia="Courier New" w:hAnsi="Courier New" w:cs="Courier New"/>
-          <w:lang w:val="en-GB"/>
-        </w:rPr>
-        <w:br/>
-        <w:t># Accessed by pressing M within what_next() function</w:t>
-      </w:r>
-      <w:r>
-        <w:rPr>
-          <w:rFonts w:ascii="Courier New" w:eastAsia="Courier New" w:hAnsi="Courier New" w:cs="Courier New"/>
-          <w:lang w:val="en-GB"/>
-        </w:rPr>
-        <w:br/>
-        <w:t># statuses available = idle / working / finished task</w:t>
-      </w:r>
-      <w:r>
-        <w:rPr>
-          <w:rFonts w:ascii="Courier New" w:eastAsia="Courier New" w:hAnsi="Courier New" w:cs="Courier New"/>
-          <w:lang w:val="en-GB"/>
-        </w:rPr>
-        <w:br/>
-        <w:t>def manage_worker():</w:t>
-      </w:r>
-      <w:r>
-        <w:rPr>
-          <w:rFonts w:ascii="Courier New" w:eastAsia="Courier New" w:hAnsi="Courier New" w:cs="Courier New"/>
-          <w:lang w:val="en-GB"/>
-        </w:rPr>
-        <w:br/>
-      </w:r>
-      <w:r>
-        <w:rPr>
-          <w:rFonts w:ascii="Courier New" w:eastAsia="Courier New" w:hAnsi="Courier New" w:cs="Courier New"/>
-          <w:lang w:val="en-GB"/>
-        </w:rPr>
-        <w:lastRenderedPageBreak/>
-        <w:t xml:space="preserve">    pass</w:t>
-      </w:r>
-      <w:r>
-        <w:rPr>
-          <w:rFonts w:ascii="Courier New" w:eastAsia="Courier New" w:hAnsi="Courier New" w:cs="Courier New"/>
-          <w:lang w:val="en-GB"/>
-        </w:rPr>
-        <w:br/>
-      </w:r>
-      <w:r>
-        <w:rPr>
-          <w:rFonts w:ascii="Courier New" w:eastAsia="Courier New" w:hAnsi="Courier New" w:cs="Courier New"/>
-          <w:lang w:val="en-GB"/>
-        </w:rPr>
-        <w:br/>
-        <w:t># Function to order available robots and workers to carry out tasks.</w:t>
-      </w:r>
-      <w:r>
-        <w:rPr>
-          <w:rFonts w:ascii="Courier New" w:eastAsia="Courier New" w:hAnsi="Courier New" w:cs="Courier New"/>
-          <w:lang w:val="en-GB"/>
-        </w:rPr>
-        <w:br/>
-        <w:t># Accessed by pressing O within what_next() function</w:t>
-      </w:r>
-      <w:r>
-        <w:rPr>
-          <w:rFonts w:ascii="Courier New" w:eastAsia="Courier New" w:hAnsi="Courier New" w:cs="Courier New"/>
-          <w:lang w:val="en-GB"/>
-        </w:rPr>
-        <w:br/>
-        <w:t>def order_to_task():</w:t>
-      </w:r>
-      <w:r>
-        <w:rPr>
-          <w:rFonts w:ascii="Courier New" w:eastAsia="Courier New" w:hAnsi="Courier New" w:cs="Courier New"/>
-          <w:lang w:val="en-GB"/>
-        </w:rPr>
-        <w:br/>
-        <w:t xml:space="preserve">    pass</w:t>
-      </w:r>
-      <w:r>
-        <w:rPr>
-          <w:rFonts w:ascii="Courier New" w:eastAsia="Courier New" w:hAnsi="Courier New" w:cs="Courier New"/>
-          <w:lang w:val="en-GB"/>
-        </w:rPr>
-        <w:br/>
-      </w:r>
-      <w:r>
-        <w:rPr>
-          <w:rFonts w:ascii="Courier New" w:eastAsia="Courier New" w:hAnsi="Courier New" w:cs="Courier New"/>
-          <w:lang w:val="en-GB"/>
-        </w:rPr>
-        <w:br/>
-      </w:r>
-      <w:r>
-        <w:rPr>
-          <w:rFonts w:ascii="Courier New" w:eastAsia="Courier New" w:hAnsi="Courier New" w:cs="Courier New"/>
-          <w:lang w:val="en-GB"/>
-        </w:rPr>
-        <w:br/>
-        <w:t># Log tasks</w:t>
-      </w:r>
-      <w:r>
-        <w:rPr>
-          <w:rFonts w:ascii="Courier New" w:eastAsia="Courier New" w:hAnsi="Courier New" w:cs="Courier New"/>
-          <w:lang w:val="en-GB"/>
-        </w:rPr>
-        <w:br/>
-        <w:t># Accessed by pressing L within what_next() function</w:t>
-      </w:r>
-      <w:r>
-        <w:rPr>
-          <w:rFonts w:ascii="Courier New" w:eastAsia="Courier New" w:hAnsi="Courier New" w:cs="Courier New"/>
-          <w:lang w:val="en-GB"/>
-        </w:rPr>
-        <w:br/>
-        <w:t># Classify tasks as not started / in progress / completed</w:t>
-      </w:r>
-      <w:r>
-        <w:rPr>
-          <w:rFonts w:ascii="Courier New" w:eastAsia="Courier New" w:hAnsi="Courier New" w:cs="Courier New"/>
-          <w:lang w:val="en-GB"/>
-        </w:rPr>
-        <w:br/>
-        <w:t>def log_tasks():</w:t>
-      </w:r>
-      <w:r>
-        <w:rPr>
-          <w:rFonts w:ascii="Courier New" w:eastAsia="Courier New" w:hAnsi="Courier New" w:cs="Courier New"/>
-          <w:lang w:val="en-GB"/>
-        </w:rPr>
-        <w:br/>
-        <w:t xml:space="preserve">    pass</w:t>
-      </w:r>
-      <w:r>
-        <w:rPr>
-          <w:rFonts w:ascii="Courier New" w:eastAsia="Courier New" w:hAnsi="Courier New" w:cs="Courier New"/>
-          <w:lang w:val="en-GB"/>
-        </w:rPr>
-        <w:br/>
-      </w:r>
-      <w:r>
-        <w:rPr>
-          <w:rFonts w:ascii="Courier New" w:eastAsia="Courier New" w:hAnsi="Courier New" w:cs="Courier New"/>
-          <w:lang w:val="en-GB"/>
-        </w:rPr>
-        <w:br/>
-      </w:r>
-      <w:r>
-        <w:rPr>
-          <w:rFonts w:ascii="Courier New" w:eastAsia="Courier New" w:hAnsi="Courier New" w:cs="Courier New"/>
-          <w:lang w:val="en-GB"/>
-        </w:rPr>
-        <w:br/>
-        <w:t># Function to track progress of robots, workers and tasks</w:t>
-      </w:r>
-      <w:r>
-        <w:rPr>
-          <w:rFonts w:ascii="Courier New" w:eastAsia="Courier New" w:hAnsi="Courier New" w:cs="Courier New"/>
-          <w:lang w:val="en-GB"/>
-        </w:rPr>
-        <w:br/>
-        <w:t># Accessed by pressing T within what_next() function</w:t>
-      </w:r>
-      <w:r>
-        <w:rPr>
-          <w:rFonts w:ascii="Courier New" w:eastAsia="Courier New" w:hAnsi="Courier New" w:cs="Courier New"/>
-          <w:lang w:val="en-GB"/>
-        </w:rPr>
-        <w:br/>
-        <w:t># Should regularly update status and identify problems</w:t>
-      </w:r>
-      <w:r>
-        <w:rPr>
-          <w:rFonts w:ascii="Courier New" w:eastAsia="Courier New" w:hAnsi="Courier New" w:cs="Courier New"/>
-          <w:lang w:val="en-GB"/>
-        </w:rPr>
-        <w:br/>
-        <w:t># eg. Idle robots, idle workers, incomplete tasks.</w:t>
-      </w:r>
-      <w:r>
-        <w:rPr>
-          <w:rFonts w:ascii="Courier New" w:eastAsia="Courier New" w:hAnsi="Courier New" w:cs="Courier New"/>
-          <w:lang w:val="en-GB"/>
-        </w:rPr>
-        <w:br/>
-        <w:t>def monitor_status():</w:t>
-      </w:r>
-      <w:r>
-        <w:rPr>
-          <w:rFonts w:ascii="Courier New" w:eastAsia="Courier New" w:hAnsi="Courier New" w:cs="Courier New"/>
-          <w:lang w:val="en-GB"/>
-        </w:rPr>
-        <w:br/>
-        <w:t xml:space="preserve">    pass</w:t>
-      </w:r>
-      <w:r>
-        <w:rPr>
-          <w:rFonts w:ascii="Courier New" w:eastAsia="Courier New" w:hAnsi="Courier New" w:cs="Courier New"/>
-          <w:lang w:val="en-GB"/>
-        </w:rPr>
-        <w:br/>
-      </w:r>
-      <w:r>
-        <w:rPr>
-          <w:rFonts w:ascii="Courier New" w:eastAsia="Courier New" w:hAnsi="Courier New" w:cs="Courier New"/>
-          <w:lang w:val="en-GB"/>
-        </w:rPr>
-        <w:br/>
-        <w:t># Function to get help</w:t>
-      </w:r>
-      <w:r>
-        <w:rPr>
-          <w:rFonts w:ascii="Courier New" w:eastAsia="Courier New" w:hAnsi="Courier New" w:cs="Courier New"/>
-          <w:lang w:val="en-GB"/>
-        </w:rPr>
-        <w:br/>
-        <w:t># Accessed by pressing H within what_next() function</w:t>
-      </w:r>
-      <w:r>
-        <w:rPr>
-          <w:rFonts w:ascii="Courier New" w:eastAsia="Courier New" w:hAnsi="Courier New" w:cs="Courier New"/>
-          <w:lang w:val="en-GB"/>
-        </w:rPr>
-        <w:br/>
-        <w:t>def get_help():</w:t>
-      </w:r>
-      <w:r>
-        <w:rPr>
-          <w:rFonts w:ascii="Courier New" w:eastAsia="Courier New" w:hAnsi="Courier New" w:cs="Courier New"/>
-          <w:lang w:val="en-GB"/>
-        </w:rPr>
-        <w:br/>
-        <w:t xml:space="preserve">    print(("\n As supervisor at Ro-Ro-Ro-Your-Bots Incorporated\u00AE, you are charged with ensuring the production"</w:t>
-      </w:r>
-      <w:r>
-        <w:rPr>
-          <w:rFonts w:ascii="Courier New" w:eastAsia="Courier New" w:hAnsi="Courier New" w:cs="Courier New"/>
-          <w:lang w:val="en-GB"/>
-        </w:rPr>
-        <w:br/>
-        <w:t xml:space="preserve">           " of premium-quality robots.\n"</w:t>
-      </w:r>
-      <w:r>
-        <w:rPr>
-          <w:rFonts w:ascii="Courier New" w:eastAsia="Courier New" w:hAnsi="Courier New" w:cs="Courier New"/>
-          <w:lang w:val="en-GB"/>
-        </w:rPr>
-        <w:br/>
-        <w:t xml:space="preserve">           " You need to manage operations, including assigning tasks, monitoring the status of robots and work-ers,"</w:t>
-      </w:r>
-      <w:r>
-        <w:rPr>
-          <w:rFonts w:ascii="Courier New" w:eastAsia="Courier New" w:hAnsi="Courier New" w:cs="Courier New"/>
-          <w:lang w:val="en-GB"/>
-        </w:rPr>
-        <w:br/>
-        <w:t xml:space="preserve">           " and to track the progress of assembly.\n""</w:t>
-      </w:r>
-      <w:r>
-        <w:rPr>
-          <w:rFonts w:ascii="Courier New" w:eastAsia="Courier New" w:hAnsi="Courier New" w:cs="Courier New"/>
-          <w:lang w:val="en-GB"/>
-        </w:rPr>
-        <w:br/>
-        <w:t xml:space="preserve">           " Please memorise the following list of the tasks involved in manufacturing a Z-57-PrimBot:\n\n"</w:t>
-      </w:r>
-      <w:r>
-        <w:rPr>
-          <w:rFonts w:ascii="Courier New" w:eastAsia="Courier New" w:hAnsi="Courier New" w:cs="Courier New"/>
-          <w:lang w:val="en-GB"/>
-        </w:rPr>
-        <w:br/>
-        <w:t xml:space="preserve">           "   - SCREW the arms on\n"</w:t>
-      </w:r>
-      <w:r>
-        <w:rPr>
-          <w:rFonts w:ascii="Courier New" w:eastAsia="Courier New" w:hAnsi="Courier New" w:cs="Courier New"/>
-          <w:lang w:val="en-GB"/>
-        </w:rPr>
-        <w:br/>
-        <w:t xml:space="preserve">           "   - WELD the legs on\n"</w:t>
-      </w:r>
-      <w:r>
-        <w:rPr>
-          <w:rFonts w:ascii="Courier New" w:eastAsia="Courier New" w:hAnsi="Courier New" w:cs="Courier New"/>
-          <w:lang w:val="en-GB"/>
-        </w:rPr>
-        <w:br/>
-        <w:t xml:space="preserve">           "   - HAMMER the head on\n"</w:t>
-      </w:r>
-      <w:r>
-        <w:rPr>
-          <w:rFonts w:ascii="Courier New" w:eastAsia="Courier New" w:hAnsi="Courier New" w:cs="Courier New"/>
-          <w:lang w:val="en-GB"/>
-        </w:rPr>
-        <w:br/>
-        <w:t xml:space="preserve">           "   - POLISH the eyes\n"</w:t>
-      </w:r>
-      <w:r>
-        <w:rPr>
-          <w:rFonts w:ascii="Courier New" w:eastAsia="Courier New" w:hAnsi="Courier New" w:cs="Courier New"/>
-          <w:lang w:val="en-GB"/>
-        </w:rPr>
-        <w:br/>
-        <w:t xml:space="preserve">           "   - DRILL the ears\n"</w:t>
-      </w:r>
-      <w:r>
-        <w:rPr>
-          <w:rFonts w:ascii="Courier New" w:eastAsia="Courier New" w:hAnsi="Courier New" w:cs="Courier New"/>
-          <w:lang w:val="en-GB"/>
-        </w:rPr>
-        <w:br/>
-        <w:t xml:space="preserve">           "   - ATTACH the waste hose\n"</w:t>
-      </w:r>
-      <w:r>
-        <w:rPr>
-          <w:rFonts w:ascii="Courier New" w:eastAsia="Courier New" w:hAnsi="Courier New" w:cs="Courier New"/>
-          <w:lang w:val="en-GB"/>
-        </w:rPr>
-        <w:br/>
-      </w:r>
-      <w:r>
-        <w:rPr>
-          <w:rFonts w:ascii="Courier New" w:eastAsia="Courier New" w:hAnsi="Courier New" w:cs="Courier New"/>
-          <w:lang w:val="en-GB"/>
-        </w:rPr>
-        <w:lastRenderedPageBreak/>
-        <w:t xml:space="preserve">           "   - TEST the functioning\n\n"</w:t>
-      </w:r>
-      <w:r>
-        <w:rPr>
-          <w:rFonts w:ascii="Courier New" w:eastAsia="Courier New" w:hAnsi="Courier New" w:cs="Courier New"/>
-          <w:lang w:val="en-GB"/>
-        </w:rPr>
-        <w:br/>
-        <w:t xml:space="preserve">           " (NB. It may occasionally be necessary to KNOCK some sense into the thing.)\n\n"</w:t>
-      </w:r>
-      <w:r>
-        <w:rPr>
-          <w:rFonts w:ascii="Courier New" w:eastAsia="Courier New" w:hAnsi="Courier New" w:cs="Courier New"/>
-          <w:lang w:val="en-GB"/>
-        </w:rPr>
-        <w:br/>
-        <w:t xml:space="preserve">           " Other tasks involved in running the plant include:\n\n"</w:t>
-      </w:r>
-      <w:r>
-        <w:rPr>
-          <w:rFonts w:ascii="Courier New" w:eastAsia="Courier New" w:hAnsi="Courier New" w:cs="Courier New"/>
-          <w:lang w:val="en-GB"/>
-        </w:rPr>
-        <w:br/>
-        <w:t xml:space="preserve">           "   - UNLOAD trucks using forklift\n"</w:t>
-      </w:r>
-      <w:r>
-        <w:rPr>
-          <w:rFonts w:ascii="Courier New" w:eastAsia="Courier New" w:hAnsi="Courier New" w:cs="Courier New"/>
-          <w:lang w:val="en-GB"/>
-        </w:rPr>
-        <w:br/>
-        <w:t xml:space="preserve">           "   - OPERATE the conveyor belt\n"</w:t>
-      </w:r>
-      <w:r>
-        <w:rPr>
-          <w:rFonts w:ascii="Courier New" w:eastAsia="Courier New" w:hAnsi="Courier New" w:cs="Courier New"/>
-          <w:lang w:val="en-GB"/>
-        </w:rPr>
-        <w:br/>
-        <w:t xml:space="preserve">           "   - BOX and ship the product\n"</w:t>
-      </w:r>
-      <w:r>
-        <w:rPr>
-          <w:rFonts w:ascii="Courier New" w:eastAsia="Courier New" w:hAnsi="Courier New" w:cs="Courier New"/>
-          <w:lang w:val="en-GB"/>
-        </w:rPr>
-        <w:br/>
-        <w:t xml:space="preserve">           "   - SWEEP the floors\n"</w:t>
-      </w:r>
-      <w:r>
-        <w:rPr>
-          <w:rFonts w:ascii="Courier New" w:eastAsia="Courier New" w:hAnsi="Courier New" w:cs="Courier New"/>
-          <w:lang w:val="en-GB"/>
-        </w:rPr>
-        <w:br/>
-        <w:t xml:space="preserve">           "   - MAKE cups of tea\n\n"</w:t>
-      </w:r>
-      <w:r>
-        <w:rPr>
-          <w:rFonts w:ascii="Courier New" w:eastAsia="Courier New" w:hAnsi="Courier New" w:cs="Courier New"/>
-          <w:lang w:val="en-GB"/>
-        </w:rPr>
-        <w:br/>
-        <w:t xml:space="preserve">           " At least once an hour someone is also required to stand on the balcony above the factory floor and"</w:t>
-      </w:r>
-      <w:r>
-        <w:rPr>
-          <w:rFonts w:ascii="Courier New" w:eastAsia="Courier New" w:hAnsi="Courier New" w:cs="Courier New"/>
-          <w:lang w:val="en-GB"/>
-        </w:rPr>
-        <w:br/>
-        <w:t xml:space="preserve">           " shout at everyone to work faster.\n"</w:t>
-      </w:r>
-      <w:r>
-        <w:rPr>
-          <w:rFonts w:ascii="Courier New" w:eastAsia="Courier New" w:hAnsi="Courier New" w:cs="Courier New"/>
-          <w:lang w:val="en-GB"/>
-        </w:rPr>
-        <w:br/>
-        <w:t xml:space="preserve">           " That particular job cannot be delegated.\n"</w:t>
-      </w:r>
-      <w:r>
-        <w:rPr>
-          <w:rFonts w:ascii="Courier New" w:eastAsia="Courier New" w:hAnsi="Courier New" w:cs="Courier New"/>
-          <w:lang w:val="en-GB"/>
-        </w:rPr>
-        <w:br/>
-      </w:r>
-      <w:r>
-        <w:rPr>
-          <w:rFonts w:ascii="Courier New" w:eastAsia="Courier New" w:hAnsi="Courier New" w:cs="Courier New"/>
-          <w:lang w:val="en-GB"/>
-        </w:rPr>
-        <w:br/>
-      </w:r>
-      <w:r>
-        <w:rPr>
-          <w:rFonts w:ascii="Courier New" w:eastAsia="Courier New" w:hAnsi="Courier New" w:cs="Courier New"/>
-          <w:lang w:val="en-GB"/>
-        </w:rPr>
-        <w:br/>
-        <w:t># Function to quit program</w:t>
-      </w:r>
-      <w:r>
-        <w:rPr>
-          <w:rFonts w:ascii="Courier New" w:eastAsia="Courier New" w:hAnsi="Courier New" w:cs="Courier New"/>
-          <w:lang w:val="en-GB"/>
-        </w:rPr>
-        <w:br/>
-        <w:t># Accessed by pressing Q within what_next() function</w:t>
-      </w:r>
-      <w:r>
-        <w:rPr>
-          <w:rFonts w:ascii="Courier New" w:eastAsia="Courier New" w:hAnsi="Courier New" w:cs="Courier New"/>
-          <w:lang w:val="en-GB"/>
-        </w:rPr>
-        <w:br/>
-        <w:t>def quit_program():</w:t>
-      </w:r>
-      <w:r>
-        <w:rPr>
-          <w:rFonts w:ascii="Courier New" w:eastAsia="Courier New" w:hAnsi="Courier New" w:cs="Courier New"/>
-          <w:lang w:val="en-GB"/>
-        </w:rPr>
-        <w:br/>
-        <w:t xml:space="preserve">    quit = input("Are you sure you want to quit? (Y/N)").upper()</w:t>
-      </w:r>
-      <w:r>
-        <w:rPr>
-          <w:rFonts w:ascii="Courier New" w:eastAsia="Courier New" w:hAnsi="Courier New" w:cs="Courier New"/>
-          <w:lang w:val="en-GB"/>
-        </w:rPr>
-        <w:br/>
-        <w:t xml:space="preserve">    if quit == "Y":</w:t>
-      </w:r>
-      <w:r>
-        <w:rPr>
-          <w:rFonts w:ascii="Courier New" w:eastAsia="Courier New" w:hAnsi="Courier New" w:cs="Courier New"/>
-          <w:lang w:val="en-GB"/>
-        </w:rPr>
-        <w:br/>
-        <w:t xml:space="preserve">        exit()</w:t>
-      </w:r>
-      <w:r>
-        <w:rPr>
-          <w:rFonts w:ascii="Courier New" w:eastAsia="Courier New" w:hAnsi="Courier New" w:cs="Courier New"/>
-          <w:lang w:val="en-GB"/>
-        </w:rPr>
-        <w:br/>
-        <w:t xml:space="preserve">    elif quit == "N":</w:t>
-      </w:r>
-      <w:r>
-        <w:rPr>
-          <w:rFonts w:ascii="Courier New" w:eastAsia="Courier New" w:hAnsi="Courier New" w:cs="Courier New"/>
-          <w:lang w:val="en-GB"/>
-        </w:rPr>
-        <w:br/>
-        <w:t xml:space="preserve">        what_next()</w:t>
-      </w:r>
-      <w:r>
-        <w:rPr>
-          <w:rFonts w:ascii="Courier New" w:eastAsia="Courier New" w:hAnsi="Courier New" w:cs="Courier New"/>
-          <w:lang w:val="en-GB"/>
-        </w:rPr>
-        <w:br/>
-      </w:r>
-      <w:r>
-        <w:rPr>
-          <w:rFonts w:ascii="Courier New" w:eastAsia="Courier New" w:hAnsi="Courier New" w:cs="Courier New"/>
-          <w:lang w:val="en-GB"/>
-        </w:rPr>
-        <w:br/>
-      </w:r>
-      <w:r>
-        <w:rPr>
-          <w:rFonts w:ascii="Courier New" w:eastAsia="Courier New" w:hAnsi="Courier New" w:cs="Courier New"/>
-          <w:lang w:val="en-GB"/>
-        </w:rPr>
-        <w:br/>
-        <w:t>################################# --- BODY OF PROGRAM --- ################################</w:t>
-      </w:r>
-      <w:r>
-        <w:rPr>
-          <w:rFonts w:ascii="Courier New" w:eastAsia="Courier New" w:hAnsi="Courier New" w:cs="Courier New"/>
-          <w:lang w:val="en-GB"/>
-        </w:rPr>
-        <w:br/>
-      </w:r>
-      <w:r>
-        <w:rPr>
-          <w:rFonts w:ascii="Courier New" w:eastAsia="Courier New" w:hAnsi="Courier New" w:cs="Courier New"/>
-          <w:lang w:val="en-GB"/>
-        </w:rPr>
-        <w:br/>
-        <w:t># Intro</w:t>
-      </w:r>
-      <w:r>
-        <w:rPr>
-          <w:rFonts w:ascii="Courier New" w:eastAsia="Courier New" w:hAnsi="Courier New" w:cs="Courier New"/>
-          <w:lang w:val="en-GB"/>
-        </w:rPr>
-        <w:br/>
-        <w:t>intro_function()</w:t>
-      </w:r>
-      <w:r>
-        <w:rPr>
-          <w:rFonts w:ascii="Courier New" w:eastAsia="Courier New" w:hAnsi="Courier New" w:cs="Courier New"/>
-          <w:lang w:val="en-GB"/>
-        </w:rPr>
-        <w:br/>
-      </w:r>
-      <w:r>
-        <w:rPr>
-          <w:rFonts w:ascii="Courier New" w:eastAsia="Courier New" w:hAnsi="Courier New" w:cs="Courier New"/>
-          <w:lang w:val="en-GB"/>
-        </w:rPr>
-        <w:br/>
-        <w:t># Display Instructions initially</w:t>
-      </w:r>
-      <w:r>
-        <w:rPr>
-          <w:rFonts w:ascii="Courier New" w:eastAsia="Courier New" w:hAnsi="Courier New" w:cs="Courier New"/>
-          <w:lang w:val="en-GB"/>
-        </w:rPr>
-        <w:br/>
         <w:t>instructions()</w:t>
       </w:r>
       <w:r>
@@ -4548,10 +4586,7 @@
         <w:t>, 20</w:t>
       </w:r>
       <w:r>
-        <w:t xml:space="preserve">25 from </w:t>
-      </w:r>
-      <w:r>
-        <w:t>https://note.nkmk.me/en/python-dict-get-key-from-value/</w:t>
+        <w:t>25 from https://note.nkmk.me/en/python-dict-get-key-from-value/</w:t>
       </w:r>
     </w:p>
     <w:p/>

</xml_diff>

<commit_message>
Finished writing change_status() function
</commit_message>
<xml_diff>
--- a/Procedural Programming Assignment 2.docx
+++ b/Procedural Programming Assignment 2.docx
@@ -1775,11 +1775,11 @@
       <w:r>
         <w:tab/>
       </w:r>
+    </w:p>
+    <w:p>
       <w:r>
         <w:tab/>
-      </w:r>
-      <w:r>
-        <w:tab/>
+        <w:t>Found it very difficult to remove characters from a string, where I was trying to get the user to enter a list separated by commas</w:t>
       </w:r>
     </w:p>
     <w:p>
@@ -1810,6 +1810,7 @@
           <w:szCs w:val="32"/>
           <w:u w:val="single"/>
         </w:rPr>
+        <w:lastRenderedPageBreak/>
         <w:t>CURRENT VERSION OF MY PROGRAM:</w:t>
       </w:r>
     </w:p>
@@ -1825,198 +1826,379 @@
           <w:rFonts w:ascii="Courier New" w:eastAsia="Courier New" w:hAnsi="Courier New" w:cs="Courier New"/>
           <w:lang w:val="en-GB"/>
         </w:rPr>
+        <w:t># Ro-Ro-Ro-Your-Bots Incorporated</w:t>
+      </w:r>
+      <w:r>
+        <w:rPr>
+          <w:rFonts w:ascii="Courier New" w:eastAsia="Courier New" w:hAnsi="Courier New" w:cs="Courier New"/>
+          <w:lang w:val="en-GB"/>
+        </w:rPr>
+        <w:br/>
+      </w:r>
+      <w:r>
+        <w:rPr>
+          <w:rFonts w:ascii="Courier New" w:eastAsia="Courier New" w:hAnsi="Courier New" w:cs="Courier New"/>
+          <w:lang w:val="en-GB"/>
+        </w:rPr>
+        <w:br/>
+        <w:t># Program to simulate coordination between n robots and m workers in a cell.</w:t>
+      </w:r>
+      <w:r>
+        <w:rPr>
+          <w:rFonts w:ascii="Courier New" w:eastAsia="Courier New" w:hAnsi="Courier New" w:cs="Courier New"/>
+          <w:lang w:val="en-GB"/>
+        </w:rPr>
+        <w:br/>
+      </w:r>
+      <w:r>
+        <w:rPr>
+          <w:rFonts w:ascii="Courier New" w:eastAsia="Courier New" w:hAnsi="Courier New" w:cs="Courier New"/>
+          <w:lang w:val="en-GB"/>
+        </w:rPr>
+        <w:br/>
+        <w:t># Import modules</w:t>
+      </w:r>
+      <w:r>
+        <w:rPr>
+          <w:rFonts w:ascii="Courier New" w:eastAsia="Courier New" w:hAnsi="Courier New" w:cs="Courier New"/>
+          <w:lang w:val="en-GB"/>
+        </w:rPr>
+        <w:br/>
+      </w:r>
+      <w:r>
+        <w:rPr>
+          <w:rFonts w:ascii="Courier New" w:eastAsia="Courier New" w:hAnsi="Courier New" w:cs="Courier New"/>
+          <w:lang w:val="en-GB"/>
+        </w:rPr>
+        <w:br/>
+        <w:t>pass</w:t>
+      </w:r>
+      <w:r>
+        <w:rPr>
+          <w:rFonts w:ascii="Courier New" w:eastAsia="Courier New" w:hAnsi="Courier New" w:cs="Courier New"/>
+          <w:lang w:val="en-GB"/>
+        </w:rPr>
+        <w:br/>
+      </w:r>
+      <w:r>
+        <w:rPr>
+          <w:rFonts w:ascii="Courier New" w:eastAsia="Courier New" w:hAnsi="Courier New" w:cs="Courier New"/>
+          <w:lang w:val="en-GB"/>
+        </w:rPr>
+        <w:br/>
+        <w:t># ---- Initialise main variables</w:t>
+      </w:r>
+      <w:r>
+        <w:rPr>
+          <w:rFonts w:ascii="Courier New" w:eastAsia="Courier New" w:hAnsi="Courier New" w:cs="Courier New"/>
+          <w:lang w:val="en-GB"/>
+        </w:rPr>
+        <w:br/>
+      </w:r>
+      <w:r>
+        <w:rPr>
+          <w:rFonts w:ascii="Courier New" w:eastAsia="Courier New" w:hAnsi="Courier New" w:cs="Courier New"/>
+          <w:lang w:val="en-GB"/>
+        </w:rPr>
+        <w:br/>
+        <w:t># n = number of robots</w:t>
+      </w:r>
+      <w:r>
+        <w:rPr>
+          <w:rFonts w:ascii="Courier New" w:eastAsia="Courier New" w:hAnsi="Courier New" w:cs="Courier New"/>
+          <w:lang w:val="en-GB"/>
+        </w:rPr>
+        <w:br/>
+        <w:t>n = 0</w:t>
+      </w:r>
+      <w:r>
+        <w:rPr>
+          <w:rFonts w:ascii="Courier New" w:eastAsia="Courier New" w:hAnsi="Courier New" w:cs="Courier New"/>
+          <w:lang w:val="en-GB"/>
+        </w:rPr>
+        <w:br/>
+      </w:r>
+      <w:r>
+        <w:rPr>
+          <w:rFonts w:ascii="Courier New" w:eastAsia="Courier New" w:hAnsi="Courier New" w:cs="Courier New"/>
+          <w:lang w:val="en-GB"/>
+        </w:rPr>
+        <w:br/>
+        <w:t># m = number of workers</w:t>
+      </w:r>
+      <w:r>
+        <w:rPr>
+          <w:rFonts w:ascii="Courier New" w:eastAsia="Courier New" w:hAnsi="Courier New" w:cs="Courier New"/>
+          <w:lang w:val="en-GB"/>
+        </w:rPr>
+        <w:br/>
+        <w:t>m = 0</w:t>
+      </w:r>
+      <w:r>
+        <w:rPr>
+          <w:rFonts w:ascii="Courier New" w:eastAsia="Courier New" w:hAnsi="Courier New" w:cs="Courier New"/>
+          <w:lang w:val="en-GB"/>
+        </w:rPr>
+        <w:br/>
+      </w:r>
+      <w:r>
+        <w:rPr>
+          <w:rFonts w:ascii="Courier New" w:eastAsia="Courier New" w:hAnsi="Courier New" w:cs="Courier New"/>
+          <w:lang w:val="en-GB"/>
+        </w:rPr>
+        <w:br/>
+        <w:t># Set up dictionaries to store current status of robots or humans.</w:t>
+      </w:r>
+      <w:r>
+        <w:rPr>
+          <w:rFonts w:ascii="Courier New" w:eastAsia="Courier New" w:hAnsi="Courier New" w:cs="Courier New"/>
+          <w:lang w:val="en-GB"/>
+        </w:rPr>
+        <w:br/>
+      </w:r>
+      <w:r>
+        <w:rPr>
+          <w:rFonts w:ascii="Courier New" w:eastAsia="Courier New" w:hAnsi="Courier New" w:cs="Courier New"/>
+          <w:lang w:val="en-GB"/>
+        </w:rPr>
+        <w:br/>
+        <w:t>robot_dict = {}</w:t>
+      </w:r>
+      <w:r>
+        <w:rPr>
+          <w:rFonts w:ascii="Courier New" w:eastAsia="Courier New" w:hAnsi="Courier New" w:cs="Courier New"/>
+          <w:lang w:val="en-GB"/>
+        </w:rPr>
+        <w:br/>
+      </w:r>
+      <w:r>
+        <w:rPr>
+          <w:rFonts w:ascii="Courier New" w:eastAsia="Courier New" w:hAnsi="Courier New" w:cs="Courier New"/>
+          <w:lang w:val="en-GB"/>
+        </w:rPr>
+        <w:br/>
+        <w:t>human_dict = {}</w:t>
+      </w:r>
+      <w:r>
+        <w:rPr>
+          <w:rFonts w:ascii="Courier New" w:eastAsia="Courier New" w:hAnsi="Courier New" w:cs="Courier New"/>
+          <w:lang w:val="en-GB"/>
+        </w:rPr>
+        <w:br/>
+      </w:r>
+      <w:r>
+        <w:rPr>
+          <w:rFonts w:ascii="Courier New" w:eastAsia="Courier New" w:hAnsi="Courier New" w:cs="Courier New"/>
+          <w:lang w:val="en-GB"/>
+        </w:rPr>
+        <w:br/>
+        <w:t>def intro_function():</w:t>
+      </w:r>
+      <w:r>
+        <w:rPr>
+          <w:rFonts w:ascii="Courier New" w:eastAsia="Courier New" w:hAnsi="Courier New" w:cs="Courier New"/>
+          <w:lang w:val="en-GB"/>
+        </w:rPr>
+        <w:br/>
+        <w:t xml:space="preserve">    # Function to ask user how many robots they intend to employ (n):</w:t>
+      </w:r>
+      <w:r>
+        <w:rPr>
+          <w:rFonts w:ascii="Courier New" w:eastAsia="Courier New" w:hAnsi="Courier New" w:cs="Courier New"/>
+          <w:lang w:val="en-GB"/>
+        </w:rPr>
+        <w:br/>
+        <w:t xml:space="preserve">    # ---- &amp; check the value entered for n is valid :</w:t>
+      </w:r>
+      <w:r>
+        <w:rPr>
+          <w:rFonts w:ascii="Courier New" w:eastAsia="Courier New" w:hAnsi="Courier New" w:cs="Courier New"/>
+          <w:lang w:val="en-GB"/>
+        </w:rPr>
+        <w:br/>
+        <w:t xml:space="preserve">    def input_robots():</w:t>
+      </w:r>
+      <w:r>
+        <w:rPr>
+          <w:rFonts w:ascii="Courier New" w:eastAsia="Courier New" w:hAnsi="Courier New" w:cs="Courier New"/>
+          <w:lang w:val="en-GB"/>
+        </w:rPr>
+        <w:br/>
+        <w:t xml:space="preserve">        try:</w:t>
+      </w:r>
+      <w:r>
+        <w:rPr>
+          <w:rFonts w:ascii="Courier New" w:eastAsia="Courier New" w:hAnsi="Courier New" w:cs="Courier New"/>
+          <w:lang w:val="en-GB"/>
+        </w:rPr>
+        <w:br/>
+        <w:t xml:space="preserve">            n = int(input(</w:t>
+      </w:r>
+      <w:r>
+        <w:rPr>
+          <w:rFonts w:ascii="Courier New" w:eastAsia="Courier New" w:hAnsi="Courier New" w:cs="Courier New"/>
+          <w:lang w:val="en-GB"/>
+        </w:rPr>
+        <w:br/>
+        <w:t xml:space="preserve">                "\n How many robot workers do you want for your factory?\n  Please choose a number between 1 and 100. "))</w:t>
+      </w:r>
+      <w:r>
+        <w:rPr>
+          <w:rFonts w:ascii="Courier New" w:eastAsia="Courier New" w:hAnsi="Courier New" w:cs="Courier New"/>
+          <w:lang w:val="en-GB"/>
+        </w:rPr>
+        <w:br/>
+        <w:t xml:space="preserve">        except ValueError:</w:t>
+      </w:r>
+      <w:r>
+        <w:rPr>
+          <w:rFonts w:ascii="Courier New" w:eastAsia="Courier New" w:hAnsi="Courier New" w:cs="Courier New"/>
+          <w:lang w:val="en-GB"/>
+        </w:rPr>
+        <w:br/>
+        <w:t xml:space="preserve">            print("\n Sorry, but that isn't a valid response.")</w:t>
+      </w:r>
+      <w:r>
+        <w:rPr>
+          <w:rFonts w:ascii="Courier New" w:eastAsia="Courier New" w:hAnsi="Courier New" w:cs="Courier New"/>
+          <w:lang w:val="en-GB"/>
+        </w:rPr>
+        <w:br/>
+        <w:t xml:space="preserve">            print("\n Maybe you entered letters or symbols instead of just a number.")</w:t>
+      </w:r>
+      <w:r>
+        <w:rPr>
+          <w:rFonts w:ascii="Courier New" w:eastAsia="Courier New" w:hAnsi="Courier New" w:cs="Courier New"/>
+          <w:lang w:val="en-GB"/>
+        </w:rPr>
+        <w:br/>
+        <w:t xml:space="preserve">            n = input_robots()</w:t>
+      </w:r>
+      <w:r>
+        <w:rPr>
+          <w:rFonts w:ascii="Courier New" w:eastAsia="Courier New" w:hAnsi="Courier New" w:cs="Courier New"/>
+          <w:lang w:val="en-GB"/>
+        </w:rPr>
+        <w:br/>
+        <w:t xml:space="preserve">        while n &lt; 1 or n &gt; 100:</w:t>
+      </w:r>
+      <w:r>
+        <w:rPr>
+          <w:rFonts w:ascii="Courier New" w:eastAsia="Courier New" w:hAnsi="Courier New" w:cs="Courier New"/>
+          <w:lang w:val="en-GB"/>
+        </w:rPr>
+        <w:br/>
+      </w:r>
+      <w:r>
+        <w:rPr>
+          <w:rFonts w:ascii="Courier New" w:eastAsia="Courier New" w:hAnsi="Courier New" w:cs="Courier New"/>
+          <w:lang w:val="en-GB"/>
+        </w:rPr>
         <w:lastRenderedPageBreak/>
-        <w:t># Ro-Ro-Ro-Your-Bots Incorporated</w:t>
-      </w:r>
-      <w:r>
-        <w:rPr>
-          <w:rFonts w:ascii="Courier New" w:eastAsia="Courier New" w:hAnsi="Courier New" w:cs="Courier New"/>
-          <w:lang w:val="en-GB"/>
-        </w:rPr>
-        <w:br/>
-      </w:r>
-      <w:r>
-        <w:rPr>
-          <w:rFonts w:ascii="Courier New" w:eastAsia="Courier New" w:hAnsi="Courier New" w:cs="Courier New"/>
-          <w:lang w:val="en-GB"/>
-        </w:rPr>
-        <w:br/>
-        <w:t># Program to simulate coordination between n robots and m workers in a cell.</w:t>
-      </w:r>
-      <w:r>
-        <w:rPr>
-          <w:rFonts w:ascii="Courier New" w:eastAsia="Courier New" w:hAnsi="Courier New" w:cs="Courier New"/>
-          <w:lang w:val="en-GB"/>
-        </w:rPr>
-        <w:br/>
-      </w:r>
-      <w:r>
-        <w:rPr>
-          <w:rFonts w:ascii="Courier New" w:eastAsia="Courier New" w:hAnsi="Courier New" w:cs="Courier New"/>
-          <w:lang w:val="en-GB"/>
-        </w:rPr>
-        <w:br/>
-        <w:t># Import modules</w:t>
-      </w:r>
-      <w:r>
-        <w:rPr>
-          <w:rFonts w:ascii="Courier New" w:eastAsia="Courier New" w:hAnsi="Courier New" w:cs="Courier New"/>
-          <w:lang w:val="en-GB"/>
-        </w:rPr>
-        <w:br/>
-      </w:r>
-      <w:r>
-        <w:rPr>
-          <w:rFonts w:ascii="Courier New" w:eastAsia="Courier New" w:hAnsi="Courier New" w:cs="Courier New"/>
-          <w:lang w:val="en-GB"/>
-        </w:rPr>
-        <w:br/>
-        <w:t>pass</w:t>
-      </w:r>
-      <w:r>
-        <w:rPr>
-          <w:rFonts w:ascii="Courier New" w:eastAsia="Courier New" w:hAnsi="Courier New" w:cs="Courier New"/>
-          <w:lang w:val="en-GB"/>
-        </w:rPr>
-        <w:br/>
-      </w:r>
-      <w:r>
-        <w:rPr>
-          <w:rFonts w:ascii="Courier New" w:eastAsia="Courier New" w:hAnsi="Courier New" w:cs="Courier New"/>
-          <w:lang w:val="en-GB"/>
-        </w:rPr>
-        <w:br/>
-        <w:t># ---- Initialise main variables</w:t>
-      </w:r>
-      <w:r>
-        <w:rPr>
-          <w:rFonts w:ascii="Courier New" w:eastAsia="Courier New" w:hAnsi="Courier New" w:cs="Courier New"/>
-          <w:lang w:val="en-GB"/>
-        </w:rPr>
-        <w:br/>
-      </w:r>
-      <w:r>
-        <w:rPr>
-          <w:rFonts w:ascii="Courier New" w:eastAsia="Courier New" w:hAnsi="Courier New" w:cs="Courier New"/>
-          <w:lang w:val="en-GB"/>
-        </w:rPr>
-        <w:br/>
-        <w:t># n = number of robots</w:t>
-      </w:r>
-      <w:r>
-        <w:rPr>
-          <w:rFonts w:ascii="Courier New" w:eastAsia="Courier New" w:hAnsi="Courier New" w:cs="Courier New"/>
-          <w:lang w:val="en-GB"/>
-        </w:rPr>
-        <w:br/>
-        <w:t>n = 0</w:t>
-      </w:r>
-      <w:r>
-        <w:rPr>
-          <w:rFonts w:ascii="Courier New" w:eastAsia="Courier New" w:hAnsi="Courier New" w:cs="Courier New"/>
-          <w:lang w:val="en-GB"/>
-        </w:rPr>
-        <w:br/>
-      </w:r>
-      <w:r>
-        <w:rPr>
-          <w:rFonts w:ascii="Courier New" w:eastAsia="Courier New" w:hAnsi="Courier New" w:cs="Courier New"/>
-          <w:lang w:val="en-GB"/>
-        </w:rPr>
-        <w:br/>
-        <w:t># m = number of workers</w:t>
-      </w:r>
-      <w:r>
-        <w:rPr>
-          <w:rFonts w:ascii="Courier New" w:eastAsia="Courier New" w:hAnsi="Courier New" w:cs="Courier New"/>
-          <w:lang w:val="en-GB"/>
-        </w:rPr>
-        <w:br/>
-        <w:t>m = 0</w:t>
-      </w:r>
-      <w:r>
-        <w:rPr>
-          <w:rFonts w:ascii="Courier New" w:eastAsia="Courier New" w:hAnsi="Courier New" w:cs="Courier New"/>
-          <w:lang w:val="en-GB"/>
-        </w:rPr>
-        <w:br/>
-      </w:r>
-      <w:r>
-        <w:rPr>
-          <w:rFonts w:ascii="Courier New" w:eastAsia="Courier New" w:hAnsi="Courier New" w:cs="Courier New"/>
-          <w:lang w:val="en-GB"/>
-        </w:rPr>
-        <w:br/>
-        <w:t># Set up dictionaries to store current status of robots or humans.</w:t>
-      </w:r>
-      <w:r>
-        <w:rPr>
-          <w:rFonts w:ascii="Courier New" w:eastAsia="Courier New" w:hAnsi="Courier New" w:cs="Courier New"/>
-          <w:lang w:val="en-GB"/>
-        </w:rPr>
-        <w:br/>
-      </w:r>
-      <w:r>
-        <w:rPr>
-          <w:rFonts w:ascii="Courier New" w:eastAsia="Courier New" w:hAnsi="Courier New" w:cs="Courier New"/>
-          <w:lang w:val="en-GB"/>
-        </w:rPr>
-        <w:br/>
-        <w:t>robot_dict = {}</w:t>
-      </w:r>
-      <w:r>
-        <w:rPr>
-          <w:rFonts w:ascii="Courier New" w:eastAsia="Courier New" w:hAnsi="Courier New" w:cs="Courier New"/>
-          <w:lang w:val="en-GB"/>
-        </w:rPr>
-        <w:br/>
-      </w:r>
-      <w:r>
-        <w:rPr>
-          <w:rFonts w:ascii="Courier New" w:eastAsia="Courier New" w:hAnsi="Courier New" w:cs="Courier New"/>
-          <w:lang w:val="en-GB"/>
-        </w:rPr>
-        <w:br/>
-        <w:t>human_dict = {}</w:t>
-      </w:r>
-      <w:r>
-        <w:rPr>
-          <w:rFonts w:ascii="Courier New" w:eastAsia="Courier New" w:hAnsi="Courier New" w:cs="Courier New"/>
-          <w:lang w:val="en-GB"/>
-        </w:rPr>
-        <w:br/>
-      </w:r>
-      <w:r>
-        <w:rPr>
-          <w:rFonts w:ascii="Courier New" w:eastAsia="Courier New" w:hAnsi="Courier New" w:cs="Courier New"/>
-          <w:lang w:val="en-GB"/>
-        </w:rPr>
-        <w:br/>
-        <w:t>def intro_function():</w:t>
-      </w:r>
-      <w:r>
-        <w:rPr>
-          <w:rFonts w:ascii="Courier New" w:eastAsia="Courier New" w:hAnsi="Courier New" w:cs="Courier New"/>
-          <w:lang w:val="en-GB"/>
-        </w:rPr>
-        <w:br/>
-        <w:t xml:space="preserve">    # Function to ask user how many robots they intend to employ (n):</w:t>
-      </w:r>
-      <w:r>
-        <w:rPr>
-          <w:rFonts w:ascii="Courier New" w:eastAsia="Courier New" w:hAnsi="Courier New" w:cs="Courier New"/>
-          <w:lang w:val="en-GB"/>
-        </w:rPr>
-        <w:br/>
-        <w:t xml:space="preserve">    # ---- &amp; check the value entered for n is valid :</w:t>
-      </w:r>
-      <w:r>
-        <w:rPr>
-          <w:rFonts w:ascii="Courier New" w:eastAsia="Courier New" w:hAnsi="Courier New" w:cs="Courier New"/>
-          <w:lang w:val="en-GB"/>
-        </w:rPr>
-        <w:br/>
-        <w:t xml:space="preserve">    def input_robots():</w:t>
+        <w:t xml:space="preserve">            print("\n Sorry, but that isn't a valid response.")</w:t>
+      </w:r>
+      <w:r>
+        <w:rPr>
+          <w:rFonts w:ascii="Courier New" w:eastAsia="Courier New" w:hAnsi="Courier New" w:cs="Courier New"/>
+          <w:lang w:val="en-GB"/>
+        </w:rPr>
+        <w:br/>
+        <w:t xml:space="preserve">            if n &lt; 0:</w:t>
+      </w:r>
+      <w:r>
+        <w:rPr>
+          <w:rFonts w:ascii="Courier New" w:eastAsia="Courier New" w:hAnsi="Courier New" w:cs="Courier New"/>
+          <w:lang w:val="en-GB"/>
+        </w:rPr>
+        <w:br/>
+        <w:t xml:space="preserve">                print("\n How can we have a negative amount? We don't owe nobody our robots !!")</w:t>
+      </w:r>
+      <w:r>
+        <w:rPr>
+          <w:rFonts w:ascii="Courier New" w:eastAsia="Courier New" w:hAnsi="Courier New" w:cs="Courier New"/>
+          <w:lang w:val="en-GB"/>
+        </w:rPr>
+        <w:br/>
+        <w:t xml:space="preserve">            elif n == 0:</w:t>
+      </w:r>
+      <w:r>
+        <w:rPr>
+          <w:rFonts w:ascii="Courier New" w:eastAsia="Courier New" w:hAnsi="Courier New" w:cs="Courier New"/>
+          <w:lang w:val="en-GB"/>
+        </w:rPr>
+        <w:br/>
+        <w:t xml:space="preserve">                print("\n We can't build robots with no robots to build them.")</w:t>
+      </w:r>
+      <w:r>
+        <w:rPr>
+          <w:rFonts w:ascii="Courier New" w:eastAsia="Courier New" w:hAnsi="Courier New" w:cs="Courier New"/>
+          <w:lang w:val="en-GB"/>
+        </w:rPr>
+        <w:br/>
+        <w:t xml:space="preserve">            elif n &gt; 100:</w:t>
+      </w:r>
+      <w:r>
+        <w:rPr>
+          <w:rFonts w:ascii="Courier New" w:eastAsia="Courier New" w:hAnsi="Courier New" w:cs="Courier New"/>
+          <w:lang w:val="en-GB"/>
+        </w:rPr>
+        <w:br/>
+        <w:t xml:space="preserve">                print("\n We can't risk having that many droids onsite.")</w:t>
+      </w:r>
+      <w:r>
+        <w:rPr>
+          <w:rFonts w:ascii="Courier New" w:eastAsia="Courier New" w:hAnsi="Courier New" w:cs="Courier New"/>
+          <w:lang w:val="en-GB"/>
+        </w:rPr>
+        <w:br/>
+        <w:t xml:space="preserve">                print("\n      HAVE YOU NEVER SEEN BLADE RUNNER?")</w:t>
+      </w:r>
+      <w:r>
+        <w:rPr>
+          <w:rFonts w:ascii="Courier New" w:eastAsia="Courier New" w:hAnsi="Courier New" w:cs="Courier New"/>
+          <w:lang w:val="en-GB"/>
+        </w:rPr>
+        <w:br/>
+        <w:t xml:space="preserve">            n = input_robots()</w:t>
+      </w:r>
+      <w:r>
+        <w:rPr>
+          <w:rFonts w:ascii="Courier New" w:eastAsia="Courier New" w:hAnsi="Courier New" w:cs="Courier New"/>
+          <w:lang w:val="en-GB"/>
+        </w:rPr>
+        <w:br/>
+        <w:t xml:space="preserve">        return n</w:t>
+      </w:r>
+      <w:r>
+        <w:rPr>
+          <w:rFonts w:ascii="Courier New" w:eastAsia="Courier New" w:hAnsi="Courier New" w:cs="Courier New"/>
+          <w:lang w:val="en-GB"/>
+        </w:rPr>
+        <w:br/>
+      </w:r>
+      <w:r>
+        <w:rPr>
+          <w:rFonts w:ascii="Courier New" w:eastAsia="Courier New" w:hAnsi="Courier New" w:cs="Courier New"/>
+          <w:lang w:val="en-GB"/>
+        </w:rPr>
+        <w:br/>
+        <w:t xml:space="preserve">    # Function to ask user how many humans they intend to employ (m):</w:t>
+      </w:r>
+      <w:r>
+        <w:rPr>
+          <w:rFonts w:ascii="Courier New" w:eastAsia="Courier New" w:hAnsi="Courier New" w:cs="Courier New"/>
+          <w:lang w:val="en-GB"/>
+        </w:rPr>
+        <w:br/>
+        <w:t xml:space="preserve">    # ---- &amp; check the value entered for m is valid :</w:t>
+      </w:r>
+      <w:r>
+        <w:rPr>
+          <w:rFonts w:ascii="Courier New" w:eastAsia="Courier New" w:hAnsi="Courier New" w:cs="Courier New"/>
+          <w:lang w:val="en-GB"/>
+        </w:rPr>
+        <w:br/>
+        <w:t xml:space="preserve">    def input_humans():</w:t>
       </w:r>
       <w:r>
         <w:rPr>
@@ -2032,15 +2214,15 @@
           <w:lang w:val="en-GB"/>
         </w:rPr>
         <w:br/>
-        <w:t xml:space="preserve">            n = int(input(</w:t>
-      </w:r>
-      <w:r>
-        <w:rPr>
-          <w:rFonts w:ascii="Courier New" w:eastAsia="Courier New" w:hAnsi="Courier New" w:cs="Courier New"/>
-          <w:lang w:val="en-GB"/>
-        </w:rPr>
-        <w:br/>
-        <w:t xml:space="preserve">                "\n How many robot workers do you want for your factory?\n  Please choose a number between 1 and 100. "))</w:t>
+        <w:t xml:space="preserve">            m = int(</w:t>
+      </w:r>
+      <w:r>
+        <w:rPr>
+          <w:rFonts w:ascii="Courier New" w:eastAsia="Courier New" w:hAnsi="Courier New" w:cs="Courier New"/>
+          <w:lang w:val="en-GB"/>
+        </w:rPr>
+        <w:br/>
+        <w:t xml:space="preserve">            input("\n\n How many human workers do you intend to employ?\n  Please choose a number between 1 and 100. "))</w:t>
       </w:r>
       <w:r>
         <w:rPr>
@@ -2072,15 +2254,15 @@
           <w:lang w:val="en-GB"/>
         </w:rPr>
         <w:br/>
-        <w:t xml:space="preserve">            n = input_robots()</w:t>
-      </w:r>
-      <w:r>
-        <w:rPr>
-          <w:rFonts w:ascii="Courier New" w:eastAsia="Courier New" w:hAnsi="Courier New" w:cs="Courier New"/>
-          <w:lang w:val="en-GB"/>
-        </w:rPr>
-        <w:br/>
-        <w:t xml:space="preserve">        while n &lt; 1 or n &gt; 100:</w:t>
+        <w:t xml:space="preserve">            m = input_humans()</w:t>
+      </w:r>
+      <w:r>
+        <w:rPr>
+          <w:rFonts w:ascii="Courier New" w:eastAsia="Courier New" w:hAnsi="Courier New" w:cs="Courier New"/>
+          <w:lang w:val="en-GB"/>
+        </w:rPr>
+        <w:br/>
+        <w:t xml:space="preserve">        while m &lt; 1 or m &gt; 100:</w:t>
       </w:r>
       <w:r>
         <w:rPr>
@@ -2096,7 +2278,70 @@
           <w:lang w:val="en-GB"/>
         </w:rPr>
         <w:br/>
-        <w:t xml:space="preserve">            if n &lt; 0:</w:t>
+        <w:t xml:space="preserve">            if m &lt; 0:</w:t>
+      </w:r>
+      <w:r>
+        <w:rPr>
+          <w:rFonts w:ascii="Courier New" w:eastAsia="Courier New" w:hAnsi="Courier New" w:cs="Courier New"/>
+          <w:lang w:val="en-GB"/>
+        </w:rPr>
+        <w:br/>
+        <w:t xml:space="preserve">                print("\n DOES NOT COMPUTE !!!")</w:t>
+      </w:r>
+      <w:r>
+        <w:rPr>
+          <w:rFonts w:ascii="Courier New" w:eastAsia="Courier New" w:hAnsi="Courier New" w:cs="Courier New"/>
+          <w:lang w:val="en-GB"/>
+        </w:rPr>
+        <w:br/>
+        <w:t xml:space="preserve">            elif m == 0:</w:t>
+      </w:r>
+      <w:r>
+        <w:rPr>
+          <w:rFonts w:ascii="Courier New" w:eastAsia="Courier New" w:hAnsi="Courier New" w:cs="Courier New"/>
+          <w:lang w:val="en-GB"/>
+        </w:rPr>
+        <w:br/>
+        <w:t xml:space="preserve">                print("\n We need at least one human worker to prevent a droid revolt.")</w:t>
+      </w:r>
+      <w:r>
+        <w:rPr>
+          <w:rFonts w:ascii="Courier New" w:eastAsia="Courier New" w:hAnsi="Courier New" w:cs="Courier New"/>
+          <w:lang w:val="en-GB"/>
+        </w:rPr>
+        <w:br/>
+        <w:t xml:space="preserve">            elif m &gt; 100:</w:t>
+      </w:r>
+      <w:r>
+        <w:rPr>
+          <w:rFonts w:ascii="Courier New" w:eastAsia="Courier New" w:hAnsi="Courier New" w:cs="Courier New"/>
+          <w:lang w:val="en-GB"/>
+        </w:rPr>
+        <w:br/>
+        <w:t xml:space="preserve">                print("\n You can't afford to pay out wages for over 100 workers.")</w:t>
+      </w:r>
+      <w:r>
+        <w:rPr>
+          <w:rFonts w:ascii="Courier New" w:eastAsia="Courier New" w:hAnsi="Courier New" w:cs="Courier New"/>
+          <w:lang w:val="en-GB"/>
+        </w:rPr>
+        <w:br/>
+        <w:t xml:space="preserve">            m = input_humans()</w:t>
+      </w:r>
+      <w:r>
+        <w:rPr>
+          <w:rFonts w:ascii="Courier New" w:eastAsia="Courier New" w:hAnsi="Courier New" w:cs="Courier New"/>
+          <w:lang w:val="en-GB"/>
+        </w:rPr>
+        <w:br/>
+        <w:t xml:space="preserve">        return m</w:t>
+      </w:r>
+      <w:r>
+        <w:rPr>
+          <w:rFonts w:ascii="Courier New" w:eastAsia="Courier New" w:hAnsi="Courier New" w:cs="Courier New"/>
+          <w:lang w:val="en-GB"/>
+        </w:rPr>
+        <w:br/>
       </w:r>
       <w:r>
         <w:rPr>
@@ -2111,244 +2356,6 @@
           <w:lang w:val="en-GB"/>
         </w:rPr>
         <w:lastRenderedPageBreak/>
-        <w:t xml:space="preserve">                print("\n How can we have a negative amount? We don't owe nobody our robots !!")</w:t>
-      </w:r>
-      <w:r>
-        <w:rPr>
-          <w:rFonts w:ascii="Courier New" w:eastAsia="Courier New" w:hAnsi="Courier New" w:cs="Courier New"/>
-          <w:lang w:val="en-GB"/>
-        </w:rPr>
-        <w:br/>
-        <w:t xml:space="preserve">            elif n == 0:</w:t>
-      </w:r>
-      <w:r>
-        <w:rPr>
-          <w:rFonts w:ascii="Courier New" w:eastAsia="Courier New" w:hAnsi="Courier New" w:cs="Courier New"/>
-          <w:lang w:val="en-GB"/>
-        </w:rPr>
-        <w:br/>
-        <w:t xml:space="preserve">                print("\n We can't build robots with no robots to build them.")</w:t>
-      </w:r>
-      <w:r>
-        <w:rPr>
-          <w:rFonts w:ascii="Courier New" w:eastAsia="Courier New" w:hAnsi="Courier New" w:cs="Courier New"/>
-          <w:lang w:val="en-GB"/>
-        </w:rPr>
-        <w:br/>
-        <w:t xml:space="preserve">            elif n &gt; 100:</w:t>
-      </w:r>
-      <w:r>
-        <w:rPr>
-          <w:rFonts w:ascii="Courier New" w:eastAsia="Courier New" w:hAnsi="Courier New" w:cs="Courier New"/>
-          <w:lang w:val="en-GB"/>
-        </w:rPr>
-        <w:br/>
-        <w:t xml:space="preserve">                print("\n We can't risk having that many droids onsite.")</w:t>
-      </w:r>
-      <w:r>
-        <w:rPr>
-          <w:rFonts w:ascii="Courier New" w:eastAsia="Courier New" w:hAnsi="Courier New" w:cs="Courier New"/>
-          <w:lang w:val="en-GB"/>
-        </w:rPr>
-        <w:br/>
-        <w:t xml:space="preserve">                print("\n      HAVE YOU NEVER SEEN BLADE RUNNER?")</w:t>
-      </w:r>
-      <w:r>
-        <w:rPr>
-          <w:rFonts w:ascii="Courier New" w:eastAsia="Courier New" w:hAnsi="Courier New" w:cs="Courier New"/>
-          <w:lang w:val="en-GB"/>
-        </w:rPr>
-        <w:br/>
-        <w:t xml:space="preserve">            n = input_robots()</w:t>
-      </w:r>
-      <w:r>
-        <w:rPr>
-          <w:rFonts w:ascii="Courier New" w:eastAsia="Courier New" w:hAnsi="Courier New" w:cs="Courier New"/>
-          <w:lang w:val="en-GB"/>
-        </w:rPr>
-        <w:br/>
-        <w:t xml:space="preserve">        return n</w:t>
-      </w:r>
-      <w:r>
-        <w:rPr>
-          <w:rFonts w:ascii="Courier New" w:eastAsia="Courier New" w:hAnsi="Courier New" w:cs="Courier New"/>
-          <w:lang w:val="en-GB"/>
-        </w:rPr>
-        <w:br/>
-      </w:r>
-      <w:r>
-        <w:rPr>
-          <w:rFonts w:ascii="Courier New" w:eastAsia="Courier New" w:hAnsi="Courier New" w:cs="Courier New"/>
-          <w:lang w:val="en-GB"/>
-        </w:rPr>
-        <w:br/>
-        <w:t xml:space="preserve">    # Function to ask user how many humans they intend to employ (m):</w:t>
-      </w:r>
-      <w:r>
-        <w:rPr>
-          <w:rFonts w:ascii="Courier New" w:eastAsia="Courier New" w:hAnsi="Courier New" w:cs="Courier New"/>
-          <w:lang w:val="en-GB"/>
-        </w:rPr>
-        <w:br/>
-        <w:t xml:space="preserve">    # ---- &amp; check the value entered for m is valid :</w:t>
-      </w:r>
-      <w:r>
-        <w:rPr>
-          <w:rFonts w:ascii="Courier New" w:eastAsia="Courier New" w:hAnsi="Courier New" w:cs="Courier New"/>
-          <w:lang w:val="en-GB"/>
-        </w:rPr>
-        <w:br/>
-        <w:t xml:space="preserve">    def input_humans():</w:t>
-      </w:r>
-      <w:r>
-        <w:rPr>
-          <w:rFonts w:ascii="Courier New" w:eastAsia="Courier New" w:hAnsi="Courier New" w:cs="Courier New"/>
-          <w:lang w:val="en-GB"/>
-        </w:rPr>
-        <w:br/>
-        <w:t xml:space="preserve">        try:</w:t>
-      </w:r>
-      <w:r>
-        <w:rPr>
-          <w:rFonts w:ascii="Courier New" w:eastAsia="Courier New" w:hAnsi="Courier New" w:cs="Courier New"/>
-          <w:lang w:val="en-GB"/>
-        </w:rPr>
-        <w:br/>
-        <w:t xml:space="preserve">            m = int(</w:t>
-      </w:r>
-      <w:r>
-        <w:rPr>
-          <w:rFonts w:ascii="Courier New" w:eastAsia="Courier New" w:hAnsi="Courier New" w:cs="Courier New"/>
-          <w:lang w:val="en-GB"/>
-        </w:rPr>
-        <w:br/>
-        <w:t xml:space="preserve">            input("\n\n How many human workers do you intend to employ?\n  Please choose a number between 1 and 100. "))</w:t>
-      </w:r>
-      <w:r>
-        <w:rPr>
-          <w:rFonts w:ascii="Courier New" w:eastAsia="Courier New" w:hAnsi="Courier New" w:cs="Courier New"/>
-          <w:lang w:val="en-GB"/>
-        </w:rPr>
-        <w:br/>
-        <w:t xml:space="preserve">        except ValueError:</w:t>
-      </w:r>
-      <w:r>
-        <w:rPr>
-          <w:rFonts w:ascii="Courier New" w:eastAsia="Courier New" w:hAnsi="Courier New" w:cs="Courier New"/>
-          <w:lang w:val="en-GB"/>
-        </w:rPr>
-        <w:br/>
-        <w:t xml:space="preserve">            print("\n Sorry, but that isn't a valid response.")</w:t>
-      </w:r>
-      <w:r>
-        <w:rPr>
-          <w:rFonts w:ascii="Courier New" w:eastAsia="Courier New" w:hAnsi="Courier New" w:cs="Courier New"/>
-          <w:lang w:val="en-GB"/>
-        </w:rPr>
-        <w:br/>
-        <w:t xml:space="preserve">            print("\n Maybe you entered letters or symbols instead of just a number.")</w:t>
-      </w:r>
-      <w:r>
-        <w:rPr>
-          <w:rFonts w:ascii="Courier New" w:eastAsia="Courier New" w:hAnsi="Courier New" w:cs="Courier New"/>
-          <w:lang w:val="en-GB"/>
-        </w:rPr>
-        <w:br/>
-        <w:t xml:space="preserve">            m = input_humans()</w:t>
-      </w:r>
-      <w:r>
-        <w:rPr>
-          <w:rFonts w:ascii="Courier New" w:eastAsia="Courier New" w:hAnsi="Courier New" w:cs="Courier New"/>
-          <w:lang w:val="en-GB"/>
-        </w:rPr>
-        <w:br/>
-        <w:t xml:space="preserve">        while m &lt; 1 or m &gt; 100:</w:t>
-      </w:r>
-      <w:r>
-        <w:rPr>
-          <w:rFonts w:ascii="Courier New" w:eastAsia="Courier New" w:hAnsi="Courier New" w:cs="Courier New"/>
-          <w:lang w:val="en-GB"/>
-        </w:rPr>
-        <w:br/>
-        <w:t xml:space="preserve">            print("\n Sorry, but that isn't a valid response.")</w:t>
-      </w:r>
-      <w:r>
-        <w:rPr>
-          <w:rFonts w:ascii="Courier New" w:eastAsia="Courier New" w:hAnsi="Courier New" w:cs="Courier New"/>
-          <w:lang w:val="en-GB"/>
-        </w:rPr>
-        <w:br/>
-        <w:t xml:space="preserve">            if m &lt; 0:</w:t>
-      </w:r>
-      <w:r>
-        <w:rPr>
-          <w:rFonts w:ascii="Courier New" w:eastAsia="Courier New" w:hAnsi="Courier New" w:cs="Courier New"/>
-          <w:lang w:val="en-GB"/>
-        </w:rPr>
-        <w:br/>
-        <w:t xml:space="preserve">                print("\n DOES NOT COMPUTE !!!")</w:t>
-      </w:r>
-      <w:r>
-        <w:rPr>
-          <w:rFonts w:ascii="Courier New" w:eastAsia="Courier New" w:hAnsi="Courier New" w:cs="Courier New"/>
-          <w:lang w:val="en-GB"/>
-        </w:rPr>
-        <w:br/>
-        <w:t xml:space="preserve">            elif m == 0:</w:t>
-      </w:r>
-      <w:r>
-        <w:rPr>
-          <w:rFonts w:ascii="Courier New" w:eastAsia="Courier New" w:hAnsi="Courier New" w:cs="Courier New"/>
-          <w:lang w:val="en-GB"/>
-        </w:rPr>
-        <w:br/>
-        <w:t xml:space="preserve">                print("\n We need at least one human worker to prevent a droid revolt.")</w:t>
-      </w:r>
-      <w:r>
-        <w:rPr>
-          <w:rFonts w:ascii="Courier New" w:eastAsia="Courier New" w:hAnsi="Courier New" w:cs="Courier New"/>
-          <w:lang w:val="en-GB"/>
-        </w:rPr>
-        <w:br/>
-        <w:t xml:space="preserve">            elif m &gt; 100:</w:t>
-      </w:r>
-      <w:r>
-        <w:rPr>
-          <w:rFonts w:ascii="Courier New" w:eastAsia="Courier New" w:hAnsi="Courier New" w:cs="Courier New"/>
-          <w:lang w:val="en-GB"/>
-        </w:rPr>
-        <w:br/>
-        <w:t xml:space="preserve">                print("\n You can't afford to pay out wages for over 100 workers.")</w:t>
-      </w:r>
-      <w:r>
-        <w:rPr>
-          <w:rFonts w:ascii="Courier New" w:eastAsia="Courier New" w:hAnsi="Courier New" w:cs="Courier New"/>
-          <w:lang w:val="en-GB"/>
-        </w:rPr>
-        <w:br/>
-        <w:t xml:space="preserve">            m = input_humans()</w:t>
-      </w:r>
-      <w:r>
-        <w:rPr>
-          <w:rFonts w:ascii="Courier New" w:eastAsia="Courier New" w:hAnsi="Courier New" w:cs="Courier New"/>
-          <w:lang w:val="en-GB"/>
-        </w:rPr>
-        <w:br/>
-        <w:t xml:space="preserve">        return m</w:t>
-      </w:r>
-      <w:r>
-        <w:rPr>
-          <w:rFonts w:ascii="Courier New" w:eastAsia="Courier New" w:hAnsi="Courier New" w:cs="Courier New"/>
-          <w:lang w:val="en-GB"/>
-        </w:rPr>
-        <w:br/>
-      </w:r>
-      <w:r>
-        <w:rPr>
-          <w:rFonts w:ascii="Courier New" w:eastAsia="Courier New" w:hAnsi="Courier New" w:cs="Courier New"/>
-          <w:lang w:val="en-GB"/>
-        </w:rPr>
-        <w:br/>
         <w:t xml:space="preserve">    # ---- Introduction</w:t>
       </w:r>
       <w:r>
@@ -2364,6 +2371,256 @@
           <w:lang w:val="en-GB"/>
         </w:rPr>
         <w:br/>
+        <w:t xml:space="preserve">    print("Program to simulate coordination between n robots and m workers in a robotic cell")</w:t>
+      </w:r>
+      <w:r>
+        <w:rPr>
+          <w:rFonts w:ascii="Courier New" w:eastAsia="Courier New" w:hAnsi="Courier New" w:cs="Courier New"/>
+          <w:lang w:val="en-GB"/>
+        </w:rPr>
+        <w:br/>
+        <w:t xml:space="preserve">    input("\nPress Enter to continue...")</w:t>
+      </w:r>
+      <w:r>
+        <w:rPr>
+          <w:rFonts w:ascii="Courier New" w:eastAsia="Courier New" w:hAnsi="Courier New" w:cs="Courier New"/>
+          <w:lang w:val="en-GB"/>
+        </w:rPr>
+        <w:br/>
+      </w:r>
+      <w:r>
+        <w:rPr>
+          <w:rFonts w:ascii="Courier New" w:eastAsia="Courier New" w:hAnsi="Courier New" w:cs="Courier New"/>
+          <w:lang w:val="en-GB"/>
+        </w:rPr>
+        <w:br/>
+        <w:t xml:space="preserve">    print("\n Scenario:")</w:t>
+      </w:r>
+      <w:r>
+        <w:rPr>
+          <w:rFonts w:ascii="Courier New" w:eastAsia="Courier New" w:hAnsi="Courier New" w:cs="Courier New"/>
+          <w:lang w:val="en-GB"/>
+        </w:rPr>
+        <w:br/>
+        <w:t xml:space="preserve">    print("""\n You are the supervisor of Ro-Ro-Ro-Your-Bots\u00AE, where robots work alongside</w:t>
+      </w:r>
+      <w:r>
+        <w:rPr>
+          <w:rFonts w:ascii="Courier New" w:eastAsia="Courier New" w:hAnsi="Courier New" w:cs="Courier New"/>
+          <w:lang w:val="en-GB"/>
+        </w:rPr>
+        <w:br/>
+        <w:t xml:space="preserve">    human workers in a robotic cell, producing industry-standard robot workers which are</w:t>
+      </w:r>
+      <w:r>
+        <w:rPr>
+          <w:rFonts w:ascii="Courier New" w:eastAsia="Courier New" w:hAnsi="Courier New" w:cs="Courier New"/>
+          <w:lang w:val="en-GB"/>
+        </w:rPr>
+        <w:br/>
+        <w:t xml:space="preserve">    to be shipped out to a more substantial plant, wherein they will forge components</w:t>
+      </w:r>
+      <w:r>
+        <w:rPr>
+          <w:rFonts w:ascii="Courier New" w:eastAsia="Courier New" w:hAnsi="Courier New" w:cs="Courier New"/>
+          <w:lang w:val="en-GB"/>
+        </w:rPr>
+        <w:br/>
+        <w:t xml:space="preserve">    that can be boxed and sold in flat-packs, and assembled in situ into factories that</w:t>
+      </w:r>
+      <w:r>
+        <w:rPr>
+          <w:rFonts w:ascii="Courier New" w:eastAsia="Courier New" w:hAnsi="Courier New" w:cs="Courier New"/>
+          <w:lang w:val="en-GB"/>
+        </w:rPr>
+        <w:br/>
+        <w:t xml:space="preserve">    produce robots, built by robotic cells of robot workers labouring alongside humans... </w:t>
+      </w:r>
+      <w:r>
+        <w:rPr>
+          <w:rFonts w:ascii="Courier New" w:eastAsia="Courier New" w:hAnsi="Courier New" w:cs="Courier New"/>
+          <w:lang w:val="en-GB"/>
+        </w:rPr>
+        <w:br/>
+        <w:t xml:space="preserve">    """)</w:t>
+      </w:r>
+      <w:r>
+        <w:rPr>
+          <w:rFonts w:ascii="Courier New" w:eastAsia="Courier New" w:hAnsi="Courier New" w:cs="Courier New"/>
+          <w:lang w:val="en-GB"/>
+        </w:rPr>
+        <w:br/>
+      </w:r>
+      <w:r>
+        <w:rPr>
+          <w:rFonts w:ascii="Courier New" w:eastAsia="Courier New" w:hAnsi="Courier New" w:cs="Courier New"/>
+          <w:lang w:val="en-GB"/>
+        </w:rPr>
+        <w:br/>
+        <w:t xml:space="preserve">    input("\nPress Enter to continue...")</w:t>
+      </w:r>
+      <w:r>
+        <w:rPr>
+          <w:rFonts w:ascii="Courier New" w:eastAsia="Courier New" w:hAnsi="Courier New" w:cs="Courier New"/>
+          <w:lang w:val="en-GB"/>
+        </w:rPr>
+        <w:br/>
+      </w:r>
+      <w:r>
+        <w:rPr>
+          <w:rFonts w:ascii="Courier New" w:eastAsia="Courier New" w:hAnsi="Courier New" w:cs="Courier New"/>
+          <w:lang w:val="en-GB"/>
+        </w:rPr>
+        <w:br/>
+        <w:t xml:space="preserve">    # Call function to ask user how many robots they want</w:t>
+      </w:r>
+      <w:r>
+        <w:rPr>
+          <w:rFonts w:ascii="Courier New" w:eastAsia="Courier New" w:hAnsi="Courier New" w:cs="Courier New"/>
+          <w:lang w:val="en-GB"/>
+        </w:rPr>
+        <w:br/>
+        <w:t xml:space="preserve">    n = input_robots()</w:t>
+      </w:r>
+      <w:r>
+        <w:rPr>
+          <w:rFonts w:ascii="Courier New" w:eastAsia="Courier New" w:hAnsi="Courier New" w:cs="Courier New"/>
+          <w:lang w:val="en-GB"/>
+        </w:rPr>
+        <w:br/>
+      </w:r>
+      <w:r>
+        <w:rPr>
+          <w:rFonts w:ascii="Courier New" w:eastAsia="Courier New" w:hAnsi="Courier New" w:cs="Courier New"/>
+          <w:lang w:val="en-GB"/>
+        </w:rPr>
+        <w:br/>
+        <w:t xml:space="preserve">    # ----Output initial number of droids (n)</w:t>
+      </w:r>
+      <w:r>
+        <w:rPr>
+          <w:rFonts w:ascii="Courier New" w:eastAsia="Courier New" w:hAnsi="Courier New" w:cs="Courier New"/>
+          <w:lang w:val="en-GB"/>
+        </w:rPr>
+        <w:br/>
+      </w:r>
+      <w:r>
+        <w:rPr>
+          <w:rFonts w:ascii="Courier New" w:eastAsia="Courier New" w:hAnsi="Courier New" w:cs="Courier New"/>
+          <w:lang w:val="en-GB"/>
+        </w:rPr>
+        <w:br/>
+        <w:t xml:space="preserve">    print(f"\nOK, Here are your {n} droids!\n")</w:t>
+      </w:r>
+      <w:r>
+        <w:rPr>
+          <w:rFonts w:ascii="Courier New" w:eastAsia="Courier New" w:hAnsi="Courier New" w:cs="Courier New"/>
+          <w:lang w:val="en-GB"/>
+        </w:rPr>
+        <w:br/>
+        <w:t xml:space="preserve">    robot_list = ["robot_" + str(counter) for counter in range(1, n + 1)]</w:t>
+      </w:r>
+      <w:r>
+        <w:rPr>
+          <w:rFonts w:ascii="Courier New" w:eastAsia="Courier New" w:hAnsi="Courier New" w:cs="Courier New"/>
+          <w:lang w:val="en-GB"/>
+        </w:rPr>
+        <w:br/>
+        <w:t xml:space="preserve">    robot_dict = {robot: "Idle" for robot in robot_list}</w:t>
+      </w:r>
+      <w:r>
+        <w:rPr>
+          <w:rFonts w:ascii="Courier New" w:eastAsia="Courier New" w:hAnsi="Courier New" w:cs="Courier New"/>
+          <w:lang w:val="en-GB"/>
+        </w:rPr>
+        <w:br/>
+        <w:t xml:space="preserve">    for counter in range(1, n + 1):</w:t>
+      </w:r>
+      <w:r>
+        <w:rPr>
+          <w:rFonts w:ascii="Courier New" w:eastAsia="Courier New" w:hAnsi="Courier New" w:cs="Courier New"/>
+          <w:lang w:val="en-GB"/>
+        </w:rPr>
+        <w:br/>
+        <w:t xml:space="preserve">        if (counter -1) % 5 == 0:</w:t>
+      </w:r>
+      <w:r>
+        <w:rPr>
+          <w:rFonts w:ascii="Courier New" w:eastAsia="Courier New" w:hAnsi="Courier New" w:cs="Courier New"/>
+          <w:lang w:val="en-GB"/>
+        </w:rPr>
+        <w:br/>
+        <w:t xml:space="preserve">            print("\n")</w:t>
+      </w:r>
+      <w:r>
+        <w:rPr>
+          <w:rFonts w:ascii="Courier New" w:eastAsia="Courier New" w:hAnsi="Courier New" w:cs="Courier New"/>
+          <w:lang w:val="en-GB"/>
+        </w:rPr>
+        <w:br/>
+        <w:t xml:space="preserve">        else:</w:t>
+      </w:r>
+      <w:r>
+        <w:rPr>
+          <w:rFonts w:ascii="Courier New" w:eastAsia="Courier New" w:hAnsi="Courier New" w:cs="Courier New"/>
+          <w:lang w:val="en-GB"/>
+        </w:rPr>
+        <w:br/>
+        <w:t xml:space="preserve">            pass</w:t>
+      </w:r>
+      <w:r>
+        <w:rPr>
+          <w:rFonts w:ascii="Courier New" w:eastAsia="Courier New" w:hAnsi="Courier New" w:cs="Courier New"/>
+          <w:lang w:val="en-GB"/>
+        </w:rPr>
+        <w:br/>
+        <w:t xml:space="preserve">        if counter &lt; 10:</w:t>
+      </w:r>
+      <w:r>
+        <w:rPr>
+          <w:rFonts w:ascii="Courier New" w:eastAsia="Courier New" w:hAnsi="Courier New" w:cs="Courier New"/>
+          <w:lang w:val="en-GB"/>
+        </w:rPr>
+        <w:br/>
+        <w:t xml:space="preserve">            print(f"[Droid {counter}  : Idle]  ", end="")</w:t>
+      </w:r>
+      <w:r>
+        <w:rPr>
+          <w:rFonts w:ascii="Courier New" w:eastAsia="Courier New" w:hAnsi="Courier New" w:cs="Courier New"/>
+          <w:lang w:val="en-GB"/>
+        </w:rPr>
+        <w:br/>
+        <w:t xml:space="preserve">        else:</w:t>
+      </w:r>
+      <w:r>
+        <w:rPr>
+          <w:rFonts w:ascii="Courier New" w:eastAsia="Courier New" w:hAnsi="Courier New" w:cs="Courier New"/>
+          <w:lang w:val="en-GB"/>
+        </w:rPr>
+        <w:br/>
+        <w:t xml:space="preserve">            print(f"[Droid {counter} : Idle]  ", end="")</w:t>
+      </w:r>
+      <w:r>
+        <w:rPr>
+          <w:rFonts w:ascii="Courier New" w:eastAsia="Courier New" w:hAnsi="Courier New" w:cs="Courier New"/>
+          <w:lang w:val="en-GB"/>
+        </w:rPr>
+        <w:br/>
+      </w:r>
+      <w:r>
+        <w:rPr>
+          <w:rFonts w:ascii="Courier New" w:eastAsia="Courier New" w:hAnsi="Courier New" w:cs="Courier New"/>
+          <w:lang w:val="en-GB"/>
+        </w:rPr>
+        <w:br/>
+        <w:t xml:space="preserve">    # Call function to ask user how many humans they want</w:t>
+      </w:r>
+      <w:r>
+        <w:rPr>
+          <w:rFonts w:ascii="Courier New" w:eastAsia="Courier New" w:hAnsi="Courier New" w:cs="Courier New"/>
+          <w:lang w:val="en-GB"/>
+        </w:rPr>
+        <w:br/>
       </w:r>
       <w:r>
         <w:rPr>
@@ -2371,178 +2628,69 @@
           <w:lang w:val="en-GB"/>
         </w:rPr>
         <w:lastRenderedPageBreak/>
-        <w:t xml:space="preserve">    print("Program to simulate coordination between n robots and m workers in a robotic cell")</w:t>
-      </w:r>
-      <w:r>
-        <w:rPr>
-          <w:rFonts w:ascii="Courier New" w:eastAsia="Courier New" w:hAnsi="Courier New" w:cs="Courier New"/>
-          <w:lang w:val="en-GB"/>
-        </w:rPr>
-        <w:br/>
-        <w:t xml:space="preserve">    input("\nPress Enter to continue...")</w:t>
-      </w:r>
-      <w:r>
-        <w:rPr>
-          <w:rFonts w:ascii="Courier New" w:eastAsia="Courier New" w:hAnsi="Courier New" w:cs="Courier New"/>
-          <w:lang w:val="en-GB"/>
-        </w:rPr>
-        <w:br/>
-      </w:r>
-      <w:r>
-        <w:rPr>
-          <w:rFonts w:ascii="Courier New" w:eastAsia="Courier New" w:hAnsi="Courier New" w:cs="Courier New"/>
-          <w:lang w:val="en-GB"/>
-        </w:rPr>
-        <w:br/>
-        <w:t xml:space="preserve">    print("\n Scenario:")</w:t>
-      </w:r>
-      <w:r>
-        <w:rPr>
-          <w:rFonts w:ascii="Courier New" w:eastAsia="Courier New" w:hAnsi="Courier New" w:cs="Courier New"/>
-          <w:lang w:val="en-GB"/>
-        </w:rPr>
-        <w:br/>
-        <w:t xml:space="preserve">    print("""\n You are the supervisor of Ro-Ro-Ro-Your-Bots\u00AE, where robots work alongside</w:t>
-      </w:r>
-      <w:r>
-        <w:rPr>
-          <w:rFonts w:ascii="Courier New" w:eastAsia="Courier New" w:hAnsi="Courier New" w:cs="Courier New"/>
-          <w:lang w:val="en-GB"/>
-        </w:rPr>
-        <w:br/>
-        <w:t xml:space="preserve">    human workers in a robotic cell, producing industry-standard robot workers which are</w:t>
-      </w:r>
-      <w:r>
-        <w:rPr>
-          <w:rFonts w:ascii="Courier New" w:eastAsia="Courier New" w:hAnsi="Courier New" w:cs="Courier New"/>
-          <w:lang w:val="en-GB"/>
-        </w:rPr>
-        <w:br/>
-        <w:t xml:space="preserve">    to be shipped out to a more substantial plant, wherein they will forge components</w:t>
-      </w:r>
-      <w:r>
-        <w:rPr>
-          <w:rFonts w:ascii="Courier New" w:eastAsia="Courier New" w:hAnsi="Courier New" w:cs="Courier New"/>
-          <w:lang w:val="en-GB"/>
-        </w:rPr>
-        <w:br/>
-        <w:t xml:space="preserve">    that can be boxed and sold in flat-packs, and assembled in situ into factories that</w:t>
-      </w:r>
-      <w:r>
-        <w:rPr>
-          <w:rFonts w:ascii="Courier New" w:eastAsia="Courier New" w:hAnsi="Courier New" w:cs="Courier New"/>
-          <w:lang w:val="en-GB"/>
-        </w:rPr>
-        <w:br/>
-        <w:t xml:space="preserve">    produce robots, built by robotic cells of robot workers labouring alongside humans... </w:t>
-      </w:r>
-      <w:r>
-        <w:rPr>
-          <w:rFonts w:ascii="Courier New" w:eastAsia="Courier New" w:hAnsi="Courier New" w:cs="Courier New"/>
-          <w:lang w:val="en-GB"/>
-        </w:rPr>
-        <w:br/>
-        <w:t xml:space="preserve">    """)</w:t>
-      </w:r>
-      <w:r>
-        <w:rPr>
-          <w:rFonts w:ascii="Courier New" w:eastAsia="Courier New" w:hAnsi="Courier New" w:cs="Courier New"/>
-          <w:lang w:val="en-GB"/>
-        </w:rPr>
-        <w:br/>
-      </w:r>
-      <w:r>
-        <w:rPr>
-          <w:rFonts w:ascii="Courier New" w:eastAsia="Courier New" w:hAnsi="Courier New" w:cs="Courier New"/>
-          <w:lang w:val="en-GB"/>
-        </w:rPr>
-        <w:br/>
-        <w:t xml:space="preserve">    input("\nPress Enter to continue...")</w:t>
-      </w:r>
-      <w:r>
-        <w:rPr>
-          <w:rFonts w:ascii="Courier New" w:eastAsia="Courier New" w:hAnsi="Courier New" w:cs="Courier New"/>
-          <w:lang w:val="en-GB"/>
-        </w:rPr>
-        <w:br/>
-      </w:r>
-      <w:r>
-        <w:rPr>
-          <w:rFonts w:ascii="Courier New" w:eastAsia="Courier New" w:hAnsi="Courier New" w:cs="Courier New"/>
-          <w:lang w:val="en-GB"/>
-        </w:rPr>
-        <w:br/>
-        <w:t xml:space="preserve">    # Call function to ask user how many robots they want</w:t>
-      </w:r>
-      <w:r>
-        <w:rPr>
-          <w:rFonts w:ascii="Courier New" w:eastAsia="Courier New" w:hAnsi="Courier New" w:cs="Courier New"/>
-          <w:lang w:val="en-GB"/>
-        </w:rPr>
-        <w:br/>
-        <w:t xml:space="preserve">    n = input_robots()</w:t>
-      </w:r>
-      <w:r>
-        <w:rPr>
-          <w:rFonts w:ascii="Courier New" w:eastAsia="Courier New" w:hAnsi="Courier New" w:cs="Courier New"/>
-          <w:lang w:val="en-GB"/>
-        </w:rPr>
-        <w:br/>
-      </w:r>
-      <w:r>
-        <w:rPr>
-          <w:rFonts w:ascii="Courier New" w:eastAsia="Courier New" w:hAnsi="Courier New" w:cs="Courier New"/>
-          <w:lang w:val="en-GB"/>
-        </w:rPr>
-        <w:br/>
-        <w:t xml:space="preserve">    # ----Output initial number of droids (n)</w:t>
-      </w:r>
-      <w:r>
-        <w:rPr>
-          <w:rFonts w:ascii="Courier New" w:eastAsia="Courier New" w:hAnsi="Courier New" w:cs="Courier New"/>
-          <w:lang w:val="en-GB"/>
-        </w:rPr>
-        <w:br/>
-      </w:r>
-      <w:r>
-        <w:rPr>
-          <w:rFonts w:ascii="Courier New" w:eastAsia="Courier New" w:hAnsi="Courier New" w:cs="Courier New"/>
-          <w:lang w:val="en-GB"/>
-        </w:rPr>
-        <w:br/>
-        <w:t xml:space="preserve">    print(f"\nOK, Here are your {n} droids!\n")</w:t>
-      </w:r>
-      <w:r>
-        <w:rPr>
-          <w:rFonts w:ascii="Courier New" w:eastAsia="Courier New" w:hAnsi="Courier New" w:cs="Courier New"/>
-          <w:lang w:val="en-GB"/>
-        </w:rPr>
-        <w:br/>
-        <w:t xml:space="preserve">    robot_list = ["robot_" + str(counter) for counter in range(1, n + 1)]</w:t>
-      </w:r>
-      <w:r>
-        <w:rPr>
-          <w:rFonts w:ascii="Courier New" w:eastAsia="Courier New" w:hAnsi="Courier New" w:cs="Courier New"/>
-          <w:lang w:val="en-GB"/>
-        </w:rPr>
-        <w:br/>
-        <w:t xml:space="preserve">    robot_dict = {robot: "Idle" for robot in robot_list}</w:t>
-      </w:r>
-      <w:r>
-        <w:rPr>
-          <w:rFonts w:ascii="Courier New" w:eastAsia="Courier New" w:hAnsi="Courier New" w:cs="Courier New"/>
-          <w:lang w:val="en-GB"/>
-        </w:rPr>
-        <w:br/>
-        <w:t xml:space="preserve">    for counter in range(1, n + 1):</w:t>
-      </w:r>
-      <w:r>
-        <w:rPr>
-          <w:rFonts w:ascii="Courier New" w:eastAsia="Courier New" w:hAnsi="Courier New" w:cs="Courier New"/>
-          <w:lang w:val="en-GB"/>
-        </w:rPr>
-        <w:br/>
-        <w:t xml:space="preserve">        if (counter -1) % 5 == 0:</w:t>
+        <w:t xml:space="preserve">    m = input_humans()</w:t>
+      </w:r>
+      <w:r>
+        <w:rPr>
+          <w:rFonts w:ascii="Courier New" w:eastAsia="Courier New" w:hAnsi="Courier New" w:cs="Courier New"/>
+          <w:lang w:val="en-GB"/>
+        </w:rPr>
+        <w:br/>
+      </w:r>
+      <w:r>
+        <w:rPr>
+          <w:rFonts w:ascii="Courier New" w:eastAsia="Courier New" w:hAnsi="Courier New" w:cs="Courier New"/>
+          <w:lang w:val="en-GB"/>
+        </w:rPr>
+        <w:br/>
+        <w:t xml:space="preserve">    # ----Output initial number of human workers (m)</w:t>
+      </w:r>
+      <w:r>
+        <w:rPr>
+          <w:rFonts w:ascii="Courier New" w:eastAsia="Courier New" w:hAnsi="Courier New" w:cs="Courier New"/>
+          <w:lang w:val="en-GB"/>
+        </w:rPr>
+        <w:br/>
+      </w:r>
+      <w:r>
+        <w:rPr>
+          <w:rFonts w:ascii="Courier New" w:eastAsia="Courier New" w:hAnsi="Courier New" w:cs="Courier New"/>
+          <w:lang w:val="en-GB"/>
+        </w:rPr>
+        <w:br/>
+        <w:t xml:space="preserve">    print(f"\nOK, Here are your {m} slaves!\n")</w:t>
+      </w:r>
+      <w:r>
+        <w:rPr>
+          <w:rFonts w:ascii="Courier New" w:eastAsia="Courier New" w:hAnsi="Courier New" w:cs="Courier New"/>
+          <w:lang w:val="en-GB"/>
+        </w:rPr>
+        <w:br/>
+        <w:t xml:space="preserve">    human_list = ["Human_" + str(counter) for counter in range(1, m + 1)]</w:t>
+      </w:r>
+      <w:r>
+        <w:rPr>
+          <w:rFonts w:ascii="Courier New" w:eastAsia="Courier New" w:hAnsi="Courier New" w:cs="Courier New"/>
+          <w:lang w:val="en-GB"/>
+        </w:rPr>
+        <w:br/>
+        <w:t xml:space="preserve">    human_dict = {human: "Idle" for human in human_list}</w:t>
+      </w:r>
+      <w:r>
+        <w:rPr>
+          <w:rFonts w:ascii="Courier New" w:eastAsia="Courier New" w:hAnsi="Courier New" w:cs="Courier New"/>
+          <w:lang w:val="en-GB"/>
+        </w:rPr>
+        <w:br/>
+        <w:t xml:space="preserve">    for counter in range(1, m + 1):</w:t>
+      </w:r>
+      <w:r>
+        <w:rPr>
+          <w:rFonts w:ascii="Courier New" w:eastAsia="Courier New" w:hAnsi="Courier New" w:cs="Courier New"/>
+          <w:lang w:val="en-GB"/>
+        </w:rPr>
+        <w:br/>
+        <w:t xml:space="preserve">        if (counter - 1) % 5 == 0:</w:t>
       </w:r>
       <w:r>
         <w:rPr>
@@ -2582,7 +2730,7 @@
           <w:lang w:val="en-GB"/>
         </w:rPr>
         <w:br/>
-        <w:t xml:space="preserve">            print(f"[Droid {counter}  : Idle]  ", end="")</w:t>
+        <w:t xml:space="preserve">            print(f"[Human {counter}  : Idle]  ", end="")</w:t>
       </w:r>
       <w:r>
         <w:rPr>
@@ -2598,37 +2746,177 @@
           <w:lang w:val="en-GB"/>
         </w:rPr>
         <w:br/>
-        <w:t xml:space="preserve">            print(f"[Droid {counter} : Idle]  ", end="")</w:t>
-      </w:r>
-      <w:r>
-        <w:rPr>
-          <w:rFonts w:ascii="Courier New" w:eastAsia="Courier New" w:hAnsi="Courier New" w:cs="Courier New"/>
-          <w:lang w:val="en-GB"/>
-        </w:rPr>
-        <w:br/>
-      </w:r>
-      <w:r>
-        <w:rPr>
-          <w:rFonts w:ascii="Courier New" w:eastAsia="Courier New" w:hAnsi="Courier New" w:cs="Courier New"/>
-          <w:lang w:val="en-GB"/>
-        </w:rPr>
-        <w:br/>
-        <w:t xml:space="preserve">    # Call function to ask user how many humans they want</w:t>
-      </w:r>
-      <w:r>
-        <w:rPr>
-          <w:rFonts w:ascii="Courier New" w:eastAsia="Courier New" w:hAnsi="Courier New" w:cs="Courier New"/>
-          <w:lang w:val="en-GB"/>
-        </w:rPr>
-        <w:br/>
-        <w:t xml:space="preserve">    m = input_humans()</w:t>
-      </w:r>
-      <w:r>
-        <w:rPr>
-          <w:rFonts w:ascii="Courier New" w:eastAsia="Courier New" w:hAnsi="Courier New" w:cs="Courier New"/>
-          <w:lang w:val="en-GB"/>
-        </w:rPr>
-        <w:br/>
+        <w:t xml:space="preserve">            print(f"[Human {counter} : Idle]  ", end="")</w:t>
+      </w:r>
+      <w:r>
+        <w:rPr>
+          <w:rFonts w:ascii="Courier New" w:eastAsia="Courier New" w:hAnsi="Courier New" w:cs="Courier New"/>
+          <w:lang w:val="en-GB"/>
+        </w:rPr>
+        <w:br/>
+      </w:r>
+      <w:r>
+        <w:rPr>
+          <w:rFonts w:ascii="Courier New" w:eastAsia="Courier New" w:hAnsi="Courier New" w:cs="Courier New"/>
+          <w:lang w:val="en-GB"/>
+        </w:rPr>
+        <w:br/>
+        <w:t xml:space="preserve">    input("\n\nPress Enter to continue...")</w:t>
+      </w:r>
+      <w:r>
+        <w:rPr>
+          <w:rFonts w:ascii="Courier New" w:eastAsia="Courier New" w:hAnsi="Courier New" w:cs="Courier New"/>
+          <w:lang w:val="en-GB"/>
+        </w:rPr>
+        <w:br/>
+      </w:r>
+      <w:r>
+        <w:rPr>
+          <w:rFonts w:ascii="Courier New" w:eastAsia="Courier New" w:hAnsi="Courier New" w:cs="Courier New"/>
+          <w:lang w:val="en-GB"/>
+        </w:rPr>
+        <w:br/>
+      </w:r>
+      <w:r>
+        <w:rPr>
+          <w:rFonts w:ascii="Courier New" w:eastAsia="Courier New" w:hAnsi="Courier New" w:cs="Courier New"/>
+          <w:lang w:val="en-GB"/>
+        </w:rPr>
+        <w:br/>
+        <w:t># Function to get user to choose an action</w:t>
+      </w:r>
+      <w:r>
+        <w:rPr>
+          <w:rFonts w:ascii="Courier New" w:eastAsia="Courier New" w:hAnsi="Courier New" w:cs="Courier New"/>
+          <w:lang w:val="en-GB"/>
+        </w:rPr>
+        <w:br/>
+        <w:t>def what_next():</w:t>
+      </w:r>
+      <w:r>
+        <w:rPr>
+          <w:rFonts w:ascii="Courier New" w:eastAsia="Courier New" w:hAnsi="Courier New" w:cs="Courier New"/>
+          <w:lang w:val="en-GB"/>
+        </w:rPr>
+        <w:br/>
+        <w:t xml:space="preserve">    print()</w:t>
+      </w:r>
+      <w:r>
+        <w:rPr>
+          <w:rFonts w:ascii="Courier New" w:eastAsia="Courier New" w:hAnsi="Courier New" w:cs="Courier New"/>
+          <w:lang w:val="en-GB"/>
+        </w:rPr>
+        <w:br/>
+        <w:t xml:space="preserve">    next_action = input("Please choose an action (or press H to get Help)").upper()</w:t>
+      </w:r>
+      <w:r>
+        <w:rPr>
+          <w:rFonts w:ascii="Courier New" w:eastAsia="Courier New" w:hAnsi="Courier New" w:cs="Courier New"/>
+          <w:lang w:val="en-GB"/>
+        </w:rPr>
+        <w:br/>
+        <w:t xml:space="preserve">    if len(next_action) &gt; 8:</w:t>
+      </w:r>
+      <w:r>
+        <w:rPr>
+          <w:rFonts w:ascii="Courier New" w:eastAsia="Courier New" w:hAnsi="Courier New" w:cs="Courier New"/>
+          <w:lang w:val="en-GB"/>
+        </w:rPr>
+        <w:br/>
+        <w:t xml:space="preserve">        print("""Sorry, this user interface has not been designed</w:t>
+      </w:r>
+      <w:r>
+        <w:rPr>
+          <w:rFonts w:ascii="Courier New" w:eastAsia="Courier New" w:hAnsi="Courier New" w:cs="Courier New"/>
+          <w:lang w:val="en-GB"/>
+        </w:rPr>
+        <w:br/>
+        <w:t xml:space="preserve">        to cope with such long instructions.""")</w:t>
+      </w:r>
+      <w:r>
+        <w:rPr>
+          <w:rFonts w:ascii="Courier New" w:eastAsia="Courier New" w:hAnsi="Courier New" w:cs="Courier New"/>
+          <w:lang w:val="en-GB"/>
+        </w:rPr>
+        <w:br/>
+        <w:t xml:space="preserve">        what_next()</w:t>
+      </w:r>
+      <w:r>
+        <w:rPr>
+          <w:rFonts w:ascii="Courier New" w:eastAsia="Courier New" w:hAnsi="Courier New" w:cs="Courier New"/>
+          <w:lang w:val="en-GB"/>
+        </w:rPr>
+        <w:br/>
+      </w:r>
+      <w:r>
+        <w:rPr>
+          <w:rFonts w:ascii="Courier New" w:eastAsia="Courier New" w:hAnsi="Courier New" w:cs="Courier New"/>
+          <w:lang w:val="en-GB"/>
+        </w:rPr>
+        <w:br/>
+        <w:t xml:space="preserve">    # ADD</w:t>
+      </w:r>
+      <w:r>
+        <w:rPr>
+          <w:rFonts w:ascii="Courier New" w:eastAsia="Courier New" w:hAnsi="Courier New" w:cs="Courier New"/>
+          <w:lang w:val="en-GB"/>
+        </w:rPr>
+        <w:br/>
+        <w:t xml:space="preserve">    elif next_action == "A":</w:t>
+      </w:r>
+      <w:r>
+        <w:rPr>
+          <w:rFonts w:ascii="Courier New" w:eastAsia="Courier New" w:hAnsi="Courier New" w:cs="Courier New"/>
+          <w:lang w:val="en-GB"/>
+        </w:rPr>
+        <w:br/>
+        <w:t xml:space="preserve">        add_robot(n)</w:t>
+      </w:r>
+      <w:r>
+        <w:rPr>
+          <w:rFonts w:ascii="Courier New" w:eastAsia="Courier New" w:hAnsi="Courier New" w:cs="Courier New"/>
+          <w:lang w:val="en-GB"/>
+        </w:rPr>
+        <w:br/>
+      </w:r>
+      <w:r>
+        <w:rPr>
+          <w:rFonts w:ascii="Courier New" w:eastAsia="Courier New" w:hAnsi="Courier New" w:cs="Courier New"/>
+          <w:lang w:val="en-GB"/>
+        </w:rPr>
+        <w:br/>
+        <w:t xml:space="preserve">    # REMOVE</w:t>
+      </w:r>
+      <w:r>
+        <w:rPr>
+          <w:rFonts w:ascii="Courier New" w:eastAsia="Courier New" w:hAnsi="Courier New" w:cs="Courier New"/>
+          <w:lang w:val="en-GB"/>
+        </w:rPr>
+        <w:br/>
+        <w:t xml:space="preserve">    elif next_action == "R":</w:t>
+      </w:r>
+      <w:r>
+        <w:rPr>
+          <w:rFonts w:ascii="Courier New" w:eastAsia="Courier New" w:hAnsi="Courier New" w:cs="Courier New"/>
+          <w:lang w:val="en-GB"/>
+        </w:rPr>
+        <w:br/>
+        <w:t xml:space="preserve">        remove_robot(n)</w:t>
+      </w:r>
+      <w:r>
+        <w:rPr>
+          <w:rFonts w:ascii="Courier New" w:eastAsia="Courier New" w:hAnsi="Courier New" w:cs="Courier New"/>
+          <w:lang w:val="en-GB"/>
+        </w:rPr>
+        <w:br/>
+      </w:r>
+      <w:r>
+        <w:rPr>
+          <w:rFonts w:ascii="Courier New" w:eastAsia="Courier New" w:hAnsi="Courier New" w:cs="Courier New"/>
+          <w:lang w:val="en-GB"/>
+        </w:rPr>
+        <w:br/>
+        <w:t xml:space="preserve">    # CHANGE</w:t>
       </w:r>
       <w:r>
         <w:rPr>
@@ -2643,195 +2931,296 @@
           <w:lang w:val="en-GB"/>
         </w:rPr>
         <w:lastRenderedPageBreak/>
-        <w:t xml:space="preserve">    # ----Output initial number of human workers (m)</w:t>
-      </w:r>
-      <w:r>
-        <w:rPr>
-          <w:rFonts w:ascii="Courier New" w:eastAsia="Courier New" w:hAnsi="Courier New" w:cs="Courier New"/>
-          <w:lang w:val="en-GB"/>
-        </w:rPr>
-        <w:br/>
-      </w:r>
-      <w:r>
-        <w:rPr>
-          <w:rFonts w:ascii="Courier New" w:eastAsia="Courier New" w:hAnsi="Courier New" w:cs="Courier New"/>
-          <w:lang w:val="en-GB"/>
-        </w:rPr>
-        <w:br/>
-        <w:t xml:space="preserve">    print(f"\nOK, Here are your {m} slaves!\n")</w:t>
-      </w:r>
-      <w:r>
-        <w:rPr>
-          <w:rFonts w:ascii="Courier New" w:eastAsia="Courier New" w:hAnsi="Courier New" w:cs="Courier New"/>
-          <w:lang w:val="en-GB"/>
-        </w:rPr>
-        <w:br/>
-        <w:t xml:space="preserve">    human_list = ["Human_" + str(counter) for counter in range(1, m + 1)]</w:t>
-      </w:r>
-      <w:r>
-        <w:rPr>
-          <w:rFonts w:ascii="Courier New" w:eastAsia="Courier New" w:hAnsi="Courier New" w:cs="Courier New"/>
-          <w:lang w:val="en-GB"/>
-        </w:rPr>
-        <w:br/>
-        <w:t xml:space="preserve">    human_dict = {human: "Idle" for human in human_list}</w:t>
-      </w:r>
-      <w:r>
-        <w:rPr>
-          <w:rFonts w:ascii="Courier New" w:eastAsia="Courier New" w:hAnsi="Courier New" w:cs="Courier New"/>
-          <w:lang w:val="en-GB"/>
-        </w:rPr>
-        <w:br/>
-        <w:t xml:space="preserve">    for counter in range(1, m + 1):</w:t>
-      </w:r>
-      <w:r>
-        <w:rPr>
-          <w:rFonts w:ascii="Courier New" w:eastAsia="Courier New" w:hAnsi="Courier New" w:cs="Courier New"/>
-          <w:lang w:val="en-GB"/>
-        </w:rPr>
-        <w:br/>
-        <w:t xml:space="preserve">        if (counter - 1) % 5 == 0:</w:t>
-      </w:r>
-      <w:r>
-        <w:rPr>
-          <w:rFonts w:ascii="Courier New" w:eastAsia="Courier New" w:hAnsi="Courier New" w:cs="Courier New"/>
-          <w:lang w:val="en-GB"/>
-        </w:rPr>
-        <w:br/>
-        <w:t xml:space="preserve">            print("\n")</w:t>
-      </w:r>
-      <w:r>
-        <w:rPr>
-          <w:rFonts w:ascii="Courier New" w:eastAsia="Courier New" w:hAnsi="Courier New" w:cs="Courier New"/>
-          <w:lang w:val="en-GB"/>
-        </w:rPr>
-        <w:br/>
-        <w:t xml:space="preserve">        else:</w:t>
-      </w:r>
-      <w:r>
-        <w:rPr>
-          <w:rFonts w:ascii="Courier New" w:eastAsia="Courier New" w:hAnsi="Courier New" w:cs="Courier New"/>
-          <w:lang w:val="en-GB"/>
-        </w:rPr>
-        <w:br/>
-        <w:t xml:space="preserve">            pass</w:t>
-      </w:r>
-      <w:r>
-        <w:rPr>
-          <w:rFonts w:ascii="Courier New" w:eastAsia="Courier New" w:hAnsi="Courier New" w:cs="Courier New"/>
-          <w:lang w:val="en-GB"/>
-        </w:rPr>
-        <w:br/>
-        <w:t xml:space="preserve">        if counter &lt; 10:</w:t>
-      </w:r>
-      <w:r>
-        <w:rPr>
-          <w:rFonts w:ascii="Courier New" w:eastAsia="Courier New" w:hAnsi="Courier New" w:cs="Courier New"/>
-          <w:lang w:val="en-GB"/>
-        </w:rPr>
-        <w:br/>
-        <w:t xml:space="preserve">            print(f"[Human {counter}  : Idle]  ", end="")</w:t>
-      </w:r>
-      <w:r>
-        <w:rPr>
-          <w:rFonts w:ascii="Courier New" w:eastAsia="Courier New" w:hAnsi="Courier New" w:cs="Courier New"/>
-          <w:lang w:val="en-GB"/>
-        </w:rPr>
-        <w:br/>
-        <w:t xml:space="preserve">        else:</w:t>
-      </w:r>
-      <w:r>
-        <w:rPr>
-          <w:rFonts w:ascii="Courier New" w:eastAsia="Courier New" w:hAnsi="Courier New" w:cs="Courier New"/>
-          <w:lang w:val="en-GB"/>
-        </w:rPr>
-        <w:br/>
-        <w:t xml:space="preserve">            print(f"[Human {counter} : Idle]  ", end="")</w:t>
-      </w:r>
-      <w:r>
-        <w:rPr>
-          <w:rFonts w:ascii="Courier New" w:eastAsia="Courier New" w:hAnsi="Courier New" w:cs="Courier New"/>
-          <w:lang w:val="en-GB"/>
-        </w:rPr>
-        <w:br/>
-      </w:r>
-      <w:r>
-        <w:rPr>
-          <w:rFonts w:ascii="Courier New" w:eastAsia="Courier New" w:hAnsi="Courier New" w:cs="Courier New"/>
-          <w:lang w:val="en-GB"/>
-        </w:rPr>
-        <w:br/>
-        <w:t xml:space="preserve">    input("\n\nPress Enter to continue...")</w:t>
-      </w:r>
-      <w:r>
-        <w:rPr>
-          <w:rFonts w:ascii="Courier New" w:eastAsia="Courier New" w:hAnsi="Courier New" w:cs="Courier New"/>
-          <w:lang w:val="en-GB"/>
-        </w:rPr>
-        <w:br/>
-      </w:r>
-      <w:r>
-        <w:rPr>
-          <w:rFonts w:ascii="Courier New" w:eastAsia="Courier New" w:hAnsi="Courier New" w:cs="Courier New"/>
-          <w:lang w:val="en-GB"/>
-        </w:rPr>
-        <w:br/>
-      </w:r>
-      <w:r>
-        <w:rPr>
-          <w:rFonts w:ascii="Courier New" w:eastAsia="Courier New" w:hAnsi="Courier New" w:cs="Courier New"/>
-          <w:lang w:val="en-GB"/>
-        </w:rPr>
-        <w:br/>
-        <w:t># Function to get user to choose an action</w:t>
-      </w:r>
-      <w:r>
-        <w:rPr>
-          <w:rFonts w:ascii="Courier New" w:eastAsia="Courier New" w:hAnsi="Courier New" w:cs="Courier New"/>
-          <w:lang w:val="en-GB"/>
-        </w:rPr>
-        <w:br/>
-        <w:t>def what_next():</w:t>
-      </w:r>
-      <w:r>
-        <w:rPr>
-          <w:rFonts w:ascii="Courier New" w:eastAsia="Courier New" w:hAnsi="Courier New" w:cs="Courier New"/>
-          <w:lang w:val="en-GB"/>
-        </w:rPr>
-        <w:br/>
-        <w:t xml:space="preserve">    print()</w:t>
-      </w:r>
-      <w:r>
-        <w:rPr>
-          <w:rFonts w:ascii="Courier New" w:eastAsia="Courier New" w:hAnsi="Courier New" w:cs="Courier New"/>
-          <w:lang w:val="en-GB"/>
-        </w:rPr>
-        <w:br/>
-        <w:t xml:space="preserve">    next_action = input("Please choose an action (or press H to get Help)").upper()</w:t>
-      </w:r>
-      <w:r>
-        <w:rPr>
-          <w:rFonts w:ascii="Courier New" w:eastAsia="Courier New" w:hAnsi="Courier New" w:cs="Courier New"/>
-          <w:lang w:val="en-GB"/>
-        </w:rPr>
-        <w:br/>
-        <w:t xml:space="preserve">    if len(next_action) &gt; 8:</w:t>
-      </w:r>
-      <w:r>
-        <w:rPr>
-          <w:rFonts w:ascii="Courier New" w:eastAsia="Courier New" w:hAnsi="Courier New" w:cs="Courier New"/>
-          <w:lang w:val="en-GB"/>
-        </w:rPr>
-        <w:br/>
-        <w:t xml:space="preserve">        print("""Sorry, this user interface has not been designed</w:t>
-      </w:r>
-      <w:r>
-        <w:rPr>
-          <w:rFonts w:ascii="Courier New" w:eastAsia="Courier New" w:hAnsi="Courier New" w:cs="Courier New"/>
-          <w:lang w:val="en-GB"/>
-        </w:rPr>
-        <w:br/>
-        <w:t xml:space="preserve">        to cope with such long instructions.""")</w:t>
+        <w:t xml:space="preserve">    elif next_action == "C":</w:t>
+      </w:r>
+      <w:r>
+        <w:rPr>
+          <w:rFonts w:ascii="Courier New" w:eastAsia="Courier New" w:hAnsi="Courier New" w:cs="Courier New"/>
+          <w:lang w:val="en-GB"/>
+        </w:rPr>
+        <w:br/>
+        <w:t xml:space="preserve">        change_status()</w:t>
+      </w:r>
+      <w:r>
+        <w:rPr>
+          <w:rFonts w:ascii="Courier New" w:eastAsia="Courier New" w:hAnsi="Courier New" w:cs="Courier New"/>
+          <w:lang w:val="en-GB"/>
+        </w:rPr>
+        <w:br/>
+      </w:r>
+      <w:r>
+        <w:rPr>
+          <w:rFonts w:ascii="Courier New" w:eastAsia="Courier New" w:hAnsi="Courier New" w:cs="Courier New"/>
+          <w:lang w:val="en-GB"/>
+        </w:rPr>
+        <w:br/>
+        <w:t xml:space="preserve">    # EMPLOY</w:t>
+      </w:r>
+      <w:r>
+        <w:rPr>
+          <w:rFonts w:ascii="Courier New" w:eastAsia="Courier New" w:hAnsi="Courier New" w:cs="Courier New"/>
+          <w:lang w:val="en-GB"/>
+        </w:rPr>
+        <w:br/>
+        <w:t xml:space="preserve">    elif next_action == "E":</w:t>
+      </w:r>
+      <w:r>
+        <w:rPr>
+          <w:rFonts w:ascii="Courier New" w:eastAsia="Courier New" w:hAnsi="Courier New" w:cs="Courier New"/>
+          <w:lang w:val="en-GB"/>
+        </w:rPr>
+        <w:br/>
+        <w:t xml:space="preserve">        employ_worker(m)</w:t>
+      </w:r>
+      <w:r>
+        <w:rPr>
+          <w:rFonts w:ascii="Courier New" w:eastAsia="Courier New" w:hAnsi="Courier New" w:cs="Courier New"/>
+          <w:lang w:val="en-GB"/>
+        </w:rPr>
+        <w:br/>
+      </w:r>
+      <w:r>
+        <w:rPr>
+          <w:rFonts w:ascii="Courier New" w:eastAsia="Courier New" w:hAnsi="Courier New" w:cs="Courier New"/>
+          <w:lang w:val="en-GB"/>
+        </w:rPr>
+        <w:br/>
+        <w:t xml:space="preserve">    # FIRE</w:t>
+      </w:r>
+      <w:r>
+        <w:rPr>
+          <w:rFonts w:ascii="Courier New" w:eastAsia="Courier New" w:hAnsi="Courier New" w:cs="Courier New"/>
+          <w:lang w:val="en-GB"/>
+        </w:rPr>
+        <w:br/>
+        <w:t xml:space="preserve">    elif next_action == "F":</w:t>
+      </w:r>
+      <w:r>
+        <w:rPr>
+          <w:rFonts w:ascii="Courier New" w:eastAsia="Courier New" w:hAnsi="Courier New" w:cs="Courier New"/>
+          <w:lang w:val="en-GB"/>
+        </w:rPr>
+        <w:br/>
+        <w:t xml:space="preserve">        fire_worker(m)</w:t>
+      </w:r>
+      <w:r>
+        <w:rPr>
+          <w:rFonts w:ascii="Courier New" w:eastAsia="Courier New" w:hAnsi="Courier New" w:cs="Courier New"/>
+          <w:lang w:val="en-GB"/>
+        </w:rPr>
+        <w:br/>
+      </w:r>
+      <w:r>
+        <w:rPr>
+          <w:rFonts w:ascii="Courier New" w:eastAsia="Courier New" w:hAnsi="Courier New" w:cs="Courier New"/>
+          <w:lang w:val="en-GB"/>
+        </w:rPr>
+        <w:br/>
+        <w:t xml:space="preserve">    # MANAGE</w:t>
+      </w:r>
+      <w:r>
+        <w:rPr>
+          <w:rFonts w:ascii="Courier New" w:eastAsia="Courier New" w:hAnsi="Courier New" w:cs="Courier New"/>
+          <w:lang w:val="en-GB"/>
+        </w:rPr>
+        <w:br/>
+        <w:t xml:space="preserve">    elif next_action == "M":</w:t>
+      </w:r>
+      <w:r>
+        <w:rPr>
+          <w:rFonts w:ascii="Courier New" w:eastAsia="Courier New" w:hAnsi="Courier New" w:cs="Courier New"/>
+          <w:lang w:val="en-GB"/>
+        </w:rPr>
+        <w:br/>
+        <w:t xml:space="preserve">        monitor_status()</w:t>
+      </w:r>
+      <w:r>
+        <w:rPr>
+          <w:rFonts w:ascii="Courier New" w:eastAsia="Courier New" w:hAnsi="Courier New" w:cs="Courier New"/>
+          <w:lang w:val="en-GB"/>
+        </w:rPr>
+        <w:br/>
+      </w:r>
+      <w:r>
+        <w:rPr>
+          <w:rFonts w:ascii="Courier New" w:eastAsia="Courier New" w:hAnsi="Courier New" w:cs="Courier New"/>
+          <w:lang w:val="en-GB"/>
+        </w:rPr>
+        <w:br/>
+        <w:t xml:space="preserve">    # ORDER</w:t>
+      </w:r>
+      <w:r>
+        <w:rPr>
+          <w:rFonts w:ascii="Courier New" w:eastAsia="Courier New" w:hAnsi="Courier New" w:cs="Courier New"/>
+          <w:lang w:val="en-GB"/>
+        </w:rPr>
+        <w:br/>
+        <w:t xml:space="preserve">    elif next_action == "O":</w:t>
+      </w:r>
+      <w:r>
+        <w:rPr>
+          <w:rFonts w:ascii="Courier New" w:eastAsia="Courier New" w:hAnsi="Courier New" w:cs="Courier New"/>
+          <w:lang w:val="en-GB"/>
+        </w:rPr>
+        <w:br/>
+        <w:t xml:space="preserve">        order()</w:t>
+      </w:r>
+      <w:r>
+        <w:rPr>
+          <w:rFonts w:ascii="Courier New" w:eastAsia="Courier New" w:hAnsi="Courier New" w:cs="Courier New"/>
+          <w:lang w:val="en-GB"/>
+        </w:rPr>
+        <w:br/>
+      </w:r>
+      <w:r>
+        <w:rPr>
+          <w:rFonts w:ascii="Courier New" w:eastAsia="Courier New" w:hAnsi="Courier New" w:cs="Courier New"/>
+          <w:lang w:val="en-GB"/>
+        </w:rPr>
+        <w:br/>
+        <w:t xml:space="preserve">    # LOG</w:t>
+      </w:r>
+      <w:r>
+        <w:rPr>
+          <w:rFonts w:ascii="Courier New" w:eastAsia="Courier New" w:hAnsi="Courier New" w:cs="Courier New"/>
+          <w:lang w:val="en-GB"/>
+        </w:rPr>
+        <w:br/>
+        <w:t xml:space="preserve">    elif next_action == "L":</w:t>
+      </w:r>
+      <w:r>
+        <w:rPr>
+          <w:rFonts w:ascii="Courier New" w:eastAsia="Courier New" w:hAnsi="Courier New" w:cs="Courier New"/>
+          <w:lang w:val="en-GB"/>
+        </w:rPr>
+        <w:br/>
+        <w:t xml:space="preserve">        log_tasks()</w:t>
+      </w:r>
+      <w:r>
+        <w:rPr>
+          <w:rFonts w:ascii="Courier New" w:eastAsia="Courier New" w:hAnsi="Courier New" w:cs="Courier New"/>
+          <w:lang w:val="en-GB"/>
+        </w:rPr>
+        <w:br/>
+      </w:r>
+      <w:r>
+        <w:rPr>
+          <w:rFonts w:ascii="Courier New" w:eastAsia="Courier New" w:hAnsi="Courier New" w:cs="Courier New"/>
+          <w:lang w:val="en-GB"/>
+        </w:rPr>
+        <w:br/>
+        <w:t xml:space="preserve">    # TRACK</w:t>
+      </w:r>
+      <w:r>
+        <w:rPr>
+          <w:rFonts w:ascii="Courier New" w:eastAsia="Courier New" w:hAnsi="Courier New" w:cs="Courier New"/>
+          <w:lang w:val="en-GB"/>
+        </w:rPr>
+        <w:br/>
+        <w:t xml:space="preserve">    elif next_action == "T":</w:t>
+      </w:r>
+      <w:r>
+        <w:rPr>
+          <w:rFonts w:ascii="Courier New" w:eastAsia="Courier New" w:hAnsi="Courier New" w:cs="Courier New"/>
+          <w:lang w:val="en-GB"/>
+        </w:rPr>
+        <w:br/>
+        <w:t xml:space="preserve">        track_progress()</w:t>
+      </w:r>
+      <w:r>
+        <w:rPr>
+          <w:rFonts w:ascii="Courier New" w:eastAsia="Courier New" w:hAnsi="Courier New" w:cs="Courier New"/>
+          <w:lang w:val="en-GB"/>
+        </w:rPr>
+        <w:br/>
+        <w:t xml:space="preserve">        </w:t>
+      </w:r>
+      <w:r>
+        <w:rPr>
+          <w:rFonts w:ascii="Courier New" w:eastAsia="Courier New" w:hAnsi="Courier New" w:cs="Courier New"/>
+          <w:lang w:val="en-GB"/>
+        </w:rPr>
+        <w:br/>
+        <w:t xml:space="preserve">    # HELP</w:t>
+      </w:r>
+      <w:r>
+        <w:rPr>
+          <w:rFonts w:ascii="Courier New" w:eastAsia="Courier New" w:hAnsi="Courier New" w:cs="Courier New"/>
+          <w:lang w:val="en-GB"/>
+        </w:rPr>
+        <w:br/>
+        <w:t xml:space="preserve">    elif next_action == "H":</w:t>
+      </w:r>
+      <w:r>
+        <w:rPr>
+          <w:rFonts w:ascii="Courier New" w:eastAsia="Courier New" w:hAnsi="Courier New" w:cs="Courier New"/>
+          <w:lang w:val="en-GB"/>
+        </w:rPr>
+        <w:br/>
+        <w:t xml:space="preserve">        get_help()</w:t>
+      </w:r>
+      <w:r>
+        <w:rPr>
+          <w:rFonts w:ascii="Courier New" w:eastAsia="Courier New" w:hAnsi="Courier New" w:cs="Courier New"/>
+          <w:lang w:val="en-GB"/>
+        </w:rPr>
+        <w:br/>
+      </w:r>
+      <w:r>
+        <w:rPr>
+          <w:rFonts w:ascii="Courier New" w:eastAsia="Courier New" w:hAnsi="Courier New" w:cs="Courier New"/>
+          <w:lang w:val="en-GB"/>
+        </w:rPr>
+        <w:br/>
+        <w:t xml:space="preserve">    # QUIT</w:t>
+      </w:r>
+      <w:r>
+        <w:rPr>
+          <w:rFonts w:ascii="Courier New" w:eastAsia="Courier New" w:hAnsi="Courier New" w:cs="Courier New"/>
+          <w:lang w:val="en-GB"/>
+        </w:rPr>
+        <w:br/>
+        <w:t xml:space="preserve">    elif next_action == "Q":</w:t>
+      </w:r>
+      <w:r>
+        <w:rPr>
+          <w:rFonts w:ascii="Courier New" w:eastAsia="Courier New" w:hAnsi="Courier New" w:cs="Courier New"/>
+          <w:lang w:val="en-GB"/>
+        </w:rPr>
+        <w:br/>
+        <w:t xml:space="preserve">        quit_program()</w:t>
+      </w:r>
+      <w:r>
+        <w:rPr>
+          <w:rFonts w:ascii="Courier New" w:eastAsia="Courier New" w:hAnsi="Courier New" w:cs="Courier New"/>
+          <w:lang w:val="en-GB"/>
+        </w:rPr>
+        <w:br/>
+        <w:t xml:space="preserve">        </w:t>
+      </w:r>
+      <w:r>
+        <w:rPr>
+          <w:rFonts w:ascii="Courier New" w:eastAsia="Courier New" w:hAnsi="Courier New" w:cs="Courier New"/>
+          <w:lang w:val="en-GB"/>
+        </w:rPr>
+        <w:br/>
+        <w:t xml:space="preserve">    else:</w:t>
+      </w:r>
+      <w:r>
+        <w:rPr>
+          <w:rFonts w:ascii="Courier New" w:eastAsia="Courier New" w:hAnsi="Courier New" w:cs="Courier New"/>
+          <w:lang w:val="en-GB"/>
+        </w:rPr>
+        <w:br/>
+        <w:t xml:space="preserve">        print("Sorry, I don't think that's a valid option.")</w:t>
+      </w:r>
+      <w:r>
+        <w:rPr>
+          <w:rFonts w:ascii="Courier New" w:eastAsia="Courier New" w:hAnsi="Courier New" w:cs="Courier New"/>
+          <w:lang w:val="en-GB"/>
+        </w:rPr>
+        <w:br/>
+        <w:t xml:space="preserve">        print("Any feedback should be directed to our team.")</w:t>
       </w:r>
       <w:r>
         <w:rPr>
@@ -2854,85 +3243,7 @@
           <w:lang w:val="en-GB"/>
         </w:rPr>
         <w:br/>
-        <w:t xml:space="preserve">    # ADD</w:t>
-      </w:r>
-      <w:r>
-        <w:rPr>
-          <w:rFonts w:ascii="Courier New" w:eastAsia="Courier New" w:hAnsi="Courier New" w:cs="Courier New"/>
-          <w:lang w:val="en-GB"/>
-        </w:rPr>
-        <w:br/>
-        <w:t xml:space="preserve">    elif next_action == "A":</w:t>
-      </w:r>
-      <w:r>
-        <w:rPr>
-          <w:rFonts w:ascii="Courier New" w:eastAsia="Courier New" w:hAnsi="Courier New" w:cs="Courier New"/>
-          <w:lang w:val="en-GB"/>
-        </w:rPr>
-        <w:br/>
-        <w:t xml:space="preserve">        add_robot(n)</w:t>
-      </w:r>
-      <w:r>
-        <w:rPr>
-          <w:rFonts w:ascii="Courier New" w:eastAsia="Courier New" w:hAnsi="Courier New" w:cs="Courier New"/>
-          <w:lang w:val="en-GB"/>
-        </w:rPr>
-        <w:br/>
-      </w:r>
-      <w:r>
-        <w:rPr>
-          <w:rFonts w:ascii="Courier New" w:eastAsia="Courier New" w:hAnsi="Courier New" w:cs="Courier New"/>
-          <w:lang w:val="en-GB"/>
-        </w:rPr>
-        <w:br/>
-        <w:t xml:space="preserve">    # REMOVE</w:t>
-      </w:r>
-      <w:r>
-        <w:rPr>
-          <w:rFonts w:ascii="Courier New" w:eastAsia="Courier New" w:hAnsi="Courier New" w:cs="Courier New"/>
-          <w:lang w:val="en-GB"/>
-        </w:rPr>
-        <w:br/>
-        <w:t xml:space="preserve">    elif next_action == "R":</w:t>
-      </w:r>
-      <w:r>
-        <w:rPr>
-          <w:rFonts w:ascii="Courier New" w:eastAsia="Courier New" w:hAnsi="Courier New" w:cs="Courier New"/>
-          <w:lang w:val="en-GB"/>
-        </w:rPr>
-        <w:br/>
-        <w:t xml:space="preserve">        remove_robot(n)</w:t>
-      </w:r>
-      <w:r>
-        <w:rPr>
-          <w:rFonts w:ascii="Courier New" w:eastAsia="Courier New" w:hAnsi="Courier New" w:cs="Courier New"/>
-          <w:lang w:val="en-GB"/>
-        </w:rPr>
-        <w:br/>
-      </w:r>
-      <w:r>
-        <w:rPr>
-          <w:rFonts w:ascii="Courier New" w:eastAsia="Courier New" w:hAnsi="Courier New" w:cs="Courier New"/>
-          <w:lang w:val="en-GB"/>
-        </w:rPr>
-        <w:br/>
-        <w:t xml:space="preserve">    # CHANGE</w:t>
-      </w:r>
-      <w:r>
-        <w:rPr>
-          <w:rFonts w:ascii="Courier New" w:eastAsia="Courier New" w:hAnsi="Courier New" w:cs="Courier New"/>
-          <w:lang w:val="en-GB"/>
-        </w:rPr>
-        <w:br/>
-        <w:t xml:space="preserve">    elif next_action == "C":</w:t>
-      </w:r>
-      <w:r>
-        <w:rPr>
-          <w:rFonts w:ascii="Courier New" w:eastAsia="Courier New" w:hAnsi="Courier New" w:cs="Courier New"/>
-          <w:lang w:val="en-GB"/>
-        </w:rPr>
-        <w:br/>
-        <w:t xml:space="preserve">        change_status()</w:t>
+        <w:t># Instructions for Supervisor</w:t>
       </w:r>
       <w:r>
         <w:rPr>
@@ -2947,274 +3258,977 @@
           <w:lang w:val="en-GB"/>
         </w:rPr>
         <w:lastRenderedPageBreak/>
-        <w:br/>
-        <w:t xml:space="preserve">    # EMPLOY</w:t>
-      </w:r>
-      <w:r>
-        <w:rPr>
-          <w:rFonts w:ascii="Courier New" w:eastAsia="Courier New" w:hAnsi="Courier New" w:cs="Courier New"/>
-          <w:lang w:val="en-GB"/>
-        </w:rPr>
-        <w:br/>
-        <w:t xml:space="preserve">    elif next_action == "E":</w:t>
-      </w:r>
-      <w:r>
-        <w:rPr>
-          <w:rFonts w:ascii="Courier New" w:eastAsia="Courier New" w:hAnsi="Courier New" w:cs="Courier New"/>
-          <w:lang w:val="en-GB"/>
-        </w:rPr>
-        <w:br/>
-        <w:t xml:space="preserve">        employ_worker(m)</w:t>
-      </w:r>
-      <w:r>
-        <w:rPr>
-          <w:rFonts w:ascii="Courier New" w:eastAsia="Courier New" w:hAnsi="Courier New" w:cs="Courier New"/>
-          <w:lang w:val="en-GB"/>
-        </w:rPr>
-        <w:br/>
-      </w:r>
-      <w:r>
-        <w:rPr>
-          <w:rFonts w:ascii="Courier New" w:eastAsia="Courier New" w:hAnsi="Courier New" w:cs="Courier New"/>
-          <w:lang w:val="en-GB"/>
-        </w:rPr>
-        <w:br/>
-        <w:t xml:space="preserve">    # FIRE</w:t>
-      </w:r>
-      <w:r>
-        <w:rPr>
-          <w:rFonts w:ascii="Courier New" w:eastAsia="Courier New" w:hAnsi="Courier New" w:cs="Courier New"/>
-          <w:lang w:val="en-GB"/>
-        </w:rPr>
-        <w:br/>
-        <w:t xml:space="preserve">    elif next_action == "F":</w:t>
-      </w:r>
-      <w:r>
-        <w:rPr>
-          <w:rFonts w:ascii="Courier New" w:eastAsia="Courier New" w:hAnsi="Courier New" w:cs="Courier New"/>
-          <w:lang w:val="en-GB"/>
-        </w:rPr>
-        <w:br/>
-        <w:t xml:space="preserve">        fire_worker(m)</w:t>
-      </w:r>
-      <w:r>
-        <w:rPr>
-          <w:rFonts w:ascii="Courier New" w:eastAsia="Courier New" w:hAnsi="Courier New" w:cs="Courier New"/>
-          <w:lang w:val="en-GB"/>
-        </w:rPr>
-        <w:br/>
-      </w:r>
-      <w:r>
-        <w:rPr>
-          <w:rFonts w:ascii="Courier New" w:eastAsia="Courier New" w:hAnsi="Courier New" w:cs="Courier New"/>
-          <w:lang w:val="en-GB"/>
-        </w:rPr>
-        <w:br/>
-        <w:t xml:space="preserve">    # MANAGE</w:t>
-      </w:r>
-      <w:r>
-        <w:rPr>
-          <w:rFonts w:ascii="Courier New" w:eastAsia="Courier New" w:hAnsi="Courier New" w:cs="Courier New"/>
-          <w:lang w:val="en-GB"/>
-        </w:rPr>
-        <w:br/>
-        <w:t xml:space="preserve">    elif next_action == "M":</w:t>
-      </w:r>
-      <w:r>
-        <w:rPr>
-          <w:rFonts w:ascii="Courier New" w:eastAsia="Courier New" w:hAnsi="Courier New" w:cs="Courier New"/>
-          <w:lang w:val="en-GB"/>
-        </w:rPr>
-        <w:br/>
-        <w:t xml:space="preserve">        monitor_status()</w:t>
-      </w:r>
-      <w:r>
-        <w:rPr>
-          <w:rFonts w:ascii="Courier New" w:eastAsia="Courier New" w:hAnsi="Courier New" w:cs="Courier New"/>
-          <w:lang w:val="en-GB"/>
-        </w:rPr>
-        <w:br/>
-      </w:r>
-      <w:r>
-        <w:rPr>
-          <w:rFonts w:ascii="Courier New" w:eastAsia="Courier New" w:hAnsi="Courier New" w:cs="Courier New"/>
-          <w:lang w:val="en-GB"/>
-        </w:rPr>
-        <w:br/>
-        <w:t xml:space="preserve">    # ORDER</w:t>
-      </w:r>
-      <w:r>
-        <w:rPr>
-          <w:rFonts w:ascii="Courier New" w:eastAsia="Courier New" w:hAnsi="Courier New" w:cs="Courier New"/>
-          <w:lang w:val="en-GB"/>
-        </w:rPr>
-        <w:br/>
-        <w:t xml:space="preserve">    elif next_action == "O":</w:t>
-      </w:r>
-      <w:r>
-        <w:rPr>
-          <w:rFonts w:ascii="Courier New" w:eastAsia="Courier New" w:hAnsi="Courier New" w:cs="Courier New"/>
-          <w:lang w:val="en-GB"/>
-        </w:rPr>
-        <w:br/>
-        <w:t xml:space="preserve">        order()</w:t>
-      </w:r>
-      <w:r>
-        <w:rPr>
-          <w:rFonts w:ascii="Courier New" w:eastAsia="Courier New" w:hAnsi="Courier New" w:cs="Courier New"/>
-          <w:lang w:val="en-GB"/>
-        </w:rPr>
-        <w:br/>
-      </w:r>
-      <w:r>
-        <w:rPr>
-          <w:rFonts w:ascii="Courier New" w:eastAsia="Courier New" w:hAnsi="Courier New" w:cs="Courier New"/>
-          <w:lang w:val="en-GB"/>
-        </w:rPr>
-        <w:br/>
-        <w:t xml:space="preserve">    # LOG</w:t>
-      </w:r>
-      <w:r>
-        <w:rPr>
-          <w:rFonts w:ascii="Courier New" w:eastAsia="Courier New" w:hAnsi="Courier New" w:cs="Courier New"/>
-          <w:lang w:val="en-GB"/>
-        </w:rPr>
-        <w:br/>
-        <w:t xml:space="preserve">    elif next_action == "L":</w:t>
-      </w:r>
-      <w:r>
-        <w:rPr>
-          <w:rFonts w:ascii="Courier New" w:eastAsia="Courier New" w:hAnsi="Courier New" w:cs="Courier New"/>
-          <w:lang w:val="en-GB"/>
-        </w:rPr>
-        <w:br/>
-        <w:t xml:space="preserve">        log_tasks()</w:t>
-      </w:r>
-      <w:r>
-        <w:rPr>
-          <w:rFonts w:ascii="Courier New" w:eastAsia="Courier New" w:hAnsi="Courier New" w:cs="Courier New"/>
-          <w:lang w:val="en-GB"/>
-        </w:rPr>
-        <w:br/>
-      </w:r>
-      <w:r>
-        <w:rPr>
-          <w:rFonts w:ascii="Courier New" w:eastAsia="Courier New" w:hAnsi="Courier New" w:cs="Courier New"/>
-          <w:lang w:val="en-GB"/>
-        </w:rPr>
-        <w:br/>
-        <w:t xml:space="preserve">    # TRACK</w:t>
-      </w:r>
-      <w:r>
-        <w:rPr>
-          <w:rFonts w:ascii="Courier New" w:eastAsia="Courier New" w:hAnsi="Courier New" w:cs="Courier New"/>
-          <w:lang w:val="en-GB"/>
-        </w:rPr>
-        <w:br/>
-        <w:t xml:space="preserve">    elif next_action == "T":</w:t>
-      </w:r>
-      <w:r>
-        <w:rPr>
-          <w:rFonts w:ascii="Courier New" w:eastAsia="Courier New" w:hAnsi="Courier New" w:cs="Courier New"/>
-          <w:lang w:val="en-GB"/>
-        </w:rPr>
-        <w:br/>
-        <w:t xml:space="preserve">        track_progress()</w:t>
-      </w:r>
-      <w:r>
-        <w:rPr>
-          <w:rFonts w:ascii="Courier New" w:eastAsia="Courier New" w:hAnsi="Courier New" w:cs="Courier New"/>
-          <w:lang w:val="en-GB"/>
-        </w:rPr>
-        <w:br/>
-        <w:t xml:space="preserve">        </w:t>
-      </w:r>
-      <w:r>
-        <w:rPr>
-          <w:rFonts w:ascii="Courier New" w:eastAsia="Courier New" w:hAnsi="Courier New" w:cs="Courier New"/>
-          <w:lang w:val="en-GB"/>
-        </w:rPr>
-        <w:br/>
-        <w:t xml:space="preserve">    # HELP</w:t>
-      </w:r>
-      <w:r>
-        <w:rPr>
-          <w:rFonts w:ascii="Courier New" w:eastAsia="Courier New" w:hAnsi="Courier New" w:cs="Courier New"/>
-          <w:lang w:val="en-GB"/>
-        </w:rPr>
-        <w:br/>
-        <w:t xml:space="preserve">    elif next_action == "H":</w:t>
-      </w:r>
-      <w:r>
-        <w:rPr>
-          <w:rFonts w:ascii="Courier New" w:eastAsia="Courier New" w:hAnsi="Courier New" w:cs="Courier New"/>
-          <w:lang w:val="en-GB"/>
-        </w:rPr>
-        <w:br/>
-        <w:t xml:space="preserve">        get_help()</w:t>
-      </w:r>
-      <w:r>
-        <w:rPr>
-          <w:rFonts w:ascii="Courier New" w:eastAsia="Courier New" w:hAnsi="Courier New" w:cs="Courier New"/>
-          <w:lang w:val="en-GB"/>
-        </w:rPr>
-        <w:br/>
-      </w:r>
-      <w:r>
-        <w:rPr>
-          <w:rFonts w:ascii="Courier New" w:eastAsia="Courier New" w:hAnsi="Courier New" w:cs="Courier New"/>
-          <w:lang w:val="en-GB"/>
-        </w:rPr>
-        <w:br/>
-        <w:t xml:space="preserve">    # QUIT</w:t>
-      </w:r>
-      <w:r>
-        <w:rPr>
-          <w:rFonts w:ascii="Courier New" w:eastAsia="Courier New" w:hAnsi="Courier New" w:cs="Courier New"/>
-          <w:lang w:val="en-GB"/>
-        </w:rPr>
-        <w:br/>
-        <w:t xml:space="preserve">    elif next_action == "Q":</w:t>
-      </w:r>
-      <w:r>
-        <w:rPr>
-          <w:rFonts w:ascii="Courier New" w:eastAsia="Courier New" w:hAnsi="Courier New" w:cs="Courier New"/>
-          <w:lang w:val="en-GB"/>
-        </w:rPr>
-        <w:br/>
-        <w:t xml:space="preserve">        quit_program()</w:t>
-      </w:r>
-      <w:r>
-        <w:rPr>
-          <w:rFonts w:ascii="Courier New" w:eastAsia="Courier New" w:hAnsi="Courier New" w:cs="Courier New"/>
-          <w:lang w:val="en-GB"/>
-        </w:rPr>
-        <w:br/>
-        <w:t xml:space="preserve">        </w:t>
-      </w:r>
-      <w:r>
-        <w:rPr>
-          <w:rFonts w:ascii="Courier New" w:eastAsia="Courier New" w:hAnsi="Courier New" w:cs="Courier New"/>
-          <w:lang w:val="en-GB"/>
-        </w:rPr>
-        <w:br/>
-        <w:t xml:space="preserve">    else:</w:t>
-      </w:r>
-      <w:r>
-        <w:rPr>
-          <w:rFonts w:ascii="Courier New" w:eastAsia="Courier New" w:hAnsi="Courier New" w:cs="Courier New"/>
-          <w:lang w:val="en-GB"/>
-        </w:rPr>
-        <w:br/>
-        <w:t xml:space="preserve">        print("Sorry, I don't think that's a valid option.")</w:t>
-      </w:r>
-      <w:r>
-        <w:rPr>
-          <w:rFonts w:ascii="Courier New" w:eastAsia="Courier New" w:hAnsi="Courier New" w:cs="Courier New"/>
-          <w:lang w:val="en-GB"/>
-        </w:rPr>
-        <w:br/>
-        <w:t xml:space="preserve">        print("Any feedback should be directed to our team.")</w:t>
+        <w:t># Accessed by pressing H within what_next() function</w:t>
+      </w:r>
+      <w:r>
+        <w:rPr>
+          <w:rFonts w:ascii="Courier New" w:eastAsia="Courier New" w:hAnsi="Courier New" w:cs="Courier New"/>
+          <w:lang w:val="en-GB"/>
+        </w:rPr>
+        <w:br/>
+        <w:t>def instructions():</w:t>
+      </w:r>
+      <w:r>
+        <w:rPr>
+          <w:rFonts w:ascii="Courier New" w:eastAsia="Courier New" w:hAnsi="Courier New" w:cs="Courier New"/>
+          <w:lang w:val="en-GB"/>
+        </w:rPr>
+        <w:br/>
+        <w:t xml:space="preserve">    print((</w:t>
+      </w:r>
+      <w:r>
+        <w:rPr>
+          <w:rFonts w:ascii="Courier New" w:eastAsia="Courier New" w:hAnsi="Courier New" w:cs="Courier New"/>
+          <w:lang w:val="en-GB"/>
+        </w:rPr>
+        <w:br/>
+        <w:t xml:space="preserve">    '\n\n    - - Instructions for how to oversee production - -  \n' </w:t>
+      </w:r>
+      <w:r>
+        <w:rPr>
+          <w:rFonts w:ascii="Courier New" w:eastAsia="Courier New" w:hAnsi="Courier New" w:cs="Courier New"/>
+          <w:lang w:val="en-GB"/>
+        </w:rPr>
+        <w:br/>
+        <w:t xml:space="preserve">    '                    at                                      \n'</w:t>
+      </w:r>
+      <w:r>
+        <w:rPr>
+          <w:rFonts w:ascii="Courier New" w:eastAsia="Courier New" w:hAnsi="Courier New" w:cs="Courier New"/>
+          <w:lang w:val="en-GB"/>
+        </w:rPr>
+        <w:br/>
+        <w:t xml:space="preserve">    '    - -  Ro-Ro-Ro-Your-Bots Incorporated: - -               \n'</w:t>
+      </w:r>
+      <w:r>
+        <w:rPr>
+          <w:rFonts w:ascii="Courier New" w:eastAsia="Courier New" w:hAnsi="Courier New" w:cs="Courier New"/>
+          <w:lang w:val="en-GB"/>
+        </w:rPr>
+        <w:br/>
+        <w:t xml:space="preserve">    '\n                                                          \n'</w:t>
+      </w:r>
+      <w:r>
+        <w:rPr>
+          <w:rFonts w:ascii="Courier New" w:eastAsia="Courier New" w:hAnsi="Courier New" w:cs="Courier New"/>
+          <w:lang w:val="en-GB"/>
+        </w:rPr>
+        <w:br/>
+        <w:t xml:space="preserve">    ' When prompted as to what options are available to you,     \n'</w:t>
+      </w:r>
+      <w:r>
+        <w:rPr>
+          <w:rFonts w:ascii="Courier New" w:eastAsia="Courier New" w:hAnsi="Courier New" w:cs="Courier New"/>
+          <w:lang w:val="en-GB"/>
+        </w:rPr>
+        <w:br/>
+        <w:t xml:space="preserve">    '     press a key from these available alternatives          \n'</w:t>
+      </w:r>
+      <w:r>
+        <w:rPr>
+          <w:rFonts w:ascii="Courier New" w:eastAsia="Courier New" w:hAnsi="Courier New" w:cs="Courier New"/>
+          <w:lang w:val="en-GB"/>
+        </w:rPr>
+        <w:br/>
+        <w:t xml:space="preserve">    '          to select from its sub-menu:                      \n'</w:t>
+      </w:r>
+      <w:r>
+        <w:rPr>
+          <w:rFonts w:ascii="Courier New" w:eastAsia="Courier New" w:hAnsi="Courier New" w:cs="Courier New"/>
+          <w:lang w:val="en-GB"/>
+        </w:rPr>
+        <w:br/>
+        <w:t xml:space="preserve">    '\n                                                          \n'</w:t>
+      </w:r>
+      <w:r>
+        <w:rPr>
+          <w:rFonts w:ascii="Courier New" w:eastAsia="Courier New" w:hAnsi="Courier New" w:cs="Courier New"/>
+          <w:lang w:val="en-GB"/>
+        </w:rPr>
+        <w:br/>
+        <w:t xml:space="preserve">    '[A] = ADD                   [E] = EMPLOY                    \n'</w:t>
+      </w:r>
+      <w:r>
+        <w:rPr>
+          <w:rFonts w:ascii="Courier New" w:eastAsia="Courier New" w:hAnsi="Courier New" w:cs="Courier New"/>
+          <w:lang w:val="en-GB"/>
+        </w:rPr>
+        <w:br/>
+        <w:t xml:space="preserve">    '      Add Robot(s)                Employ Worker(s)          \n'</w:t>
+      </w:r>
+      <w:r>
+        <w:rPr>
+          <w:rFonts w:ascii="Courier New" w:eastAsia="Courier New" w:hAnsi="Courier New" w:cs="Courier New"/>
+          <w:lang w:val="en-GB"/>
+        </w:rPr>
+        <w:br/>
+        <w:t xml:space="preserve">    '\n                                                          \n'</w:t>
+      </w:r>
+      <w:r>
+        <w:rPr>
+          <w:rFonts w:ascii="Courier New" w:eastAsia="Courier New" w:hAnsi="Courier New" w:cs="Courier New"/>
+          <w:lang w:val="en-GB"/>
+        </w:rPr>
+        <w:br/>
+        <w:t xml:space="preserve">    '[R] = REMOVE                [F] = FIRE                      \n'</w:t>
+      </w:r>
+      <w:r>
+        <w:rPr>
+          <w:rFonts w:ascii="Courier New" w:eastAsia="Courier New" w:hAnsi="Courier New" w:cs="Courier New"/>
+          <w:lang w:val="en-GB"/>
+        </w:rPr>
+        <w:br/>
+        <w:t xml:space="preserve">    '      Remove Robot(s)             Fire Worker(s)            \n'</w:t>
+      </w:r>
+      <w:r>
+        <w:rPr>
+          <w:rFonts w:ascii="Courier New" w:eastAsia="Courier New" w:hAnsi="Courier New" w:cs="Courier New"/>
+          <w:lang w:val="en-GB"/>
+        </w:rPr>
+        <w:br/>
+        <w:t xml:space="preserve">    '\n                                                          \n'</w:t>
+      </w:r>
+      <w:r>
+        <w:rPr>
+          <w:rFonts w:ascii="Courier New" w:eastAsia="Courier New" w:hAnsi="Courier New" w:cs="Courier New"/>
+          <w:lang w:val="en-GB"/>
+        </w:rPr>
+        <w:br/>
+        <w:t xml:space="preserve">    '[C] = CHANGE                [M] = MANAGE                    \n'</w:t>
+      </w:r>
+      <w:r>
+        <w:rPr>
+          <w:rFonts w:ascii="Courier New" w:eastAsia="Courier New" w:hAnsi="Courier New" w:cs="Courier New"/>
+          <w:lang w:val="en-GB"/>
+        </w:rPr>
+        <w:br/>
+        <w:t xml:space="preserve">    '      Change Robot Status         Manage Worker Status      \n'</w:t>
+      </w:r>
+      <w:r>
+        <w:rPr>
+          <w:rFonts w:ascii="Courier New" w:eastAsia="Courier New" w:hAnsi="Courier New" w:cs="Courier New"/>
+          <w:lang w:val="en-GB"/>
+        </w:rPr>
+        <w:br/>
+        <w:t xml:space="preserve">    '\n                                                          \n'</w:t>
+      </w:r>
+      <w:r>
+        <w:rPr>
+          <w:rFonts w:ascii="Courier New" w:eastAsia="Courier New" w:hAnsi="Courier New" w:cs="Courier New"/>
+          <w:lang w:val="en-GB"/>
+        </w:rPr>
+        <w:br/>
+        <w:t xml:space="preserve">    '[O] = ORDER                                                 \n'</w:t>
+      </w:r>
+      <w:r>
+        <w:rPr>
+          <w:rFonts w:ascii="Courier New" w:eastAsia="Courier New" w:hAnsi="Courier New" w:cs="Courier New"/>
+          <w:lang w:val="en-GB"/>
+        </w:rPr>
+        <w:br/>
+        <w:t xml:space="preserve">    '      Order To Carry Out Task                               \n'</w:t>
+      </w:r>
+      <w:r>
+        <w:rPr>
+          <w:rFonts w:ascii="Courier New" w:eastAsia="Courier New" w:hAnsi="Courier New" w:cs="Courier New"/>
+          <w:lang w:val="en-GB"/>
+        </w:rPr>
+        <w:br/>
+      </w:r>
+      <w:r>
+        <w:rPr>
+          <w:rFonts w:ascii="Courier New" w:eastAsia="Courier New" w:hAnsi="Courier New" w:cs="Courier New"/>
+          <w:lang w:val="en-GB"/>
+        </w:rPr>
+        <w:lastRenderedPageBreak/>
+        <w:t xml:space="preserve">    '\n                                                          \n'</w:t>
+      </w:r>
+      <w:r>
+        <w:rPr>
+          <w:rFonts w:ascii="Courier New" w:eastAsia="Courier New" w:hAnsi="Courier New" w:cs="Courier New"/>
+          <w:lang w:val="en-GB"/>
+        </w:rPr>
+        <w:br/>
+        <w:t xml:space="preserve">    '[L] = LOG                   [T] = TRACK                     \n'</w:t>
+      </w:r>
+      <w:r>
+        <w:rPr>
+          <w:rFonts w:ascii="Courier New" w:eastAsia="Courier New" w:hAnsi="Courier New" w:cs="Courier New"/>
+          <w:lang w:val="en-GB"/>
+        </w:rPr>
+        <w:br/>
+        <w:t xml:space="preserve">    '      Log Tasks                   Track progress            \n'</w:t>
+      </w:r>
+      <w:r>
+        <w:rPr>
+          <w:rFonts w:ascii="Courier New" w:eastAsia="Courier New" w:hAnsi="Courier New" w:cs="Courier New"/>
+          <w:lang w:val="en-GB"/>
+        </w:rPr>
+        <w:br/>
+        <w:t xml:space="preserve">    '\n                                                          \n'</w:t>
+      </w:r>
+      <w:r>
+        <w:rPr>
+          <w:rFonts w:ascii="Courier New" w:eastAsia="Courier New" w:hAnsi="Courier New" w:cs="Courier New"/>
+          <w:lang w:val="en-GB"/>
+        </w:rPr>
+        <w:br/>
+        <w:t xml:space="preserve">    '[H] = HELP !!!              [Q] = QUIT                      \n'</w:t>
+      </w:r>
+      <w:r>
+        <w:rPr>
+          <w:rFonts w:ascii="Courier New" w:eastAsia="Courier New" w:hAnsi="Courier New" w:cs="Courier New"/>
+          <w:lang w:val="en-GB"/>
+        </w:rPr>
+        <w:br/>
+        <w:t xml:space="preserve">    '      Display further             Resign your position      \n'</w:t>
+      </w:r>
+      <w:r>
+        <w:rPr>
+          <w:rFonts w:ascii="Courier New" w:eastAsia="Courier New" w:hAnsi="Courier New" w:cs="Courier New"/>
+          <w:lang w:val="en-GB"/>
+        </w:rPr>
+        <w:br/>
+        <w:t xml:space="preserve">    '       instructions                &amp; END PROGRAM !          \n'))</w:t>
+      </w:r>
+      <w:r>
+        <w:rPr>
+          <w:rFonts w:ascii="Courier New" w:eastAsia="Courier New" w:hAnsi="Courier New" w:cs="Courier New"/>
+          <w:lang w:val="en-GB"/>
+        </w:rPr>
+        <w:br/>
+      </w:r>
+      <w:r>
+        <w:rPr>
+          <w:rFonts w:ascii="Courier New" w:eastAsia="Courier New" w:hAnsi="Courier New" w:cs="Courier New"/>
+          <w:lang w:val="en-GB"/>
+        </w:rPr>
+        <w:br/>
+      </w:r>
+      <w:r>
+        <w:rPr>
+          <w:rFonts w:ascii="Courier New" w:eastAsia="Courier New" w:hAnsi="Courier New" w:cs="Courier New"/>
+          <w:lang w:val="en-GB"/>
+        </w:rPr>
+        <w:br/>
+        <w:t># Function to add robot</w:t>
+      </w:r>
+      <w:r>
+        <w:rPr>
+          <w:rFonts w:ascii="Courier New" w:eastAsia="Courier New" w:hAnsi="Courier New" w:cs="Courier New"/>
+          <w:lang w:val="en-GB"/>
+        </w:rPr>
+        <w:br/>
+        <w:t># Accessed by pressing A within what_next() function</w:t>
+      </w:r>
+      <w:r>
+        <w:rPr>
+          <w:rFonts w:ascii="Courier New" w:eastAsia="Courier New" w:hAnsi="Courier New" w:cs="Courier New"/>
+          <w:lang w:val="en-GB"/>
+        </w:rPr>
+        <w:br/>
+        <w:t>def add_robot(n):</w:t>
+      </w:r>
+      <w:r>
+        <w:rPr>
+          <w:rFonts w:ascii="Courier New" w:eastAsia="Courier New" w:hAnsi="Courier New" w:cs="Courier New"/>
+          <w:lang w:val="en-GB"/>
+        </w:rPr>
+        <w:br/>
+        <w:t xml:space="preserve">    n += 1</w:t>
+      </w:r>
+      <w:r>
+        <w:rPr>
+          <w:rFonts w:ascii="Courier New" w:eastAsia="Courier New" w:hAnsi="Courier New" w:cs="Courier New"/>
+          <w:lang w:val="en-GB"/>
+        </w:rPr>
+        <w:br/>
+      </w:r>
+      <w:r>
+        <w:rPr>
+          <w:rFonts w:ascii="Courier New" w:eastAsia="Courier New" w:hAnsi="Courier New" w:cs="Courier New"/>
+          <w:lang w:val="en-GB"/>
+        </w:rPr>
+        <w:br/>
+      </w:r>
+      <w:r>
+        <w:rPr>
+          <w:rFonts w:ascii="Courier New" w:eastAsia="Courier New" w:hAnsi="Courier New" w:cs="Courier New"/>
+          <w:lang w:val="en-GB"/>
+        </w:rPr>
+        <w:br/>
+        <w:t># Function to remove robot.</w:t>
+      </w:r>
+      <w:r>
+        <w:rPr>
+          <w:rFonts w:ascii="Courier New" w:eastAsia="Courier New" w:hAnsi="Courier New" w:cs="Courier New"/>
+          <w:lang w:val="en-GB"/>
+        </w:rPr>
+        <w:br/>
+        <w:t># Accessed by pressing R within what_next() function</w:t>
+      </w:r>
+      <w:r>
+        <w:rPr>
+          <w:rFonts w:ascii="Courier New" w:eastAsia="Courier New" w:hAnsi="Courier New" w:cs="Courier New"/>
+          <w:lang w:val="en-GB"/>
+        </w:rPr>
+        <w:br/>
+        <w:t>def remove_robot(n):</w:t>
+      </w:r>
+      <w:r>
+        <w:rPr>
+          <w:rFonts w:ascii="Courier New" w:eastAsia="Courier New" w:hAnsi="Courier New" w:cs="Courier New"/>
+          <w:lang w:val="en-GB"/>
+        </w:rPr>
+        <w:br/>
+        <w:t xml:space="preserve">    n -= 1</w:t>
+      </w:r>
+      <w:r>
+        <w:rPr>
+          <w:rFonts w:ascii="Courier New" w:eastAsia="Courier New" w:hAnsi="Courier New" w:cs="Courier New"/>
+          <w:lang w:val="en-GB"/>
+        </w:rPr>
+        <w:br/>
+      </w:r>
+      <w:r>
+        <w:rPr>
+          <w:rFonts w:ascii="Courier New" w:eastAsia="Courier New" w:hAnsi="Courier New" w:cs="Courier New"/>
+          <w:lang w:val="en-GB"/>
+        </w:rPr>
+        <w:br/>
+      </w:r>
+      <w:r>
+        <w:rPr>
+          <w:rFonts w:ascii="Courier New" w:eastAsia="Courier New" w:hAnsi="Courier New" w:cs="Courier New"/>
+          <w:lang w:val="en-GB"/>
+        </w:rPr>
+        <w:br/>
+        <w:t># Function to change status of a robot:</w:t>
+      </w:r>
+      <w:r>
+        <w:rPr>
+          <w:rFonts w:ascii="Courier New" w:eastAsia="Courier New" w:hAnsi="Courier New" w:cs="Courier New"/>
+          <w:lang w:val="en-GB"/>
+        </w:rPr>
+        <w:br/>
+        <w:t># Accessed by pressing C within what_next() function</w:t>
+      </w:r>
+      <w:r>
+        <w:rPr>
+          <w:rFonts w:ascii="Courier New" w:eastAsia="Courier New" w:hAnsi="Courier New" w:cs="Courier New"/>
+          <w:lang w:val="en-GB"/>
+        </w:rPr>
+        <w:br/>
+        <w:t># statuses available = idle / working / finished task</w:t>
+      </w:r>
+      <w:r>
+        <w:rPr>
+          <w:rFonts w:ascii="Courier New" w:eastAsia="Courier New" w:hAnsi="Courier New" w:cs="Courier New"/>
+          <w:lang w:val="en-GB"/>
+        </w:rPr>
+        <w:br/>
+        <w:t>def change_status():</w:t>
+      </w:r>
+      <w:r>
+        <w:rPr>
+          <w:rFonts w:ascii="Courier New" w:eastAsia="Courier New" w:hAnsi="Courier New" w:cs="Courier New"/>
+          <w:lang w:val="en-GB"/>
+        </w:rPr>
+        <w:br/>
+        <w:t xml:space="preserve">    pass</w:t>
+      </w:r>
+      <w:r>
+        <w:rPr>
+          <w:rFonts w:ascii="Courier New" w:eastAsia="Courier New" w:hAnsi="Courier New" w:cs="Courier New"/>
+          <w:lang w:val="en-GB"/>
+        </w:rPr>
+        <w:br/>
+      </w:r>
+      <w:r>
+        <w:rPr>
+          <w:rFonts w:ascii="Courier New" w:eastAsia="Courier New" w:hAnsi="Courier New" w:cs="Courier New"/>
+          <w:lang w:val="en-GB"/>
+        </w:rPr>
+        <w:br/>
+      </w:r>
+      <w:r>
+        <w:rPr>
+          <w:rFonts w:ascii="Courier New" w:eastAsia="Courier New" w:hAnsi="Courier New" w:cs="Courier New"/>
+          <w:lang w:val="en-GB"/>
+        </w:rPr>
+        <w:br/>
+        <w:t># Function to employ new worker.</w:t>
+      </w:r>
+      <w:r>
+        <w:rPr>
+          <w:rFonts w:ascii="Courier New" w:eastAsia="Courier New" w:hAnsi="Courier New" w:cs="Courier New"/>
+          <w:lang w:val="en-GB"/>
+        </w:rPr>
+        <w:br/>
+        <w:t># Accessed by pressing E within what_next() function</w:t>
+      </w:r>
+      <w:r>
+        <w:rPr>
+          <w:rFonts w:ascii="Courier New" w:eastAsia="Courier New" w:hAnsi="Courier New" w:cs="Courier New"/>
+          <w:lang w:val="en-GB"/>
+        </w:rPr>
+        <w:br/>
+        <w:t>def employ_worker(m):</w:t>
+      </w:r>
+      <w:r>
+        <w:rPr>
+          <w:rFonts w:ascii="Courier New" w:eastAsia="Courier New" w:hAnsi="Courier New" w:cs="Courier New"/>
+          <w:lang w:val="en-GB"/>
+        </w:rPr>
+        <w:br/>
+        <w:t xml:space="preserve">    m += 1</w:t>
+      </w:r>
+      <w:r>
+        <w:rPr>
+          <w:rFonts w:ascii="Courier New" w:eastAsia="Courier New" w:hAnsi="Courier New" w:cs="Courier New"/>
+          <w:lang w:val="en-GB"/>
+        </w:rPr>
+        <w:br/>
+      </w:r>
+      <w:r>
+        <w:rPr>
+          <w:rFonts w:ascii="Courier New" w:eastAsia="Courier New" w:hAnsi="Courier New" w:cs="Courier New"/>
+          <w:lang w:val="en-GB"/>
+        </w:rPr>
+        <w:br/>
+      </w:r>
+      <w:r>
+        <w:rPr>
+          <w:rFonts w:ascii="Courier New" w:eastAsia="Courier New" w:hAnsi="Courier New" w:cs="Courier New"/>
+          <w:lang w:val="en-GB"/>
+        </w:rPr>
+        <w:br/>
+      </w:r>
+      <w:r>
+        <w:rPr>
+          <w:rFonts w:ascii="Courier New" w:eastAsia="Courier New" w:hAnsi="Courier New" w:cs="Courier New"/>
+          <w:lang w:val="en-GB"/>
+        </w:rPr>
+        <w:lastRenderedPageBreak/>
+        <w:t># Function to fire a worker.</w:t>
+      </w:r>
+      <w:r>
+        <w:rPr>
+          <w:rFonts w:ascii="Courier New" w:eastAsia="Courier New" w:hAnsi="Courier New" w:cs="Courier New"/>
+          <w:lang w:val="en-GB"/>
+        </w:rPr>
+        <w:br/>
+        <w:t># Accessed by pressing F within what_next() function</w:t>
+      </w:r>
+      <w:r>
+        <w:rPr>
+          <w:rFonts w:ascii="Courier New" w:eastAsia="Courier New" w:hAnsi="Courier New" w:cs="Courier New"/>
+          <w:lang w:val="en-GB"/>
+        </w:rPr>
+        <w:br/>
+        <w:t>def fire_worker(m):</w:t>
+      </w:r>
+      <w:r>
+        <w:rPr>
+          <w:rFonts w:ascii="Courier New" w:eastAsia="Courier New" w:hAnsi="Courier New" w:cs="Courier New"/>
+          <w:lang w:val="en-GB"/>
+        </w:rPr>
+        <w:br/>
+        <w:t xml:space="preserve">    m -= 1</w:t>
+      </w:r>
+      <w:r>
+        <w:rPr>
+          <w:rFonts w:ascii="Courier New" w:eastAsia="Courier New" w:hAnsi="Courier New" w:cs="Courier New"/>
+          <w:lang w:val="en-GB"/>
+        </w:rPr>
+        <w:br/>
+      </w:r>
+      <w:r>
+        <w:rPr>
+          <w:rFonts w:ascii="Courier New" w:eastAsia="Courier New" w:hAnsi="Courier New" w:cs="Courier New"/>
+          <w:lang w:val="en-GB"/>
+        </w:rPr>
+        <w:br/>
+      </w:r>
+      <w:r>
+        <w:rPr>
+          <w:rFonts w:ascii="Courier New" w:eastAsia="Courier New" w:hAnsi="Courier New" w:cs="Courier New"/>
+          <w:lang w:val="en-GB"/>
+        </w:rPr>
+        <w:br/>
+        <w:t># Function to manage worker</w:t>
+      </w:r>
+      <w:r>
+        <w:rPr>
+          <w:rFonts w:ascii="Courier New" w:eastAsia="Courier New" w:hAnsi="Courier New" w:cs="Courier New"/>
+          <w:lang w:val="en-GB"/>
+        </w:rPr>
+        <w:br/>
+        <w:t># Accessed by pressing M within what_next() function</w:t>
+      </w:r>
+      <w:r>
+        <w:rPr>
+          <w:rFonts w:ascii="Courier New" w:eastAsia="Courier New" w:hAnsi="Courier New" w:cs="Courier New"/>
+          <w:lang w:val="en-GB"/>
+        </w:rPr>
+        <w:br/>
+        <w:t># statuses available = idle / working / finished task</w:t>
+      </w:r>
+      <w:r>
+        <w:rPr>
+          <w:rFonts w:ascii="Courier New" w:eastAsia="Courier New" w:hAnsi="Courier New" w:cs="Courier New"/>
+          <w:lang w:val="en-GB"/>
+        </w:rPr>
+        <w:br/>
+        <w:t>def manage_worker():</w:t>
+      </w:r>
+      <w:r>
+        <w:rPr>
+          <w:rFonts w:ascii="Courier New" w:eastAsia="Courier New" w:hAnsi="Courier New" w:cs="Courier New"/>
+          <w:lang w:val="en-GB"/>
+        </w:rPr>
+        <w:br/>
+        <w:t xml:space="preserve">    pass</w:t>
+      </w:r>
+      <w:r>
+        <w:rPr>
+          <w:rFonts w:ascii="Courier New" w:eastAsia="Courier New" w:hAnsi="Courier New" w:cs="Courier New"/>
+          <w:lang w:val="en-GB"/>
+        </w:rPr>
+        <w:br/>
+      </w:r>
+      <w:r>
+        <w:rPr>
+          <w:rFonts w:ascii="Courier New" w:eastAsia="Courier New" w:hAnsi="Courier New" w:cs="Courier New"/>
+          <w:lang w:val="en-GB"/>
+        </w:rPr>
+        <w:br/>
+        <w:t># Function to order available robots and workers to carry out tasks.</w:t>
+      </w:r>
+      <w:r>
+        <w:rPr>
+          <w:rFonts w:ascii="Courier New" w:eastAsia="Courier New" w:hAnsi="Courier New" w:cs="Courier New"/>
+          <w:lang w:val="en-GB"/>
+        </w:rPr>
+        <w:br/>
+        <w:t># Accessed by pressing O within what_next() function</w:t>
+      </w:r>
+      <w:r>
+        <w:rPr>
+          <w:rFonts w:ascii="Courier New" w:eastAsia="Courier New" w:hAnsi="Courier New" w:cs="Courier New"/>
+          <w:lang w:val="en-GB"/>
+        </w:rPr>
+        <w:br/>
+        <w:t>def order_to_task():</w:t>
+      </w:r>
+      <w:r>
+        <w:rPr>
+          <w:rFonts w:ascii="Courier New" w:eastAsia="Courier New" w:hAnsi="Courier New" w:cs="Courier New"/>
+          <w:lang w:val="en-GB"/>
+        </w:rPr>
+        <w:br/>
+        <w:t xml:space="preserve">    pass</w:t>
+      </w:r>
+      <w:r>
+        <w:rPr>
+          <w:rFonts w:ascii="Courier New" w:eastAsia="Courier New" w:hAnsi="Courier New" w:cs="Courier New"/>
+          <w:lang w:val="en-GB"/>
+        </w:rPr>
+        <w:br/>
+      </w:r>
+      <w:r>
+        <w:rPr>
+          <w:rFonts w:ascii="Courier New" w:eastAsia="Courier New" w:hAnsi="Courier New" w:cs="Courier New"/>
+          <w:lang w:val="en-GB"/>
+        </w:rPr>
+        <w:br/>
+      </w:r>
+      <w:r>
+        <w:rPr>
+          <w:rFonts w:ascii="Courier New" w:eastAsia="Courier New" w:hAnsi="Courier New" w:cs="Courier New"/>
+          <w:lang w:val="en-GB"/>
+        </w:rPr>
+        <w:br/>
+        <w:t># Log tasks</w:t>
+      </w:r>
+      <w:r>
+        <w:rPr>
+          <w:rFonts w:ascii="Courier New" w:eastAsia="Courier New" w:hAnsi="Courier New" w:cs="Courier New"/>
+          <w:lang w:val="en-GB"/>
+        </w:rPr>
+        <w:br/>
+        <w:t># Accessed by pressing L within what_next() function</w:t>
+      </w:r>
+      <w:r>
+        <w:rPr>
+          <w:rFonts w:ascii="Courier New" w:eastAsia="Courier New" w:hAnsi="Courier New" w:cs="Courier New"/>
+          <w:lang w:val="en-GB"/>
+        </w:rPr>
+        <w:br/>
+        <w:t># Classify tasks as not started / in progress / completed</w:t>
+      </w:r>
+      <w:r>
+        <w:rPr>
+          <w:rFonts w:ascii="Courier New" w:eastAsia="Courier New" w:hAnsi="Courier New" w:cs="Courier New"/>
+          <w:lang w:val="en-GB"/>
+        </w:rPr>
+        <w:br/>
+        <w:t>def log_tasks():</w:t>
+      </w:r>
+      <w:r>
+        <w:rPr>
+          <w:rFonts w:ascii="Courier New" w:eastAsia="Courier New" w:hAnsi="Courier New" w:cs="Courier New"/>
+          <w:lang w:val="en-GB"/>
+        </w:rPr>
+        <w:br/>
+        <w:t xml:space="preserve">    pass</w:t>
+      </w:r>
+      <w:r>
+        <w:rPr>
+          <w:rFonts w:ascii="Courier New" w:eastAsia="Courier New" w:hAnsi="Courier New" w:cs="Courier New"/>
+          <w:lang w:val="en-GB"/>
+        </w:rPr>
+        <w:br/>
+      </w:r>
+      <w:r>
+        <w:rPr>
+          <w:rFonts w:ascii="Courier New" w:eastAsia="Courier New" w:hAnsi="Courier New" w:cs="Courier New"/>
+          <w:lang w:val="en-GB"/>
+        </w:rPr>
+        <w:br/>
+      </w:r>
+      <w:r>
+        <w:rPr>
+          <w:rFonts w:ascii="Courier New" w:eastAsia="Courier New" w:hAnsi="Courier New" w:cs="Courier New"/>
+          <w:lang w:val="en-GB"/>
+        </w:rPr>
+        <w:br/>
+        <w:t># Function to track progress of robots, workers and tasks</w:t>
+      </w:r>
+      <w:r>
+        <w:rPr>
+          <w:rFonts w:ascii="Courier New" w:eastAsia="Courier New" w:hAnsi="Courier New" w:cs="Courier New"/>
+          <w:lang w:val="en-GB"/>
+        </w:rPr>
+        <w:br/>
+        <w:t># Accessed by pressing T within what_next() function</w:t>
+      </w:r>
+      <w:r>
+        <w:rPr>
+          <w:rFonts w:ascii="Courier New" w:eastAsia="Courier New" w:hAnsi="Courier New" w:cs="Courier New"/>
+          <w:lang w:val="en-GB"/>
+        </w:rPr>
+        <w:br/>
+        <w:t># Should regularly update status and identify problems</w:t>
+      </w:r>
+      <w:r>
+        <w:rPr>
+          <w:rFonts w:ascii="Courier New" w:eastAsia="Courier New" w:hAnsi="Courier New" w:cs="Courier New"/>
+          <w:lang w:val="en-GB"/>
+        </w:rPr>
+        <w:br/>
+        <w:t># eg. Idle robots, idle workers, incomplete tasks.</w:t>
+      </w:r>
+      <w:r>
+        <w:rPr>
+          <w:rFonts w:ascii="Courier New" w:eastAsia="Courier New" w:hAnsi="Courier New" w:cs="Courier New"/>
+          <w:lang w:val="en-GB"/>
+        </w:rPr>
+        <w:br/>
+        <w:t>def monitor_status():</w:t>
+      </w:r>
+      <w:r>
+        <w:rPr>
+          <w:rFonts w:ascii="Courier New" w:eastAsia="Courier New" w:hAnsi="Courier New" w:cs="Courier New"/>
+          <w:lang w:val="en-GB"/>
+        </w:rPr>
+        <w:br/>
+        <w:t xml:space="preserve">    pass</w:t>
+      </w:r>
+      <w:r>
+        <w:rPr>
+          <w:rFonts w:ascii="Courier New" w:eastAsia="Courier New" w:hAnsi="Courier New" w:cs="Courier New"/>
+          <w:lang w:val="en-GB"/>
+        </w:rPr>
+        <w:br/>
+      </w:r>
+      <w:r>
+        <w:rPr>
+          <w:rFonts w:ascii="Courier New" w:eastAsia="Courier New" w:hAnsi="Courier New" w:cs="Courier New"/>
+          <w:lang w:val="en-GB"/>
+        </w:rPr>
+        <w:br/>
+        <w:t># Function to get help</w:t>
+      </w:r>
+      <w:r>
+        <w:rPr>
+          <w:rFonts w:ascii="Courier New" w:eastAsia="Courier New" w:hAnsi="Courier New" w:cs="Courier New"/>
+          <w:lang w:val="en-GB"/>
+        </w:rPr>
+        <w:br/>
+        <w:t># Accessed by pressing H within what_next() function</w:t>
+      </w:r>
+      <w:r>
+        <w:rPr>
+          <w:rFonts w:ascii="Courier New" w:eastAsia="Courier New" w:hAnsi="Courier New" w:cs="Courier New"/>
+          <w:lang w:val="en-GB"/>
+        </w:rPr>
+        <w:br/>
+        <w:t>def get_help():</w:t>
+      </w:r>
+      <w:r>
+        <w:rPr>
+          <w:rFonts w:ascii="Courier New" w:eastAsia="Courier New" w:hAnsi="Courier New" w:cs="Courier New"/>
+          <w:lang w:val="en-GB"/>
+        </w:rPr>
+        <w:br/>
+        <w:t xml:space="preserve">    print(("\n As supervisor at Ro-Ro-Ro-Your-Bots Incorporated\u00AE, you are charged with ensuring the production"</w:t>
+      </w:r>
+      <w:r>
+        <w:rPr>
+          <w:rFonts w:ascii="Courier New" w:eastAsia="Courier New" w:hAnsi="Courier New" w:cs="Courier New"/>
+          <w:lang w:val="en-GB"/>
+        </w:rPr>
+        <w:br/>
+        <w:t xml:space="preserve">           " of premium-quality robots.\n"</w:t>
+      </w:r>
+      <w:r>
+        <w:rPr>
+          <w:rFonts w:ascii="Courier New" w:eastAsia="Courier New" w:hAnsi="Courier New" w:cs="Courier New"/>
+          <w:lang w:val="en-GB"/>
+        </w:rPr>
+        <w:br/>
+        <w:t xml:space="preserve">           " You need to manage operations, including assigning </w:t>
+      </w:r>
+      <w:r>
+        <w:rPr>
+          <w:rFonts w:ascii="Courier New" w:eastAsia="Courier New" w:hAnsi="Courier New" w:cs="Courier New"/>
+          <w:lang w:val="en-GB"/>
+        </w:rPr>
+        <w:lastRenderedPageBreak/>
+        <w:t>tasks, monitoring the status of robots and work-ers,"</w:t>
+      </w:r>
+      <w:r>
+        <w:rPr>
+          <w:rFonts w:ascii="Courier New" w:eastAsia="Courier New" w:hAnsi="Courier New" w:cs="Courier New"/>
+          <w:lang w:val="en-GB"/>
+        </w:rPr>
+        <w:br/>
+        <w:t xml:space="preserve">           " and to track the progress of assembly.\n""</w:t>
+      </w:r>
+      <w:r>
+        <w:rPr>
+          <w:rFonts w:ascii="Courier New" w:eastAsia="Courier New" w:hAnsi="Courier New" w:cs="Courier New"/>
+          <w:lang w:val="en-GB"/>
+        </w:rPr>
+        <w:br/>
+        <w:t xml:space="preserve">           " Please memorise the following list of the tasks involved in manufacturing a Z-57-PrimBot:\n\n"</w:t>
+      </w:r>
+      <w:r>
+        <w:rPr>
+          <w:rFonts w:ascii="Courier New" w:eastAsia="Courier New" w:hAnsi="Courier New" w:cs="Courier New"/>
+          <w:lang w:val="en-GB"/>
+        </w:rPr>
+        <w:br/>
+        <w:t xml:space="preserve">           "   - SCREW the arms on\n"</w:t>
+      </w:r>
+      <w:r>
+        <w:rPr>
+          <w:rFonts w:ascii="Courier New" w:eastAsia="Courier New" w:hAnsi="Courier New" w:cs="Courier New"/>
+          <w:lang w:val="en-GB"/>
+        </w:rPr>
+        <w:br/>
+        <w:t xml:space="preserve">           "   - WELD the legs on\n"</w:t>
+      </w:r>
+      <w:r>
+        <w:rPr>
+          <w:rFonts w:ascii="Courier New" w:eastAsia="Courier New" w:hAnsi="Courier New" w:cs="Courier New"/>
+          <w:lang w:val="en-GB"/>
+        </w:rPr>
+        <w:br/>
+        <w:t xml:space="preserve">           "   - HAMMER the head on\n"</w:t>
+      </w:r>
+      <w:r>
+        <w:rPr>
+          <w:rFonts w:ascii="Courier New" w:eastAsia="Courier New" w:hAnsi="Courier New" w:cs="Courier New"/>
+          <w:lang w:val="en-GB"/>
+        </w:rPr>
+        <w:br/>
+        <w:t xml:space="preserve">           "   - POLISH the eyes\n"</w:t>
+      </w:r>
+      <w:r>
+        <w:rPr>
+          <w:rFonts w:ascii="Courier New" w:eastAsia="Courier New" w:hAnsi="Courier New" w:cs="Courier New"/>
+          <w:lang w:val="en-GB"/>
+        </w:rPr>
+        <w:br/>
+        <w:t xml:space="preserve">           "   - DRILL the ears\n"</w:t>
+      </w:r>
+      <w:r>
+        <w:rPr>
+          <w:rFonts w:ascii="Courier New" w:eastAsia="Courier New" w:hAnsi="Courier New" w:cs="Courier New"/>
+          <w:lang w:val="en-GB"/>
+        </w:rPr>
+        <w:br/>
+        <w:t xml:space="preserve">           "   - ATTACH the waste hose\n"</w:t>
+      </w:r>
+      <w:r>
+        <w:rPr>
+          <w:rFonts w:ascii="Courier New" w:eastAsia="Courier New" w:hAnsi="Courier New" w:cs="Courier New"/>
+          <w:lang w:val="en-GB"/>
+        </w:rPr>
+        <w:br/>
+        <w:t xml:space="preserve">           "   - TEST the functioning\n\n"</w:t>
+      </w:r>
+      <w:r>
+        <w:rPr>
+          <w:rFonts w:ascii="Courier New" w:eastAsia="Courier New" w:hAnsi="Courier New" w:cs="Courier New"/>
+          <w:lang w:val="en-GB"/>
+        </w:rPr>
+        <w:br/>
+        <w:t xml:space="preserve">           " (NB. It may occasionally be necessary to KNOCK some sense into the thing.)\n\n"</w:t>
+      </w:r>
+      <w:r>
+        <w:rPr>
+          <w:rFonts w:ascii="Courier New" w:eastAsia="Courier New" w:hAnsi="Courier New" w:cs="Courier New"/>
+          <w:lang w:val="en-GB"/>
+        </w:rPr>
+        <w:br/>
+        <w:t xml:space="preserve">           " Other tasks involved in running the plant include:\n\n"</w:t>
+      </w:r>
+      <w:r>
+        <w:rPr>
+          <w:rFonts w:ascii="Courier New" w:eastAsia="Courier New" w:hAnsi="Courier New" w:cs="Courier New"/>
+          <w:lang w:val="en-GB"/>
+        </w:rPr>
+        <w:br/>
+        <w:t xml:space="preserve">           "   - UNLOAD trucks using forklift\n"</w:t>
+      </w:r>
+      <w:r>
+        <w:rPr>
+          <w:rFonts w:ascii="Courier New" w:eastAsia="Courier New" w:hAnsi="Courier New" w:cs="Courier New"/>
+          <w:lang w:val="en-GB"/>
+        </w:rPr>
+        <w:br/>
+        <w:t xml:space="preserve">           "   - OPERATE the conveyor belt\n"</w:t>
+      </w:r>
+      <w:r>
+        <w:rPr>
+          <w:rFonts w:ascii="Courier New" w:eastAsia="Courier New" w:hAnsi="Courier New" w:cs="Courier New"/>
+          <w:lang w:val="en-GB"/>
+        </w:rPr>
+        <w:br/>
+        <w:t xml:space="preserve">           "   - BOX and ship the product\n"</w:t>
+      </w:r>
+      <w:r>
+        <w:rPr>
+          <w:rFonts w:ascii="Courier New" w:eastAsia="Courier New" w:hAnsi="Courier New" w:cs="Courier New"/>
+          <w:lang w:val="en-GB"/>
+        </w:rPr>
+        <w:br/>
+        <w:t xml:space="preserve">           "   - SWEEP the floors\n"</w:t>
+      </w:r>
+      <w:r>
+        <w:rPr>
+          <w:rFonts w:ascii="Courier New" w:eastAsia="Courier New" w:hAnsi="Courier New" w:cs="Courier New"/>
+          <w:lang w:val="en-GB"/>
+        </w:rPr>
+        <w:br/>
+        <w:t xml:space="preserve">           "   - MAKE cups of tea\n\n"</w:t>
+      </w:r>
+      <w:r>
+        <w:rPr>
+          <w:rFonts w:ascii="Courier New" w:eastAsia="Courier New" w:hAnsi="Courier New" w:cs="Courier New"/>
+          <w:lang w:val="en-GB"/>
+        </w:rPr>
+        <w:br/>
+        <w:t xml:space="preserve">           " At least once an hour someone is also required to stand on the balcony above the factory floor and"</w:t>
+      </w:r>
+      <w:r>
+        <w:rPr>
+          <w:rFonts w:ascii="Courier New" w:eastAsia="Courier New" w:hAnsi="Courier New" w:cs="Courier New"/>
+          <w:lang w:val="en-GB"/>
+        </w:rPr>
+        <w:br/>
+        <w:t xml:space="preserve">           " shout at everyone to work faster.\n"</w:t>
+      </w:r>
+      <w:r>
+        <w:rPr>
+          <w:rFonts w:ascii="Courier New" w:eastAsia="Courier New" w:hAnsi="Courier New" w:cs="Courier New"/>
+          <w:lang w:val="en-GB"/>
+        </w:rPr>
+        <w:br/>
+        <w:t xml:space="preserve">           " That particular job cannot be delegated.\n"</w:t>
+      </w:r>
+      <w:r>
+        <w:rPr>
+          <w:rFonts w:ascii="Courier New" w:eastAsia="Courier New" w:hAnsi="Courier New" w:cs="Courier New"/>
+          <w:lang w:val="en-GB"/>
+        </w:rPr>
+        <w:br/>
+      </w:r>
+      <w:r>
+        <w:rPr>
+          <w:rFonts w:ascii="Courier New" w:eastAsia="Courier New" w:hAnsi="Courier New" w:cs="Courier New"/>
+          <w:lang w:val="en-GB"/>
+        </w:rPr>
+        <w:br/>
+      </w:r>
+      <w:r>
+        <w:rPr>
+          <w:rFonts w:ascii="Courier New" w:eastAsia="Courier New" w:hAnsi="Courier New" w:cs="Courier New"/>
+          <w:lang w:val="en-GB"/>
+        </w:rPr>
+        <w:br/>
+        <w:t># Function to quit program</w:t>
+      </w:r>
+      <w:r>
+        <w:rPr>
+          <w:rFonts w:ascii="Courier New" w:eastAsia="Courier New" w:hAnsi="Courier New" w:cs="Courier New"/>
+          <w:lang w:val="en-GB"/>
+        </w:rPr>
+        <w:br/>
+        <w:t># Accessed by pressing Q within what_next() function</w:t>
+      </w:r>
+      <w:r>
+        <w:rPr>
+          <w:rFonts w:ascii="Courier New" w:eastAsia="Courier New" w:hAnsi="Courier New" w:cs="Courier New"/>
+          <w:lang w:val="en-GB"/>
+        </w:rPr>
+        <w:br/>
+        <w:t>def quit_program():</w:t>
+      </w:r>
+      <w:r>
+        <w:rPr>
+          <w:rFonts w:ascii="Courier New" w:eastAsia="Courier New" w:hAnsi="Courier New" w:cs="Courier New"/>
+          <w:lang w:val="en-GB"/>
+        </w:rPr>
+        <w:br/>
+        <w:t xml:space="preserve">    quit = input("Are you sure you want to quit? (Y/N)").upper()</w:t>
+      </w:r>
+      <w:r>
+        <w:rPr>
+          <w:rFonts w:ascii="Courier New" w:eastAsia="Courier New" w:hAnsi="Courier New" w:cs="Courier New"/>
+          <w:lang w:val="en-GB"/>
+        </w:rPr>
+        <w:br/>
+        <w:t xml:space="preserve">    if quit == "Y":</w:t>
+      </w:r>
+      <w:r>
+        <w:rPr>
+          <w:rFonts w:ascii="Courier New" w:eastAsia="Courier New" w:hAnsi="Courier New" w:cs="Courier New"/>
+          <w:lang w:val="en-GB"/>
+        </w:rPr>
+        <w:br/>
+        <w:t xml:space="preserve">        exit()</w:t>
+      </w:r>
+      <w:r>
+        <w:rPr>
+          <w:rFonts w:ascii="Courier New" w:eastAsia="Courier New" w:hAnsi="Courier New" w:cs="Courier New"/>
+          <w:lang w:val="en-GB"/>
+        </w:rPr>
+        <w:br/>
+        <w:t xml:space="preserve">    elif quit == "N":</w:t>
       </w:r>
       <w:r>
         <w:rPr>
@@ -3237,23 +4251,37 @@
           <w:lang w:val="en-GB"/>
         </w:rPr>
         <w:br/>
-        <w:t># Instructions for Supervisor</w:t>
-      </w:r>
-      <w:r>
-        <w:rPr>
-          <w:rFonts w:ascii="Courier New" w:eastAsia="Courier New" w:hAnsi="Courier New" w:cs="Courier New"/>
-          <w:lang w:val="en-GB"/>
-        </w:rPr>
-        <w:br/>
-        <w:t># Accessed by pressing H within what_next() function</w:t>
-      </w:r>
-      <w:r>
-        <w:rPr>
-          <w:rFonts w:ascii="Courier New" w:eastAsia="Courier New" w:hAnsi="Courier New" w:cs="Courier New"/>
-          <w:lang w:val="en-GB"/>
-        </w:rPr>
-        <w:br/>
-        <w:t>def instructions():</w:t>
+      </w:r>
+      <w:r>
+        <w:rPr>
+          <w:rFonts w:ascii="Courier New" w:eastAsia="Courier New" w:hAnsi="Courier New" w:cs="Courier New"/>
+          <w:lang w:val="en-GB"/>
+        </w:rPr>
+        <w:br/>
+        <w:t>################################# --- BODY OF PROGRAM --- ################################</w:t>
+      </w:r>
+      <w:r>
+        <w:rPr>
+          <w:rFonts w:ascii="Courier New" w:eastAsia="Courier New" w:hAnsi="Courier New" w:cs="Courier New"/>
+          <w:lang w:val="en-GB"/>
+        </w:rPr>
+        <w:br/>
+      </w:r>
+      <w:r>
+        <w:rPr>
+          <w:rFonts w:ascii="Courier New" w:eastAsia="Courier New" w:hAnsi="Courier New" w:cs="Courier New"/>
+          <w:lang w:val="en-GB"/>
+        </w:rPr>
+        <w:br/>
+        <w:t># Intro</w:t>
+      </w:r>
+      <w:r>
+        <w:rPr>
+          <w:rFonts w:ascii="Courier New" w:eastAsia="Courier New" w:hAnsi="Courier New" w:cs="Courier New"/>
+          <w:lang w:val="en-GB"/>
+        </w:rPr>
+        <w:br/>
+        <w:t>intro_function()</w:t>
       </w:r>
       <w:r>
         <w:rPr>
@@ -3268,1026 +4296,6 @@
           <w:lang w:val="en-GB"/>
         </w:rPr>
         <w:lastRenderedPageBreak/>
-        <w:t xml:space="preserve">    print((</w:t>
-      </w:r>
-      <w:r>
-        <w:rPr>
-          <w:rFonts w:ascii="Courier New" w:eastAsia="Courier New" w:hAnsi="Courier New" w:cs="Courier New"/>
-          <w:lang w:val="en-GB"/>
-        </w:rPr>
-        <w:br/>
-        <w:t xml:space="preserve">    '\n\n    - - Instructions for how to oversee production - -  \n' </w:t>
-      </w:r>
-      <w:r>
-        <w:rPr>
-          <w:rFonts w:ascii="Courier New" w:eastAsia="Courier New" w:hAnsi="Courier New" w:cs="Courier New"/>
-          <w:lang w:val="en-GB"/>
-        </w:rPr>
-        <w:br/>
-        <w:t xml:space="preserve">    '                    at                                      \n'</w:t>
-      </w:r>
-      <w:r>
-        <w:rPr>
-          <w:rFonts w:ascii="Courier New" w:eastAsia="Courier New" w:hAnsi="Courier New" w:cs="Courier New"/>
-          <w:lang w:val="en-GB"/>
-        </w:rPr>
-        <w:br/>
-        <w:t xml:space="preserve">    '    - -  Ro-Ro-Ro-Your-Bots Incorporated: - -               \n'</w:t>
-      </w:r>
-      <w:r>
-        <w:rPr>
-          <w:rFonts w:ascii="Courier New" w:eastAsia="Courier New" w:hAnsi="Courier New" w:cs="Courier New"/>
-          <w:lang w:val="en-GB"/>
-        </w:rPr>
-        <w:br/>
-        <w:t xml:space="preserve">    '\n                                                          \n'</w:t>
-      </w:r>
-      <w:r>
-        <w:rPr>
-          <w:rFonts w:ascii="Courier New" w:eastAsia="Courier New" w:hAnsi="Courier New" w:cs="Courier New"/>
-          <w:lang w:val="en-GB"/>
-        </w:rPr>
-        <w:br/>
-        <w:t xml:space="preserve">    ' When prompted as to what options are available to you,     \n'</w:t>
-      </w:r>
-      <w:r>
-        <w:rPr>
-          <w:rFonts w:ascii="Courier New" w:eastAsia="Courier New" w:hAnsi="Courier New" w:cs="Courier New"/>
-          <w:lang w:val="en-GB"/>
-        </w:rPr>
-        <w:br/>
-        <w:t xml:space="preserve">    '     press a key from these available alternatives          \n'</w:t>
-      </w:r>
-      <w:r>
-        <w:rPr>
-          <w:rFonts w:ascii="Courier New" w:eastAsia="Courier New" w:hAnsi="Courier New" w:cs="Courier New"/>
-          <w:lang w:val="en-GB"/>
-        </w:rPr>
-        <w:br/>
-        <w:t xml:space="preserve">    '          to select from its sub-menu:                      \n'</w:t>
-      </w:r>
-      <w:r>
-        <w:rPr>
-          <w:rFonts w:ascii="Courier New" w:eastAsia="Courier New" w:hAnsi="Courier New" w:cs="Courier New"/>
-          <w:lang w:val="en-GB"/>
-        </w:rPr>
-        <w:br/>
-        <w:t xml:space="preserve">    '\n                                                          \n'</w:t>
-      </w:r>
-      <w:r>
-        <w:rPr>
-          <w:rFonts w:ascii="Courier New" w:eastAsia="Courier New" w:hAnsi="Courier New" w:cs="Courier New"/>
-          <w:lang w:val="en-GB"/>
-        </w:rPr>
-        <w:br/>
-        <w:t xml:space="preserve">    '[A] = ADD                   [E] = EMPLOY                    \n'</w:t>
-      </w:r>
-      <w:r>
-        <w:rPr>
-          <w:rFonts w:ascii="Courier New" w:eastAsia="Courier New" w:hAnsi="Courier New" w:cs="Courier New"/>
-          <w:lang w:val="en-GB"/>
-        </w:rPr>
-        <w:br/>
-        <w:t xml:space="preserve">    '      Add Robot(s)                Employ Worker(s)          \n'</w:t>
-      </w:r>
-      <w:r>
-        <w:rPr>
-          <w:rFonts w:ascii="Courier New" w:eastAsia="Courier New" w:hAnsi="Courier New" w:cs="Courier New"/>
-          <w:lang w:val="en-GB"/>
-        </w:rPr>
-        <w:br/>
-        <w:t xml:space="preserve">    '\n                                                          \n'</w:t>
-      </w:r>
-      <w:r>
-        <w:rPr>
-          <w:rFonts w:ascii="Courier New" w:eastAsia="Courier New" w:hAnsi="Courier New" w:cs="Courier New"/>
-          <w:lang w:val="en-GB"/>
-        </w:rPr>
-        <w:br/>
-        <w:t xml:space="preserve">    '[R] = REMOVE                [F] = FIRE                      \n'</w:t>
-      </w:r>
-      <w:r>
-        <w:rPr>
-          <w:rFonts w:ascii="Courier New" w:eastAsia="Courier New" w:hAnsi="Courier New" w:cs="Courier New"/>
-          <w:lang w:val="en-GB"/>
-        </w:rPr>
-        <w:br/>
-        <w:t xml:space="preserve">    '      Remove Robot(s)             Fire Worker(s)            \n'</w:t>
-      </w:r>
-      <w:r>
-        <w:rPr>
-          <w:rFonts w:ascii="Courier New" w:eastAsia="Courier New" w:hAnsi="Courier New" w:cs="Courier New"/>
-          <w:lang w:val="en-GB"/>
-        </w:rPr>
-        <w:br/>
-        <w:t xml:space="preserve">    '\n                                                          \n'</w:t>
-      </w:r>
-      <w:r>
-        <w:rPr>
-          <w:rFonts w:ascii="Courier New" w:eastAsia="Courier New" w:hAnsi="Courier New" w:cs="Courier New"/>
-          <w:lang w:val="en-GB"/>
-        </w:rPr>
-        <w:br/>
-        <w:t xml:space="preserve">    '[C] = CHANGE                [M] = MANAGE                    \n'</w:t>
-      </w:r>
-      <w:r>
-        <w:rPr>
-          <w:rFonts w:ascii="Courier New" w:eastAsia="Courier New" w:hAnsi="Courier New" w:cs="Courier New"/>
-          <w:lang w:val="en-GB"/>
-        </w:rPr>
-        <w:br/>
-        <w:t xml:space="preserve">    '      Change Robot Status         Manage Worker Status      \n'</w:t>
-      </w:r>
-      <w:r>
-        <w:rPr>
-          <w:rFonts w:ascii="Courier New" w:eastAsia="Courier New" w:hAnsi="Courier New" w:cs="Courier New"/>
-          <w:lang w:val="en-GB"/>
-        </w:rPr>
-        <w:br/>
-        <w:t xml:space="preserve">    '\n                                                          \n'</w:t>
-      </w:r>
-      <w:r>
-        <w:rPr>
-          <w:rFonts w:ascii="Courier New" w:eastAsia="Courier New" w:hAnsi="Courier New" w:cs="Courier New"/>
-          <w:lang w:val="en-GB"/>
-        </w:rPr>
-        <w:br/>
-        <w:t xml:space="preserve">    '[O] = ORDER                                                 \n'</w:t>
-      </w:r>
-      <w:r>
-        <w:rPr>
-          <w:rFonts w:ascii="Courier New" w:eastAsia="Courier New" w:hAnsi="Courier New" w:cs="Courier New"/>
-          <w:lang w:val="en-GB"/>
-        </w:rPr>
-        <w:br/>
-        <w:t xml:space="preserve">    '      Order To Carry Out Task                               \n'</w:t>
-      </w:r>
-      <w:r>
-        <w:rPr>
-          <w:rFonts w:ascii="Courier New" w:eastAsia="Courier New" w:hAnsi="Courier New" w:cs="Courier New"/>
-          <w:lang w:val="en-GB"/>
-        </w:rPr>
-        <w:br/>
-        <w:t xml:space="preserve">    '\n                                                          \n'</w:t>
-      </w:r>
-      <w:r>
-        <w:rPr>
-          <w:rFonts w:ascii="Courier New" w:eastAsia="Courier New" w:hAnsi="Courier New" w:cs="Courier New"/>
-          <w:lang w:val="en-GB"/>
-        </w:rPr>
-        <w:br/>
-      </w:r>
-      <w:r>
-        <w:rPr>
-          <w:rFonts w:ascii="Courier New" w:eastAsia="Courier New" w:hAnsi="Courier New" w:cs="Courier New"/>
-          <w:lang w:val="en-GB"/>
-        </w:rPr>
-        <w:lastRenderedPageBreak/>
-        <w:t xml:space="preserve">    '[L] = LOG                   [T] = TRACK                     \n'</w:t>
-      </w:r>
-      <w:r>
-        <w:rPr>
-          <w:rFonts w:ascii="Courier New" w:eastAsia="Courier New" w:hAnsi="Courier New" w:cs="Courier New"/>
-          <w:lang w:val="en-GB"/>
-        </w:rPr>
-        <w:br/>
-        <w:t xml:space="preserve">    '      Log Tasks                   Track progress            \n'</w:t>
-      </w:r>
-      <w:r>
-        <w:rPr>
-          <w:rFonts w:ascii="Courier New" w:eastAsia="Courier New" w:hAnsi="Courier New" w:cs="Courier New"/>
-          <w:lang w:val="en-GB"/>
-        </w:rPr>
-        <w:br/>
-        <w:t xml:space="preserve">    '\n                                                          \n'</w:t>
-      </w:r>
-      <w:r>
-        <w:rPr>
-          <w:rFonts w:ascii="Courier New" w:eastAsia="Courier New" w:hAnsi="Courier New" w:cs="Courier New"/>
-          <w:lang w:val="en-GB"/>
-        </w:rPr>
-        <w:br/>
-        <w:t xml:space="preserve">    '[H] = HELP !!!              [Q] = QUIT                      \n'</w:t>
-      </w:r>
-      <w:r>
-        <w:rPr>
-          <w:rFonts w:ascii="Courier New" w:eastAsia="Courier New" w:hAnsi="Courier New" w:cs="Courier New"/>
-          <w:lang w:val="en-GB"/>
-        </w:rPr>
-        <w:br/>
-        <w:t xml:space="preserve">    '      Display further             Resign your position      \n'</w:t>
-      </w:r>
-      <w:r>
-        <w:rPr>
-          <w:rFonts w:ascii="Courier New" w:eastAsia="Courier New" w:hAnsi="Courier New" w:cs="Courier New"/>
-          <w:lang w:val="en-GB"/>
-        </w:rPr>
-        <w:br/>
-        <w:t xml:space="preserve">    '       instructions                &amp; END PROGRAM !          \n'))</w:t>
-      </w:r>
-      <w:r>
-        <w:rPr>
-          <w:rFonts w:ascii="Courier New" w:eastAsia="Courier New" w:hAnsi="Courier New" w:cs="Courier New"/>
-          <w:lang w:val="en-GB"/>
-        </w:rPr>
-        <w:br/>
-      </w:r>
-      <w:r>
-        <w:rPr>
-          <w:rFonts w:ascii="Courier New" w:eastAsia="Courier New" w:hAnsi="Courier New" w:cs="Courier New"/>
-          <w:lang w:val="en-GB"/>
-        </w:rPr>
-        <w:br/>
-      </w:r>
-      <w:r>
-        <w:rPr>
-          <w:rFonts w:ascii="Courier New" w:eastAsia="Courier New" w:hAnsi="Courier New" w:cs="Courier New"/>
-          <w:lang w:val="en-GB"/>
-        </w:rPr>
-        <w:br/>
-        <w:t># Function to add robot</w:t>
-      </w:r>
-      <w:r>
-        <w:rPr>
-          <w:rFonts w:ascii="Courier New" w:eastAsia="Courier New" w:hAnsi="Courier New" w:cs="Courier New"/>
-          <w:lang w:val="en-GB"/>
-        </w:rPr>
-        <w:br/>
-        <w:t># Accessed by pressing A within what_next() function</w:t>
-      </w:r>
-      <w:r>
-        <w:rPr>
-          <w:rFonts w:ascii="Courier New" w:eastAsia="Courier New" w:hAnsi="Courier New" w:cs="Courier New"/>
-          <w:lang w:val="en-GB"/>
-        </w:rPr>
-        <w:br/>
-        <w:t>def add_robot(n):</w:t>
-      </w:r>
-      <w:r>
-        <w:rPr>
-          <w:rFonts w:ascii="Courier New" w:eastAsia="Courier New" w:hAnsi="Courier New" w:cs="Courier New"/>
-          <w:lang w:val="en-GB"/>
-        </w:rPr>
-        <w:br/>
-        <w:t xml:space="preserve">    n += 1</w:t>
-      </w:r>
-      <w:r>
-        <w:rPr>
-          <w:rFonts w:ascii="Courier New" w:eastAsia="Courier New" w:hAnsi="Courier New" w:cs="Courier New"/>
-          <w:lang w:val="en-GB"/>
-        </w:rPr>
-        <w:br/>
-      </w:r>
-      <w:r>
-        <w:rPr>
-          <w:rFonts w:ascii="Courier New" w:eastAsia="Courier New" w:hAnsi="Courier New" w:cs="Courier New"/>
-          <w:lang w:val="en-GB"/>
-        </w:rPr>
-        <w:br/>
-      </w:r>
-      <w:r>
-        <w:rPr>
-          <w:rFonts w:ascii="Courier New" w:eastAsia="Courier New" w:hAnsi="Courier New" w:cs="Courier New"/>
-          <w:lang w:val="en-GB"/>
-        </w:rPr>
-        <w:br/>
-        <w:t># Function to remove robot.</w:t>
-      </w:r>
-      <w:r>
-        <w:rPr>
-          <w:rFonts w:ascii="Courier New" w:eastAsia="Courier New" w:hAnsi="Courier New" w:cs="Courier New"/>
-          <w:lang w:val="en-GB"/>
-        </w:rPr>
-        <w:br/>
-        <w:t># Accessed by pressing R within what_next() function</w:t>
-      </w:r>
-      <w:r>
-        <w:rPr>
-          <w:rFonts w:ascii="Courier New" w:eastAsia="Courier New" w:hAnsi="Courier New" w:cs="Courier New"/>
-          <w:lang w:val="en-GB"/>
-        </w:rPr>
-        <w:br/>
-        <w:t>def remove_robot(n):</w:t>
-      </w:r>
-      <w:r>
-        <w:rPr>
-          <w:rFonts w:ascii="Courier New" w:eastAsia="Courier New" w:hAnsi="Courier New" w:cs="Courier New"/>
-          <w:lang w:val="en-GB"/>
-        </w:rPr>
-        <w:br/>
-        <w:t xml:space="preserve">    n -= 1</w:t>
-      </w:r>
-      <w:r>
-        <w:rPr>
-          <w:rFonts w:ascii="Courier New" w:eastAsia="Courier New" w:hAnsi="Courier New" w:cs="Courier New"/>
-          <w:lang w:val="en-GB"/>
-        </w:rPr>
-        <w:br/>
-      </w:r>
-      <w:r>
-        <w:rPr>
-          <w:rFonts w:ascii="Courier New" w:eastAsia="Courier New" w:hAnsi="Courier New" w:cs="Courier New"/>
-          <w:lang w:val="en-GB"/>
-        </w:rPr>
-        <w:br/>
-      </w:r>
-      <w:r>
-        <w:rPr>
-          <w:rFonts w:ascii="Courier New" w:eastAsia="Courier New" w:hAnsi="Courier New" w:cs="Courier New"/>
-          <w:lang w:val="en-GB"/>
-        </w:rPr>
-        <w:br/>
-        <w:t># Function to change status of a robot:</w:t>
-      </w:r>
-      <w:r>
-        <w:rPr>
-          <w:rFonts w:ascii="Courier New" w:eastAsia="Courier New" w:hAnsi="Courier New" w:cs="Courier New"/>
-          <w:lang w:val="en-GB"/>
-        </w:rPr>
-        <w:br/>
-        <w:t># Accessed by pressing C within what_next() function</w:t>
-      </w:r>
-      <w:r>
-        <w:rPr>
-          <w:rFonts w:ascii="Courier New" w:eastAsia="Courier New" w:hAnsi="Courier New" w:cs="Courier New"/>
-          <w:lang w:val="en-GB"/>
-        </w:rPr>
-        <w:br/>
-        <w:t># statuses available = idle / working / finished task</w:t>
-      </w:r>
-      <w:r>
-        <w:rPr>
-          <w:rFonts w:ascii="Courier New" w:eastAsia="Courier New" w:hAnsi="Courier New" w:cs="Courier New"/>
-          <w:lang w:val="en-GB"/>
-        </w:rPr>
-        <w:br/>
-        <w:t>def change_status():</w:t>
-      </w:r>
-      <w:r>
-        <w:rPr>
-          <w:rFonts w:ascii="Courier New" w:eastAsia="Courier New" w:hAnsi="Courier New" w:cs="Courier New"/>
-          <w:lang w:val="en-GB"/>
-        </w:rPr>
-        <w:br/>
-        <w:t xml:space="preserve">    pass</w:t>
-      </w:r>
-      <w:r>
-        <w:rPr>
-          <w:rFonts w:ascii="Courier New" w:eastAsia="Courier New" w:hAnsi="Courier New" w:cs="Courier New"/>
-          <w:lang w:val="en-GB"/>
-        </w:rPr>
-        <w:br/>
-      </w:r>
-      <w:r>
-        <w:rPr>
-          <w:rFonts w:ascii="Courier New" w:eastAsia="Courier New" w:hAnsi="Courier New" w:cs="Courier New"/>
-          <w:lang w:val="en-GB"/>
-        </w:rPr>
-        <w:br/>
-      </w:r>
-      <w:r>
-        <w:rPr>
-          <w:rFonts w:ascii="Courier New" w:eastAsia="Courier New" w:hAnsi="Courier New" w:cs="Courier New"/>
-          <w:lang w:val="en-GB"/>
-        </w:rPr>
-        <w:br/>
-        <w:t># Function to employ new worker.</w:t>
-      </w:r>
-      <w:r>
-        <w:rPr>
-          <w:rFonts w:ascii="Courier New" w:eastAsia="Courier New" w:hAnsi="Courier New" w:cs="Courier New"/>
-          <w:lang w:val="en-GB"/>
-        </w:rPr>
-        <w:br/>
-        <w:t># Accessed by pressing E within what_next() function</w:t>
-      </w:r>
-      <w:r>
-        <w:rPr>
-          <w:rFonts w:ascii="Courier New" w:eastAsia="Courier New" w:hAnsi="Courier New" w:cs="Courier New"/>
-          <w:lang w:val="en-GB"/>
-        </w:rPr>
-        <w:br/>
-        <w:t>def employ_worker(m):</w:t>
-      </w:r>
-      <w:r>
-        <w:rPr>
-          <w:rFonts w:ascii="Courier New" w:eastAsia="Courier New" w:hAnsi="Courier New" w:cs="Courier New"/>
-          <w:lang w:val="en-GB"/>
-        </w:rPr>
-        <w:br/>
-        <w:t xml:space="preserve">    m += 1</w:t>
-      </w:r>
-      <w:r>
-        <w:rPr>
-          <w:rFonts w:ascii="Courier New" w:eastAsia="Courier New" w:hAnsi="Courier New" w:cs="Courier New"/>
-          <w:lang w:val="en-GB"/>
-        </w:rPr>
-        <w:br/>
-      </w:r>
-      <w:r>
-        <w:rPr>
-          <w:rFonts w:ascii="Courier New" w:eastAsia="Courier New" w:hAnsi="Courier New" w:cs="Courier New"/>
-          <w:lang w:val="en-GB"/>
-        </w:rPr>
-        <w:br/>
-      </w:r>
-      <w:r>
-        <w:rPr>
-          <w:rFonts w:ascii="Courier New" w:eastAsia="Courier New" w:hAnsi="Courier New" w:cs="Courier New"/>
-          <w:lang w:val="en-GB"/>
-        </w:rPr>
-        <w:br/>
-        <w:t># Function to fire a worker.</w:t>
-      </w:r>
-      <w:r>
-        <w:rPr>
-          <w:rFonts w:ascii="Courier New" w:eastAsia="Courier New" w:hAnsi="Courier New" w:cs="Courier New"/>
-          <w:lang w:val="en-GB"/>
-        </w:rPr>
-        <w:br/>
-        <w:t># Accessed by pressing F within what_next() function</w:t>
-      </w:r>
-      <w:r>
-        <w:rPr>
-          <w:rFonts w:ascii="Courier New" w:eastAsia="Courier New" w:hAnsi="Courier New" w:cs="Courier New"/>
-          <w:lang w:val="en-GB"/>
-        </w:rPr>
-        <w:br/>
-      </w:r>
-      <w:r>
-        <w:rPr>
-          <w:rFonts w:ascii="Courier New" w:eastAsia="Courier New" w:hAnsi="Courier New" w:cs="Courier New"/>
-          <w:lang w:val="en-GB"/>
-        </w:rPr>
-        <w:lastRenderedPageBreak/>
-        <w:t>def fire_worker(m):</w:t>
-      </w:r>
-      <w:r>
-        <w:rPr>
-          <w:rFonts w:ascii="Courier New" w:eastAsia="Courier New" w:hAnsi="Courier New" w:cs="Courier New"/>
-          <w:lang w:val="en-GB"/>
-        </w:rPr>
-        <w:br/>
-        <w:t xml:space="preserve">    m -= 1</w:t>
-      </w:r>
-      <w:r>
-        <w:rPr>
-          <w:rFonts w:ascii="Courier New" w:eastAsia="Courier New" w:hAnsi="Courier New" w:cs="Courier New"/>
-          <w:lang w:val="en-GB"/>
-        </w:rPr>
-        <w:br/>
-      </w:r>
-      <w:r>
-        <w:rPr>
-          <w:rFonts w:ascii="Courier New" w:eastAsia="Courier New" w:hAnsi="Courier New" w:cs="Courier New"/>
-          <w:lang w:val="en-GB"/>
-        </w:rPr>
-        <w:br/>
-      </w:r>
-      <w:r>
-        <w:rPr>
-          <w:rFonts w:ascii="Courier New" w:eastAsia="Courier New" w:hAnsi="Courier New" w:cs="Courier New"/>
-          <w:lang w:val="en-GB"/>
-        </w:rPr>
-        <w:br/>
-        <w:t># Function to manage worker</w:t>
-      </w:r>
-      <w:r>
-        <w:rPr>
-          <w:rFonts w:ascii="Courier New" w:eastAsia="Courier New" w:hAnsi="Courier New" w:cs="Courier New"/>
-          <w:lang w:val="en-GB"/>
-        </w:rPr>
-        <w:br/>
-        <w:t># Accessed by pressing M within what_next() function</w:t>
-      </w:r>
-      <w:r>
-        <w:rPr>
-          <w:rFonts w:ascii="Courier New" w:eastAsia="Courier New" w:hAnsi="Courier New" w:cs="Courier New"/>
-          <w:lang w:val="en-GB"/>
-        </w:rPr>
-        <w:br/>
-        <w:t># statuses available = idle / working / finished task</w:t>
-      </w:r>
-      <w:r>
-        <w:rPr>
-          <w:rFonts w:ascii="Courier New" w:eastAsia="Courier New" w:hAnsi="Courier New" w:cs="Courier New"/>
-          <w:lang w:val="en-GB"/>
-        </w:rPr>
-        <w:br/>
-        <w:t>def manage_worker():</w:t>
-      </w:r>
-      <w:r>
-        <w:rPr>
-          <w:rFonts w:ascii="Courier New" w:eastAsia="Courier New" w:hAnsi="Courier New" w:cs="Courier New"/>
-          <w:lang w:val="en-GB"/>
-        </w:rPr>
-        <w:br/>
-        <w:t xml:space="preserve">    pass</w:t>
-      </w:r>
-      <w:r>
-        <w:rPr>
-          <w:rFonts w:ascii="Courier New" w:eastAsia="Courier New" w:hAnsi="Courier New" w:cs="Courier New"/>
-          <w:lang w:val="en-GB"/>
-        </w:rPr>
-        <w:br/>
-      </w:r>
-      <w:r>
-        <w:rPr>
-          <w:rFonts w:ascii="Courier New" w:eastAsia="Courier New" w:hAnsi="Courier New" w:cs="Courier New"/>
-          <w:lang w:val="en-GB"/>
-        </w:rPr>
-        <w:br/>
-        <w:t># Function to order available robots and workers to carry out tasks.</w:t>
-      </w:r>
-      <w:r>
-        <w:rPr>
-          <w:rFonts w:ascii="Courier New" w:eastAsia="Courier New" w:hAnsi="Courier New" w:cs="Courier New"/>
-          <w:lang w:val="en-GB"/>
-        </w:rPr>
-        <w:br/>
-        <w:t># Accessed by pressing O within what_next() function</w:t>
-      </w:r>
-      <w:r>
-        <w:rPr>
-          <w:rFonts w:ascii="Courier New" w:eastAsia="Courier New" w:hAnsi="Courier New" w:cs="Courier New"/>
-          <w:lang w:val="en-GB"/>
-        </w:rPr>
-        <w:br/>
-        <w:t>def order_to_task():</w:t>
-      </w:r>
-      <w:r>
-        <w:rPr>
-          <w:rFonts w:ascii="Courier New" w:eastAsia="Courier New" w:hAnsi="Courier New" w:cs="Courier New"/>
-          <w:lang w:val="en-GB"/>
-        </w:rPr>
-        <w:br/>
-        <w:t xml:space="preserve">    pass</w:t>
-      </w:r>
-      <w:r>
-        <w:rPr>
-          <w:rFonts w:ascii="Courier New" w:eastAsia="Courier New" w:hAnsi="Courier New" w:cs="Courier New"/>
-          <w:lang w:val="en-GB"/>
-        </w:rPr>
-        <w:br/>
-      </w:r>
-      <w:r>
-        <w:rPr>
-          <w:rFonts w:ascii="Courier New" w:eastAsia="Courier New" w:hAnsi="Courier New" w:cs="Courier New"/>
-          <w:lang w:val="en-GB"/>
-        </w:rPr>
-        <w:br/>
-      </w:r>
-      <w:r>
-        <w:rPr>
-          <w:rFonts w:ascii="Courier New" w:eastAsia="Courier New" w:hAnsi="Courier New" w:cs="Courier New"/>
-          <w:lang w:val="en-GB"/>
-        </w:rPr>
-        <w:br/>
-        <w:t># Log tasks</w:t>
-      </w:r>
-      <w:r>
-        <w:rPr>
-          <w:rFonts w:ascii="Courier New" w:eastAsia="Courier New" w:hAnsi="Courier New" w:cs="Courier New"/>
-          <w:lang w:val="en-GB"/>
-        </w:rPr>
-        <w:br/>
-        <w:t># Accessed by pressing L within what_next() function</w:t>
-      </w:r>
-      <w:r>
-        <w:rPr>
-          <w:rFonts w:ascii="Courier New" w:eastAsia="Courier New" w:hAnsi="Courier New" w:cs="Courier New"/>
-          <w:lang w:val="en-GB"/>
-        </w:rPr>
-        <w:br/>
-        <w:t># Classify tasks as not started / in progress / completed</w:t>
-      </w:r>
-      <w:r>
-        <w:rPr>
-          <w:rFonts w:ascii="Courier New" w:eastAsia="Courier New" w:hAnsi="Courier New" w:cs="Courier New"/>
-          <w:lang w:val="en-GB"/>
-        </w:rPr>
-        <w:br/>
-        <w:t>def log_tasks():</w:t>
-      </w:r>
-      <w:r>
-        <w:rPr>
-          <w:rFonts w:ascii="Courier New" w:eastAsia="Courier New" w:hAnsi="Courier New" w:cs="Courier New"/>
-          <w:lang w:val="en-GB"/>
-        </w:rPr>
-        <w:br/>
-        <w:t xml:space="preserve">    pass</w:t>
-      </w:r>
-      <w:r>
-        <w:rPr>
-          <w:rFonts w:ascii="Courier New" w:eastAsia="Courier New" w:hAnsi="Courier New" w:cs="Courier New"/>
-          <w:lang w:val="en-GB"/>
-        </w:rPr>
-        <w:br/>
-      </w:r>
-      <w:r>
-        <w:rPr>
-          <w:rFonts w:ascii="Courier New" w:eastAsia="Courier New" w:hAnsi="Courier New" w:cs="Courier New"/>
-          <w:lang w:val="en-GB"/>
-        </w:rPr>
-        <w:br/>
-      </w:r>
-      <w:r>
-        <w:rPr>
-          <w:rFonts w:ascii="Courier New" w:eastAsia="Courier New" w:hAnsi="Courier New" w:cs="Courier New"/>
-          <w:lang w:val="en-GB"/>
-        </w:rPr>
-        <w:br/>
-        <w:t># Function to track progress of robots, workers and tasks</w:t>
-      </w:r>
-      <w:r>
-        <w:rPr>
-          <w:rFonts w:ascii="Courier New" w:eastAsia="Courier New" w:hAnsi="Courier New" w:cs="Courier New"/>
-          <w:lang w:val="en-GB"/>
-        </w:rPr>
-        <w:br/>
-        <w:t># Accessed by pressing T within what_next() function</w:t>
-      </w:r>
-      <w:r>
-        <w:rPr>
-          <w:rFonts w:ascii="Courier New" w:eastAsia="Courier New" w:hAnsi="Courier New" w:cs="Courier New"/>
-          <w:lang w:val="en-GB"/>
-        </w:rPr>
-        <w:br/>
-        <w:t># Should regularly update status and identify problems</w:t>
-      </w:r>
-      <w:r>
-        <w:rPr>
-          <w:rFonts w:ascii="Courier New" w:eastAsia="Courier New" w:hAnsi="Courier New" w:cs="Courier New"/>
-          <w:lang w:val="en-GB"/>
-        </w:rPr>
-        <w:br/>
-        <w:t># eg. Idle robots, idle workers, incomplete tasks.</w:t>
-      </w:r>
-      <w:r>
-        <w:rPr>
-          <w:rFonts w:ascii="Courier New" w:eastAsia="Courier New" w:hAnsi="Courier New" w:cs="Courier New"/>
-          <w:lang w:val="en-GB"/>
-        </w:rPr>
-        <w:br/>
-        <w:t>def monitor_status():</w:t>
-      </w:r>
-      <w:r>
-        <w:rPr>
-          <w:rFonts w:ascii="Courier New" w:eastAsia="Courier New" w:hAnsi="Courier New" w:cs="Courier New"/>
-          <w:lang w:val="en-GB"/>
-        </w:rPr>
-        <w:br/>
-        <w:t xml:space="preserve">    pass</w:t>
-      </w:r>
-      <w:r>
-        <w:rPr>
-          <w:rFonts w:ascii="Courier New" w:eastAsia="Courier New" w:hAnsi="Courier New" w:cs="Courier New"/>
-          <w:lang w:val="en-GB"/>
-        </w:rPr>
-        <w:br/>
-      </w:r>
-      <w:r>
-        <w:rPr>
-          <w:rFonts w:ascii="Courier New" w:eastAsia="Courier New" w:hAnsi="Courier New" w:cs="Courier New"/>
-          <w:lang w:val="en-GB"/>
-        </w:rPr>
-        <w:br/>
-        <w:t># Function to get help</w:t>
-      </w:r>
-      <w:r>
-        <w:rPr>
-          <w:rFonts w:ascii="Courier New" w:eastAsia="Courier New" w:hAnsi="Courier New" w:cs="Courier New"/>
-          <w:lang w:val="en-GB"/>
-        </w:rPr>
-        <w:br/>
-        <w:t># Accessed by pressing H within what_next() function</w:t>
-      </w:r>
-      <w:r>
-        <w:rPr>
-          <w:rFonts w:ascii="Courier New" w:eastAsia="Courier New" w:hAnsi="Courier New" w:cs="Courier New"/>
-          <w:lang w:val="en-GB"/>
-        </w:rPr>
-        <w:br/>
-        <w:t>def get_help():</w:t>
-      </w:r>
-      <w:r>
-        <w:rPr>
-          <w:rFonts w:ascii="Courier New" w:eastAsia="Courier New" w:hAnsi="Courier New" w:cs="Courier New"/>
-          <w:lang w:val="en-GB"/>
-        </w:rPr>
-        <w:br/>
-        <w:t xml:space="preserve">    print(("\n As supervisor at Ro-Ro-Ro-Your-Bots Incorporated\u00AE, you are charged with ensuring the production"</w:t>
-      </w:r>
-      <w:r>
-        <w:rPr>
-          <w:rFonts w:ascii="Courier New" w:eastAsia="Courier New" w:hAnsi="Courier New" w:cs="Courier New"/>
-          <w:lang w:val="en-GB"/>
-        </w:rPr>
-        <w:br/>
-        <w:t xml:space="preserve">           " of premium-quality robots.\n"</w:t>
-      </w:r>
-      <w:r>
-        <w:rPr>
-          <w:rFonts w:ascii="Courier New" w:eastAsia="Courier New" w:hAnsi="Courier New" w:cs="Courier New"/>
-          <w:lang w:val="en-GB"/>
-        </w:rPr>
-        <w:br/>
-        <w:t xml:space="preserve">           " You need to manage operations, including assigning tasks, monitoring the status of robots and work-ers,"</w:t>
-      </w:r>
-      <w:r>
-        <w:rPr>
-          <w:rFonts w:ascii="Courier New" w:eastAsia="Courier New" w:hAnsi="Courier New" w:cs="Courier New"/>
-          <w:lang w:val="en-GB"/>
-        </w:rPr>
-        <w:br/>
-        <w:t xml:space="preserve">           " and to track the progress of assembly.\n""</w:t>
-      </w:r>
-      <w:r>
-        <w:rPr>
-          <w:rFonts w:ascii="Courier New" w:eastAsia="Courier New" w:hAnsi="Courier New" w:cs="Courier New"/>
-          <w:lang w:val="en-GB"/>
-        </w:rPr>
-        <w:br/>
-      </w:r>
-      <w:r>
-        <w:rPr>
-          <w:rFonts w:ascii="Courier New" w:eastAsia="Courier New" w:hAnsi="Courier New" w:cs="Courier New"/>
-          <w:lang w:val="en-GB"/>
-        </w:rPr>
-        <w:lastRenderedPageBreak/>
-        <w:t xml:space="preserve">           " Please memorise the following list of the tasks involved in manufacturing a Z-57-PrimBot:\n\n"</w:t>
-      </w:r>
-      <w:r>
-        <w:rPr>
-          <w:rFonts w:ascii="Courier New" w:eastAsia="Courier New" w:hAnsi="Courier New" w:cs="Courier New"/>
-          <w:lang w:val="en-GB"/>
-        </w:rPr>
-        <w:br/>
-        <w:t xml:space="preserve">           "   - SCREW the arms on\n"</w:t>
-      </w:r>
-      <w:r>
-        <w:rPr>
-          <w:rFonts w:ascii="Courier New" w:eastAsia="Courier New" w:hAnsi="Courier New" w:cs="Courier New"/>
-          <w:lang w:val="en-GB"/>
-        </w:rPr>
-        <w:br/>
-        <w:t xml:space="preserve">           "   - WELD the legs on\n"</w:t>
-      </w:r>
-      <w:r>
-        <w:rPr>
-          <w:rFonts w:ascii="Courier New" w:eastAsia="Courier New" w:hAnsi="Courier New" w:cs="Courier New"/>
-          <w:lang w:val="en-GB"/>
-        </w:rPr>
-        <w:br/>
-        <w:t xml:space="preserve">           "   - HAMMER the head on\n"</w:t>
-      </w:r>
-      <w:r>
-        <w:rPr>
-          <w:rFonts w:ascii="Courier New" w:eastAsia="Courier New" w:hAnsi="Courier New" w:cs="Courier New"/>
-          <w:lang w:val="en-GB"/>
-        </w:rPr>
-        <w:br/>
-        <w:t xml:space="preserve">           "   - POLISH the eyes\n"</w:t>
-      </w:r>
-      <w:r>
-        <w:rPr>
-          <w:rFonts w:ascii="Courier New" w:eastAsia="Courier New" w:hAnsi="Courier New" w:cs="Courier New"/>
-          <w:lang w:val="en-GB"/>
-        </w:rPr>
-        <w:br/>
-        <w:t xml:space="preserve">           "   - DRILL the ears\n"</w:t>
-      </w:r>
-      <w:r>
-        <w:rPr>
-          <w:rFonts w:ascii="Courier New" w:eastAsia="Courier New" w:hAnsi="Courier New" w:cs="Courier New"/>
-          <w:lang w:val="en-GB"/>
-        </w:rPr>
-        <w:br/>
-        <w:t xml:space="preserve">           "   - ATTACH the waste hose\n"</w:t>
-      </w:r>
-      <w:r>
-        <w:rPr>
-          <w:rFonts w:ascii="Courier New" w:eastAsia="Courier New" w:hAnsi="Courier New" w:cs="Courier New"/>
-          <w:lang w:val="en-GB"/>
-        </w:rPr>
-        <w:br/>
-        <w:t xml:space="preserve">           "   - TEST the functioning\n\n"</w:t>
-      </w:r>
-      <w:r>
-        <w:rPr>
-          <w:rFonts w:ascii="Courier New" w:eastAsia="Courier New" w:hAnsi="Courier New" w:cs="Courier New"/>
-          <w:lang w:val="en-GB"/>
-        </w:rPr>
-        <w:br/>
-        <w:t xml:space="preserve">           " (NB. It may occasionally be necessary to KNOCK some sense into the thing.)\n\n"</w:t>
-      </w:r>
-      <w:r>
-        <w:rPr>
-          <w:rFonts w:ascii="Courier New" w:eastAsia="Courier New" w:hAnsi="Courier New" w:cs="Courier New"/>
-          <w:lang w:val="en-GB"/>
-        </w:rPr>
-        <w:br/>
-        <w:t xml:space="preserve">           " Other tasks involved in running the plant include:\n\n"</w:t>
-      </w:r>
-      <w:r>
-        <w:rPr>
-          <w:rFonts w:ascii="Courier New" w:eastAsia="Courier New" w:hAnsi="Courier New" w:cs="Courier New"/>
-          <w:lang w:val="en-GB"/>
-        </w:rPr>
-        <w:br/>
-        <w:t xml:space="preserve">           "   - UNLOAD trucks using forklift\n"</w:t>
-      </w:r>
-      <w:r>
-        <w:rPr>
-          <w:rFonts w:ascii="Courier New" w:eastAsia="Courier New" w:hAnsi="Courier New" w:cs="Courier New"/>
-          <w:lang w:val="en-GB"/>
-        </w:rPr>
-        <w:br/>
-        <w:t xml:space="preserve">           "   - OPERATE the conveyor belt\n"</w:t>
-      </w:r>
-      <w:r>
-        <w:rPr>
-          <w:rFonts w:ascii="Courier New" w:eastAsia="Courier New" w:hAnsi="Courier New" w:cs="Courier New"/>
-          <w:lang w:val="en-GB"/>
-        </w:rPr>
-        <w:br/>
-        <w:t xml:space="preserve">           "   - BOX and ship the product\n"</w:t>
-      </w:r>
-      <w:r>
-        <w:rPr>
-          <w:rFonts w:ascii="Courier New" w:eastAsia="Courier New" w:hAnsi="Courier New" w:cs="Courier New"/>
-          <w:lang w:val="en-GB"/>
-        </w:rPr>
-        <w:br/>
-        <w:t xml:space="preserve">           "   - SWEEP the floors\n"</w:t>
-      </w:r>
-      <w:r>
-        <w:rPr>
-          <w:rFonts w:ascii="Courier New" w:eastAsia="Courier New" w:hAnsi="Courier New" w:cs="Courier New"/>
-          <w:lang w:val="en-GB"/>
-        </w:rPr>
-        <w:br/>
-        <w:t xml:space="preserve">           "   - MAKE cups of tea\n\n"</w:t>
-      </w:r>
-      <w:r>
-        <w:rPr>
-          <w:rFonts w:ascii="Courier New" w:eastAsia="Courier New" w:hAnsi="Courier New" w:cs="Courier New"/>
-          <w:lang w:val="en-GB"/>
-        </w:rPr>
-        <w:br/>
-        <w:t xml:space="preserve">           " At least once an hour someone is also required to stand on the balcony above the factory floor and"</w:t>
-      </w:r>
-      <w:r>
-        <w:rPr>
-          <w:rFonts w:ascii="Courier New" w:eastAsia="Courier New" w:hAnsi="Courier New" w:cs="Courier New"/>
-          <w:lang w:val="en-GB"/>
-        </w:rPr>
-        <w:br/>
-        <w:t xml:space="preserve">           " shout at everyone to work faster.\n"</w:t>
-      </w:r>
-      <w:r>
-        <w:rPr>
-          <w:rFonts w:ascii="Courier New" w:eastAsia="Courier New" w:hAnsi="Courier New" w:cs="Courier New"/>
-          <w:lang w:val="en-GB"/>
-        </w:rPr>
-        <w:br/>
-        <w:t xml:space="preserve">           " That particular job cannot be delegated.\n"</w:t>
-      </w:r>
-      <w:r>
-        <w:rPr>
-          <w:rFonts w:ascii="Courier New" w:eastAsia="Courier New" w:hAnsi="Courier New" w:cs="Courier New"/>
-          <w:lang w:val="en-GB"/>
-        </w:rPr>
-        <w:br/>
-      </w:r>
-      <w:r>
-        <w:rPr>
-          <w:rFonts w:ascii="Courier New" w:eastAsia="Courier New" w:hAnsi="Courier New" w:cs="Courier New"/>
-          <w:lang w:val="en-GB"/>
-        </w:rPr>
-        <w:br/>
-      </w:r>
-      <w:r>
-        <w:rPr>
-          <w:rFonts w:ascii="Courier New" w:eastAsia="Courier New" w:hAnsi="Courier New" w:cs="Courier New"/>
-          <w:lang w:val="en-GB"/>
-        </w:rPr>
-        <w:br/>
-        <w:t># Function to quit program</w:t>
-      </w:r>
-      <w:r>
-        <w:rPr>
-          <w:rFonts w:ascii="Courier New" w:eastAsia="Courier New" w:hAnsi="Courier New" w:cs="Courier New"/>
-          <w:lang w:val="en-GB"/>
-        </w:rPr>
-        <w:br/>
-        <w:t># Accessed by pressing Q within what_next() function</w:t>
-      </w:r>
-      <w:r>
-        <w:rPr>
-          <w:rFonts w:ascii="Courier New" w:eastAsia="Courier New" w:hAnsi="Courier New" w:cs="Courier New"/>
-          <w:lang w:val="en-GB"/>
-        </w:rPr>
-        <w:br/>
-        <w:t>def quit_program():</w:t>
-      </w:r>
-      <w:r>
-        <w:rPr>
-          <w:rFonts w:ascii="Courier New" w:eastAsia="Courier New" w:hAnsi="Courier New" w:cs="Courier New"/>
-          <w:lang w:val="en-GB"/>
-        </w:rPr>
-        <w:br/>
-        <w:t xml:space="preserve">    quit = input("Are you sure you want to quit? (Y/N)").upper()</w:t>
-      </w:r>
-      <w:r>
-        <w:rPr>
-          <w:rFonts w:ascii="Courier New" w:eastAsia="Courier New" w:hAnsi="Courier New" w:cs="Courier New"/>
-          <w:lang w:val="en-GB"/>
-        </w:rPr>
-        <w:br/>
-        <w:t xml:space="preserve">    if quit == "Y":</w:t>
-      </w:r>
-      <w:r>
-        <w:rPr>
-          <w:rFonts w:ascii="Courier New" w:eastAsia="Courier New" w:hAnsi="Courier New" w:cs="Courier New"/>
-          <w:lang w:val="en-GB"/>
-        </w:rPr>
-        <w:br/>
-        <w:t xml:space="preserve">        exit()</w:t>
-      </w:r>
-      <w:r>
-        <w:rPr>
-          <w:rFonts w:ascii="Courier New" w:eastAsia="Courier New" w:hAnsi="Courier New" w:cs="Courier New"/>
-          <w:lang w:val="en-GB"/>
-        </w:rPr>
-        <w:br/>
-        <w:t xml:space="preserve">    elif quit == "N":</w:t>
-      </w:r>
-      <w:r>
-        <w:rPr>
-          <w:rFonts w:ascii="Courier New" w:eastAsia="Courier New" w:hAnsi="Courier New" w:cs="Courier New"/>
-          <w:lang w:val="en-GB"/>
-        </w:rPr>
-        <w:br/>
-        <w:t xml:space="preserve">        what_next()</w:t>
-      </w:r>
-      <w:r>
-        <w:rPr>
-          <w:rFonts w:ascii="Courier New" w:eastAsia="Courier New" w:hAnsi="Courier New" w:cs="Courier New"/>
-          <w:lang w:val="en-GB"/>
-        </w:rPr>
-        <w:br/>
-      </w:r>
-      <w:r>
-        <w:rPr>
-          <w:rFonts w:ascii="Courier New" w:eastAsia="Courier New" w:hAnsi="Courier New" w:cs="Courier New"/>
-          <w:lang w:val="en-GB"/>
-        </w:rPr>
-        <w:br/>
-      </w:r>
-      <w:r>
-        <w:rPr>
-          <w:rFonts w:ascii="Courier New" w:eastAsia="Courier New" w:hAnsi="Courier New" w:cs="Courier New"/>
-          <w:lang w:val="en-GB"/>
-        </w:rPr>
-        <w:br/>
-        <w:t>################################# --- BODY OF PROGRAM --- ################################</w:t>
-      </w:r>
-      <w:r>
-        <w:rPr>
-          <w:rFonts w:ascii="Courier New" w:eastAsia="Courier New" w:hAnsi="Courier New" w:cs="Courier New"/>
-          <w:lang w:val="en-GB"/>
-        </w:rPr>
-        <w:br/>
-      </w:r>
-      <w:r>
-        <w:rPr>
-          <w:rFonts w:ascii="Courier New" w:eastAsia="Courier New" w:hAnsi="Courier New" w:cs="Courier New"/>
-          <w:lang w:val="en-GB"/>
-        </w:rPr>
-        <w:br/>
-        <w:t># Intro</w:t>
-      </w:r>
-      <w:r>
-        <w:rPr>
-          <w:rFonts w:ascii="Courier New" w:eastAsia="Courier New" w:hAnsi="Courier New" w:cs="Courier New"/>
-          <w:lang w:val="en-GB"/>
-        </w:rPr>
-        <w:br/>
-        <w:t>intro_function()</w:t>
-      </w:r>
-      <w:r>
-        <w:rPr>
-          <w:rFonts w:ascii="Courier New" w:eastAsia="Courier New" w:hAnsi="Courier New" w:cs="Courier New"/>
-          <w:lang w:val="en-GB"/>
-        </w:rPr>
-        <w:br/>
-      </w:r>
-      <w:r>
-        <w:rPr>
-          <w:rFonts w:ascii="Courier New" w:eastAsia="Courier New" w:hAnsi="Courier New" w:cs="Courier New"/>
-          <w:lang w:val="en-GB"/>
-        </w:rPr>
         <w:br/>
         <w:t># Display Instructions initially</w:t>
       </w:r>
@@ -4297,13 +4305,6 @@
           <w:lang w:val="en-GB"/>
         </w:rPr>
         <w:br/>
-      </w:r>
-      <w:r>
-        <w:rPr>
-          <w:rFonts w:ascii="Courier New" w:eastAsia="Courier New" w:hAnsi="Courier New" w:cs="Courier New"/>
-          <w:lang w:val="en-GB"/>
-        </w:rPr>
-        <w:lastRenderedPageBreak/>
         <w:t>instructions()</w:t>
       </w:r>
       <w:r>
@@ -4948,11 +4949,6 @@
     </w:p>
     <w:p/>
     <w:p>
-      <w:pPr>
-        <w:rPr>
-          <w:lang w:val="en-GB"/>
-        </w:rPr>
-      </w:pPr>
       <w:r>
         <w:t>Stack Overflow community</w:t>
       </w:r>
@@ -5008,9 +5004,63 @@
       <w:r>
         <w:t xml:space="preserve"> </w:t>
       </w:r>
-      <w:r>
-        <w:t>https://stackoverflow.com/questions/64541968/how-do-i-print-these-hash-symbols-using-a-loop</w:t>
-      </w:r>
+      <w:hyperlink r:id="rId19" w:history="1">
+        <w:r>
+          <w:rPr>
+            <w:rStyle w:val="Hyperlink"/>
+          </w:rPr>
+          <w:t>https://stackoverflow.com/questions/64541968/how-do-i-print-these-hash-symbols-using-a-loop</w:t>
+        </w:r>
+      </w:hyperlink>
+    </w:p>
+    <w:p>
+      <w:pPr>
+        <w:rPr>
+          <w:lang w:val="en-GB"/>
+        </w:rPr>
+      </w:pPr>
+    </w:p>
+    <w:p>
+      <w:r>
+        <w:t>Stack Overflow community</w:t>
+      </w:r>
+      <w:r>
+        <w:t>. (</w:t>
+      </w:r>
+      <w:r>
+        <w:t>2010, edited 2023</w:t>
+      </w:r>
+      <w:r>
+        <w:t>)</w:t>
+      </w:r>
+      <w:r>
+        <w:t xml:space="preserve">. </w:t>
+      </w:r>
+      <w:r>
+        <w:rPr>
+          <w:i/>
+          <w:iCs/>
+        </w:rPr>
+        <w:t>Remove specific characters from a string in Pytho</w:t>
+      </w:r>
+      <w:r>
+        <w:rPr>
+          <w:i/>
+          <w:iCs/>
+        </w:rPr>
+        <w:t>n</w:t>
+      </w:r>
+      <w:r>
+        <w:t xml:space="preserve">. </w:t>
+      </w:r>
+      <w:hyperlink r:id="rId20" w:history="1">
+        <w:r>
+          <w:rPr>
+            <w:rStyle w:val="Hyperlink"/>
+          </w:rPr>
+          <w:t>https://stackoverflow.com/questions/3939361/remove-specific-characters-from-a-string-in-python</w:t>
+        </w:r>
+      </w:hyperlink>
     </w:p>
     <w:p/>
     <w:p>
@@ -5042,7 +5092,7 @@
       <w:r>
         <w:t xml:space="preserve"> Youtube video. Found at </w:t>
       </w:r>
-      <w:hyperlink r:id="rId19" w:history="1">
+      <w:hyperlink r:id="rId21" w:history="1">
         <w:r>
           <w:rPr>
             <w:rStyle w:val="Hyperlink"/>
@@ -5060,7 +5110,7 @@
       <w:r>
         <w:t xml:space="preserve">W3Schools. </w:t>
       </w:r>
-      <w:hyperlink r:id="rId20">
+      <w:hyperlink r:id="rId22">
         <w:r>
           <w:rPr>
             <w:rStyle w:val="Hyperlink"/>
@@ -6138,7 +6188,6 @@
   <w:style w:type="character" w:default="1" w:styleId="DefaultParagraphFont">
     <w:name w:val="Default Paragraph Font"/>
     <w:uiPriority w:val="1"/>
-    <w:semiHidden/>
     <w:unhideWhenUsed/>
   </w:style>
   <w:style w:type="table" w:default="1" w:styleId="TableNormal">

</xml_diff>

<commit_message>
Major revamp - needed to alter all the worker's codes to reflect busy-ness, rather than what tasks working on; also completed functions to change statuses; backed up
</commit_message>
<xml_diff>
--- a/Procedural Programming Assignment 2.docx
+++ b/Procedural Programming Assignment 2.docx
@@ -4523,6 +4523,25 @@
     </w:p>
     <w:p/>
     <w:p>
+      <w:r>
+        <w:t xml:space="preserve">Javatpoint. </w:t>
+      </w:r>
+      <w:r>
+        <w:rPr>
+          <w:i/>
+          <w:iCs/>
+        </w:rPr>
+        <w:t>Nested Tuples in Python</w:t>
+      </w:r>
+      <w:r>
+        <w:t xml:space="preserve">. </w:t>
+      </w:r>
+      <w:r>
+        <w:t>https://www.javatpoint.com/nested-tuples-in-python</w:t>
+      </w:r>
+    </w:p>
+    <w:p/>
+    <w:p>
       <w:pPr>
         <w:rPr>
           <w:i/>
@@ -4636,38 +4655,73 @@
     <w:p/>
     <w:p>
       <w:r>
-        <w:t xml:space="preserve">Ramos, LP. </w:t>
-      </w:r>
-      <w:r>
-        <w:t xml:space="preserve"> (2024). </w:t>
+        <w:t>RealPython. (</w:t>
+      </w:r>
+      <w:r>
+        <w:t>2017</w:t>
+      </w:r>
+      <w:r>
+        <w:t xml:space="preserve">). </w:t>
       </w:r>
       <w:r>
         <w:rPr>
           <w:i/>
           <w:iCs/>
         </w:rPr>
-        <w:t xml:space="preserve">Dictionaries in Python. </w:t>
-      </w:r>
-      <w:r>
-        <w:t>https://realpython.com/python-dicts/</w:t>
+        <w:t>Python Function Argument Unpacking Tutorial (* and ** Operators).</w:t>
+      </w:r>
+      <w:r>
+        <w:t xml:space="preserve"> </w:t>
+      </w:r>
+      <w:hyperlink r:id="rId12" w:history="1">
+        <w:r>
+          <w:rPr>
+            <w:rStyle w:val="Hyperlink"/>
+            <w:color w:val="auto"/>
+          </w:rPr>
+          <w:t>https://www.youtube.com/watch?v=YWY4BZi_o28</w:t>
+        </w:r>
+      </w:hyperlink>
+      <w:r>
+        <w:t xml:space="preserve"> </w:t>
       </w:r>
     </w:p>
     <w:p/>
     <w:p>
       <w:r>
-        <w:t>Ronquillo, A</w:t>
-      </w:r>
-      <w:r>
-        <w:t xml:space="preserve"> (2019) </w:t>
-      </w:r>
-      <w:r>
-        <w:t xml:space="preserve">. </w:t>
+        <w:t xml:space="preserve">Ramos, LP. </w:t>
+      </w:r>
+      <w:r>
+        <w:t xml:space="preserve"> (2024). </w:t>
       </w:r>
       <w:r>
         <w:rPr>
           <w:i/>
           <w:iCs/>
         </w:rPr>
+        <w:t xml:space="preserve">Dictionaries in Python. </w:t>
+      </w:r>
+      <w:r>
+        <w:t>https://realpython.com/python-dicts/</w:t>
+      </w:r>
+    </w:p>
+    <w:p/>
+    <w:p>
+      <w:r>
+        <w:lastRenderedPageBreak/>
+        <w:t>Ronquillo, A</w:t>
+      </w:r>
+      <w:r>
+        <w:t xml:space="preserve"> (2019) </w:t>
+      </w:r>
+      <w:r>
+        <w:t xml:space="preserve">. </w:t>
+      </w:r>
+      <w:r>
+        <w:rPr>
+          <w:i/>
+          <w:iCs/>
+        </w:rPr>
         <w:t>A Beginner’s Guide to the Python time Module.</w:t>
       </w:r>
       <w:r>
@@ -4688,7 +4742,7 @@
       <w:r>
         <w:t xml:space="preserve"> </w:t>
       </w:r>
-      <w:hyperlink r:id="rId12" w:history="1">
+      <w:hyperlink r:id="rId13" w:history="1">
         <w:r>
           <w:rPr>
             <w:rStyle w:val="Hyperlink"/>
@@ -4728,7 +4782,7 @@
       <w:r>
         <w:t xml:space="preserve">, 2024 from </w:t>
       </w:r>
-      <w:hyperlink r:id="rId13" w:history="1">
+      <w:hyperlink r:id="rId14" w:history="1">
         <w:r>
           <w:rPr>
             <w:rStyle w:val="Hyperlink"/>
@@ -4767,7 +4821,7 @@
       <w:r>
         <w:t xml:space="preserve">Retrieved Jan 31st, 2024 from </w:t>
       </w:r>
-      <w:hyperlink r:id="rId14" w:history="1">
+      <w:hyperlink r:id="rId15" w:history="1">
         <w:r>
           <w:rPr>
             <w:rStyle w:val="Hyperlink"/>
@@ -4821,7 +4875,7 @@
       <w:r>
         <w:t xml:space="preserve">, 2024 from </w:t>
       </w:r>
-      <w:hyperlink r:id="rId15" w:history="1">
+      <w:hyperlink r:id="rId16" w:history="1">
         <w:r>
           <w:rPr>
             <w:rStyle w:val="Hyperlink"/>
@@ -4852,7 +4906,7 @@
       <w:r>
         <w:t xml:space="preserve">(2008) </w:t>
       </w:r>
-      <w:hyperlink r:id="rId16" w:history="1">
+      <w:hyperlink r:id="rId17" w:history="1">
         <w:r>
           <w:rPr>
             <w:rStyle w:val="Hyperlink"/>
@@ -4893,7 +4947,7 @@
       <w:r>
         <w:t xml:space="preserve"> </w:t>
       </w:r>
-      <w:hyperlink r:id="rId17" w:history="1">
+      <w:hyperlink r:id="rId18" w:history="1">
         <w:r>
           <w:rPr>
             <w:rStyle w:val="Hyperlink"/>
@@ -4934,7 +4988,7 @@
       <w:r>
         <w:t xml:space="preserve">31st, 2024. Found at </w:t>
       </w:r>
-      <w:hyperlink r:id="rId18" w:history="1">
+      <w:hyperlink r:id="rId19" w:history="1">
         <w:r>
           <w:rPr>
             <w:rStyle w:val="Hyperlink"/>
@@ -5004,7 +5058,7 @@
       <w:r>
         <w:t xml:space="preserve"> </w:t>
       </w:r>
-      <w:hyperlink r:id="rId19" w:history="1">
+      <w:hyperlink r:id="rId20" w:history="1">
         <w:r>
           <w:rPr>
             <w:rStyle w:val="Hyperlink"/>
@@ -5041,19 +5095,12 @@
           <w:i/>
           <w:iCs/>
         </w:rPr>
-        <w:t>Remove specific characters from a string in Pytho</w:t>
-      </w:r>
-      <w:r>
-        <w:rPr>
-          <w:i/>
-          <w:iCs/>
-        </w:rPr>
-        <w:t>n</w:t>
+        <w:t>Remove specific characters from a string in Python</w:t>
       </w:r>
       <w:r>
         <w:t xml:space="preserve">. </w:t>
       </w:r>
-      <w:hyperlink r:id="rId20" w:history="1">
+      <w:hyperlink r:id="rId21" w:history="1">
         <w:r>
           <w:rPr>
             <w:rStyle w:val="Hyperlink"/>
@@ -5092,7 +5139,7 @@
       <w:r>
         <w:t xml:space="preserve"> Youtube video. Found at </w:t>
       </w:r>
-      <w:hyperlink r:id="rId21" w:history="1">
+      <w:hyperlink r:id="rId22" w:history="1">
         <w:r>
           <w:rPr>
             <w:rStyle w:val="Hyperlink"/>
@@ -5110,7 +5157,7 @@
       <w:r>
         <w:t xml:space="preserve">W3Schools. </w:t>
       </w:r>
-      <w:hyperlink r:id="rId22">
+      <w:hyperlink r:id="rId23">
         <w:r>
           <w:rPr>
             <w:rStyle w:val="Hyperlink"/>
@@ -6188,6 +6235,7 @@
   <w:style w:type="character" w:default="1" w:styleId="DefaultParagraphFont">
     <w:name w:val="Default Paragraph Font"/>
     <w:uiPriority w:val="1"/>
+    <w:semiHidden/>
     <w:unhideWhenUsed/>
   </w:style>
   <w:style w:type="table" w:default="1" w:styleId="TableNormal">

</xml_diff>

<commit_message>
Adjusted time function due to incorrect data inputted last night; documented difficulties in essay
</commit_message>
<xml_diff>
--- a/Procedural Programming Assignment 2.docx
+++ b/Procedural Programming Assignment 2.docx
@@ -1790,6 +1790,55 @@
     <w:p>
       <w:r>
         <w:tab/>
+        <w:t xml:space="preserve">Freaked out massively when I realised I needed </w:t>
+      </w:r>
+      <w:r>
+        <w:t xml:space="preserve">the dictionaries of workers and robots to indicate their IDLE / WORKING / FINISHED status, not the tasks each were </w:t>
+      </w:r>
+      <w:r>
+        <w:lastRenderedPageBreak/>
+        <w:t>working on. I had it to in</w:t>
+      </w:r>
+      <w:r>
+        <w:t xml:space="preserve">clude 12 status codes to include each task, but it threw out the function for the user to change their statuses manually, as that would </w:t>
+      </w:r>
+      <w:r>
+        <w:t>discard the data about which task they were on (which needs updating manually separately from their status.</w:t>
+      </w:r>
+    </w:p>
+    <w:p>
+      <w:r>
+        <w:t xml:space="preserve"> I had to go through the whole program changing task codes for status codes</w:t>
+      </w:r>
+      <w:r>
+        <w:t>.</w:t>
+      </w:r>
+    </w:p>
+    <w:p/>
+    <w:p>
+      <w:r>
+        <w:tab/>
+        <w:t>Got confused trying to make a time calculator that could format a gross amount of seconds into HH/MM/SS</w:t>
+      </w:r>
+      <w:r>
+        <w:t xml:space="preserve"> . The calculations kept going way off, too far to be attributed to Python's dodgy decimal divisions</w:t>
+      </w:r>
+      <w:r>
+        <w:t>. Looking again in the morning I realised</w:t>
+      </w:r>
+      <w:r>
+        <w:t xml:space="preserve"> it was all down to a typo;</w:t>
+      </w:r>
+      <w:r>
+        <w:t xml:space="preserve"> I had inputted a 5 instead of a 6</w:t>
+      </w:r>
+      <w:r>
+        <w:t>.</w:t>
+      </w:r>
+    </w:p>
+    <w:p>
+      <w:r>
+        <w:tab/>
       </w:r>
     </w:p>
     <w:p>
@@ -1810,188 +1859,194 @@
           <w:szCs w:val="32"/>
           <w:u w:val="single"/>
         </w:rPr>
+        <w:t>CURRENT VERSION OF MY PROGRAM:</w:t>
+      </w:r>
+    </w:p>
+    <w:p>
+      <w:pPr>
+        <w:rPr>
+          <w:rFonts w:ascii="Courier New" w:eastAsia="Courier New" w:hAnsi="Courier New" w:cs="Courier New"/>
+          <w:lang w:val="en-GB"/>
+        </w:rPr>
+      </w:pPr>
+      <w:r>
+        <w:rPr>
+          <w:rFonts w:ascii="Courier New" w:eastAsia="Courier New" w:hAnsi="Courier New" w:cs="Courier New"/>
+          <w:lang w:val="en-GB"/>
+        </w:rPr>
+        <w:t># Ro-Ro-Ro-Your-Bots Incorporated</w:t>
+      </w:r>
+      <w:r>
+        <w:rPr>
+          <w:rFonts w:ascii="Courier New" w:eastAsia="Courier New" w:hAnsi="Courier New" w:cs="Courier New"/>
+          <w:lang w:val="en-GB"/>
+        </w:rPr>
+        <w:br/>
+      </w:r>
+      <w:r>
+        <w:rPr>
+          <w:rFonts w:ascii="Courier New" w:eastAsia="Courier New" w:hAnsi="Courier New" w:cs="Courier New"/>
+          <w:lang w:val="en-GB"/>
+        </w:rPr>
+        <w:br/>
+        <w:t># Program to simulate coordination between n robots and m workers in a cell.</w:t>
+      </w:r>
+      <w:r>
+        <w:rPr>
+          <w:rFonts w:ascii="Courier New" w:eastAsia="Courier New" w:hAnsi="Courier New" w:cs="Courier New"/>
+          <w:lang w:val="en-GB"/>
+        </w:rPr>
+        <w:br/>
+      </w:r>
+      <w:r>
+        <w:rPr>
+          <w:rFonts w:ascii="Courier New" w:eastAsia="Courier New" w:hAnsi="Courier New" w:cs="Courier New"/>
+          <w:lang w:val="en-GB"/>
+        </w:rPr>
+        <w:br/>
+        <w:t># Import modules</w:t>
+      </w:r>
+      <w:r>
+        <w:rPr>
+          <w:rFonts w:ascii="Courier New" w:eastAsia="Courier New" w:hAnsi="Courier New" w:cs="Courier New"/>
+          <w:lang w:val="en-GB"/>
+        </w:rPr>
+        <w:br/>
+      </w:r>
+      <w:r>
+        <w:rPr>
+          <w:rFonts w:ascii="Courier New" w:eastAsia="Courier New" w:hAnsi="Courier New" w:cs="Courier New"/>
+          <w:lang w:val="en-GB"/>
+        </w:rPr>
+        <w:br/>
+        <w:t>pass</w:t>
+      </w:r>
+      <w:r>
+        <w:rPr>
+          <w:rFonts w:ascii="Courier New" w:eastAsia="Courier New" w:hAnsi="Courier New" w:cs="Courier New"/>
+          <w:lang w:val="en-GB"/>
+        </w:rPr>
+        <w:br/>
+      </w:r>
+      <w:r>
+        <w:rPr>
+          <w:rFonts w:ascii="Courier New" w:eastAsia="Courier New" w:hAnsi="Courier New" w:cs="Courier New"/>
+          <w:lang w:val="en-GB"/>
+        </w:rPr>
+        <w:br/>
+        <w:t># ---- Initialise main variables</w:t>
+      </w:r>
+      <w:r>
+        <w:rPr>
+          <w:rFonts w:ascii="Courier New" w:eastAsia="Courier New" w:hAnsi="Courier New" w:cs="Courier New"/>
+          <w:lang w:val="en-GB"/>
+        </w:rPr>
+        <w:br/>
+      </w:r>
+      <w:r>
+        <w:rPr>
+          <w:rFonts w:ascii="Courier New" w:eastAsia="Courier New" w:hAnsi="Courier New" w:cs="Courier New"/>
+          <w:lang w:val="en-GB"/>
+        </w:rPr>
+        <w:br/>
+        <w:t># n = number of robots</w:t>
+      </w:r>
+      <w:r>
+        <w:rPr>
+          <w:rFonts w:ascii="Courier New" w:eastAsia="Courier New" w:hAnsi="Courier New" w:cs="Courier New"/>
+          <w:lang w:val="en-GB"/>
+        </w:rPr>
+        <w:br/>
+        <w:t>n = 0</w:t>
+      </w:r>
+      <w:r>
+        <w:rPr>
+          <w:rFonts w:ascii="Courier New" w:eastAsia="Courier New" w:hAnsi="Courier New" w:cs="Courier New"/>
+          <w:lang w:val="en-GB"/>
+        </w:rPr>
+        <w:br/>
+      </w:r>
+      <w:r>
+        <w:rPr>
+          <w:rFonts w:ascii="Courier New" w:eastAsia="Courier New" w:hAnsi="Courier New" w:cs="Courier New"/>
+          <w:lang w:val="en-GB"/>
+        </w:rPr>
+        <w:br/>
+        <w:t># m = number of workers</w:t>
+      </w:r>
+      <w:r>
+        <w:rPr>
+          <w:rFonts w:ascii="Courier New" w:eastAsia="Courier New" w:hAnsi="Courier New" w:cs="Courier New"/>
+          <w:lang w:val="en-GB"/>
+        </w:rPr>
+        <w:br/>
+        <w:t>m = 0</w:t>
+      </w:r>
+      <w:r>
+        <w:rPr>
+          <w:rFonts w:ascii="Courier New" w:eastAsia="Courier New" w:hAnsi="Courier New" w:cs="Courier New"/>
+          <w:lang w:val="en-GB"/>
+        </w:rPr>
+        <w:br/>
+      </w:r>
+      <w:r>
+        <w:rPr>
+          <w:rFonts w:ascii="Courier New" w:eastAsia="Courier New" w:hAnsi="Courier New" w:cs="Courier New"/>
+          <w:lang w:val="en-GB"/>
+        </w:rPr>
+        <w:br/>
+        <w:t># Set up dictionaries to store current status of robots or humans.</w:t>
+      </w:r>
+      <w:r>
+        <w:rPr>
+          <w:rFonts w:ascii="Courier New" w:eastAsia="Courier New" w:hAnsi="Courier New" w:cs="Courier New"/>
+          <w:lang w:val="en-GB"/>
+        </w:rPr>
+        <w:br/>
+      </w:r>
+      <w:r>
+        <w:rPr>
+          <w:rFonts w:ascii="Courier New" w:eastAsia="Courier New" w:hAnsi="Courier New" w:cs="Courier New"/>
+          <w:lang w:val="en-GB"/>
+        </w:rPr>
+        <w:br/>
+        <w:t>robot_dict = {}</w:t>
+      </w:r>
+      <w:r>
+        <w:rPr>
+          <w:rFonts w:ascii="Courier New" w:eastAsia="Courier New" w:hAnsi="Courier New" w:cs="Courier New"/>
+          <w:lang w:val="en-GB"/>
+        </w:rPr>
+        <w:br/>
+      </w:r>
+      <w:r>
+        <w:rPr>
+          <w:rFonts w:ascii="Courier New" w:eastAsia="Courier New" w:hAnsi="Courier New" w:cs="Courier New"/>
+          <w:lang w:val="en-GB"/>
+        </w:rPr>
+        <w:br/>
+        <w:t>human_dict = {}</w:t>
+      </w:r>
+      <w:r>
+        <w:rPr>
+          <w:rFonts w:ascii="Courier New" w:eastAsia="Courier New" w:hAnsi="Courier New" w:cs="Courier New"/>
+          <w:lang w:val="en-GB"/>
+        </w:rPr>
+        <w:br/>
+      </w:r>
+      <w:r>
+        <w:rPr>
+          <w:rFonts w:ascii="Courier New" w:eastAsia="Courier New" w:hAnsi="Courier New" w:cs="Courier New"/>
+          <w:lang w:val="en-GB"/>
+        </w:rPr>
+        <w:br/>
+      </w:r>
+      <w:r>
+        <w:rPr>
+          <w:rFonts w:ascii="Courier New" w:eastAsia="Courier New" w:hAnsi="Courier New" w:cs="Courier New"/>
+          <w:lang w:val="en-GB"/>
+        </w:rPr>
         <w:lastRenderedPageBreak/>
-        <w:t>CURRENT VERSION OF MY PROGRAM:</w:t>
-      </w:r>
-    </w:p>
-    <w:p>
-      <w:pPr>
-        <w:rPr>
-          <w:rFonts w:ascii="Courier New" w:eastAsia="Courier New" w:hAnsi="Courier New" w:cs="Courier New"/>
-          <w:lang w:val="en-GB"/>
-        </w:rPr>
-      </w:pPr>
-      <w:r>
-        <w:rPr>
-          <w:rFonts w:ascii="Courier New" w:eastAsia="Courier New" w:hAnsi="Courier New" w:cs="Courier New"/>
-          <w:lang w:val="en-GB"/>
-        </w:rPr>
-        <w:t># Ro-Ro-Ro-Your-Bots Incorporated</w:t>
-      </w:r>
-      <w:r>
-        <w:rPr>
-          <w:rFonts w:ascii="Courier New" w:eastAsia="Courier New" w:hAnsi="Courier New" w:cs="Courier New"/>
-          <w:lang w:val="en-GB"/>
-        </w:rPr>
-        <w:br/>
-      </w:r>
-      <w:r>
-        <w:rPr>
-          <w:rFonts w:ascii="Courier New" w:eastAsia="Courier New" w:hAnsi="Courier New" w:cs="Courier New"/>
-          <w:lang w:val="en-GB"/>
-        </w:rPr>
-        <w:br/>
-        <w:t># Program to simulate coordination between n robots and m workers in a cell.</w:t>
-      </w:r>
-      <w:r>
-        <w:rPr>
-          <w:rFonts w:ascii="Courier New" w:eastAsia="Courier New" w:hAnsi="Courier New" w:cs="Courier New"/>
-          <w:lang w:val="en-GB"/>
-        </w:rPr>
-        <w:br/>
-      </w:r>
-      <w:r>
-        <w:rPr>
-          <w:rFonts w:ascii="Courier New" w:eastAsia="Courier New" w:hAnsi="Courier New" w:cs="Courier New"/>
-          <w:lang w:val="en-GB"/>
-        </w:rPr>
-        <w:br/>
-        <w:t># Import modules</w:t>
-      </w:r>
-      <w:r>
-        <w:rPr>
-          <w:rFonts w:ascii="Courier New" w:eastAsia="Courier New" w:hAnsi="Courier New" w:cs="Courier New"/>
-          <w:lang w:val="en-GB"/>
-        </w:rPr>
-        <w:br/>
-      </w:r>
-      <w:r>
-        <w:rPr>
-          <w:rFonts w:ascii="Courier New" w:eastAsia="Courier New" w:hAnsi="Courier New" w:cs="Courier New"/>
-          <w:lang w:val="en-GB"/>
-        </w:rPr>
-        <w:br/>
-        <w:t>pass</w:t>
-      </w:r>
-      <w:r>
-        <w:rPr>
-          <w:rFonts w:ascii="Courier New" w:eastAsia="Courier New" w:hAnsi="Courier New" w:cs="Courier New"/>
-          <w:lang w:val="en-GB"/>
-        </w:rPr>
-        <w:br/>
-      </w:r>
-      <w:r>
-        <w:rPr>
-          <w:rFonts w:ascii="Courier New" w:eastAsia="Courier New" w:hAnsi="Courier New" w:cs="Courier New"/>
-          <w:lang w:val="en-GB"/>
-        </w:rPr>
-        <w:br/>
-        <w:t># ---- Initialise main variables</w:t>
-      </w:r>
-      <w:r>
-        <w:rPr>
-          <w:rFonts w:ascii="Courier New" w:eastAsia="Courier New" w:hAnsi="Courier New" w:cs="Courier New"/>
-          <w:lang w:val="en-GB"/>
-        </w:rPr>
-        <w:br/>
-      </w:r>
-      <w:r>
-        <w:rPr>
-          <w:rFonts w:ascii="Courier New" w:eastAsia="Courier New" w:hAnsi="Courier New" w:cs="Courier New"/>
-          <w:lang w:val="en-GB"/>
-        </w:rPr>
-        <w:br/>
-        <w:t># n = number of robots</w:t>
-      </w:r>
-      <w:r>
-        <w:rPr>
-          <w:rFonts w:ascii="Courier New" w:eastAsia="Courier New" w:hAnsi="Courier New" w:cs="Courier New"/>
-          <w:lang w:val="en-GB"/>
-        </w:rPr>
-        <w:br/>
-        <w:t>n = 0</w:t>
-      </w:r>
-      <w:r>
-        <w:rPr>
-          <w:rFonts w:ascii="Courier New" w:eastAsia="Courier New" w:hAnsi="Courier New" w:cs="Courier New"/>
-          <w:lang w:val="en-GB"/>
-        </w:rPr>
-        <w:br/>
-      </w:r>
-      <w:r>
-        <w:rPr>
-          <w:rFonts w:ascii="Courier New" w:eastAsia="Courier New" w:hAnsi="Courier New" w:cs="Courier New"/>
-          <w:lang w:val="en-GB"/>
-        </w:rPr>
-        <w:br/>
-        <w:t># m = number of workers</w:t>
-      </w:r>
-      <w:r>
-        <w:rPr>
-          <w:rFonts w:ascii="Courier New" w:eastAsia="Courier New" w:hAnsi="Courier New" w:cs="Courier New"/>
-          <w:lang w:val="en-GB"/>
-        </w:rPr>
-        <w:br/>
-        <w:t>m = 0</w:t>
-      </w:r>
-      <w:r>
-        <w:rPr>
-          <w:rFonts w:ascii="Courier New" w:eastAsia="Courier New" w:hAnsi="Courier New" w:cs="Courier New"/>
-          <w:lang w:val="en-GB"/>
-        </w:rPr>
-        <w:br/>
-      </w:r>
-      <w:r>
-        <w:rPr>
-          <w:rFonts w:ascii="Courier New" w:eastAsia="Courier New" w:hAnsi="Courier New" w:cs="Courier New"/>
-          <w:lang w:val="en-GB"/>
-        </w:rPr>
-        <w:br/>
-        <w:t># Set up dictionaries to store current status of robots or humans.</w:t>
-      </w:r>
-      <w:r>
-        <w:rPr>
-          <w:rFonts w:ascii="Courier New" w:eastAsia="Courier New" w:hAnsi="Courier New" w:cs="Courier New"/>
-          <w:lang w:val="en-GB"/>
-        </w:rPr>
-        <w:br/>
-      </w:r>
-      <w:r>
-        <w:rPr>
-          <w:rFonts w:ascii="Courier New" w:eastAsia="Courier New" w:hAnsi="Courier New" w:cs="Courier New"/>
-          <w:lang w:val="en-GB"/>
-        </w:rPr>
-        <w:br/>
-        <w:t>robot_dict = {}</w:t>
-      </w:r>
-      <w:r>
-        <w:rPr>
-          <w:rFonts w:ascii="Courier New" w:eastAsia="Courier New" w:hAnsi="Courier New" w:cs="Courier New"/>
-          <w:lang w:val="en-GB"/>
-        </w:rPr>
-        <w:br/>
-      </w:r>
-      <w:r>
-        <w:rPr>
-          <w:rFonts w:ascii="Courier New" w:eastAsia="Courier New" w:hAnsi="Courier New" w:cs="Courier New"/>
-          <w:lang w:val="en-GB"/>
-        </w:rPr>
-        <w:br/>
-        <w:t>human_dict = {}</w:t>
-      </w:r>
-      <w:r>
-        <w:rPr>
-          <w:rFonts w:ascii="Courier New" w:eastAsia="Courier New" w:hAnsi="Courier New" w:cs="Courier New"/>
-          <w:lang w:val="en-GB"/>
-        </w:rPr>
-        <w:br/>
-      </w:r>
-      <w:r>
-        <w:rPr>
-          <w:rFonts w:ascii="Courier New" w:eastAsia="Courier New" w:hAnsi="Courier New" w:cs="Courier New"/>
-          <w:lang w:val="en-GB"/>
-        </w:rPr>
-        <w:br/>
         <w:t>def intro_function():</w:t>
       </w:r>
       <w:r>
@@ -2088,6 +2143,158 @@
           <w:lang w:val="en-GB"/>
         </w:rPr>
         <w:br/>
+        <w:t xml:space="preserve">            print("\n Sorry, but that isn't a valid response.")</w:t>
+      </w:r>
+      <w:r>
+        <w:rPr>
+          <w:rFonts w:ascii="Courier New" w:eastAsia="Courier New" w:hAnsi="Courier New" w:cs="Courier New"/>
+          <w:lang w:val="en-GB"/>
+        </w:rPr>
+        <w:br/>
+        <w:t xml:space="preserve">            if n &lt; 0:</w:t>
+      </w:r>
+      <w:r>
+        <w:rPr>
+          <w:rFonts w:ascii="Courier New" w:eastAsia="Courier New" w:hAnsi="Courier New" w:cs="Courier New"/>
+          <w:lang w:val="en-GB"/>
+        </w:rPr>
+        <w:br/>
+        <w:t xml:space="preserve">                print("\n How can we have a negative amount? We don't owe nobody our robots !!")</w:t>
+      </w:r>
+      <w:r>
+        <w:rPr>
+          <w:rFonts w:ascii="Courier New" w:eastAsia="Courier New" w:hAnsi="Courier New" w:cs="Courier New"/>
+          <w:lang w:val="en-GB"/>
+        </w:rPr>
+        <w:br/>
+        <w:t xml:space="preserve">            elif n == 0:</w:t>
+      </w:r>
+      <w:r>
+        <w:rPr>
+          <w:rFonts w:ascii="Courier New" w:eastAsia="Courier New" w:hAnsi="Courier New" w:cs="Courier New"/>
+          <w:lang w:val="en-GB"/>
+        </w:rPr>
+        <w:br/>
+        <w:t xml:space="preserve">                print("\n We can't build robots with no robots to build them.")</w:t>
+      </w:r>
+      <w:r>
+        <w:rPr>
+          <w:rFonts w:ascii="Courier New" w:eastAsia="Courier New" w:hAnsi="Courier New" w:cs="Courier New"/>
+          <w:lang w:val="en-GB"/>
+        </w:rPr>
+        <w:br/>
+        <w:t xml:space="preserve">            elif n &gt; 100:</w:t>
+      </w:r>
+      <w:r>
+        <w:rPr>
+          <w:rFonts w:ascii="Courier New" w:eastAsia="Courier New" w:hAnsi="Courier New" w:cs="Courier New"/>
+          <w:lang w:val="en-GB"/>
+        </w:rPr>
+        <w:br/>
+        <w:t xml:space="preserve">                print("\n We can't risk having that many droids onsite.")</w:t>
+      </w:r>
+      <w:r>
+        <w:rPr>
+          <w:rFonts w:ascii="Courier New" w:eastAsia="Courier New" w:hAnsi="Courier New" w:cs="Courier New"/>
+          <w:lang w:val="en-GB"/>
+        </w:rPr>
+        <w:br/>
+        <w:t xml:space="preserve">                print("\n      HAVE YOU NEVER SEEN BLADE RUNNER?")</w:t>
+      </w:r>
+      <w:r>
+        <w:rPr>
+          <w:rFonts w:ascii="Courier New" w:eastAsia="Courier New" w:hAnsi="Courier New" w:cs="Courier New"/>
+          <w:lang w:val="en-GB"/>
+        </w:rPr>
+        <w:br/>
+        <w:t xml:space="preserve">            n = input_robots()</w:t>
+      </w:r>
+      <w:r>
+        <w:rPr>
+          <w:rFonts w:ascii="Courier New" w:eastAsia="Courier New" w:hAnsi="Courier New" w:cs="Courier New"/>
+          <w:lang w:val="en-GB"/>
+        </w:rPr>
+        <w:br/>
+        <w:t xml:space="preserve">        return n</w:t>
+      </w:r>
+      <w:r>
+        <w:rPr>
+          <w:rFonts w:ascii="Courier New" w:eastAsia="Courier New" w:hAnsi="Courier New" w:cs="Courier New"/>
+          <w:lang w:val="en-GB"/>
+        </w:rPr>
+        <w:br/>
+      </w:r>
+      <w:r>
+        <w:rPr>
+          <w:rFonts w:ascii="Courier New" w:eastAsia="Courier New" w:hAnsi="Courier New" w:cs="Courier New"/>
+          <w:lang w:val="en-GB"/>
+        </w:rPr>
+        <w:br/>
+        <w:t xml:space="preserve">    # Function to ask user how many humans they intend to employ (m):</w:t>
+      </w:r>
+      <w:r>
+        <w:rPr>
+          <w:rFonts w:ascii="Courier New" w:eastAsia="Courier New" w:hAnsi="Courier New" w:cs="Courier New"/>
+          <w:lang w:val="en-GB"/>
+        </w:rPr>
+        <w:br/>
+        <w:t xml:space="preserve">    # ---- &amp; check the value entered for m is valid :</w:t>
+      </w:r>
+      <w:r>
+        <w:rPr>
+          <w:rFonts w:ascii="Courier New" w:eastAsia="Courier New" w:hAnsi="Courier New" w:cs="Courier New"/>
+          <w:lang w:val="en-GB"/>
+        </w:rPr>
+        <w:br/>
+        <w:t xml:space="preserve">    def input_humans():</w:t>
+      </w:r>
+      <w:r>
+        <w:rPr>
+          <w:rFonts w:ascii="Courier New" w:eastAsia="Courier New" w:hAnsi="Courier New" w:cs="Courier New"/>
+          <w:lang w:val="en-GB"/>
+        </w:rPr>
+        <w:br/>
+        <w:t xml:space="preserve">        try:</w:t>
+      </w:r>
+      <w:r>
+        <w:rPr>
+          <w:rFonts w:ascii="Courier New" w:eastAsia="Courier New" w:hAnsi="Courier New" w:cs="Courier New"/>
+          <w:lang w:val="en-GB"/>
+        </w:rPr>
+        <w:br/>
+        <w:t xml:space="preserve">            m = int(</w:t>
+      </w:r>
+      <w:r>
+        <w:rPr>
+          <w:rFonts w:ascii="Courier New" w:eastAsia="Courier New" w:hAnsi="Courier New" w:cs="Courier New"/>
+          <w:lang w:val="en-GB"/>
+        </w:rPr>
+        <w:br/>
+        <w:t xml:space="preserve">            input("\n\n How many human workers do you intend to employ?\n  Please choose a number between 1 and 100. "))</w:t>
+      </w:r>
+      <w:r>
+        <w:rPr>
+          <w:rFonts w:ascii="Courier New" w:eastAsia="Courier New" w:hAnsi="Courier New" w:cs="Courier New"/>
+          <w:lang w:val="en-GB"/>
+        </w:rPr>
+        <w:br/>
+        <w:t xml:space="preserve">        except ValueError:</w:t>
+      </w:r>
+      <w:r>
+        <w:rPr>
+          <w:rFonts w:ascii="Courier New" w:eastAsia="Courier New" w:hAnsi="Courier New" w:cs="Courier New"/>
+          <w:lang w:val="en-GB"/>
+        </w:rPr>
+        <w:br/>
+        <w:t xml:space="preserve">            print("\n Sorry, but that isn't a valid response.")</w:t>
+      </w:r>
+      <w:r>
+        <w:rPr>
+          <w:rFonts w:ascii="Courier New" w:eastAsia="Courier New" w:hAnsi="Courier New" w:cs="Courier New"/>
+          <w:lang w:val="en-GB"/>
+        </w:rPr>
+        <w:br/>
+        <w:t xml:space="preserve">            print("\n Maybe you entered letters or symbols </w:t>
       </w:r>
       <w:r>
         <w:rPr>
@@ -2095,6 +2302,30 @@
           <w:lang w:val="en-GB"/>
         </w:rPr>
         <w:lastRenderedPageBreak/>
+        <w:t>instead of just a number.")</w:t>
+      </w:r>
+      <w:r>
+        <w:rPr>
+          <w:rFonts w:ascii="Courier New" w:eastAsia="Courier New" w:hAnsi="Courier New" w:cs="Courier New"/>
+          <w:lang w:val="en-GB"/>
+        </w:rPr>
+        <w:br/>
+        <w:t xml:space="preserve">            m = input_humans()</w:t>
+      </w:r>
+      <w:r>
+        <w:rPr>
+          <w:rFonts w:ascii="Courier New" w:eastAsia="Courier New" w:hAnsi="Courier New" w:cs="Courier New"/>
+          <w:lang w:val="en-GB"/>
+        </w:rPr>
+        <w:br/>
+        <w:t xml:space="preserve">        while m &lt; 1 or m &gt; 100:</w:t>
+      </w:r>
+      <w:r>
+        <w:rPr>
+          <w:rFonts w:ascii="Courier New" w:eastAsia="Courier New" w:hAnsi="Courier New" w:cs="Courier New"/>
+          <w:lang w:val="en-GB"/>
+        </w:rPr>
+        <w:br/>
         <w:t xml:space="preserve">            print("\n Sorry, but that isn't a valid response.")</w:t>
       </w:r>
       <w:r>
@@ -2103,150 +2334,47 @@
           <w:lang w:val="en-GB"/>
         </w:rPr>
         <w:br/>
-        <w:t xml:space="preserve">            if n &lt; 0:</w:t>
-      </w:r>
-      <w:r>
-        <w:rPr>
-          <w:rFonts w:ascii="Courier New" w:eastAsia="Courier New" w:hAnsi="Courier New" w:cs="Courier New"/>
-          <w:lang w:val="en-GB"/>
-        </w:rPr>
-        <w:br/>
-        <w:t xml:space="preserve">                print("\n How can we have a negative amount? We don't owe nobody our robots !!")</w:t>
-      </w:r>
-      <w:r>
-        <w:rPr>
-          <w:rFonts w:ascii="Courier New" w:eastAsia="Courier New" w:hAnsi="Courier New" w:cs="Courier New"/>
-          <w:lang w:val="en-GB"/>
-        </w:rPr>
-        <w:br/>
-        <w:t xml:space="preserve">            elif n == 0:</w:t>
-      </w:r>
-      <w:r>
-        <w:rPr>
-          <w:rFonts w:ascii="Courier New" w:eastAsia="Courier New" w:hAnsi="Courier New" w:cs="Courier New"/>
-          <w:lang w:val="en-GB"/>
-        </w:rPr>
-        <w:br/>
-        <w:t xml:space="preserve">                print("\n We can't build robots with no robots to build them.")</w:t>
-      </w:r>
-      <w:r>
-        <w:rPr>
-          <w:rFonts w:ascii="Courier New" w:eastAsia="Courier New" w:hAnsi="Courier New" w:cs="Courier New"/>
-          <w:lang w:val="en-GB"/>
-        </w:rPr>
-        <w:br/>
-        <w:t xml:space="preserve">            elif n &gt; 100:</w:t>
-      </w:r>
-      <w:r>
-        <w:rPr>
-          <w:rFonts w:ascii="Courier New" w:eastAsia="Courier New" w:hAnsi="Courier New" w:cs="Courier New"/>
-          <w:lang w:val="en-GB"/>
-        </w:rPr>
-        <w:br/>
-        <w:t xml:space="preserve">                print("\n We can't risk having that many droids onsite.")</w:t>
-      </w:r>
-      <w:r>
-        <w:rPr>
-          <w:rFonts w:ascii="Courier New" w:eastAsia="Courier New" w:hAnsi="Courier New" w:cs="Courier New"/>
-          <w:lang w:val="en-GB"/>
-        </w:rPr>
-        <w:br/>
-        <w:t xml:space="preserve">                print("\n      HAVE YOU NEVER SEEN BLADE RUNNER?")</w:t>
-      </w:r>
-      <w:r>
-        <w:rPr>
-          <w:rFonts w:ascii="Courier New" w:eastAsia="Courier New" w:hAnsi="Courier New" w:cs="Courier New"/>
-          <w:lang w:val="en-GB"/>
-        </w:rPr>
-        <w:br/>
-        <w:t xml:space="preserve">            n = input_robots()</w:t>
-      </w:r>
-      <w:r>
-        <w:rPr>
-          <w:rFonts w:ascii="Courier New" w:eastAsia="Courier New" w:hAnsi="Courier New" w:cs="Courier New"/>
-          <w:lang w:val="en-GB"/>
-        </w:rPr>
-        <w:br/>
-        <w:t xml:space="preserve">        return n</w:t>
-      </w:r>
-      <w:r>
-        <w:rPr>
-          <w:rFonts w:ascii="Courier New" w:eastAsia="Courier New" w:hAnsi="Courier New" w:cs="Courier New"/>
-          <w:lang w:val="en-GB"/>
-        </w:rPr>
-        <w:br/>
-      </w:r>
-      <w:r>
-        <w:rPr>
-          <w:rFonts w:ascii="Courier New" w:eastAsia="Courier New" w:hAnsi="Courier New" w:cs="Courier New"/>
-          <w:lang w:val="en-GB"/>
-        </w:rPr>
-        <w:br/>
-        <w:t xml:space="preserve">    # Function to ask user how many humans they intend to employ (m):</w:t>
-      </w:r>
-      <w:r>
-        <w:rPr>
-          <w:rFonts w:ascii="Courier New" w:eastAsia="Courier New" w:hAnsi="Courier New" w:cs="Courier New"/>
-          <w:lang w:val="en-GB"/>
-        </w:rPr>
-        <w:br/>
-        <w:t xml:space="preserve">    # ---- &amp; check the value entered for m is valid :</w:t>
-      </w:r>
-      <w:r>
-        <w:rPr>
-          <w:rFonts w:ascii="Courier New" w:eastAsia="Courier New" w:hAnsi="Courier New" w:cs="Courier New"/>
-          <w:lang w:val="en-GB"/>
-        </w:rPr>
-        <w:br/>
-        <w:t xml:space="preserve">    def input_humans():</w:t>
-      </w:r>
-      <w:r>
-        <w:rPr>
-          <w:rFonts w:ascii="Courier New" w:eastAsia="Courier New" w:hAnsi="Courier New" w:cs="Courier New"/>
-          <w:lang w:val="en-GB"/>
-        </w:rPr>
-        <w:br/>
-        <w:t xml:space="preserve">        try:</w:t>
-      </w:r>
-      <w:r>
-        <w:rPr>
-          <w:rFonts w:ascii="Courier New" w:eastAsia="Courier New" w:hAnsi="Courier New" w:cs="Courier New"/>
-          <w:lang w:val="en-GB"/>
-        </w:rPr>
-        <w:br/>
-        <w:t xml:space="preserve">            m = int(</w:t>
-      </w:r>
-      <w:r>
-        <w:rPr>
-          <w:rFonts w:ascii="Courier New" w:eastAsia="Courier New" w:hAnsi="Courier New" w:cs="Courier New"/>
-          <w:lang w:val="en-GB"/>
-        </w:rPr>
-        <w:br/>
-        <w:t xml:space="preserve">            input("\n\n How many human workers do you intend to employ?\n  Please choose a number between 1 and 100. "))</w:t>
-      </w:r>
-      <w:r>
-        <w:rPr>
-          <w:rFonts w:ascii="Courier New" w:eastAsia="Courier New" w:hAnsi="Courier New" w:cs="Courier New"/>
-          <w:lang w:val="en-GB"/>
-        </w:rPr>
-        <w:br/>
-        <w:t xml:space="preserve">        except ValueError:</w:t>
-      </w:r>
-      <w:r>
-        <w:rPr>
-          <w:rFonts w:ascii="Courier New" w:eastAsia="Courier New" w:hAnsi="Courier New" w:cs="Courier New"/>
-          <w:lang w:val="en-GB"/>
-        </w:rPr>
-        <w:br/>
-        <w:t xml:space="preserve">            print("\n Sorry, but that isn't a valid response.")</w:t>
-      </w:r>
-      <w:r>
-        <w:rPr>
-          <w:rFonts w:ascii="Courier New" w:eastAsia="Courier New" w:hAnsi="Courier New" w:cs="Courier New"/>
-          <w:lang w:val="en-GB"/>
-        </w:rPr>
-        <w:br/>
-        <w:t xml:space="preserve">            print("\n Maybe you entered letters or symbols instead of just a number.")</w:t>
+        <w:t xml:space="preserve">            if m &lt; 0:</w:t>
+      </w:r>
+      <w:r>
+        <w:rPr>
+          <w:rFonts w:ascii="Courier New" w:eastAsia="Courier New" w:hAnsi="Courier New" w:cs="Courier New"/>
+          <w:lang w:val="en-GB"/>
+        </w:rPr>
+        <w:br/>
+        <w:t xml:space="preserve">                print("\n DOES NOT COMPUTE !!!")</w:t>
+      </w:r>
+      <w:r>
+        <w:rPr>
+          <w:rFonts w:ascii="Courier New" w:eastAsia="Courier New" w:hAnsi="Courier New" w:cs="Courier New"/>
+          <w:lang w:val="en-GB"/>
+        </w:rPr>
+        <w:br/>
+        <w:t xml:space="preserve">            elif m == 0:</w:t>
+      </w:r>
+      <w:r>
+        <w:rPr>
+          <w:rFonts w:ascii="Courier New" w:eastAsia="Courier New" w:hAnsi="Courier New" w:cs="Courier New"/>
+          <w:lang w:val="en-GB"/>
+        </w:rPr>
+        <w:br/>
+        <w:t xml:space="preserve">                print("\n We need at least one human worker to prevent a droid revolt.")</w:t>
+      </w:r>
+      <w:r>
+        <w:rPr>
+          <w:rFonts w:ascii="Courier New" w:eastAsia="Courier New" w:hAnsi="Courier New" w:cs="Courier New"/>
+          <w:lang w:val="en-GB"/>
+        </w:rPr>
+        <w:br/>
+        <w:t xml:space="preserve">            elif m &gt; 100:</w:t>
+      </w:r>
+      <w:r>
+        <w:rPr>
+          <w:rFonts w:ascii="Courier New" w:eastAsia="Courier New" w:hAnsi="Courier New" w:cs="Courier New"/>
+          <w:lang w:val="en-GB"/>
+        </w:rPr>
+        <w:br/>
+        <w:t xml:space="preserve">                print("\n You can't afford to pay out wages for over 100 workers.")</w:t>
       </w:r>
       <w:r>
         <w:rPr>
@@ -2262,78 +2390,6 @@
           <w:lang w:val="en-GB"/>
         </w:rPr>
         <w:br/>
-        <w:t xml:space="preserve">        while m &lt; 1 or m &gt; 100:</w:t>
-      </w:r>
-      <w:r>
-        <w:rPr>
-          <w:rFonts w:ascii="Courier New" w:eastAsia="Courier New" w:hAnsi="Courier New" w:cs="Courier New"/>
-          <w:lang w:val="en-GB"/>
-        </w:rPr>
-        <w:br/>
-        <w:t xml:space="preserve">            print("\n Sorry, but that isn't a valid response.")</w:t>
-      </w:r>
-      <w:r>
-        <w:rPr>
-          <w:rFonts w:ascii="Courier New" w:eastAsia="Courier New" w:hAnsi="Courier New" w:cs="Courier New"/>
-          <w:lang w:val="en-GB"/>
-        </w:rPr>
-        <w:br/>
-        <w:t xml:space="preserve">            if m &lt; 0:</w:t>
-      </w:r>
-      <w:r>
-        <w:rPr>
-          <w:rFonts w:ascii="Courier New" w:eastAsia="Courier New" w:hAnsi="Courier New" w:cs="Courier New"/>
-          <w:lang w:val="en-GB"/>
-        </w:rPr>
-        <w:br/>
-        <w:t xml:space="preserve">                print("\n DOES NOT COMPUTE !!!")</w:t>
-      </w:r>
-      <w:r>
-        <w:rPr>
-          <w:rFonts w:ascii="Courier New" w:eastAsia="Courier New" w:hAnsi="Courier New" w:cs="Courier New"/>
-          <w:lang w:val="en-GB"/>
-        </w:rPr>
-        <w:br/>
-        <w:t xml:space="preserve">            elif m == 0:</w:t>
-      </w:r>
-      <w:r>
-        <w:rPr>
-          <w:rFonts w:ascii="Courier New" w:eastAsia="Courier New" w:hAnsi="Courier New" w:cs="Courier New"/>
-          <w:lang w:val="en-GB"/>
-        </w:rPr>
-        <w:br/>
-        <w:t xml:space="preserve">                print("\n We need at least one human worker to prevent a droid revolt.")</w:t>
-      </w:r>
-      <w:r>
-        <w:rPr>
-          <w:rFonts w:ascii="Courier New" w:eastAsia="Courier New" w:hAnsi="Courier New" w:cs="Courier New"/>
-          <w:lang w:val="en-GB"/>
-        </w:rPr>
-        <w:br/>
-        <w:t xml:space="preserve">            elif m &gt; 100:</w:t>
-      </w:r>
-      <w:r>
-        <w:rPr>
-          <w:rFonts w:ascii="Courier New" w:eastAsia="Courier New" w:hAnsi="Courier New" w:cs="Courier New"/>
-          <w:lang w:val="en-GB"/>
-        </w:rPr>
-        <w:br/>
-        <w:t xml:space="preserve">                print("\n You can't afford to pay out wages for over 100 workers.")</w:t>
-      </w:r>
-      <w:r>
-        <w:rPr>
-          <w:rFonts w:ascii="Courier New" w:eastAsia="Courier New" w:hAnsi="Courier New" w:cs="Courier New"/>
-          <w:lang w:val="en-GB"/>
-        </w:rPr>
-        <w:br/>
-        <w:t xml:space="preserve">            m = input_humans()</w:t>
-      </w:r>
-      <w:r>
-        <w:rPr>
-          <w:rFonts w:ascii="Courier New" w:eastAsia="Courier New" w:hAnsi="Courier New" w:cs="Courier New"/>
-          <w:lang w:val="en-GB"/>
-        </w:rPr>
-        <w:br/>
         <w:t xml:space="preserve">        return m</w:t>
       </w:r>
       <w:r>
@@ -2349,6 +2405,160 @@
           <w:lang w:val="en-GB"/>
         </w:rPr>
         <w:br/>
+        <w:t xml:space="preserve">    # ---- Introduction</w:t>
+      </w:r>
+      <w:r>
+        <w:rPr>
+          <w:rFonts w:ascii="Courier New" w:eastAsia="Courier New" w:hAnsi="Courier New" w:cs="Courier New"/>
+          <w:lang w:val="en-GB"/>
+        </w:rPr>
+        <w:br/>
+      </w:r>
+      <w:r>
+        <w:rPr>
+          <w:rFonts w:ascii="Courier New" w:eastAsia="Courier New" w:hAnsi="Courier New" w:cs="Courier New"/>
+          <w:lang w:val="en-GB"/>
+        </w:rPr>
+        <w:br/>
+        <w:t xml:space="preserve">    print("Program to simulate coordination between n robots and m workers in a robotic cell")</w:t>
+      </w:r>
+      <w:r>
+        <w:rPr>
+          <w:rFonts w:ascii="Courier New" w:eastAsia="Courier New" w:hAnsi="Courier New" w:cs="Courier New"/>
+          <w:lang w:val="en-GB"/>
+        </w:rPr>
+        <w:br/>
+        <w:t xml:space="preserve">    input("\nPress Enter to continue...")</w:t>
+      </w:r>
+      <w:r>
+        <w:rPr>
+          <w:rFonts w:ascii="Courier New" w:eastAsia="Courier New" w:hAnsi="Courier New" w:cs="Courier New"/>
+          <w:lang w:val="en-GB"/>
+        </w:rPr>
+        <w:br/>
+      </w:r>
+      <w:r>
+        <w:rPr>
+          <w:rFonts w:ascii="Courier New" w:eastAsia="Courier New" w:hAnsi="Courier New" w:cs="Courier New"/>
+          <w:lang w:val="en-GB"/>
+        </w:rPr>
+        <w:br/>
+        <w:t xml:space="preserve">    print("\n Scenario:")</w:t>
+      </w:r>
+      <w:r>
+        <w:rPr>
+          <w:rFonts w:ascii="Courier New" w:eastAsia="Courier New" w:hAnsi="Courier New" w:cs="Courier New"/>
+          <w:lang w:val="en-GB"/>
+        </w:rPr>
+        <w:br/>
+        <w:t xml:space="preserve">    print("""\n You are the supervisor of Ro-Ro-Ro-Your-Bots\u00AE, where robots work alongside</w:t>
+      </w:r>
+      <w:r>
+        <w:rPr>
+          <w:rFonts w:ascii="Courier New" w:eastAsia="Courier New" w:hAnsi="Courier New" w:cs="Courier New"/>
+          <w:lang w:val="en-GB"/>
+        </w:rPr>
+        <w:br/>
+        <w:t xml:space="preserve">    human workers in a robotic cell, producing industry-standard robot workers which are</w:t>
+      </w:r>
+      <w:r>
+        <w:rPr>
+          <w:rFonts w:ascii="Courier New" w:eastAsia="Courier New" w:hAnsi="Courier New" w:cs="Courier New"/>
+          <w:lang w:val="en-GB"/>
+        </w:rPr>
+        <w:br/>
+        <w:t xml:space="preserve">    to be shipped out to a more substantial plant, wherein they will forge components</w:t>
+      </w:r>
+      <w:r>
+        <w:rPr>
+          <w:rFonts w:ascii="Courier New" w:eastAsia="Courier New" w:hAnsi="Courier New" w:cs="Courier New"/>
+          <w:lang w:val="en-GB"/>
+        </w:rPr>
+        <w:br/>
+        <w:t xml:space="preserve">    that can be boxed and sold in flat-packs, and assembled in situ into factories that</w:t>
+      </w:r>
+      <w:r>
+        <w:rPr>
+          <w:rFonts w:ascii="Courier New" w:eastAsia="Courier New" w:hAnsi="Courier New" w:cs="Courier New"/>
+          <w:lang w:val="en-GB"/>
+        </w:rPr>
+        <w:br/>
+        <w:t xml:space="preserve">    produce robots, built by robotic cells of robot workers labouring alongside humans... </w:t>
+      </w:r>
+      <w:r>
+        <w:rPr>
+          <w:rFonts w:ascii="Courier New" w:eastAsia="Courier New" w:hAnsi="Courier New" w:cs="Courier New"/>
+          <w:lang w:val="en-GB"/>
+        </w:rPr>
+        <w:br/>
+        <w:t xml:space="preserve">    """)</w:t>
+      </w:r>
+      <w:r>
+        <w:rPr>
+          <w:rFonts w:ascii="Courier New" w:eastAsia="Courier New" w:hAnsi="Courier New" w:cs="Courier New"/>
+          <w:lang w:val="en-GB"/>
+        </w:rPr>
+        <w:br/>
+      </w:r>
+      <w:r>
+        <w:rPr>
+          <w:rFonts w:ascii="Courier New" w:eastAsia="Courier New" w:hAnsi="Courier New" w:cs="Courier New"/>
+          <w:lang w:val="en-GB"/>
+        </w:rPr>
+        <w:br/>
+        <w:t xml:space="preserve">    input("\nPress Enter to continue...")</w:t>
+      </w:r>
+      <w:r>
+        <w:rPr>
+          <w:rFonts w:ascii="Courier New" w:eastAsia="Courier New" w:hAnsi="Courier New" w:cs="Courier New"/>
+          <w:lang w:val="en-GB"/>
+        </w:rPr>
+        <w:br/>
+      </w:r>
+      <w:r>
+        <w:rPr>
+          <w:rFonts w:ascii="Courier New" w:eastAsia="Courier New" w:hAnsi="Courier New" w:cs="Courier New"/>
+          <w:lang w:val="en-GB"/>
+        </w:rPr>
+        <w:br/>
+        <w:t xml:space="preserve">    # Call function to ask user how many robots they want</w:t>
+      </w:r>
+      <w:r>
+        <w:rPr>
+          <w:rFonts w:ascii="Courier New" w:eastAsia="Courier New" w:hAnsi="Courier New" w:cs="Courier New"/>
+          <w:lang w:val="en-GB"/>
+        </w:rPr>
+        <w:br/>
+        <w:t xml:space="preserve">    n = input_robots()</w:t>
+      </w:r>
+      <w:r>
+        <w:rPr>
+          <w:rFonts w:ascii="Courier New" w:eastAsia="Courier New" w:hAnsi="Courier New" w:cs="Courier New"/>
+          <w:lang w:val="en-GB"/>
+        </w:rPr>
+        <w:br/>
+      </w:r>
+      <w:r>
+        <w:rPr>
+          <w:rFonts w:ascii="Courier New" w:eastAsia="Courier New" w:hAnsi="Courier New" w:cs="Courier New"/>
+          <w:lang w:val="en-GB"/>
+        </w:rPr>
+        <w:br/>
+        <w:t xml:space="preserve">    # ----Output initial number of droids (n)</w:t>
+      </w:r>
+      <w:r>
+        <w:rPr>
+          <w:rFonts w:ascii="Courier New" w:eastAsia="Courier New" w:hAnsi="Courier New" w:cs="Courier New"/>
+          <w:lang w:val="en-GB"/>
+        </w:rPr>
+        <w:br/>
+      </w:r>
+      <w:r>
+        <w:rPr>
+          <w:rFonts w:ascii="Courier New" w:eastAsia="Courier New" w:hAnsi="Courier New" w:cs="Courier New"/>
+          <w:lang w:val="en-GB"/>
+        </w:rPr>
+        <w:br/>
       </w:r>
       <w:r>
         <w:rPr>
@@ -2356,160 +2566,6 @@
           <w:lang w:val="en-GB"/>
         </w:rPr>
         <w:lastRenderedPageBreak/>
-        <w:t xml:space="preserve">    # ---- Introduction</w:t>
-      </w:r>
-      <w:r>
-        <w:rPr>
-          <w:rFonts w:ascii="Courier New" w:eastAsia="Courier New" w:hAnsi="Courier New" w:cs="Courier New"/>
-          <w:lang w:val="en-GB"/>
-        </w:rPr>
-        <w:br/>
-      </w:r>
-      <w:r>
-        <w:rPr>
-          <w:rFonts w:ascii="Courier New" w:eastAsia="Courier New" w:hAnsi="Courier New" w:cs="Courier New"/>
-          <w:lang w:val="en-GB"/>
-        </w:rPr>
-        <w:br/>
-        <w:t xml:space="preserve">    print("Program to simulate coordination between n robots and m workers in a robotic cell")</w:t>
-      </w:r>
-      <w:r>
-        <w:rPr>
-          <w:rFonts w:ascii="Courier New" w:eastAsia="Courier New" w:hAnsi="Courier New" w:cs="Courier New"/>
-          <w:lang w:val="en-GB"/>
-        </w:rPr>
-        <w:br/>
-        <w:t xml:space="preserve">    input("\nPress Enter to continue...")</w:t>
-      </w:r>
-      <w:r>
-        <w:rPr>
-          <w:rFonts w:ascii="Courier New" w:eastAsia="Courier New" w:hAnsi="Courier New" w:cs="Courier New"/>
-          <w:lang w:val="en-GB"/>
-        </w:rPr>
-        <w:br/>
-      </w:r>
-      <w:r>
-        <w:rPr>
-          <w:rFonts w:ascii="Courier New" w:eastAsia="Courier New" w:hAnsi="Courier New" w:cs="Courier New"/>
-          <w:lang w:val="en-GB"/>
-        </w:rPr>
-        <w:br/>
-        <w:t xml:space="preserve">    print("\n Scenario:")</w:t>
-      </w:r>
-      <w:r>
-        <w:rPr>
-          <w:rFonts w:ascii="Courier New" w:eastAsia="Courier New" w:hAnsi="Courier New" w:cs="Courier New"/>
-          <w:lang w:val="en-GB"/>
-        </w:rPr>
-        <w:br/>
-        <w:t xml:space="preserve">    print("""\n You are the supervisor of Ro-Ro-Ro-Your-Bots\u00AE, where robots work alongside</w:t>
-      </w:r>
-      <w:r>
-        <w:rPr>
-          <w:rFonts w:ascii="Courier New" w:eastAsia="Courier New" w:hAnsi="Courier New" w:cs="Courier New"/>
-          <w:lang w:val="en-GB"/>
-        </w:rPr>
-        <w:br/>
-        <w:t xml:space="preserve">    human workers in a robotic cell, producing industry-standard robot workers which are</w:t>
-      </w:r>
-      <w:r>
-        <w:rPr>
-          <w:rFonts w:ascii="Courier New" w:eastAsia="Courier New" w:hAnsi="Courier New" w:cs="Courier New"/>
-          <w:lang w:val="en-GB"/>
-        </w:rPr>
-        <w:br/>
-        <w:t xml:space="preserve">    to be shipped out to a more substantial plant, wherein they will forge components</w:t>
-      </w:r>
-      <w:r>
-        <w:rPr>
-          <w:rFonts w:ascii="Courier New" w:eastAsia="Courier New" w:hAnsi="Courier New" w:cs="Courier New"/>
-          <w:lang w:val="en-GB"/>
-        </w:rPr>
-        <w:br/>
-        <w:t xml:space="preserve">    that can be boxed and sold in flat-packs, and assembled in situ into factories that</w:t>
-      </w:r>
-      <w:r>
-        <w:rPr>
-          <w:rFonts w:ascii="Courier New" w:eastAsia="Courier New" w:hAnsi="Courier New" w:cs="Courier New"/>
-          <w:lang w:val="en-GB"/>
-        </w:rPr>
-        <w:br/>
-        <w:t xml:space="preserve">    produce robots, built by robotic cells of robot workers labouring alongside humans... </w:t>
-      </w:r>
-      <w:r>
-        <w:rPr>
-          <w:rFonts w:ascii="Courier New" w:eastAsia="Courier New" w:hAnsi="Courier New" w:cs="Courier New"/>
-          <w:lang w:val="en-GB"/>
-        </w:rPr>
-        <w:br/>
-        <w:t xml:space="preserve">    """)</w:t>
-      </w:r>
-      <w:r>
-        <w:rPr>
-          <w:rFonts w:ascii="Courier New" w:eastAsia="Courier New" w:hAnsi="Courier New" w:cs="Courier New"/>
-          <w:lang w:val="en-GB"/>
-        </w:rPr>
-        <w:br/>
-      </w:r>
-      <w:r>
-        <w:rPr>
-          <w:rFonts w:ascii="Courier New" w:eastAsia="Courier New" w:hAnsi="Courier New" w:cs="Courier New"/>
-          <w:lang w:val="en-GB"/>
-        </w:rPr>
-        <w:br/>
-        <w:t xml:space="preserve">    input("\nPress Enter to continue...")</w:t>
-      </w:r>
-      <w:r>
-        <w:rPr>
-          <w:rFonts w:ascii="Courier New" w:eastAsia="Courier New" w:hAnsi="Courier New" w:cs="Courier New"/>
-          <w:lang w:val="en-GB"/>
-        </w:rPr>
-        <w:br/>
-      </w:r>
-      <w:r>
-        <w:rPr>
-          <w:rFonts w:ascii="Courier New" w:eastAsia="Courier New" w:hAnsi="Courier New" w:cs="Courier New"/>
-          <w:lang w:val="en-GB"/>
-        </w:rPr>
-        <w:br/>
-        <w:t xml:space="preserve">    # Call function to ask user how many robots they want</w:t>
-      </w:r>
-      <w:r>
-        <w:rPr>
-          <w:rFonts w:ascii="Courier New" w:eastAsia="Courier New" w:hAnsi="Courier New" w:cs="Courier New"/>
-          <w:lang w:val="en-GB"/>
-        </w:rPr>
-        <w:br/>
-        <w:t xml:space="preserve">    n = input_robots()</w:t>
-      </w:r>
-      <w:r>
-        <w:rPr>
-          <w:rFonts w:ascii="Courier New" w:eastAsia="Courier New" w:hAnsi="Courier New" w:cs="Courier New"/>
-          <w:lang w:val="en-GB"/>
-        </w:rPr>
-        <w:br/>
-      </w:r>
-      <w:r>
-        <w:rPr>
-          <w:rFonts w:ascii="Courier New" w:eastAsia="Courier New" w:hAnsi="Courier New" w:cs="Courier New"/>
-          <w:lang w:val="en-GB"/>
-        </w:rPr>
-        <w:br/>
-        <w:t xml:space="preserve">    # ----Output initial number of droids (n)</w:t>
-      </w:r>
-      <w:r>
-        <w:rPr>
-          <w:rFonts w:ascii="Courier New" w:eastAsia="Courier New" w:hAnsi="Courier New" w:cs="Courier New"/>
-          <w:lang w:val="en-GB"/>
-        </w:rPr>
-        <w:br/>
-      </w:r>
-      <w:r>
-        <w:rPr>
-          <w:rFonts w:ascii="Courier New" w:eastAsia="Courier New" w:hAnsi="Courier New" w:cs="Courier New"/>
-          <w:lang w:val="en-GB"/>
-        </w:rPr>
-        <w:br/>
         <w:t xml:space="preserve">    print(f"\nOK, Here are your {n} droids!\n")</w:t>
       </w:r>
       <w:r>
@@ -2621,6 +2677,193 @@
           <w:lang w:val="en-GB"/>
         </w:rPr>
         <w:br/>
+        <w:t xml:space="preserve">    m = input_humans()</w:t>
+      </w:r>
+      <w:r>
+        <w:rPr>
+          <w:rFonts w:ascii="Courier New" w:eastAsia="Courier New" w:hAnsi="Courier New" w:cs="Courier New"/>
+          <w:lang w:val="en-GB"/>
+        </w:rPr>
+        <w:br/>
+      </w:r>
+      <w:r>
+        <w:rPr>
+          <w:rFonts w:ascii="Courier New" w:eastAsia="Courier New" w:hAnsi="Courier New" w:cs="Courier New"/>
+          <w:lang w:val="en-GB"/>
+        </w:rPr>
+        <w:br/>
+        <w:t xml:space="preserve">    # ----Output initial number of human workers (m)</w:t>
+      </w:r>
+      <w:r>
+        <w:rPr>
+          <w:rFonts w:ascii="Courier New" w:eastAsia="Courier New" w:hAnsi="Courier New" w:cs="Courier New"/>
+          <w:lang w:val="en-GB"/>
+        </w:rPr>
+        <w:br/>
+      </w:r>
+      <w:r>
+        <w:rPr>
+          <w:rFonts w:ascii="Courier New" w:eastAsia="Courier New" w:hAnsi="Courier New" w:cs="Courier New"/>
+          <w:lang w:val="en-GB"/>
+        </w:rPr>
+        <w:br/>
+        <w:t xml:space="preserve">    print(f"\nOK, Here are your {m} slaves!\n")</w:t>
+      </w:r>
+      <w:r>
+        <w:rPr>
+          <w:rFonts w:ascii="Courier New" w:eastAsia="Courier New" w:hAnsi="Courier New" w:cs="Courier New"/>
+          <w:lang w:val="en-GB"/>
+        </w:rPr>
+        <w:br/>
+        <w:t xml:space="preserve">    human_list = ["Human_" + str(counter) for counter in range(1, m + 1)]</w:t>
+      </w:r>
+      <w:r>
+        <w:rPr>
+          <w:rFonts w:ascii="Courier New" w:eastAsia="Courier New" w:hAnsi="Courier New" w:cs="Courier New"/>
+          <w:lang w:val="en-GB"/>
+        </w:rPr>
+        <w:br/>
+        <w:t xml:space="preserve">    human_dict = {human: "Idle" for human in human_list}</w:t>
+      </w:r>
+      <w:r>
+        <w:rPr>
+          <w:rFonts w:ascii="Courier New" w:eastAsia="Courier New" w:hAnsi="Courier New" w:cs="Courier New"/>
+          <w:lang w:val="en-GB"/>
+        </w:rPr>
+        <w:br/>
+        <w:t xml:space="preserve">    for counter in range(1, m + 1):</w:t>
+      </w:r>
+      <w:r>
+        <w:rPr>
+          <w:rFonts w:ascii="Courier New" w:eastAsia="Courier New" w:hAnsi="Courier New" w:cs="Courier New"/>
+          <w:lang w:val="en-GB"/>
+        </w:rPr>
+        <w:br/>
+        <w:t xml:space="preserve">        if (counter - 1) % 5 == 0:</w:t>
+      </w:r>
+      <w:r>
+        <w:rPr>
+          <w:rFonts w:ascii="Courier New" w:eastAsia="Courier New" w:hAnsi="Courier New" w:cs="Courier New"/>
+          <w:lang w:val="en-GB"/>
+        </w:rPr>
+        <w:br/>
+        <w:t xml:space="preserve">            print("\n")</w:t>
+      </w:r>
+      <w:r>
+        <w:rPr>
+          <w:rFonts w:ascii="Courier New" w:eastAsia="Courier New" w:hAnsi="Courier New" w:cs="Courier New"/>
+          <w:lang w:val="en-GB"/>
+        </w:rPr>
+        <w:br/>
+        <w:t xml:space="preserve">        else:</w:t>
+      </w:r>
+      <w:r>
+        <w:rPr>
+          <w:rFonts w:ascii="Courier New" w:eastAsia="Courier New" w:hAnsi="Courier New" w:cs="Courier New"/>
+          <w:lang w:val="en-GB"/>
+        </w:rPr>
+        <w:br/>
+        <w:t xml:space="preserve">            pass</w:t>
+      </w:r>
+      <w:r>
+        <w:rPr>
+          <w:rFonts w:ascii="Courier New" w:eastAsia="Courier New" w:hAnsi="Courier New" w:cs="Courier New"/>
+          <w:lang w:val="en-GB"/>
+        </w:rPr>
+        <w:br/>
+        <w:t xml:space="preserve">        if counter &lt; 10:</w:t>
+      </w:r>
+      <w:r>
+        <w:rPr>
+          <w:rFonts w:ascii="Courier New" w:eastAsia="Courier New" w:hAnsi="Courier New" w:cs="Courier New"/>
+          <w:lang w:val="en-GB"/>
+        </w:rPr>
+        <w:br/>
+        <w:t xml:space="preserve">            print(f"[Human {counter}  : Idle]  ", end="")</w:t>
+      </w:r>
+      <w:r>
+        <w:rPr>
+          <w:rFonts w:ascii="Courier New" w:eastAsia="Courier New" w:hAnsi="Courier New" w:cs="Courier New"/>
+          <w:lang w:val="en-GB"/>
+        </w:rPr>
+        <w:br/>
+        <w:t xml:space="preserve">        else:</w:t>
+      </w:r>
+      <w:r>
+        <w:rPr>
+          <w:rFonts w:ascii="Courier New" w:eastAsia="Courier New" w:hAnsi="Courier New" w:cs="Courier New"/>
+          <w:lang w:val="en-GB"/>
+        </w:rPr>
+        <w:br/>
+        <w:t xml:space="preserve">            print(f"[Human {counter} : Idle]  ", end="")</w:t>
+      </w:r>
+      <w:r>
+        <w:rPr>
+          <w:rFonts w:ascii="Courier New" w:eastAsia="Courier New" w:hAnsi="Courier New" w:cs="Courier New"/>
+          <w:lang w:val="en-GB"/>
+        </w:rPr>
+        <w:br/>
+      </w:r>
+      <w:r>
+        <w:rPr>
+          <w:rFonts w:ascii="Courier New" w:eastAsia="Courier New" w:hAnsi="Courier New" w:cs="Courier New"/>
+          <w:lang w:val="en-GB"/>
+        </w:rPr>
+        <w:br/>
+        <w:t xml:space="preserve">    input("\n\nPress Enter to continue...")</w:t>
+      </w:r>
+      <w:r>
+        <w:rPr>
+          <w:rFonts w:ascii="Courier New" w:eastAsia="Courier New" w:hAnsi="Courier New" w:cs="Courier New"/>
+          <w:lang w:val="en-GB"/>
+        </w:rPr>
+        <w:br/>
+      </w:r>
+      <w:r>
+        <w:rPr>
+          <w:rFonts w:ascii="Courier New" w:eastAsia="Courier New" w:hAnsi="Courier New" w:cs="Courier New"/>
+          <w:lang w:val="en-GB"/>
+        </w:rPr>
+        <w:br/>
+      </w:r>
+      <w:r>
+        <w:rPr>
+          <w:rFonts w:ascii="Courier New" w:eastAsia="Courier New" w:hAnsi="Courier New" w:cs="Courier New"/>
+          <w:lang w:val="en-GB"/>
+        </w:rPr>
+        <w:br/>
+        <w:t># Function to get user to choose an action</w:t>
+      </w:r>
+      <w:r>
+        <w:rPr>
+          <w:rFonts w:ascii="Courier New" w:eastAsia="Courier New" w:hAnsi="Courier New" w:cs="Courier New"/>
+          <w:lang w:val="en-GB"/>
+        </w:rPr>
+        <w:br/>
+        <w:t>def what_next():</w:t>
+      </w:r>
+      <w:r>
+        <w:rPr>
+          <w:rFonts w:ascii="Courier New" w:eastAsia="Courier New" w:hAnsi="Courier New" w:cs="Courier New"/>
+          <w:lang w:val="en-GB"/>
+        </w:rPr>
+        <w:br/>
+        <w:t xml:space="preserve">    print()</w:t>
+      </w:r>
+      <w:r>
+        <w:rPr>
+          <w:rFonts w:ascii="Courier New" w:eastAsia="Courier New" w:hAnsi="Courier New" w:cs="Courier New"/>
+          <w:lang w:val="en-GB"/>
+        </w:rPr>
+        <w:br/>
+        <w:t xml:space="preserve">    next_action = input("Please choose an action (or press H to get Help)").upper()</w:t>
+      </w:r>
+      <w:r>
+        <w:rPr>
+          <w:rFonts w:ascii="Courier New" w:eastAsia="Courier New" w:hAnsi="Courier New" w:cs="Courier New"/>
+          <w:lang w:val="en-GB"/>
+        </w:rPr>
+        <w:br/>
       </w:r>
       <w:r>
         <w:rPr>
@@ -2628,193 +2871,6 @@
           <w:lang w:val="en-GB"/>
         </w:rPr>
         <w:lastRenderedPageBreak/>
-        <w:t xml:space="preserve">    m = input_humans()</w:t>
-      </w:r>
-      <w:r>
-        <w:rPr>
-          <w:rFonts w:ascii="Courier New" w:eastAsia="Courier New" w:hAnsi="Courier New" w:cs="Courier New"/>
-          <w:lang w:val="en-GB"/>
-        </w:rPr>
-        <w:br/>
-      </w:r>
-      <w:r>
-        <w:rPr>
-          <w:rFonts w:ascii="Courier New" w:eastAsia="Courier New" w:hAnsi="Courier New" w:cs="Courier New"/>
-          <w:lang w:val="en-GB"/>
-        </w:rPr>
-        <w:br/>
-        <w:t xml:space="preserve">    # ----Output initial number of human workers (m)</w:t>
-      </w:r>
-      <w:r>
-        <w:rPr>
-          <w:rFonts w:ascii="Courier New" w:eastAsia="Courier New" w:hAnsi="Courier New" w:cs="Courier New"/>
-          <w:lang w:val="en-GB"/>
-        </w:rPr>
-        <w:br/>
-      </w:r>
-      <w:r>
-        <w:rPr>
-          <w:rFonts w:ascii="Courier New" w:eastAsia="Courier New" w:hAnsi="Courier New" w:cs="Courier New"/>
-          <w:lang w:val="en-GB"/>
-        </w:rPr>
-        <w:br/>
-        <w:t xml:space="preserve">    print(f"\nOK, Here are your {m} slaves!\n")</w:t>
-      </w:r>
-      <w:r>
-        <w:rPr>
-          <w:rFonts w:ascii="Courier New" w:eastAsia="Courier New" w:hAnsi="Courier New" w:cs="Courier New"/>
-          <w:lang w:val="en-GB"/>
-        </w:rPr>
-        <w:br/>
-        <w:t xml:space="preserve">    human_list = ["Human_" + str(counter) for counter in range(1, m + 1)]</w:t>
-      </w:r>
-      <w:r>
-        <w:rPr>
-          <w:rFonts w:ascii="Courier New" w:eastAsia="Courier New" w:hAnsi="Courier New" w:cs="Courier New"/>
-          <w:lang w:val="en-GB"/>
-        </w:rPr>
-        <w:br/>
-        <w:t xml:space="preserve">    human_dict = {human: "Idle" for human in human_list}</w:t>
-      </w:r>
-      <w:r>
-        <w:rPr>
-          <w:rFonts w:ascii="Courier New" w:eastAsia="Courier New" w:hAnsi="Courier New" w:cs="Courier New"/>
-          <w:lang w:val="en-GB"/>
-        </w:rPr>
-        <w:br/>
-        <w:t xml:space="preserve">    for counter in range(1, m + 1):</w:t>
-      </w:r>
-      <w:r>
-        <w:rPr>
-          <w:rFonts w:ascii="Courier New" w:eastAsia="Courier New" w:hAnsi="Courier New" w:cs="Courier New"/>
-          <w:lang w:val="en-GB"/>
-        </w:rPr>
-        <w:br/>
-        <w:t xml:space="preserve">        if (counter - 1) % 5 == 0:</w:t>
-      </w:r>
-      <w:r>
-        <w:rPr>
-          <w:rFonts w:ascii="Courier New" w:eastAsia="Courier New" w:hAnsi="Courier New" w:cs="Courier New"/>
-          <w:lang w:val="en-GB"/>
-        </w:rPr>
-        <w:br/>
-        <w:t xml:space="preserve">            print("\n")</w:t>
-      </w:r>
-      <w:r>
-        <w:rPr>
-          <w:rFonts w:ascii="Courier New" w:eastAsia="Courier New" w:hAnsi="Courier New" w:cs="Courier New"/>
-          <w:lang w:val="en-GB"/>
-        </w:rPr>
-        <w:br/>
-        <w:t xml:space="preserve">        else:</w:t>
-      </w:r>
-      <w:r>
-        <w:rPr>
-          <w:rFonts w:ascii="Courier New" w:eastAsia="Courier New" w:hAnsi="Courier New" w:cs="Courier New"/>
-          <w:lang w:val="en-GB"/>
-        </w:rPr>
-        <w:br/>
-        <w:t xml:space="preserve">            pass</w:t>
-      </w:r>
-      <w:r>
-        <w:rPr>
-          <w:rFonts w:ascii="Courier New" w:eastAsia="Courier New" w:hAnsi="Courier New" w:cs="Courier New"/>
-          <w:lang w:val="en-GB"/>
-        </w:rPr>
-        <w:br/>
-        <w:t xml:space="preserve">        if counter &lt; 10:</w:t>
-      </w:r>
-      <w:r>
-        <w:rPr>
-          <w:rFonts w:ascii="Courier New" w:eastAsia="Courier New" w:hAnsi="Courier New" w:cs="Courier New"/>
-          <w:lang w:val="en-GB"/>
-        </w:rPr>
-        <w:br/>
-        <w:t xml:space="preserve">            print(f"[Human {counter}  : Idle]  ", end="")</w:t>
-      </w:r>
-      <w:r>
-        <w:rPr>
-          <w:rFonts w:ascii="Courier New" w:eastAsia="Courier New" w:hAnsi="Courier New" w:cs="Courier New"/>
-          <w:lang w:val="en-GB"/>
-        </w:rPr>
-        <w:br/>
-        <w:t xml:space="preserve">        else:</w:t>
-      </w:r>
-      <w:r>
-        <w:rPr>
-          <w:rFonts w:ascii="Courier New" w:eastAsia="Courier New" w:hAnsi="Courier New" w:cs="Courier New"/>
-          <w:lang w:val="en-GB"/>
-        </w:rPr>
-        <w:br/>
-        <w:t xml:space="preserve">            print(f"[Human {counter} : Idle]  ", end="")</w:t>
-      </w:r>
-      <w:r>
-        <w:rPr>
-          <w:rFonts w:ascii="Courier New" w:eastAsia="Courier New" w:hAnsi="Courier New" w:cs="Courier New"/>
-          <w:lang w:val="en-GB"/>
-        </w:rPr>
-        <w:br/>
-      </w:r>
-      <w:r>
-        <w:rPr>
-          <w:rFonts w:ascii="Courier New" w:eastAsia="Courier New" w:hAnsi="Courier New" w:cs="Courier New"/>
-          <w:lang w:val="en-GB"/>
-        </w:rPr>
-        <w:br/>
-        <w:t xml:space="preserve">    input("\n\nPress Enter to continue...")</w:t>
-      </w:r>
-      <w:r>
-        <w:rPr>
-          <w:rFonts w:ascii="Courier New" w:eastAsia="Courier New" w:hAnsi="Courier New" w:cs="Courier New"/>
-          <w:lang w:val="en-GB"/>
-        </w:rPr>
-        <w:br/>
-      </w:r>
-      <w:r>
-        <w:rPr>
-          <w:rFonts w:ascii="Courier New" w:eastAsia="Courier New" w:hAnsi="Courier New" w:cs="Courier New"/>
-          <w:lang w:val="en-GB"/>
-        </w:rPr>
-        <w:br/>
-      </w:r>
-      <w:r>
-        <w:rPr>
-          <w:rFonts w:ascii="Courier New" w:eastAsia="Courier New" w:hAnsi="Courier New" w:cs="Courier New"/>
-          <w:lang w:val="en-GB"/>
-        </w:rPr>
-        <w:br/>
-        <w:t># Function to get user to choose an action</w:t>
-      </w:r>
-      <w:r>
-        <w:rPr>
-          <w:rFonts w:ascii="Courier New" w:eastAsia="Courier New" w:hAnsi="Courier New" w:cs="Courier New"/>
-          <w:lang w:val="en-GB"/>
-        </w:rPr>
-        <w:br/>
-        <w:t>def what_next():</w:t>
-      </w:r>
-      <w:r>
-        <w:rPr>
-          <w:rFonts w:ascii="Courier New" w:eastAsia="Courier New" w:hAnsi="Courier New" w:cs="Courier New"/>
-          <w:lang w:val="en-GB"/>
-        </w:rPr>
-        <w:br/>
-        <w:t xml:space="preserve">    print()</w:t>
-      </w:r>
-      <w:r>
-        <w:rPr>
-          <w:rFonts w:ascii="Courier New" w:eastAsia="Courier New" w:hAnsi="Courier New" w:cs="Courier New"/>
-          <w:lang w:val="en-GB"/>
-        </w:rPr>
-        <w:br/>
-        <w:t xml:space="preserve">    next_action = input("Please choose an action (or press H to get Help)").upper()</w:t>
-      </w:r>
-      <w:r>
-        <w:rPr>
-          <w:rFonts w:ascii="Courier New" w:eastAsia="Courier New" w:hAnsi="Courier New" w:cs="Courier New"/>
-          <w:lang w:val="en-GB"/>
-        </w:rPr>
-        <w:br/>
         <w:t xml:space="preserve">    if len(next_action) &gt; 8:</w:t>
       </w:r>
       <w:r>
@@ -2924,6 +2980,208 @@
           <w:lang w:val="en-GB"/>
         </w:rPr>
         <w:br/>
+        <w:t xml:space="preserve">    elif next_action == "C":</w:t>
+      </w:r>
+      <w:r>
+        <w:rPr>
+          <w:rFonts w:ascii="Courier New" w:eastAsia="Courier New" w:hAnsi="Courier New" w:cs="Courier New"/>
+          <w:lang w:val="en-GB"/>
+        </w:rPr>
+        <w:br/>
+        <w:t xml:space="preserve">        change_status()</w:t>
+      </w:r>
+      <w:r>
+        <w:rPr>
+          <w:rFonts w:ascii="Courier New" w:eastAsia="Courier New" w:hAnsi="Courier New" w:cs="Courier New"/>
+          <w:lang w:val="en-GB"/>
+        </w:rPr>
+        <w:br/>
+      </w:r>
+      <w:r>
+        <w:rPr>
+          <w:rFonts w:ascii="Courier New" w:eastAsia="Courier New" w:hAnsi="Courier New" w:cs="Courier New"/>
+          <w:lang w:val="en-GB"/>
+        </w:rPr>
+        <w:br/>
+        <w:t xml:space="preserve">    # EMPLOY</w:t>
+      </w:r>
+      <w:r>
+        <w:rPr>
+          <w:rFonts w:ascii="Courier New" w:eastAsia="Courier New" w:hAnsi="Courier New" w:cs="Courier New"/>
+          <w:lang w:val="en-GB"/>
+        </w:rPr>
+        <w:br/>
+        <w:t xml:space="preserve">    elif next_action == "E":</w:t>
+      </w:r>
+      <w:r>
+        <w:rPr>
+          <w:rFonts w:ascii="Courier New" w:eastAsia="Courier New" w:hAnsi="Courier New" w:cs="Courier New"/>
+          <w:lang w:val="en-GB"/>
+        </w:rPr>
+        <w:br/>
+        <w:t xml:space="preserve">        employ_worker(m)</w:t>
+      </w:r>
+      <w:r>
+        <w:rPr>
+          <w:rFonts w:ascii="Courier New" w:eastAsia="Courier New" w:hAnsi="Courier New" w:cs="Courier New"/>
+          <w:lang w:val="en-GB"/>
+        </w:rPr>
+        <w:br/>
+      </w:r>
+      <w:r>
+        <w:rPr>
+          <w:rFonts w:ascii="Courier New" w:eastAsia="Courier New" w:hAnsi="Courier New" w:cs="Courier New"/>
+          <w:lang w:val="en-GB"/>
+        </w:rPr>
+        <w:br/>
+        <w:t xml:space="preserve">    # FIRE</w:t>
+      </w:r>
+      <w:r>
+        <w:rPr>
+          <w:rFonts w:ascii="Courier New" w:eastAsia="Courier New" w:hAnsi="Courier New" w:cs="Courier New"/>
+          <w:lang w:val="en-GB"/>
+        </w:rPr>
+        <w:br/>
+        <w:t xml:space="preserve">    elif next_action == "F":</w:t>
+      </w:r>
+      <w:r>
+        <w:rPr>
+          <w:rFonts w:ascii="Courier New" w:eastAsia="Courier New" w:hAnsi="Courier New" w:cs="Courier New"/>
+          <w:lang w:val="en-GB"/>
+        </w:rPr>
+        <w:br/>
+        <w:t xml:space="preserve">        fire_worker(m)</w:t>
+      </w:r>
+      <w:r>
+        <w:rPr>
+          <w:rFonts w:ascii="Courier New" w:eastAsia="Courier New" w:hAnsi="Courier New" w:cs="Courier New"/>
+          <w:lang w:val="en-GB"/>
+        </w:rPr>
+        <w:br/>
+      </w:r>
+      <w:r>
+        <w:rPr>
+          <w:rFonts w:ascii="Courier New" w:eastAsia="Courier New" w:hAnsi="Courier New" w:cs="Courier New"/>
+          <w:lang w:val="en-GB"/>
+        </w:rPr>
+        <w:br/>
+        <w:t xml:space="preserve">    # MANAGE</w:t>
+      </w:r>
+      <w:r>
+        <w:rPr>
+          <w:rFonts w:ascii="Courier New" w:eastAsia="Courier New" w:hAnsi="Courier New" w:cs="Courier New"/>
+          <w:lang w:val="en-GB"/>
+        </w:rPr>
+        <w:br/>
+        <w:t xml:space="preserve">    elif next_action == "M":</w:t>
+      </w:r>
+      <w:r>
+        <w:rPr>
+          <w:rFonts w:ascii="Courier New" w:eastAsia="Courier New" w:hAnsi="Courier New" w:cs="Courier New"/>
+          <w:lang w:val="en-GB"/>
+        </w:rPr>
+        <w:br/>
+        <w:t xml:space="preserve">        monitor_status()</w:t>
+      </w:r>
+      <w:r>
+        <w:rPr>
+          <w:rFonts w:ascii="Courier New" w:eastAsia="Courier New" w:hAnsi="Courier New" w:cs="Courier New"/>
+          <w:lang w:val="en-GB"/>
+        </w:rPr>
+        <w:br/>
+      </w:r>
+      <w:r>
+        <w:rPr>
+          <w:rFonts w:ascii="Courier New" w:eastAsia="Courier New" w:hAnsi="Courier New" w:cs="Courier New"/>
+          <w:lang w:val="en-GB"/>
+        </w:rPr>
+        <w:br/>
+        <w:t xml:space="preserve">    # ORDER</w:t>
+      </w:r>
+      <w:r>
+        <w:rPr>
+          <w:rFonts w:ascii="Courier New" w:eastAsia="Courier New" w:hAnsi="Courier New" w:cs="Courier New"/>
+          <w:lang w:val="en-GB"/>
+        </w:rPr>
+        <w:br/>
+        <w:t xml:space="preserve">    elif next_action == "O":</w:t>
+      </w:r>
+      <w:r>
+        <w:rPr>
+          <w:rFonts w:ascii="Courier New" w:eastAsia="Courier New" w:hAnsi="Courier New" w:cs="Courier New"/>
+          <w:lang w:val="en-GB"/>
+        </w:rPr>
+        <w:br/>
+        <w:t xml:space="preserve">        order()</w:t>
+      </w:r>
+      <w:r>
+        <w:rPr>
+          <w:rFonts w:ascii="Courier New" w:eastAsia="Courier New" w:hAnsi="Courier New" w:cs="Courier New"/>
+          <w:lang w:val="en-GB"/>
+        </w:rPr>
+        <w:br/>
+      </w:r>
+      <w:r>
+        <w:rPr>
+          <w:rFonts w:ascii="Courier New" w:eastAsia="Courier New" w:hAnsi="Courier New" w:cs="Courier New"/>
+          <w:lang w:val="en-GB"/>
+        </w:rPr>
+        <w:br/>
+        <w:t xml:space="preserve">    # LOG</w:t>
+      </w:r>
+      <w:r>
+        <w:rPr>
+          <w:rFonts w:ascii="Courier New" w:eastAsia="Courier New" w:hAnsi="Courier New" w:cs="Courier New"/>
+          <w:lang w:val="en-GB"/>
+        </w:rPr>
+        <w:br/>
+        <w:t xml:space="preserve">    elif next_action == "L":</w:t>
+      </w:r>
+      <w:r>
+        <w:rPr>
+          <w:rFonts w:ascii="Courier New" w:eastAsia="Courier New" w:hAnsi="Courier New" w:cs="Courier New"/>
+          <w:lang w:val="en-GB"/>
+        </w:rPr>
+        <w:br/>
+        <w:t xml:space="preserve">        log_tasks()</w:t>
+      </w:r>
+      <w:r>
+        <w:rPr>
+          <w:rFonts w:ascii="Courier New" w:eastAsia="Courier New" w:hAnsi="Courier New" w:cs="Courier New"/>
+          <w:lang w:val="en-GB"/>
+        </w:rPr>
+        <w:br/>
+      </w:r>
+      <w:r>
+        <w:rPr>
+          <w:rFonts w:ascii="Courier New" w:eastAsia="Courier New" w:hAnsi="Courier New" w:cs="Courier New"/>
+          <w:lang w:val="en-GB"/>
+        </w:rPr>
+        <w:br/>
+        <w:t xml:space="preserve">    # TRACK</w:t>
+      </w:r>
+      <w:r>
+        <w:rPr>
+          <w:rFonts w:ascii="Courier New" w:eastAsia="Courier New" w:hAnsi="Courier New" w:cs="Courier New"/>
+          <w:lang w:val="en-GB"/>
+        </w:rPr>
+        <w:br/>
+        <w:t xml:space="preserve">    elif next_action == "T":</w:t>
+      </w:r>
+      <w:r>
+        <w:rPr>
+          <w:rFonts w:ascii="Courier New" w:eastAsia="Courier New" w:hAnsi="Courier New" w:cs="Courier New"/>
+          <w:lang w:val="en-GB"/>
+        </w:rPr>
+        <w:br/>
+        <w:t xml:space="preserve">        track_progress()</w:t>
+      </w:r>
+      <w:r>
+        <w:rPr>
+          <w:rFonts w:ascii="Courier New" w:eastAsia="Courier New" w:hAnsi="Courier New" w:cs="Courier New"/>
+          <w:lang w:val="en-GB"/>
+        </w:rPr>
+        <w:br/>
       </w:r>
       <w:r>
         <w:rPr>
@@ -2931,208 +3189,6 @@
           <w:lang w:val="en-GB"/>
         </w:rPr>
         <w:lastRenderedPageBreak/>
-        <w:t xml:space="preserve">    elif next_action == "C":</w:t>
-      </w:r>
-      <w:r>
-        <w:rPr>
-          <w:rFonts w:ascii="Courier New" w:eastAsia="Courier New" w:hAnsi="Courier New" w:cs="Courier New"/>
-          <w:lang w:val="en-GB"/>
-        </w:rPr>
-        <w:br/>
-        <w:t xml:space="preserve">        change_status()</w:t>
-      </w:r>
-      <w:r>
-        <w:rPr>
-          <w:rFonts w:ascii="Courier New" w:eastAsia="Courier New" w:hAnsi="Courier New" w:cs="Courier New"/>
-          <w:lang w:val="en-GB"/>
-        </w:rPr>
-        <w:br/>
-      </w:r>
-      <w:r>
-        <w:rPr>
-          <w:rFonts w:ascii="Courier New" w:eastAsia="Courier New" w:hAnsi="Courier New" w:cs="Courier New"/>
-          <w:lang w:val="en-GB"/>
-        </w:rPr>
-        <w:br/>
-        <w:t xml:space="preserve">    # EMPLOY</w:t>
-      </w:r>
-      <w:r>
-        <w:rPr>
-          <w:rFonts w:ascii="Courier New" w:eastAsia="Courier New" w:hAnsi="Courier New" w:cs="Courier New"/>
-          <w:lang w:val="en-GB"/>
-        </w:rPr>
-        <w:br/>
-        <w:t xml:space="preserve">    elif next_action == "E":</w:t>
-      </w:r>
-      <w:r>
-        <w:rPr>
-          <w:rFonts w:ascii="Courier New" w:eastAsia="Courier New" w:hAnsi="Courier New" w:cs="Courier New"/>
-          <w:lang w:val="en-GB"/>
-        </w:rPr>
-        <w:br/>
-        <w:t xml:space="preserve">        employ_worker(m)</w:t>
-      </w:r>
-      <w:r>
-        <w:rPr>
-          <w:rFonts w:ascii="Courier New" w:eastAsia="Courier New" w:hAnsi="Courier New" w:cs="Courier New"/>
-          <w:lang w:val="en-GB"/>
-        </w:rPr>
-        <w:br/>
-      </w:r>
-      <w:r>
-        <w:rPr>
-          <w:rFonts w:ascii="Courier New" w:eastAsia="Courier New" w:hAnsi="Courier New" w:cs="Courier New"/>
-          <w:lang w:val="en-GB"/>
-        </w:rPr>
-        <w:br/>
-        <w:t xml:space="preserve">    # FIRE</w:t>
-      </w:r>
-      <w:r>
-        <w:rPr>
-          <w:rFonts w:ascii="Courier New" w:eastAsia="Courier New" w:hAnsi="Courier New" w:cs="Courier New"/>
-          <w:lang w:val="en-GB"/>
-        </w:rPr>
-        <w:br/>
-        <w:t xml:space="preserve">    elif next_action == "F":</w:t>
-      </w:r>
-      <w:r>
-        <w:rPr>
-          <w:rFonts w:ascii="Courier New" w:eastAsia="Courier New" w:hAnsi="Courier New" w:cs="Courier New"/>
-          <w:lang w:val="en-GB"/>
-        </w:rPr>
-        <w:br/>
-        <w:t xml:space="preserve">        fire_worker(m)</w:t>
-      </w:r>
-      <w:r>
-        <w:rPr>
-          <w:rFonts w:ascii="Courier New" w:eastAsia="Courier New" w:hAnsi="Courier New" w:cs="Courier New"/>
-          <w:lang w:val="en-GB"/>
-        </w:rPr>
-        <w:br/>
-      </w:r>
-      <w:r>
-        <w:rPr>
-          <w:rFonts w:ascii="Courier New" w:eastAsia="Courier New" w:hAnsi="Courier New" w:cs="Courier New"/>
-          <w:lang w:val="en-GB"/>
-        </w:rPr>
-        <w:br/>
-        <w:t xml:space="preserve">    # MANAGE</w:t>
-      </w:r>
-      <w:r>
-        <w:rPr>
-          <w:rFonts w:ascii="Courier New" w:eastAsia="Courier New" w:hAnsi="Courier New" w:cs="Courier New"/>
-          <w:lang w:val="en-GB"/>
-        </w:rPr>
-        <w:br/>
-        <w:t xml:space="preserve">    elif next_action == "M":</w:t>
-      </w:r>
-      <w:r>
-        <w:rPr>
-          <w:rFonts w:ascii="Courier New" w:eastAsia="Courier New" w:hAnsi="Courier New" w:cs="Courier New"/>
-          <w:lang w:val="en-GB"/>
-        </w:rPr>
-        <w:br/>
-        <w:t xml:space="preserve">        monitor_status()</w:t>
-      </w:r>
-      <w:r>
-        <w:rPr>
-          <w:rFonts w:ascii="Courier New" w:eastAsia="Courier New" w:hAnsi="Courier New" w:cs="Courier New"/>
-          <w:lang w:val="en-GB"/>
-        </w:rPr>
-        <w:br/>
-      </w:r>
-      <w:r>
-        <w:rPr>
-          <w:rFonts w:ascii="Courier New" w:eastAsia="Courier New" w:hAnsi="Courier New" w:cs="Courier New"/>
-          <w:lang w:val="en-GB"/>
-        </w:rPr>
-        <w:br/>
-        <w:t xml:space="preserve">    # ORDER</w:t>
-      </w:r>
-      <w:r>
-        <w:rPr>
-          <w:rFonts w:ascii="Courier New" w:eastAsia="Courier New" w:hAnsi="Courier New" w:cs="Courier New"/>
-          <w:lang w:val="en-GB"/>
-        </w:rPr>
-        <w:br/>
-        <w:t xml:space="preserve">    elif next_action == "O":</w:t>
-      </w:r>
-      <w:r>
-        <w:rPr>
-          <w:rFonts w:ascii="Courier New" w:eastAsia="Courier New" w:hAnsi="Courier New" w:cs="Courier New"/>
-          <w:lang w:val="en-GB"/>
-        </w:rPr>
-        <w:br/>
-        <w:t xml:space="preserve">        order()</w:t>
-      </w:r>
-      <w:r>
-        <w:rPr>
-          <w:rFonts w:ascii="Courier New" w:eastAsia="Courier New" w:hAnsi="Courier New" w:cs="Courier New"/>
-          <w:lang w:val="en-GB"/>
-        </w:rPr>
-        <w:br/>
-      </w:r>
-      <w:r>
-        <w:rPr>
-          <w:rFonts w:ascii="Courier New" w:eastAsia="Courier New" w:hAnsi="Courier New" w:cs="Courier New"/>
-          <w:lang w:val="en-GB"/>
-        </w:rPr>
-        <w:br/>
-        <w:t xml:space="preserve">    # LOG</w:t>
-      </w:r>
-      <w:r>
-        <w:rPr>
-          <w:rFonts w:ascii="Courier New" w:eastAsia="Courier New" w:hAnsi="Courier New" w:cs="Courier New"/>
-          <w:lang w:val="en-GB"/>
-        </w:rPr>
-        <w:br/>
-        <w:t xml:space="preserve">    elif next_action == "L":</w:t>
-      </w:r>
-      <w:r>
-        <w:rPr>
-          <w:rFonts w:ascii="Courier New" w:eastAsia="Courier New" w:hAnsi="Courier New" w:cs="Courier New"/>
-          <w:lang w:val="en-GB"/>
-        </w:rPr>
-        <w:br/>
-        <w:t xml:space="preserve">        log_tasks()</w:t>
-      </w:r>
-      <w:r>
-        <w:rPr>
-          <w:rFonts w:ascii="Courier New" w:eastAsia="Courier New" w:hAnsi="Courier New" w:cs="Courier New"/>
-          <w:lang w:val="en-GB"/>
-        </w:rPr>
-        <w:br/>
-      </w:r>
-      <w:r>
-        <w:rPr>
-          <w:rFonts w:ascii="Courier New" w:eastAsia="Courier New" w:hAnsi="Courier New" w:cs="Courier New"/>
-          <w:lang w:val="en-GB"/>
-        </w:rPr>
-        <w:br/>
-        <w:t xml:space="preserve">    # TRACK</w:t>
-      </w:r>
-      <w:r>
-        <w:rPr>
-          <w:rFonts w:ascii="Courier New" w:eastAsia="Courier New" w:hAnsi="Courier New" w:cs="Courier New"/>
-          <w:lang w:val="en-GB"/>
-        </w:rPr>
-        <w:br/>
-        <w:t xml:space="preserve">    elif next_action == "T":</w:t>
-      </w:r>
-      <w:r>
-        <w:rPr>
-          <w:rFonts w:ascii="Courier New" w:eastAsia="Courier New" w:hAnsi="Courier New" w:cs="Courier New"/>
-          <w:lang w:val="en-GB"/>
-        </w:rPr>
-        <w:br/>
-        <w:t xml:space="preserve">        track_progress()</w:t>
-      </w:r>
-      <w:r>
-        <w:rPr>
-          <w:rFonts w:ascii="Courier New" w:eastAsia="Courier New" w:hAnsi="Courier New" w:cs="Courier New"/>
-          <w:lang w:val="en-GB"/>
-        </w:rPr>
-        <w:br/>
         <w:t xml:space="preserve">        </w:t>
       </w:r>
       <w:r>
@@ -3251,6 +3307,119 @@
           <w:lang w:val="en-GB"/>
         </w:rPr>
         <w:br/>
+        <w:t># Accessed by pressing H within what_next() function</w:t>
+      </w:r>
+      <w:r>
+        <w:rPr>
+          <w:rFonts w:ascii="Courier New" w:eastAsia="Courier New" w:hAnsi="Courier New" w:cs="Courier New"/>
+          <w:lang w:val="en-GB"/>
+        </w:rPr>
+        <w:br/>
+        <w:t>def instructions():</w:t>
+      </w:r>
+      <w:r>
+        <w:rPr>
+          <w:rFonts w:ascii="Courier New" w:eastAsia="Courier New" w:hAnsi="Courier New" w:cs="Courier New"/>
+          <w:lang w:val="en-GB"/>
+        </w:rPr>
+        <w:br/>
+        <w:t xml:space="preserve">    print((</w:t>
+      </w:r>
+      <w:r>
+        <w:rPr>
+          <w:rFonts w:ascii="Courier New" w:eastAsia="Courier New" w:hAnsi="Courier New" w:cs="Courier New"/>
+          <w:lang w:val="en-GB"/>
+        </w:rPr>
+        <w:br/>
+        <w:t xml:space="preserve">    '\n\n    - - Instructions for how to oversee production - -  \n' </w:t>
+      </w:r>
+      <w:r>
+        <w:rPr>
+          <w:rFonts w:ascii="Courier New" w:eastAsia="Courier New" w:hAnsi="Courier New" w:cs="Courier New"/>
+          <w:lang w:val="en-GB"/>
+        </w:rPr>
+        <w:br/>
+        <w:t xml:space="preserve">    '                    at                                      \n'</w:t>
+      </w:r>
+      <w:r>
+        <w:rPr>
+          <w:rFonts w:ascii="Courier New" w:eastAsia="Courier New" w:hAnsi="Courier New" w:cs="Courier New"/>
+          <w:lang w:val="en-GB"/>
+        </w:rPr>
+        <w:br/>
+        <w:t xml:space="preserve">    '    - -  Ro-Ro-Ro-Your-Bots Incorporated: - -               \n'</w:t>
+      </w:r>
+      <w:r>
+        <w:rPr>
+          <w:rFonts w:ascii="Courier New" w:eastAsia="Courier New" w:hAnsi="Courier New" w:cs="Courier New"/>
+          <w:lang w:val="en-GB"/>
+        </w:rPr>
+        <w:br/>
+        <w:t xml:space="preserve">    '\n                                                          \n'</w:t>
+      </w:r>
+      <w:r>
+        <w:rPr>
+          <w:rFonts w:ascii="Courier New" w:eastAsia="Courier New" w:hAnsi="Courier New" w:cs="Courier New"/>
+          <w:lang w:val="en-GB"/>
+        </w:rPr>
+        <w:br/>
+        <w:t xml:space="preserve">    ' When prompted as to what options are available to you,     \n'</w:t>
+      </w:r>
+      <w:r>
+        <w:rPr>
+          <w:rFonts w:ascii="Courier New" w:eastAsia="Courier New" w:hAnsi="Courier New" w:cs="Courier New"/>
+          <w:lang w:val="en-GB"/>
+        </w:rPr>
+        <w:br/>
+        <w:t xml:space="preserve">    '     press a key from these available alternatives          \n'</w:t>
+      </w:r>
+      <w:r>
+        <w:rPr>
+          <w:rFonts w:ascii="Courier New" w:eastAsia="Courier New" w:hAnsi="Courier New" w:cs="Courier New"/>
+          <w:lang w:val="en-GB"/>
+        </w:rPr>
+        <w:br/>
+        <w:t xml:space="preserve">    '          to select from its sub-menu:                      \n'</w:t>
+      </w:r>
+      <w:r>
+        <w:rPr>
+          <w:rFonts w:ascii="Courier New" w:eastAsia="Courier New" w:hAnsi="Courier New" w:cs="Courier New"/>
+          <w:lang w:val="en-GB"/>
+        </w:rPr>
+        <w:br/>
+        <w:t xml:space="preserve">    '\n                                                          \n'</w:t>
+      </w:r>
+      <w:r>
+        <w:rPr>
+          <w:rFonts w:ascii="Courier New" w:eastAsia="Courier New" w:hAnsi="Courier New" w:cs="Courier New"/>
+          <w:lang w:val="en-GB"/>
+        </w:rPr>
+        <w:br/>
+        <w:t xml:space="preserve">    '[A] = ADD                   [E] = EMPLOY                    \n'</w:t>
+      </w:r>
+      <w:r>
+        <w:rPr>
+          <w:rFonts w:ascii="Courier New" w:eastAsia="Courier New" w:hAnsi="Courier New" w:cs="Courier New"/>
+          <w:lang w:val="en-GB"/>
+        </w:rPr>
+        <w:br/>
+        <w:t xml:space="preserve">    '      Add Robot(s)                Employ Worker(s)          \n'</w:t>
+      </w:r>
+      <w:r>
+        <w:rPr>
+          <w:rFonts w:ascii="Courier New" w:eastAsia="Courier New" w:hAnsi="Courier New" w:cs="Courier New"/>
+          <w:lang w:val="en-GB"/>
+        </w:rPr>
+        <w:br/>
+        <w:t xml:space="preserve">    '\n                                                          \n'</w:t>
+      </w:r>
+      <w:r>
+        <w:rPr>
+          <w:rFonts w:ascii="Courier New" w:eastAsia="Courier New" w:hAnsi="Courier New" w:cs="Courier New"/>
+          <w:lang w:val="en-GB"/>
+        </w:rPr>
+        <w:br/>
+        <w:t xml:space="preserve">    '[R] = REMOVE                [F] = FIRE                      </w:t>
       </w:r>
       <w:r>
         <w:rPr>
@@ -3258,6 +3427,596 @@
           <w:lang w:val="en-GB"/>
         </w:rPr>
         <w:lastRenderedPageBreak/>
+        <w:t>\n'</w:t>
+      </w:r>
+      <w:r>
+        <w:rPr>
+          <w:rFonts w:ascii="Courier New" w:eastAsia="Courier New" w:hAnsi="Courier New" w:cs="Courier New"/>
+          <w:lang w:val="en-GB"/>
+        </w:rPr>
+        <w:br/>
+        <w:t xml:space="preserve">    '      Remove Robot(s)             Fire Worker(s)            \n'</w:t>
+      </w:r>
+      <w:r>
+        <w:rPr>
+          <w:rFonts w:ascii="Courier New" w:eastAsia="Courier New" w:hAnsi="Courier New" w:cs="Courier New"/>
+          <w:lang w:val="en-GB"/>
+        </w:rPr>
+        <w:br/>
+        <w:t xml:space="preserve">    '\n                                                          \n'</w:t>
+      </w:r>
+      <w:r>
+        <w:rPr>
+          <w:rFonts w:ascii="Courier New" w:eastAsia="Courier New" w:hAnsi="Courier New" w:cs="Courier New"/>
+          <w:lang w:val="en-GB"/>
+        </w:rPr>
+        <w:br/>
+        <w:t xml:space="preserve">    '[C] = CHANGE                [M] = MANAGE                    \n'</w:t>
+      </w:r>
+      <w:r>
+        <w:rPr>
+          <w:rFonts w:ascii="Courier New" w:eastAsia="Courier New" w:hAnsi="Courier New" w:cs="Courier New"/>
+          <w:lang w:val="en-GB"/>
+        </w:rPr>
+        <w:br/>
+        <w:t xml:space="preserve">    '      Change Robot Status         Manage Worker Status      \n'</w:t>
+      </w:r>
+      <w:r>
+        <w:rPr>
+          <w:rFonts w:ascii="Courier New" w:eastAsia="Courier New" w:hAnsi="Courier New" w:cs="Courier New"/>
+          <w:lang w:val="en-GB"/>
+        </w:rPr>
+        <w:br/>
+        <w:t xml:space="preserve">    '\n                                                          \n'</w:t>
+      </w:r>
+      <w:r>
+        <w:rPr>
+          <w:rFonts w:ascii="Courier New" w:eastAsia="Courier New" w:hAnsi="Courier New" w:cs="Courier New"/>
+          <w:lang w:val="en-GB"/>
+        </w:rPr>
+        <w:br/>
+        <w:t xml:space="preserve">    '[O] = ORDER                                                 \n'</w:t>
+      </w:r>
+      <w:r>
+        <w:rPr>
+          <w:rFonts w:ascii="Courier New" w:eastAsia="Courier New" w:hAnsi="Courier New" w:cs="Courier New"/>
+          <w:lang w:val="en-GB"/>
+        </w:rPr>
+        <w:br/>
+        <w:t xml:space="preserve">    '      Order To Carry Out Task                               \n'</w:t>
+      </w:r>
+      <w:r>
+        <w:rPr>
+          <w:rFonts w:ascii="Courier New" w:eastAsia="Courier New" w:hAnsi="Courier New" w:cs="Courier New"/>
+          <w:lang w:val="en-GB"/>
+        </w:rPr>
+        <w:br/>
+        <w:t xml:space="preserve">    '\n                                                          \n'</w:t>
+      </w:r>
+      <w:r>
+        <w:rPr>
+          <w:rFonts w:ascii="Courier New" w:eastAsia="Courier New" w:hAnsi="Courier New" w:cs="Courier New"/>
+          <w:lang w:val="en-GB"/>
+        </w:rPr>
+        <w:br/>
+        <w:t xml:space="preserve">    '[L] = LOG                   [T] = TRACK                     \n'</w:t>
+      </w:r>
+      <w:r>
+        <w:rPr>
+          <w:rFonts w:ascii="Courier New" w:eastAsia="Courier New" w:hAnsi="Courier New" w:cs="Courier New"/>
+          <w:lang w:val="en-GB"/>
+        </w:rPr>
+        <w:br/>
+        <w:t xml:space="preserve">    '      Log Tasks                   Track progress            \n'</w:t>
+      </w:r>
+      <w:r>
+        <w:rPr>
+          <w:rFonts w:ascii="Courier New" w:eastAsia="Courier New" w:hAnsi="Courier New" w:cs="Courier New"/>
+          <w:lang w:val="en-GB"/>
+        </w:rPr>
+        <w:br/>
+        <w:t xml:space="preserve">    '\n                                                          \n'</w:t>
+      </w:r>
+      <w:r>
+        <w:rPr>
+          <w:rFonts w:ascii="Courier New" w:eastAsia="Courier New" w:hAnsi="Courier New" w:cs="Courier New"/>
+          <w:lang w:val="en-GB"/>
+        </w:rPr>
+        <w:br/>
+        <w:t xml:space="preserve">    '[H] = HELP !!!              [Q] = QUIT                      \n'</w:t>
+      </w:r>
+      <w:r>
+        <w:rPr>
+          <w:rFonts w:ascii="Courier New" w:eastAsia="Courier New" w:hAnsi="Courier New" w:cs="Courier New"/>
+          <w:lang w:val="en-GB"/>
+        </w:rPr>
+        <w:br/>
+        <w:t xml:space="preserve">    '      Display further             Resign your position      \n'</w:t>
+      </w:r>
+      <w:r>
+        <w:rPr>
+          <w:rFonts w:ascii="Courier New" w:eastAsia="Courier New" w:hAnsi="Courier New" w:cs="Courier New"/>
+          <w:lang w:val="en-GB"/>
+        </w:rPr>
+        <w:br/>
+        <w:t xml:space="preserve">    '       instructions                &amp; END PROGRAM !          \n'))</w:t>
+      </w:r>
+      <w:r>
+        <w:rPr>
+          <w:rFonts w:ascii="Courier New" w:eastAsia="Courier New" w:hAnsi="Courier New" w:cs="Courier New"/>
+          <w:lang w:val="en-GB"/>
+        </w:rPr>
+        <w:br/>
+      </w:r>
+      <w:r>
+        <w:rPr>
+          <w:rFonts w:ascii="Courier New" w:eastAsia="Courier New" w:hAnsi="Courier New" w:cs="Courier New"/>
+          <w:lang w:val="en-GB"/>
+        </w:rPr>
+        <w:br/>
+      </w:r>
+      <w:r>
+        <w:rPr>
+          <w:rFonts w:ascii="Courier New" w:eastAsia="Courier New" w:hAnsi="Courier New" w:cs="Courier New"/>
+          <w:lang w:val="en-GB"/>
+        </w:rPr>
+        <w:br/>
+        <w:t># Function to add robot</w:t>
+      </w:r>
+      <w:r>
+        <w:rPr>
+          <w:rFonts w:ascii="Courier New" w:eastAsia="Courier New" w:hAnsi="Courier New" w:cs="Courier New"/>
+          <w:lang w:val="en-GB"/>
+        </w:rPr>
+        <w:br/>
+        <w:t># Accessed by pressing A within what_next() function</w:t>
+      </w:r>
+      <w:r>
+        <w:rPr>
+          <w:rFonts w:ascii="Courier New" w:eastAsia="Courier New" w:hAnsi="Courier New" w:cs="Courier New"/>
+          <w:lang w:val="en-GB"/>
+        </w:rPr>
+        <w:br/>
+        <w:t>def add_robot(n):</w:t>
+      </w:r>
+      <w:r>
+        <w:rPr>
+          <w:rFonts w:ascii="Courier New" w:eastAsia="Courier New" w:hAnsi="Courier New" w:cs="Courier New"/>
+          <w:lang w:val="en-GB"/>
+        </w:rPr>
+        <w:br/>
+        <w:t xml:space="preserve">    n += 1</w:t>
+      </w:r>
+      <w:r>
+        <w:rPr>
+          <w:rFonts w:ascii="Courier New" w:eastAsia="Courier New" w:hAnsi="Courier New" w:cs="Courier New"/>
+          <w:lang w:val="en-GB"/>
+        </w:rPr>
+        <w:br/>
+      </w:r>
+      <w:r>
+        <w:rPr>
+          <w:rFonts w:ascii="Courier New" w:eastAsia="Courier New" w:hAnsi="Courier New" w:cs="Courier New"/>
+          <w:lang w:val="en-GB"/>
+        </w:rPr>
+        <w:br/>
+      </w:r>
+      <w:r>
+        <w:rPr>
+          <w:rFonts w:ascii="Courier New" w:eastAsia="Courier New" w:hAnsi="Courier New" w:cs="Courier New"/>
+          <w:lang w:val="en-GB"/>
+        </w:rPr>
+        <w:br/>
+        <w:t># Function to remove robot.</w:t>
+      </w:r>
+      <w:r>
+        <w:rPr>
+          <w:rFonts w:ascii="Courier New" w:eastAsia="Courier New" w:hAnsi="Courier New" w:cs="Courier New"/>
+          <w:lang w:val="en-GB"/>
+        </w:rPr>
+        <w:br/>
+        <w:t># Accessed by pressing R within what_next() function</w:t>
+      </w:r>
+      <w:r>
+        <w:rPr>
+          <w:rFonts w:ascii="Courier New" w:eastAsia="Courier New" w:hAnsi="Courier New" w:cs="Courier New"/>
+          <w:lang w:val="en-GB"/>
+        </w:rPr>
+        <w:br/>
+        <w:t>def remove_robot(n):</w:t>
+      </w:r>
+      <w:r>
+        <w:rPr>
+          <w:rFonts w:ascii="Courier New" w:eastAsia="Courier New" w:hAnsi="Courier New" w:cs="Courier New"/>
+          <w:lang w:val="en-GB"/>
+        </w:rPr>
+        <w:br/>
+        <w:t xml:space="preserve">    n -= 1</w:t>
+      </w:r>
+      <w:r>
+        <w:rPr>
+          <w:rFonts w:ascii="Courier New" w:eastAsia="Courier New" w:hAnsi="Courier New" w:cs="Courier New"/>
+          <w:lang w:val="en-GB"/>
+        </w:rPr>
+        <w:br/>
+      </w:r>
+      <w:r>
+        <w:rPr>
+          <w:rFonts w:ascii="Courier New" w:eastAsia="Courier New" w:hAnsi="Courier New" w:cs="Courier New"/>
+          <w:lang w:val="en-GB"/>
+        </w:rPr>
+        <w:lastRenderedPageBreak/>
+        <w:br/>
+      </w:r>
+      <w:r>
+        <w:rPr>
+          <w:rFonts w:ascii="Courier New" w:eastAsia="Courier New" w:hAnsi="Courier New" w:cs="Courier New"/>
+          <w:lang w:val="en-GB"/>
+        </w:rPr>
+        <w:br/>
+        <w:t># Function to change status of a robot:</w:t>
+      </w:r>
+      <w:r>
+        <w:rPr>
+          <w:rFonts w:ascii="Courier New" w:eastAsia="Courier New" w:hAnsi="Courier New" w:cs="Courier New"/>
+          <w:lang w:val="en-GB"/>
+        </w:rPr>
+        <w:br/>
+        <w:t># Accessed by pressing C within what_next() function</w:t>
+      </w:r>
+      <w:r>
+        <w:rPr>
+          <w:rFonts w:ascii="Courier New" w:eastAsia="Courier New" w:hAnsi="Courier New" w:cs="Courier New"/>
+          <w:lang w:val="en-GB"/>
+        </w:rPr>
+        <w:br/>
+        <w:t># statuses available = idle / working / finished task</w:t>
+      </w:r>
+      <w:r>
+        <w:rPr>
+          <w:rFonts w:ascii="Courier New" w:eastAsia="Courier New" w:hAnsi="Courier New" w:cs="Courier New"/>
+          <w:lang w:val="en-GB"/>
+        </w:rPr>
+        <w:br/>
+        <w:t>def change_status():</w:t>
+      </w:r>
+      <w:r>
+        <w:rPr>
+          <w:rFonts w:ascii="Courier New" w:eastAsia="Courier New" w:hAnsi="Courier New" w:cs="Courier New"/>
+          <w:lang w:val="en-GB"/>
+        </w:rPr>
+        <w:br/>
+        <w:t xml:space="preserve">    pass</w:t>
+      </w:r>
+      <w:r>
+        <w:rPr>
+          <w:rFonts w:ascii="Courier New" w:eastAsia="Courier New" w:hAnsi="Courier New" w:cs="Courier New"/>
+          <w:lang w:val="en-GB"/>
+        </w:rPr>
+        <w:br/>
+      </w:r>
+      <w:r>
+        <w:rPr>
+          <w:rFonts w:ascii="Courier New" w:eastAsia="Courier New" w:hAnsi="Courier New" w:cs="Courier New"/>
+          <w:lang w:val="en-GB"/>
+        </w:rPr>
+        <w:br/>
+      </w:r>
+      <w:r>
+        <w:rPr>
+          <w:rFonts w:ascii="Courier New" w:eastAsia="Courier New" w:hAnsi="Courier New" w:cs="Courier New"/>
+          <w:lang w:val="en-GB"/>
+        </w:rPr>
+        <w:br/>
+        <w:t># Function to employ new worker.</w:t>
+      </w:r>
+      <w:r>
+        <w:rPr>
+          <w:rFonts w:ascii="Courier New" w:eastAsia="Courier New" w:hAnsi="Courier New" w:cs="Courier New"/>
+          <w:lang w:val="en-GB"/>
+        </w:rPr>
+        <w:br/>
+        <w:t># Accessed by pressing E within what_next() function</w:t>
+      </w:r>
+      <w:r>
+        <w:rPr>
+          <w:rFonts w:ascii="Courier New" w:eastAsia="Courier New" w:hAnsi="Courier New" w:cs="Courier New"/>
+          <w:lang w:val="en-GB"/>
+        </w:rPr>
+        <w:br/>
+        <w:t>def employ_worker(m):</w:t>
+      </w:r>
+      <w:r>
+        <w:rPr>
+          <w:rFonts w:ascii="Courier New" w:eastAsia="Courier New" w:hAnsi="Courier New" w:cs="Courier New"/>
+          <w:lang w:val="en-GB"/>
+        </w:rPr>
+        <w:br/>
+        <w:t xml:space="preserve">    m += 1</w:t>
+      </w:r>
+      <w:r>
+        <w:rPr>
+          <w:rFonts w:ascii="Courier New" w:eastAsia="Courier New" w:hAnsi="Courier New" w:cs="Courier New"/>
+          <w:lang w:val="en-GB"/>
+        </w:rPr>
+        <w:br/>
+      </w:r>
+      <w:r>
+        <w:rPr>
+          <w:rFonts w:ascii="Courier New" w:eastAsia="Courier New" w:hAnsi="Courier New" w:cs="Courier New"/>
+          <w:lang w:val="en-GB"/>
+        </w:rPr>
+        <w:br/>
+      </w:r>
+      <w:r>
+        <w:rPr>
+          <w:rFonts w:ascii="Courier New" w:eastAsia="Courier New" w:hAnsi="Courier New" w:cs="Courier New"/>
+          <w:lang w:val="en-GB"/>
+        </w:rPr>
+        <w:br/>
+        <w:t># Function to fire a worker.</w:t>
+      </w:r>
+      <w:r>
+        <w:rPr>
+          <w:rFonts w:ascii="Courier New" w:eastAsia="Courier New" w:hAnsi="Courier New" w:cs="Courier New"/>
+          <w:lang w:val="en-GB"/>
+        </w:rPr>
+        <w:br/>
+        <w:t># Accessed by pressing F within what_next() function</w:t>
+      </w:r>
+      <w:r>
+        <w:rPr>
+          <w:rFonts w:ascii="Courier New" w:eastAsia="Courier New" w:hAnsi="Courier New" w:cs="Courier New"/>
+          <w:lang w:val="en-GB"/>
+        </w:rPr>
+        <w:br/>
+        <w:t>def fire_worker(m):</w:t>
+      </w:r>
+      <w:r>
+        <w:rPr>
+          <w:rFonts w:ascii="Courier New" w:eastAsia="Courier New" w:hAnsi="Courier New" w:cs="Courier New"/>
+          <w:lang w:val="en-GB"/>
+        </w:rPr>
+        <w:br/>
+        <w:t xml:space="preserve">    m -= 1</w:t>
+      </w:r>
+      <w:r>
+        <w:rPr>
+          <w:rFonts w:ascii="Courier New" w:eastAsia="Courier New" w:hAnsi="Courier New" w:cs="Courier New"/>
+          <w:lang w:val="en-GB"/>
+        </w:rPr>
+        <w:br/>
+      </w:r>
+      <w:r>
+        <w:rPr>
+          <w:rFonts w:ascii="Courier New" w:eastAsia="Courier New" w:hAnsi="Courier New" w:cs="Courier New"/>
+          <w:lang w:val="en-GB"/>
+        </w:rPr>
+        <w:br/>
+      </w:r>
+      <w:r>
+        <w:rPr>
+          <w:rFonts w:ascii="Courier New" w:eastAsia="Courier New" w:hAnsi="Courier New" w:cs="Courier New"/>
+          <w:lang w:val="en-GB"/>
+        </w:rPr>
+        <w:br/>
+        <w:t># Function to manage worker</w:t>
+      </w:r>
+      <w:r>
+        <w:rPr>
+          <w:rFonts w:ascii="Courier New" w:eastAsia="Courier New" w:hAnsi="Courier New" w:cs="Courier New"/>
+          <w:lang w:val="en-GB"/>
+        </w:rPr>
+        <w:br/>
+        <w:t># Accessed by pressing M within what_next() function</w:t>
+      </w:r>
+      <w:r>
+        <w:rPr>
+          <w:rFonts w:ascii="Courier New" w:eastAsia="Courier New" w:hAnsi="Courier New" w:cs="Courier New"/>
+          <w:lang w:val="en-GB"/>
+        </w:rPr>
+        <w:br/>
+        <w:t># statuses available = idle / working / finished task</w:t>
+      </w:r>
+      <w:r>
+        <w:rPr>
+          <w:rFonts w:ascii="Courier New" w:eastAsia="Courier New" w:hAnsi="Courier New" w:cs="Courier New"/>
+          <w:lang w:val="en-GB"/>
+        </w:rPr>
+        <w:br/>
+        <w:t>def manage_worker():</w:t>
+      </w:r>
+      <w:r>
+        <w:rPr>
+          <w:rFonts w:ascii="Courier New" w:eastAsia="Courier New" w:hAnsi="Courier New" w:cs="Courier New"/>
+          <w:lang w:val="en-GB"/>
+        </w:rPr>
+        <w:br/>
+        <w:t xml:space="preserve">    pass</w:t>
+      </w:r>
+      <w:r>
+        <w:rPr>
+          <w:rFonts w:ascii="Courier New" w:eastAsia="Courier New" w:hAnsi="Courier New" w:cs="Courier New"/>
+          <w:lang w:val="en-GB"/>
+        </w:rPr>
+        <w:br/>
+      </w:r>
+      <w:r>
+        <w:rPr>
+          <w:rFonts w:ascii="Courier New" w:eastAsia="Courier New" w:hAnsi="Courier New" w:cs="Courier New"/>
+          <w:lang w:val="en-GB"/>
+        </w:rPr>
+        <w:br/>
+        <w:t># Function to order available robots and workers to carry out tasks.</w:t>
+      </w:r>
+      <w:r>
+        <w:rPr>
+          <w:rFonts w:ascii="Courier New" w:eastAsia="Courier New" w:hAnsi="Courier New" w:cs="Courier New"/>
+          <w:lang w:val="en-GB"/>
+        </w:rPr>
+        <w:br/>
+        <w:t># Accessed by pressing O within what_next() function</w:t>
+      </w:r>
+      <w:r>
+        <w:rPr>
+          <w:rFonts w:ascii="Courier New" w:eastAsia="Courier New" w:hAnsi="Courier New" w:cs="Courier New"/>
+          <w:lang w:val="en-GB"/>
+        </w:rPr>
+        <w:br/>
+        <w:t>def order_to_task():</w:t>
+      </w:r>
+      <w:r>
+        <w:rPr>
+          <w:rFonts w:ascii="Courier New" w:eastAsia="Courier New" w:hAnsi="Courier New" w:cs="Courier New"/>
+          <w:lang w:val="en-GB"/>
+        </w:rPr>
+        <w:br/>
+        <w:t xml:space="preserve">    pass</w:t>
+      </w:r>
+      <w:r>
+        <w:rPr>
+          <w:rFonts w:ascii="Courier New" w:eastAsia="Courier New" w:hAnsi="Courier New" w:cs="Courier New"/>
+          <w:lang w:val="en-GB"/>
+        </w:rPr>
+        <w:br/>
+      </w:r>
+      <w:r>
+        <w:rPr>
+          <w:rFonts w:ascii="Courier New" w:eastAsia="Courier New" w:hAnsi="Courier New" w:cs="Courier New"/>
+          <w:lang w:val="en-GB"/>
+        </w:rPr>
+        <w:br/>
+      </w:r>
+      <w:r>
+        <w:rPr>
+          <w:rFonts w:ascii="Courier New" w:eastAsia="Courier New" w:hAnsi="Courier New" w:cs="Courier New"/>
+          <w:lang w:val="en-GB"/>
+        </w:rPr>
+        <w:br/>
+        <w:t># Log tasks</w:t>
+      </w:r>
+      <w:r>
+        <w:rPr>
+          <w:rFonts w:ascii="Courier New" w:eastAsia="Courier New" w:hAnsi="Courier New" w:cs="Courier New"/>
+          <w:lang w:val="en-GB"/>
+        </w:rPr>
+        <w:br/>
+        <w:t># Accessed by pressing L within what_next() function</w:t>
+      </w:r>
+      <w:r>
+        <w:rPr>
+          <w:rFonts w:ascii="Courier New" w:eastAsia="Courier New" w:hAnsi="Courier New" w:cs="Courier New"/>
+          <w:lang w:val="en-GB"/>
+        </w:rPr>
+        <w:br/>
+        <w:t># Classify tasks as not started / in progress / completed</w:t>
+      </w:r>
+      <w:r>
+        <w:rPr>
+          <w:rFonts w:ascii="Courier New" w:eastAsia="Courier New" w:hAnsi="Courier New" w:cs="Courier New"/>
+          <w:lang w:val="en-GB"/>
+        </w:rPr>
+        <w:br/>
+        <w:t>def log_tasks():</w:t>
+      </w:r>
+      <w:r>
+        <w:rPr>
+          <w:rFonts w:ascii="Courier New" w:eastAsia="Courier New" w:hAnsi="Courier New" w:cs="Courier New"/>
+          <w:lang w:val="en-GB"/>
+        </w:rPr>
+        <w:br/>
+        <w:t xml:space="preserve">    pass</w:t>
+      </w:r>
+      <w:r>
+        <w:rPr>
+          <w:rFonts w:ascii="Courier New" w:eastAsia="Courier New" w:hAnsi="Courier New" w:cs="Courier New"/>
+          <w:lang w:val="en-GB"/>
+        </w:rPr>
+        <w:br/>
+      </w:r>
+      <w:r>
+        <w:rPr>
+          <w:rFonts w:ascii="Courier New" w:eastAsia="Courier New" w:hAnsi="Courier New" w:cs="Courier New"/>
+          <w:lang w:val="en-GB"/>
+        </w:rPr>
+        <w:br/>
+      </w:r>
+      <w:r>
+        <w:rPr>
+          <w:rFonts w:ascii="Courier New" w:eastAsia="Courier New" w:hAnsi="Courier New" w:cs="Courier New"/>
+          <w:lang w:val="en-GB"/>
+        </w:rPr>
+        <w:br/>
+      </w:r>
+      <w:r>
+        <w:rPr>
+          <w:rFonts w:ascii="Courier New" w:eastAsia="Courier New" w:hAnsi="Courier New" w:cs="Courier New"/>
+          <w:lang w:val="en-GB"/>
+        </w:rPr>
+        <w:lastRenderedPageBreak/>
+        <w:t># Function to track progress of robots, workers and tasks</w:t>
+      </w:r>
+      <w:r>
+        <w:rPr>
+          <w:rFonts w:ascii="Courier New" w:eastAsia="Courier New" w:hAnsi="Courier New" w:cs="Courier New"/>
+          <w:lang w:val="en-GB"/>
+        </w:rPr>
+        <w:br/>
+        <w:t># Accessed by pressing T within what_next() function</w:t>
+      </w:r>
+      <w:r>
+        <w:rPr>
+          <w:rFonts w:ascii="Courier New" w:eastAsia="Courier New" w:hAnsi="Courier New" w:cs="Courier New"/>
+          <w:lang w:val="en-GB"/>
+        </w:rPr>
+        <w:br/>
+        <w:t># Should regularly update status and identify problems</w:t>
+      </w:r>
+      <w:r>
+        <w:rPr>
+          <w:rFonts w:ascii="Courier New" w:eastAsia="Courier New" w:hAnsi="Courier New" w:cs="Courier New"/>
+          <w:lang w:val="en-GB"/>
+        </w:rPr>
+        <w:br/>
+        <w:t># eg. Idle robots, idle workers, incomplete tasks.</w:t>
+      </w:r>
+      <w:r>
+        <w:rPr>
+          <w:rFonts w:ascii="Courier New" w:eastAsia="Courier New" w:hAnsi="Courier New" w:cs="Courier New"/>
+          <w:lang w:val="en-GB"/>
+        </w:rPr>
+        <w:br/>
+        <w:t>def monitor_status():</w:t>
+      </w:r>
+      <w:r>
+        <w:rPr>
+          <w:rFonts w:ascii="Courier New" w:eastAsia="Courier New" w:hAnsi="Courier New" w:cs="Courier New"/>
+          <w:lang w:val="en-GB"/>
+        </w:rPr>
+        <w:br/>
+        <w:t xml:space="preserve">    pass</w:t>
+      </w:r>
+      <w:r>
+        <w:rPr>
+          <w:rFonts w:ascii="Courier New" w:eastAsia="Courier New" w:hAnsi="Courier New" w:cs="Courier New"/>
+          <w:lang w:val="en-GB"/>
+        </w:rPr>
+        <w:br/>
+      </w:r>
+      <w:r>
+        <w:rPr>
+          <w:rFonts w:ascii="Courier New" w:eastAsia="Courier New" w:hAnsi="Courier New" w:cs="Courier New"/>
+          <w:lang w:val="en-GB"/>
+        </w:rPr>
+        <w:br/>
+        <w:t># Function to get help</w:t>
+      </w:r>
+      <w:r>
+        <w:rPr>
+          <w:rFonts w:ascii="Courier New" w:eastAsia="Courier New" w:hAnsi="Courier New" w:cs="Courier New"/>
+          <w:lang w:val="en-GB"/>
+        </w:rPr>
+        <w:br/>
         <w:t># Accessed by pressing H within what_next() function</w:t>
       </w:r>
       <w:r>
@@ -3266,167 +4025,197 @@
           <w:lang w:val="en-GB"/>
         </w:rPr>
         <w:br/>
-        <w:t>def instructions():</w:t>
-      </w:r>
-      <w:r>
-        <w:rPr>
-          <w:rFonts w:ascii="Courier New" w:eastAsia="Courier New" w:hAnsi="Courier New" w:cs="Courier New"/>
-          <w:lang w:val="en-GB"/>
-        </w:rPr>
-        <w:br/>
-        <w:t xml:space="preserve">    print((</w:t>
-      </w:r>
-      <w:r>
-        <w:rPr>
-          <w:rFonts w:ascii="Courier New" w:eastAsia="Courier New" w:hAnsi="Courier New" w:cs="Courier New"/>
-          <w:lang w:val="en-GB"/>
-        </w:rPr>
-        <w:br/>
-        <w:t xml:space="preserve">    '\n\n    - - Instructions for how to oversee production - -  \n' </w:t>
-      </w:r>
-      <w:r>
-        <w:rPr>
-          <w:rFonts w:ascii="Courier New" w:eastAsia="Courier New" w:hAnsi="Courier New" w:cs="Courier New"/>
-          <w:lang w:val="en-GB"/>
-        </w:rPr>
-        <w:br/>
-        <w:t xml:space="preserve">    '                    at                                      \n'</w:t>
-      </w:r>
-      <w:r>
-        <w:rPr>
-          <w:rFonts w:ascii="Courier New" w:eastAsia="Courier New" w:hAnsi="Courier New" w:cs="Courier New"/>
-          <w:lang w:val="en-GB"/>
-        </w:rPr>
-        <w:br/>
-        <w:t xml:space="preserve">    '    - -  Ro-Ro-Ro-Your-Bots Incorporated: - -               \n'</w:t>
-      </w:r>
-      <w:r>
-        <w:rPr>
-          <w:rFonts w:ascii="Courier New" w:eastAsia="Courier New" w:hAnsi="Courier New" w:cs="Courier New"/>
-          <w:lang w:val="en-GB"/>
-        </w:rPr>
-        <w:br/>
-        <w:t xml:space="preserve">    '\n                                                          \n'</w:t>
-      </w:r>
-      <w:r>
-        <w:rPr>
-          <w:rFonts w:ascii="Courier New" w:eastAsia="Courier New" w:hAnsi="Courier New" w:cs="Courier New"/>
-          <w:lang w:val="en-GB"/>
-        </w:rPr>
-        <w:br/>
-        <w:t xml:space="preserve">    ' When prompted as to what options are available to you,     \n'</w:t>
-      </w:r>
-      <w:r>
-        <w:rPr>
-          <w:rFonts w:ascii="Courier New" w:eastAsia="Courier New" w:hAnsi="Courier New" w:cs="Courier New"/>
-          <w:lang w:val="en-GB"/>
-        </w:rPr>
-        <w:br/>
-        <w:t xml:space="preserve">    '     press a key from these available alternatives          \n'</w:t>
-      </w:r>
-      <w:r>
-        <w:rPr>
-          <w:rFonts w:ascii="Courier New" w:eastAsia="Courier New" w:hAnsi="Courier New" w:cs="Courier New"/>
-          <w:lang w:val="en-GB"/>
-        </w:rPr>
-        <w:br/>
-        <w:t xml:space="preserve">    '          to select from its sub-menu:                      \n'</w:t>
-      </w:r>
-      <w:r>
-        <w:rPr>
-          <w:rFonts w:ascii="Courier New" w:eastAsia="Courier New" w:hAnsi="Courier New" w:cs="Courier New"/>
-          <w:lang w:val="en-GB"/>
-        </w:rPr>
-        <w:br/>
-        <w:t xml:space="preserve">    '\n                                                          \n'</w:t>
-      </w:r>
-      <w:r>
-        <w:rPr>
-          <w:rFonts w:ascii="Courier New" w:eastAsia="Courier New" w:hAnsi="Courier New" w:cs="Courier New"/>
-          <w:lang w:val="en-GB"/>
-        </w:rPr>
-        <w:br/>
-        <w:t xml:space="preserve">    '[A] = ADD                   [E] = EMPLOY                    \n'</w:t>
-      </w:r>
-      <w:r>
-        <w:rPr>
-          <w:rFonts w:ascii="Courier New" w:eastAsia="Courier New" w:hAnsi="Courier New" w:cs="Courier New"/>
-          <w:lang w:val="en-GB"/>
-        </w:rPr>
-        <w:br/>
-        <w:t xml:space="preserve">    '      Add Robot(s)                Employ Worker(s)          \n'</w:t>
-      </w:r>
-      <w:r>
-        <w:rPr>
-          <w:rFonts w:ascii="Courier New" w:eastAsia="Courier New" w:hAnsi="Courier New" w:cs="Courier New"/>
-          <w:lang w:val="en-GB"/>
-        </w:rPr>
-        <w:br/>
-        <w:t xml:space="preserve">    '\n                                                          \n'</w:t>
-      </w:r>
-      <w:r>
-        <w:rPr>
-          <w:rFonts w:ascii="Courier New" w:eastAsia="Courier New" w:hAnsi="Courier New" w:cs="Courier New"/>
-          <w:lang w:val="en-GB"/>
-        </w:rPr>
-        <w:br/>
-        <w:t xml:space="preserve">    '[R] = REMOVE                [F] = FIRE                      \n'</w:t>
-      </w:r>
-      <w:r>
-        <w:rPr>
-          <w:rFonts w:ascii="Courier New" w:eastAsia="Courier New" w:hAnsi="Courier New" w:cs="Courier New"/>
-          <w:lang w:val="en-GB"/>
-        </w:rPr>
-        <w:br/>
-        <w:t xml:space="preserve">    '      Remove Robot(s)             Fire Worker(s)            \n'</w:t>
-      </w:r>
-      <w:r>
-        <w:rPr>
-          <w:rFonts w:ascii="Courier New" w:eastAsia="Courier New" w:hAnsi="Courier New" w:cs="Courier New"/>
-          <w:lang w:val="en-GB"/>
-        </w:rPr>
-        <w:br/>
-        <w:t xml:space="preserve">    '\n                                                          \n'</w:t>
-      </w:r>
-      <w:r>
-        <w:rPr>
-          <w:rFonts w:ascii="Courier New" w:eastAsia="Courier New" w:hAnsi="Courier New" w:cs="Courier New"/>
-          <w:lang w:val="en-GB"/>
-        </w:rPr>
-        <w:br/>
-        <w:t xml:space="preserve">    '[C] = CHANGE                [M] = MANAGE                    \n'</w:t>
-      </w:r>
-      <w:r>
-        <w:rPr>
-          <w:rFonts w:ascii="Courier New" w:eastAsia="Courier New" w:hAnsi="Courier New" w:cs="Courier New"/>
-          <w:lang w:val="en-GB"/>
-        </w:rPr>
-        <w:br/>
-        <w:t xml:space="preserve">    '      Change Robot Status         Manage Worker Status      \n'</w:t>
-      </w:r>
-      <w:r>
-        <w:rPr>
-          <w:rFonts w:ascii="Courier New" w:eastAsia="Courier New" w:hAnsi="Courier New" w:cs="Courier New"/>
-          <w:lang w:val="en-GB"/>
-        </w:rPr>
-        <w:br/>
-        <w:t xml:space="preserve">    '\n                                                          \n'</w:t>
-      </w:r>
-      <w:r>
-        <w:rPr>
-          <w:rFonts w:ascii="Courier New" w:eastAsia="Courier New" w:hAnsi="Courier New" w:cs="Courier New"/>
-          <w:lang w:val="en-GB"/>
-        </w:rPr>
-        <w:br/>
-        <w:t xml:space="preserve">    '[O] = ORDER                                                 \n'</w:t>
-      </w:r>
-      <w:r>
-        <w:rPr>
-          <w:rFonts w:ascii="Courier New" w:eastAsia="Courier New" w:hAnsi="Courier New" w:cs="Courier New"/>
-          <w:lang w:val="en-GB"/>
-        </w:rPr>
-        <w:br/>
-        <w:t xml:space="preserve">    '      Order To Carry Out Task                               \n'</w:t>
+        <w:t>def get_help():</w:t>
+      </w:r>
+      <w:r>
+        <w:rPr>
+          <w:rFonts w:ascii="Courier New" w:eastAsia="Courier New" w:hAnsi="Courier New" w:cs="Courier New"/>
+          <w:lang w:val="en-GB"/>
+        </w:rPr>
+        <w:br/>
+        <w:t xml:space="preserve">    print(("\n As supervisor at Ro-Ro-Ro-Your-Bots Incorporated\u00AE, you are charged with ensuring the production"</w:t>
+      </w:r>
+      <w:r>
+        <w:rPr>
+          <w:rFonts w:ascii="Courier New" w:eastAsia="Courier New" w:hAnsi="Courier New" w:cs="Courier New"/>
+          <w:lang w:val="en-GB"/>
+        </w:rPr>
+        <w:br/>
+        <w:t xml:space="preserve">           " of premium-quality robots.\n"</w:t>
+      </w:r>
+      <w:r>
+        <w:rPr>
+          <w:rFonts w:ascii="Courier New" w:eastAsia="Courier New" w:hAnsi="Courier New" w:cs="Courier New"/>
+          <w:lang w:val="en-GB"/>
+        </w:rPr>
+        <w:br/>
+        <w:t xml:space="preserve">           " You need to manage operations, including assigning tasks, monitoring the status of robots and work-ers,"</w:t>
+      </w:r>
+      <w:r>
+        <w:rPr>
+          <w:rFonts w:ascii="Courier New" w:eastAsia="Courier New" w:hAnsi="Courier New" w:cs="Courier New"/>
+          <w:lang w:val="en-GB"/>
+        </w:rPr>
+        <w:br/>
+        <w:t xml:space="preserve">           " and to track the progress of assembly.\n""</w:t>
+      </w:r>
+      <w:r>
+        <w:rPr>
+          <w:rFonts w:ascii="Courier New" w:eastAsia="Courier New" w:hAnsi="Courier New" w:cs="Courier New"/>
+          <w:lang w:val="en-GB"/>
+        </w:rPr>
+        <w:br/>
+        <w:t xml:space="preserve">           " Please memorise the following list of the tasks involved in manufacturing a Z-57-PrimBot:\n\n"</w:t>
+      </w:r>
+      <w:r>
+        <w:rPr>
+          <w:rFonts w:ascii="Courier New" w:eastAsia="Courier New" w:hAnsi="Courier New" w:cs="Courier New"/>
+          <w:lang w:val="en-GB"/>
+        </w:rPr>
+        <w:br/>
+        <w:t xml:space="preserve">           "   - SCREW the arms on\n"</w:t>
+      </w:r>
+      <w:r>
+        <w:rPr>
+          <w:rFonts w:ascii="Courier New" w:eastAsia="Courier New" w:hAnsi="Courier New" w:cs="Courier New"/>
+          <w:lang w:val="en-GB"/>
+        </w:rPr>
+        <w:br/>
+        <w:t xml:space="preserve">           "   - WELD the legs on\n"</w:t>
+      </w:r>
+      <w:r>
+        <w:rPr>
+          <w:rFonts w:ascii="Courier New" w:eastAsia="Courier New" w:hAnsi="Courier New" w:cs="Courier New"/>
+          <w:lang w:val="en-GB"/>
+        </w:rPr>
+        <w:br/>
+        <w:t xml:space="preserve">           "   - HAMMER the head on\n"</w:t>
+      </w:r>
+      <w:r>
+        <w:rPr>
+          <w:rFonts w:ascii="Courier New" w:eastAsia="Courier New" w:hAnsi="Courier New" w:cs="Courier New"/>
+          <w:lang w:val="en-GB"/>
+        </w:rPr>
+        <w:br/>
+        <w:t xml:space="preserve">           "   - POLISH the eyes\n"</w:t>
+      </w:r>
+      <w:r>
+        <w:rPr>
+          <w:rFonts w:ascii="Courier New" w:eastAsia="Courier New" w:hAnsi="Courier New" w:cs="Courier New"/>
+          <w:lang w:val="en-GB"/>
+        </w:rPr>
+        <w:br/>
+        <w:t xml:space="preserve">           "   - DRILL the ears\n"</w:t>
+      </w:r>
+      <w:r>
+        <w:rPr>
+          <w:rFonts w:ascii="Courier New" w:eastAsia="Courier New" w:hAnsi="Courier New" w:cs="Courier New"/>
+          <w:lang w:val="en-GB"/>
+        </w:rPr>
+        <w:br/>
+        <w:t xml:space="preserve">           "   - ATTACH the waste hose\n"</w:t>
+      </w:r>
+      <w:r>
+        <w:rPr>
+          <w:rFonts w:ascii="Courier New" w:eastAsia="Courier New" w:hAnsi="Courier New" w:cs="Courier New"/>
+          <w:lang w:val="en-GB"/>
+        </w:rPr>
+        <w:br/>
+        <w:t xml:space="preserve">           "   - TEST the functioning\n\n"</w:t>
+      </w:r>
+      <w:r>
+        <w:rPr>
+          <w:rFonts w:ascii="Courier New" w:eastAsia="Courier New" w:hAnsi="Courier New" w:cs="Courier New"/>
+          <w:lang w:val="en-GB"/>
+        </w:rPr>
+        <w:br/>
+        <w:t xml:space="preserve">           " (NB. It may occasionally be necessary to KNOCK some sense into the thing.)\n\n"</w:t>
+      </w:r>
+      <w:r>
+        <w:rPr>
+          <w:rFonts w:ascii="Courier New" w:eastAsia="Courier New" w:hAnsi="Courier New" w:cs="Courier New"/>
+          <w:lang w:val="en-GB"/>
+        </w:rPr>
+        <w:br/>
+        <w:t xml:space="preserve">           " Other tasks involved in running the plant include:\n\n"</w:t>
+      </w:r>
+      <w:r>
+        <w:rPr>
+          <w:rFonts w:ascii="Courier New" w:eastAsia="Courier New" w:hAnsi="Courier New" w:cs="Courier New"/>
+          <w:lang w:val="en-GB"/>
+        </w:rPr>
+        <w:br/>
+        <w:t xml:space="preserve">           "   - UNLOAD trucks using forklift\n"</w:t>
+      </w:r>
+      <w:r>
+        <w:rPr>
+          <w:rFonts w:ascii="Courier New" w:eastAsia="Courier New" w:hAnsi="Courier New" w:cs="Courier New"/>
+          <w:lang w:val="en-GB"/>
+        </w:rPr>
+        <w:br/>
+        <w:t xml:space="preserve">           "   - OPERATE the conveyor belt\n"</w:t>
+      </w:r>
+      <w:r>
+        <w:rPr>
+          <w:rFonts w:ascii="Courier New" w:eastAsia="Courier New" w:hAnsi="Courier New" w:cs="Courier New"/>
+          <w:lang w:val="en-GB"/>
+        </w:rPr>
+        <w:br/>
+        <w:t xml:space="preserve">           "   - BOX and ship the product\n"</w:t>
+      </w:r>
+      <w:r>
+        <w:rPr>
+          <w:rFonts w:ascii="Courier New" w:eastAsia="Courier New" w:hAnsi="Courier New" w:cs="Courier New"/>
+          <w:lang w:val="en-GB"/>
+        </w:rPr>
+        <w:br/>
+        <w:t xml:space="preserve">           "   - SWEEP the floors\n"</w:t>
+      </w:r>
+      <w:r>
+        <w:rPr>
+          <w:rFonts w:ascii="Courier New" w:eastAsia="Courier New" w:hAnsi="Courier New" w:cs="Courier New"/>
+          <w:lang w:val="en-GB"/>
+        </w:rPr>
+        <w:br/>
+        <w:t xml:space="preserve">           "   - MAKE cups of tea\n\n"</w:t>
+      </w:r>
+      <w:r>
+        <w:rPr>
+          <w:rFonts w:ascii="Courier New" w:eastAsia="Courier New" w:hAnsi="Courier New" w:cs="Courier New"/>
+          <w:lang w:val="en-GB"/>
+        </w:rPr>
+        <w:br/>
+        <w:t xml:space="preserve">           " At least once an hour someone is also required to stand on the balcony above the factory floor and"</w:t>
+      </w:r>
+      <w:r>
+        <w:rPr>
+          <w:rFonts w:ascii="Courier New" w:eastAsia="Courier New" w:hAnsi="Courier New" w:cs="Courier New"/>
+          <w:lang w:val="en-GB"/>
+        </w:rPr>
+        <w:br/>
+        <w:t xml:space="preserve">           " shout at everyone to work faster.\n"</w:t>
+      </w:r>
+      <w:r>
+        <w:rPr>
+          <w:rFonts w:ascii="Courier New" w:eastAsia="Courier New" w:hAnsi="Courier New" w:cs="Courier New"/>
+          <w:lang w:val="en-GB"/>
+        </w:rPr>
+        <w:br/>
+        <w:t xml:space="preserve">           " That particular job cannot be delegated.\n"</w:t>
+      </w:r>
+      <w:r>
+        <w:rPr>
+          <w:rFonts w:ascii="Courier New" w:eastAsia="Courier New" w:hAnsi="Courier New" w:cs="Courier New"/>
+          <w:lang w:val="en-GB"/>
+        </w:rPr>
+        <w:br/>
+      </w:r>
+      <w:r>
+        <w:rPr>
+          <w:rFonts w:ascii="Courier New" w:eastAsia="Courier New" w:hAnsi="Courier New" w:cs="Courier New"/>
+          <w:lang w:val="en-GB"/>
+        </w:rPr>
+        <w:br/>
       </w:r>
       <w:r>
         <w:rPr>
@@ -3441,745 +4230,6 @@
           <w:lang w:val="en-GB"/>
         </w:rPr>
         <w:lastRenderedPageBreak/>
-        <w:t xml:space="preserve">    '\n                                                          \n'</w:t>
-      </w:r>
-      <w:r>
-        <w:rPr>
-          <w:rFonts w:ascii="Courier New" w:eastAsia="Courier New" w:hAnsi="Courier New" w:cs="Courier New"/>
-          <w:lang w:val="en-GB"/>
-        </w:rPr>
-        <w:br/>
-        <w:t xml:space="preserve">    '[L] = LOG                   [T] = TRACK                     \n'</w:t>
-      </w:r>
-      <w:r>
-        <w:rPr>
-          <w:rFonts w:ascii="Courier New" w:eastAsia="Courier New" w:hAnsi="Courier New" w:cs="Courier New"/>
-          <w:lang w:val="en-GB"/>
-        </w:rPr>
-        <w:br/>
-        <w:t xml:space="preserve">    '      Log Tasks                   Track progress            \n'</w:t>
-      </w:r>
-      <w:r>
-        <w:rPr>
-          <w:rFonts w:ascii="Courier New" w:eastAsia="Courier New" w:hAnsi="Courier New" w:cs="Courier New"/>
-          <w:lang w:val="en-GB"/>
-        </w:rPr>
-        <w:br/>
-        <w:t xml:space="preserve">    '\n                                                          \n'</w:t>
-      </w:r>
-      <w:r>
-        <w:rPr>
-          <w:rFonts w:ascii="Courier New" w:eastAsia="Courier New" w:hAnsi="Courier New" w:cs="Courier New"/>
-          <w:lang w:val="en-GB"/>
-        </w:rPr>
-        <w:br/>
-        <w:t xml:space="preserve">    '[H] = HELP !!!              [Q] = QUIT                      \n'</w:t>
-      </w:r>
-      <w:r>
-        <w:rPr>
-          <w:rFonts w:ascii="Courier New" w:eastAsia="Courier New" w:hAnsi="Courier New" w:cs="Courier New"/>
-          <w:lang w:val="en-GB"/>
-        </w:rPr>
-        <w:br/>
-        <w:t xml:space="preserve">    '      Display further             Resign your position      \n'</w:t>
-      </w:r>
-      <w:r>
-        <w:rPr>
-          <w:rFonts w:ascii="Courier New" w:eastAsia="Courier New" w:hAnsi="Courier New" w:cs="Courier New"/>
-          <w:lang w:val="en-GB"/>
-        </w:rPr>
-        <w:br/>
-        <w:t xml:space="preserve">    '       instructions                &amp; END PROGRAM !          \n'))</w:t>
-      </w:r>
-      <w:r>
-        <w:rPr>
-          <w:rFonts w:ascii="Courier New" w:eastAsia="Courier New" w:hAnsi="Courier New" w:cs="Courier New"/>
-          <w:lang w:val="en-GB"/>
-        </w:rPr>
-        <w:br/>
-      </w:r>
-      <w:r>
-        <w:rPr>
-          <w:rFonts w:ascii="Courier New" w:eastAsia="Courier New" w:hAnsi="Courier New" w:cs="Courier New"/>
-          <w:lang w:val="en-GB"/>
-        </w:rPr>
-        <w:br/>
-      </w:r>
-      <w:r>
-        <w:rPr>
-          <w:rFonts w:ascii="Courier New" w:eastAsia="Courier New" w:hAnsi="Courier New" w:cs="Courier New"/>
-          <w:lang w:val="en-GB"/>
-        </w:rPr>
-        <w:br/>
-        <w:t># Function to add robot</w:t>
-      </w:r>
-      <w:r>
-        <w:rPr>
-          <w:rFonts w:ascii="Courier New" w:eastAsia="Courier New" w:hAnsi="Courier New" w:cs="Courier New"/>
-          <w:lang w:val="en-GB"/>
-        </w:rPr>
-        <w:br/>
-        <w:t># Accessed by pressing A within what_next() function</w:t>
-      </w:r>
-      <w:r>
-        <w:rPr>
-          <w:rFonts w:ascii="Courier New" w:eastAsia="Courier New" w:hAnsi="Courier New" w:cs="Courier New"/>
-          <w:lang w:val="en-GB"/>
-        </w:rPr>
-        <w:br/>
-        <w:t>def add_robot(n):</w:t>
-      </w:r>
-      <w:r>
-        <w:rPr>
-          <w:rFonts w:ascii="Courier New" w:eastAsia="Courier New" w:hAnsi="Courier New" w:cs="Courier New"/>
-          <w:lang w:val="en-GB"/>
-        </w:rPr>
-        <w:br/>
-        <w:t xml:space="preserve">    n += 1</w:t>
-      </w:r>
-      <w:r>
-        <w:rPr>
-          <w:rFonts w:ascii="Courier New" w:eastAsia="Courier New" w:hAnsi="Courier New" w:cs="Courier New"/>
-          <w:lang w:val="en-GB"/>
-        </w:rPr>
-        <w:br/>
-      </w:r>
-      <w:r>
-        <w:rPr>
-          <w:rFonts w:ascii="Courier New" w:eastAsia="Courier New" w:hAnsi="Courier New" w:cs="Courier New"/>
-          <w:lang w:val="en-GB"/>
-        </w:rPr>
-        <w:br/>
-      </w:r>
-      <w:r>
-        <w:rPr>
-          <w:rFonts w:ascii="Courier New" w:eastAsia="Courier New" w:hAnsi="Courier New" w:cs="Courier New"/>
-          <w:lang w:val="en-GB"/>
-        </w:rPr>
-        <w:br/>
-        <w:t># Function to remove robot.</w:t>
-      </w:r>
-      <w:r>
-        <w:rPr>
-          <w:rFonts w:ascii="Courier New" w:eastAsia="Courier New" w:hAnsi="Courier New" w:cs="Courier New"/>
-          <w:lang w:val="en-GB"/>
-        </w:rPr>
-        <w:br/>
-        <w:t># Accessed by pressing R within what_next() function</w:t>
-      </w:r>
-      <w:r>
-        <w:rPr>
-          <w:rFonts w:ascii="Courier New" w:eastAsia="Courier New" w:hAnsi="Courier New" w:cs="Courier New"/>
-          <w:lang w:val="en-GB"/>
-        </w:rPr>
-        <w:br/>
-        <w:t>def remove_robot(n):</w:t>
-      </w:r>
-      <w:r>
-        <w:rPr>
-          <w:rFonts w:ascii="Courier New" w:eastAsia="Courier New" w:hAnsi="Courier New" w:cs="Courier New"/>
-          <w:lang w:val="en-GB"/>
-        </w:rPr>
-        <w:br/>
-        <w:t xml:space="preserve">    n -= 1</w:t>
-      </w:r>
-      <w:r>
-        <w:rPr>
-          <w:rFonts w:ascii="Courier New" w:eastAsia="Courier New" w:hAnsi="Courier New" w:cs="Courier New"/>
-          <w:lang w:val="en-GB"/>
-        </w:rPr>
-        <w:br/>
-      </w:r>
-      <w:r>
-        <w:rPr>
-          <w:rFonts w:ascii="Courier New" w:eastAsia="Courier New" w:hAnsi="Courier New" w:cs="Courier New"/>
-          <w:lang w:val="en-GB"/>
-        </w:rPr>
-        <w:br/>
-      </w:r>
-      <w:r>
-        <w:rPr>
-          <w:rFonts w:ascii="Courier New" w:eastAsia="Courier New" w:hAnsi="Courier New" w:cs="Courier New"/>
-          <w:lang w:val="en-GB"/>
-        </w:rPr>
-        <w:br/>
-        <w:t># Function to change status of a robot:</w:t>
-      </w:r>
-      <w:r>
-        <w:rPr>
-          <w:rFonts w:ascii="Courier New" w:eastAsia="Courier New" w:hAnsi="Courier New" w:cs="Courier New"/>
-          <w:lang w:val="en-GB"/>
-        </w:rPr>
-        <w:br/>
-        <w:t># Accessed by pressing C within what_next() function</w:t>
-      </w:r>
-      <w:r>
-        <w:rPr>
-          <w:rFonts w:ascii="Courier New" w:eastAsia="Courier New" w:hAnsi="Courier New" w:cs="Courier New"/>
-          <w:lang w:val="en-GB"/>
-        </w:rPr>
-        <w:br/>
-        <w:t># statuses available = idle / working / finished task</w:t>
-      </w:r>
-      <w:r>
-        <w:rPr>
-          <w:rFonts w:ascii="Courier New" w:eastAsia="Courier New" w:hAnsi="Courier New" w:cs="Courier New"/>
-          <w:lang w:val="en-GB"/>
-        </w:rPr>
-        <w:br/>
-        <w:t>def change_status():</w:t>
-      </w:r>
-      <w:r>
-        <w:rPr>
-          <w:rFonts w:ascii="Courier New" w:eastAsia="Courier New" w:hAnsi="Courier New" w:cs="Courier New"/>
-          <w:lang w:val="en-GB"/>
-        </w:rPr>
-        <w:br/>
-        <w:t xml:space="preserve">    pass</w:t>
-      </w:r>
-      <w:r>
-        <w:rPr>
-          <w:rFonts w:ascii="Courier New" w:eastAsia="Courier New" w:hAnsi="Courier New" w:cs="Courier New"/>
-          <w:lang w:val="en-GB"/>
-        </w:rPr>
-        <w:br/>
-      </w:r>
-      <w:r>
-        <w:rPr>
-          <w:rFonts w:ascii="Courier New" w:eastAsia="Courier New" w:hAnsi="Courier New" w:cs="Courier New"/>
-          <w:lang w:val="en-GB"/>
-        </w:rPr>
-        <w:br/>
-      </w:r>
-      <w:r>
-        <w:rPr>
-          <w:rFonts w:ascii="Courier New" w:eastAsia="Courier New" w:hAnsi="Courier New" w:cs="Courier New"/>
-          <w:lang w:val="en-GB"/>
-        </w:rPr>
-        <w:br/>
-        <w:t># Function to employ new worker.</w:t>
-      </w:r>
-      <w:r>
-        <w:rPr>
-          <w:rFonts w:ascii="Courier New" w:eastAsia="Courier New" w:hAnsi="Courier New" w:cs="Courier New"/>
-          <w:lang w:val="en-GB"/>
-        </w:rPr>
-        <w:br/>
-        <w:t># Accessed by pressing E within what_next() function</w:t>
-      </w:r>
-      <w:r>
-        <w:rPr>
-          <w:rFonts w:ascii="Courier New" w:eastAsia="Courier New" w:hAnsi="Courier New" w:cs="Courier New"/>
-          <w:lang w:val="en-GB"/>
-        </w:rPr>
-        <w:br/>
-        <w:t>def employ_worker(m):</w:t>
-      </w:r>
-      <w:r>
-        <w:rPr>
-          <w:rFonts w:ascii="Courier New" w:eastAsia="Courier New" w:hAnsi="Courier New" w:cs="Courier New"/>
-          <w:lang w:val="en-GB"/>
-        </w:rPr>
-        <w:br/>
-        <w:t xml:space="preserve">    m += 1</w:t>
-      </w:r>
-      <w:r>
-        <w:rPr>
-          <w:rFonts w:ascii="Courier New" w:eastAsia="Courier New" w:hAnsi="Courier New" w:cs="Courier New"/>
-          <w:lang w:val="en-GB"/>
-        </w:rPr>
-        <w:br/>
-      </w:r>
-      <w:r>
-        <w:rPr>
-          <w:rFonts w:ascii="Courier New" w:eastAsia="Courier New" w:hAnsi="Courier New" w:cs="Courier New"/>
-          <w:lang w:val="en-GB"/>
-        </w:rPr>
-        <w:br/>
-      </w:r>
-      <w:r>
-        <w:rPr>
-          <w:rFonts w:ascii="Courier New" w:eastAsia="Courier New" w:hAnsi="Courier New" w:cs="Courier New"/>
-          <w:lang w:val="en-GB"/>
-        </w:rPr>
-        <w:br/>
-      </w:r>
-      <w:r>
-        <w:rPr>
-          <w:rFonts w:ascii="Courier New" w:eastAsia="Courier New" w:hAnsi="Courier New" w:cs="Courier New"/>
-          <w:lang w:val="en-GB"/>
-        </w:rPr>
-        <w:lastRenderedPageBreak/>
-        <w:t># Function to fire a worker.</w:t>
-      </w:r>
-      <w:r>
-        <w:rPr>
-          <w:rFonts w:ascii="Courier New" w:eastAsia="Courier New" w:hAnsi="Courier New" w:cs="Courier New"/>
-          <w:lang w:val="en-GB"/>
-        </w:rPr>
-        <w:br/>
-        <w:t># Accessed by pressing F within what_next() function</w:t>
-      </w:r>
-      <w:r>
-        <w:rPr>
-          <w:rFonts w:ascii="Courier New" w:eastAsia="Courier New" w:hAnsi="Courier New" w:cs="Courier New"/>
-          <w:lang w:val="en-GB"/>
-        </w:rPr>
-        <w:br/>
-        <w:t>def fire_worker(m):</w:t>
-      </w:r>
-      <w:r>
-        <w:rPr>
-          <w:rFonts w:ascii="Courier New" w:eastAsia="Courier New" w:hAnsi="Courier New" w:cs="Courier New"/>
-          <w:lang w:val="en-GB"/>
-        </w:rPr>
-        <w:br/>
-        <w:t xml:space="preserve">    m -= 1</w:t>
-      </w:r>
-      <w:r>
-        <w:rPr>
-          <w:rFonts w:ascii="Courier New" w:eastAsia="Courier New" w:hAnsi="Courier New" w:cs="Courier New"/>
-          <w:lang w:val="en-GB"/>
-        </w:rPr>
-        <w:br/>
-      </w:r>
-      <w:r>
-        <w:rPr>
-          <w:rFonts w:ascii="Courier New" w:eastAsia="Courier New" w:hAnsi="Courier New" w:cs="Courier New"/>
-          <w:lang w:val="en-GB"/>
-        </w:rPr>
-        <w:br/>
-      </w:r>
-      <w:r>
-        <w:rPr>
-          <w:rFonts w:ascii="Courier New" w:eastAsia="Courier New" w:hAnsi="Courier New" w:cs="Courier New"/>
-          <w:lang w:val="en-GB"/>
-        </w:rPr>
-        <w:br/>
-        <w:t># Function to manage worker</w:t>
-      </w:r>
-      <w:r>
-        <w:rPr>
-          <w:rFonts w:ascii="Courier New" w:eastAsia="Courier New" w:hAnsi="Courier New" w:cs="Courier New"/>
-          <w:lang w:val="en-GB"/>
-        </w:rPr>
-        <w:br/>
-        <w:t># Accessed by pressing M within what_next() function</w:t>
-      </w:r>
-      <w:r>
-        <w:rPr>
-          <w:rFonts w:ascii="Courier New" w:eastAsia="Courier New" w:hAnsi="Courier New" w:cs="Courier New"/>
-          <w:lang w:val="en-GB"/>
-        </w:rPr>
-        <w:br/>
-        <w:t># statuses available = idle / working / finished task</w:t>
-      </w:r>
-      <w:r>
-        <w:rPr>
-          <w:rFonts w:ascii="Courier New" w:eastAsia="Courier New" w:hAnsi="Courier New" w:cs="Courier New"/>
-          <w:lang w:val="en-GB"/>
-        </w:rPr>
-        <w:br/>
-        <w:t>def manage_worker():</w:t>
-      </w:r>
-      <w:r>
-        <w:rPr>
-          <w:rFonts w:ascii="Courier New" w:eastAsia="Courier New" w:hAnsi="Courier New" w:cs="Courier New"/>
-          <w:lang w:val="en-GB"/>
-        </w:rPr>
-        <w:br/>
-        <w:t xml:space="preserve">    pass</w:t>
-      </w:r>
-      <w:r>
-        <w:rPr>
-          <w:rFonts w:ascii="Courier New" w:eastAsia="Courier New" w:hAnsi="Courier New" w:cs="Courier New"/>
-          <w:lang w:val="en-GB"/>
-        </w:rPr>
-        <w:br/>
-      </w:r>
-      <w:r>
-        <w:rPr>
-          <w:rFonts w:ascii="Courier New" w:eastAsia="Courier New" w:hAnsi="Courier New" w:cs="Courier New"/>
-          <w:lang w:val="en-GB"/>
-        </w:rPr>
-        <w:br/>
-        <w:t># Function to order available robots and workers to carry out tasks.</w:t>
-      </w:r>
-      <w:r>
-        <w:rPr>
-          <w:rFonts w:ascii="Courier New" w:eastAsia="Courier New" w:hAnsi="Courier New" w:cs="Courier New"/>
-          <w:lang w:val="en-GB"/>
-        </w:rPr>
-        <w:br/>
-        <w:t># Accessed by pressing O within what_next() function</w:t>
-      </w:r>
-      <w:r>
-        <w:rPr>
-          <w:rFonts w:ascii="Courier New" w:eastAsia="Courier New" w:hAnsi="Courier New" w:cs="Courier New"/>
-          <w:lang w:val="en-GB"/>
-        </w:rPr>
-        <w:br/>
-        <w:t>def order_to_task():</w:t>
-      </w:r>
-      <w:r>
-        <w:rPr>
-          <w:rFonts w:ascii="Courier New" w:eastAsia="Courier New" w:hAnsi="Courier New" w:cs="Courier New"/>
-          <w:lang w:val="en-GB"/>
-        </w:rPr>
-        <w:br/>
-        <w:t xml:space="preserve">    pass</w:t>
-      </w:r>
-      <w:r>
-        <w:rPr>
-          <w:rFonts w:ascii="Courier New" w:eastAsia="Courier New" w:hAnsi="Courier New" w:cs="Courier New"/>
-          <w:lang w:val="en-GB"/>
-        </w:rPr>
-        <w:br/>
-      </w:r>
-      <w:r>
-        <w:rPr>
-          <w:rFonts w:ascii="Courier New" w:eastAsia="Courier New" w:hAnsi="Courier New" w:cs="Courier New"/>
-          <w:lang w:val="en-GB"/>
-        </w:rPr>
-        <w:br/>
-      </w:r>
-      <w:r>
-        <w:rPr>
-          <w:rFonts w:ascii="Courier New" w:eastAsia="Courier New" w:hAnsi="Courier New" w:cs="Courier New"/>
-          <w:lang w:val="en-GB"/>
-        </w:rPr>
-        <w:br/>
-        <w:t># Log tasks</w:t>
-      </w:r>
-      <w:r>
-        <w:rPr>
-          <w:rFonts w:ascii="Courier New" w:eastAsia="Courier New" w:hAnsi="Courier New" w:cs="Courier New"/>
-          <w:lang w:val="en-GB"/>
-        </w:rPr>
-        <w:br/>
-        <w:t># Accessed by pressing L within what_next() function</w:t>
-      </w:r>
-      <w:r>
-        <w:rPr>
-          <w:rFonts w:ascii="Courier New" w:eastAsia="Courier New" w:hAnsi="Courier New" w:cs="Courier New"/>
-          <w:lang w:val="en-GB"/>
-        </w:rPr>
-        <w:br/>
-        <w:t># Classify tasks as not started / in progress / completed</w:t>
-      </w:r>
-      <w:r>
-        <w:rPr>
-          <w:rFonts w:ascii="Courier New" w:eastAsia="Courier New" w:hAnsi="Courier New" w:cs="Courier New"/>
-          <w:lang w:val="en-GB"/>
-        </w:rPr>
-        <w:br/>
-        <w:t>def log_tasks():</w:t>
-      </w:r>
-      <w:r>
-        <w:rPr>
-          <w:rFonts w:ascii="Courier New" w:eastAsia="Courier New" w:hAnsi="Courier New" w:cs="Courier New"/>
-          <w:lang w:val="en-GB"/>
-        </w:rPr>
-        <w:br/>
-        <w:t xml:space="preserve">    pass</w:t>
-      </w:r>
-      <w:r>
-        <w:rPr>
-          <w:rFonts w:ascii="Courier New" w:eastAsia="Courier New" w:hAnsi="Courier New" w:cs="Courier New"/>
-          <w:lang w:val="en-GB"/>
-        </w:rPr>
-        <w:br/>
-      </w:r>
-      <w:r>
-        <w:rPr>
-          <w:rFonts w:ascii="Courier New" w:eastAsia="Courier New" w:hAnsi="Courier New" w:cs="Courier New"/>
-          <w:lang w:val="en-GB"/>
-        </w:rPr>
-        <w:br/>
-      </w:r>
-      <w:r>
-        <w:rPr>
-          <w:rFonts w:ascii="Courier New" w:eastAsia="Courier New" w:hAnsi="Courier New" w:cs="Courier New"/>
-          <w:lang w:val="en-GB"/>
-        </w:rPr>
-        <w:br/>
-        <w:t># Function to track progress of robots, workers and tasks</w:t>
-      </w:r>
-      <w:r>
-        <w:rPr>
-          <w:rFonts w:ascii="Courier New" w:eastAsia="Courier New" w:hAnsi="Courier New" w:cs="Courier New"/>
-          <w:lang w:val="en-GB"/>
-        </w:rPr>
-        <w:br/>
-        <w:t># Accessed by pressing T within what_next() function</w:t>
-      </w:r>
-      <w:r>
-        <w:rPr>
-          <w:rFonts w:ascii="Courier New" w:eastAsia="Courier New" w:hAnsi="Courier New" w:cs="Courier New"/>
-          <w:lang w:val="en-GB"/>
-        </w:rPr>
-        <w:br/>
-        <w:t># Should regularly update status and identify problems</w:t>
-      </w:r>
-      <w:r>
-        <w:rPr>
-          <w:rFonts w:ascii="Courier New" w:eastAsia="Courier New" w:hAnsi="Courier New" w:cs="Courier New"/>
-          <w:lang w:val="en-GB"/>
-        </w:rPr>
-        <w:br/>
-        <w:t># eg. Idle robots, idle workers, incomplete tasks.</w:t>
-      </w:r>
-      <w:r>
-        <w:rPr>
-          <w:rFonts w:ascii="Courier New" w:eastAsia="Courier New" w:hAnsi="Courier New" w:cs="Courier New"/>
-          <w:lang w:val="en-GB"/>
-        </w:rPr>
-        <w:br/>
-        <w:t>def monitor_status():</w:t>
-      </w:r>
-      <w:r>
-        <w:rPr>
-          <w:rFonts w:ascii="Courier New" w:eastAsia="Courier New" w:hAnsi="Courier New" w:cs="Courier New"/>
-          <w:lang w:val="en-GB"/>
-        </w:rPr>
-        <w:br/>
-        <w:t xml:space="preserve">    pass</w:t>
-      </w:r>
-      <w:r>
-        <w:rPr>
-          <w:rFonts w:ascii="Courier New" w:eastAsia="Courier New" w:hAnsi="Courier New" w:cs="Courier New"/>
-          <w:lang w:val="en-GB"/>
-        </w:rPr>
-        <w:br/>
-      </w:r>
-      <w:r>
-        <w:rPr>
-          <w:rFonts w:ascii="Courier New" w:eastAsia="Courier New" w:hAnsi="Courier New" w:cs="Courier New"/>
-          <w:lang w:val="en-GB"/>
-        </w:rPr>
-        <w:br/>
-        <w:t># Function to get help</w:t>
-      </w:r>
-      <w:r>
-        <w:rPr>
-          <w:rFonts w:ascii="Courier New" w:eastAsia="Courier New" w:hAnsi="Courier New" w:cs="Courier New"/>
-          <w:lang w:val="en-GB"/>
-        </w:rPr>
-        <w:br/>
-        <w:t># Accessed by pressing H within what_next() function</w:t>
-      </w:r>
-      <w:r>
-        <w:rPr>
-          <w:rFonts w:ascii="Courier New" w:eastAsia="Courier New" w:hAnsi="Courier New" w:cs="Courier New"/>
-          <w:lang w:val="en-GB"/>
-        </w:rPr>
-        <w:br/>
-        <w:t>def get_help():</w:t>
-      </w:r>
-      <w:r>
-        <w:rPr>
-          <w:rFonts w:ascii="Courier New" w:eastAsia="Courier New" w:hAnsi="Courier New" w:cs="Courier New"/>
-          <w:lang w:val="en-GB"/>
-        </w:rPr>
-        <w:br/>
-        <w:t xml:space="preserve">    print(("\n As supervisor at Ro-Ro-Ro-Your-Bots Incorporated\u00AE, you are charged with ensuring the production"</w:t>
-      </w:r>
-      <w:r>
-        <w:rPr>
-          <w:rFonts w:ascii="Courier New" w:eastAsia="Courier New" w:hAnsi="Courier New" w:cs="Courier New"/>
-          <w:lang w:val="en-GB"/>
-        </w:rPr>
-        <w:br/>
-        <w:t xml:space="preserve">           " of premium-quality robots.\n"</w:t>
-      </w:r>
-      <w:r>
-        <w:rPr>
-          <w:rFonts w:ascii="Courier New" w:eastAsia="Courier New" w:hAnsi="Courier New" w:cs="Courier New"/>
-          <w:lang w:val="en-GB"/>
-        </w:rPr>
-        <w:br/>
-        <w:t xml:space="preserve">           " You need to manage operations, including assigning </w:t>
-      </w:r>
-      <w:r>
-        <w:rPr>
-          <w:rFonts w:ascii="Courier New" w:eastAsia="Courier New" w:hAnsi="Courier New" w:cs="Courier New"/>
-          <w:lang w:val="en-GB"/>
-        </w:rPr>
-        <w:lastRenderedPageBreak/>
-        <w:t>tasks, monitoring the status of robots and work-ers,"</w:t>
-      </w:r>
-      <w:r>
-        <w:rPr>
-          <w:rFonts w:ascii="Courier New" w:eastAsia="Courier New" w:hAnsi="Courier New" w:cs="Courier New"/>
-          <w:lang w:val="en-GB"/>
-        </w:rPr>
-        <w:br/>
-        <w:t xml:space="preserve">           " and to track the progress of assembly.\n""</w:t>
-      </w:r>
-      <w:r>
-        <w:rPr>
-          <w:rFonts w:ascii="Courier New" w:eastAsia="Courier New" w:hAnsi="Courier New" w:cs="Courier New"/>
-          <w:lang w:val="en-GB"/>
-        </w:rPr>
-        <w:br/>
-        <w:t xml:space="preserve">           " Please memorise the following list of the tasks involved in manufacturing a Z-57-PrimBot:\n\n"</w:t>
-      </w:r>
-      <w:r>
-        <w:rPr>
-          <w:rFonts w:ascii="Courier New" w:eastAsia="Courier New" w:hAnsi="Courier New" w:cs="Courier New"/>
-          <w:lang w:val="en-GB"/>
-        </w:rPr>
-        <w:br/>
-        <w:t xml:space="preserve">           "   - SCREW the arms on\n"</w:t>
-      </w:r>
-      <w:r>
-        <w:rPr>
-          <w:rFonts w:ascii="Courier New" w:eastAsia="Courier New" w:hAnsi="Courier New" w:cs="Courier New"/>
-          <w:lang w:val="en-GB"/>
-        </w:rPr>
-        <w:br/>
-        <w:t xml:space="preserve">           "   - WELD the legs on\n"</w:t>
-      </w:r>
-      <w:r>
-        <w:rPr>
-          <w:rFonts w:ascii="Courier New" w:eastAsia="Courier New" w:hAnsi="Courier New" w:cs="Courier New"/>
-          <w:lang w:val="en-GB"/>
-        </w:rPr>
-        <w:br/>
-        <w:t xml:space="preserve">           "   - HAMMER the head on\n"</w:t>
-      </w:r>
-      <w:r>
-        <w:rPr>
-          <w:rFonts w:ascii="Courier New" w:eastAsia="Courier New" w:hAnsi="Courier New" w:cs="Courier New"/>
-          <w:lang w:val="en-GB"/>
-        </w:rPr>
-        <w:br/>
-        <w:t xml:space="preserve">           "   - POLISH the eyes\n"</w:t>
-      </w:r>
-      <w:r>
-        <w:rPr>
-          <w:rFonts w:ascii="Courier New" w:eastAsia="Courier New" w:hAnsi="Courier New" w:cs="Courier New"/>
-          <w:lang w:val="en-GB"/>
-        </w:rPr>
-        <w:br/>
-        <w:t xml:space="preserve">           "   - DRILL the ears\n"</w:t>
-      </w:r>
-      <w:r>
-        <w:rPr>
-          <w:rFonts w:ascii="Courier New" w:eastAsia="Courier New" w:hAnsi="Courier New" w:cs="Courier New"/>
-          <w:lang w:val="en-GB"/>
-        </w:rPr>
-        <w:br/>
-        <w:t xml:space="preserve">           "   - ATTACH the waste hose\n"</w:t>
-      </w:r>
-      <w:r>
-        <w:rPr>
-          <w:rFonts w:ascii="Courier New" w:eastAsia="Courier New" w:hAnsi="Courier New" w:cs="Courier New"/>
-          <w:lang w:val="en-GB"/>
-        </w:rPr>
-        <w:br/>
-        <w:t xml:space="preserve">           "   - TEST the functioning\n\n"</w:t>
-      </w:r>
-      <w:r>
-        <w:rPr>
-          <w:rFonts w:ascii="Courier New" w:eastAsia="Courier New" w:hAnsi="Courier New" w:cs="Courier New"/>
-          <w:lang w:val="en-GB"/>
-        </w:rPr>
-        <w:br/>
-        <w:t xml:space="preserve">           " (NB. It may occasionally be necessary to KNOCK some sense into the thing.)\n\n"</w:t>
-      </w:r>
-      <w:r>
-        <w:rPr>
-          <w:rFonts w:ascii="Courier New" w:eastAsia="Courier New" w:hAnsi="Courier New" w:cs="Courier New"/>
-          <w:lang w:val="en-GB"/>
-        </w:rPr>
-        <w:br/>
-        <w:t xml:space="preserve">           " Other tasks involved in running the plant include:\n\n"</w:t>
-      </w:r>
-      <w:r>
-        <w:rPr>
-          <w:rFonts w:ascii="Courier New" w:eastAsia="Courier New" w:hAnsi="Courier New" w:cs="Courier New"/>
-          <w:lang w:val="en-GB"/>
-        </w:rPr>
-        <w:br/>
-        <w:t xml:space="preserve">           "   - UNLOAD trucks using forklift\n"</w:t>
-      </w:r>
-      <w:r>
-        <w:rPr>
-          <w:rFonts w:ascii="Courier New" w:eastAsia="Courier New" w:hAnsi="Courier New" w:cs="Courier New"/>
-          <w:lang w:val="en-GB"/>
-        </w:rPr>
-        <w:br/>
-        <w:t xml:space="preserve">           "   - OPERATE the conveyor belt\n"</w:t>
-      </w:r>
-      <w:r>
-        <w:rPr>
-          <w:rFonts w:ascii="Courier New" w:eastAsia="Courier New" w:hAnsi="Courier New" w:cs="Courier New"/>
-          <w:lang w:val="en-GB"/>
-        </w:rPr>
-        <w:br/>
-        <w:t xml:space="preserve">           "   - BOX and ship the product\n"</w:t>
-      </w:r>
-      <w:r>
-        <w:rPr>
-          <w:rFonts w:ascii="Courier New" w:eastAsia="Courier New" w:hAnsi="Courier New" w:cs="Courier New"/>
-          <w:lang w:val="en-GB"/>
-        </w:rPr>
-        <w:br/>
-        <w:t xml:space="preserve">           "   - SWEEP the floors\n"</w:t>
-      </w:r>
-      <w:r>
-        <w:rPr>
-          <w:rFonts w:ascii="Courier New" w:eastAsia="Courier New" w:hAnsi="Courier New" w:cs="Courier New"/>
-          <w:lang w:val="en-GB"/>
-        </w:rPr>
-        <w:br/>
-        <w:t xml:space="preserve">           "   - MAKE cups of tea\n\n"</w:t>
-      </w:r>
-      <w:r>
-        <w:rPr>
-          <w:rFonts w:ascii="Courier New" w:eastAsia="Courier New" w:hAnsi="Courier New" w:cs="Courier New"/>
-          <w:lang w:val="en-GB"/>
-        </w:rPr>
-        <w:br/>
-        <w:t xml:space="preserve">           " At least once an hour someone is also required to stand on the balcony above the factory floor and"</w:t>
-      </w:r>
-      <w:r>
-        <w:rPr>
-          <w:rFonts w:ascii="Courier New" w:eastAsia="Courier New" w:hAnsi="Courier New" w:cs="Courier New"/>
-          <w:lang w:val="en-GB"/>
-        </w:rPr>
-        <w:br/>
-        <w:t xml:space="preserve">           " shout at everyone to work faster.\n"</w:t>
-      </w:r>
-      <w:r>
-        <w:rPr>
-          <w:rFonts w:ascii="Courier New" w:eastAsia="Courier New" w:hAnsi="Courier New" w:cs="Courier New"/>
-          <w:lang w:val="en-GB"/>
-        </w:rPr>
-        <w:br/>
-        <w:t xml:space="preserve">           " That particular job cannot be delegated.\n"</w:t>
-      </w:r>
-      <w:r>
-        <w:rPr>
-          <w:rFonts w:ascii="Courier New" w:eastAsia="Courier New" w:hAnsi="Courier New" w:cs="Courier New"/>
-          <w:lang w:val="en-GB"/>
-        </w:rPr>
-        <w:br/>
-      </w:r>
-      <w:r>
-        <w:rPr>
-          <w:rFonts w:ascii="Courier New" w:eastAsia="Courier New" w:hAnsi="Courier New" w:cs="Courier New"/>
-          <w:lang w:val="en-GB"/>
-        </w:rPr>
-        <w:br/>
-      </w:r>
-      <w:r>
-        <w:rPr>
-          <w:rFonts w:ascii="Courier New" w:eastAsia="Courier New" w:hAnsi="Courier New" w:cs="Courier New"/>
-          <w:lang w:val="en-GB"/>
-        </w:rPr>
-        <w:br/>
         <w:t># Function to quit program</w:t>
       </w:r>
       <w:r>
@@ -4295,7 +4345,6 @@
           <w:rFonts w:ascii="Courier New" w:eastAsia="Courier New" w:hAnsi="Courier New" w:cs="Courier New"/>
           <w:lang w:val="en-GB"/>
         </w:rPr>
-        <w:lastRenderedPageBreak/>
         <w:br/>
         <w:t># Display Instructions initially</w:t>
       </w:r>
@@ -4534,10 +4583,7 @@
         <w:t>Nested Tuples in Python</w:t>
       </w:r>
       <w:r>
-        <w:t xml:space="preserve">. </w:t>
-      </w:r>
-      <w:r>
-        <w:t>https://www.javatpoint.com/nested-tuples-in-python</w:t>
+        <w:t>. https://www.javatpoint.com/nested-tuples-in-python</w:t>
       </w:r>
     </w:p>
     <w:p/>

</xml_diff>

<commit_message>
Created voluminous multi-dimensional list to log tasks and employees working on them; deleted actual code from essay; backed up
</commit_message>
<xml_diff>
--- a/Procedural Programming Assignment 2.docx
+++ b/Procedural Programming Assignment 2.docx
@@ -1837,2565 +1837,6 @@
       </w:r>
     </w:p>
     <w:p>
-      <w:r>
-        <w:tab/>
-      </w:r>
-    </w:p>
-    <w:p>
-      <w:pPr>
-        <w:rPr>
-          <w:b/>
-          <w:bCs/>
-          <w:sz w:val="32"/>
-          <w:szCs w:val="32"/>
-          <w:u w:val="single"/>
-        </w:rPr>
-      </w:pPr>
-      <w:r>
-        <w:rPr>
-          <w:b/>
-          <w:bCs/>
-          <w:sz w:val="32"/>
-          <w:szCs w:val="32"/>
-          <w:u w:val="single"/>
-        </w:rPr>
-        <w:t>CURRENT VERSION OF MY PROGRAM:</w:t>
-      </w:r>
-    </w:p>
-    <w:p>
-      <w:pPr>
-        <w:rPr>
-          <w:rFonts w:ascii="Courier New" w:eastAsia="Courier New" w:hAnsi="Courier New" w:cs="Courier New"/>
-          <w:lang w:val="en-GB"/>
-        </w:rPr>
-      </w:pPr>
-      <w:r>
-        <w:rPr>
-          <w:rFonts w:ascii="Courier New" w:eastAsia="Courier New" w:hAnsi="Courier New" w:cs="Courier New"/>
-          <w:lang w:val="en-GB"/>
-        </w:rPr>
-        <w:t># Ro-Ro-Ro-Your-Bots Incorporated</w:t>
-      </w:r>
-      <w:r>
-        <w:rPr>
-          <w:rFonts w:ascii="Courier New" w:eastAsia="Courier New" w:hAnsi="Courier New" w:cs="Courier New"/>
-          <w:lang w:val="en-GB"/>
-        </w:rPr>
-        <w:br/>
-      </w:r>
-      <w:r>
-        <w:rPr>
-          <w:rFonts w:ascii="Courier New" w:eastAsia="Courier New" w:hAnsi="Courier New" w:cs="Courier New"/>
-          <w:lang w:val="en-GB"/>
-        </w:rPr>
-        <w:br/>
-        <w:t># Program to simulate coordination between n robots and m workers in a cell.</w:t>
-      </w:r>
-      <w:r>
-        <w:rPr>
-          <w:rFonts w:ascii="Courier New" w:eastAsia="Courier New" w:hAnsi="Courier New" w:cs="Courier New"/>
-          <w:lang w:val="en-GB"/>
-        </w:rPr>
-        <w:br/>
-      </w:r>
-      <w:r>
-        <w:rPr>
-          <w:rFonts w:ascii="Courier New" w:eastAsia="Courier New" w:hAnsi="Courier New" w:cs="Courier New"/>
-          <w:lang w:val="en-GB"/>
-        </w:rPr>
-        <w:br/>
-        <w:t># Import modules</w:t>
-      </w:r>
-      <w:r>
-        <w:rPr>
-          <w:rFonts w:ascii="Courier New" w:eastAsia="Courier New" w:hAnsi="Courier New" w:cs="Courier New"/>
-          <w:lang w:val="en-GB"/>
-        </w:rPr>
-        <w:br/>
-      </w:r>
-      <w:r>
-        <w:rPr>
-          <w:rFonts w:ascii="Courier New" w:eastAsia="Courier New" w:hAnsi="Courier New" w:cs="Courier New"/>
-          <w:lang w:val="en-GB"/>
-        </w:rPr>
-        <w:br/>
-        <w:t>pass</w:t>
-      </w:r>
-      <w:r>
-        <w:rPr>
-          <w:rFonts w:ascii="Courier New" w:eastAsia="Courier New" w:hAnsi="Courier New" w:cs="Courier New"/>
-          <w:lang w:val="en-GB"/>
-        </w:rPr>
-        <w:br/>
-      </w:r>
-      <w:r>
-        <w:rPr>
-          <w:rFonts w:ascii="Courier New" w:eastAsia="Courier New" w:hAnsi="Courier New" w:cs="Courier New"/>
-          <w:lang w:val="en-GB"/>
-        </w:rPr>
-        <w:br/>
-        <w:t># ---- Initialise main variables</w:t>
-      </w:r>
-      <w:r>
-        <w:rPr>
-          <w:rFonts w:ascii="Courier New" w:eastAsia="Courier New" w:hAnsi="Courier New" w:cs="Courier New"/>
-          <w:lang w:val="en-GB"/>
-        </w:rPr>
-        <w:br/>
-      </w:r>
-      <w:r>
-        <w:rPr>
-          <w:rFonts w:ascii="Courier New" w:eastAsia="Courier New" w:hAnsi="Courier New" w:cs="Courier New"/>
-          <w:lang w:val="en-GB"/>
-        </w:rPr>
-        <w:br/>
-        <w:t># n = number of robots</w:t>
-      </w:r>
-      <w:r>
-        <w:rPr>
-          <w:rFonts w:ascii="Courier New" w:eastAsia="Courier New" w:hAnsi="Courier New" w:cs="Courier New"/>
-          <w:lang w:val="en-GB"/>
-        </w:rPr>
-        <w:br/>
-        <w:t>n = 0</w:t>
-      </w:r>
-      <w:r>
-        <w:rPr>
-          <w:rFonts w:ascii="Courier New" w:eastAsia="Courier New" w:hAnsi="Courier New" w:cs="Courier New"/>
-          <w:lang w:val="en-GB"/>
-        </w:rPr>
-        <w:br/>
-      </w:r>
-      <w:r>
-        <w:rPr>
-          <w:rFonts w:ascii="Courier New" w:eastAsia="Courier New" w:hAnsi="Courier New" w:cs="Courier New"/>
-          <w:lang w:val="en-GB"/>
-        </w:rPr>
-        <w:br/>
-        <w:t># m = number of workers</w:t>
-      </w:r>
-      <w:r>
-        <w:rPr>
-          <w:rFonts w:ascii="Courier New" w:eastAsia="Courier New" w:hAnsi="Courier New" w:cs="Courier New"/>
-          <w:lang w:val="en-GB"/>
-        </w:rPr>
-        <w:br/>
-        <w:t>m = 0</w:t>
-      </w:r>
-      <w:r>
-        <w:rPr>
-          <w:rFonts w:ascii="Courier New" w:eastAsia="Courier New" w:hAnsi="Courier New" w:cs="Courier New"/>
-          <w:lang w:val="en-GB"/>
-        </w:rPr>
-        <w:br/>
-      </w:r>
-      <w:r>
-        <w:rPr>
-          <w:rFonts w:ascii="Courier New" w:eastAsia="Courier New" w:hAnsi="Courier New" w:cs="Courier New"/>
-          <w:lang w:val="en-GB"/>
-        </w:rPr>
-        <w:br/>
-        <w:t># Set up dictionaries to store current status of robots or humans.</w:t>
-      </w:r>
-      <w:r>
-        <w:rPr>
-          <w:rFonts w:ascii="Courier New" w:eastAsia="Courier New" w:hAnsi="Courier New" w:cs="Courier New"/>
-          <w:lang w:val="en-GB"/>
-        </w:rPr>
-        <w:br/>
-      </w:r>
-      <w:r>
-        <w:rPr>
-          <w:rFonts w:ascii="Courier New" w:eastAsia="Courier New" w:hAnsi="Courier New" w:cs="Courier New"/>
-          <w:lang w:val="en-GB"/>
-        </w:rPr>
-        <w:br/>
-        <w:t>robot_dict = {}</w:t>
-      </w:r>
-      <w:r>
-        <w:rPr>
-          <w:rFonts w:ascii="Courier New" w:eastAsia="Courier New" w:hAnsi="Courier New" w:cs="Courier New"/>
-          <w:lang w:val="en-GB"/>
-        </w:rPr>
-        <w:br/>
-      </w:r>
-      <w:r>
-        <w:rPr>
-          <w:rFonts w:ascii="Courier New" w:eastAsia="Courier New" w:hAnsi="Courier New" w:cs="Courier New"/>
-          <w:lang w:val="en-GB"/>
-        </w:rPr>
-        <w:br/>
-        <w:t>human_dict = {}</w:t>
-      </w:r>
-      <w:r>
-        <w:rPr>
-          <w:rFonts w:ascii="Courier New" w:eastAsia="Courier New" w:hAnsi="Courier New" w:cs="Courier New"/>
-          <w:lang w:val="en-GB"/>
-        </w:rPr>
-        <w:br/>
-      </w:r>
-      <w:r>
-        <w:rPr>
-          <w:rFonts w:ascii="Courier New" w:eastAsia="Courier New" w:hAnsi="Courier New" w:cs="Courier New"/>
-          <w:lang w:val="en-GB"/>
-        </w:rPr>
-        <w:br/>
-      </w:r>
-      <w:r>
-        <w:rPr>
-          <w:rFonts w:ascii="Courier New" w:eastAsia="Courier New" w:hAnsi="Courier New" w:cs="Courier New"/>
-          <w:lang w:val="en-GB"/>
-        </w:rPr>
-        <w:lastRenderedPageBreak/>
-        <w:t>def intro_function():</w:t>
-      </w:r>
-      <w:r>
-        <w:rPr>
-          <w:rFonts w:ascii="Courier New" w:eastAsia="Courier New" w:hAnsi="Courier New" w:cs="Courier New"/>
-          <w:lang w:val="en-GB"/>
-        </w:rPr>
-        <w:br/>
-        <w:t xml:space="preserve">    # Function to ask user how many robots they intend to employ (n):</w:t>
-      </w:r>
-      <w:r>
-        <w:rPr>
-          <w:rFonts w:ascii="Courier New" w:eastAsia="Courier New" w:hAnsi="Courier New" w:cs="Courier New"/>
-          <w:lang w:val="en-GB"/>
-        </w:rPr>
-        <w:br/>
-        <w:t xml:space="preserve">    # ---- &amp; check the value entered for n is valid :</w:t>
-      </w:r>
-      <w:r>
-        <w:rPr>
-          <w:rFonts w:ascii="Courier New" w:eastAsia="Courier New" w:hAnsi="Courier New" w:cs="Courier New"/>
-          <w:lang w:val="en-GB"/>
-        </w:rPr>
-        <w:br/>
-        <w:t xml:space="preserve">    def input_robots():</w:t>
-      </w:r>
-      <w:r>
-        <w:rPr>
-          <w:rFonts w:ascii="Courier New" w:eastAsia="Courier New" w:hAnsi="Courier New" w:cs="Courier New"/>
-          <w:lang w:val="en-GB"/>
-        </w:rPr>
-        <w:br/>
-        <w:t xml:space="preserve">        try:</w:t>
-      </w:r>
-      <w:r>
-        <w:rPr>
-          <w:rFonts w:ascii="Courier New" w:eastAsia="Courier New" w:hAnsi="Courier New" w:cs="Courier New"/>
-          <w:lang w:val="en-GB"/>
-        </w:rPr>
-        <w:br/>
-        <w:t xml:space="preserve">            n = int(input(</w:t>
-      </w:r>
-      <w:r>
-        <w:rPr>
-          <w:rFonts w:ascii="Courier New" w:eastAsia="Courier New" w:hAnsi="Courier New" w:cs="Courier New"/>
-          <w:lang w:val="en-GB"/>
-        </w:rPr>
-        <w:br/>
-        <w:t xml:space="preserve">                "\n How many robot workers do you want for your factory?\n  Please choose a number between 1 and 100. "))</w:t>
-      </w:r>
-      <w:r>
-        <w:rPr>
-          <w:rFonts w:ascii="Courier New" w:eastAsia="Courier New" w:hAnsi="Courier New" w:cs="Courier New"/>
-          <w:lang w:val="en-GB"/>
-        </w:rPr>
-        <w:br/>
-        <w:t xml:space="preserve">        except ValueError:</w:t>
-      </w:r>
-      <w:r>
-        <w:rPr>
-          <w:rFonts w:ascii="Courier New" w:eastAsia="Courier New" w:hAnsi="Courier New" w:cs="Courier New"/>
-          <w:lang w:val="en-GB"/>
-        </w:rPr>
-        <w:br/>
-        <w:t xml:space="preserve">            print("\n Sorry, but that isn't a valid response.")</w:t>
-      </w:r>
-      <w:r>
-        <w:rPr>
-          <w:rFonts w:ascii="Courier New" w:eastAsia="Courier New" w:hAnsi="Courier New" w:cs="Courier New"/>
-          <w:lang w:val="en-GB"/>
-        </w:rPr>
-        <w:br/>
-        <w:t xml:space="preserve">            print("\n Maybe you entered letters or symbols instead of just a number.")</w:t>
-      </w:r>
-      <w:r>
-        <w:rPr>
-          <w:rFonts w:ascii="Courier New" w:eastAsia="Courier New" w:hAnsi="Courier New" w:cs="Courier New"/>
-          <w:lang w:val="en-GB"/>
-        </w:rPr>
-        <w:br/>
-        <w:t xml:space="preserve">            n = input_robots()</w:t>
-      </w:r>
-      <w:r>
-        <w:rPr>
-          <w:rFonts w:ascii="Courier New" w:eastAsia="Courier New" w:hAnsi="Courier New" w:cs="Courier New"/>
-          <w:lang w:val="en-GB"/>
-        </w:rPr>
-        <w:br/>
-        <w:t xml:space="preserve">        while n &lt; 1 or n &gt; 100:</w:t>
-      </w:r>
-      <w:r>
-        <w:rPr>
-          <w:rFonts w:ascii="Courier New" w:eastAsia="Courier New" w:hAnsi="Courier New" w:cs="Courier New"/>
-          <w:lang w:val="en-GB"/>
-        </w:rPr>
-        <w:br/>
-        <w:t xml:space="preserve">            print("\n Sorry, but that isn't a valid response.")</w:t>
-      </w:r>
-      <w:r>
-        <w:rPr>
-          <w:rFonts w:ascii="Courier New" w:eastAsia="Courier New" w:hAnsi="Courier New" w:cs="Courier New"/>
-          <w:lang w:val="en-GB"/>
-        </w:rPr>
-        <w:br/>
-        <w:t xml:space="preserve">            if n &lt; 0:</w:t>
-      </w:r>
-      <w:r>
-        <w:rPr>
-          <w:rFonts w:ascii="Courier New" w:eastAsia="Courier New" w:hAnsi="Courier New" w:cs="Courier New"/>
-          <w:lang w:val="en-GB"/>
-        </w:rPr>
-        <w:br/>
-        <w:t xml:space="preserve">                print("\n How can we have a negative amount? We don't owe nobody our robots !!")</w:t>
-      </w:r>
-      <w:r>
-        <w:rPr>
-          <w:rFonts w:ascii="Courier New" w:eastAsia="Courier New" w:hAnsi="Courier New" w:cs="Courier New"/>
-          <w:lang w:val="en-GB"/>
-        </w:rPr>
-        <w:br/>
-        <w:t xml:space="preserve">            elif n == 0:</w:t>
-      </w:r>
-      <w:r>
-        <w:rPr>
-          <w:rFonts w:ascii="Courier New" w:eastAsia="Courier New" w:hAnsi="Courier New" w:cs="Courier New"/>
-          <w:lang w:val="en-GB"/>
-        </w:rPr>
-        <w:br/>
-        <w:t xml:space="preserve">                print("\n We can't build robots with no robots to build them.")</w:t>
-      </w:r>
-      <w:r>
-        <w:rPr>
-          <w:rFonts w:ascii="Courier New" w:eastAsia="Courier New" w:hAnsi="Courier New" w:cs="Courier New"/>
-          <w:lang w:val="en-GB"/>
-        </w:rPr>
-        <w:br/>
-        <w:t xml:space="preserve">            elif n &gt; 100:</w:t>
-      </w:r>
-      <w:r>
-        <w:rPr>
-          <w:rFonts w:ascii="Courier New" w:eastAsia="Courier New" w:hAnsi="Courier New" w:cs="Courier New"/>
-          <w:lang w:val="en-GB"/>
-        </w:rPr>
-        <w:br/>
-        <w:t xml:space="preserve">                print("\n We can't risk having that many droids onsite.")</w:t>
-      </w:r>
-      <w:r>
-        <w:rPr>
-          <w:rFonts w:ascii="Courier New" w:eastAsia="Courier New" w:hAnsi="Courier New" w:cs="Courier New"/>
-          <w:lang w:val="en-GB"/>
-        </w:rPr>
-        <w:br/>
-        <w:t xml:space="preserve">                print("\n      HAVE YOU NEVER SEEN BLADE RUNNER?")</w:t>
-      </w:r>
-      <w:r>
-        <w:rPr>
-          <w:rFonts w:ascii="Courier New" w:eastAsia="Courier New" w:hAnsi="Courier New" w:cs="Courier New"/>
-          <w:lang w:val="en-GB"/>
-        </w:rPr>
-        <w:br/>
-        <w:t xml:space="preserve">            n = input_robots()</w:t>
-      </w:r>
-      <w:r>
-        <w:rPr>
-          <w:rFonts w:ascii="Courier New" w:eastAsia="Courier New" w:hAnsi="Courier New" w:cs="Courier New"/>
-          <w:lang w:val="en-GB"/>
-        </w:rPr>
-        <w:br/>
-        <w:t xml:space="preserve">        return n</w:t>
-      </w:r>
-      <w:r>
-        <w:rPr>
-          <w:rFonts w:ascii="Courier New" w:eastAsia="Courier New" w:hAnsi="Courier New" w:cs="Courier New"/>
-          <w:lang w:val="en-GB"/>
-        </w:rPr>
-        <w:br/>
-      </w:r>
-      <w:r>
-        <w:rPr>
-          <w:rFonts w:ascii="Courier New" w:eastAsia="Courier New" w:hAnsi="Courier New" w:cs="Courier New"/>
-          <w:lang w:val="en-GB"/>
-        </w:rPr>
-        <w:br/>
-        <w:t xml:space="preserve">    # Function to ask user how many humans they intend to employ (m):</w:t>
-      </w:r>
-      <w:r>
-        <w:rPr>
-          <w:rFonts w:ascii="Courier New" w:eastAsia="Courier New" w:hAnsi="Courier New" w:cs="Courier New"/>
-          <w:lang w:val="en-GB"/>
-        </w:rPr>
-        <w:br/>
-        <w:t xml:space="preserve">    # ---- &amp; check the value entered for m is valid :</w:t>
-      </w:r>
-      <w:r>
-        <w:rPr>
-          <w:rFonts w:ascii="Courier New" w:eastAsia="Courier New" w:hAnsi="Courier New" w:cs="Courier New"/>
-          <w:lang w:val="en-GB"/>
-        </w:rPr>
-        <w:br/>
-        <w:t xml:space="preserve">    def input_humans():</w:t>
-      </w:r>
-      <w:r>
-        <w:rPr>
-          <w:rFonts w:ascii="Courier New" w:eastAsia="Courier New" w:hAnsi="Courier New" w:cs="Courier New"/>
-          <w:lang w:val="en-GB"/>
-        </w:rPr>
-        <w:br/>
-        <w:t xml:space="preserve">        try:</w:t>
-      </w:r>
-      <w:r>
-        <w:rPr>
-          <w:rFonts w:ascii="Courier New" w:eastAsia="Courier New" w:hAnsi="Courier New" w:cs="Courier New"/>
-          <w:lang w:val="en-GB"/>
-        </w:rPr>
-        <w:br/>
-        <w:t xml:space="preserve">            m = int(</w:t>
-      </w:r>
-      <w:r>
-        <w:rPr>
-          <w:rFonts w:ascii="Courier New" w:eastAsia="Courier New" w:hAnsi="Courier New" w:cs="Courier New"/>
-          <w:lang w:val="en-GB"/>
-        </w:rPr>
-        <w:br/>
-        <w:t xml:space="preserve">            input("\n\n How many human workers do you intend to employ?\n  Please choose a number between 1 and 100. "))</w:t>
-      </w:r>
-      <w:r>
-        <w:rPr>
-          <w:rFonts w:ascii="Courier New" w:eastAsia="Courier New" w:hAnsi="Courier New" w:cs="Courier New"/>
-          <w:lang w:val="en-GB"/>
-        </w:rPr>
-        <w:br/>
-        <w:t xml:space="preserve">        except ValueError:</w:t>
-      </w:r>
-      <w:r>
-        <w:rPr>
-          <w:rFonts w:ascii="Courier New" w:eastAsia="Courier New" w:hAnsi="Courier New" w:cs="Courier New"/>
-          <w:lang w:val="en-GB"/>
-        </w:rPr>
-        <w:br/>
-        <w:t xml:space="preserve">            print("\n Sorry, but that isn't a valid response.")</w:t>
-      </w:r>
-      <w:r>
-        <w:rPr>
-          <w:rFonts w:ascii="Courier New" w:eastAsia="Courier New" w:hAnsi="Courier New" w:cs="Courier New"/>
-          <w:lang w:val="en-GB"/>
-        </w:rPr>
-        <w:br/>
-        <w:t xml:space="preserve">            print("\n Maybe you entered letters or symbols </w:t>
-      </w:r>
-      <w:r>
-        <w:rPr>
-          <w:rFonts w:ascii="Courier New" w:eastAsia="Courier New" w:hAnsi="Courier New" w:cs="Courier New"/>
-          <w:lang w:val="en-GB"/>
-        </w:rPr>
-        <w:lastRenderedPageBreak/>
-        <w:t>instead of just a number.")</w:t>
-      </w:r>
-      <w:r>
-        <w:rPr>
-          <w:rFonts w:ascii="Courier New" w:eastAsia="Courier New" w:hAnsi="Courier New" w:cs="Courier New"/>
-          <w:lang w:val="en-GB"/>
-        </w:rPr>
-        <w:br/>
-        <w:t xml:space="preserve">            m = input_humans()</w:t>
-      </w:r>
-      <w:r>
-        <w:rPr>
-          <w:rFonts w:ascii="Courier New" w:eastAsia="Courier New" w:hAnsi="Courier New" w:cs="Courier New"/>
-          <w:lang w:val="en-GB"/>
-        </w:rPr>
-        <w:br/>
-        <w:t xml:space="preserve">        while m &lt; 1 or m &gt; 100:</w:t>
-      </w:r>
-      <w:r>
-        <w:rPr>
-          <w:rFonts w:ascii="Courier New" w:eastAsia="Courier New" w:hAnsi="Courier New" w:cs="Courier New"/>
-          <w:lang w:val="en-GB"/>
-        </w:rPr>
-        <w:br/>
-        <w:t xml:space="preserve">            print("\n Sorry, but that isn't a valid response.")</w:t>
-      </w:r>
-      <w:r>
-        <w:rPr>
-          <w:rFonts w:ascii="Courier New" w:eastAsia="Courier New" w:hAnsi="Courier New" w:cs="Courier New"/>
-          <w:lang w:val="en-GB"/>
-        </w:rPr>
-        <w:br/>
-        <w:t xml:space="preserve">            if m &lt; 0:</w:t>
-      </w:r>
-      <w:r>
-        <w:rPr>
-          <w:rFonts w:ascii="Courier New" w:eastAsia="Courier New" w:hAnsi="Courier New" w:cs="Courier New"/>
-          <w:lang w:val="en-GB"/>
-        </w:rPr>
-        <w:br/>
-        <w:t xml:space="preserve">                print("\n DOES NOT COMPUTE !!!")</w:t>
-      </w:r>
-      <w:r>
-        <w:rPr>
-          <w:rFonts w:ascii="Courier New" w:eastAsia="Courier New" w:hAnsi="Courier New" w:cs="Courier New"/>
-          <w:lang w:val="en-GB"/>
-        </w:rPr>
-        <w:br/>
-        <w:t xml:space="preserve">            elif m == 0:</w:t>
-      </w:r>
-      <w:r>
-        <w:rPr>
-          <w:rFonts w:ascii="Courier New" w:eastAsia="Courier New" w:hAnsi="Courier New" w:cs="Courier New"/>
-          <w:lang w:val="en-GB"/>
-        </w:rPr>
-        <w:br/>
-        <w:t xml:space="preserve">                print("\n We need at least one human worker to prevent a droid revolt.")</w:t>
-      </w:r>
-      <w:r>
-        <w:rPr>
-          <w:rFonts w:ascii="Courier New" w:eastAsia="Courier New" w:hAnsi="Courier New" w:cs="Courier New"/>
-          <w:lang w:val="en-GB"/>
-        </w:rPr>
-        <w:br/>
-        <w:t xml:space="preserve">            elif m &gt; 100:</w:t>
-      </w:r>
-      <w:r>
-        <w:rPr>
-          <w:rFonts w:ascii="Courier New" w:eastAsia="Courier New" w:hAnsi="Courier New" w:cs="Courier New"/>
-          <w:lang w:val="en-GB"/>
-        </w:rPr>
-        <w:br/>
-        <w:t xml:space="preserve">                print("\n You can't afford to pay out wages for over 100 workers.")</w:t>
-      </w:r>
-      <w:r>
-        <w:rPr>
-          <w:rFonts w:ascii="Courier New" w:eastAsia="Courier New" w:hAnsi="Courier New" w:cs="Courier New"/>
-          <w:lang w:val="en-GB"/>
-        </w:rPr>
-        <w:br/>
-        <w:t xml:space="preserve">            m = input_humans()</w:t>
-      </w:r>
-      <w:r>
-        <w:rPr>
-          <w:rFonts w:ascii="Courier New" w:eastAsia="Courier New" w:hAnsi="Courier New" w:cs="Courier New"/>
-          <w:lang w:val="en-GB"/>
-        </w:rPr>
-        <w:br/>
-        <w:t xml:space="preserve">        return m</w:t>
-      </w:r>
-      <w:r>
-        <w:rPr>
-          <w:rFonts w:ascii="Courier New" w:eastAsia="Courier New" w:hAnsi="Courier New" w:cs="Courier New"/>
-          <w:lang w:val="en-GB"/>
-        </w:rPr>
-        <w:br/>
-      </w:r>
-      <w:r>
-        <w:rPr>
-          <w:rFonts w:ascii="Courier New" w:eastAsia="Courier New" w:hAnsi="Courier New" w:cs="Courier New"/>
-          <w:lang w:val="en-GB"/>
-        </w:rPr>
-        <w:br/>
-        <w:t xml:space="preserve">    # ---- Introduction</w:t>
-      </w:r>
-      <w:r>
-        <w:rPr>
-          <w:rFonts w:ascii="Courier New" w:eastAsia="Courier New" w:hAnsi="Courier New" w:cs="Courier New"/>
-          <w:lang w:val="en-GB"/>
-        </w:rPr>
-        <w:br/>
-      </w:r>
-      <w:r>
-        <w:rPr>
-          <w:rFonts w:ascii="Courier New" w:eastAsia="Courier New" w:hAnsi="Courier New" w:cs="Courier New"/>
-          <w:lang w:val="en-GB"/>
-        </w:rPr>
-        <w:br/>
-        <w:t xml:space="preserve">    print("Program to simulate coordination between n robots and m workers in a robotic cell")</w:t>
-      </w:r>
-      <w:r>
-        <w:rPr>
-          <w:rFonts w:ascii="Courier New" w:eastAsia="Courier New" w:hAnsi="Courier New" w:cs="Courier New"/>
-          <w:lang w:val="en-GB"/>
-        </w:rPr>
-        <w:br/>
-        <w:t xml:space="preserve">    input("\nPress Enter to continue...")</w:t>
-      </w:r>
-      <w:r>
-        <w:rPr>
-          <w:rFonts w:ascii="Courier New" w:eastAsia="Courier New" w:hAnsi="Courier New" w:cs="Courier New"/>
-          <w:lang w:val="en-GB"/>
-        </w:rPr>
-        <w:br/>
-      </w:r>
-      <w:r>
-        <w:rPr>
-          <w:rFonts w:ascii="Courier New" w:eastAsia="Courier New" w:hAnsi="Courier New" w:cs="Courier New"/>
-          <w:lang w:val="en-GB"/>
-        </w:rPr>
-        <w:br/>
-        <w:t xml:space="preserve">    print("\n Scenario:")</w:t>
-      </w:r>
-      <w:r>
-        <w:rPr>
-          <w:rFonts w:ascii="Courier New" w:eastAsia="Courier New" w:hAnsi="Courier New" w:cs="Courier New"/>
-          <w:lang w:val="en-GB"/>
-        </w:rPr>
-        <w:br/>
-        <w:t xml:space="preserve">    print("""\n You are the supervisor of Ro-Ro-Ro-Your-Bots\u00AE, where robots work alongside</w:t>
-      </w:r>
-      <w:r>
-        <w:rPr>
-          <w:rFonts w:ascii="Courier New" w:eastAsia="Courier New" w:hAnsi="Courier New" w:cs="Courier New"/>
-          <w:lang w:val="en-GB"/>
-        </w:rPr>
-        <w:br/>
-        <w:t xml:space="preserve">    human workers in a robotic cell, producing industry-standard robot workers which are</w:t>
-      </w:r>
-      <w:r>
-        <w:rPr>
-          <w:rFonts w:ascii="Courier New" w:eastAsia="Courier New" w:hAnsi="Courier New" w:cs="Courier New"/>
-          <w:lang w:val="en-GB"/>
-        </w:rPr>
-        <w:br/>
-        <w:t xml:space="preserve">    to be shipped out to a more substantial plant, wherein they will forge components</w:t>
-      </w:r>
-      <w:r>
-        <w:rPr>
-          <w:rFonts w:ascii="Courier New" w:eastAsia="Courier New" w:hAnsi="Courier New" w:cs="Courier New"/>
-          <w:lang w:val="en-GB"/>
-        </w:rPr>
-        <w:br/>
-        <w:t xml:space="preserve">    that can be boxed and sold in flat-packs, and assembled in situ into factories that</w:t>
-      </w:r>
-      <w:r>
-        <w:rPr>
-          <w:rFonts w:ascii="Courier New" w:eastAsia="Courier New" w:hAnsi="Courier New" w:cs="Courier New"/>
-          <w:lang w:val="en-GB"/>
-        </w:rPr>
-        <w:br/>
-        <w:t xml:space="preserve">    produce robots, built by robotic cells of robot workers labouring alongside humans... </w:t>
-      </w:r>
-      <w:r>
-        <w:rPr>
-          <w:rFonts w:ascii="Courier New" w:eastAsia="Courier New" w:hAnsi="Courier New" w:cs="Courier New"/>
-          <w:lang w:val="en-GB"/>
-        </w:rPr>
-        <w:br/>
-        <w:t xml:space="preserve">    """)</w:t>
-      </w:r>
-      <w:r>
-        <w:rPr>
-          <w:rFonts w:ascii="Courier New" w:eastAsia="Courier New" w:hAnsi="Courier New" w:cs="Courier New"/>
-          <w:lang w:val="en-GB"/>
-        </w:rPr>
-        <w:br/>
-      </w:r>
-      <w:r>
-        <w:rPr>
-          <w:rFonts w:ascii="Courier New" w:eastAsia="Courier New" w:hAnsi="Courier New" w:cs="Courier New"/>
-          <w:lang w:val="en-GB"/>
-        </w:rPr>
-        <w:br/>
-        <w:t xml:space="preserve">    input("\nPress Enter to continue...")</w:t>
-      </w:r>
-      <w:r>
-        <w:rPr>
-          <w:rFonts w:ascii="Courier New" w:eastAsia="Courier New" w:hAnsi="Courier New" w:cs="Courier New"/>
-          <w:lang w:val="en-GB"/>
-        </w:rPr>
-        <w:br/>
-      </w:r>
-      <w:r>
-        <w:rPr>
-          <w:rFonts w:ascii="Courier New" w:eastAsia="Courier New" w:hAnsi="Courier New" w:cs="Courier New"/>
-          <w:lang w:val="en-GB"/>
-        </w:rPr>
-        <w:br/>
-        <w:t xml:space="preserve">    # Call function to ask user how many robots they want</w:t>
-      </w:r>
-      <w:r>
-        <w:rPr>
-          <w:rFonts w:ascii="Courier New" w:eastAsia="Courier New" w:hAnsi="Courier New" w:cs="Courier New"/>
-          <w:lang w:val="en-GB"/>
-        </w:rPr>
-        <w:br/>
-        <w:t xml:space="preserve">    n = input_robots()</w:t>
-      </w:r>
-      <w:r>
-        <w:rPr>
-          <w:rFonts w:ascii="Courier New" w:eastAsia="Courier New" w:hAnsi="Courier New" w:cs="Courier New"/>
-          <w:lang w:val="en-GB"/>
-        </w:rPr>
-        <w:br/>
-      </w:r>
-      <w:r>
-        <w:rPr>
-          <w:rFonts w:ascii="Courier New" w:eastAsia="Courier New" w:hAnsi="Courier New" w:cs="Courier New"/>
-          <w:lang w:val="en-GB"/>
-        </w:rPr>
-        <w:br/>
-        <w:t xml:space="preserve">    # ----Output initial number of droids (n)</w:t>
-      </w:r>
-      <w:r>
-        <w:rPr>
-          <w:rFonts w:ascii="Courier New" w:eastAsia="Courier New" w:hAnsi="Courier New" w:cs="Courier New"/>
-          <w:lang w:val="en-GB"/>
-        </w:rPr>
-        <w:br/>
-      </w:r>
-      <w:r>
-        <w:rPr>
-          <w:rFonts w:ascii="Courier New" w:eastAsia="Courier New" w:hAnsi="Courier New" w:cs="Courier New"/>
-          <w:lang w:val="en-GB"/>
-        </w:rPr>
-        <w:br/>
-      </w:r>
-      <w:r>
-        <w:rPr>
-          <w:rFonts w:ascii="Courier New" w:eastAsia="Courier New" w:hAnsi="Courier New" w:cs="Courier New"/>
-          <w:lang w:val="en-GB"/>
-        </w:rPr>
-        <w:lastRenderedPageBreak/>
-        <w:t xml:space="preserve">    print(f"\nOK, Here are your {n} droids!\n")</w:t>
-      </w:r>
-      <w:r>
-        <w:rPr>
-          <w:rFonts w:ascii="Courier New" w:eastAsia="Courier New" w:hAnsi="Courier New" w:cs="Courier New"/>
-          <w:lang w:val="en-GB"/>
-        </w:rPr>
-        <w:br/>
-        <w:t xml:space="preserve">    robot_list = ["robot_" + str(counter) for counter in range(1, n + 1)]</w:t>
-      </w:r>
-      <w:r>
-        <w:rPr>
-          <w:rFonts w:ascii="Courier New" w:eastAsia="Courier New" w:hAnsi="Courier New" w:cs="Courier New"/>
-          <w:lang w:val="en-GB"/>
-        </w:rPr>
-        <w:br/>
-        <w:t xml:space="preserve">    robot_dict = {robot: "Idle" for robot in robot_list}</w:t>
-      </w:r>
-      <w:r>
-        <w:rPr>
-          <w:rFonts w:ascii="Courier New" w:eastAsia="Courier New" w:hAnsi="Courier New" w:cs="Courier New"/>
-          <w:lang w:val="en-GB"/>
-        </w:rPr>
-        <w:br/>
-        <w:t xml:space="preserve">    for counter in range(1, n + 1):</w:t>
-      </w:r>
-      <w:r>
-        <w:rPr>
-          <w:rFonts w:ascii="Courier New" w:eastAsia="Courier New" w:hAnsi="Courier New" w:cs="Courier New"/>
-          <w:lang w:val="en-GB"/>
-        </w:rPr>
-        <w:br/>
-        <w:t xml:space="preserve">        if (counter -1) % 5 == 0:</w:t>
-      </w:r>
-      <w:r>
-        <w:rPr>
-          <w:rFonts w:ascii="Courier New" w:eastAsia="Courier New" w:hAnsi="Courier New" w:cs="Courier New"/>
-          <w:lang w:val="en-GB"/>
-        </w:rPr>
-        <w:br/>
-        <w:t xml:space="preserve">            print("\n")</w:t>
-      </w:r>
-      <w:r>
-        <w:rPr>
-          <w:rFonts w:ascii="Courier New" w:eastAsia="Courier New" w:hAnsi="Courier New" w:cs="Courier New"/>
-          <w:lang w:val="en-GB"/>
-        </w:rPr>
-        <w:br/>
-        <w:t xml:space="preserve">        else:</w:t>
-      </w:r>
-      <w:r>
-        <w:rPr>
-          <w:rFonts w:ascii="Courier New" w:eastAsia="Courier New" w:hAnsi="Courier New" w:cs="Courier New"/>
-          <w:lang w:val="en-GB"/>
-        </w:rPr>
-        <w:br/>
-        <w:t xml:space="preserve">            pass</w:t>
-      </w:r>
-      <w:r>
-        <w:rPr>
-          <w:rFonts w:ascii="Courier New" w:eastAsia="Courier New" w:hAnsi="Courier New" w:cs="Courier New"/>
-          <w:lang w:val="en-GB"/>
-        </w:rPr>
-        <w:br/>
-        <w:t xml:space="preserve">        if counter &lt; 10:</w:t>
-      </w:r>
-      <w:r>
-        <w:rPr>
-          <w:rFonts w:ascii="Courier New" w:eastAsia="Courier New" w:hAnsi="Courier New" w:cs="Courier New"/>
-          <w:lang w:val="en-GB"/>
-        </w:rPr>
-        <w:br/>
-        <w:t xml:space="preserve">            print(f"[Droid {counter}  : Idle]  ", end="")</w:t>
-      </w:r>
-      <w:r>
-        <w:rPr>
-          <w:rFonts w:ascii="Courier New" w:eastAsia="Courier New" w:hAnsi="Courier New" w:cs="Courier New"/>
-          <w:lang w:val="en-GB"/>
-        </w:rPr>
-        <w:br/>
-        <w:t xml:space="preserve">        else:</w:t>
-      </w:r>
-      <w:r>
-        <w:rPr>
-          <w:rFonts w:ascii="Courier New" w:eastAsia="Courier New" w:hAnsi="Courier New" w:cs="Courier New"/>
-          <w:lang w:val="en-GB"/>
-        </w:rPr>
-        <w:br/>
-        <w:t xml:space="preserve">            print(f"[Droid {counter} : Idle]  ", end="")</w:t>
-      </w:r>
-      <w:r>
-        <w:rPr>
-          <w:rFonts w:ascii="Courier New" w:eastAsia="Courier New" w:hAnsi="Courier New" w:cs="Courier New"/>
-          <w:lang w:val="en-GB"/>
-        </w:rPr>
-        <w:br/>
-      </w:r>
-      <w:r>
-        <w:rPr>
-          <w:rFonts w:ascii="Courier New" w:eastAsia="Courier New" w:hAnsi="Courier New" w:cs="Courier New"/>
-          <w:lang w:val="en-GB"/>
-        </w:rPr>
-        <w:br/>
-        <w:t xml:space="preserve">    # Call function to ask user how many humans they want</w:t>
-      </w:r>
-      <w:r>
-        <w:rPr>
-          <w:rFonts w:ascii="Courier New" w:eastAsia="Courier New" w:hAnsi="Courier New" w:cs="Courier New"/>
-          <w:lang w:val="en-GB"/>
-        </w:rPr>
-        <w:br/>
-        <w:t xml:space="preserve">    m = input_humans()</w:t>
-      </w:r>
-      <w:r>
-        <w:rPr>
-          <w:rFonts w:ascii="Courier New" w:eastAsia="Courier New" w:hAnsi="Courier New" w:cs="Courier New"/>
-          <w:lang w:val="en-GB"/>
-        </w:rPr>
-        <w:br/>
-      </w:r>
-      <w:r>
-        <w:rPr>
-          <w:rFonts w:ascii="Courier New" w:eastAsia="Courier New" w:hAnsi="Courier New" w:cs="Courier New"/>
-          <w:lang w:val="en-GB"/>
-        </w:rPr>
-        <w:br/>
-        <w:t xml:space="preserve">    # ----Output initial number of human workers (m)</w:t>
-      </w:r>
-      <w:r>
-        <w:rPr>
-          <w:rFonts w:ascii="Courier New" w:eastAsia="Courier New" w:hAnsi="Courier New" w:cs="Courier New"/>
-          <w:lang w:val="en-GB"/>
-        </w:rPr>
-        <w:br/>
-      </w:r>
-      <w:r>
-        <w:rPr>
-          <w:rFonts w:ascii="Courier New" w:eastAsia="Courier New" w:hAnsi="Courier New" w:cs="Courier New"/>
-          <w:lang w:val="en-GB"/>
-        </w:rPr>
-        <w:br/>
-        <w:t xml:space="preserve">    print(f"\nOK, Here are your {m} slaves!\n")</w:t>
-      </w:r>
-      <w:r>
-        <w:rPr>
-          <w:rFonts w:ascii="Courier New" w:eastAsia="Courier New" w:hAnsi="Courier New" w:cs="Courier New"/>
-          <w:lang w:val="en-GB"/>
-        </w:rPr>
-        <w:br/>
-        <w:t xml:space="preserve">    human_list = ["Human_" + str(counter) for counter in range(1, m + 1)]</w:t>
-      </w:r>
-      <w:r>
-        <w:rPr>
-          <w:rFonts w:ascii="Courier New" w:eastAsia="Courier New" w:hAnsi="Courier New" w:cs="Courier New"/>
-          <w:lang w:val="en-GB"/>
-        </w:rPr>
-        <w:br/>
-        <w:t xml:space="preserve">    human_dict = {human: "Idle" for human in human_list}</w:t>
-      </w:r>
-      <w:r>
-        <w:rPr>
-          <w:rFonts w:ascii="Courier New" w:eastAsia="Courier New" w:hAnsi="Courier New" w:cs="Courier New"/>
-          <w:lang w:val="en-GB"/>
-        </w:rPr>
-        <w:br/>
-        <w:t xml:space="preserve">    for counter in range(1, m + 1):</w:t>
-      </w:r>
-      <w:r>
-        <w:rPr>
-          <w:rFonts w:ascii="Courier New" w:eastAsia="Courier New" w:hAnsi="Courier New" w:cs="Courier New"/>
-          <w:lang w:val="en-GB"/>
-        </w:rPr>
-        <w:br/>
-        <w:t xml:space="preserve">        if (counter - 1) % 5 == 0:</w:t>
-      </w:r>
-      <w:r>
-        <w:rPr>
-          <w:rFonts w:ascii="Courier New" w:eastAsia="Courier New" w:hAnsi="Courier New" w:cs="Courier New"/>
-          <w:lang w:val="en-GB"/>
-        </w:rPr>
-        <w:br/>
-        <w:t xml:space="preserve">            print("\n")</w:t>
-      </w:r>
-      <w:r>
-        <w:rPr>
-          <w:rFonts w:ascii="Courier New" w:eastAsia="Courier New" w:hAnsi="Courier New" w:cs="Courier New"/>
-          <w:lang w:val="en-GB"/>
-        </w:rPr>
-        <w:br/>
-        <w:t xml:space="preserve">        else:</w:t>
-      </w:r>
-      <w:r>
-        <w:rPr>
-          <w:rFonts w:ascii="Courier New" w:eastAsia="Courier New" w:hAnsi="Courier New" w:cs="Courier New"/>
-          <w:lang w:val="en-GB"/>
-        </w:rPr>
-        <w:br/>
-        <w:t xml:space="preserve">            pass</w:t>
-      </w:r>
-      <w:r>
-        <w:rPr>
-          <w:rFonts w:ascii="Courier New" w:eastAsia="Courier New" w:hAnsi="Courier New" w:cs="Courier New"/>
-          <w:lang w:val="en-GB"/>
-        </w:rPr>
-        <w:br/>
-        <w:t xml:space="preserve">        if counter &lt; 10:</w:t>
-      </w:r>
-      <w:r>
-        <w:rPr>
-          <w:rFonts w:ascii="Courier New" w:eastAsia="Courier New" w:hAnsi="Courier New" w:cs="Courier New"/>
-          <w:lang w:val="en-GB"/>
-        </w:rPr>
-        <w:br/>
-        <w:t xml:space="preserve">            print(f"[Human {counter}  : Idle]  ", end="")</w:t>
-      </w:r>
-      <w:r>
-        <w:rPr>
-          <w:rFonts w:ascii="Courier New" w:eastAsia="Courier New" w:hAnsi="Courier New" w:cs="Courier New"/>
-          <w:lang w:val="en-GB"/>
-        </w:rPr>
-        <w:br/>
-        <w:t xml:space="preserve">        else:</w:t>
-      </w:r>
-      <w:r>
-        <w:rPr>
-          <w:rFonts w:ascii="Courier New" w:eastAsia="Courier New" w:hAnsi="Courier New" w:cs="Courier New"/>
-          <w:lang w:val="en-GB"/>
-        </w:rPr>
-        <w:br/>
-        <w:t xml:space="preserve">            print(f"[Human {counter} : Idle]  ", end="")</w:t>
-      </w:r>
-      <w:r>
-        <w:rPr>
-          <w:rFonts w:ascii="Courier New" w:eastAsia="Courier New" w:hAnsi="Courier New" w:cs="Courier New"/>
-          <w:lang w:val="en-GB"/>
-        </w:rPr>
-        <w:br/>
-      </w:r>
-      <w:r>
-        <w:rPr>
-          <w:rFonts w:ascii="Courier New" w:eastAsia="Courier New" w:hAnsi="Courier New" w:cs="Courier New"/>
-          <w:lang w:val="en-GB"/>
-        </w:rPr>
-        <w:br/>
-        <w:t xml:space="preserve">    input("\n\nPress Enter to continue...")</w:t>
-      </w:r>
-      <w:r>
-        <w:rPr>
-          <w:rFonts w:ascii="Courier New" w:eastAsia="Courier New" w:hAnsi="Courier New" w:cs="Courier New"/>
-          <w:lang w:val="en-GB"/>
-        </w:rPr>
-        <w:br/>
-      </w:r>
-      <w:r>
-        <w:rPr>
-          <w:rFonts w:ascii="Courier New" w:eastAsia="Courier New" w:hAnsi="Courier New" w:cs="Courier New"/>
-          <w:lang w:val="en-GB"/>
-        </w:rPr>
-        <w:br/>
-      </w:r>
-      <w:r>
-        <w:rPr>
-          <w:rFonts w:ascii="Courier New" w:eastAsia="Courier New" w:hAnsi="Courier New" w:cs="Courier New"/>
-          <w:lang w:val="en-GB"/>
-        </w:rPr>
-        <w:br/>
-        <w:t># Function to get user to choose an action</w:t>
-      </w:r>
-      <w:r>
-        <w:rPr>
-          <w:rFonts w:ascii="Courier New" w:eastAsia="Courier New" w:hAnsi="Courier New" w:cs="Courier New"/>
-          <w:lang w:val="en-GB"/>
-        </w:rPr>
-        <w:br/>
-        <w:t>def what_next():</w:t>
-      </w:r>
-      <w:r>
-        <w:rPr>
-          <w:rFonts w:ascii="Courier New" w:eastAsia="Courier New" w:hAnsi="Courier New" w:cs="Courier New"/>
-          <w:lang w:val="en-GB"/>
-        </w:rPr>
-        <w:br/>
-        <w:t xml:space="preserve">    print()</w:t>
-      </w:r>
-      <w:r>
-        <w:rPr>
-          <w:rFonts w:ascii="Courier New" w:eastAsia="Courier New" w:hAnsi="Courier New" w:cs="Courier New"/>
-          <w:lang w:val="en-GB"/>
-        </w:rPr>
-        <w:br/>
-        <w:t xml:space="preserve">    next_action = input("Please choose an action (or press H to get Help)").upper()</w:t>
-      </w:r>
-      <w:r>
-        <w:rPr>
-          <w:rFonts w:ascii="Courier New" w:eastAsia="Courier New" w:hAnsi="Courier New" w:cs="Courier New"/>
-          <w:lang w:val="en-GB"/>
-        </w:rPr>
-        <w:br/>
-      </w:r>
-      <w:r>
-        <w:rPr>
-          <w:rFonts w:ascii="Courier New" w:eastAsia="Courier New" w:hAnsi="Courier New" w:cs="Courier New"/>
-          <w:lang w:val="en-GB"/>
-        </w:rPr>
-        <w:lastRenderedPageBreak/>
-        <w:t xml:space="preserve">    if len(next_action) &gt; 8:</w:t>
-      </w:r>
-      <w:r>
-        <w:rPr>
-          <w:rFonts w:ascii="Courier New" w:eastAsia="Courier New" w:hAnsi="Courier New" w:cs="Courier New"/>
-          <w:lang w:val="en-GB"/>
-        </w:rPr>
-        <w:br/>
-        <w:t xml:space="preserve">        print("""Sorry, this user interface has not been designed</w:t>
-      </w:r>
-      <w:r>
-        <w:rPr>
-          <w:rFonts w:ascii="Courier New" w:eastAsia="Courier New" w:hAnsi="Courier New" w:cs="Courier New"/>
-          <w:lang w:val="en-GB"/>
-        </w:rPr>
-        <w:br/>
-        <w:t xml:space="preserve">        to cope with such long instructions.""")</w:t>
-      </w:r>
-      <w:r>
-        <w:rPr>
-          <w:rFonts w:ascii="Courier New" w:eastAsia="Courier New" w:hAnsi="Courier New" w:cs="Courier New"/>
-          <w:lang w:val="en-GB"/>
-        </w:rPr>
-        <w:br/>
-        <w:t xml:space="preserve">        what_next()</w:t>
-      </w:r>
-      <w:r>
-        <w:rPr>
-          <w:rFonts w:ascii="Courier New" w:eastAsia="Courier New" w:hAnsi="Courier New" w:cs="Courier New"/>
-          <w:lang w:val="en-GB"/>
-        </w:rPr>
-        <w:br/>
-      </w:r>
-      <w:r>
-        <w:rPr>
-          <w:rFonts w:ascii="Courier New" w:eastAsia="Courier New" w:hAnsi="Courier New" w:cs="Courier New"/>
-          <w:lang w:val="en-GB"/>
-        </w:rPr>
-        <w:br/>
-        <w:t xml:space="preserve">    # ADD</w:t>
-      </w:r>
-      <w:r>
-        <w:rPr>
-          <w:rFonts w:ascii="Courier New" w:eastAsia="Courier New" w:hAnsi="Courier New" w:cs="Courier New"/>
-          <w:lang w:val="en-GB"/>
-        </w:rPr>
-        <w:br/>
-        <w:t xml:space="preserve">    elif next_action == "A":</w:t>
-      </w:r>
-      <w:r>
-        <w:rPr>
-          <w:rFonts w:ascii="Courier New" w:eastAsia="Courier New" w:hAnsi="Courier New" w:cs="Courier New"/>
-          <w:lang w:val="en-GB"/>
-        </w:rPr>
-        <w:br/>
-        <w:t xml:space="preserve">        add_robot(n)</w:t>
-      </w:r>
-      <w:r>
-        <w:rPr>
-          <w:rFonts w:ascii="Courier New" w:eastAsia="Courier New" w:hAnsi="Courier New" w:cs="Courier New"/>
-          <w:lang w:val="en-GB"/>
-        </w:rPr>
-        <w:br/>
-      </w:r>
-      <w:r>
-        <w:rPr>
-          <w:rFonts w:ascii="Courier New" w:eastAsia="Courier New" w:hAnsi="Courier New" w:cs="Courier New"/>
-          <w:lang w:val="en-GB"/>
-        </w:rPr>
-        <w:br/>
-        <w:t xml:space="preserve">    # REMOVE</w:t>
-      </w:r>
-      <w:r>
-        <w:rPr>
-          <w:rFonts w:ascii="Courier New" w:eastAsia="Courier New" w:hAnsi="Courier New" w:cs="Courier New"/>
-          <w:lang w:val="en-GB"/>
-        </w:rPr>
-        <w:br/>
-        <w:t xml:space="preserve">    elif next_action == "R":</w:t>
-      </w:r>
-      <w:r>
-        <w:rPr>
-          <w:rFonts w:ascii="Courier New" w:eastAsia="Courier New" w:hAnsi="Courier New" w:cs="Courier New"/>
-          <w:lang w:val="en-GB"/>
-        </w:rPr>
-        <w:br/>
-        <w:t xml:space="preserve">        remove_robot(n)</w:t>
-      </w:r>
-      <w:r>
-        <w:rPr>
-          <w:rFonts w:ascii="Courier New" w:eastAsia="Courier New" w:hAnsi="Courier New" w:cs="Courier New"/>
-          <w:lang w:val="en-GB"/>
-        </w:rPr>
-        <w:br/>
-      </w:r>
-      <w:r>
-        <w:rPr>
-          <w:rFonts w:ascii="Courier New" w:eastAsia="Courier New" w:hAnsi="Courier New" w:cs="Courier New"/>
-          <w:lang w:val="en-GB"/>
-        </w:rPr>
-        <w:br/>
-        <w:t xml:space="preserve">    # CHANGE</w:t>
-      </w:r>
-      <w:r>
-        <w:rPr>
-          <w:rFonts w:ascii="Courier New" w:eastAsia="Courier New" w:hAnsi="Courier New" w:cs="Courier New"/>
-          <w:lang w:val="en-GB"/>
-        </w:rPr>
-        <w:br/>
-        <w:t xml:space="preserve">    elif next_action == "C":</w:t>
-      </w:r>
-      <w:r>
-        <w:rPr>
-          <w:rFonts w:ascii="Courier New" w:eastAsia="Courier New" w:hAnsi="Courier New" w:cs="Courier New"/>
-          <w:lang w:val="en-GB"/>
-        </w:rPr>
-        <w:br/>
-        <w:t xml:space="preserve">        change_status()</w:t>
-      </w:r>
-      <w:r>
-        <w:rPr>
-          <w:rFonts w:ascii="Courier New" w:eastAsia="Courier New" w:hAnsi="Courier New" w:cs="Courier New"/>
-          <w:lang w:val="en-GB"/>
-        </w:rPr>
-        <w:br/>
-      </w:r>
-      <w:r>
-        <w:rPr>
-          <w:rFonts w:ascii="Courier New" w:eastAsia="Courier New" w:hAnsi="Courier New" w:cs="Courier New"/>
-          <w:lang w:val="en-GB"/>
-        </w:rPr>
-        <w:br/>
-        <w:t xml:space="preserve">    # EMPLOY</w:t>
-      </w:r>
-      <w:r>
-        <w:rPr>
-          <w:rFonts w:ascii="Courier New" w:eastAsia="Courier New" w:hAnsi="Courier New" w:cs="Courier New"/>
-          <w:lang w:val="en-GB"/>
-        </w:rPr>
-        <w:br/>
-        <w:t xml:space="preserve">    elif next_action == "E":</w:t>
-      </w:r>
-      <w:r>
-        <w:rPr>
-          <w:rFonts w:ascii="Courier New" w:eastAsia="Courier New" w:hAnsi="Courier New" w:cs="Courier New"/>
-          <w:lang w:val="en-GB"/>
-        </w:rPr>
-        <w:br/>
-        <w:t xml:space="preserve">        employ_worker(m)</w:t>
-      </w:r>
-      <w:r>
-        <w:rPr>
-          <w:rFonts w:ascii="Courier New" w:eastAsia="Courier New" w:hAnsi="Courier New" w:cs="Courier New"/>
-          <w:lang w:val="en-GB"/>
-        </w:rPr>
-        <w:br/>
-      </w:r>
-      <w:r>
-        <w:rPr>
-          <w:rFonts w:ascii="Courier New" w:eastAsia="Courier New" w:hAnsi="Courier New" w:cs="Courier New"/>
-          <w:lang w:val="en-GB"/>
-        </w:rPr>
-        <w:br/>
-        <w:t xml:space="preserve">    # FIRE</w:t>
-      </w:r>
-      <w:r>
-        <w:rPr>
-          <w:rFonts w:ascii="Courier New" w:eastAsia="Courier New" w:hAnsi="Courier New" w:cs="Courier New"/>
-          <w:lang w:val="en-GB"/>
-        </w:rPr>
-        <w:br/>
-        <w:t xml:space="preserve">    elif next_action == "F":</w:t>
-      </w:r>
-      <w:r>
-        <w:rPr>
-          <w:rFonts w:ascii="Courier New" w:eastAsia="Courier New" w:hAnsi="Courier New" w:cs="Courier New"/>
-          <w:lang w:val="en-GB"/>
-        </w:rPr>
-        <w:br/>
-        <w:t xml:space="preserve">        fire_worker(m)</w:t>
-      </w:r>
-      <w:r>
-        <w:rPr>
-          <w:rFonts w:ascii="Courier New" w:eastAsia="Courier New" w:hAnsi="Courier New" w:cs="Courier New"/>
-          <w:lang w:val="en-GB"/>
-        </w:rPr>
-        <w:br/>
-      </w:r>
-      <w:r>
-        <w:rPr>
-          <w:rFonts w:ascii="Courier New" w:eastAsia="Courier New" w:hAnsi="Courier New" w:cs="Courier New"/>
-          <w:lang w:val="en-GB"/>
-        </w:rPr>
-        <w:br/>
-        <w:t xml:space="preserve">    # MANAGE</w:t>
-      </w:r>
-      <w:r>
-        <w:rPr>
-          <w:rFonts w:ascii="Courier New" w:eastAsia="Courier New" w:hAnsi="Courier New" w:cs="Courier New"/>
-          <w:lang w:val="en-GB"/>
-        </w:rPr>
-        <w:br/>
-        <w:t xml:space="preserve">    elif next_action == "M":</w:t>
-      </w:r>
-      <w:r>
-        <w:rPr>
-          <w:rFonts w:ascii="Courier New" w:eastAsia="Courier New" w:hAnsi="Courier New" w:cs="Courier New"/>
-          <w:lang w:val="en-GB"/>
-        </w:rPr>
-        <w:br/>
-        <w:t xml:space="preserve">        monitor_status()</w:t>
-      </w:r>
-      <w:r>
-        <w:rPr>
-          <w:rFonts w:ascii="Courier New" w:eastAsia="Courier New" w:hAnsi="Courier New" w:cs="Courier New"/>
-          <w:lang w:val="en-GB"/>
-        </w:rPr>
-        <w:br/>
-      </w:r>
-      <w:r>
-        <w:rPr>
-          <w:rFonts w:ascii="Courier New" w:eastAsia="Courier New" w:hAnsi="Courier New" w:cs="Courier New"/>
-          <w:lang w:val="en-GB"/>
-        </w:rPr>
-        <w:br/>
-        <w:t xml:space="preserve">    # ORDER</w:t>
-      </w:r>
-      <w:r>
-        <w:rPr>
-          <w:rFonts w:ascii="Courier New" w:eastAsia="Courier New" w:hAnsi="Courier New" w:cs="Courier New"/>
-          <w:lang w:val="en-GB"/>
-        </w:rPr>
-        <w:br/>
-        <w:t xml:space="preserve">    elif next_action == "O":</w:t>
-      </w:r>
-      <w:r>
-        <w:rPr>
-          <w:rFonts w:ascii="Courier New" w:eastAsia="Courier New" w:hAnsi="Courier New" w:cs="Courier New"/>
-          <w:lang w:val="en-GB"/>
-        </w:rPr>
-        <w:br/>
-        <w:t xml:space="preserve">        order()</w:t>
-      </w:r>
-      <w:r>
-        <w:rPr>
-          <w:rFonts w:ascii="Courier New" w:eastAsia="Courier New" w:hAnsi="Courier New" w:cs="Courier New"/>
-          <w:lang w:val="en-GB"/>
-        </w:rPr>
-        <w:br/>
-      </w:r>
-      <w:r>
-        <w:rPr>
-          <w:rFonts w:ascii="Courier New" w:eastAsia="Courier New" w:hAnsi="Courier New" w:cs="Courier New"/>
-          <w:lang w:val="en-GB"/>
-        </w:rPr>
-        <w:br/>
-        <w:t xml:space="preserve">    # LOG</w:t>
-      </w:r>
-      <w:r>
-        <w:rPr>
-          <w:rFonts w:ascii="Courier New" w:eastAsia="Courier New" w:hAnsi="Courier New" w:cs="Courier New"/>
-          <w:lang w:val="en-GB"/>
-        </w:rPr>
-        <w:br/>
-        <w:t xml:space="preserve">    elif next_action == "L":</w:t>
-      </w:r>
-      <w:r>
-        <w:rPr>
-          <w:rFonts w:ascii="Courier New" w:eastAsia="Courier New" w:hAnsi="Courier New" w:cs="Courier New"/>
-          <w:lang w:val="en-GB"/>
-        </w:rPr>
-        <w:br/>
-        <w:t xml:space="preserve">        log_tasks()</w:t>
-      </w:r>
-      <w:r>
-        <w:rPr>
-          <w:rFonts w:ascii="Courier New" w:eastAsia="Courier New" w:hAnsi="Courier New" w:cs="Courier New"/>
-          <w:lang w:val="en-GB"/>
-        </w:rPr>
-        <w:br/>
-      </w:r>
-      <w:r>
-        <w:rPr>
-          <w:rFonts w:ascii="Courier New" w:eastAsia="Courier New" w:hAnsi="Courier New" w:cs="Courier New"/>
-          <w:lang w:val="en-GB"/>
-        </w:rPr>
-        <w:br/>
-        <w:t xml:space="preserve">    # TRACK</w:t>
-      </w:r>
-      <w:r>
-        <w:rPr>
-          <w:rFonts w:ascii="Courier New" w:eastAsia="Courier New" w:hAnsi="Courier New" w:cs="Courier New"/>
-          <w:lang w:val="en-GB"/>
-        </w:rPr>
-        <w:br/>
-        <w:t xml:space="preserve">    elif next_action == "T":</w:t>
-      </w:r>
-      <w:r>
-        <w:rPr>
-          <w:rFonts w:ascii="Courier New" w:eastAsia="Courier New" w:hAnsi="Courier New" w:cs="Courier New"/>
-          <w:lang w:val="en-GB"/>
-        </w:rPr>
-        <w:br/>
-        <w:t xml:space="preserve">        track_progress()</w:t>
-      </w:r>
-      <w:r>
-        <w:rPr>
-          <w:rFonts w:ascii="Courier New" w:eastAsia="Courier New" w:hAnsi="Courier New" w:cs="Courier New"/>
-          <w:lang w:val="en-GB"/>
-        </w:rPr>
-        <w:br/>
-      </w:r>
-      <w:r>
-        <w:rPr>
-          <w:rFonts w:ascii="Courier New" w:eastAsia="Courier New" w:hAnsi="Courier New" w:cs="Courier New"/>
-          <w:lang w:val="en-GB"/>
-        </w:rPr>
-        <w:lastRenderedPageBreak/>
-        <w:t xml:space="preserve">        </w:t>
-      </w:r>
-      <w:r>
-        <w:rPr>
-          <w:rFonts w:ascii="Courier New" w:eastAsia="Courier New" w:hAnsi="Courier New" w:cs="Courier New"/>
-          <w:lang w:val="en-GB"/>
-        </w:rPr>
-        <w:br/>
-        <w:t xml:space="preserve">    # HELP</w:t>
-      </w:r>
-      <w:r>
-        <w:rPr>
-          <w:rFonts w:ascii="Courier New" w:eastAsia="Courier New" w:hAnsi="Courier New" w:cs="Courier New"/>
-          <w:lang w:val="en-GB"/>
-        </w:rPr>
-        <w:br/>
-        <w:t xml:space="preserve">    elif next_action == "H":</w:t>
-      </w:r>
-      <w:r>
-        <w:rPr>
-          <w:rFonts w:ascii="Courier New" w:eastAsia="Courier New" w:hAnsi="Courier New" w:cs="Courier New"/>
-          <w:lang w:val="en-GB"/>
-        </w:rPr>
-        <w:br/>
-        <w:t xml:space="preserve">        get_help()</w:t>
-      </w:r>
-      <w:r>
-        <w:rPr>
-          <w:rFonts w:ascii="Courier New" w:eastAsia="Courier New" w:hAnsi="Courier New" w:cs="Courier New"/>
-          <w:lang w:val="en-GB"/>
-        </w:rPr>
-        <w:br/>
-      </w:r>
-      <w:r>
-        <w:rPr>
-          <w:rFonts w:ascii="Courier New" w:eastAsia="Courier New" w:hAnsi="Courier New" w:cs="Courier New"/>
-          <w:lang w:val="en-GB"/>
-        </w:rPr>
-        <w:br/>
-        <w:t xml:space="preserve">    # QUIT</w:t>
-      </w:r>
-      <w:r>
-        <w:rPr>
-          <w:rFonts w:ascii="Courier New" w:eastAsia="Courier New" w:hAnsi="Courier New" w:cs="Courier New"/>
-          <w:lang w:val="en-GB"/>
-        </w:rPr>
-        <w:br/>
-        <w:t xml:space="preserve">    elif next_action == "Q":</w:t>
-      </w:r>
-      <w:r>
-        <w:rPr>
-          <w:rFonts w:ascii="Courier New" w:eastAsia="Courier New" w:hAnsi="Courier New" w:cs="Courier New"/>
-          <w:lang w:val="en-GB"/>
-        </w:rPr>
-        <w:br/>
-        <w:t xml:space="preserve">        quit_program()</w:t>
-      </w:r>
-      <w:r>
-        <w:rPr>
-          <w:rFonts w:ascii="Courier New" w:eastAsia="Courier New" w:hAnsi="Courier New" w:cs="Courier New"/>
-          <w:lang w:val="en-GB"/>
-        </w:rPr>
-        <w:br/>
-        <w:t xml:space="preserve">        </w:t>
-      </w:r>
-      <w:r>
-        <w:rPr>
-          <w:rFonts w:ascii="Courier New" w:eastAsia="Courier New" w:hAnsi="Courier New" w:cs="Courier New"/>
-          <w:lang w:val="en-GB"/>
-        </w:rPr>
-        <w:br/>
-        <w:t xml:space="preserve">    else:</w:t>
-      </w:r>
-      <w:r>
-        <w:rPr>
-          <w:rFonts w:ascii="Courier New" w:eastAsia="Courier New" w:hAnsi="Courier New" w:cs="Courier New"/>
-          <w:lang w:val="en-GB"/>
-        </w:rPr>
-        <w:br/>
-        <w:t xml:space="preserve">        print("Sorry, I don't think that's a valid option.")</w:t>
-      </w:r>
-      <w:r>
-        <w:rPr>
-          <w:rFonts w:ascii="Courier New" w:eastAsia="Courier New" w:hAnsi="Courier New" w:cs="Courier New"/>
-          <w:lang w:val="en-GB"/>
-        </w:rPr>
-        <w:br/>
-        <w:t xml:space="preserve">        print("Any feedback should be directed to our team.")</w:t>
-      </w:r>
-      <w:r>
-        <w:rPr>
-          <w:rFonts w:ascii="Courier New" w:eastAsia="Courier New" w:hAnsi="Courier New" w:cs="Courier New"/>
-          <w:lang w:val="en-GB"/>
-        </w:rPr>
-        <w:br/>
-        <w:t xml:space="preserve">        what_next()</w:t>
-      </w:r>
-      <w:r>
-        <w:rPr>
-          <w:rFonts w:ascii="Courier New" w:eastAsia="Courier New" w:hAnsi="Courier New" w:cs="Courier New"/>
-          <w:lang w:val="en-GB"/>
-        </w:rPr>
-        <w:br/>
-      </w:r>
-      <w:r>
-        <w:rPr>
-          <w:rFonts w:ascii="Courier New" w:eastAsia="Courier New" w:hAnsi="Courier New" w:cs="Courier New"/>
-          <w:lang w:val="en-GB"/>
-        </w:rPr>
-        <w:br/>
-        <w:t># Instructions for Supervisor</w:t>
-      </w:r>
-      <w:r>
-        <w:rPr>
-          <w:rFonts w:ascii="Courier New" w:eastAsia="Courier New" w:hAnsi="Courier New" w:cs="Courier New"/>
-          <w:lang w:val="en-GB"/>
-        </w:rPr>
-        <w:br/>
-        <w:t># Accessed by pressing H within what_next() function</w:t>
-      </w:r>
-      <w:r>
-        <w:rPr>
-          <w:rFonts w:ascii="Courier New" w:eastAsia="Courier New" w:hAnsi="Courier New" w:cs="Courier New"/>
-          <w:lang w:val="en-GB"/>
-        </w:rPr>
-        <w:br/>
-        <w:t>def instructions():</w:t>
-      </w:r>
-      <w:r>
-        <w:rPr>
-          <w:rFonts w:ascii="Courier New" w:eastAsia="Courier New" w:hAnsi="Courier New" w:cs="Courier New"/>
-          <w:lang w:val="en-GB"/>
-        </w:rPr>
-        <w:br/>
-        <w:t xml:space="preserve">    print((</w:t>
-      </w:r>
-      <w:r>
-        <w:rPr>
-          <w:rFonts w:ascii="Courier New" w:eastAsia="Courier New" w:hAnsi="Courier New" w:cs="Courier New"/>
-          <w:lang w:val="en-GB"/>
-        </w:rPr>
-        <w:br/>
-        <w:t xml:space="preserve">    '\n\n    - - Instructions for how to oversee production - -  \n' </w:t>
-      </w:r>
-      <w:r>
-        <w:rPr>
-          <w:rFonts w:ascii="Courier New" w:eastAsia="Courier New" w:hAnsi="Courier New" w:cs="Courier New"/>
-          <w:lang w:val="en-GB"/>
-        </w:rPr>
-        <w:br/>
-        <w:t xml:space="preserve">    '                    at                                      \n'</w:t>
-      </w:r>
-      <w:r>
-        <w:rPr>
-          <w:rFonts w:ascii="Courier New" w:eastAsia="Courier New" w:hAnsi="Courier New" w:cs="Courier New"/>
-          <w:lang w:val="en-GB"/>
-        </w:rPr>
-        <w:br/>
-        <w:t xml:space="preserve">    '    - -  Ro-Ro-Ro-Your-Bots Incorporated: - -               \n'</w:t>
-      </w:r>
-      <w:r>
-        <w:rPr>
-          <w:rFonts w:ascii="Courier New" w:eastAsia="Courier New" w:hAnsi="Courier New" w:cs="Courier New"/>
-          <w:lang w:val="en-GB"/>
-        </w:rPr>
-        <w:br/>
-        <w:t xml:space="preserve">    '\n                                                          \n'</w:t>
-      </w:r>
-      <w:r>
-        <w:rPr>
-          <w:rFonts w:ascii="Courier New" w:eastAsia="Courier New" w:hAnsi="Courier New" w:cs="Courier New"/>
-          <w:lang w:val="en-GB"/>
-        </w:rPr>
-        <w:br/>
-        <w:t xml:space="preserve">    ' When prompted as to what options are available to you,     \n'</w:t>
-      </w:r>
-      <w:r>
-        <w:rPr>
-          <w:rFonts w:ascii="Courier New" w:eastAsia="Courier New" w:hAnsi="Courier New" w:cs="Courier New"/>
-          <w:lang w:val="en-GB"/>
-        </w:rPr>
-        <w:br/>
-        <w:t xml:space="preserve">    '     press a key from these available alternatives          \n'</w:t>
-      </w:r>
-      <w:r>
-        <w:rPr>
-          <w:rFonts w:ascii="Courier New" w:eastAsia="Courier New" w:hAnsi="Courier New" w:cs="Courier New"/>
-          <w:lang w:val="en-GB"/>
-        </w:rPr>
-        <w:br/>
-        <w:t xml:space="preserve">    '          to select from its sub-menu:                      \n'</w:t>
-      </w:r>
-      <w:r>
-        <w:rPr>
-          <w:rFonts w:ascii="Courier New" w:eastAsia="Courier New" w:hAnsi="Courier New" w:cs="Courier New"/>
-          <w:lang w:val="en-GB"/>
-        </w:rPr>
-        <w:br/>
-        <w:t xml:space="preserve">    '\n                                                          \n'</w:t>
-      </w:r>
-      <w:r>
-        <w:rPr>
-          <w:rFonts w:ascii="Courier New" w:eastAsia="Courier New" w:hAnsi="Courier New" w:cs="Courier New"/>
-          <w:lang w:val="en-GB"/>
-        </w:rPr>
-        <w:br/>
-        <w:t xml:space="preserve">    '[A] = ADD                   [E] = EMPLOY                    \n'</w:t>
-      </w:r>
-      <w:r>
-        <w:rPr>
-          <w:rFonts w:ascii="Courier New" w:eastAsia="Courier New" w:hAnsi="Courier New" w:cs="Courier New"/>
-          <w:lang w:val="en-GB"/>
-        </w:rPr>
-        <w:br/>
-        <w:t xml:space="preserve">    '      Add Robot(s)                Employ Worker(s)          \n'</w:t>
-      </w:r>
-      <w:r>
-        <w:rPr>
-          <w:rFonts w:ascii="Courier New" w:eastAsia="Courier New" w:hAnsi="Courier New" w:cs="Courier New"/>
-          <w:lang w:val="en-GB"/>
-        </w:rPr>
-        <w:br/>
-        <w:t xml:space="preserve">    '\n                                                          \n'</w:t>
-      </w:r>
-      <w:r>
-        <w:rPr>
-          <w:rFonts w:ascii="Courier New" w:eastAsia="Courier New" w:hAnsi="Courier New" w:cs="Courier New"/>
-          <w:lang w:val="en-GB"/>
-        </w:rPr>
-        <w:br/>
-        <w:t xml:space="preserve">    '[R] = REMOVE                [F] = FIRE                      </w:t>
-      </w:r>
-      <w:r>
-        <w:rPr>
-          <w:rFonts w:ascii="Courier New" w:eastAsia="Courier New" w:hAnsi="Courier New" w:cs="Courier New"/>
-          <w:lang w:val="en-GB"/>
-        </w:rPr>
-        <w:lastRenderedPageBreak/>
-        <w:t>\n'</w:t>
-      </w:r>
-      <w:r>
-        <w:rPr>
-          <w:rFonts w:ascii="Courier New" w:eastAsia="Courier New" w:hAnsi="Courier New" w:cs="Courier New"/>
-          <w:lang w:val="en-GB"/>
-        </w:rPr>
-        <w:br/>
-        <w:t xml:space="preserve">    '      Remove Robot(s)             Fire Worker(s)            \n'</w:t>
-      </w:r>
-      <w:r>
-        <w:rPr>
-          <w:rFonts w:ascii="Courier New" w:eastAsia="Courier New" w:hAnsi="Courier New" w:cs="Courier New"/>
-          <w:lang w:val="en-GB"/>
-        </w:rPr>
-        <w:br/>
-        <w:t xml:space="preserve">    '\n                                                          \n'</w:t>
-      </w:r>
-      <w:r>
-        <w:rPr>
-          <w:rFonts w:ascii="Courier New" w:eastAsia="Courier New" w:hAnsi="Courier New" w:cs="Courier New"/>
-          <w:lang w:val="en-GB"/>
-        </w:rPr>
-        <w:br/>
-        <w:t xml:space="preserve">    '[C] = CHANGE                [M] = MANAGE                    \n'</w:t>
-      </w:r>
-      <w:r>
-        <w:rPr>
-          <w:rFonts w:ascii="Courier New" w:eastAsia="Courier New" w:hAnsi="Courier New" w:cs="Courier New"/>
-          <w:lang w:val="en-GB"/>
-        </w:rPr>
-        <w:br/>
-        <w:t xml:space="preserve">    '      Change Robot Status         Manage Worker Status      \n'</w:t>
-      </w:r>
-      <w:r>
-        <w:rPr>
-          <w:rFonts w:ascii="Courier New" w:eastAsia="Courier New" w:hAnsi="Courier New" w:cs="Courier New"/>
-          <w:lang w:val="en-GB"/>
-        </w:rPr>
-        <w:br/>
-        <w:t xml:space="preserve">    '\n                                                          \n'</w:t>
-      </w:r>
-      <w:r>
-        <w:rPr>
-          <w:rFonts w:ascii="Courier New" w:eastAsia="Courier New" w:hAnsi="Courier New" w:cs="Courier New"/>
-          <w:lang w:val="en-GB"/>
-        </w:rPr>
-        <w:br/>
-        <w:t xml:space="preserve">    '[O] = ORDER                                                 \n'</w:t>
-      </w:r>
-      <w:r>
-        <w:rPr>
-          <w:rFonts w:ascii="Courier New" w:eastAsia="Courier New" w:hAnsi="Courier New" w:cs="Courier New"/>
-          <w:lang w:val="en-GB"/>
-        </w:rPr>
-        <w:br/>
-        <w:t xml:space="preserve">    '      Order To Carry Out Task                               \n'</w:t>
-      </w:r>
-      <w:r>
-        <w:rPr>
-          <w:rFonts w:ascii="Courier New" w:eastAsia="Courier New" w:hAnsi="Courier New" w:cs="Courier New"/>
-          <w:lang w:val="en-GB"/>
-        </w:rPr>
-        <w:br/>
-        <w:t xml:space="preserve">    '\n                                                          \n'</w:t>
-      </w:r>
-      <w:r>
-        <w:rPr>
-          <w:rFonts w:ascii="Courier New" w:eastAsia="Courier New" w:hAnsi="Courier New" w:cs="Courier New"/>
-          <w:lang w:val="en-GB"/>
-        </w:rPr>
-        <w:br/>
-        <w:t xml:space="preserve">    '[L] = LOG                   [T] = TRACK                     \n'</w:t>
-      </w:r>
-      <w:r>
-        <w:rPr>
-          <w:rFonts w:ascii="Courier New" w:eastAsia="Courier New" w:hAnsi="Courier New" w:cs="Courier New"/>
-          <w:lang w:val="en-GB"/>
-        </w:rPr>
-        <w:br/>
-        <w:t xml:space="preserve">    '      Log Tasks                   Track progress            \n'</w:t>
-      </w:r>
-      <w:r>
-        <w:rPr>
-          <w:rFonts w:ascii="Courier New" w:eastAsia="Courier New" w:hAnsi="Courier New" w:cs="Courier New"/>
-          <w:lang w:val="en-GB"/>
-        </w:rPr>
-        <w:br/>
-        <w:t xml:space="preserve">    '\n                                                          \n'</w:t>
-      </w:r>
-      <w:r>
-        <w:rPr>
-          <w:rFonts w:ascii="Courier New" w:eastAsia="Courier New" w:hAnsi="Courier New" w:cs="Courier New"/>
-          <w:lang w:val="en-GB"/>
-        </w:rPr>
-        <w:br/>
-        <w:t xml:space="preserve">    '[H] = HELP !!!              [Q] = QUIT                      \n'</w:t>
-      </w:r>
-      <w:r>
-        <w:rPr>
-          <w:rFonts w:ascii="Courier New" w:eastAsia="Courier New" w:hAnsi="Courier New" w:cs="Courier New"/>
-          <w:lang w:val="en-GB"/>
-        </w:rPr>
-        <w:br/>
-        <w:t xml:space="preserve">    '      Display further             Resign your position      \n'</w:t>
-      </w:r>
-      <w:r>
-        <w:rPr>
-          <w:rFonts w:ascii="Courier New" w:eastAsia="Courier New" w:hAnsi="Courier New" w:cs="Courier New"/>
-          <w:lang w:val="en-GB"/>
-        </w:rPr>
-        <w:br/>
-        <w:t xml:space="preserve">    '       instructions                &amp; END PROGRAM !          \n'))</w:t>
-      </w:r>
-      <w:r>
-        <w:rPr>
-          <w:rFonts w:ascii="Courier New" w:eastAsia="Courier New" w:hAnsi="Courier New" w:cs="Courier New"/>
-          <w:lang w:val="en-GB"/>
-        </w:rPr>
-        <w:br/>
-      </w:r>
-      <w:r>
-        <w:rPr>
-          <w:rFonts w:ascii="Courier New" w:eastAsia="Courier New" w:hAnsi="Courier New" w:cs="Courier New"/>
-          <w:lang w:val="en-GB"/>
-        </w:rPr>
-        <w:br/>
-      </w:r>
-      <w:r>
-        <w:rPr>
-          <w:rFonts w:ascii="Courier New" w:eastAsia="Courier New" w:hAnsi="Courier New" w:cs="Courier New"/>
-          <w:lang w:val="en-GB"/>
-        </w:rPr>
-        <w:br/>
-        <w:t># Function to add robot</w:t>
-      </w:r>
-      <w:r>
-        <w:rPr>
-          <w:rFonts w:ascii="Courier New" w:eastAsia="Courier New" w:hAnsi="Courier New" w:cs="Courier New"/>
-          <w:lang w:val="en-GB"/>
-        </w:rPr>
-        <w:br/>
-        <w:t># Accessed by pressing A within what_next() function</w:t>
-      </w:r>
-      <w:r>
-        <w:rPr>
-          <w:rFonts w:ascii="Courier New" w:eastAsia="Courier New" w:hAnsi="Courier New" w:cs="Courier New"/>
-          <w:lang w:val="en-GB"/>
-        </w:rPr>
-        <w:br/>
-        <w:t>def add_robot(n):</w:t>
-      </w:r>
-      <w:r>
-        <w:rPr>
-          <w:rFonts w:ascii="Courier New" w:eastAsia="Courier New" w:hAnsi="Courier New" w:cs="Courier New"/>
-          <w:lang w:val="en-GB"/>
-        </w:rPr>
-        <w:br/>
-        <w:t xml:space="preserve">    n += 1</w:t>
-      </w:r>
-      <w:r>
-        <w:rPr>
-          <w:rFonts w:ascii="Courier New" w:eastAsia="Courier New" w:hAnsi="Courier New" w:cs="Courier New"/>
-          <w:lang w:val="en-GB"/>
-        </w:rPr>
-        <w:br/>
-      </w:r>
-      <w:r>
-        <w:rPr>
-          <w:rFonts w:ascii="Courier New" w:eastAsia="Courier New" w:hAnsi="Courier New" w:cs="Courier New"/>
-          <w:lang w:val="en-GB"/>
-        </w:rPr>
-        <w:br/>
-      </w:r>
-      <w:r>
-        <w:rPr>
-          <w:rFonts w:ascii="Courier New" w:eastAsia="Courier New" w:hAnsi="Courier New" w:cs="Courier New"/>
-          <w:lang w:val="en-GB"/>
-        </w:rPr>
-        <w:br/>
-        <w:t># Function to remove robot.</w:t>
-      </w:r>
-      <w:r>
-        <w:rPr>
-          <w:rFonts w:ascii="Courier New" w:eastAsia="Courier New" w:hAnsi="Courier New" w:cs="Courier New"/>
-          <w:lang w:val="en-GB"/>
-        </w:rPr>
-        <w:br/>
-        <w:t># Accessed by pressing R within what_next() function</w:t>
-      </w:r>
-      <w:r>
-        <w:rPr>
-          <w:rFonts w:ascii="Courier New" w:eastAsia="Courier New" w:hAnsi="Courier New" w:cs="Courier New"/>
-          <w:lang w:val="en-GB"/>
-        </w:rPr>
-        <w:br/>
-        <w:t>def remove_robot(n):</w:t>
-      </w:r>
-      <w:r>
-        <w:rPr>
-          <w:rFonts w:ascii="Courier New" w:eastAsia="Courier New" w:hAnsi="Courier New" w:cs="Courier New"/>
-          <w:lang w:val="en-GB"/>
-        </w:rPr>
-        <w:br/>
-        <w:t xml:space="preserve">    n -= 1</w:t>
-      </w:r>
-      <w:r>
-        <w:rPr>
-          <w:rFonts w:ascii="Courier New" w:eastAsia="Courier New" w:hAnsi="Courier New" w:cs="Courier New"/>
-          <w:lang w:val="en-GB"/>
-        </w:rPr>
-        <w:br/>
-      </w:r>
-      <w:r>
-        <w:rPr>
-          <w:rFonts w:ascii="Courier New" w:eastAsia="Courier New" w:hAnsi="Courier New" w:cs="Courier New"/>
-          <w:lang w:val="en-GB"/>
-        </w:rPr>
-        <w:lastRenderedPageBreak/>
-        <w:br/>
-      </w:r>
-      <w:r>
-        <w:rPr>
-          <w:rFonts w:ascii="Courier New" w:eastAsia="Courier New" w:hAnsi="Courier New" w:cs="Courier New"/>
-          <w:lang w:val="en-GB"/>
-        </w:rPr>
-        <w:br/>
-        <w:t># Function to change status of a robot:</w:t>
-      </w:r>
-      <w:r>
-        <w:rPr>
-          <w:rFonts w:ascii="Courier New" w:eastAsia="Courier New" w:hAnsi="Courier New" w:cs="Courier New"/>
-          <w:lang w:val="en-GB"/>
-        </w:rPr>
-        <w:br/>
-        <w:t># Accessed by pressing C within what_next() function</w:t>
-      </w:r>
-      <w:r>
-        <w:rPr>
-          <w:rFonts w:ascii="Courier New" w:eastAsia="Courier New" w:hAnsi="Courier New" w:cs="Courier New"/>
-          <w:lang w:val="en-GB"/>
-        </w:rPr>
-        <w:br/>
-        <w:t># statuses available = idle / working / finished task</w:t>
-      </w:r>
-      <w:r>
-        <w:rPr>
-          <w:rFonts w:ascii="Courier New" w:eastAsia="Courier New" w:hAnsi="Courier New" w:cs="Courier New"/>
-          <w:lang w:val="en-GB"/>
-        </w:rPr>
-        <w:br/>
-        <w:t>def change_status():</w:t>
-      </w:r>
-      <w:r>
-        <w:rPr>
-          <w:rFonts w:ascii="Courier New" w:eastAsia="Courier New" w:hAnsi="Courier New" w:cs="Courier New"/>
-          <w:lang w:val="en-GB"/>
-        </w:rPr>
-        <w:br/>
-        <w:t xml:space="preserve">    pass</w:t>
-      </w:r>
-      <w:r>
-        <w:rPr>
-          <w:rFonts w:ascii="Courier New" w:eastAsia="Courier New" w:hAnsi="Courier New" w:cs="Courier New"/>
-          <w:lang w:val="en-GB"/>
-        </w:rPr>
-        <w:br/>
-      </w:r>
-      <w:r>
-        <w:rPr>
-          <w:rFonts w:ascii="Courier New" w:eastAsia="Courier New" w:hAnsi="Courier New" w:cs="Courier New"/>
-          <w:lang w:val="en-GB"/>
-        </w:rPr>
-        <w:br/>
-      </w:r>
-      <w:r>
-        <w:rPr>
-          <w:rFonts w:ascii="Courier New" w:eastAsia="Courier New" w:hAnsi="Courier New" w:cs="Courier New"/>
-          <w:lang w:val="en-GB"/>
-        </w:rPr>
-        <w:br/>
-        <w:t># Function to employ new worker.</w:t>
-      </w:r>
-      <w:r>
-        <w:rPr>
-          <w:rFonts w:ascii="Courier New" w:eastAsia="Courier New" w:hAnsi="Courier New" w:cs="Courier New"/>
-          <w:lang w:val="en-GB"/>
-        </w:rPr>
-        <w:br/>
-        <w:t># Accessed by pressing E within what_next() function</w:t>
-      </w:r>
-      <w:r>
-        <w:rPr>
-          <w:rFonts w:ascii="Courier New" w:eastAsia="Courier New" w:hAnsi="Courier New" w:cs="Courier New"/>
-          <w:lang w:val="en-GB"/>
-        </w:rPr>
-        <w:br/>
-        <w:t>def employ_worker(m):</w:t>
-      </w:r>
-      <w:r>
-        <w:rPr>
-          <w:rFonts w:ascii="Courier New" w:eastAsia="Courier New" w:hAnsi="Courier New" w:cs="Courier New"/>
-          <w:lang w:val="en-GB"/>
-        </w:rPr>
-        <w:br/>
-        <w:t xml:space="preserve">    m += 1</w:t>
-      </w:r>
-      <w:r>
-        <w:rPr>
-          <w:rFonts w:ascii="Courier New" w:eastAsia="Courier New" w:hAnsi="Courier New" w:cs="Courier New"/>
-          <w:lang w:val="en-GB"/>
-        </w:rPr>
-        <w:br/>
-      </w:r>
-      <w:r>
-        <w:rPr>
-          <w:rFonts w:ascii="Courier New" w:eastAsia="Courier New" w:hAnsi="Courier New" w:cs="Courier New"/>
-          <w:lang w:val="en-GB"/>
-        </w:rPr>
-        <w:br/>
-      </w:r>
-      <w:r>
-        <w:rPr>
-          <w:rFonts w:ascii="Courier New" w:eastAsia="Courier New" w:hAnsi="Courier New" w:cs="Courier New"/>
-          <w:lang w:val="en-GB"/>
-        </w:rPr>
-        <w:br/>
-        <w:t># Function to fire a worker.</w:t>
-      </w:r>
-      <w:r>
-        <w:rPr>
-          <w:rFonts w:ascii="Courier New" w:eastAsia="Courier New" w:hAnsi="Courier New" w:cs="Courier New"/>
-          <w:lang w:val="en-GB"/>
-        </w:rPr>
-        <w:br/>
-        <w:t># Accessed by pressing F within what_next() function</w:t>
-      </w:r>
-      <w:r>
-        <w:rPr>
-          <w:rFonts w:ascii="Courier New" w:eastAsia="Courier New" w:hAnsi="Courier New" w:cs="Courier New"/>
-          <w:lang w:val="en-GB"/>
-        </w:rPr>
-        <w:br/>
-        <w:t>def fire_worker(m):</w:t>
-      </w:r>
-      <w:r>
-        <w:rPr>
-          <w:rFonts w:ascii="Courier New" w:eastAsia="Courier New" w:hAnsi="Courier New" w:cs="Courier New"/>
-          <w:lang w:val="en-GB"/>
-        </w:rPr>
-        <w:br/>
-        <w:t xml:space="preserve">    m -= 1</w:t>
-      </w:r>
-      <w:r>
-        <w:rPr>
-          <w:rFonts w:ascii="Courier New" w:eastAsia="Courier New" w:hAnsi="Courier New" w:cs="Courier New"/>
-          <w:lang w:val="en-GB"/>
-        </w:rPr>
-        <w:br/>
-      </w:r>
-      <w:r>
-        <w:rPr>
-          <w:rFonts w:ascii="Courier New" w:eastAsia="Courier New" w:hAnsi="Courier New" w:cs="Courier New"/>
-          <w:lang w:val="en-GB"/>
-        </w:rPr>
-        <w:br/>
-      </w:r>
-      <w:r>
-        <w:rPr>
-          <w:rFonts w:ascii="Courier New" w:eastAsia="Courier New" w:hAnsi="Courier New" w:cs="Courier New"/>
-          <w:lang w:val="en-GB"/>
-        </w:rPr>
-        <w:br/>
-        <w:t># Function to manage worker</w:t>
-      </w:r>
-      <w:r>
-        <w:rPr>
-          <w:rFonts w:ascii="Courier New" w:eastAsia="Courier New" w:hAnsi="Courier New" w:cs="Courier New"/>
-          <w:lang w:val="en-GB"/>
-        </w:rPr>
-        <w:br/>
-        <w:t># Accessed by pressing M within what_next() function</w:t>
-      </w:r>
-      <w:r>
-        <w:rPr>
-          <w:rFonts w:ascii="Courier New" w:eastAsia="Courier New" w:hAnsi="Courier New" w:cs="Courier New"/>
-          <w:lang w:val="en-GB"/>
-        </w:rPr>
-        <w:br/>
-        <w:t># statuses available = idle / working / finished task</w:t>
-      </w:r>
-      <w:r>
-        <w:rPr>
-          <w:rFonts w:ascii="Courier New" w:eastAsia="Courier New" w:hAnsi="Courier New" w:cs="Courier New"/>
-          <w:lang w:val="en-GB"/>
-        </w:rPr>
-        <w:br/>
-        <w:t>def manage_worker():</w:t>
-      </w:r>
-      <w:r>
-        <w:rPr>
-          <w:rFonts w:ascii="Courier New" w:eastAsia="Courier New" w:hAnsi="Courier New" w:cs="Courier New"/>
-          <w:lang w:val="en-GB"/>
-        </w:rPr>
-        <w:br/>
-        <w:t xml:space="preserve">    pass</w:t>
-      </w:r>
-      <w:r>
-        <w:rPr>
-          <w:rFonts w:ascii="Courier New" w:eastAsia="Courier New" w:hAnsi="Courier New" w:cs="Courier New"/>
-          <w:lang w:val="en-GB"/>
-        </w:rPr>
-        <w:br/>
-      </w:r>
-      <w:r>
-        <w:rPr>
-          <w:rFonts w:ascii="Courier New" w:eastAsia="Courier New" w:hAnsi="Courier New" w:cs="Courier New"/>
-          <w:lang w:val="en-GB"/>
-        </w:rPr>
-        <w:br/>
-        <w:t># Function to order available robots and workers to carry out tasks.</w:t>
-      </w:r>
-      <w:r>
-        <w:rPr>
-          <w:rFonts w:ascii="Courier New" w:eastAsia="Courier New" w:hAnsi="Courier New" w:cs="Courier New"/>
-          <w:lang w:val="en-GB"/>
-        </w:rPr>
-        <w:br/>
-        <w:t># Accessed by pressing O within what_next() function</w:t>
-      </w:r>
-      <w:r>
-        <w:rPr>
-          <w:rFonts w:ascii="Courier New" w:eastAsia="Courier New" w:hAnsi="Courier New" w:cs="Courier New"/>
-          <w:lang w:val="en-GB"/>
-        </w:rPr>
-        <w:br/>
-        <w:t>def order_to_task():</w:t>
-      </w:r>
-      <w:r>
-        <w:rPr>
-          <w:rFonts w:ascii="Courier New" w:eastAsia="Courier New" w:hAnsi="Courier New" w:cs="Courier New"/>
-          <w:lang w:val="en-GB"/>
-        </w:rPr>
-        <w:br/>
-        <w:t xml:space="preserve">    pass</w:t>
-      </w:r>
-      <w:r>
-        <w:rPr>
-          <w:rFonts w:ascii="Courier New" w:eastAsia="Courier New" w:hAnsi="Courier New" w:cs="Courier New"/>
-          <w:lang w:val="en-GB"/>
-        </w:rPr>
-        <w:br/>
-      </w:r>
-      <w:r>
-        <w:rPr>
-          <w:rFonts w:ascii="Courier New" w:eastAsia="Courier New" w:hAnsi="Courier New" w:cs="Courier New"/>
-          <w:lang w:val="en-GB"/>
-        </w:rPr>
-        <w:br/>
-      </w:r>
-      <w:r>
-        <w:rPr>
-          <w:rFonts w:ascii="Courier New" w:eastAsia="Courier New" w:hAnsi="Courier New" w:cs="Courier New"/>
-          <w:lang w:val="en-GB"/>
-        </w:rPr>
-        <w:br/>
-        <w:t># Log tasks</w:t>
-      </w:r>
-      <w:r>
-        <w:rPr>
-          <w:rFonts w:ascii="Courier New" w:eastAsia="Courier New" w:hAnsi="Courier New" w:cs="Courier New"/>
-          <w:lang w:val="en-GB"/>
-        </w:rPr>
-        <w:br/>
-        <w:t># Accessed by pressing L within what_next() function</w:t>
-      </w:r>
-      <w:r>
-        <w:rPr>
-          <w:rFonts w:ascii="Courier New" w:eastAsia="Courier New" w:hAnsi="Courier New" w:cs="Courier New"/>
-          <w:lang w:val="en-GB"/>
-        </w:rPr>
-        <w:br/>
-        <w:t># Classify tasks as not started / in progress / completed</w:t>
-      </w:r>
-      <w:r>
-        <w:rPr>
-          <w:rFonts w:ascii="Courier New" w:eastAsia="Courier New" w:hAnsi="Courier New" w:cs="Courier New"/>
-          <w:lang w:val="en-GB"/>
-        </w:rPr>
-        <w:br/>
-        <w:t>def log_tasks():</w:t>
-      </w:r>
-      <w:r>
-        <w:rPr>
-          <w:rFonts w:ascii="Courier New" w:eastAsia="Courier New" w:hAnsi="Courier New" w:cs="Courier New"/>
-          <w:lang w:val="en-GB"/>
-        </w:rPr>
-        <w:br/>
-        <w:t xml:space="preserve">    pass</w:t>
-      </w:r>
-      <w:r>
-        <w:rPr>
-          <w:rFonts w:ascii="Courier New" w:eastAsia="Courier New" w:hAnsi="Courier New" w:cs="Courier New"/>
-          <w:lang w:val="en-GB"/>
-        </w:rPr>
-        <w:br/>
-      </w:r>
-      <w:r>
-        <w:rPr>
-          <w:rFonts w:ascii="Courier New" w:eastAsia="Courier New" w:hAnsi="Courier New" w:cs="Courier New"/>
-          <w:lang w:val="en-GB"/>
-        </w:rPr>
-        <w:br/>
-      </w:r>
-      <w:r>
-        <w:rPr>
-          <w:rFonts w:ascii="Courier New" w:eastAsia="Courier New" w:hAnsi="Courier New" w:cs="Courier New"/>
-          <w:lang w:val="en-GB"/>
-        </w:rPr>
-        <w:br/>
-      </w:r>
-      <w:r>
-        <w:rPr>
-          <w:rFonts w:ascii="Courier New" w:eastAsia="Courier New" w:hAnsi="Courier New" w:cs="Courier New"/>
-          <w:lang w:val="en-GB"/>
-        </w:rPr>
-        <w:lastRenderedPageBreak/>
-        <w:t># Function to track progress of robots, workers and tasks</w:t>
-      </w:r>
-      <w:r>
-        <w:rPr>
-          <w:rFonts w:ascii="Courier New" w:eastAsia="Courier New" w:hAnsi="Courier New" w:cs="Courier New"/>
-          <w:lang w:val="en-GB"/>
-        </w:rPr>
-        <w:br/>
-        <w:t># Accessed by pressing T within what_next() function</w:t>
-      </w:r>
-      <w:r>
-        <w:rPr>
-          <w:rFonts w:ascii="Courier New" w:eastAsia="Courier New" w:hAnsi="Courier New" w:cs="Courier New"/>
-          <w:lang w:val="en-GB"/>
-        </w:rPr>
-        <w:br/>
-        <w:t># Should regularly update status and identify problems</w:t>
-      </w:r>
-      <w:r>
-        <w:rPr>
-          <w:rFonts w:ascii="Courier New" w:eastAsia="Courier New" w:hAnsi="Courier New" w:cs="Courier New"/>
-          <w:lang w:val="en-GB"/>
-        </w:rPr>
-        <w:br/>
-        <w:t># eg. Idle robots, idle workers, incomplete tasks.</w:t>
-      </w:r>
-      <w:r>
-        <w:rPr>
-          <w:rFonts w:ascii="Courier New" w:eastAsia="Courier New" w:hAnsi="Courier New" w:cs="Courier New"/>
-          <w:lang w:val="en-GB"/>
-        </w:rPr>
-        <w:br/>
-        <w:t>def monitor_status():</w:t>
-      </w:r>
-      <w:r>
-        <w:rPr>
-          <w:rFonts w:ascii="Courier New" w:eastAsia="Courier New" w:hAnsi="Courier New" w:cs="Courier New"/>
-          <w:lang w:val="en-GB"/>
-        </w:rPr>
-        <w:br/>
-        <w:t xml:space="preserve">    pass</w:t>
-      </w:r>
-      <w:r>
-        <w:rPr>
-          <w:rFonts w:ascii="Courier New" w:eastAsia="Courier New" w:hAnsi="Courier New" w:cs="Courier New"/>
-          <w:lang w:val="en-GB"/>
-        </w:rPr>
-        <w:br/>
-      </w:r>
-      <w:r>
-        <w:rPr>
-          <w:rFonts w:ascii="Courier New" w:eastAsia="Courier New" w:hAnsi="Courier New" w:cs="Courier New"/>
-          <w:lang w:val="en-GB"/>
-        </w:rPr>
-        <w:br/>
-        <w:t># Function to get help</w:t>
-      </w:r>
-      <w:r>
-        <w:rPr>
-          <w:rFonts w:ascii="Courier New" w:eastAsia="Courier New" w:hAnsi="Courier New" w:cs="Courier New"/>
-          <w:lang w:val="en-GB"/>
-        </w:rPr>
-        <w:br/>
-        <w:t># Accessed by pressing H within what_next() function</w:t>
-      </w:r>
-      <w:r>
-        <w:rPr>
-          <w:rFonts w:ascii="Courier New" w:eastAsia="Courier New" w:hAnsi="Courier New" w:cs="Courier New"/>
-          <w:lang w:val="en-GB"/>
-        </w:rPr>
-        <w:br/>
-        <w:t>def get_help():</w:t>
-      </w:r>
-      <w:r>
-        <w:rPr>
-          <w:rFonts w:ascii="Courier New" w:eastAsia="Courier New" w:hAnsi="Courier New" w:cs="Courier New"/>
-          <w:lang w:val="en-GB"/>
-        </w:rPr>
-        <w:br/>
-        <w:t xml:space="preserve">    print(("\n As supervisor at Ro-Ro-Ro-Your-Bots Incorporated\u00AE, you are charged with ensuring the production"</w:t>
-      </w:r>
-      <w:r>
-        <w:rPr>
-          <w:rFonts w:ascii="Courier New" w:eastAsia="Courier New" w:hAnsi="Courier New" w:cs="Courier New"/>
-          <w:lang w:val="en-GB"/>
-        </w:rPr>
-        <w:br/>
-        <w:t xml:space="preserve">           " of premium-quality robots.\n"</w:t>
-      </w:r>
-      <w:r>
-        <w:rPr>
-          <w:rFonts w:ascii="Courier New" w:eastAsia="Courier New" w:hAnsi="Courier New" w:cs="Courier New"/>
-          <w:lang w:val="en-GB"/>
-        </w:rPr>
-        <w:br/>
-        <w:t xml:space="preserve">           " You need to manage operations, including assigning tasks, monitoring the status of robots and work-ers,"</w:t>
-      </w:r>
-      <w:r>
-        <w:rPr>
-          <w:rFonts w:ascii="Courier New" w:eastAsia="Courier New" w:hAnsi="Courier New" w:cs="Courier New"/>
-          <w:lang w:val="en-GB"/>
-        </w:rPr>
-        <w:br/>
-        <w:t xml:space="preserve">           " and to track the progress of assembly.\n""</w:t>
-      </w:r>
-      <w:r>
-        <w:rPr>
-          <w:rFonts w:ascii="Courier New" w:eastAsia="Courier New" w:hAnsi="Courier New" w:cs="Courier New"/>
-          <w:lang w:val="en-GB"/>
-        </w:rPr>
-        <w:br/>
-        <w:t xml:space="preserve">           " Please memorise the following list of the tasks involved in manufacturing a Z-57-PrimBot:\n\n"</w:t>
-      </w:r>
-      <w:r>
-        <w:rPr>
-          <w:rFonts w:ascii="Courier New" w:eastAsia="Courier New" w:hAnsi="Courier New" w:cs="Courier New"/>
-          <w:lang w:val="en-GB"/>
-        </w:rPr>
-        <w:br/>
-        <w:t xml:space="preserve">           "   - SCREW the arms on\n"</w:t>
-      </w:r>
-      <w:r>
-        <w:rPr>
-          <w:rFonts w:ascii="Courier New" w:eastAsia="Courier New" w:hAnsi="Courier New" w:cs="Courier New"/>
-          <w:lang w:val="en-GB"/>
-        </w:rPr>
-        <w:br/>
-        <w:t xml:space="preserve">           "   - WELD the legs on\n"</w:t>
-      </w:r>
-      <w:r>
-        <w:rPr>
-          <w:rFonts w:ascii="Courier New" w:eastAsia="Courier New" w:hAnsi="Courier New" w:cs="Courier New"/>
-          <w:lang w:val="en-GB"/>
-        </w:rPr>
-        <w:br/>
-        <w:t xml:space="preserve">           "   - HAMMER the head on\n"</w:t>
-      </w:r>
-      <w:r>
-        <w:rPr>
-          <w:rFonts w:ascii="Courier New" w:eastAsia="Courier New" w:hAnsi="Courier New" w:cs="Courier New"/>
-          <w:lang w:val="en-GB"/>
-        </w:rPr>
-        <w:br/>
-        <w:t xml:space="preserve">           "   - POLISH the eyes\n"</w:t>
-      </w:r>
-      <w:r>
-        <w:rPr>
-          <w:rFonts w:ascii="Courier New" w:eastAsia="Courier New" w:hAnsi="Courier New" w:cs="Courier New"/>
-          <w:lang w:val="en-GB"/>
-        </w:rPr>
-        <w:br/>
-        <w:t xml:space="preserve">           "   - DRILL the ears\n"</w:t>
-      </w:r>
-      <w:r>
-        <w:rPr>
-          <w:rFonts w:ascii="Courier New" w:eastAsia="Courier New" w:hAnsi="Courier New" w:cs="Courier New"/>
-          <w:lang w:val="en-GB"/>
-        </w:rPr>
-        <w:br/>
-        <w:t xml:space="preserve">           "   - ATTACH the waste hose\n"</w:t>
-      </w:r>
-      <w:r>
-        <w:rPr>
-          <w:rFonts w:ascii="Courier New" w:eastAsia="Courier New" w:hAnsi="Courier New" w:cs="Courier New"/>
-          <w:lang w:val="en-GB"/>
-        </w:rPr>
-        <w:br/>
-        <w:t xml:space="preserve">           "   - TEST the functioning\n\n"</w:t>
-      </w:r>
-      <w:r>
-        <w:rPr>
-          <w:rFonts w:ascii="Courier New" w:eastAsia="Courier New" w:hAnsi="Courier New" w:cs="Courier New"/>
-          <w:lang w:val="en-GB"/>
-        </w:rPr>
-        <w:br/>
-        <w:t xml:space="preserve">           " (NB. It may occasionally be necessary to KNOCK some sense into the thing.)\n\n"</w:t>
-      </w:r>
-      <w:r>
-        <w:rPr>
-          <w:rFonts w:ascii="Courier New" w:eastAsia="Courier New" w:hAnsi="Courier New" w:cs="Courier New"/>
-          <w:lang w:val="en-GB"/>
-        </w:rPr>
-        <w:br/>
-        <w:t xml:space="preserve">           " Other tasks involved in running the plant include:\n\n"</w:t>
-      </w:r>
-      <w:r>
-        <w:rPr>
-          <w:rFonts w:ascii="Courier New" w:eastAsia="Courier New" w:hAnsi="Courier New" w:cs="Courier New"/>
-          <w:lang w:val="en-GB"/>
-        </w:rPr>
-        <w:br/>
-        <w:t xml:space="preserve">           "   - UNLOAD trucks using forklift\n"</w:t>
-      </w:r>
-      <w:r>
-        <w:rPr>
-          <w:rFonts w:ascii="Courier New" w:eastAsia="Courier New" w:hAnsi="Courier New" w:cs="Courier New"/>
-          <w:lang w:val="en-GB"/>
-        </w:rPr>
-        <w:br/>
-        <w:t xml:space="preserve">           "   - OPERATE the conveyor belt\n"</w:t>
-      </w:r>
-      <w:r>
-        <w:rPr>
-          <w:rFonts w:ascii="Courier New" w:eastAsia="Courier New" w:hAnsi="Courier New" w:cs="Courier New"/>
-          <w:lang w:val="en-GB"/>
-        </w:rPr>
-        <w:br/>
-        <w:t xml:space="preserve">           "   - BOX and ship the product\n"</w:t>
-      </w:r>
-      <w:r>
-        <w:rPr>
-          <w:rFonts w:ascii="Courier New" w:eastAsia="Courier New" w:hAnsi="Courier New" w:cs="Courier New"/>
-          <w:lang w:val="en-GB"/>
-        </w:rPr>
-        <w:br/>
-        <w:t xml:space="preserve">           "   - SWEEP the floors\n"</w:t>
-      </w:r>
-      <w:r>
-        <w:rPr>
-          <w:rFonts w:ascii="Courier New" w:eastAsia="Courier New" w:hAnsi="Courier New" w:cs="Courier New"/>
-          <w:lang w:val="en-GB"/>
-        </w:rPr>
-        <w:br/>
-        <w:t xml:space="preserve">           "   - MAKE cups of tea\n\n"</w:t>
-      </w:r>
-      <w:r>
-        <w:rPr>
-          <w:rFonts w:ascii="Courier New" w:eastAsia="Courier New" w:hAnsi="Courier New" w:cs="Courier New"/>
-          <w:lang w:val="en-GB"/>
-        </w:rPr>
-        <w:br/>
-        <w:t xml:space="preserve">           " At least once an hour someone is also required to stand on the balcony above the factory floor and"</w:t>
-      </w:r>
-      <w:r>
-        <w:rPr>
-          <w:rFonts w:ascii="Courier New" w:eastAsia="Courier New" w:hAnsi="Courier New" w:cs="Courier New"/>
-          <w:lang w:val="en-GB"/>
-        </w:rPr>
-        <w:br/>
-        <w:t xml:space="preserve">           " shout at everyone to work faster.\n"</w:t>
-      </w:r>
-      <w:r>
-        <w:rPr>
-          <w:rFonts w:ascii="Courier New" w:eastAsia="Courier New" w:hAnsi="Courier New" w:cs="Courier New"/>
-          <w:lang w:val="en-GB"/>
-        </w:rPr>
-        <w:br/>
-        <w:t xml:space="preserve">           " That particular job cannot be delegated.\n"</w:t>
-      </w:r>
-      <w:r>
-        <w:rPr>
-          <w:rFonts w:ascii="Courier New" w:eastAsia="Courier New" w:hAnsi="Courier New" w:cs="Courier New"/>
-          <w:lang w:val="en-GB"/>
-        </w:rPr>
-        <w:br/>
-      </w:r>
-      <w:r>
-        <w:rPr>
-          <w:rFonts w:ascii="Courier New" w:eastAsia="Courier New" w:hAnsi="Courier New" w:cs="Courier New"/>
-          <w:lang w:val="en-GB"/>
-        </w:rPr>
-        <w:br/>
-      </w:r>
-      <w:r>
-        <w:rPr>
-          <w:rFonts w:ascii="Courier New" w:eastAsia="Courier New" w:hAnsi="Courier New" w:cs="Courier New"/>
-          <w:lang w:val="en-GB"/>
-        </w:rPr>
-        <w:br/>
-      </w:r>
-      <w:r>
-        <w:rPr>
-          <w:rFonts w:ascii="Courier New" w:eastAsia="Courier New" w:hAnsi="Courier New" w:cs="Courier New"/>
-          <w:lang w:val="en-GB"/>
-        </w:rPr>
-        <w:lastRenderedPageBreak/>
-        <w:t># Function to quit program</w:t>
-      </w:r>
-      <w:r>
-        <w:rPr>
-          <w:rFonts w:ascii="Courier New" w:eastAsia="Courier New" w:hAnsi="Courier New" w:cs="Courier New"/>
-          <w:lang w:val="en-GB"/>
-        </w:rPr>
-        <w:br/>
-        <w:t># Accessed by pressing Q within what_next() function</w:t>
-      </w:r>
-      <w:r>
-        <w:rPr>
-          <w:rFonts w:ascii="Courier New" w:eastAsia="Courier New" w:hAnsi="Courier New" w:cs="Courier New"/>
-          <w:lang w:val="en-GB"/>
-        </w:rPr>
-        <w:br/>
-        <w:t>def quit_program():</w:t>
-      </w:r>
-      <w:r>
-        <w:rPr>
-          <w:rFonts w:ascii="Courier New" w:eastAsia="Courier New" w:hAnsi="Courier New" w:cs="Courier New"/>
-          <w:lang w:val="en-GB"/>
-        </w:rPr>
-        <w:br/>
-        <w:t xml:space="preserve">    quit = input("Are you sure you want to quit? (Y/N)").upper()</w:t>
-      </w:r>
-      <w:r>
-        <w:rPr>
-          <w:rFonts w:ascii="Courier New" w:eastAsia="Courier New" w:hAnsi="Courier New" w:cs="Courier New"/>
-          <w:lang w:val="en-GB"/>
-        </w:rPr>
-        <w:br/>
-        <w:t xml:space="preserve">    if quit == "Y":</w:t>
-      </w:r>
-      <w:r>
-        <w:rPr>
-          <w:rFonts w:ascii="Courier New" w:eastAsia="Courier New" w:hAnsi="Courier New" w:cs="Courier New"/>
-          <w:lang w:val="en-GB"/>
-        </w:rPr>
-        <w:br/>
-        <w:t xml:space="preserve">        exit()</w:t>
-      </w:r>
-      <w:r>
-        <w:rPr>
-          <w:rFonts w:ascii="Courier New" w:eastAsia="Courier New" w:hAnsi="Courier New" w:cs="Courier New"/>
-          <w:lang w:val="en-GB"/>
-        </w:rPr>
-        <w:br/>
-        <w:t xml:space="preserve">    elif quit == "N":</w:t>
-      </w:r>
-      <w:r>
-        <w:rPr>
-          <w:rFonts w:ascii="Courier New" w:eastAsia="Courier New" w:hAnsi="Courier New" w:cs="Courier New"/>
-          <w:lang w:val="en-GB"/>
-        </w:rPr>
-        <w:br/>
-        <w:t xml:space="preserve">        what_next()</w:t>
-      </w:r>
-      <w:r>
-        <w:rPr>
-          <w:rFonts w:ascii="Courier New" w:eastAsia="Courier New" w:hAnsi="Courier New" w:cs="Courier New"/>
-          <w:lang w:val="en-GB"/>
-        </w:rPr>
-        <w:br/>
-      </w:r>
-      <w:r>
-        <w:rPr>
-          <w:rFonts w:ascii="Courier New" w:eastAsia="Courier New" w:hAnsi="Courier New" w:cs="Courier New"/>
-          <w:lang w:val="en-GB"/>
-        </w:rPr>
-        <w:br/>
-      </w:r>
-      <w:r>
-        <w:rPr>
-          <w:rFonts w:ascii="Courier New" w:eastAsia="Courier New" w:hAnsi="Courier New" w:cs="Courier New"/>
-          <w:lang w:val="en-GB"/>
-        </w:rPr>
-        <w:br/>
-        <w:t>################################# --- BODY OF PROGRAM --- ################################</w:t>
-      </w:r>
-      <w:r>
-        <w:rPr>
-          <w:rFonts w:ascii="Courier New" w:eastAsia="Courier New" w:hAnsi="Courier New" w:cs="Courier New"/>
-          <w:lang w:val="en-GB"/>
-        </w:rPr>
-        <w:br/>
-      </w:r>
-      <w:r>
-        <w:rPr>
-          <w:rFonts w:ascii="Courier New" w:eastAsia="Courier New" w:hAnsi="Courier New" w:cs="Courier New"/>
-          <w:lang w:val="en-GB"/>
-        </w:rPr>
-        <w:br/>
-        <w:t># Intro</w:t>
-      </w:r>
-      <w:r>
-        <w:rPr>
-          <w:rFonts w:ascii="Courier New" w:eastAsia="Courier New" w:hAnsi="Courier New" w:cs="Courier New"/>
-          <w:lang w:val="en-GB"/>
-        </w:rPr>
-        <w:br/>
-        <w:t>intro_function()</w:t>
-      </w:r>
-      <w:r>
-        <w:rPr>
-          <w:rFonts w:ascii="Courier New" w:eastAsia="Courier New" w:hAnsi="Courier New" w:cs="Courier New"/>
-          <w:lang w:val="en-GB"/>
-        </w:rPr>
-        <w:br/>
-      </w:r>
-      <w:r>
-        <w:rPr>
-          <w:rFonts w:ascii="Courier New" w:eastAsia="Courier New" w:hAnsi="Courier New" w:cs="Courier New"/>
-          <w:lang w:val="en-GB"/>
-        </w:rPr>
-        <w:br/>
-        <w:t># Display Instructions initially</w:t>
-      </w:r>
-      <w:r>
-        <w:rPr>
-          <w:rFonts w:ascii="Courier New" w:eastAsia="Courier New" w:hAnsi="Courier New" w:cs="Courier New"/>
-          <w:lang w:val="en-GB"/>
-        </w:rPr>
-        <w:br/>
-        <w:t>instructions()</w:t>
-      </w:r>
-      <w:r>
-        <w:rPr>
-          <w:rFonts w:ascii="Courier New" w:eastAsia="Courier New" w:hAnsi="Courier New" w:cs="Courier New"/>
-          <w:lang w:val="en-GB"/>
-        </w:rPr>
-        <w:br/>
-      </w:r>
-      <w:r>
-        <w:rPr>
-          <w:rFonts w:ascii="Courier New" w:eastAsia="Courier New" w:hAnsi="Courier New" w:cs="Courier New"/>
-          <w:lang w:val="en-GB"/>
-        </w:rPr>
-        <w:br/>
-        <w:t># Call function to ask for user action</w:t>
-      </w:r>
-      <w:r>
-        <w:rPr>
-          <w:rFonts w:ascii="Courier New" w:eastAsia="Courier New" w:hAnsi="Courier New" w:cs="Courier New"/>
-          <w:lang w:val="en-GB"/>
-        </w:rPr>
-        <w:br/>
-        <w:t>what_next()</w:t>
-      </w:r>
-    </w:p>
-    <w:p>
-      <w:pPr>
-        <w:rPr>
-          <w:rFonts w:ascii="Courier New" w:eastAsia="Courier New" w:hAnsi="Courier New" w:cs="Courier New"/>
-          <w:lang w:val="en-GB"/>
-        </w:rPr>
-      </w:pPr>
-      <w:r>
-        <w:rPr>
-          <w:rFonts w:ascii="Courier New" w:eastAsia="Courier New" w:hAnsi="Courier New" w:cs="Courier New"/>
-          <w:lang w:val="en-GB"/>
-        </w:rPr>
-        <w:br w:type="page"/>
-      </w:r>
-    </w:p>
-    <w:p>
       <w:pPr>
         <w:rPr>
           <w:rFonts w:ascii="Courier New" w:eastAsia="Courier New" w:hAnsi="Courier New" w:cs="Courier New"/>
@@ -4658,6 +2099,7 @@
     <w:p/>
     <w:p>
       <w:r>
+        <w:lastRenderedPageBreak/>
         <w:t>Python</w:t>
       </w:r>
       <w:r>
@@ -4754,7 +2196,6 @@
     <w:p/>
     <w:p>
       <w:r>
-        <w:lastRenderedPageBreak/>
         <w:t>Ronquillo, A</w:t>
       </w:r>
       <w:r>

</xml_diff>

<commit_message>
Written most of Program Robot function; added reference
</commit_message>
<xml_diff>
--- a/Procedural Programming Assignment 2.docx
+++ b/Procedural Programming Assignment 2.docx
@@ -2329,6 +2329,34 @@
         </w:rPr>
       </w:pPr>
     </w:p>
+    <w:p>
+      <w:r>
+        <w:t>Stack Overflow community. (</w:t>
+      </w:r>
+      <w:r>
+        <w:t xml:space="preserve">2018). </w:t>
+      </w:r>
+      <w:r>
+        <w:rPr>
+          <w:i/>
+          <w:iCs/>
+        </w:rPr>
+        <w:t>count the number of occurrences of a certain value in a dictionary in python?</w:t>
+      </w:r>
+      <w:r>
+        <w:rPr>
+          <w:i/>
+          <w:iCs/>
+        </w:rPr>
+        <w:t xml:space="preserve"> </w:t>
+      </w:r>
+      <w:r>
+        <w:t xml:space="preserve">Found at </w:t>
+      </w:r>
+      <w:r>
+        <w:t>https://stackoverflow.com/questions/48371856/count-the-number-of-occurrences-of-a-certain-value-in-a-dictionary-in-python</w:t>
+      </w:r>
+    </w:p>
     <w:p/>
     <w:p>
       <w:r>
@@ -2450,6 +2478,7 @@
     <w:p/>
     <w:p>
       <w:r>
+        <w:lastRenderedPageBreak/>
         <w:t xml:space="preserve">Stack Overflow community. (2014). </w:t>
       </w:r>
       <w:r>
@@ -2488,7 +2517,6 @@
         <w:t xml:space="preserve"> </w:t>
       </w:r>
     </w:p>
-    <w:p/>
     <w:p>
       <w:r>
         <w:t>Stack Overflow community</w:t>

</xml_diff>

<commit_message>
Minor debugging; adding progress notes to essay
</commit_message>
<xml_diff>
--- a/Procedural Programming Assignment 2.docx
+++ b/Procedural Programming Assignment 2.docx
@@ -1,6 +1,6 @@
 
 <file path=word/document.xml><?xml version="1.0" encoding="utf-8"?>
-<w:document xmlns:wpc="http://schemas.microsoft.com/office/word/2010/wordprocessingCanvas" xmlns:cx="http://schemas.microsoft.com/office/drawing/2014/chartex" xmlns:cx1="http://schemas.microsoft.com/office/drawing/2015/9/8/chartex" xmlns:cx2="http://schemas.microsoft.com/office/drawing/2015/10/21/chartex" xmlns:cx3="http://schemas.microsoft.com/office/drawing/2016/5/9/chartex" xmlns:cx4="http://schemas.microsoft.com/office/drawing/2016/5/10/chartex" xmlns:cx5="http://schemas.microsoft.com/office/drawing/2016/5/11/chartex" xmlns:cx6="http://schemas.microsoft.com/office/drawing/2016/5/12/chartex" xmlns:cx7="http://schemas.microsoft.com/office/drawing/2016/5/13/chartex" xmlns:cx8="http://schemas.microsoft.com/office/drawing/2016/5/14/chartex" xmlns:mc="http://schemas.openxmlformats.org/markup-compatibility/2006" xmlns:aink="http://schemas.microsoft.com/office/drawing/2016/ink" xmlns:am3d="http://schemas.microsoft.com/office/drawing/2017/model3d" xmlns:o="urn:schemas-microsoft-com:office:office" xmlns:oel="http://schemas.microsoft.com/office/2019/extlst" xmlns:r="http://schemas.openxmlformats.org/officeDocument/2006/relationships" xmlns:m="http://schemas.openxmlformats.org/officeDocument/2006/math" xmlns:v="urn:schemas-microsoft-com:vml" xmlns:wp14="http://schemas.microsoft.com/office/word/2010/wordprocessingDrawing" xmlns:wp="http://schemas.openxmlformats.org/drawingml/2006/wordprocessingDrawing" xmlns:w10="urn:schemas-microsoft-com:office:word" xmlns:w="http://schemas.openxmlformats.org/wordprocessingml/2006/main" xmlns:w14="http://schemas.microsoft.com/office/word/2010/wordml" xmlns:w15="http://schemas.microsoft.com/office/word/2012/wordml" xmlns:w16cex="http://schemas.microsoft.com/office/word/2018/wordml/cex" xmlns:w16cid="http://schemas.microsoft.com/office/word/2016/wordml/cid" xmlns:w16="http://schemas.microsoft.com/office/word/2018/wordml" xmlns:w16du="http://schemas.microsoft.com/office/word/2023/wordml/word16du" xmlns:w16sdtdh="http://schemas.microsoft.com/office/word/2020/wordml/sdtdatahash" xmlns:w16se="http://schemas.microsoft.com/office/word/2015/wordml/symex" xmlns:wpg="http://schemas.microsoft.com/office/word/2010/wordprocessingGroup" xmlns:wpi="http://schemas.microsoft.com/office/word/2010/wordprocessingInk" xmlns:wne="http://schemas.microsoft.com/office/word/2006/wordml" xmlns:wps="http://schemas.microsoft.com/office/word/2010/wordprocessingShape" mc:Ignorable="w14 w15 w16se w16cid w16 w16cex w16sdtdh w16du wp14">
+<w:document xmlns:wpc="http://schemas.microsoft.com/office/word/2010/wordprocessingCanvas" xmlns:cx="http://schemas.microsoft.com/office/drawing/2014/chartex" xmlns:cx1="http://schemas.microsoft.com/office/drawing/2015/9/8/chartex" xmlns:cx2="http://schemas.microsoft.com/office/drawing/2015/10/21/chartex" xmlns:cx3="http://schemas.microsoft.com/office/drawing/2016/5/9/chartex" xmlns:cx4="http://schemas.microsoft.com/office/drawing/2016/5/10/chartex" xmlns:cx5="http://schemas.microsoft.com/office/drawing/2016/5/11/chartex" xmlns:cx6="http://schemas.microsoft.com/office/drawing/2016/5/12/chartex" xmlns:cx7="http://schemas.microsoft.com/office/drawing/2016/5/13/chartex" xmlns:cx8="http://schemas.microsoft.com/office/drawing/2016/5/14/chartex" xmlns:mc="http://schemas.openxmlformats.org/markup-compatibility/2006" xmlns:aink="http://schemas.microsoft.com/office/drawing/2016/ink" xmlns:am3d="http://schemas.microsoft.com/office/drawing/2017/model3d" xmlns:o="urn:schemas-microsoft-com:office:office" xmlns:oel="http://schemas.microsoft.com/office/2019/extlst" xmlns:r="http://schemas.openxmlformats.org/officeDocument/2006/relationships" xmlns:m="http://schemas.openxmlformats.org/officeDocument/2006/math" xmlns:v="urn:schemas-microsoft-com:vml" xmlns:wp14="http://schemas.microsoft.com/office/word/2010/wordprocessingDrawing" xmlns:wp="http://schemas.openxmlformats.org/drawingml/2006/wordprocessingDrawing" xmlns:w10="urn:schemas-microsoft-com:office:word" xmlns:w="http://schemas.openxmlformats.org/wordprocessingml/2006/main" xmlns:w14="http://schemas.microsoft.com/office/word/2010/wordml" xmlns:w15="http://schemas.microsoft.com/office/word/2012/wordml" xmlns:w16cex="http://schemas.microsoft.com/office/word/2018/wordml/cex" xmlns:w16cid="http://schemas.microsoft.com/office/word/2016/wordml/cid" xmlns:w16="http://schemas.microsoft.com/office/word/2018/wordml" xmlns:w16du="http://schemas.microsoft.com/office/word/2023/wordml/word16du" xmlns:w16sdtdh="http://schemas.microsoft.com/office/word/2020/wordml/sdtdatahash" xmlns:w16sdtfl="http://schemas.microsoft.com/office/word/2024/wordml/sdtformatlock" xmlns:w16se="http://schemas.microsoft.com/office/word/2015/wordml/symex" xmlns:wpg="http://schemas.microsoft.com/office/word/2010/wordprocessingGroup" xmlns:wpi="http://schemas.microsoft.com/office/word/2010/wordprocessingInk" xmlns:wne="http://schemas.microsoft.com/office/word/2006/wordml" xmlns:wps="http://schemas.microsoft.com/office/word/2010/wordprocessingShape" mc:Ignorable="w14 w15 w16se w16cid w16 w16cex w16sdtdh w16sdtfl w16du wp14">
   <w:body>
     <w:p>
       <w:pPr>
@@ -1782,22 +1782,20 @@
         <w:t>Found it very difficult to remove characters from a string, where I was trying to get the user to enter a list separated by commas</w:t>
       </w:r>
     </w:p>
-    <w:p>
-      <w:r>
-        <w:tab/>
-      </w:r>
-    </w:p>
-    <w:p>
-      <w:r>
+    <w:p/>
+    <w:p>
+      <w:r>
+        <w:t>5/1/2025</w:t>
+      </w:r>
+    </w:p>
+    <w:p>
+      <w:r>
+        <w:lastRenderedPageBreak/>
         <w:tab/>
         <w:t xml:space="preserve">Freaked out massively when I realised I needed </w:t>
       </w:r>
       <w:r>
-        <w:t xml:space="preserve">the dictionaries of workers and robots to indicate their IDLE / WORKING / FINISHED status, not the tasks each were </w:t>
-      </w:r>
-      <w:r>
-        <w:lastRenderedPageBreak/>
-        <w:t>working on. I had it to in</w:t>
+        <w:t>the dictionaries of workers and robots to indicate their IDLE / WORKING / FINISHED status, not the tasks each were working on. I had it to in</w:t>
       </w:r>
       <w:r>
         <w:t xml:space="preserve">clude 12 status codes to include each task, but it threw out the function for the user to change their statuses manually, as that would </w:t>
@@ -1815,13 +1813,30 @@
       </w:r>
     </w:p>
     <w:p/>
+    <w:p>
+      <w:r>
+        <w:t>6/1/2025</w:t>
+      </w:r>
+    </w:p>
     <w:p>
       <w:r>
         <w:tab/>
         <w:t>Got confused trying to make a time calculator that could format a gross amount of seconds into HH/MM/SS</w:t>
       </w:r>
       <w:r>
-        <w:t xml:space="preserve"> . The calculations kept going way off, too far to be attributed to Python's dodgy decimal divisions</w:t>
+        <w:t xml:space="preserve"> . The calculations kept going way off</w:t>
+      </w:r>
+      <w:r>
+        <w:t>, arriving at the wrong number of minutes in a day</w:t>
+      </w:r>
+      <w:r>
+        <w:t>, too far</w:t>
+      </w:r>
+      <w:r>
+        <w:t xml:space="preserve"> off</w:t>
+      </w:r>
+      <w:r>
+        <w:t xml:space="preserve"> to be attributed to Python's dodgy decimal divisions</w:t>
       </w:r>
       <w:r>
         <w:t>. Looking again in the morning I realised</w:t>
@@ -1834,6 +1849,130 @@
       </w:r>
       <w:r>
         <w:t>.</w:t>
+      </w:r>
+    </w:p>
+    <w:p>
+      <w:pPr>
+        <w:rPr>
+          <w:rFonts w:eastAsia="Courier New"/>
+          <w:lang w:val="en-GB"/>
+        </w:rPr>
+      </w:pPr>
+    </w:p>
+    <w:p>
+      <w:pPr>
+        <w:rPr>
+          <w:rFonts w:eastAsia="Courier New"/>
+          <w:lang w:val="en-GB"/>
+        </w:rPr>
+      </w:pPr>
+      <w:r>
+        <w:rPr>
+          <w:rFonts w:eastAsia="Courier New"/>
+          <w:lang w:val="en-GB"/>
+        </w:rPr>
+        <w:t>7/1/2025</w:t>
+      </w:r>
+      <w:r>
+        <w:rPr>
+          <w:rFonts w:eastAsia="Courier New"/>
+          <w:lang w:val="en-GB"/>
+        </w:rPr>
+        <w:t xml:space="preserve"> </w:t>
+      </w:r>
+    </w:p>
+    <w:p>
+      <w:pPr>
+        <w:rPr>
+          <w:rFonts w:eastAsia="Courier New"/>
+          <w:lang w:val="en-GB"/>
+        </w:rPr>
+      </w:pPr>
+      <w:r>
+        <w:rPr>
+          <w:rFonts w:eastAsia="Courier New"/>
+          <w:lang w:val="en-GB"/>
+        </w:rPr>
+        <w:tab/>
+        <w:t xml:space="preserve">Realised the print layout I’d been so proud of </w:t>
+      </w:r>
+      <w:r>
+        <w:rPr>
+          <w:rFonts w:eastAsia="Courier New"/>
+          <w:lang w:val="en-GB"/>
+        </w:rPr>
+        <w:t>won’t display on the Command Prompt terminals installed on the university computers – They don’t accept</w:t>
+      </w:r>
+      <w:r>
+        <w:rPr>
+          <w:rFonts w:eastAsia="Courier New"/>
+          <w:lang w:val="en-GB"/>
+        </w:rPr>
+        <w:t xml:space="preserve"> the same format of</w:t>
+      </w:r>
+      <w:r>
+        <w:rPr>
+          <w:rFonts w:eastAsia="Courier New"/>
+          <w:lang w:val="en-GB"/>
+        </w:rPr>
+        <w:t xml:space="preserve"> escape codes</w:t>
+      </w:r>
+      <w:r>
+        <w:rPr>
+          <w:rFonts w:eastAsia="Courier New"/>
+          <w:lang w:val="en-GB"/>
+        </w:rPr>
+        <w:t xml:space="preserve"> as I am using</w:t>
+      </w:r>
+      <w:r>
+        <w:rPr>
+          <w:rFonts w:eastAsia="Courier New"/>
+          <w:lang w:val="en-GB"/>
+        </w:rPr>
+        <w:t>.</w:t>
+      </w:r>
+      <w:r>
+        <w:rPr>
+          <w:rFonts w:eastAsia="Courier New"/>
+          <w:lang w:val="en-GB"/>
+        </w:rPr>
+        <w:t xml:space="preserve"> For the clear screen function </w:t>
+      </w:r>
+      <w:r>
+        <w:rPr>
+          <w:rFonts w:eastAsia="Courier New"/>
+          <w:lang w:val="en-GB"/>
+        </w:rPr>
+        <w:t>the impairment is only cosmetic, but when it comes to displaying the task log, printing it without the esca</w:t>
+      </w:r>
+      <w:r>
+        <w:rPr>
+          <w:rFonts w:eastAsia="Courier New"/>
+          <w:lang w:val="en-GB"/>
+        </w:rPr>
+        <w:t>pe codes to position the cursor renders the data unreadable.</w:t>
+      </w:r>
+    </w:p>
+    <w:p>
+      <w:pPr>
+        <w:rPr>
+          <w:rFonts w:eastAsia="Courier New"/>
+          <w:lang w:val="en-GB"/>
+        </w:rPr>
+      </w:pPr>
+      <w:r>
+        <w:rPr>
+          <w:rFonts w:eastAsia="Courier New"/>
+          <w:lang w:val="en-GB"/>
+        </w:rPr>
+        <w:t xml:space="preserve"> Also, </w:t>
+      </w:r>
+      <w:r>
+        <w:rPr>
+          <w:rFonts w:eastAsia="Courier New"/>
+          <w:lang w:val="en-GB"/>
+        </w:rPr>
+        <w:t>the display style I am using will only work on appropriately sized terminal windows. The advice online is to use the Curses package, so in terms of visual display I’m back where I started.</w:t>
       </w:r>
     </w:p>
     <w:p>
@@ -1959,6 +2098,7 @@
     <w:p/>
     <w:p>
       <w:r>
+        <w:lastRenderedPageBreak/>
         <w:t xml:space="preserve">Faccioni, J.L. </w:t>
       </w:r>
       <w:r>
@@ -2099,7 +2239,6 @@
     <w:p/>
     <w:p>
       <w:r>
-        <w:lastRenderedPageBreak/>
         <w:t>Python</w:t>
       </w:r>
       <w:r>
@@ -2478,7 +2617,6 @@
     <w:p/>
     <w:p>
       <w:r>
-        <w:lastRenderedPageBreak/>
         <w:t xml:space="preserve">Stack Overflow community. (2014). </w:t>
       </w:r>
       <w:r>
@@ -2697,7 +2835,7 @@
 </file>
 
 <file path=word/numbering.xml><?xml version="1.0" encoding="utf-8"?>
-<w:numbering xmlns:wpc="http://schemas.microsoft.com/office/word/2010/wordprocessingCanvas" xmlns:cx="http://schemas.microsoft.com/office/drawing/2014/chartex" xmlns:cx1="http://schemas.microsoft.com/office/drawing/2015/9/8/chartex" xmlns:cx2="http://schemas.microsoft.com/office/drawing/2015/10/21/chartex" xmlns:cx3="http://schemas.microsoft.com/office/drawing/2016/5/9/chartex" xmlns:cx4="http://schemas.microsoft.com/office/drawing/2016/5/10/chartex" xmlns:cx5="http://schemas.microsoft.com/office/drawing/2016/5/11/chartex" xmlns:cx6="http://schemas.microsoft.com/office/drawing/2016/5/12/chartex" xmlns:cx7="http://schemas.microsoft.com/office/drawing/2016/5/13/chartex" xmlns:cx8="http://schemas.microsoft.com/office/drawing/2016/5/14/chartex" xmlns:mc="http://schemas.openxmlformats.org/markup-compatibility/2006" xmlns:aink="http://schemas.microsoft.com/office/drawing/2016/ink" xmlns:am3d="http://schemas.microsoft.com/office/drawing/2017/model3d" xmlns:o="urn:schemas-microsoft-com:office:office" xmlns:oel="http://schemas.microsoft.com/office/2019/extlst" xmlns:r="http://schemas.openxmlformats.org/officeDocument/2006/relationships" xmlns:m="http://schemas.openxmlformats.org/officeDocument/2006/math" xmlns:v="urn:schemas-microsoft-com:vml" xmlns:wp14="http://schemas.microsoft.com/office/word/2010/wordprocessingDrawing" xmlns:wp="http://schemas.openxmlformats.org/drawingml/2006/wordprocessingDrawing" xmlns:w10="urn:schemas-microsoft-com:office:word" xmlns:w="http://schemas.openxmlformats.org/wordprocessingml/2006/main" xmlns:w14="http://schemas.microsoft.com/office/word/2010/wordml" xmlns:w15="http://schemas.microsoft.com/office/word/2012/wordml" xmlns:w16cex="http://schemas.microsoft.com/office/word/2018/wordml/cex" xmlns:w16cid="http://schemas.microsoft.com/office/word/2016/wordml/cid" xmlns:w16="http://schemas.microsoft.com/office/word/2018/wordml" xmlns:w16du="http://schemas.microsoft.com/office/word/2023/wordml/word16du" xmlns:w16sdtdh="http://schemas.microsoft.com/office/word/2020/wordml/sdtdatahash" xmlns:w16se="http://schemas.microsoft.com/office/word/2015/wordml/symex" xmlns:wpg="http://schemas.microsoft.com/office/word/2010/wordprocessingGroup" xmlns:wpi="http://schemas.microsoft.com/office/word/2010/wordprocessingInk" xmlns:wne="http://schemas.microsoft.com/office/word/2006/wordml" xmlns:wps="http://schemas.microsoft.com/office/word/2010/wordprocessingShape" mc:Ignorable="w14 w15 w16se w16cid w16 w16cex w16sdtdh w16du wp14">
+<w:numbering xmlns:wpc="http://schemas.microsoft.com/office/word/2010/wordprocessingCanvas" xmlns:cx="http://schemas.microsoft.com/office/drawing/2014/chartex" xmlns:cx1="http://schemas.microsoft.com/office/drawing/2015/9/8/chartex" xmlns:cx2="http://schemas.microsoft.com/office/drawing/2015/10/21/chartex" xmlns:cx3="http://schemas.microsoft.com/office/drawing/2016/5/9/chartex" xmlns:cx4="http://schemas.microsoft.com/office/drawing/2016/5/10/chartex" xmlns:cx5="http://schemas.microsoft.com/office/drawing/2016/5/11/chartex" xmlns:cx6="http://schemas.microsoft.com/office/drawing/2016/5/12/chartex" xmlns:cx7="http://schemas.microsoft.com/office/drawing/2016/5/13/chartex" xmlns:cx8="http://schemas.microsoft.com/office/drawing/2016/5/14/chartex" xmlns:mc="http://schemas.openxmlformats.org/markup-compatibility/2006" xmlns:aink="http://schemas.microsoft.com/office/drawing/2016/ink" xmlns:am3d="http://schemas.microsoft.com/office/drawing/2017/model3d" xmlns:o="urn:schemas-microsoft-com:office:office" xmlns:oel="http://schemas.microsoft.com/office/2019/extlst" xmlns:r="http://schemas.openxmlformats.org/officeDocument/2006/relationships" xmlns:m="http://schemas.openxmlformats.org/officeDocument/2006/math" xmlns:v="urn:schemas-microsoft-com:vml" xmlns:wp14="http://schemas.microsoft.com/office/word/2010/wordprocessingDrawing" xmlns:wp="http://schemas.openxmlformats.org/drawingml/2006/wordprocessingDrawing" xmlns:w10="urn:schemas-microsoft-com:office:word" xmlns:w="http://schemas.openxmlformats.org/wordprocessingml/2006/main" xmlns:w14="http://schemas.microsoft.com/office/word/2010/wordml" xmlns:w15="http://schemas.microsoft.com/office/word/2012/wordml" xmlns:w16cex="http://schemas.microsoft.com/office/word/2018/wordml/cex" xmlns:w16cid="http://schemas.microsoft.com/office/word/2016/wordml/cid" xmlns:w16="http://schemas.microsoft.com/office/word/2018/wordml" xmlns:w16du="http://schemas.microsoft.com/office/word/2023/wordml/word16du" xmlns:w16sdtdh="http://schemas.microsoft.com/office/word/2020/wordml/sdtdatahash" xmlns:w16sdtfl="http://schemas.microsoft.com/office/word/2024/wordml/sdtformatlock" xmlns:w16se="http://schemas.microsoft.com/office/word/2015/wordml/symex" xmlns:wpg="http://schemas.microsoft.com/office/word/2010/wordprocessingGroup" xmlns:wpi="http://schemas.microsoft.com/office/word/2010/wordprocessingInk" xmlns:wne="http://schemas.microsoft.com/office/word/2006/wordml" xmlns:wps="http://schemas.microsoft.com/office/word/2010/wordprocessingShape" mc:Ignorable="w14 w15 w16se w16cid w16 w16cex w16sdtdh w16sdtfl w16du wp14">
   <w:abstractNum w:abstractNumId="0" w15:restartNumberingAfterBreak="0">
     <w:nsid w:val="05ADBBA5"/>
     <w:multiLevelType w:val="hybridMultilevel"/>
@@ -3166,7 +3304,7 @@
 </file>
 
 <file path=word/styles.xml><?xml version="1.0" encoding="utf-8"?>
-<w:styles xmlns:mc="http://schemas.openxmlformats.org/markup-compatibility/2006" xmlns:r="http://schemas.openxmlformats.org/officeDocument/2006/relationships" xmlns:w="http://schemas.openxmlformats.org/wordprocessingml/2006/main" xmlns:w14="http://schemas.microsoft.com/office/word/2010/wordml" xmlns:w15="http://schemas.microsoft.com/office/word/2012/wordml" xmlns:w16cex="http://schemas.microsoft.com/office/word/2018/wordml/cex" xmlns:w16cid="http://schemas.microsoft.com/office/word/2016/wordml/cid" xmlns:w16="http://schemas.microsoft.com/office/word/2018/wordml" xmlns:w16du="http://schemas.microsoft.com/office/word/2023/wordml/word16du" xmlns:w16sdtdh="http://schemas.microsoft.com/office/word/2020/wordml/sdtdatahash" xmlns:w16se="http://schemas.microsoft.com/office/word/2015/wordml/symex" mc:Ignorable="w14 w15 w16se w16cid w16 w16cex w16sdtdh w16du">
+<w:styles xmlns:mc="http://schemas.openxmlformats.org/markup-compatibility/2006" xmlns:r="http://schemas.openxmlformats.org/officeDocument/2006/relationships" xmlns:w="http://schemas.openxmlformats.org/wordprocessingml/2006/main" xmlns:w14="http://schemas.microsoft.com/office/word/2010/wordml" xmlns:w15="http://schemas.microsoft.com/office/word/2012/wordml" xmlns:w16cex="http://schemas.microsoft.com/office/word/2018/wordml/cex" xmlns:w16cid="http://schemas.microsoft.com/office/word/2016/wordml/cid" xmlns:w16="http://schemas.microsoft.com/office/word/2018/wordml" xmlns:w16du="http://schemas.microsoft.com/office/word/2023/wordml/word16du" xmlns:w16sdtdh="http://schemas.microsoft.com/office/word/2020/wordml/sdtdatahash" xmlns:w16sdtfl="http://schemas.microsoft.com/office/word/2024/wordml/sdtformatlock" xmlns:w16se="http://schemas.microsoft.com/office/word/2015/wordml/symex" mc:Ignorable="w14 w15 w16se w16cid w16 w16cex w16sdtdh w16sdtfl w16du">
   <w:docDefaults>
     <w:rPrDefault>
       <w:rPr>

</xml_diff>

<commit_message>
Making code more concise and Pythonic, but less readable as a tradeoff. Added a reference to essay
</commit_message>
<xml_diff>
--- a/Procedural Programming Assignment 2.docx
+++ b/Procedural Programming Assignment 2.docx
@@ -2483,6 +2483,21 @@
         <w:t>count the number of occurrences of a certain value in a dictionary in python?</w:t>
       </w:r>
       <w:r>
+        <w:t xml:space="preserve"> Retrieved </w:t>
+      </w:r>
+      <w:r>
+        <w:t>Jan 6</w:t>
+      </w:r>
+      <w:r>
+        <w:rPr>
+          <w:vertAlign w:val="superscript"/>
+        </w:rPr>
+        <w:t>th</w:t>
+      </w:r>
+      <w:r>
+        <w:t xml:space="preserve"> 2025.</w:t>
+      </w:r>
+      <w:r>
         <w:rPr>
           <w:i/>
           <w:iCs/>
@@ -2655,7 +2670,14 @@
         <w:t xml:space="preserve"> </w:t>
       </w:r>
     </w:p>
-    <w:p>
+    <w:p/>
+    <w:p>
+      <w:pPr>
+        <w:rPr>
+          <w:rStyle w:val="Hyperlink"/>
+          <w:color w:val="auto"/>
+        </w:rPr>
+      </w:pPr>
       <w:r>
         <w:t>Stack Overflow community</w:t>
       </w:r>
@@ -2715,48 +2737,129 @@
         <w:r>
           <w:rPr>
             <w:rStyle w:val="Hyperlink"/>
+            <w:color w:val="auto"/>
           </w:rPr>
           <w:t>https://stackoverflow.com/questions/64541968/how-do-i-print-these-hash-symbols-using-a-loop</w:t>
         </w:r>
       </w:hyperlink>
     </w:p>
-    <w:p>
-      <w:pPr>
-        <w:rPr>
-          <w:lang w:val="en-GB"/>
-        </w:rPr>
-      </w:pPr>
-    </w:p>
-    <w:p>
+    <w:p/>
+    <w:p>
+      <w:pPr>
+        <w:rPr>
+          <w:i/>
+          <w:iCs/>
+        </w:rPr>
+      </w:pPr>
       <w:r>
         <w:t>Stack Overflow community</w:t>
       </w:r>
       <w:r>
-        <w:t>. (</w:t>
-      </w:r>
-      <w:r>
-        <w:t>2010, edited 2023</w:t>
-      </w:r>
-      <w:r>
-        <w:t>)</w:t>
-      </w:r>
-      <w:r>
+        <w:t>. (20</w:t>
+      </w:r>
+      <w:r>
+        <w:t xml:space="preserve">11). </w:t>
+      </w:r>
+      <w:r>
+        <w:rPr>
+          <w:i/>
+          <w:iCs/>
+        </w:rPr>
+        <w:t>Linux Terminal Display and Python</w:t>
+      </w:r>
+      <w:r>
+        <w:rPr>
+          <w:i/>
+          <w:iCs/>
+        </w:rPr>
         <w:t xml:space="preserve">. </w:t>
       </w:r>
       <w:r>
-        <w:rPr>
-          <w:i/>
-          <w:iCs/>
-        </w:rPr>
-        <w:t>Remove specific characters from a string in Python</w:t>
-      </w:r>
-      <w:r>
-        <w:t xml:space="preserve">. </w:t>
-      </w:r>
+        <w:t>Retrieved Jan 7</w:t>
+      </w:r>
+      <w:r>
+        <w:rPr>
+          <w:vertAlign w:val="superscript"/>
+        </w:rPr>
+        <w:t>th</w:t>
+      </w:r>
+      <w:r>
+        <w:t xml:space="preserve">, 2025. </w:t>
+      </w:r>
+      <w:r>
+        <w:t>Found at</w:t>
+      </w:r>
+    </w:p>
+    <w:p>
+      <w:pPr>
+        <w:rPr>
+          <w:u w:val="single"/>
+        </w:rPr>
+      </w:pPr>
       <w:hyperlink r:id="rId21" w:history="1">
         <w:r>
           <w:rPr>
             <w:rStyle w:val="Hyperlink"/>
+            <w:color w:val="auto"/>
+          </w:rPr>
+          <w:t>https://stackoverflow.com/questions/7636984/linux-terminal-display-and-python</w:t>
+        </w:r>
+      </w:hyperlink>
+    </w:p>
+    <w:p>
+      <w:pPr>
+        <w:rPr>
+          <w:u w:val="single"/>
+          <w:lang w:val="en-GB"/>
+        </w:rPr>
+      </w:pPr>
+    </w:p>
+    <w:p>
+      <w:r>
+        <w:t>Stack Overflow community</w:t>
+      </w:r>
+      <w:r>
+        <w:t>. (</w:t>
+      </w:r>
+      <w:r>
+        <w:t>2010, edited 2023</w:t>
+      </w:r>
+      <w:r>
+        <w:t>)</w:t>
+      </w:r>
+      <w:r>
+        <w:t xml:space="preserve">. </w:t>
+      </w:r>
+      <w:r>
+        <w:rPr>
+          <w:i/>
+          <w:iCs/>
+        </w:rPr>
+        <w:t>Remove specific characters from a string in Python</w:t>
+      </w:r>
+      <w:r>
+        <w:t>.</w:t>
+      </w:r>
+      <w:r>
+        <w:t xml:space="preserve"> Retrieved Jan 3</w:t>
+      </w:r>
+      <w:r>
+        <w:rPr>
+          <w:vertAlign w:val="superscript"/>
+        </w:rPr>
+        <w:t>rd</w:t>
+      </w:r>
+      <w:r>
+        <w:t>, 2025.</w:t>
+      </w:r>
+      <w:r>
+        <w:t xml:space="preserve"> </w:t>
+      </w:r>
+      <w:hyperlink r:id="rId22" w:history="1">
+        <w:r>
+          <w:rPr>
+            <w:rStyle w:val="Hyperlink"/>
+            <w:color w:val="auto"/>
           </w:rPr>
           <w:t>https://stackoverflow.com/questions/3939361/remove-specific-characters-from-a-string-in-python</w:t>
         </w:r>
@@ -2772,6 +2875,7 @@
         </w:rPr>
       </w:pPr>
       <w:r>
+        <w:lastRenderedPageBreak/>
         <w:t xml:space="preserve">Woodring, J. (2023). </w:t>
       </w:r>
       <w:r>
@@ -2792,7 +2896,7 @@
       <w:r>
         <w:t xml:space="preserve"> Youtube video. Found at </w:t>
       </w:r>
-      <w:hyperlink r:id="rId22" w:history="1">
+      <w:hyperlink r:id="rId23" w:history="1">
         <w:r>
           <w:rPr>
             <w:rStyle w:val="Hyperlink"/>
@@ -2810,7 +2914,7 @@
       <w:r>
         <w:t xml:space="preserve">W3Schools. </w:t>
       </w:r>
-      <w:hyperlink r:id="rId23">
+      <w:hyperlink r:id="rId24">
         <w:r>
           <w:rPr>
             <w:rStyle w:val="Hyperlink"/>
@@ -3888,7 +3992,6 @@
   <w:style w:type="character" w:default="1" w:styleId="DefaultParagraphFont">
     <w:name w:val="Default Paragraph Font"/>
     <w:uiPriority w:val="1"/>
-    <w:semiHidden/>
     <w:unhideWhenUsed/>
   </w:style>
   <w:style w:type="table" w:default="1" w:styleId="TableNormal">

</xml_diff>

<commit_message>
Finalised task_log; backed-up after disastrous update of PyCharm; notes and reference in essay
</commit_message>
<xml_diff>
--- a/Procedural Programming Assignment 2.docx
+++ b/Procedural Programming Assignment 2.docx
@@ -1,6 +1,6 @@
 
 <file path=word/document.xml><?xml version="1.0" encoding="utf-8"?>
-<w:document xmlns:wpc="http://schemas.microsoft.com/office/word/2010/wordprocessingCanvas" xmlns:cx="http://schemas.microsoft.com/office/drawing/2014/chartex" xmlns:cx1="http://schemas.microsoft.com/office/drawing/2015/9/8/chartex" xmlns:cx2="http://schemas.microsoft.com/office/drawing/2015/10/21/chartex" xmlns:cx3="http://schemas.microsoft.com/office/drawing/2016/5/9/chartex" xmlns:cx4="http://schemas.microsoft.com/office/drawing/2016/5/10/chartex" xmlns:cx5="http://schemas.microsoft.com/office/drawing/2016/5/11/chartex" xmlns:cx6="http://schemas.microsoft.com/office/drawing/2016/5/12/chartex" xmlns:cx7="http://schemas.microsoft.com/office/drawing/2016/5/13/chartex" xmlns:cx8="http://schemas.microsoft.com/office/drawing/2016/5/14/chartex" xmlns:mc="http://schemas.openxmlformats.org/markup-compatibility/2006" xmlns:aink="http://schemas.microsoft.com/office/drawing/2016/ink" xmlns:am3d="http://schemas.microsoft.com/office/drawing/2017/model3d" xmlns:o="urn:schemas-microsoft-com:office:office" xmlns:oel="http://schemas.microsoft.com/office/2019/extlst" xmlns:r="http://schemas.openxmlformats.org/officeDocument/2006/relationships" xmlns:m="http://schemas.openxmlformats.org/officeDocument/2006/math" xmlns:v="urn:schemas-microsoft-com:vml" xmlns:wp14="http://schemas.microsoft.com/office/word/2010/wordprocessingDrawing" xmlns:wp="http://schemas.openxmlformats.org/drawingml/2006/wordprocessingDrawing" xmlns:w10="urn:schemas-microsoft-com:office:word" xmlns:w="http://schemas.openxmlformats.org/wordprocessingml/2006/main" xmlns:w14="http://schemas.microsoft.com/office/word/2010/wordml" xmlns:w15="http://schemas.microsoft.com/office/word/2012/wordml" xmlns:w16cex="http://schemas.microsoft.com/office/word/2018/wordml/cex" xmlns:w16cid="http://schemas.microsoft.com/office/word/2016/wordml/cid" xmlns:w16="http://schemas.microsoft.com/office/word/2018/wordml" xmlns:w16du="http://schemas.microsoft.com/office/word/2023/wordml/word16du" xmlns:w16sdtdh="http://schemas.microsoft.com/office/word/2020/wordml/sdtdatahash" xmlns:w16sdtfl="http://schemas.microsoft.com/office/word/2024/wordml/sdtformatlock" xmlns:w16se="http://schemas.microsoft.com/office/word/2015/wordml/symex" xmlns:wpg="http://schemas.microsoft.com/office/word/2010/wordprocessingGroup" xmlns:wpi="http://schemas.microsoft.com/office/word/2010/wordprocessingInk" xmlns:wne="http://schemas.microsoft.com/office/word/2006/wordml" xmlns:wps="http://schemas.microsoft.com/office/word/2010/wordprocessingShape" mc:Ignorable="w14 w15 w16se w16cid w16 w16cex w16sdtdh w16sdtfl w16du wp14">
+<w:document xmlns:wpc="http://schemas.microsoft.com/office/word/2010/wordprocessingCanvas" xmlns:cx="http://schemas.microsoft.com/office/drawing/2014/chartex" xmlns:cx1="http://schemas.microsoft.com/office/drawing/2015/9/8/chartex" xmlns:cx2="http://schemas.microsoft.com/office/drawing/2015/10/21/chartex" xmlns:cx3="http://schemas.microsoft.com/office/drawing/2016/5/9/chartex" xmlns:cx4="http://schemas.microsoft.com/office/drawing/2016/5/10/chartex" xmlns:cx5="http://schemas.microsoft.com/office/drawing/2016/5/11/chartex" xmlns:cx6="http://schemas.microsoft.com/office/drawing/2016/5/12/chartex" xmlns:cx7="http://schemas.microsoft.com/office/drawing/2016/5/13/chartex" xmlns:cx8="http://schemas.microsoft.com/office/drawing/2016/5/14/chartex" xmlns:mc="http://schemas.openxmlformats.org/markup-compatibility/2006" xmlns:aink="http://schemas.microsoft.com/office/drawing/2016/ink" xmlns:am3d="http://schemas.microsoft.com/office/drawing/2017/model3d" xmlns:o="urn:schemas-microsoft-com:office:office" xmlns:oel="http://schemas.microsoft.com/office/2019/extlst" xmlns:r="http://schemas.openxmlformats.org/officeDocument/2006/relationships" xmlns:m="http://schemas.openxmlformats.org/officeDocument/2006/math" xmlns:v="urn:schemas-microsoft-com:vml" xmlns:wp14="http://schemas.microsoft.com/office/word/2010/wordprocessingDrawing" xmlns:wp="http://schemas.openxmlformats.org/drawingml/2006/wordprocessingDrawing" xmlns:w10="urn:schemas-microsoft-com:office:word" xmlns:w="http://schemas.openxmlformats.org/wordprocessingml/2006/main" xmlns:w14="http://schemas.microsoft.com/office/word/2010/wordml" xmlns:w15="http://schemas.microsoft.com/office/word/2012/wordml" xmlns:w16cex="http://schemas.microsoft.com/office/word/2018/wordml/cex" xmlns:w16cid="http://schemas.microsoft.com/office/word/2016/wordml/cid" xmlns:w16="http://schemas.microsoft.com/office/word/2018/wordml" xmlns:w16du="http://schemas.microsoft.com/office/word/2023/wordml/word16du" xmlns:w16sdtdh="http://schemas.microsoft.com/office/word/2020/wordml/sdtdatahash" xmlns:w16se="http://schemas.microsoft.com/office/word/2015/wordml/symex" xmlns:wpg="http://schemas.microsoft.com/office/word/2010/wordprocessingGroup" xmlns:wpi="http://schemas.microsoft.com/office/word/2010/wordprocessingInk" xmlns:wne="http://schemas.microsoft.com/office/word/2006/wordml" xmlns:wps="http://schemas.microsoft.com/office/word/2010/wordprocessingShape" mc:Ignorable="w14 w15 w16se w16cid w16 w16cex w16sdtdh w16du wp14">
   <w:body>
     <w:p>
       <w:pPr>
@@ -1978,6 +1978,92 @@
     <w:p>
       <w:pPr>
         <w:rPr>
+          <w:rFonts w:eastAsia="Courier New"/>
+          <w:lang w:val="en-GB"/>
+        </w:rPr>
+      </w:pPr>
+    </w:p>
+    <w:p>
+      <w:pPr>
+        <w:rPr>
+          <w:rFonts w:eastAsia="Courier New"/>
+          <w:lang w:val="en-GB"/>
+        </w:rPr>
+      </w:pPr>
+      <w:r>
+        <w:rPr>
+          <w:rFonts w:eastAsia="Courier New"/>
+          <w:lang w:val="en-GB"/>
+        </w:rPr>
+        <w:t xml:space="preserve"> Another hitch: I updated PyCharm, which involved </w:t>
+      </w:r>
+      <w:r>
+        <w:rPr>
+          <w:rFonts w:eastAsia="Courier New"/>
+          <w:lang w:val="en-GB"/>
+        </w:rPr>
+        <w:t xml:space="preserve">restarting it. When the new version booted up, it linked itself to my GitHub repository, </w:t>
+      </w:r>
+      <w:r>
+        <w:rPr>
+          <w:rFonts w:eastAsia="Courier New"/>
+          <w:lang w:val="en-GB"/>
+        </w:rPr>
+        <w:t xml:space="preserve">but whereas I thought it would offer to let me update my repository from the version I'd been working </w:t>
+      </w:r>
+      <w:r>
+        <w:rPr>
+          <w:rFonts w:eastAsia="Courier New"/>
+          <w:lang w:val="en-GB"/>
+        </w:rPr>
+        <w:t xml:space="preserve">with only minutes previously in the old IDE, it updated the version I was working </w:t>
+      </w:r>
+      <w:r>
+        <w:rPr>
+          <w:rFonts w:eastAsia="Courier New"/>
+          <w:lang w:val="en-GB"/>
+        </w:rPr>
+        <w:t>on from the older draft I'd previously stored on GitHub.</w:t>
+      </w:r>
+      <w:r>
+        <w:rPr>
+          <w:rFonts w:eastAsia="Courier New"/>
+          <w:lang w:val="en-GB"/>
+        </w:rPr>
+        <w:t xml:space="preserve"> Thankfully I had already </w:t>
+      </w:r>
+      <w:r>
+        <w:rPr>
+          <w:rFonts w:eastAsia="Courier New"/>
+          <w:lang w:val="en-GB"/>
+        </w:rPr>
+        <w:t xml:space="preserve">had a bit of practice with </w:t>
+      </w:r>
+      <w:r>
+        <w:rPr>
+          <w:rFonts w:ascii="Courier New" w:eastAsia="Courier New" w:hAnsi="Courier New" w:cs="Courier New"/>
+          <w:lang w:val="en-GB"/>
+        </w:rPr>
+        <w:t>git reset</w:t>
+      </w:r>
+      <w:r>
+        <w:rPr>
+          <w:rFonts w:eastAsia="Courier New"/>
+          <w:lang w:val="en-GB"/>
+        </w:rPr>
+        <w:t xml:space="preserve">, and I was </w:t>
+      </w:r>
+      <w:r>
+        <w:rPr>
+          <w:rFonts w:eastAsia="Courier New"/>
+          <w:lang w:val="en-GB"/>
+        </w:rPr>
+        <w:t>pleased indeed to refresh my memory of it.</w:t>
+      </w:r>
+    </w:p>
+    <w:p>
+      <w:pPr>
+        <w:rPr>
           <w:rFonts w:ascii="Courier New" w:eastAsia="Courier New" w:hAnsi="Courier New" w:cs="Courier New"/>
           <w:lang w:val="en-GB"/>
         </w:rPr>
@@ -2098,7 +2184,6 @@
     <w:p/>
     <w:p>
       <w:r>
-        <w:lastRenderedPageBreak/>
         <w:t xml:space="preserve">Faccioni, J.L. </w:t>
       </w:r>
       <w:r>
@@ -2149,6 +2234,35 @@
       </w:hyperlink>
       <w:r>
         <w:t xml:space="preserve"> </w:t>
+      </w:r>
+    </w:p>
+    <w:p/>
+    <w:p>
+      <w:r>
+        <w:t xml:space="preserve">Howell, A &amp; Burns, S. </w:t>
+      </w:r>
+      <w:r>
+        <w:t xml:space="preserve">(2023). </w:t>
+      </w:r>
+      <w:r>
+        <w:rPr>
+          <w:i/>
+          <w:iCs/>
+        </w:rPr>
+        <w:t>How to roll back Git code to a previous commit</w:t>
+      </w:r>
+      <w:r>
+        <w:rPr>
+          <w:i/>
+          <w:iCs/>
+        </w:rPr>
+        <w:t xml:space="preserve">. </w:t>
+      </w:r>
+      <w:r>
+        <w:t xml:space="preserve">Found at </w:t>
+      </w:r>
+      <w:r>
+        <w:t>https://www.techtarget.com/searchitoperations/answer/How-to-roll-back-Git-code-to-a-previous-commit</w:t>
       </w:r>
     </w:p>
     <w:p/>
@@ -2755,10 +2869,7 @@
         <w:t>Stack Overflow community</w:t>
       </w:r>
       <w:r>
-        <w:t>. (20</w:t>
-      </w:r>
-      <w:r>
-        <w:t xml:space="preserve">11). </w:t>
+        <w:t xml:space="preserve">. (2011). </w:t>
       </w:r>
       <w:r>
         <w:rPr>
@@ -2875,7 +2986,6 @@
         </w:rPr>
       </w:pPr>
       <w:r>
-        <w:lastRenderedPageBreak/>
         <w:t xml:space="preserve">Woodring, J. (2023). </w:t>
       </w:r>
       <w:r>
@@ -2939,7 +3049,7 @@
 </file>
 
 <file path=word/numbering.xml><?xml version="1.0" encoding="utf-8"?>
-<w:numbering xmlns:wpc="http://schemas.microsoft.com/office/word/2010/wordprocessingCanvas" xmlns:cx="http://schemas.microsoft.com/office/drawing/2014/chartex" xmlns:cx1="http://schemas.microsoft.com/office/drawing/2015/9/8/chartex" xmlns:cx2="http://schemas.microsoft.com/office/drawing/2015/10/21/chartex" xmlns:cx3="http://schemas.microsoft.com/office/drawing/2016/5/9/chartex" xmlns:cx4="http://schemas.microsoft.com/office/drawing/2016/5/10/chartex" xmlns:cx5="http://schemas.microsoft.com/office/drawing/2016/5/11/chartex" xmlns:cx6="http://schemas.microsoft.com/office/drawing/2016/5/12/chartex" xmlns:cx7="http://schemas.microsoft.com/office/drawing/2016/5/13/chartex" xmlns:cx8="http://schemas.microsoft.com/office/drawing/2016/5/14/chartex" xmlns:mc="http://schemas.openxmlformats.org/markup-compatibility/2006" xmlns:aink="http://schemas.microsoft.com/office/drawing/2016/ink" xmlns:am3d="http://schemas.microsoft.com/office/drawing/2017/model3d" xmlns:o="urn:schemas-microsoft-com:office:office" xmlns:oel="http://schemas.microsoft.com/office/2019/extlst" xmlns:r="http://schemas.openxmlformats.org/officeDocument/2006/relationships" xmlns:m="http://schemas.openxmlformats.org/officeDocument/2006/math" xmlns:v="urn:schemas-microsoft-com:vml" xmlns:wp14="http://schemas.microsoft.com/office/word/2010/wordprocessingDrawing" xmlns:wp="http://schemas.openxmlformats.org/drawingml/2006/wordprocessingDrawing" xmlns:w10="urn:schemas-microsoft-com:office:word" xmlns:w="http://schemas.openxmlformats.org/wordprocessingml/2006/main" xmlns:w14="http://schemas.microsoft.com/office/word/2010/wordml" xmlns:w15="http://schemas.microsoft.com/office/word/2012/wordml" xmlns:w16cex="http://schemas.microsoft.com/office/word/2018/wordml/cex" xmlns:w16cid="http://schemas.microsoft.com/office/word/2016/wordml/cid" xmlns:w16="http://schemas.microsoft.com/office/word/2018/wordml" xmlns:w16du="http://schemas.microsoft.com/office/word/2023/wordml/word16du" xmlns:w16sdtdh="http://schemas.microsoft.com/office/word/2020/wordml/sdtdatahash" xmlns:w16sdtfl="http://schemas.microsoft.com/office/word/2024/wordml/sdtformatlock" xmlns:w16se="http://schemas.microsoft.com/office/word/2015/wordml/symex" xmlns:wpg="http://schemas.microsoft.com/office/word/2010/wordprocessingGroup" xmlns:wpi="http://schemas.microsoft.com/office/word/2010/wordprocessingInk" xmlns:wne="http://schemas.microsoft.com/office/word/2006/wordml" xmlns:wps="http://schemas.microsoft.com/office/word/2010/wordprocessingShape" mc:Ignorable="w14 w15 w16se w16cid w16 w16cex w16sdtdh w16sdtfl w16du wp14">
+<w:numbering xmlns:wpc="http://schemas.microsoft.com/office/word/2010/wordprocessingCanvas" xmlns:cx="http://schemas.microsoft.com/office/drawing/2014/chartex" xmlns:cx1="http://schemas.microsoft.com/office/drawing/2015/9/8/chartex" xmlns:cx2="http://schemas.microsoft.com/office/drawing/2015/10/21/chartex" xmlns:cx3="http://schemas.microsoft.com/office/drawing/2016/5/9/chartex" xmlns:cx4="http://schemas.microsoft.com/office/drawing/2016/5/10/chartex" xmlns:cx5="http://schemas.microsoft.com/office/drawing/2016/5/11/chartex" xmlns:cx6="http://schemas.microsoft.com/office/drawing/2016/5/12/chartex" xmlns:cx7="http://schemas.microsoft.com/office/drawing/2016/5/13/chartex" xmlns:cx8="http://schemas.microsoft.com/office/drawing/2016/5/14/chartex" xmlns:mc="http://schemas.openxmlformats.org/markup-compatibility/2006" xmlns:aink="http://schemas.microsoft.com/office/drawing/2016/ink" xmlns:am3d="http://schemas.microsoft.com/office/drawing/2017/model3d" xmlns:o="urn:schemas-microsoft-com:office:office" xmlns:oel="http://schemas.microsoft.com/office/2019/extlst" xmlns:r="http://schemas.openxmlformats.org/officeDocument/2006/relationships" xmlns:m="http://schemas.openxmlformats.org/officeDocument/2006/math" xmlns:v="urn:schemas-microsoft-com:vml" xmlns:wp14="http://schemas.microsoft.com/office/word/2010/wordprocessingDrawing" xmlns:wp="http://schemas.openxmlformats.org/drawingml/2006/wordprocessingDrawing" xmlns:w10="urn:schemas-microsoft-com:office:word" xmlns:w="http://schemas.openxmlformats.org/wordprocessingml/2006/main" xmlns:w14="http://schemas.microsoft.com/office/word/2010/wordml" xmlns:w15="http://schemas.microsoft.com/office/word/2012/wordml" xmlns:w16cex="http://schemas.microsoft.com/office/word/2018/wordml/cex" xmlns:w16cid="http://schemas.microsoft.com/office/word/2016/wordml/cid" xmlns:w16="http://schemas.microsoft.com/office/word/2018/wordml" xmlns:w16du="http://schemas.microsoft.com/office/word/2023/wordml/word16du" xmlns:w16sdtdh="http://schemas.microsoft.com/office/word/2020/wordml/sdtdatahash" xmlns:w16se="http://schemas.microsoft.com/office/word/2015/wordml/symex" xmlns:wpg="http://schemas.microsoft.com/office/word/2010/wordprocessingGroup" xmlns:wpi="http://schemas.microsoft.com/office/word/2010/wordprocessingInk" xmlns:wne="http://schemas.microsoft.com/office/word/2006/wordml" xmlns:wps="http://schemas.microsoft.com/office/word/2010/wordprocessingShape" mc:Ignorable="w14 w15 w16se w16cid w16 w16cex w16sdtdh w16du wp14">
   <w:abstractNum w:abstractNumId="0" w15:restartNumberingAfterBreak="0">
     <w:nsid w:val="05ADBBA5"/>
     <w:multiLevelType w:val="hybridMultilevel"/>
@@ -3408,7 +3518,7 @@
 </file>
 
 <file path=word/styles.xml><?xml version="1.0" encoding="utf-8"?>
-<w:styles xmlns:mc="http://schemas.openxmlformats.org/markup-compatibility/2006" xmlns:r="http://schemas.openxmlformats.org/officeDocument/2006/relationships" xmlns:w="http://schemas.openxmlformats.org/wordprocessingml/2006/main" xmlns:w14="http://schemas.microsoft.com/office/word/2010/wordml" xmlns:w15="http://schemas.microsoft.com/office/word/2012/wordml" xmlns:w16cex="http://schemas.microsoft.com/office/word/2018/wordml/cex" xmlns:w16cid="http://schemas.microsoft.com/office/word/2016/wordml/cid" xmlns:w16="http://schemas.microsoft.com/office/word/2018/wordml" xmlns:w16du="http://schemas.microsoft.com/office/word/2023/wordml/word16du" xmlns:w16sdtdh="http://schemas.microsoft.com/office/word/2020/wordml/sdtdatahash" xmlns:w16sdtfl="http://schemas.microsoft.com/office/word/2024/wordml/sdtformatlock" xmlns:w16se="http://schemas.microsoft.com/office/word/2015/wordml/symex" mc:Ignorable="w14 w15 w16se w16cid w16 w16cex w16sdtdh w16sdtfl w16du">
+<w:styles xmlns:mc="http://schemas.openxmlformats.org/markup-compatibility/2006" xmlns:r="http://schemas.openxmlformats.org/officeDocument/2006/relationships" xmlns:w="http://schemas.openxmlformats.org/wordprocessingml/2006/main" xmlns:w14="http://schemas.microsoft.com/office/word/2010/wordml" xmlns:w15="http://schemas.microsoft.com/office/word/2012/wordml" xmlns:w16cex="http://schemas.microsoft.com/office/word/2018/wordml/cex" xmlns:w16cid="http://schemas.microsoft.com/office/word/2016/wordml/cid" xmlns:w16="http://schemas.microsoft.com/office/word/2018/wordml" xmlns:w16du="http://schemas.microsoft.com/office/word/2023/wordml/word16du" xmlns:w16sdtdh="http://schemas.microsoft.com/office/word/2020/wordml/sdtdatahash" xmlns:w16se="http://schemas.microsoft.com/office/word/2015/wordml/symex" mc:Ignorable="w14 w15 w16se w16cid w16 w16cex w16sdtdh w16du">
   <w:docDefaults>
     <w:rPrDefault>
       <w:rPr>
@@ -3992,6 +4102,7 @@
   <w:style w:type="character" w:default="1" w:styleId="DefaultParagraphFont">
     <w:name w:val="Default Paragraph Font"/>
     <w:uiPriority w:val="1"/>
+    <w:semiHidden/>
     <w:unhideWhenUsed/>
   </w:style>
   <w:style w:type="table" w:default="1" w:styleId="TableNormal">

</xml_diff>

<commit_message>
Adjusted a lot of minor things in program, but realised Task Tracker menu isn't going to work; drew some conclusions in the essay; included a screen shot showing problem with Task Tracker
</commit_message>
<xml_diff>
--- a/Procedural Programming Assignment 2.docx
+++ b/Procedural Programming Assignment 2.docx
@@ -1,6 +1,6 @@
 
 <file path=word/document.xml><?xml version="1.0" encoding="utf-8"?>
-<w:document xmlns:wpc="http://schemas.microsoft.com/office/word/2010/wordprocessingCanvas" xmlns:cx="http://schemas.microsoft.com/office/drawing/2014/chartex" xmlns:cx1="http://schemas.microsoft.com/office/drawing/2015/9/8/chartex" xmlns:cx2="http://schemas.microsoft.com/office/drawing/2015/10/21/chartex" xmlns:cx3="http://schemas.microsoft.com/office/drawing/2016/5/9/chartex" xmlns:cx4="http://schemas.microsoft.com/office/drawing/2016/5/10/chartex" xmlns:cx5="http://schemas.microsoft.com/office/drawing/2016/5/11/chartex" xmlns:cx6="http://schemas.microsoft.com/office/drawing/2016/5/12/chartex" xmlns:cx7="http://schemas.microsoft.com/office/drawing/2016/5/13/chartex" xmlns:cx8="http://schemas.microsoft.com/office/drawing/2016/5/14/chartex" xmlns:mc="http://schemas.openxmlformats.org/markup-compatibility/2006" xmlns:aink="http://schemas.microsoft.com/office/drawing/2016/ink" xmlns:am3d="http://schemas.microsoft.com/office/drawing/2017/model3d" xmlns:o="urn:schemas-microsoft-com:office:office" xmlns:oel="http://schemas.microsoft.com/office/2019/extlst" xmlns:r="http://schemas.openxmlformats.org/officeDocument/2006/relationships" xmlns:m="http://schemas.openxmlformats.org/officeDocument/2006/math" xmlns:v="urn:schemas-microsoft-com:vml" xmlns:wp14="http://schemas.microsoft.com/office/word/2010/wordprocessingDrawing" xmlns:wp="http://schemas.openxmlformats.org/drawingml/2006/wordprocessingDrawing" xmlns:w10="urn:schemas-microsoft-com:office:word" xmlns:w="http://schemas.openxmlformats.org/wordprocessingml/2006/main" xmlns:w14="http://schemas.microsoft.com/office/word/2010/wordml" xmlns:w15="http://schemas.microsoft.com/office/word/2012/wordml" xmlns:w16cex="http://schemas.microsoft.com/office/word/2018/wordml/cex" xmlns:w16cid="http://schemas.microsoft.com/office/word/2016/wordml/cid" xmlns:w16="http://schemas.microsoft.com/office/word/2018/wordml" xmlns:w16du="http://schemas.microsoft.com/office/word/2023/wordml/word16du" xmlns:w16sdtdh="http://schemas.microsoft.com/office/word/2020/wordml/sdtdatahash" xmlns:w16se="http://schemas.microsoft.com/office/word/2015/wordml/symex" xmlns:wpg="http://schemas.microsoft.com/office/word/2010/wordprocessingGroup" xmlns:wpi="http://schemas.microsoft.com/office/word/2010/wordprocessingInk" xmlns:wne="http://schemas.microsoft.com/office/word/2006/wordml" xmlns:wps="http://schemas.microsoft.com/office/word/2010/wordprocessingShape" mc:Ignorable="w14 w15 w16se w16cid w16 w16cex w16sdtdh w16du wp14">
+<w:document xmlns:wpc="http://schemas.microsoft.com/office/word/2010/wordprocessingCanvas" xmlns:cx="http://schemas.microsoft.com/office/drawing/2014/chartex" xmlns:cx1="http://schemas.microsoft.com/office/drawing/2015/9/8/chartex" xmlns:cx2="http://schemas.microsoft.com/office/drawing/2015/10/21/chartex" xmlns:cx3="http://schemas.microsoft.com/office/drawing/2016/5/9/chartex" xmlns:cx4="http://schemas.microsoft.com/office/drawing/2016/5/10/chartex" xmlns:cx5="http://schemas.microsoft.com/office/drawing/2016/5/11/chartex" xmlns:cx6="http://schemas.microsoft.com/office/drawing/2016/5/12/chartex" xmlns:cx7="http://schemas.microsoft.com/office/drawing/2016/5/13/chartex" xmlns:cx8="http://schemas.microsoft.com/office/drawing/2016/5/14/chartex" xmlns:mc="http://schemas.openxmlformats.org/markup-compatibility/2006" xmlns:aink="http://schemas.microsoft.com/office/drawing/2016/ink" xmlns:am3d="http://schemas.microsoft.com/office/drawing/2017/model3d" xmlns:o="urn:schemas-microsoft-com:office:office" xmlns:oel="http://schemas.microsoft.com/office/2019/extlst" xmlns:r="http://schemas.openxmlformats.org/officeDocument/2006/relationships" xmlns:m="http://schemas.openxmlformats.org/officeDocument/2006/math" xmlns:v="urn:schemas-microsoft-com:vml" xmlns:wp14="http://schemas.microsoft.com/office/word/2010/wordprocessingDrawing" xmlns:wp="http://schemas.openxmlformats.org/drawingml/2006/wordprocessingDrawing" xmlns:w10="urn:schemas-microsoft-com:office:word" xmlns:w="http://schemas.openxmlformats.org/wordprocessingml/2006/main" xmlns:w14="http://schemas.microsoft.com/office/word/2010/wordml" xmlns:w15="http://schemas.microsoft.com/office/word/2012/wordml" xmlns:w16cex="http://schemas.microsoft.com/office/word/2018/wordml/cex" xmlns:w16cid="http://schemas.microsoft.com/office/word/2016/wordml/cid" xmlns:w16="http://schemas.microsoft.com/office/word/2018/wordml" xmlns:w16du="http://schemas.microsoft.com/office/word/2023/wordml/word16du" xmlns:w16sdtdh="http://schemas.microsoft.com/office/word/2020/wordml/sdtdatahash" xmlns:w16sdtfl="http://schemas.microsoft.com/office/word/2024/wordml/sdtformatlock" xmlns:w16se="http://schemas.microsoft.com/office/word/2015/wordml/symex" xmlns:wpg="http://schemas.microsoft.com/office/word/2010/wordprocessingGroup" xmlns:wpi="http://schemas.microsoft.com/office/word/2010/wordprocessingInk" xmlns:wne="http://schemas.microsoft.com/office/word/2006/wordml" xmlns:wps="http://schemas.microsoft.com/office/word/2010/wordprocessingShape" mc:Ignorable="w14 w15 w16se w16cid w16 w16cex w16sdtdh w16sdtfl w16du wp14">
   <w:body>
     <w:p>
       <w:pPr>
@@ -1722,6 +1722,21 @@
         <w:tab/>
         <w:t>working out how to use dictionaries</w:t>
       </w:r>
+      <w:r>
+        <w:t>:</w:t>
+      </w:r>
+    </w:p>
+    <w:p>
+      <w:r>
+        <w:tab/>
+      </w:r>
+      <w:r>
+        <w:tab/>
+      </w:r>
+      <w:r>
+        <w:tab/>
+        <w:t>how to define them using a loop</w:t>
+      </w:r>
     </w:p>
     <w:p/>
     <w:p>
@@ -1746,7 +1761,22 @@
       </w:r>
       <w:r>
         <w:tab/>
-        <w:t xml:space="preserve">- idea to use "while True" infinite loops </w:t>
+        <w:t>- idea to use "while True" infinite loops</w:t>
+      </w:r>
+    </w:p>
+    <w:p>
+      <w:r>
+        <w:tab/>
+      </w:r>
+      <w:r>
+        <w:tab/>
+      </w:r>
+      <w:r>
+        <w:tab/>
+        <w:t>- seemed to work better using while not</w:t>
+      </w:r>
+      <w:r>
+        <w:t xml:space="preserve"> loops testing for the presence of a variable initialised just to serve as a conditional</w:t>
       </w:r>
     </w:p>
     <w:p/>
@@ -1790,7 +1820,6 @@
     </w:p>
     <w:p>
       <w:r>
-        <w:lastRenderedPageBreak/>
         <w:tab/>
         <w:t xml:space="preserve">Freaked out massively when I realised I needed </w:t>
       </w:r>
@@ -1982,6 +2011,98 @@
           <w:lang w:val="en-GB"/>
         </w:rPr>
       </w:pPr>
+      <w:r>
+        <w:rPr>
+          <w:rFonts w:eastAsia="Courier New"/>
+          <w:lang w:val="en-GB"/>
+        </w:rPr>
+        <w:t xml:space="preserve"> </w:t>
+      </w:r>
+      <w:r>
+        <w:rPr>
+          <w:rFonts w:eastAsia="Courier New"/>
+          <w:lang w:val="en-GB"/>
+        </w:rPr>
+        <w:t>Thank</w:t>
+      </w:r>
+      <w:r>
+        <w:rPr>
+          <w:rFonts w:eastAsia="Courier New"/>
+          <w:lang w:val="en-GB"/>
+        </w:rPr>
+        <w:t>fully my</w:t>
+      </w:r>
+      <w:r>
+        <w:rPr>
+          <w:rFonts w:eastAsia="Courier New"/>
+          <w:lang w:val="en-GB"/>
+        </w:rPr>
+        <w:t xml:space="preserve"> </w:t>
+      </w:r>
+      <w:r>
+        <w:rPr>
+          <w:rFonts w:eastAsia="Courier New"/>
+          <w:lang w:val="en-GB"/>
+        </w:rPr>
+        <w:t xml:space="preserve">tutor isn’t </w:t>
+      </w:r>
+      <w:r>
+        <w:rPr>
+          <w:rFonts w:eastAsia="Courier New"/>
+          <w:lang w:val="en-GB"/>
+        </w:rPr>
+        <w:t xml:space="preserve">reliant on the university </w:t>
+      </w:r>
+      <w:r>
+        <w:rPr>
+          <w:rFonts w:eastAsia="Courier New"/>
+          <w:lang w:val="en-GB"/>
+        </w:rPr>
+        <w:t xml:space="preserve">computers to mark my project, otherwise I would have to </w:t>
+      </w:r>
+      <w:r>
+        <w:rPr>
+          <w:rFonts w:eastAsia="Courier New"/>
+          <w:lang w:val="en-GB"/>
+        </w:rPr>
+        <w:t xml:space="preserve">have either abandoned my clear visual layouts </w:t>
+      </w:r>
+      <w:r>
+        <w:rPr>
+          <w:rFonts w:eastAsia="Courier New"/>
+          <w:lang w:val="en-GB"/>
+        </w:rPr>
+        <w:t xml:space="preserve">and printed it as bare text, or used massive and complex  f-strings to recreate my tables </w:t>
+      </w:r>
+      <w:r>
+        <w:rPr>
+          <w:rFonts w:eastAsia="Courier New"/>
+          <w:lang w:val="en-GB"/>
+        </w:rPr>
+        <w:t>a line at a time.</w:t>
+      </w:r>
+      <w:r>
+        <w:rPr>
+          <w:rFonts w:eastAsia="Courier New"/>
+          <w:lang w:val="en-GB"/>
+        </w:rPr>
+        <w:t xml:space="preserve"> </w:t>
+      </w:r>
+      <w:r>
+        <w:rPr>
+          <w:rFonts w:eastAsia="Courier New"/>
+          <w:lang w:val="en-GB"/>
+        </w:rPr>
+        <w:t xml:space="preserve"> </w:t>
+      </w:r>
+    </w:p>
+    <w:p>
+      <w:pPr>
+        <w:rPr>
+          <w:rFonts w:eastAsia="Courier New"/>
+          <w:lang w:val="en-GB"/>
+        </w:rPr>
+      </w:pPr>
     </w:p>
     <w:p>
       <w:pPr>
@@ -2016,7 +2137,15 @@
           <w:rFonts w:eastAsia="Courier New"/>
           <w:lang w:val="en-GB"/>
         </w:rPr>
-        <w:t xml:space="preserve">with only minutes previously in the old IDE, it updated the version I was working </w:t>
+        <w:t xml:space="preserve">with only minutes previously </w:t>
+      </w:r>
+      <w:r>
+        <w:rPr>
+          <w:rFonts w:eastAsia="Courier New"/>
+          <w:lang w:val="en-GB"/>
+        </w:rPr>
+        <w:lastRenderedPageBreak/>
+        <w:t xml:space="preserve">in the old IDE, it updated the version I was working </w:t>
       </w:r>
       <w:r>
         <w:rPr>
@@ -2064,10 +2193,619 @@
     <w:p>
       <w:pPr>
         <w:rPr>
+          <w:rFonts w:eastAsia="Courier New"/>
+          <w:lang w:val="en-GB"/>
+        </w:rPr>
+      </w:pPr>
+      <w:r>
+        <w:rPr>
+          <w:rFonts w:eastAsia="Courier New"/>
+          <w:lang w:val="en-GB"/>
+        </w:rPr>
+        <w:t xml:space="preserve"> </w:t>
+      </w:r>
+      <w:r>
+        <w:rPr>
+          <w:rFonts w:eastAsia="Courier New"/>
+          <w:lang w:val="en-GB"/>
+        </w:rPr>
+        <w:t>Security:</w:t>
+      </w:r>
+    </w:p>
+    <w:p>
+      <w:pPr>
+        <w:ind w:firstLine="720"/>
+        <w:rPr>
+          <w:rFonts w:eastAsia="Courier New"/>
+          <w:lang w:val="en-GB"/>
+        </w:rPr>
+      </w:pPr>
+      <w:r>
+        <w:rPr>
+          <w:rFonts w:eastAsia="Courier New"/>
+          <w:lang w:val="en-GB"/>
+        </w:rPr>
+        <w:t>Passin</w:t>
+      </w:r>
+      <w:r>
+        <w:rPr>
+          <w:rFonts w:eastAsia="Courier New"/>
+          <w:lang w:val="en-GB"/>
+        </w:rPr>
+        <w:t>g a big array like the task log between functions is exposing too much data too frequently. I could have sectioned off individual variables or lists from it to pass to the functions as needed</w:t>
+      </w:r>
+      <w:r>
+        <w:rPr>
+          <w:rFonts w:eastAsia="Courier New"/>
+          <w:lang w:val="en-GB"/>
+        </w:rPr>
+        <w:t xml:space="preserve"> as arguments instead of the entire log</w:t>
+      </w:r>
+      <w:r>
+        <w:rPr>
+          <w:rFonts w:eastAsia="Courier New"/>
+          <w:lang w:val="en-GB"/>
+        </w:rPr>
+        <w:t>.</w:t>
+      </w:r>
+    </w:p>
+    <w:p>
+      <w:pPr>
+        <w:ind w:firstLine="720"/>
+        <w:rPr>
+          <w:rFonts w:eastAsia="Courier New"/>
+          <w:lang w:val="en-GB"/>
+        </w:rPr>
+      </w:pPr>
+      <w:r>
+        <w:rPr>
+          <w:rFonts w:eastAsia="Courier New"/>
+          <w:lang w:val="en-GB"/>
+        </w:rPr>
+        <w:t>If the program was really functioning to manage the handling of an industrial workplace, even just the worker IDs would be confidential</w:t>
+      </w:r>
+      <w:r>
+        <w:rPr>
+          <w:rFonts w:eastAsia="Courier New"/>
+          <w:lang w:val="en-GB"/>
+        </w:rPr>
+        <w:t xml:space="preserve">. Companies have data protection standards they need to observe, and having the employees' </w:t>
+      </w:r>
+      <w:r>
+        <w:rPr>
+          <w:rFonts w:eastAsia="Courier New"/>
+          <w:lang w:val="en-GB"/>
+        </w:rPr>
+        <w:t>personal information flying around the system would be reckless.</w:t>
+      </w:r>
+    </w:p>
+    <w:p>
+      <w:pPr>
+        <w:ind w:firstLine="720"/>
+        <w:rPr>
+          <w:rFonts w:eastAsia="Courier New"/>
+          <w:lang w:val="en-GB"/>
+        </w:rPr>
+      </w:pPr>
+    </w:p>
+    <w:p>
+      <w:pPr>
+        <w:ind w:left="709" w:right="571" w:firstLine="11"/>
+        <w:rPr>
+          <w:rFonts w:eastAsia="Courier New"/>
+          <w:lang w:val="en-GB"/>
+        </w:rPr>
+      </w:pPr>
+      <w:r>
+        <w:rPr>
+          <w:rFonts w:eastAsia="Courier New"/>
+          <w:lang w:val="en-GB"/>
+        </w:rPr>
+        <w:t>Tracking Task Progress:</w:t>
+      </w:r>
+    </w:p>
+    <w:p>
+      <w:pPr>
+        <w:ind w:left="709" w:right="571" w:firstLine="11"/>
+        <w:rPr>
+          <w:rFonts w:eastAsia="Courier New"/>
+          <w:lang w:val="en-GB"/>
+        </w:rPr>
+      </w:pPr>
+      <w:r>
+        <w:rPr>
+          <w:rFonts w:eastAsia="Courier New"/>
+          <w:lang w:val="en-GB"/>
+        </w:rPr>
+        <w:tab/>
+        <w:t>in  my table to track the progress of specific tasks</w:t>
+      </w:r>
+      <w:r>
+        <w:rPr>
+          <w:rFonts w:eastAsia="Courier New"/>
+          <w:lang w:val="en-GB"/>
+        </w:rPr>
+        <w:t xml:space="preserve">, I realised that what I had concocted wouldn't fit the </w:t>
+      </w:r>
+      <w:r>
+        <w:rPr>
+          <w:rFonts w:eastAsia="Courier New"/>
+          <w:lang w:val="en-GB"/>
+        </w:rPr>
+        <w:t>criteria outlined in the brief:</w:t>
+      </w:r>
+    </w:p>
+    <w:p>
+      <w:pPr>
+        <w:spacing w:before="100" w:beforeAutospacing="1" w:after="100" w:afterAutospacing="1" w:line="240" w:lineRule="auto"/>
+        <w:ind w:left="709" w:right="571" w:firstLine="11"/>
+        <w:rPr>
+          <w:rFonts w:eastAsia="Times New Roman" w:cstheme="minorHAnsi"/>
+        </w:rPr>
+      </w:pPr>
+      <w:r>
+        <w:rPr>
+          <w:rFonts w:eastAsia="Times New Roman" w:cstheme="minorHAnsi"/>
+          <w:b/>
+          <w:bCs/>
+          <w:highlight w:val="lightGray"/>
+        </w:rPr>
+        <w:t>Monitor task progress</w:t>
+      </w:r>
+      <w:r>
+        <w:rPr>
+          <w:rFonts w:eastAsia="Times New Roman" w:cstheme="minorHAnsi"/>
+          <w:highlight w:val="lightGray"/>
+        </w:rPr>
+        <w:t xml:space="preserve">: Track the progress of each task and update the status of robots and workers in real-time. Tasks should transition from </w:t>
+      </w:r>
+      <w:r>
+        <w:rPr>
+          <w:rFonts w:eastAsia="Times New Roman" w:cstheme="minorHAnsi"/>
+          <w:sz w:val="20"/>
+          <w:szCs w:val="20"/>
+          <w:highlight w:val="lightGray"/>
+        </w:rPr>
+        <w:t>not started</w:t>
+      </w:r>
+      <w:r>
+        <w:rPr>
+          <w:rFonts w:eastAsia="Times New Roman" w:cstheme="minorHAnsi"/>
+          <w:highlight w:val="lightGray"/>
+        </w:rPr>
+        <w:t xml:space="preserve"> to </w:t>
+      </w:r>
+      <w:r>
+        <w:rPr>
+          <w:rFonts w:eastAsia="Times New Roman" w:cstheme="minorHAnsi"/>
+          <w:sz w:val="20"/>
+          <w:szCs w:val="20"/>
+          <w:highlight w:val="lightGray"/>
+        </w:rPr>
+        <w:t>in progress</w:t>
+      </w:r>
+      <w:r>
+        <w:rPr>
+          <w:rFonts w:eastAsia="Times New Roman" w:cstheme="minorHAnsi"/>
+          <w:highlight w:val="lightGray"/>
+        </w:rPr>
+        <w:t xml:space="preserve">, and finally </w:t>
+      </w:r>
+      <w:r>
+        <w:rPr>
+          <w:rFonts w:eastAsia="Times New Roman" w:cstheme="minorHAnsi"/>
+          <w:sz w:val="20"/>
+          <w:szCs w:val="20"/>
+          <w:highlight w:val="lightGray"/>
+        </w:rPr>
+        <w:t>completed</w:t>
+      </w:r>
+      <w:r>
+        <w:rPr>
+          <w:rFonts w:eastAsia="Times New Roman" w:cstheme="minorHAnsi"/>
+          <w:highlight w:val="lightGray"/>
+        </w:rPr>
+        <w:t xml:space="preserve">. Once a task is completed, the system should mark the involved robots and workers as </w:t>
+      </w:r>
+      <w:r>
+        <w:rPr>
+          <w:rFonts w:eastAsia="Times New Roman" w:cstheme="minorHAnsi"/>
+          <w:sz w:val="20"/>
+          <w:szCs w:val="20"/>
+          <w:highlight w:val="lightGray"/>
+        </w:rPr>
+        <w:t>idle</w:t>
+      </w:r>
+      <w:r>
+        <w:rPr>
+          <w:rFonts w:eastAsia="Times New Roman" w:cstheme="minorHAnsi"/>
+          <w:highlight w:val="lightGray"/>
+        </w:rPr>
+        <w:t xml:space="preserve"> again, ready for the next task.</w:t>
+      </w:r>
+    </w:p>
+    <w:p>
+      <w:pPr>
+        <w:spacing w:before="100" w:beforeAutospacing="1" w:after="100" w:afterAutospacing="1" w:line="240" w:lineRule="auto"/>
+        <w:ind w:left="709" w:right="571" w:firstLine="11"/>
+        <w:rPr>
+          <w:rFonts w:eastAsia="Times New Roman" w:cstheme="minorHAnsi"/>
+        </w:rPr>
+      </w:pPr>
+      <w:r>
+        <w:rPr>
+          <w:rFonts w:eastAsia="Times New Roman" w:cstheme="minorHAnsi"/>
+          <w:b/>
+          <w:bCs/>
+        </w:rPr>
+        <w:tab/>
+      </w:r>
+      <w:r>
+        <w:rPr>
+          <w:rFonts w:eastAsia="Times New Roman" w:cstheme="minorHAnsi"/>
+        </w:rPr>
+        <w:t xml:space="preserve">My table  didn't make logical sense: how could it show </w:t>
+      </w:r>
+      <w:r>
+        <w:rPr>
+          <w:rFonts w:eastAsia="Times New Roman" w:cstheme="minorHAnsi"/>
+        </w:rPr>
+        <w:t>the percentage each task was towards completion and the number of tasks in progress too, unless</w:t>
+      </w:r>
+      <w:r>
+        <w:rPr>
+          <w:rFonts w:eastAsia="Times New Roman" w:cstheme="minorHAnsi"/>
+        </w:rPr>
+        <w:t xml:space="preserve"> either</w:t>
+      </w:r>
+      <w:r>
+        <w:rPr>
+          <w:rFonts w:eastAsia="Times New Roman" w:cstheme="minorHAnsi"/>
+        </w:rPr>
+        <w:t xml:space="preserve"> it showed each instance of that task individually</w:t>
+      </w:r>
+      <w:r>
+        <w:rPr>
+          <w:rFonts w:eastAsia="Times New Roman" w:cstheme="minorHAnsi"/>
+        </w:rPr>
+        <w:t>, or all the tasks had begun at the same time.</w:t>
+      </w:r>
+    </w:p>
+    <w:p>
+      <w:pPr>
+        <w:spacing w:before="100" w:beforeAutospacing="1" w:after="100" w:afterAutospacing="1" w:line="240" w:lineRule="auto"/>
+        <w:ind w:left="709" w:right="571" w:firstLine="11"/>
+        <w:rPr>
+          <w:rFonts w:eastAsia="Times New Roman" w:cstheme="minorHAnsi"/>
+        </w:rPr>
+      </w:pPr>
+      <w:r>
+        <w:rPr>
+          <w:rFonts w:eastAsia="Times New Roman" w:cstheme="minorHAnsi"/>
+        </w:rPr>
+        <w:tab/>
+        <w:t>Back to the drawing board.</w:t>
+      </w:r>
+    </w:p>
+    <w:p>
+      <w:pPr>
+        <w:rPr>
+          <w:rFonts w:eastAsia="Courier New"/>
+          <w:lang w:val="en-GB"/>
+        </w:rPr>
+      </w:pPr>
+      <w:r>
+        <w:rPr>
+          <w:rFonts w:eastAsia="Courier New"/>
+          <w:u w:val="single"/>
+          <w:lang w:val="en-GB"/>
+        </w:rPr>
+        <w:t>Conclusion</w:t>
+      </w:r>
+    </w:p>
+    <w:p>
+      <w:pPr>
+        <w:rPr>
+          <w:rFonts w:eastAsia="Courier New"/>
+          <w:lang w:val="en-GB"/>
+        </w:rPr>
+      </w:pPr>
+      <w:r>
+        <w:rPr>
+          <w:rFonts w:eastAsia="Courier New"/>
+          <w:lang w:val="en-GB"/>
+        </w:rPr>
+        <w:t xml:space="preserve"> Reflecting honestly on my work </w:t>
+      </w:r>
+      <w:r>
+        <w:rPr>
+          <w:rFonts w:eastAsia="Courier New"/>
+          <w:lang w:val="en-GB"/>
+        </w:rPr>
+        <w:t xml:space="preserve">during this project, I have </w:t>
+      </w:r>
+      <w:r>
+        <w:rPr>
+          <w:rFonts w:eastAsia="Courier New"/>
+          <w:lang w:val="en-GB"/>
+        </w:rPr>
+        <w:t>emerged with</w:t>
+      </w:r>
+      <w:r>
+        <w:rPr>
+          <w:rFonts w:eastAsia="Courier New"/>
+          <w:lang w:val="en-GB"/>
+        </w:rPr>
+        <w:t xml:space="preserve"> several take-</w:t>
+      </w:r>
+      <w:r>
+        <w:rPr>
+          <w:rFonts w:eastAsia="Courier New"/>
+          <w:lang w:val="en-GB"/>
+        </w:rPr>
+        <w:t>away</w:t>
+      </w:r>
+      <w:r>
+        <w:rPr>
+          <w:rFonts w:eastAsia="Courier New"/>
+          <w:lang w:val="en-GB"/>
+        </w:rPr>
+        <w:t>s.</w:t>
+      </w:r>
+    </w:p>
+    <w:p>
+      <w:pPr>
+        <w:rPr>
+          <w:rFonts w:eastAsia="Courier New"/>
+          <w:lang w:val="en-GB"/>
+        </w:rPr>
+      </w:pPr>
+      <w:r>
+        <w:rPr>
+          <w:rFonts w:eastAsia="Courier New"/>
+          <w:lang w:val="en-GB"/>
+        </w:rPr>
+        <w:t xml:space="preserve"> The first is, that in all truth, I </w:t>
+      </w:r>
+      <w:r>
+        <w:rPr>
+          <w:rFonts w:eastAsia="Courier New"/>
+          <w:lang w:val="en-GB"/>
+        </w:rPr>
+        <w:t>need to read project briefs more thoroughly.</w:t>
+      </w:r>
+    </w:p>
+    <w:p>
+      <w:pPr>
+        <w:rPr>
+          <w:rFonts w:eastAsia="Courier New"/>
+          <w:lang w:val="en-GB"/>
+        </w:rPr>
+      </w:pPr>
+      <w:r>
+        <w:rPr>
+          <w:rFonts w:eastAsia="Courier New"/>
+          <w:lang w:val="en-GB"/>
+        </w:rPr>
+        <w:t xml:space="preserve"> Perhaps if I had printed it out and annotated it, I would have </w:t>
+      </w:r>
+      <w:r>
+        <w:rPr>
+          <w:rFonts w:eastAsia="Courier New"/>
+          <w:lang w:val="en-GB"/>
+        </w:rPr>
+        <w:t>had a clearer picture in my mind of how the program was going to have to function.</w:t>
+      </w:r>
+    </w:p>
+    <w:p>
+      <w:pPr>
+        <w:rPr>
+          <w:rFonts w:eastAsia="Courier New"/>
+          <w:lang w:val="en-GB"/>
+        </w:rPr>
+      </w:pPr>
+      <w:r>
+        <w:rPr>
+          <w:rFonts w:eastAsia="Courier New"/>
+          <w:lang w:val="en-GB"/>
+        </w:rPr>
+        <w:lastRenderedPageBreak/>
+        <w:t xml:space="preserve"> Some dead ends I went down could perhaps, in a parallel history</w:t>
+      </w:r>
+      <w:r>
+        <w:rPr>
+          <w:rFonts w:eastAsia="Courier New"/>
+          <w:lang w:val="en-GB"/>
+        </w:rPr>
+        <w:t xml:space="preserve">, have been averted, such as </w:t>
+      </w:r>
+      <w:r>
+        <w:rPr>
+          <w:rFonts w:eastAsia="Courier New"/>
+          <w:lang w:val="en-GB"/>
+        </w:rPr>
+        <w:t>forgetting I needed to store the simpl</w:t>
+      </w:r>
+      <w:r>
+        <w:rPr>
+          <w:rFonts w:eastAsia="Courier New"/>
+          <w:lang w:val="en-GB"/>
+        </w:rPr>
+        <w:t>e form of the</w:t>
+      </w:r>
+      <w:r>
+        <w:rPr>
+          <w:rFonts w:eastAsia="Courier New"/>
+          <w:lang w:val="en-GB"/>
+        </w:rPr>
+        <w:t xml:space="preserve"> </w:t>
+      </w:r>
+      <w:r>
+        <w:rPr>
+          <w:rFonts w:eastAsia="Courier New"/>
+          <w:lang w:val="en-GB"/>
+        </w:rPr>
+        <w:t xml:space="preserve">"WORKING " </w:t>
+      </w:r>
+      <w:r>
+        <w:rPr>
+          <w:rFonts w:eastAsia="Courier New"/>
+          <w:lang w:val="en-GB"/>
+        </w:rPr>
+        <w:t>status of workers</w:t>
+      </w:r>
+      <w:r>
+        <w:rPr>
+          <w:rFonts w:eastAsia="Courier New"/>
+          <w:lang w:val="en-GB"/>
+        </w:rPr>
+        <w:t xml:space="preserve">, in addition to which </w:t>
+      </w:r>
+      <w:r>
+        <w:rPr>
+          <w:rFonts w:eastAsia="Courier New"/>
+          <w:lang w:val="en-GB"/>
+        </w:rPr>
+        <w:t>specific task they were working on.</w:t>
+      </w:r>
+    </w:p>
+    <w:p>
+      <w:pPr>
+        <w:rPr>
+          <w:rFonts w:eastAsia="Courier New"/>
+          <w:lang w:val="en-GB"/>
+        </w:rPr>
+      </w:pPr>
+      <w:r>
+        <w:rPr>
+          <w:rFonts w:eastAsia="Courier New"/>
+          <w:lang w:val="en-GB"/>
+        </w:rPr>
+        <w:t xml:space="preserve"> The second is the rookie error of not </w:t>
+      </w:r>
+      <w:r>
+        <w:rPr>
+          <w:rFonts w:eastAsia="Courier New"/>
+          <w:lang w:val="en-GB"/>
+        </w:rPr>
+        <w:t>backing up regularly. Especially once I had (thought) I had learnt how to use Git</w:t>
+      </w:r>
+      <w:r>
+        <w:rPr>
+          <w:rFonts w:eastAsia="Courier New"/>
+          <w:lang w:val="en-GB"/>
+        </w:rPr>
+        <w:t>, I started to become reliant on this, not realising that without a thorough understanding of the complexity of Git</w:t>
+      </w:r>
+      <w:r>
+        <w:rPr>
+          <w:rFonts w:eastAsia="Courier New"/>
+          <w:lang w:val="en-GB"/>
+        </w:rPr>
+        <w:t>, it would probably be easier to just make back-ups as .txt files, notwithstanding the kudos of having my program on GitHub</w:t>
+      </w:r>
+      <w:r>
+        <w:rPr>
+          <w:rFonts w:eastAsia="Courier New"/>
+          <w:lang w:val="en-GB"/>
+        </w:rPr>
+        <w:t>.</w:t>
+      </w:r>
+    </w:p>
+    <w:p>
+      <w:pPr>
+        <w:rPr>
+          <w:rFonts w:eastAsia="Courier New"/>
+          <w:lang w:val="en-GB"/>
+        </w:rPr>
+      </w:pPr>
+      <w:r>
+        <w:rPr>
+          <w:rFonts w:eastAsia="Courier New"/>
+          <w:lang w:val="en-GB"/>
+        </w:rPr>
+        <w:t xml:space="preserve"> The third is to try and make a flow diagram as part of the planning process. My program quickly became </w:t>
+      </w:r>
+      <w:r>
+        <w:rPr>
+          <w:rFonts w:eastAsia="Courier New"/>
+          <w:lang w:val="en-GB"/>
+        </w:rPr>
+        <w:t>labyrinthine in its complexity, and it was hard to keep track mentally of how it would jump between functions, and the order they were all in.</w:t>
+      </w:r>
+    </w:p>
+    <w:p>
+      <w:pPr>
+        <w:rPr>
+          <w:rFonts w:eastAsia="Courier New"/>
+          <w:lang w:val="en-GB"/>
+        </w:rPr>
+      </w:pPr>
+      <w:r>
+        <w:rPr>
+          <w:rFonts w:eastAsia="Courier New"/>
+          <w:lang w:val="en-GB"/>
+        </w:rPr>
+        <w:t xml:space="preserve"> I will have to swallow my pride and </w:t>
+      </w:r>
+      <w:r>
+        <w:rPr>
+          <w:rFonts w:eastAsia="Courier New"/>
+          <w:lang w:val="en-GB"/>
+        </w:rPr>
+        <w:t xml:space="preserve">keep a pencil and pad of paper to hand, so that I can keep a record of the principal functions, variables and </w:t>
+      </w:r>
+      <w:r>
+        <w:rPr>
+          <w:rFonts w:eastAsia="Courier New"/>
+          <w:lang w:val="en-GB"/>
+        </w:rPr>
+        <w:t>the alterations in the variable names as they are passed as arguments to the multiple parameter names of the many functions.</w:t>
+      </w:r>
+    </w:p>
+    <w:p>
+      <w:pPr>
+        <w:rPr>
+          <w:rFonts w:eastAsia="Courier New"/>
+          <w:lang w:val="en-GB"/>
+        </w:rPr>
+      </w:pPr>
+      <w:r>
+        <w:rPr>
+          <w:rFonts w:eastAsia="Courier New"/>
+          <w:lang w:val="en-GB"/>
+        </w:rPr>
+        <w:t xml:space="preserve"> </w:t>
+      </w:r>
+      <w:r>
+        <w:rPr>
+          <w:rFonts w:eastAsia="Courier New"/>
+          <w:lang w:val="en-GB"/>
+        </w:rPr>
+        <w:t xml:space="preserve"> </w:t>
+      </w:r>
+      <w:r>
+        <w:rPr>
+          <w:rFonts w:eastAsia="Courier New"/>
+          <w:lang w:val="en-GB"/>
+        </w:rPr>
+        <w:t xml:space="preserve"> </w:t>
+      </w:r>
+    </w:p>
+    <w:p>
+      <w:pPr>
+        <w:rPr>
           <w:rFonts w:ascii="Courier New" w:eastAsia="Courier New" w:hAnsi="Courier New" w:cs="Courier New"/>
           <w:lang w:val="en-GB"/>
         </w:rPr>
       </w:pPr>
+      <w:r>
+        <w:rPr>
+          <w:rFonts w:ascii="Courier New" w:eastAsia="Courier New" w:hAnsi="Courier New" w:cs="Courier New"/>
+          <w:lang w:val="en-GB"/>
+        </w:rPr>
+        <w:br w:type="page"/>
+      </w:r>
     </w:p>
     <w:p>
       <w:pPr>
@@ -2079,6 +2817,7 @@
         <w:rPr>
           <w:u w:val="single"/>
         </w:rPr>
+        <w:lastRenderedPageBreak/>
         <w:t>References</w:t>
       </w:r>
     </w:p>
@@ -2249,14 +2988,7 @@
           <w:i/>
           <w:iCs/>
         </w:rPr>
-        <w:t>How to roll back Git code to a previous commit</w:t>
-      </w:r>
-      <w:r>
-        <w:rPr>
-          <w:i/>
-          <w:iCs/>
-        </w:rPr>
-        <w:t xml:space="preserve">. </w:t>
+        <w:t xml:space="preserve">How to roll back Git code to a previous commit. </w:t>
       </w:r>
       <w:r>
         <w:t xml:space="preserve">Found at </w:t>
@@ -2430,6 +3162,7 @@
     <w:p/>
     <w:p>
       <w:r>
+        <w:lastRenderedPageBreak/>
         <w:t xml:space="preserve">Ramos, LP. </w:t>
       </w:r>
       <w:r>
@@ -3049,7 +3782,7 @@
 </file>
 
 <file path=word/numbering.xml><?xml version="1.0" encoding="utf-8"?>
-<w:numbering xmlns:wpc="http://schemas.microsoft.com/office/word/2010/wordprocessingCanvas" xmlns:cx="http://schemas.microsoft.com/office/drawing/2014/chartex" xmlns:cx1="http://schemas.microsoft.com/office/drawing/2015/9/8/chartex" xmlns:cx2="http://schemas.microsoft.com/office/drawing/2015/10/21/chartex" xmlns:cx3="http://schemas.microsoft.com/office/drawing/2016/5/9/chartex" xmlns:cx4="http://schemas.microsoft.com/office/drawing/2016/5/10/chartex" xmlns:cx5="http://schemas.microsoft.com/office/drawing/2016/5/11/chartex" xmlns:cx6="http://schemas.microsoft.com/office/drawing/2016/5/12/chartex" xmlns:cx7="http://schemas.microsoft.com/office/drawing/2016/5/13/chartex" xmlns:cx8="http://schemas.microsoft.com/office/drawing/2016/5/14/chartex" xmlns:mc="http://schemas.openxmlformats.org/markup-compatibility/2006" xmlns:aink="http://schemas.microsoft.com/office/drawing/2016/ink" xmlns:am3d="http://schemas.microsoft.com/office/drawing/2017/model3d" xmlns:o="urn:schemas-microsoft-com:office:office" xmlns:oel="http://schemas.microsoft.com/office/2019/extlst" xmlns:r="http://schemas.openxmlformats.org/officeDocument/2006/relationships" xmlns:m="http://schemas.openxmlformats.org/officeDocument/2006/math" xmlns:v="urn:schemas-microsoft-com:vml" xmlns:wp14="http://schemas.microsoft.com/office/word/2010/wordprocessingDrawing" xmlns:wp="http://schemas.openxmlformats.org/drawingml/2006/wordprocessingDrawing" xmlns:w10="urn:schemas-microsoft-com:office:word" xmlns:w="http://schemas.openxmlformats.org/wordprocessingml/2006/main" xmlns:w14="http://schemas.microsoft.com/office/word/2010/wordml" xmlns:w15="http://schemas.microsoft.com/office/word/2012/wordml" xmlns:w16cex="http://schemas.microsoft.com/office/word/2018/wordml/cex" xmlns:w16cid="http://schemas.microsoft.com/office/word/2016/wordml/cid" xmlns:w16="http://schemas.microsoft.com/office/word/2018/wordml" xmlns:w16du="http://schemas.microsoft.com/office/word/2023/wordml/word16du" xmlns:w16sdtdh="http://schemas.microsoft.com/office/word/2020/wordml/sdtdatahash" xmlns:w16se="http://schemas.microsoft.com/office/word/2015/wordml/symex" xmlns:wpg="http://schemas.microsoft.com/office/word/2010/wordprocessingGroup" xmlns:wpi="http://schemas.microsoft.com/office/word/2010/wordprocessingInk" xmlns:wne="http://schemas.microsoft.com/office/word/2006/wordml" xmlns:wps="http://schemas.microsoft.com/office/word/2010/wordprocessingShape" mc:Ignorable="w14 w15 w16se w16cid w16 w16cex w16sdtdh w16du wp14">
+<w:numbering xmlns:wpc="http://schemas.microsoft.com/office/word/2010/wordprocessingCanvas" xmlns:cx="http://schemas.microsoft.com/office/drawing/2014/chartex" xmlns:cx1="http://schemas.microsoft.com/office/drawing/2015/9/8/chartex" xmlns:cx2="http://schemas.microsoft.com/office/drawing/2015/10/21/chartex" xmlns:cx3="http://schemas.microsoft.com/office/drawing/2016/5/9/chartex" xmlns:cx4="http://schemas.microsoft.com/office/drawing/2016/5/10/chartex" xmlns:cx5="http://schemas.microsoft.com/office/drawing/2016/5/11/chartex" xmlns:cx6="http://schemas.microsoft.com/office/drawing/2016/5/12/chartex" xmlns:cx7="http://schemas.microsoft.com/office/drawing/2016/5/13/chartex" xmlns:cx8="http://schemas.microsoft.com/office/drawing/2016/5/14/chartex" xmlns:mc="http://schemas.openxmlformats.org/markup-compatibility/2006" xmlns:aink="http://schemas.microsoft.com/office/drawing/2016/ink" xmlns:am3d="http://schemas.microsoft.com/office/drawing/2017/model3d" xmlns:o="urn:schemas-microsoft-com:office:office" xmlns:oel="http://schemas.microsoft.com/office/2019/extlst" xmlns:r="http://schemas.openxmlformats.org/officeDocument/2006/relationships" xmlns:m="http://schemas.openxmlformats.org/officeDocument/2006/math" xmlns:v="urn:schemas-microsoft-com:vml" xmlns:wp14="http://schemas.microsoft.com/office/word/2010/wordprocessingDrawing" xmlns:wp="http://schemas.openxmlformats.org/drawingml/2006/wordprocessingDrawing" xmlns:w10="urn:schemas-microsoft-com:office:word" xmlns:w="http://schemas.openxmlformats.org/wordprocessingml/2006/main" xmlns:w14="http://schemas.microsoft.com/office/word/2010/wordml" xmlns:w15="http://schemas.microsoft.com/office/word/2012/wordml" xmlns:w16cex="http://schemas.microsoft.com/office/word/2018/wordml/cex" xmlns:w16cid="http://schemas.microsoft.com/office/word/2016/wordml/cid" xmlns:w16="http://schemas.microsoft.com/office/word/2018/wordml" xmlns:w16du="http://schemas.microsoft.com/office/word/2023/wordml/word16du" xmlns:w16sdtdh="http://schemas.microsoft.com/office/word/2020/wordml/sdtdatahash" xmlns:w16sdtfl="http://schemas.microsoft.com/office/word/2024/wordml/sdtformatlock" xmlns:w16se="http://schemas.microsoft.com/office/word/2015/wordml/symex" xmlns:wpg="http://schemas.microsoft.com/office/word/2010/wordprocessingGroup" xmlns:wpi="http://schemas.microsoft.com/office/word/2010/wordprocessingInk" xmlns:wne="http://schemas.microsoft.com/office/word/2006/wordml" xmlns:wps="http://schemas.microsoft.com/office/word/2010/wordprocessingShape" mc:Ignorable="w14 w15 w16se w16cid w16 w16cex w16sdtdh w16sdtfl w16du wp14">
   <w:abstractNum w:abstractNumId="0" w15:restartNumberingAfterBreak="0">
     <w:nsid w:val="05ADBBA5"/>
     <w:multiLevelType w:val="hybridMultilevel"/>
@@ -3518,7 +4251,7 @@
 </file>
 
 <file path=word/styles.xml><?xml version="1.0" encoding="utf-8"?>
-<w:styles xmlns:mc="http://schemas.openxmlformats.org/markup-compatibility/2006" xmlns:r="http://schemas.openxmlformats.org/officeDocument/2006/relationships" xmlns:w="http://schemas.openxmlformats.org/wordprocessingml/2006/main" xmlns:w14="http://schemas.microsoft.com/office/word/2010/wordml" xmlns:w15="http://schemas.microsoft.com/office/word/2012/wordml" xmlns:w16cex="http://schemas.microsoft.com/office/word/2018/wordml/cex" xmlns:w16cid="http://schemas.microsoft.com/office/word/2016/wordml/cid" xmlns:w16="http://schemas.microsoft.com/office/word/2018/wordml" xmlns:w16du="http://schemas.microsoft.com/office/word/2023/wordml/word16du" xmlns:w16sdtdh="http://schemas.microsoft.com/office/word/2020/wordml/sdtdatahash" xmlns:w16se="http://schemas.microsoft.com/office/word/2015/wordml/symex" mc:Ignorable="w14 w15 w16se w16cid w16 w16cex w16sdtdh w16du">
+<w:styles xmlns:mc="http://schemas.openxmlformats.org/markup-compatibility/2006" xmlns:r="http://schemas.openxmlformats.org/officeDocument/2006/relationships" xmlns:w="http://schemas.openxmlformats.org/wordprocessingml/2006/main" xmlns:w14="http://schemas.microsoft.com/office/word/2010/wordml" xmlns:w15="http://schemas.microsoft.com/office/word/2012/wordml" xmlns:w16cex="http://schemas.microsoft.com/office/word/2018/wordml/cex" xmlns:w16cid="http://schemas.microsoft.com/office/word/2016/wordml/cid" xmlns:w16="http://schemas.microsoft.com/office/word/2018/wordml" xmlns:w16du="http://schemas.microsoft.com/office/word/2023/wordml/word16du" xmlns:w16sdtdh="http://schemas.microsoft.com/office/word/2020/wordml/sdtdatahash" xmlns:w16sdtfl="http://schemas.microsoft.com/office/word/2024/wordml/sdtformatlock" xmlns:w16se="http://schemas.microsoft.com/office/word/2015/wordml/symex" mc:Ignorable="w14 w15 w16se w16cid w16 w16cex w16sdtdh w16sdtfl w16du">
   <w:docDefaults>
     <w:rPrDefault>
       <w:rPr>

</xml_diff>

<commit_message>
Made a start formatting the essay
</commit_message>
<xml_diff>
--- a/Procedural Programming Assignment 2.docx
+++ b/Procedural Programming Assignment 2.docx
@@ -75,75 +75,81 @@
       </w:r>
     </w:p>
     <w:p>
-      <w:pPr>
-        <w:rPr>
-          <w:u w:val="single"/>
-        </w:rPr>
-      </w:pPr>
       <w:r>
         <w:rPr>
           <w:sz w:val="32"/>
           <w:szCs w:val="32"/>
-          <w:u w:val="single"/>
-        </w:rPr>
-        <w:t>PLAN:</w:t>
-      </w:r>
-    </w:p>
-    <w:p>
-      <w:r>
-        <w:t>- Read brief thoroughly and make no</w:t>
+        </w:rPr>
+        <w:t xml:space="preserve"> </w:t>
+      </w:r>
+      <w:r>
+        <w:t>For this assignment the first step of  my original plan was to r</w:t>
+      </w:r>
+      <w:r>
+        <w:t xml:space="preserve">ead </w:t>
+      </w:r>
+      <w:r>
+        <w:t xml:space="preserve">the </w:t>
+      </w:r>
+      <w:r>
+        <w:t>brief thoroughly and make no</w:t>
       </w:r>
       <w:r>
         <w:t>tes</w:t>
       </w:r>
-    </w:p>
-    <w:p>
-      <w:pPr>
-        <w:ind w:left="5040"/>
-      </w:pPr>
-      <w:r>
-        <w:t xml:space="preserve">- learn correct </w:t>
-      </w:r>
-      <w:r>
-        <w:rPr>
-          <w:b/>
-          <w:bCs/>
-        </w:rPr>
-        <w:t>REFERENCING</w:t>
-      </w:r>
-      <w:r>
-        <w:t xml:space="preserve"> - APA 7th</w:t>
-      </w:r>
-    </w:p>
-    <w:p>
-      <w:pPr>
-        <w:ind w:left="5040"/>
-        <w:rPr>
-          <w:rFonts w:ascii="Aptos" w:eastAsia="Aptos" w:hAnsi="Aptos" w:cs="Aptos"/>
-        </w:rPr>
-      </w:pPr>
-      <w:r>
-        <w:t xml:space="preserve"> - see </w:t>
-      </w:r>
-      <w:hyperlink r:id="rId5">
-        <w:r>
-          <w:rPr>
-            <w:rStyle w:val="Hyperlink"/>
-            <w:rFonts w:ascii="Aptos" w:eastAsia="Aptos" w:hAnsi="Aptos" w:cs="Aptos"/>
-          </w:rPr>
-          <w:t>APA 7th Referencing Guide :: Library Services :: University of Huddersfield</w:t>
-        </w:r>
-      </w:hyperlink>
-      <w:hyperlink r:id="rId6">
-        <w:r>
-          <w:rPr>
-            <w:rStyle w:val="Hyperlink"/>
-            <w:rFonts w:ascii="Aptos" w:eastAsia="Aptos" w:hAnsi="Aptos" w:cs="Aptos"/>
-          </w:rPr>
-          <w:t>APA 7th Referencing Guide :: Library Services :: University of Huddersfield</w:t>
-        </w:r>
-      </w:hyperlink>
-    </w:p>
+      <w:r>
+        <w:t>.</w:t>
+      </w:r>
+    </w:p>
+    <w:p>
+      <w:r>
+        <w:t xml:space="preserve"> Later on, I realised the consequences of my having neglected to carry this out in depth (see below).</w:t>
+      </w:r>
+    </w:p>
+    <w:p>
+      <w:pPr>
+        <w:rPr>
+          <w:vertAlign w:val="subscript"/>
+        </w:rPr>
+      </w:pPr>
+      <w:r>
+        <w:t xml:space="preserve"> </w:t>
+      </w:r>
+      <w:r>
+        <w:t xml:space="preserve">Because I was procrastinating actually diving into </w:t>
+      </w:r>
+      <w:r>
+        <w:t xml:space="preserve">actually beginning the assignment proper, my next step was to have a shot at </w:t>
+      </w:r>
+      <w:r>
+        <w:t>l</w:t>
+      </w:r>
+      <w:r>
+        <w:t>earn</w:t>
+      </w:r>
+      <w:r>
+        <w:t xml:space="preserve">ing the </w:t>
+      </w:r>
+      <w:r>
+        <w:t xml:space="preserve"> </w:t>
+      </w:r>
+      <w:r>
+        <w:t xml:space="preserve">stipulated referencing system, </w:t>
+      </w:r>
+      <w:r>
+        <w:t xml:space="preserve"> APA 7</w:t>
+      </w:r>
+      <w:r>
+        <w:rPr>
+          <w:vertAlign w:val="superscript"/>
+        </w:rPr>
+        <w:t>th</w:t>
+      </w:r>
+      <w:r>
+        <w:t>, on the university library website.</w:t>
+      </w:r>
+    </w:p>
+    <w:p/>
     <w:p>
       <w:r>
         <w:t>- Decide how program is going to interact with the user</w:t>
@@ -375,7 +381,7 @@
         </w:rPr>
         <w:t xml:space="preserve">Use PEP8 style guide for Python - </w:t>
       </w:r>
-      <w:hyperlink r:id="rId7">
+      <w:hyperlink r:id="rId5">
         <w:r>
           <w:rPr>
             <w:rStyle w:val="Hyperlink"/>
@@ -413,7 +419,6 @@
           <w:i/>
           <w:iCs/>
         </w:rPr>
-        <w:lastRenderedPageBreak/>
         <w:t>learn how to format essays at University of Huddersfield:</w:t>
       </w:r>
     </w:p>
@@ -1496,7 +1501,7 @@
       <w:r>
         <w:t xml:space="preserve"> </w:t>
       </w:r>
-      <w:hyperlink r:id="rId8">
+      <w:hyperlink r:id="rId6">
         <w:r>
           <w:rPr>
             <w:rStyle w:val="Hyperlink"/>
@@ -2823,9 +2828,36 @@
     </w:p>
     <w:p>
       <w:pPr>
-        <w:jc w:val="center"/>
-      </w:pPr>
-    </w:p>
+        <w:rPr>
+          <w:rFonts w:ascii="Aptos" w:eastAsia="Aptos" w:hAnsi="Aptos" w:cs="Aptos"/>
+        </w:rPr>
+      </w:pPr>
+      <w:r>
+        <w:t xml:space="preserve">University of Huddersfield. </w:t>
+      </w:r>
+      <w:hyperlink r:id="rId7">
+        <w:r>
+          <w:rPr>
+            <w:rStyle w:val="Hyperlink"/>
+            <w:rFonts w:ascii="Aptos" w:eastAsia="Aptos" w:hAnsi="Aptos" w:cs="Aptos"/>
+            <w:color w:val="auto"/>
+          </w:rPr>
+          <w:t>APA 7th Referencing Guide :: Library Services :: University of Huddersfield</w:t>
+        </w:r>
+      </w:hyperlink>
+      <w:hyperlink r:id="rId8">
+        <w:r>
+          <w:rPr>
+            <w:rStyle w:val="Hyperlink"/>
+            <w:rFonts w:ascii="Aptos" w:eastAsia="Aptos" w:hAnsi="Aptos" w:cs="Aptos"/>
+            <w:color w:val="auto"/>
+          </w:rPr>
+          <w:t>APA 7th Referencing Guide :: Library Services :: University of Huddersfield</w:t>
+        </w:r>
+      </w:hyperlink>
+    </w:p>
+    <w:p/>
+    <w:p/>
     <w:p>
       <w:pPr>
         <w:rPr>
@@ -3128,6 +3160,7 @@
     <w:p/>
     <w:p>
       <w:r>
+        <w:lastRenderedPageBreak/>
         <w:t>RealPython. (</w:t>
       </w:r>
       <w:r>
@@ -3162,7 +3195,6 @@
     <w:p/>
     <w:p>
       <w:r>
-        <w:lastRenderedPageBreak/>
         <w:t xml:space="preserve">Ramos, LP. </w:t>
       </w:r>
       <w:r>

</xml_diff>

<commit_message>
Debugging to update task log when input humans and robot are called; Update on essay, writing out longhand; citing & formatting references
</commit_message>
<xml_diff>
--- a/Procedural Programming Assignment 2.docx
+++ b/Procedural Programming Assignment 2.docx
@@ -149,177 +149,307 @@
         <w:t>, on the university library website.</w:t>
       </w:r>
     </w:p>
-    <w:p/>
-    <w:p>
-      <w:r>
-        <w:t>- Decide how program is going to interact with the user</w:t>
+    <w:p>
+      <w:r>
+        <w:t xml:space="preserve"> In actuality, I knew that I didn’t know how to start the coding.</w:t>
+      </w:r>
+    </w:p>
+    <w:p>
+      <w:r>
+        <w:t xml:space="preserve"> My thinking was that I needed to d</w:t>
+      </w:r>
+      <w:r>
+        <w:t xml:space="preserve">ecide how </w:t>
+      </w:r>
+      <w:r>
+        <w:t xml:space="preserve">the </w:t>
+      </w:r>
+      <w:r>
+        <w:t xml:space="preserve">program </w:t>
+      </w:r>
+      <w:r>
+        <w:t>would</w:t>
+      </w:r>
+      <w:r>
+        <w:t xml:space="preserve"> interact with the user</w:t>
       </w:r>
       <w:r>
         <w:t>:</w:t>
       </w:r>
     </w:p>
     <w:p>
-      <w:pPr>
-        <w:ind w:left="1560" w:hanging="1560"/>
-      </w:pPr>
-      <w:r>
-        <w:t>-</w:t>
-      </w:r>
-      <w:r>
-        <w:t xml:space="preserve"> VISUALS</w:t>
-      </w:r>
-      <w:r>
-        <w:t>?</w:t>
-      </w:r>
-      <w:r>
-        <w:t xml:space="preserve"> How do I display the status of the robots and workers</w:t>
-      </w:r>
-      <w:r>
-        <w:t xml:space="preserve"> when all I know how to display is a single line at a time?</w:t>
-      </w:r>
-    </w:p>
-    <w:p>
-      <w:pPr>
-        <w:ind w:left="4111" w:hanging="1231"/>
+      <w:r>
+        <w:t xml:space="preserve"> Visually, ho</w:t>
+      </w:r>
+      <w:r>
+        <w:t xml:space="preserve">w </w:t>
+      </w:r>
+      <w:r>
+        <w:t>would</w:t>
+      </w:r>
+      <w:r>
+        <w:t xml:space="preserve"> I display the status of the robots and workers</w:t>
+      </w:r>
+      <w:r>
+        <w:t xml:space="preserve"> when all I kn</w:t>
+      </w:r>
+      <w:r>
+        <w:t>ew how to print out using Python was</w:t>
+      </w:r>
+      <w:r>
+        <w:t xml:space="preserve"> a single line at a time?</w:t>
+      </w:r>
+    </w:p>
+    <w:p>
+      <w:pPr>
+        <w:rPr>
+          <w:rFonts w:ascii="Aptos" w:hAnsi="Aptos" w:cs="Courier New"/>
+        </w:rPr>
+      </w:pPr>
+      <w:r>
+        <w:t xml:space="preserve"> </w:t>
+      </w:r>
+      <w:r>
+        <w:t xml:space="preserve">My original idea was that of attempting to learn how to use a Python graphics package. Online, I saw that popular ones appeared to be </w:t>
+      </w:r>
+      <w:r>
         <w:rPr>
           <w:rFonts w:ascii="Courier New" w:hAnsi="Courier New" w:cs="Courier New"/>
         </w:rPr>
-      </w:pPr>
-      <w:r>
-        <w:rPr>
-          <w:b/>
-          <w:bCs/>
-        </w:rPr>
-        <w:t>IDEAS:</w:t>
-      </w:r>
-      <w:r>
-        <w:tab/>
-      </w:r>
-      <w:r>
-        <w:tab/>
-        <w:t xml:space="preserve">Research </w:t>
-      </w:r>
-      <w:r>
-        <w:t xml:space="preserve">Python </w:t>
-      </w:r>
-      <w:r>
-        <w:t xml:space="preserve">modules for </w:t>
-      </w:r>
-      <w:r>
-        <w:t>manipulating display:</w:t>
-      </w:r>
-    </w:p>
-    <w:p>
-      <w:pPr>
-        <w:ind w:left="4111"/>
-        <w:rPr>
-          <w:rFonts w:cs="Courier New"/>
-        </w:rPr>
-      </w:pPr>
+        <w:t>curses</w:t>
+      </w:r>
+      <w:r>
+        <w:t xml:space="preserve"> and </w:t>
+      </w:r>
       <w:r>
         <w:rPr>
           <w:rFonts w:ascii="Courier New" w:hAnsi="Courier New" w:cs="Courier New"/>
         </w:rPr>
-        <w:t xml:space="preserve">tkinter </w:t>
-      </w:r>
-      <w:r>
-        <w:rPr>
-          <w:rFonts w:cs="Courier New"/>
-        </w:rPr>
-        <w:t>allows set-up of a GUI –</w:t>
-      </w:r>
-    </w:p>
-    <w:p>
-      <w:pPr>
-        <w:ind w:left="4111"/>
+        <w:t>tkinter</w:t>
+      </w:r>
+      <w:r>
+        <w:rPr>
+          <w:rFonts w:ascii="Aptos" w:hAnsi="Aptos" w:cs="Courier New"/>
+        </w:rPr>
+        <w:t xml:space="preserve">, although the </w:t>
+      </w:r>
+      <w:r>
         <w:rPr>
           <w:rFonts w:ascii="Courier New" w:hAnsi="Courier New" w:cs="Courier New"/>
         </w:rPr>
-      </w:pPr>
+        <w:t>panda</w:t>
+      </w:r>
       <w:r>
         <w:rPr>
           <w:rFonts w:ascii="Courier New" w:hAnsi="Courier New" w:cs="Courier New"/>
         </w:rPr>
-        <w:t>panda   ???</w:t>
-      </w:r>
-    </w:p>
-    <w:p>
-      <w:pPr>
-        <w:ind w:left="4111"/>
-      </w:pPr>
+        <w:t>s</w:t>
+      </w:r>
       <w:r>
         <w:rPr>
           <w:rFonts w:ascii="Courier New" w:hAnsi="Courier New" w:cs="Courier New"/>
         </w:rPr>
-        <w:t>curses  ???</w:t>
-      </w:r>
-    </w:p>
-    <w:p>
-      <w:pPr>
-        <w:ind w:left="4111"/>
-        <w:rPr>
-          <w:rFonts w:cs="Courier New"/>
-        </w:rPr>
-      </w:pPr>
-    </w:p>
-    <w:p>
-      <w:pPr>
-        <w:ind w:left="4111"/>
+        <w:t xml:space="preserve"> </w:t>
+      </w:r>
+      <w:r>
+        <w:rPr>
+          <w:rFonts w:ascii="Aptos" w:hAnsi="Aptos" w:cs="Courier New"/>
+        </w:rPr>
+        <w:t>data-handling package would also probably have been sufficient for this project.</w:t>
+      </w:r>
+    </w:p>
+    <w:p>
+      <w:r>
+        <w:rPr>
+          <w:rFonts w:ascii="Aptos" w:hAnsi="Aptos" w:cs="Courier New"/>
+        </w:rPr>
+        <w:t xml:space="preserve"> </w:t>
+      </w:r>
+      <w:r>
+        <w:rPr>
+          <w:rFonts w:ascii="Aptos" w:hAnsi="Aptos"/>
+        </w:rPr>
+        <w:t xml:space="preserve"> </w:t>
+      </w:r>
+      <w:r>
+        <w:t xml:space="preserve">I found myself feeling daunted at the prospect of learning </w:t>
+      </w:r>
+      <w:r>
+        <w:t>how to use one of these tools in addition to sharpening my basic Python skills enough to handling the back-end side</w:t>
+      </w:r>
+      <w:r>
+        <w:t>.</w:t>
+      </w:r>
+    </w:p>
+    <w:p>
+      <w:r>
+        <w:t xml:space="preserve"> After discussion of it with a couple of the student mentors from the School of Computing</w:t>
+      </w:r>
+      <w:r>
+        <w:t xml:space="preserve"> and Engineering, and, even more influential, with my module tutor</w:t>
+      </w:r>
+      <w:r>
+        <w:t>, it was suggested that I focus on the</w:t>
+      </w:r>
+      <w:r>
+        <w:t xml:space="preserve"> </w:t>
+      </w:r>
+      <w:r>
+        <w:t>fundamentals.</w:t>
+      </w:r>
+    </w:p>
+    <w:p>
+      <w:r>
+        <w:t xml:space="preserve"> While I attempted to get my head round how I was going to </w:t>
+      </w:r>
+      <w:r>
+        <w:t xml:space="preserve">handle the various programming challenges, I amused myself </w:t>
+      </w:r>
+      <w:r>
+        <w:t xml:space="preserve">with naming the project and sketching a humorous storyline for it, </w:t>
+      </w:r>
+      <w:r>
+        <w:t>influenced by the cartoon "Futurama" with its slight</w:t>
+      </w:r>
+      <w:r>
+        <w:t>ly dark irony.</w:t>
+      </w:r>
+    </w:p>
+    <w:p>
+      <w:pPr>
+        <w:rPr>
+          <w:lang w:val="en-GB"/>
+        </w:rPr>
+      </w:pPr>
+      <w:r>
+        <w:t>(</w:t>
+      </w:r>
+      <w:r>
+        <w:rPr>
+          <w:lang w:val="en-GB"/>
+        </w:rPr>
+        <w:t>Cohen,</w:t>
+      </w:r>
+      <w:r>
+        <w:rPr>
+          <w:lang w:val="en-GB"/>
+        </w:rPr>
+        <w:t xml:space="preserve"> </w:t>
+      </w:r>
+      <w:r>
+        <w:rPr>
+          <w:lang w:val="en-GB"/>
+        </w:rPr>
+        <w:t>Groening</w:t>
+      </w:r>
+      <w:r>
+        <w:rPr>
+          <w:lang w:val="en-GB"/>
+        </w:rPr>
+        <w:t xml:space="preserve">, </w:t>
+      </w:r>
+      <w:r>
+        <w:rPr>
+          <w:lang w:val="en-GB"/>
+        </w:rPr>
+        <w:t>Keeler</w:t>
+      </w:r>
+      <w:r>
+        <w:rPr>
+          <w:lang w:val="en-GB"/>
+        </w:rPr>
+        <w:t xml:space="preserve">, </w:t>
+      </w:r>
+      <w:r>
+        <w:rPr>
+          <w:lang w:val="en-GB"/>
+        </w:rPr>
+        <w:t>Kat</w:t>
+      </w:r>
+      <w:r>
+        <w:rPr>
+          <w:lang w:val="en-GB"/>
+        </w:rPr>
+        <w:t xml:space="preserve">z, </w:t>
+      </w:r>
+      <w:r>
+        <w:rPr>
+          <w:lang w:val="en-GB"/>
+        </w:rPr>
+        <w:t>1999 – present</w:t>
+      </w:r>
+      <w:r>
+        <w:rPr>
+          <w:lang w:val="en-GB"/>
+        </w:rPr>
+        <w:t>)</w:t>
+      </w:r>
+    </w:p>
+    <w:p>
+      <w:pPr>
+        <w:rPr>
+          <w:lang w:val="en-GB"/>
+        </w:rPr>
+      </w:pPr>
+      <w:r>
+        <w:rPr>
+          <w:lang w:val="en-GB"/>
+        </w:rPr>
+        <w:t xml:space="preserve"> I </w:t>
+      </w:r>
+      <w:r>
+        <w:rPr>
+          <w:lang w:val="en-GB"/>
+        </w:rPr>
+        <w:t>was unsure about how the user would control what was happening in the scenario, but since I wasn't going to use a GUI, it was going to have to be by textual commands.</w:t>
+      </w:r>
+    </w:p>
+    <w:p>
+      <w:pPr>
+        <w:rPr>
+          <w:lang w:val="en-GB"/>
+        </w:rPr>
+      </w:pPr>
+      <w:r>
+        <w:rPr>
+          <w:lang w:val="en-GB"/>
+        </w:rPr>
+        <w:t xml:space="preserve"> I wanted to provide as much guidance for the user as I could, rather than making a program that would mimic the functioning of one in an actual factory, where the supervisor </w:t>
+      </w:r>
+      <w:r>
+        <w:rPr>
+          <w:lang w:val="en-GB"/>
+        </w:rPr>
+        <w:lastRenderedPageBreak/>
+        <w:t xml:space="preserve">would </w:t>
+      </w:r>
+      <w:r>
+        <w:rPr>
+          <w:lang w:val="en-GB"/>
+        </w:rPr>
+        <w:t>build up</w:t>
+      </w:r>
+      <w:r>
+        <w:rPr>
+          <w:lang w:val="en-GB"/>
+        </w:rPr>
+        <w:t xml:space="preserve"> a familiarity with </w:t>
+      </w:r>
+      <w:r>
+        <w:rPr>
+          <w:lang w:val="en-GB"/>
+        </w:rPr>
+        <w:t>the software, and would need minimal onscreen instruction.</w:t>
+      </w:r>
+    </w:p>
+    <w:p>
+      <w:pPr>
         <w:rPr>
           <w:rFonts w:cs="Courier New"/>
           <w:b/>
           <w:bCs/>
         </w:rPr>
       </w:pPr>
-      <w:r>
-        <w:rPr>
-          <w:rFonts w:cs="Courier New"/>
-        </w:rPr>
-        <w:tab/>
-      </w:r>
-      <w:r>
-        <w:rPr>
-          <w:rFonts w:cs="Courier New"/>
-        </w:rPr>
-        <w:tab/>
-      </w:r>
-      <w:r>
-        <w:rPr>
-          <w:rFonts w:cs="Courier New"/>
-          <w:b/>
-          <w:bCs/>
-        </w:rPr>
-        <w:t>TOO COMPLICATED</w:t>
-      </w:r>
-    </w:p>
-    <w:p>
-      <w:pPr>
-        <w:ind w:left="1560" w:hanging="1560"/>
-      </w:pPr>
-      <w:r>
-        <w:t xml:space="preserve">- </w:t>
-      </w:r>
-      <w:r>
-        <w:t>Name the program</w:t>
-      </w:r>
-      <w:r>
-        <w:t xml:space="preserve">  </w:t>
-      </w:r>
-      <w:r>
-        <w:tab/>
-      </w:r>
-      <w:r>
-        <w:rPr>
-          <w:rFonts w:ascii="Segoe UI Symbol" w:hAnsi="Segoe UI Symbol" w:cs="Segoe UI Symbol"/>
-        </w:rPr>
-        <w:t>✓</w:t>
-      </w:r>
-    </w:p>
-    <w:p/>
-    <w:p>
-      <w:r>
-        <w:t>- storyline - humourously dark sci-fi, a la Futurama</w:t>
-      </w:r>
     </w:p>
     <w:p>
       <w:r>
@@ -535,925 +665,6 @@
         </w:rPr>
         <w:t>ting code</w:t>
       </w:r>
-    </w:p>
-    <w:p>
-      <w:r>
-        <w:t>How is the user/supervisor going to control these robots?</w:t>
-      </w:r>
-    </w:p>
-    <w:p>
-      <w:r>
-        <w:tab/>
-        <w:t>- keyboard commands</w:t>
-      </w:r>
-      <w:r>
-        <w:t>:</w:t>
-      </w:r>
-    </w:p>
-    <w:tbl>
-      <w:tblPr>
-        <w:tblStyle w:val="TableGrid"/>
-        <w:tblW w:w="0" w:type="auto"/>
-        <w:tblLook w:val="04A0" w:firstRow="1" w:lastRow="0" w:firstColumn="1" w:lastColumn="0" w:noHBand="0" w:noVBand="1"/>
-      </w:tblPr>
-      <w:tblGrid>
-        <w:gridCol w:w="2072"/>
-        <w:gridCol w:w="1773"/>
-        <w:gridCol w:w="2377"/>
-        <w:gridCol w:w="3128"/>
-      </w:tblGrid>
-      <w:tr>
-        <w:tc>
-          <w:tcPr>
-            <w:tcW w:w="2101" w:type="dxa"/>
-            <w:shd w:val="clear" w:color="auto" w:fill="D1D1D1" w:themeFill="background2" w:themeFillShade="E6"/>
-          </w:tcPr>
-          <w:p>
-            <w:pPr>
-              <w:spacing w:before="120" w:after="120"/>
-            </w:pPr>
-            <w:r>
-              <w:t>COMMAND</w:t>
-            </w:r>
-          </w:p>
-        </w:tc>
-        <w:tc>
-          <w:tcPr>
-            <w:tcW w:w="1813" w:type="dxa"/>
-            <w:shd w:val="clear" w:color="auto" w:fill="D1D1D1" w:themeFill="background2" w:themeFillShade="E6"/>
-          </w:tcPr>
-          <w:p>
-            <w:pPr>
-              <w:spacing w:before="120" w:after="120"/>
-            </w:pPr>
-            <w:r>
-              <w:t>CODE TO TYPE</w:t>
-            </w:r>
-          </w:p>
-        </w:tc>
-        <w:tc>
-          <w:tcPr>
-            <w:tcW w:w="2233" w:type="dxa"/>
-            <w:shd w:val="clear" w:color="auto" w:fill="D1D1D1" w:themeFill="background2" w:themeFillShade="E6"/>
-          </w:tcPr>
-          <w:p>
-            <w:pPr>
-              <w:spacing w:before="120" w:after="120"/>
-            </w:pPr>
-            <w:r>
-              <w:t>FUNCTION CODE</w:t>
-            </w:r>
-          </w:p>
-        </w:tc>
-        <w:tc>
-          <w:tcPr>
-            <w:tcW w:w="3203" w:type="dxa"/>
-            <w:shd w:val="clear" w:color="auto" w:fill="D1D1D1" w:themeFill="background2" w:themeFillShade="E6"/>
-          </w:tcPr>
-          <w:p>
-            <w:pPr>
-              <w:spacing w:before="120" w:after="120"/>
-            </w:pPr>
-            <w:r>
-              <w:t>NOTES</w:t>
-            </w:r>
-          </w:p>
-        </w:tc>
-      </w:tr>
-      <w:tr>
-        <w:tc>
-          <w:tcPr>
-            <w:tcW w:w="2101" w:type="dxa"/>
-          </w:tcPr>
-          <w:p>
-            <w:pPr>
-              <w:spacing w:before="120" w:after="120"/>
-            </w:pPr>
-            <w:r>
-              <w:t>Remove robot</w:t>
-            </w:r>
-          </w:p>
-        </w:tc>
-        <w:tc>
-          <w:tcPr>
-            <w:tcW w:w="1813" w:type="dxa"/>
-          </w:tcPr>
-          <w:p>
-            <w:pPr>
-              <w:spacing w:before="120" w:after="120"/>
-              <w:jc w:val="center"/>
-            </w:pPr>
-          </w:p>
-        </w:tc>
-        <w:tc>
-          <w:tcPr>
-            <w:tcW w:w="2233" w:type="dxa"/>
-          </w:tcPr>
-          <w:p>
-            <w:pPr>
-              <w:spacing w:before="120" w:after="120"/>
-              <w:rPr>
-                <w:rFonts w:ascii="Courier New" w:hAnsi="Courier New" w:cs="Courier New"/>
-              </w:rPr>
-            </w:pPr>
-          </w:p>
-        </w:tc>
-        <w:tc>
-          <w:tcPr>
-            <w:tcW w:w="3203" w:type="dxa"/>
-          </w:tcPr>
-          <w:p>
-            <w:pPr>
-              <w:spacing w:before="120" w:after="120"/>
-            </w:pPr>
-          </w:p>
-        </w:tc>
-      </w:tr>
-      <w:tr>
-        <w:tc>
-          <w:tcPr>
-            <w:tcW w:w="2101" w:type="dxa"/>
-          </w:tcPr>
-          <w:p>
-            <w:pPr>
-              <w:spacing w:before="120" w:after="120"/>
-            </w:pPr>
-            <w:r>
-              <w:t>Add human</w:t>
-            </w:r>
-          </w:p>
-        </w:tc>
-        <w:tc>
-          <w:tcPr>
-            <w:tcW w:w="1813" w:type="dxa"/>
-          </w:tcPr>
-          <w:p>
-            <w:pPr>
-              <w:spacing w:before="120" w:after="120"/>
-              <w:jc w:val="center"/>
-            </w:pPr>
-          </w:p>
-        </w:tc>
-        <w:tc>
-          <w:tcPr>
-            <w:tcW w:w="2233" w:type="dxa"/>
-          </w:tcPr>
-          <w:p>
-            <w:pPr>
-              <w:spacing w:before="120" w:after="120"/>
-              <w:rPr>
-                <w:rFonts w:ascii="Courier New" w:hAnsi="Courier New" w:cs="Courier New"/>
-              </w:rPr>
-            </w:pPr>
-          </w:p>
-        </w:tc>
-        <w:tc>
-          <w:tcPr>
-            <w:tcW w:w="3203" w:type="dxa"/>
-          </w:tcPr>
-          <w:p>
-            <w:pPr>
-              <w:spacing w:before="120" w:after="120"/>
-            </w:pPr>
-          </w:p>
-        </w:tc>
-      </w:tr>
-      <w:tr>
-        <w:tc>
-          <w:tcPr>
-            <w:tcW w:w="2101" w:type="dxa"/>
-          </w:tcPr>
-          <w:p>
-            <w:pPr>
-              <w:spacing w:before="120" w:after="120"/>
-            </w:pPr>
-            <w:r>
-              <w:t>Remove human</w:t>
-            </w:r>
-          </w:p>
-        </w:tc>
-        <w:tc>
-          <w:tcPr>
-            <w:tcW w:w="1813" w:type="dxa"/>
-          </w:tcPr>
-          <w:p>
-            <w:pPr>
-              <w:spacing w:before="120" w:after="120"/>
-              <w:jc w:val="center"/>
-            </w:pPr>
-          </w:p>
-        </w:tc>
-        <w:tc>
-          <w:tcPr>
-            <w:tcW w:w="2233" w:type="dxa"/>
-          </w:tcPr>
-          <w:p>
-            <w:pPr>
-              <w:spacing w:before="120" w:after="120"/>
-              <w:rPr>
-                <w:rFonts w:ascii="Courier New" w:hAnsi="Courier New" w:cs="Courier New"/>
-              </w:rPr>
-            </w:pPr>
-          </w:p>
-        </w:tc>
-        <w:tc>
-          <w:tcPr>
-            <w:tcW w:w="3203" w:type="dxa"/>
-          </w:tcPr>
-          <w:p>
-            <w:pPr>
-              <w:spacing w:before="120" w:after="120"/>
-            </w:pPr>
-          </w:p>
-        </w:tc>
-      </w:tr>
-      <w:tr>
-        <w:tc>
-          <w:tcPr>
-            <w:tcW w:w="2101" w:type="dxa"/>
-          </w:tcPr>
-          <w:p>
-            <w:pPr>
-              <w:spacing w:before="120" w:after="120"/>
-            </w:pPr>
-            <w:r>
-              <w:t>What next ?</w:t>
-            </w:r>
-          </w:p>
-        </w:tc>
-        <w:tc>
-          <w:tcPr>
-            <w:tcW w:w="1813" w:type="dxa"/>
-          </w:tcPr>
-          <w:p>
-            <w:pPr>
-              <w:spacing w:before="120" w:after="120"/>
-              <w:jc w:val="center"/>
-            </w:pPr>
-            <w:r>
-              <w:t>-</w:t>
-            </w:r>
-          </w:p>
-        </w:tc>
-        <w:tc>
-          <w:tcPr>
-            <w:tcW w:w="2233" w:type="dxa"/>
-          </w:tcPr>
-          <w:p>
-            <w:pPr>
-              <w:spacing w:before="120" w:after="120"/>
-              <w:rPr>
-                <w:rFonts w:ascii="Courier New" w:hAnsi="Courier New" w:cs="Courier New"/>
-              </w:rPr>
-            </w:pPr>
-            <w:r>
-              <w:rPr>
-                <w:rFonts w:ascii="Courier New" w:eastAsia="Courier New" w:hAnsi="Courier New" w:cs="Courier New"/>
-                <w:lang w:val="en-GB"/>
-              </w:rPr>
-              <w:t>what_next()</w:t>
-            </w:r>
-          </w:p>
-        </w:tc>
-        <w:tc>
-          <w:tcPr>
-            <w:tcW w:w="3203" w:type="dxa"/>
-          </w:tcPr>
-          <w:p>
-            <w:pPr>
-              <w:spacing w:before="120" w:after="120"/>
-            </w:pPr>
-            <w:r>
-              <w:t xml:space="preserve"> Main function to get user input</w:t>
-            </w:r>
-          </w:p>
-        </w:tc>
-      </w:tr>
-      <w:tr>
-        <w:tc>
-          <w:tcPr>
-            <w:tcW w:w="2101" w:type="dxa"/>
-          </w:tcPr>
-          <w:p>
-            <w:pPr>
-              <w:spacing w:before="120" w:after="120"/>
-              <w:rPr>
-                <w:lang w:val="en-GB"/>
-              </w:rPr>
-            </w:pPr>
-            <w:r>
-              <w:rPr>
-                <w:lang w:val="en-GB"/>
-              </w:rPr>
-              <w:t>HELP</w:t>
-            </w:r>
-          </w:p>
-        </w:tc>
-        <w:tc>
-          <w:tcPr>
-            <w:tcW w:w="1813" w:type="dxa"/>
-          </w:tcPr>
-          <w:p>
-            <w:pPr>
-              <w:spacing w:before="120" w:after="120"/>
-              <w:jc w:val="center"/>
-            </w:pPr>
-            <w:r>
-              <w:t>H</w:t>
-            </w:r>
-          </w:p>
-        </w:tc>
-        <w:tc>
-          <w:tcPr>
-            <w:tcW w:w="2233" w:type="dxa"/>
-          </w:tcPr>
-          <w:p>
-            <w:pPr>
-              <w:spacing w:before="120" w:after="120"/>
-              <w:rPr>
-                <w:rFonts w:ascii="Courier New" w:hAnsi="Courier New" w:cs="Courier New"/>
-              </w:rPr>
-            </w:pPr>
-            <w:r>
-              <w:rPr>
-                <w:rFonts w:ascii="Courier New" w:hAnsi="Courier New" w:cs="Courier New"/>
-                <w:lang w:val="en-GB"/>
-              </w:rPr>
-              <w:t>instructions()</w:t>
-            </w:r>
-          </w:p>
-        </w:tc>
-        <w:tc>
-          <w:tcPr>
-            <w:tcW w:w="3203" w:type="dxa"/>
-          </w:tcPr>
-          <w:p>
-            <w:pPr>
-              <w:spacing w:before="120" w:after="120"/>
-            </w:pPr>
-            <w:r>
-              <w:t xml:space="preserve"> Show user instruction manual</w:t>
-            </w:r>
-          </w:p>
-        </w:tc>
-      </w:tr>
-      <w:tr>
-        <w:tc>
-          <w:tcPr>
-            <w:tcW w:w="2101" w:type="dxa"/>
-          </w:tcPr>
-          <w:p>
-            <w:pPr>
-              <w:spacing w:before="120" w:after="120"/>
-            </w:pPr>
-            <w:r>
-              <w:rPr>
-                <w:lang w:val="en-GB"/>
-              </w:rPr>
-              <w:t>Q</w:t>
-            </w:r>
-            <w:r>
-              <w:rPr>
-                <w:lang w:val="en-GB"/>
-              </w:rPr>
-              <w:t>UIT</w:t>
-            </w:r>
-          </w:p>
-        </w:tc>
-        <w:tc>
-          <w:tcPr>
-            <w:tcW w:w="1813" w:type="dxa"/>
-          </w:tcPr>
-          <w:p>
-            <w:pPr>
-              <w:spacing w:before="120" w:after="120"/>
-              <w:jc w:val="center"/>
-            </w:pPr>
-            <w:r>
-              <w:t>Q</w:t>
-            </w:r>
-          </w:p>
-        </w:tc>
-        <w:tc>
-          <w:tcPr>
-            <w:tcW w:w="2233" w:type="dxa"/>
-          </w:tcPr>
-          <w:p>
-            <w:pPr>
-              <w:spacing w:before="120" w:after="120"/>
-              <w:rPr>
-                <w:rFonts w:ascii="Courier New" w:hAnsi="Courier New" w:cs="Courier New"/>
-              </w:rPr>
-            </w:pPr>
-            <w:r>
-              <w:rPr>
-                <w:rFonts w:ascii="Courier New" w:hAnsi="Courier New" w:cs="Courier New"/>
-                <w:lang w:val="en-GB"/>
-              </w:rPr>
-              <w:t>quit_program()</w:t>
-            </w:r>
-          </w:p>
-        </w:tc>
-        <w:tc>
-          <w:tcPr>
-            <w:tcW w:w="3203" w:type="dxa"/>
-          </w:tcPr>
-          <w:p>
-            <w:pPr>
-              <w:spacing w:before="120" w:after="120"/>
-            </w:pPr>
-            <w:r>
-              <w:t>EN</w:t>
-            </w:r>
-            <w:r>
-              <w:t>D ENTIRE PROGRAM</w:t>
-            </w:r>
-          </w:p>
-        </w:tc>
-      </w:tr>
-      <w:tr>
-        <w:tc>
-          <w:tcPr>
-            <w:tcW w:w="2101" w:type="dxa"/>
-          </w:tcPr>
-          <w:p>
-            <w:pPr>
-              <w:spacing w:before="120" w:after="120"/>
-            </w:pPr>
-            <w:r>
-              <w:t>A</w:t>
-            </w:r>
-            <w:r>
-              <w:t>DD</w:t>
-            </w:r>
-          </w:p>
-        </w:tc>
-        <w:tc>
-          <w:tcPr>
-            <w:tcW w:w="1813" w:type="dxa"/>
-          </w:tcPr>
-          <w:p>
-            <w:pPr>
-              <w:spacing w:before="120" w:after="120"/>
-              <w:jc w:val="center"/>
-            </w:pPr>
-            <w:r>
-              <w:t>A</w:t>
-            </w:r>
-          </w:p>
-        </w:tc>
-        <w:tc>
-          <w:tcPr>
-            <w:tcW w:w="2233" w:type="dxa"/>
-          </w:tcPr>
-          <w:p>
-            <w:pPr>
-              <w:spacing w:before="120" w:after="120"/>
-              <w:rPr>
-                <w:rFonts w:ascii="Courier New" w:hAnsi="Courier New" w:cs="Courier New"/>
-              </w:rPr>
-            </w:pPr>
-            <w:r>
-              <w:rPr>
-                <w:rFonts w:ascii="Courier New" w:hAnsi="Courier New" w:cs="Courier New"/>
-                <w:lang w:val="en-GB"/>
-              </w:rPr>
-              <w:t>add_robot()</w:t>
-            </w:r>
-          </w:p>
-        </w:tc>
-        <w:tc>
-          <w:tcPr>
-            <w:tcW w:w="3203" w:type="dxa"/>
-          </w:tcPr>
-          <w:p>
-            <w:pPr>
-              <w:spacing w:before="120" w:after="120"/>
-            </w:pPr>
-          </w:p>
-        </w:tc>
-      </w:tr>
-      <w:tr>
-        <w:tc>
-          <w:tcPr>
-            <w:tcW w:w="2101" w:type="dxa"/>
-          </w:tcPr>
-          <w:p>
-            <w:pPr>
-              <w:spacing w:before="120" w:after="120"/>
-            </w:pPr>
-            <w:r>
-              <w:t>REMOVE</w:t>
-            </w:r>
-          </w:p>
-        </w:tc>
-        <w:tc>
-          <w:tcPr>
-            <w:tcW w:w="1813" w:type="dxa"/>
-          </w:tcPr>
-          <w:p>
-            <w:pPr>
-              <w:spacing w:before="120" w:after="120"/>
-              <w:jc w:val="center"/>
-            </w:pPr>
-            <w:r>
-              <w:t>R</w:t>
-            </w:r>
-          </w:p>
-        </w:tc>
-        <w:tc>
-          <w:tcPr>
-            <w:tcW w:w="2233" w:type="dxa"/>
-          </w:tcPr>
-          <w:p>
-            <w:pPr>
-              <w:spacing w:before="120" w:after="120"/>
-              <w:rPr>
-                <w:rFonts w:ascii="Courier New" w:hAnsi="Courier New" w:cs="Courier New"/>
-                <w:lang w:val="en-GB"/>
-              </w:rPr>
-            </w:pPr>
-            <w:r>
-              <w:rPr>
-                <w:rFonts w:ascii="Courier New" w:hAnsi="Courier New" w:cs="Courier New"/>
-                <w:lang w:val="en-GB"/>
-              </w:rPr>
-              <w:t>remove_robot()</w:t>
-            </w:r>
-          </w:p>
-          <w:p>
-            <w:pPr>
-              <w:spacing w:before="120" w:after="120"/>
-              <w:rPr>
-                <w:rFonts w:ascii="Courier New" w:hAnsi="Courier New" w:cs="Courier New"/>
-              </w:rPr>
-            </w:pPr>
-          </w:p>
-        </w:tc>
-        <w:tc>
-          <w:tcPr>
-            <w:tcW w:w="3203" w:type="dxa"/>
-          </w:tcPr>
-          <w:p>
-            <w:pPr>
-              <w:spacing w:before="120" w:after="120"/>
-            </w:pPr>
-          </w:p>
-        </w:tc>
-      </w:tr>
-      <w:tr>
-        <w:tc>
-          <w:tcPr>
-            <w:tcW w:w="2101" w:type="dxa"/>
-          </w:tcPr>
-          <w:p>
-            <w:pPr>
-              <w:spacing w:before="120" w:after="120"/>
-            </w:pPr>
-            <w:r>
-              <w:t>EMPLOY</w:t>
-            </w:r>
-          </w:p>
-        </w:tc>
-        <w:tc>
-          <w:tcPr>
-            <w:tcW w:w="1813" w:type="dxa"/>
-          </w:tcPr>
-          <w:p>
-            <w:pPr>
-              <w:spacing w:before="120" w:after="120"/>
-              <w:jc w:val="center"/>
-            </w:pPr>
-            <w:r>
-              <w:t>E</w:t>
-            </w:r>
-          </w:p>
-        </w:tc>
-        <w:tc>
-          <w:tcPr>
-            <w:tcW w:w="2233" w:type="dxa"/>
-          </w:tcPr>
-          <w:p>
-            <w:pPr>
-              <w:spacing w:before="120" w:after="120"/>
-              <w:rPr>
-                <w:rFonts w:ascii="Courier New" w:hAnsi="Courier New" w:cs="Courier New"/>
-                <w:lang w:val="en-GB"/>
-              </w:rPr>
-            </w:pPr>
-            <w:r>
-              <w:rPr>
-                <w:rFonts w:ascii="Courier New" w:hAnsi="Courier New" w:cs="Courier New"/>
-                <w:lang w:val="en-GB"/>
-              </w:rPr>
-              <w:t>employ_worker()</w:t>
-            </w:r>
-          </w:p>
-          <w:p>
-            <w:pPr>
-              <w:spacing w:before="120" w:after="120"/>
-              <w:rPr>
-                <w:rFonts w:ascii="Courier New" w:hAnsi="Courier New" w:cs="Courier New"/>
-              </w:rPr>
-            </w:pPr>
-          </w:p>
-        </w:tc>
-        <w:tc>
-          <w:tcPr>
-            <w:tcW w:w="3203" w:type="dxa"/>
-          </w:tcPr>
-          <w:p>
-            <w:pPr>
-              <w:spacing w:before="120" w:after="120"/>
-            </w:pPr>
-            <w:r>
-              <w:t>Sister-function to ADD, but for a human</w:t>
-            </w:r>
-          </w:p>
-        </w:tc>
-      </w:tr>
-      <w:tr>
-        <w:tc>
-          <w:tcPr>
-            <w:tcW w:w="2101" w:type="dxa"/>
-          </w:tcPr>
-          <w:p>
-            <w:pPr>
-              <w:spacing w:before="120" w:after="120"/>
-            </w:pPr>
-            <w:r>
-              <w:t>FIRE</w:t>
-            </w:r>
-          </w:p>
-        </w:tc>
-        <w:tc>
-          <w:tcPr>
-            <w:tcW w:w="1813" w:type="dxa"/>
-          </w:tcPr>
-          <w:p>
-            <w:pPr>
-              <w:spacing w:before="120" w:after="120"/>
-              <w:jc w:val="center"/>
-            </w:pPr>
-            <w:r>
-              <w:t>F</w:t>
-            </w:r>
-          </w:p>
-        </w:tc>
-        <w:tc>
-          <w:tcPr>
-            <w:tcW w:w="2233" w:type="dxa"/>
-          </w:tcPr>
-          <w:p>
-            <w:pPr>
-              <w:spacing w:before="120" w:after="120"/>
-              <w:rPr>
-                <w:rFonts w:ascii="Courier New" w:hAnsi="Courier New" w:cs="Courier New"/>
-                <w:lang w:val="en-GB"/>
-              </w:rPr>
-            </w:pPr>
-            <w:r>
-              <w:rPr>
-                <w:rFonts w:ascii="Courier New" w:hAnsi="Courier New" w:cs="Courier New"/>
-                <w:lang w:val="en-GB"/>
-              </w:rPr>
-              <w:t>fire_worker()</w:t>
-            </w:r>
-          </w:p>
-          <w:p>
-            <w:pPr>
-              <w:spacing w:before="120" w:after="120"/>
-              <w:rPr>
-                <w:rFonts w:ascii="Courier New" w:hAnsi="Courier New" w:cs="Courier New"/>
-                <w:lang w:val="en-GB"/>
-              </w:rPr>
-            </w:pPr>
-          </w:p>
-        </w:tc>
-        <w:tc>
-          <w:tcPr>
-            <w:tcW w:w="3203" w:type="dxa"/>
-          </w:tcPr>
-          <w:p>
-            <w:pPr>
-              <w:spacing w:before="120" w:after="120"/>
-            </w:pPr>
-            <w:r>
-              <w:t>Sister-function to REMOVE, but for a human</w:t>
-            </w:r>
-          </w:p>
-        </w:tc>
-      </w:tr>
-      <w:tr>
-        <w:tc>
-          <w:tcPr>
-            <w:tcW w:w="2101" w:type="dxa"/>
-          </w:tcPr>
-          <w:p>
-            <w:pPr>
-              <w:spacing w:before="120" w:after="120"/>
-            </w:pPr>
-            <w:r>
-              <w:t>CHANGE</w:t>
-            </w:r>
-          </w:p>
-        </w:tc>
-        <w:tc>
-          <w:tcPr>
-            <w:tcW w:w="1813" w:type="dxa"/>
-          </w:tcPr>
-          <w:p>
-            <w:pPr>
-              <w:spacing w:before="120" w:after="120"/>
-              <w:jc w:val="center"/>
-            </w:pPr>
-            <w:r>
-              <w:t>C</w:t>
-            </w:r>
-          </w:p>
-        </w:tc>
-        <w:tc>
-          <w:tcPr>
-            <w:tcW w:w="2233" w:type="dxa"/>
-          </w:tcPr>
-          <w:p>
-            <w:pPr>
-              <w:spacing w:before="120" w:after="120"/>
-              <w:rPr>
-                <w:lang w:val="en-GB"/>
-              </w:rPr>
-            </w:pPr>
-            <w:r>
-              <w:rPr>
-                <w:lang w:val="en-GB"/>
-              </w:rPr>
-              <w:t>change_status()</w:t>
-            </w:r>
-          </w:p>
-        </w:tc>
-        <w:tc>
-          <w:tcPr>
-            <w:tcW w:w="3203" w:type="dxa"/>
-          </w:tcPr>
-          <w:p>
-            <w:pPr>
-              <w:spacing w:before="120" w:after="120"/>
-            </w:pPr>
-            <w:r>
-              <w:t>Switch whether worker is busy, idle or off work</w:t>
-            </w:r>
-            <w:r>
-              <w:t>, and assign to specific tasks</w:t>
-            </w:r>
-          </w:p>
-        </w:tc>
-      </w:tr>
-      <w:tr>
-        <w:tc>
-          <w:tcPr>
-            <w:tcW w:w="2101" w:type="dxa"/>
-          </w:tcPr>
-          <w:p>
-            <w:pPr>
-              <w:spacing w:before="120" w:after="120"/>
-              <w:rPr>
-                <w:lang w:val="en-GB"/>
-              </w:rPr>
-            </w:pPr>
-            <w:r>
-              <w:rPr>
-                <w:lang w:val="en-GB"/>
-              </w:rPr>
-              <w:t>MANAGE</w:t>
-            </w:r>
-          </w:p>
-        </w:tc>
-        <w:tc>
-          <w:tcPr>
-            <w:tcW w:w="1813" w:type="dxa"/>
-          </w:tcPr>
-          <w:p>
-            <w:pPr>
-              <w:spacing w:before="120" w:after="120"/>
-              <w:jc w:val="center"/>
-            </w:pPr>
-            <w:r>
-              <w:t>M</w:t>
-            </w:r>
-          </w:p>
-        </w:tc>
-        <w:tc>
-          <w:tcPr>
-            <w:tcW w:w="2233" w:type="dxa"/>
-          </w:tcPr>
-          <w:p>
-            <w:pPr>
-              <w:spacing w:before="120" w:after="120"/>
-              <w:rPr>
-                <w:lang w:val="en-GB"/>
-              </w:rPr>
-            </w:pPr>
-            <w:r>
-              <w:rPr>
-                <w:lang w:val="en-GB"/>
-              </w:rPr>
-              <w:t>monitor_status()</w:t>
-            </w:r>
-          </w:p>
-        </w:tc>
-        <w:tc>
-          <w:tcPr>
-            <w:tcW w:w="3203" w:type="dxa"/>
-          </w:tcPr>
-          <w:p>
-            <w:pPr>
-              <w:spacing w:before="120" w:after="120"/>
-            </w:pPr>
-            <w:r>
-              <w:t xml:space="preserve">Display all </w:t>
-            </w:r>
-            <w:r>
-              <w:t>factory activity</w:t>
-            </w:r>
-          </w:p>
-        </w:tc>
-      </w:tr>
-      <w:tr>
-        <w:tc>
-          <w:tcPr>
-            <w:tcW w:w="2101" w:type="dxa"/>
-          </w:tcPr>
-          <w:p>
-            <w:pPr>
-              <w:spacing w:before="120"/>
-            </w:pPr>
-            <w:r>
-              <w:lastRenderedPageBreak/>
-              <w:t>LOG</w:t>
-            </w:r>
-          </w:p>
-        </w:tc>
-        <w:tc>
-          <w:tcPr>
-            <w:tcW w:w="1813" w:type="dxa"/>
-          </w:tcPr>
-          <w:p>
-            <w:pPr>
-              <w:spacing w:before="120"/>
-              <w:jc w:val="center"/>
-            </w:pPr>
-            <w:r>
-              <w:t>L</w:t>
-            </w:r>
-          </w:p>
-        </w:tc>
-        <w:tc>
-          <w:tcPr>
-            <w:tcW w:w="2233" w:type="dxa"/>
-          </w:tcPr>
-          <w:p>
-            <w:pPr>
-              <w:spacing w:before="120"/>
-              <w:rPr>
-                <w:lang w:val="en-GB"/>
-              </w:rPr>
-            </w:pPr>
-            <w:r>
-              <w:rPr>
-                <w:lang w:val="en-GB"/>
-              </w:rPr>
-              <w:t>log_tasks()</w:t>
-            </w:r>
-          </w:p>
-          <w:p>
-            <w:pPr>
-              <w:spacing w:before="120"/>
-              <w:jc w:val="center"/>
-            </w:pPr>
-          </w:p>
-        </w:tc>
-        <w:tc>
-          <w:tcPr>
-            <w:tcW w:w="3203" w:type="dxa"/>
-          </w:tcPr>
-          <w:p>
-            <w:pPr>
-              <w:spacing w:before="120"/>
-            </w:pPr>
-            <w:r>
-              <w:t xml:space="preserve">Display tasks yet </w:t>
-            </w:r>
-            <w:r>
-              <w:t>to be completed</w:t>
-            </w:r>
-            <w:r>
-              <w:t xml:space="preserve">, completed already , or add  and remove tasks from the </w:t>
-            </w:r>
-          </w:p>
-        </w:tc>
-      </w:tr>
-    </w:tbl>
-    <w:p>
       <w:r>
         <w:tab/>
       </w:r>
@@ -1577,6 +788,7 @@
     </w:p>
     <w:p>
       <w:r>
+        <w:lastRenderedPageBreak/>
         <w:t xml:space="preserve">I started reading up on </w:t>
       </w:r>
       <w:r>
@@ -1641,7 +853,6 @@
           <w:iCs/>
           <w:u w:val="single"/>
         </w:rPr>
-        <w:lastRenderedPageBreak/>
         <w:t>Difficulties encountered:</w:t>
       </w:r>
     </w:p>
@@ -1771,6 +982,7 @@
     </w:p>
     <w:p>
       <w:r>
+        <w:lastRenderedPageBreak/>
         <w:tab/>
       </w:r>
       <w:r>
@@ -1814,7 +1026,12 @@
     <w:p>
       <w:r>
         <w:tab/>
-        <w:t>Found it very difficult to remove characters from a string, where I was trying to get the user to enter a list separated by commas</w:t>
+      </w:r>
+      <w:r>
+        <w:t>I f</w:t>
+      </w:r>
+      <w:r>
+        <w:t>ound it very difficult to remove characters from a string, where I was trying to get the user to enter a list separated by commas</w:t>
       </w:r>
     </w:p>
     <w:p/>
@@ -1935,7 +1152,21 @@
           <w:rFonts w:eastAsia="Courier New"/>
           <w:lang w:val="en-GB"/>
         </w:rPr>
-        <w:t>won’t display on the Command Prompt terminals installed on the university computers – They don’t accept</w:t>
+        <w:t>won’t display on the Command Prompt terminals installed on the university computers</w:t>
+      </w:r>
+      <w:r>
+        <w:rPr>
+          <w:rFonts w:eastAsia="Courier New"/>
+          <w:lang w:val="en-GB"/>
+        </w:rPr>
+        <w:t>; t</w:t>
+      </w:r>
+      <w:r>
+        <w:rPr>
+          <w:rFonts w:eastAsia="Courier New"/>
+          <w:lang w:val="en-GB"/>
+        </w:rPr>
+        <w:t>hey don’t accept</w:t>
       </w:r>
       <w:r>
         <w:rPr>
@@ -1956,7 +1187,14 @@
           <w:rFonts w:eastAsia="Courier New"/>
           <w:lang w:val="en-GB"/>
         </w:rPr>
-        <w:t xml:space="preserve"> as I am using</w:t>
+        <w:t xml:space="preserve"> as</w:t>
+      </w:r>
+      <w:r>
+        <w:rPr>
+          <w:rFonts w:eastAsia="Courier New"/>
+          <w:lang w:val="en-GB"/>
+        </w:rPr>
+        <w:t xml:space="preserve"> on my own laptop</w:t>
       </w:r>
       <w:r>
         <w:rPr>
@@ -1970,7 +1208,49 @@
           <w:rFonts w:eastAsia="Courier New"/>
           <w:lang w:val="en-GB"/>
         </w:rPr>
-        <w:t xml:space="preserve"> For the clear screen function </w:t>
+        <w:t xml:space="preserve"> For </w:t>
+      </w:r>
+      <w:r>
+        <w:rPr>
+          <w:rFonts w:eastAsia="Courier New"/>
+          <w:lang w:val="en-GB"/>
+        </w:rPr>
+        <w:t>my</w:t>
+      </w:r>
+      <w:r>
+        <w:rPr>
+          <w:rFonts w:eastAsia="Courier New"/>
+          <w:lang w:val="en-GB"/>
+        </w:rPr>
+        <w:t xml:space="preserve"> </w:t>
+      </w:r>
+      <w:r>
+        <w:rPr>
+          <w:rFonts w:eastAsia="Courier New"/>
+          <w:lang w:val="en-GB"/>
+        </w:rPr>
+        <w:t>"</w:t>
+      </w:r>
+      <w:r>
+        <w:rPr>
+          <w:rFonts w:eastAsia="Courier New"/>
+          <w:lang w:val="en-GB"/>
+        </w:rPr>
+        <w:t>clear screen</w:t>
+      </w:r>
+      <w:r>
+        <w:rPr>
+          <w:rFonts w:eastAsia="Courier New"/>
+          <w:lang w:val="en-GB"/>
+        </w:rPr>
+        <w:t>"</w:t>
+      </w:r>
+      <w:r>
+        <w:rPr>
+          <w:rFonts w:eastAsia="Courier New"/>
+          <w:lang w:val="en-GB"/>
+        </w:rPr>
+        <w:t xml:space="preserve"> function </w:t>
       </w:r>
       <w:r>
         <w:rPr>
@@ -1999,6 +1279,7 @@
           <w:rFonts w:eastAsia="Courier New"/>
           <w:lang w:val="en-GB"/>
         </w:rPr>
+        <w:lastRenderedPageBreak/>
         <w:t xml:space="preserve"> Also, </w:t>
       </w:r>
       <w:r>
@@ -2006,7 +1287,21 @@
           <w:rFonts w:eastAsia="Courier New"/>
           <w:lang w:val="en-GB"/>
         </w:rPr>
-        <w:t>the display style I am using will only work on appropriately sized terminal windows. The advice online is to use the Curses package, so in terms of visual display I’m back where I started.</w:t>
+        <w:t>the display style I</w:t>
+      </w:r>
+      <w:r>
+        <w:rPr>
+          <w:rFonts w:eastAsia="Courier New"/>
+          <w:lang w:val="en-GB"/>
+        </w:rPr>
+        <w:t>'</w:t>
+      </w:r>
+      <w:r>
+        <w:rPr>
+          <w:rFonts w:eastAsia="Courier New"/>
+          <w:lang w:val="en-GB"/>
+        </w:rPr>
+        <w:t>m using will only work on appropriately sized terminal windows. The advice online is to use the Curses package, so in terms of visual display I’m back where I started.</w:t>
       </w:r>
     </w:p>
     <w:p>
@@ -2063,21 +1358,56 @@
           <w:rFonts w:eastAsia="Courier New"/>
           <w:lang w:val="en-GB"/>
         </w:rPr>
-        <w:t xml:space="preserve">computers to mark my project, otherwise I would have to </w:t>
-      </w:r>
-      <w:r>
-        <w:rPr>
-          <w:rFonts w:eastAsia="Courier New"/>
-          <w:lang w:val="en-GB"/>
-        </w:rPr>
-        <w:t xml:space="preserve">have either abandoned my clear visual layouts </w:t>
-      </w:r>
-      <w:r>
-        <w:rPr>
-          <w:rFonts w:eastAsia="Courier New"/>
-          <w:lang w:val="en-GB"/>
-        </w:rPr>
-        <w:t xml:space="preserve">and printed it as bare text, or used massive and complex  f-strings to recreate my tables </w:t>
+        <w:t>computers to mark my project, otherwise I</w:t>
+      </w:r>
+      <w:r>
+        <w:rPr>
+          <w:rFonts w:eastAsia="Courier New"/>
+          <w:lang w:val="en-GB"/>
+        </w:rPr>
+        <w:t>'</w:t>
+      </w:r>
+      <w:r>
+        <w:rPr>
+          <w:rFonts w:eastAsia="Courier New"/>
+          <w:lang w:val="en-GB"/>
+        </w:rPr>
+        <w:t xml:space="preserve">d have to </w:t>
+      </w:r>
+      <w:r>
+        <w:rPr>
+          <w:rFonts w:eastAsia="Courier New"/>
+          <w:lang w:val="en-GB"/>
+        </w:rPr>
+        <w:t>have either abandoned my clear visual layouts</w:t>
+      </w:r>
+      <w:r>
+        <w:rPr>
+          <w:rFonts w:eastAsia="Courier New"/>
+          <w:lang w:val="en-GB"/>
+        </w:rPr>
+        <w:t xml:space="preserve">, </w:t>
+      </w:r>
+      <w:r>
+        <w:rPr>
+          <w:rFonts w:eastAsia="Courier New"/>
+          <w:lang w:val="en-GB"/>
+        </w:rPr>
+        <w:t>print</w:t>
+      </w:r>
+      <w:r>
+        <w:rPr>
+          <w:rFonts w:eastAsia="Courier New"/>
+          <w:lang w:val="en-GB"/>
+        </w:rPr>
+        <w:t>ing</w:t>
+      </w:r>
+      <w:r>
+        <w:rPr>
+          <w:rFonts w:eastAsia="Courier New"/>
+          <w:lang w:val="en-GB"/>
+        </w:rPr>
+        <w:t xml:space="preserve"> it as bare text, or used massive and complex  f-strings to recreate my tables </w:t>
       </w:r>
       <w:r>
         <w:rPr>
@@ -2142,384 +1472,411 @@
           <w:rFonts w:eastAsia="Courier New"/>
           <w:lang w:val="en-GB"/>
         </w:rPr>
-        <w:t xml:space="preserve">with only minutes previously </w:t>
-      </w:r>
+        <w:t xml:space="preserve">with only minutes previously in the old IDE, it updated the version I was working </w:t>
+      </w:r>
+      <w:r>
+        <w:rPr>
+          <w:rFonts w:eastAsia="Courier New"/>
+          <w:lang w:val="en-GB"/>
+        </w:rPr>
+        <w:t>on from the older draft I'd previously stored on GitHub.</w:t>
+      </w:r>
+      <w:r>
+        <w:rPr>
+          <w:rFonts w:eastAsia="Courier New"/>
+          <w:lang w:val="en-GB"/>
+        </w:rPr>
+        <w:t xml:space="preserve"> Thankfully I had already </w:t>
+      </w:r>
+      <w:r>
+        <w:rPr>
+          <w:rFonts w:eastAsia="Courier New"/>
+          <w:lang w:val="en-GB"/>
+        </w:rPr>
+        <w:t xml:space="preserve">had a bit of practice with </w:t>
+      </w:r>
+      <w:r>
+        <w:rPr>
+          <w:rFonts w:ascii="Courier New" w:eastAsia="Courier New" w:hAnsi="Courier New" w:cs="Courier New"/>
+          <w:lang w:val="en-GB"/>
+        </w:rPr>
+        <w:t>git reset</w:t>
+      </w:r>
+      <w:r>
+        <w:rPr>
+          <w:rFonts w:eastAsia="Courier New"/>
+          <w:lang w:val="en-GB"/>
+        </w:rPr>
+        <w:t xml:space="preserve">, and was </w:t>
+      </w:r>
+      <w:r>
+        <w:rPr>
+          <w:rFonts w:eastAsia="Courier New"/>
+          <w:lang w:val="en-GB"/>
+        </w:rPr>
+        <w:t>pleased indeed to refresh my memory of it.</w:t>
+      </w:r>
+    </w:p>
+    <w:p>
+      <w:pPr>
+        <w:rPr>
+          <w:rFonts w:eastAsia="Courier New"/>
+          <w:lang w:val="en-GB"/>
+        </w:rPr>
+      </w:pPr>
+      <w:r>
+        <w:rPr>
+          <w:rFonts w:eastAsia="Courier New"/>
+          <w:lang w:val="en-GB"/>
+        </w:rPr>
+        <w:t xml:space="preserve"> </w:t>
+      </w:r>
+      <w:r>
+        <w:rPr>
+          <w:rFonts w:eastAsia="Courier New"/>
+          <w:lang w:val="en-GB"/>
+        </w:rPr>
+        <w:t>Security:</w:t>
+      </w:r>
+    </w:p>
+    <w:p>
+      <w:pPr>
+        <w:ind w:firstLine="720"/>
+        <w:rPr>
+          <w:rFonts w:eastAsia="Courier New"/>
+          <w:lang w:val="en-GB"/>
+        </w:rPr>
+      </w:pPr>
+      <w:r>
+        <w:rPr>
+          <w:rFonts w:eastAsia="Courier New"/>
+          <w:lang w:val="en-GB"/>
+        </w:rPr>
+        <w:t>Passin</w:t>
+      </w:r>
+      <w:r>
+        <w:rPr>
+          <w:rFonts w:eastAsia="Courier New"/>
+          <w:lang w:val="en-GB"/>
+        </w:rPr>
+        <w:t xml:space="preserve">g a big array like </w:t>
+      </w:r>
+      <w:r>
+        <w:rPr>
+          <w:rFonts w:eastAsia="Courier New"/>
+          <w:lang w:val="en-GB"/>
+        </w:rPr>
+        <w:t>my</w:t>
+      </w:r>
+      <w:r>
+        <w:rPr>
+          <w:rFonts w:eastAsia="Courier New"/>
+          <w:lang w:val="en-GB"/>
+        </w:rPr>
+        <w:t xml:space="preserve"> task log between functions expos</w:t>
+      </w:r>
+      <w:r>
+        <w:rPr>
+          <w:rFonts w:eastAsia="Courier New"/>
+          <w:lang w:val="en-GB"/>
+        </w:rPr>
+        <w:t>es</w:t>
+      </w:r>
+      <w:r>
+        <w:rPr>
+          <w:rFonts w:eastAsia="Courier New"/>
+          <w:lang w:val="en-GB"/>
+        </w:rPr>
+        <w:t xml:space="preserve"> too much data too frequently. I could have sectioned off individual variables or lists from it to pass to the functions as needed</w:t>
+      </w:r>
+      <w:r>
+        <w:rPr>
+          <w:rFonts w:eastAsia="Courier New"/>
+          <w:lang w:val="en-GB"/>
+        </w:rPr>
+        <w:t xml:space="preserve"> as arguments instead of the entire log</w:t>
+      </w:r>
+      <w:r>
+        <w:rPr>
+          <w:rFonts w:eastAsia="Courier New"/>
+          <w:lang w:val="en-GB"/>
+        </w:rPr>
+        <w:t>.</w:t>
+      </w:r>
+    </w:p>
+    <w:p>
+      <w:pPr>
+        <w:ind w:firstLine="720"/>
+        <w:rPr>
+          <w:rFonts w:eastAsia="Courier New"/>
+          <w:lang w:val="en-GB"/>
+        </w:rPr>
+      </w:pPr>
+      <w:r>
+        <w:rPr>
+          <w:rFonts w:eastAsia="Courier New"/>
+          <w:lang w:val="en-GB"/>
+        </w:rPr>
+        <w:t>Were this a real program</w:t>
+      </w:r>
+      <w:r>
+        <w:rPr>
+          <w:rFonts w:eastAsia="Courier New"/>
+          <w:lang w:val="en-GB"/>
+        </w:rPr>
+        <w:t xml:space="preserve"> </w:t>
+      </w:r>
+      <w:r>
+        <w:rPr>
+          <w:rFonts w:eastAsia="Courier New"/>
+          <w:lang w:val="en-GB"/>
+        </w:rPr>
+        <w:t xml:space="preserve">enabling </w:t>
+      </w:r>
+      <w:r>
+        <w:rPr>
+          <w:rFonts w:eastAsia="Courier New"/>
+          <w:lang w:val="en-GB"/>
+        </w:rPr>
+        <w:t>manag</w:t>
+      </w:r>
+      <w:r>
+        <w:rPr>
+          <w:rFonts w:eastAsia="Courier New"/>
+          <w:lang w:val="en-GB"/>
+        </w:rPr>
+        <w:t>ement of</w:t>
+      </w:r>
+      <w:r>
+        <w:rPr>
+          <w:rFonts w:eastAsia="Courier New"/>
+          <w:lang w:val="en-GB"/>
+        </w:rPr>
+        <w:t xml:space="preserve"> an industrial workplace, even just the worker IDs would be confidential</w:t>
+      </w:r>
+      <w:r>
+        <w:rPr>
+          <w:rFonts w:eastAsia="Courier New"/>
+          <w:lang w:val="en-GB"/>
+        </w:rPr>
+        <w:t xml:space="preserve">. Companies have data protection standards they need to observe, and having the employees' </w:t>
+      </w:r>
+      <w:r>
+        <w:rPr>
+          <w:rFonts w:eastAsia="Courier New"/>
+          <w:lang w:val="en-GB"/>
+        </w:rPr>
+        <w:t>personal information flying around the system would be reckless.</w:t>
+      </w:r>
+    </w:p>
+    <w:p>
+      <w:pPr>
+        <w:ind w:firstLine="720"/>
+        <w:rPr>
+          <w:rFonts w:eastAsia="Courier New"/>
+          <w:lang w:val="en-GB"/>
+        </w:rPr>
+      </w:pPr>
+    </w:p>
+    <w:p>
+      <w:pPr>
+        <w:ind w:right="571" w:firstLine="11"/>
+        <w:rPr>
+          <w:rFonts w:eastAsia="Courier New"/>
+          <w:lang w:val="en-GB"/>
+        </w:rPr>
+      </w:pPr>
+      <w:r>
+        <w:rPr>
+          <w:rFonts w:eastAsia="Courier New"/>
+          <w:lang w:val="en-GB"/>
+        </w:rPr>
+        <w:t>Tracking Task Progress:</w:t>
+      </w:r>
+    </w:p>
+    <w:p>
+      <w:pPr>
+        <w:ind w:right="571" w:firstLine="11"/>
+        <w:rPr>
+          <w:rFonts w:eastAsia="Courier New"/>
+          <w:lang w:val="en-GB"/>
+        </w:rPr>
+      </w:pPr>
+      <w:r>
+        <w:rPr>
+          <w:rFonts w:eastAsia="Courier New"/>
+          <w:lang w:val="en-GB"/>
+        </w:rPr>
+        <w:t xml:space="preserve"> </w:t>
+      </w:r>
+      <w:r>
+        <w:rPr>
+          <w:rFonts w:eastAsia="Courier New"/>
+          <w:lang w:val="en-GB"/>
+        </w:rPr>
+        <w:t>I realised</w:t>
+      </w:r>
+      <w:r>
+        <w:rPr>
+          <w:rFonts w:eastAsia="Courier New"/>
+          <w:lang w:val="en-GB"/>
+        </w:rPr>
+        <w:t xml:space="preserve"> the </w:t>
+      </w:r>
+      <w:r>
+        <w:rPr>
+          <w:rFonts w:eastAsia="Courier New"/>
+          <w:lang w:val="en-GB"/>
+        </w:rPr>
+        <w:t xml:space="preserve"> </w:t>
+      </w:r>
+      <w:r>
+        <w:rPr>
+          <w:rFonts w:eastAsia="Courier New"/>
+          <w:lang w:val="en-GB"/>
+        </w:rPr>
+        <w:t>table</w:t>
+      </w:r>
+      <w:r>
+        <w:rPr>
+          <w:rFonts w:eastAsia="Courier New"/>
+          <w:lang w:val="en-GB"/>
+        </w:rPr>
+        <w:t xml:space="preserve"> I'd concocted</w:t>
+      </w:r>
+      <w:r>
+        <w:rPr>
+          <w:rFonts w:eastAsia="Courier New"/>
+          <w:lang w:val="en-GB"/>
+        </w:rPr>
+        <w:t xml:space="preserve"> to track the progress of specific tasks</w:t>
+      </w:r>
+      <w:r>
+        <w:rPr>
+          <w:rFonts w:eastAsia="Courier New"/>
+          <w:lang w:val="en-GB"/>
+        </w:rPr>
+        <w:t xml:space="preserve"> wouldn't fit the </w:t>
+      </w:r>
+      <w:r>
+        <w:rPr>
+          <w:rFonts w:eastAsia="Courier New"/>
+          <w:lang w:val="en-GB"/>
+        </w:rPr>
+        <w:t>criteria outlined in the brief</w:t>
+      </w:r>
+      <w:r>
+        <w:rPr>
+          <w:rFonts w:eastAsia="Courier New"/>
+          <w:lang w:val="en-GB"/>
+        </w:rPr>
+        <w:t xml:space="preserve">. </w:t>
+      </w:r>
+      <w:r>
+        <w:rPr>
+          <w:rFonts w:eastAsia="Times New Roman" w:cstheme="minorHAnsi"/>
+        </w:rPr>
+        <w:t xml:space="preserve">My table didn't make logical sense: how could it show </w:t>
+      </w:r>
+      <w:r>
+        <w:rPr>
+          <w:rFonts w:eastAsia="Times New Roman" w:cstheme="minorHAnsi"/>
+        </w:rPr>
+        <w:t>the percentage each task was towards completion and the number of tasks in progress too, unless</w:t>
+      </w:r>
+      <w:r>
+        <w:rPr>
+          <w:rFonts w:eastAsia="Times New Roman" w:cstheme="minorHAnsi"/>
+        </w:rPr>
+        <w:t xml:space="preserve"> either</w:t>
+      </w:r>
+      <w:r>
+        <w:rPr>
+          <w:rFonts w:eastAsia="Times New Roman" w:cstheme="minorHAnsi"/>
+        </w:rPr>
+        <w:t xml:space="preserve"> it showed each instance of that task individually</w:t>
+      </w:r>
+      <w:r>
+        <w:rPr>
+          <w:rFonts w:eastAsia="Times New Roman" w:cstheme="minorHAnsi"/>
+        </w:rPr>
+        <w:t>, or all the tasks had begun at the same time</w:t>
+      </w:r>
+      <w:r>
+        <w:rPr>
+          <w:rFonts w:eastAsia="Times New Roman" w:cstheme="minorHAnsi"/>
+        </w:rPr>
+        <w:t>?</w:t>
+      </w:r>
+    </w:p>
+    <w:p>
+      <w:pPr>
+        <w:spacing w:before="100" w:beforeAutospacing="1" w:after="100" w:afterAutospacing="1" w:line="240" w:lineRule="auto"/>
+        <w:ind w:right="571" w:firstLine="11"/>
+        <w:rPr>
+          <w:rFonts w:eastAsia="Times New Roman" w:cstheme="minorHAnsi"/>
+        </w:rPr>
+      </w:pPr>
+      <w:r>
+        <w:rPr>
+          <w:rFonts w:eastAsia="Times New Roman" w:cstheme="minorHAnsi"/>
+        </w:rPr>
+        <w:t xml:space="preserve"> </w:t>
+      </w:r>
+      <w:r>
+        <w:rPr>
+          <w:rFonts w:eastAsia="Times New Roman" w:cstheme="minorHAnsi"/>
+        </w:rPr>
+        <w:t>It</w:t>
+      </w:r>
+      <w:r>
+        <w:rPr>
+          <w:rFonts w:eastAsia="Times New Roman" w:cstheme="minorHAnsi"/>
+        </w:rPr>
+        <w:t xml:space="preserve"> meant me going</w:t>
+      </w:r>
+      <w:r>
+        <w:rPr>
+          <w:rFonts w:eastAsia="Times New Roman" w:cstheme="minorHAnsi"/>
+        </w:rPr>
+        <w:t xml:space="preserve"> b</w:t>
+      </w:r>
+      <w:r>
+        <w:rPr>
+          <w:rFonts w:eastAsia="Times New Roman" w:cstheme="minorHAnsi"/>
+        </w:rPr>
+        <w:t>ack to the drawing board.</w:t>
+      </w:r>
+    </w:p>
+    <w:p>
+      <w:pPr>
+        <w:rPr>
+          <w:rFonts w:eastAsia="Courier New"/>
+          <w:lang w:val="en-GB"/>
+        </w:rPr>
+      </w:pPr>
+      <w:r>
+        <w:rPr>
+          <w:rFonts w:eastAsia="Courier New"/>
+          <w:u w:val="single"/>
+          <w:lang w:val="en-GB"/>
+        </w:rPr>
+        <w:t>Conclusion</w:t>
+      </w:r>
+    </w:p>
+    <w:p>
+      <w:pPr>
+        <w:rPr>
+          <w:rFonts w:eastAsia="Courier New"/>
+          <w:lang w:val="en-GB"/>
+        </w:rPr>
+      </w:pPr>
       <w:r>
         <w:rPr>
           <w:rFonts w:eastAsia="Courier New"/>
           <w:lang w:val="en-GB"/>
         </w:rPr>
         <w:lastRenderedPageBreak/>
-        <w:t xml:space="preserve">in the old IDE, it updated the version I was working </w:t>
-      </w:r>
-      <w:r>
-        <w:rPr>
-          <w:rFonts w:eastAsia="Courier New"/>
-          <w:lang w:val="en-GB"/>
-        </w:rPr>
-        <w:t>on from the older draft I'd previously stored on GitHub.</w:t>
-      </w:r>
-      <w:r>
-        <w:rPr>
-          <w:rFonts w:eastAsia="Courier New"/>
-          <w:lang w:val="en-GB"/>
-        </w:rPr>
-        <w:t xml:space="preserve"> Thankfully I had already </w:t>
-      </w:r>
-      <w:r>
-        <w:rPr>
-          <w:rFonts w:eastAsia="Courier New"/>
-          <w:lang w:val="en-GB"/>
-        </w:rPr>
-        <w:t xml:space="preserve">had a bit of practice with </w:t>
-      </w:r>
-      <w:r>
-        <w:rPr>
-          <w:rFonts w:ascii="Courier New" w:eastAsia="Courier New" w:hAnsi="Courier New" w:cs="Courier New"/>
-          <w:lang w:val="en-GB"/>
-        </w:rPr>
-        <w:t>git reset</w:t>
-      </w:r>
-      <w:r>
-        <w:rPr>
-          <w:rFonts w:eastAsia="Courier New"/>
-          <w:lang w:val="en-GB"/>
-        </w:rPr>
-        <w:t xml:space="preserve">, and I was </w:t>
-      </w:r>
-      <w:r>
-        <w:rPr>
-          <w:rFonts w:eastAsia="Courier New"/>
-          <w:lang w:val="en-GB"/>
-        </w:rPr>
-        <w:t>pleased indeed to refresh my memory of it.</w:t>
-      </w:r>
-    </w:p>
-    <w:p>
-      <w:pPr>
-        <w:rPr>
-          <w:rFonts w:eastAsia="Courier New"/>
-          <w:lang w:val="en-GB"/>
-        </w:rPr>
-      </w:pPr>
-      <w:r>
-        <w:rPr>
-          <w:rFonts w:eastAsia="Courier New"/>
-          <w:lang w:val="en-GB"/>
-        </w:rPr>
-        <w:t xml:space="preserve"> </w:t>
-      </w:r>
-      <w:r>
-        <w:rPr>
-          <w:rFonts w:eastAsia="Courier New"/>
-          <w:lang w:val="en-GB"/>
-        </w:rPr>
-        <w:t>Security:</w:t>
-      </w:r>
-    </w:p>
-    <w:p>
-      <w:pPr>
-        <w:ind w:firstLine="720"/>
-        <w:rPr>
-          <w:rFonts w:eastAsia="Courier New"/>
-          <w:lang w:val="en-GB"/>
-        </w:rPr>
-      </w:pPr>
-      <w:r>
-        <w:rPr>
-          <w:rFonts w:eastAsia="Courier New"/>
-          <w:lang w:val="en-GB"/>
-        </w:rPr>
-        <w:t>Passin</w:t>
-      </w:r>
-      <w:r>
-        <w:rPr>
-          <w:rFonts w:eastAsia="Courier New"/>
-          <w:lang w:val="en-GB"/>
-        </w:rPr>
-        <w:t>g a big array like the task log between functions is exposing too much data too frequently. I could have sectioned off individual variables or lists from it to pass to the functions as needed</w:t>
-      </w:r>
-      <w:r>
-        <w:rPr>
-          <w:rFonts w:eastAsia="Courier New"/>
-          <w:lang w:val="en-GB"/>
-        </w:rPr>
-        <w:t xml:space="preserve"> as arguments instead of the entire log</w:t>
-      </w:r>
-      <w:r>
-        <w:rPr>
-          <w:rFonts w:eastAsia="Courier New"/>
-          <w:lang w:val="en-GB"/>
-        </w:rPr>
-        <w:t>.</w:t>
-      </w:r>
-    </w:p>
-    <w:p>
-      <w:pPr>
-        <w:ind w:firstLine="720"/>
-        <w:rPr>
-          <w:rFonts w:eastAsia="Courier New"/>
-          <w:lang w:val="en-GB"/>
-        </w:rPr>
-      </w:pPr>
-      <w:r>
-        <w:rPr>
-          <w:rFonts w:eastAsia="Courier New"/>
-          <w:lang w:val="en-GB"/>
-        </w:rPr>
-        <w:t>If the program was really functioning to manage the handling of an industrial workplace, even just the worker IDs would be confidential</w:t>
-      </w:r>
-      <w:r>
-        <w:rPr>
-          <w:rFonts w:eastAsia="Courier New"/>
-          <w:lang w:val="en-GB"/>
-        </w:rPr>
-        <w:t xml:space="preserve">. Companies have data protection standards they need to observe, and having the employees' </w:t>
-      </w:r>
-      <w:r>
-        <w:rPr>
-          <w:rFonts w:eastAsia="Courier New"/>
-          <w:lang w:val="en-GB"/>
-        </w:rPr>
-        <w:t>personal information flying around the system would be reckless.</w:t>
-      </w:r>
-    </w:p>
-    <w:p>
-      <w:pPr>
-        <w:ind w:firstLine="720"/>
-        <w:rPr>
-          <w:rFonts w:eastAsia="Courier New"/>
-          <w:lang w:val="en-GB"/>
-        </w:rPr>
-      </w:pPr>
-    </w:p>
-    <w:p>
-      <w:pPr>
-        <w:ind w:left="709" w:right="571" w:firstLine="11"/>
-        <w:rPr>
-          <w:rFonts w:eastAsia="Courier New"/>
-          <w:lang w:val="en-GB"/>
-        </w:rPr>
-      </w:pPr>
-      <w:r>
-        <w:rPr>
-          <w:rFonts w:eastAsia="Courier New"/>
-          <w:lang w:val="en-GB"/>
-        </w:rPr>
-        <w:t>Tracking Task Progress:</w:t>
-      </w:r>
-    </w:p>
-    <w:p>
-      <w:pPr>
-        <w:ind w:left="709" w:right="571" w:firstLine="11"/>
-        <w:rPr>
-          <w:rFonts w:eastAsia="Courier New"/>
-          <w:lang w:val="en-GB"/>
-        </w:rPr>
-      </w:pPr>
-      <w:r>
-        <w:rPr>
-          <w:rFonts w:eastAsia="Courier New"/>
-          <w:lang w:val="en-GB"/>
-        </w:rPr>
-        <w:tab/>
-        <w:t>in  my table to track the progress of specific tasks</w:t>
-      </w:r>
-      <w:r>
-        <w:rPr>
-          <w:rFonts w:eastAsia="Courier New"/>
-          <w:lang w:val="en-GB"/>
-        </w:rPr>
-        <w:t xml:space="preserve">, I realised that what I had concocted wouldn't fit the </w:t>
-      </w:r>
-      <w:r>
-        <w:rPr>
-          <w:rFonts w:eastAsia="Courier New"/>
-          <w:lang w:val="en-GB"/>
-        </w:rPr>
-        <w:t>criteria outlined in the brief:</w:t>
-      </w:r>
-    </w:p>
-    <w:p>
-      <w:pPr>
-        <w:spacing w:before="100" w:beforeAutospacing="1" w:after="100" w:afterAutospacing="1" w:line="240" w:lineRule="auto"/>
-        <w:ind w:left="709" w:right="571" w:firstLine="11"/>
-        <w:rPr>
-          <w:rFonts w:eastAsia="Times New Roman" w:cstheme="minorHAnsi"/>
-        </w:rPr>
-      </w:pPr>
-      <w:r>
-        <w:rPr>
-          <w:rFonts w:eastAsia="Times New Roman" w:cstheme="minorHAnsi"/>
-          <w:b/>
-          <w:bCs/>
-          <w:highlight w:val="lightGray"/>
-        </w:rPr>
-        <w:t>Monitor task progress</w:t>
-      </w:r>
-      <w:r>
-        <w:rPr>
-          <w:rFonts w:eastAsia="Times New Roman" w:cstheme="minorHAnsi"/>
-          <w:highlight w:val="lightGray"/>
-        </w:rPr>
-        <w:t xml:space="preserve">: Track the progress of each task and update the status of robots and workers in real-time. Tasks should transition from </w:t>
-      </w:r>
-      <w:r>
-        <w:rPr>
-          <w:rFonts w:eastAsia="Times New Roman" w:cstheme="minorHAnsi"/>
-          <w:sz w:val="20"/>
-          <w:szCs w:val="20"/>
-          <w:highlight w:val="lightGray"/>
-        </w:rPr>
-        <w:t>not started</w:t>
-      </w:r>
-      <w:r>
-        <w:rPr>
-          <w:rFonts w:eastAsia="Times New Roman" w:cstheme="minorHAnsi"/>
-          <w:highlight w:val="lightGray"/>
-        </w:rPr>
-        <w:t xml:space="preserve"> to </w:t>
-      </w:r>
-      <w:r>
-        <w:rPr>
-          <w:rFonts w:eastAsia="Times New Roman" w:cstheme="minorHAnsi"/>
-          <w:sz w:val="20"/>
-          <w:szCs w:val="20"/>
-          <w:highlight w:val="lightGray"/>
-        </w:rPr>
-        <w:t>in progress</w:t>
-      </w:r>
-      <w:r>
-        <w:rPr>
-          <w:rFonts w:eastAsia="Times New Roman" w:cstheme="minorHAnsi"/>
-          <w:highlight w:val="lightGray"/>
-        </w:rPr>
-        <w:t xml:space="preserve">, and finally </w:t>
-      </w:r>
-      <w:r>
-        <w:rPr>
-          <w:rFonts w:eastAsia="Times New Roman" w:cstheme="minorHAnsi"/>
-          <w:sz w:val="20"/>
-          <w:szCs w:val="20"/>
-          <w:highlight w:val="lightGray"/>
-        </w:rPr>
-        <w:t>completed</w:t>
-      </w:r>
-      <w:r>
-        <w:rPr>
-          <w:rFonts w:eastAsia="Times New Roman" w:cstheme="minorHAnsi"/>
-          <w:highlight w:val="lightGray"/>
-        </w:rPr>
-        <w:t xml:space="preserve">. Once a task is completed, the system should mark the involved robots and workers as </w:t>
-      </w:r>
-      <w:r>
-        <w:rPr>
-          <w:rFonts w:eastAsia="Times New Roman" w:cstheme="minorHAnsi"/>
-          <w:sz w:val="20"/>
-          <w:szCs w:val="20"/>
-          <w:highlight w:val="lightGray"/>
-        </w:rPr>
-        <w:t>idle</w:t>
-      </w:r>
-      <w:r>
-        <w:rPr>
-          <w:rFonts w:eastAsia="Times New Roman" w:cstheme="minorHAnsi"/>
-          <w:highlight w:val="lightGray"/>
-        </w:rPr>
-        <w:t xml:space="preserve"> again, ready for the next task.</w:t>
-      </w:r>
-    </w:p>
-    <w:p>
-      <w:pPr>
-        <w:spacing w:before="100" w:beforeAutospacing="1" w:after="100" w:afterAutospacing="1" w:line="240" w:lineRule="auto"/>
-        <w:ind w:left="709" w:right="571" w:firstLine="11"/>
-        <w:rPr>
-          <w:rFonts w:eastAsia="Times New Roman" w:cstheme="minorHAnsi"/>
-        </w:rPr>
-      </w:pPr>
-      <w:r>
-        <w:rPr>
-          <w:rFonts w:eastAsia="Times New Roman" w:cstheme="minorHAnsi"/>
-          <w:b/>
-          <w:bCs/>
-        </w:rPr>
-        <w:tab/>
-      </w:r>
-      <w:r>
-        <w:rPr>
-          <w:rFonts w:eastAsia="Times New Roman" w:cstheme="minorHAnsi"/>
-        </w:rPr>
-        <w:t xml:space="preserve">My table  didn't make logical sense: how could it show </w:t>
-      </w:r>
-      <w:r>
-        <w:rPr>
-          <w:rFonts w:eastAsia="Times New Roman" w:cstheme="minorHAnsi"/>
-        </w:rPr>
-        <w:t>the percentage each task was towards completion and the number of tasks in progress too, unless</w:t>
-      </w:r>
-      <w:r>
-        <w:rPr>
-          <w:rFonts w:eastAsia="Times New Roman" w:cstheme="minorHAnsi"/>
-        </w:rPr>
-        <w:t xml:space="preserve"> either</w:t>
-      </w:r>
-      <w:r>
-        <w:rPr>
-          <w:rFonts w:eastAsia="Times New Roman" w:cstheme="minorHAnsi"/>
-        </w:rPr>
-        <w:t xml:space="preserve"> it showed each instance of that task individually</w:t>
-      </w:r>
-      <w:r>
-        <w:rPr>
-          <w:rFonts w:eastAsia="Times New Roman" w:cstheme="minorHAnsi"/>
-        </w:rPr>
-        <w:t>, or all the tasks had begun at the same time.</w:t>
-      </w:r>
-    </w:p>
-    <w:p>
-      <w:pPr>
-        <w:spacing w:before="100" w:beforeAutospacing="1" w:after="100" w:afterAutospacing="1" w:line="240" w:lineRule="auto"/>
-        <w:ind w:left="709" w:right="571" w:firstLine="11"/>
-        <w:rPr>
-          <w:rFonts w:eastAsia="Times New Roman" w:cstheme="minorHAnsi"/>
-        </w:rPr>
-      </w:pPr>
-      <w:r>
-        <w:rPr>
-          <w:rFonts w:eastAsia="Times New Roman" w:cstheme="minorHAnsi"/>
-        </w:rPr>
-        <w:tab/>
-        <w:t>Back to the drawing board.</w:t>
-      </w:r>
-    </w:p>
-    <w:p>
-      <w:pPr>
-        <w:rPr>
-          <w:rFonts w:eastAsia="Courier New"/>
-          <w:lang w:val="en-GB"/>
-        </w:rPr>
-      </w:pPr>
-      <w:r>
-        <w:rPr>
-          <w:rFonts w:eastAsia="Courier New"/>
-          <w:u w:val="single"/>
-          <w:lang w:val="en-GB"/>
-        </w:rPr>
-        <w:t>Conclusion</w:t>
-      </w:r>
-    </w:p>
-    <w:p>
-      <w:pPr>
-        <w:rPr>
-          <w:rFonts w:eastAsia="Courier New"/>
-          <w:lang w:val="en-GB"/>
-        </w:rPr>
-      </w:pPr>
-      <w:r>
-        <w:rPr>
-          <w:rFonts w:eastAsia="Courier New"/>
-          <w:lang w:val="en-GB"/>
-        </w:rPr>
         <w:t xml:space="preserve"> Reflecting honestly on my work </w:t>
       </w:r>
       <w:r>
@@ -2614,7 +1971,6 @@
           <w:rFonts w:eastAsia="Courier New"/>
           <w:lang w:val="en-GB"/>
         </w:rPr>
-        <w:lastRenderedPageBreak/>
         <w:t xml:space="preserve"> Some dead ends I went down could perhaps, in a parallel history</w:t>
       </w:r>
       <w:r>
@@ -2829,60 +2185,343 @@
     <w:p>
       <w:pPr>
         <w:rPr>
-          <w:rFonts w:ascii="Aptos" w:eastAsia="Aptos" w:hAnsi="Aptos" w:cs="Aptos"/>
-        </w:rPr>
-      </w:pPr>
-      <w:r>
-        <w:t xml:space="preserve">University of Huddersfield. </w:t>
-      </w:r>
-      <w:hyperlink r:id="rId7">
+          <w:u w:val="single"/>
+        </w:rPr>
+      </w:pPr>
+    </w:p>
+    <w:p>
+      <w:r>
+        <w:t xml:space="preserve">American Psychological Association. </w:t>
+      </w:r>
+      <w:r>
+        <w:t>(</w:t>
+      </w:r>
+      <w:r>
+        <w:t xml:space="preserve">2021, </w:t>
+      </w:r>
+      <w:r>
+        <w:t xml:space="preserve">2023, 2025). </w:t>
+      </w:r>
+      <w:r>
+        <w:rPr>
+          <w:i/>
+          <w:iCs/>
+        </w:rPr>
+        <w:t>Reference Examples</w:t>
+      </w:r>
+      <w:r>
+        <w:t xml:space="preserve">. </w:t>
+      </w:r>
+      <w:hyperlink r:id="rId7" w:history="1">
         <w:r>
           <w:rPr>
             <w:rStyle w:val="Hyperlink"/>
-            <w:rFonts w:ascii="Aptos" w:eastAsia="Aptos" w:hAnsi="Aptos" w:cs="Aptos"/>
             <w:color w:val="auto"/>
           </w:rPr>
-          <w:t>APA 7th Referencing Guide :: Library Services :: University of Huddersfield</w:t>
+          <w:t>https://apastyle.apa.org/style-grammar-guidelines/references/examples</w:t>
         </w:r>
       </w:hyperlink>
-      <w:hyperlink r:id="rId8">
-        <w:r>
-          <w:rPr>
-            <w:rStyle w:val="Hyperlink"/>
-            <w:rFonts w:ascii="Aptos" w:eastAsia="Aptos" w:hAnsi="Aptos" w:cs="Aptos"/>
-            <w:color w:val="auto"/>
-          </w:rPr>
-          <w:t>APA 7th Referencing Guide :: Library Services :: University of Huddersfield</w:t>
-        </w:r>
-      </w:hyperlink>
+    </w:p>
+    <w:p>
+      <w:r>
+        <w:t xml:space="preserve"> </w:t>
+      </w:r>
+    </w:p>
+    <w:p>
+      <w:pPr>
+        <w:rPr>
+          <w:rFonts w:ascii="Aptos" w:eastAsia="Aptos" w:hAnsi="Aptos" w:cs="Aptos"/>
+        </w:rPr>
+      </w:pPr>
+      <w:r>
+        <w:t>Library Services</w:t>
+      </w:r>
+      <w:r>
+        <w:t xml:space="preserve">. </w:t>
+      </w:r>
+      <w:r>
+        <w:t xml:space="preserve"> </w:t>
+      </w:r>
+      <w:r>
+        <w:rPr>
+          <w:rFonts w:ascii="Aptos" w:eastAsia="Aptos" w:hAnsi="Aptos" w:cs="Aptos"/>
+          <w:i/>
+          <w:iCs/>
+        </w:rPr>
+        <w:t>APA 7th Referencing Guide</w:t>
+      </w:r>
+      <w:r>
+        <w:rPr>
+          <w:rFonts w:ascii="Aptos" w:eastAsia="Aptos" w:hAnsi="Aptos" w:cs="Aptos"/>
+          <w:i/>
+          <w:iCs/>
+        </w:rPr>
+        <w:t xml:space="preserve">. </w:t>
+      </w:r>
+      <w:r>
+        <w:rPr>
+          <w:rFonts w:ascii="Aptos" w:eastAsia="Aptos" w:hAnsi="Aptos" w:cs="Aptos"/>
+          <w:i/>
+          <w:iCs/>
+        </w:rPr>
+        <w:t xml:space="preserve"> </w:t>
+      </w:r>
+      <w:r>
+        <w:rPr>
+          <w:rFonts w:ascii="Aptos" w:eastAsia="Aptos" w:hAnsi="Aptos" w:cs="Aptos"/>
+        </w:rPr>
+        <w:t>University of Huddersfield</w:t>
+      </w:r>
+      <w:r>
+        <w:rPr>
+          <w:rFonts w:ascii="Aptos" w:eastAsia="Aptos" w:hAnsi="Aptos" w:cs="Aptos"/>
+        </w:rPr>
+        <w:t xml:space="preserve">. </w:t>
+      </w:r>
+      <w:r>
+        <w:rPr>
+          <w:rFonts w:ascii="Aptos" w:eastAsia="Aptos" w:hAnsi="Aptos" w:cs="Aptos"/>
+          <w:u w:val="single"/>
+        </w:rPr>
+        <w:t>https://library.hud.ac.uk/pages/apareferencing/</w:t>
+      </w:r>
     </w:p>
     <w:p/>
+    <w:p>
+      <w:pPr>
+        <w:rPr>
+          <w:lang w:val="en-GB"/>
+        </w:rPr>
+      </w:pPr>
+      <w:r>
+        <w:rPr>
+          <w:lang w:val="en-GB"/>
+        </w:rPr>
+        <w:t xml:space="preserve">Bell, A. (2018). </w:t>
+      </w:r>
+      <w:r>
+        <w:rPr>
+          <w:i/>
+          <w:iCs/>
+          <w:lang w:val="en-GB"/>
+        </w:rPr>
+        <w:t>Get programming : learn to code with Python.</w:t>
+      </w:r>
+      <w:r>
+        <w:rPr>
+          <w:lang w:val="en-GB"/>
+        </w:rPr>
+        <w:t xml:space="preserve"> Manning Publications.</w:t>
+      </w:r>
+    </w:p>
     <w:p/>
     <w:p>
-      <w:pPr>
-        <w:rPr>
-          <w:lang w:val="en-GB"/>
-        </w:rPr>
-      </w:pPr>
-      <w:r>
-        <w:rPr>
-          <w:lang w:val="en-GB"/>
-        </w:rPr>
-        <w:t xml:space="preserve">Bell, A. (2018). </w:t>
-      </w:r>
-      <w:r>
-        <w:rPr>
-          <w:i/>
-          <w:iCs/>
-          <w:lang w:val="en-GB"/>
-        </w:rPr>
-        <w:t>Get programming : learn to code with Python.</w:t>
-      </w:r>
-      <w:r>
-        <w:rPr>
-          <w:lang w:val="en-GB"/>
-        </w:rPr>
-        <w:t xml:space="preserve"> Manning Publications.</w:t>
+      <w:r>
+        <w:t>BowlOfRed</w:t>
+      </w:r>
+      <w:r>
+        <w:t>. (2022).</w:t>
+      </w:r>
+      <w:r>
+        <w:t xml:space="preserve"> </w:t>
+      </w:r>
+      <w:r>
+        <w:rPr>
+          <w:i/>
+          <w:iCs/>
+        </w:rPr>
+        <w:t>Instead of escaping the newline, how about just using explicit quoting?</w:t>
+      </w:r>
+      <w:r>
+        <w:t xml:space="preserve"> </w:t>
+      </w:r>
+      <w:r>
+        <w:t xml:space="preserve"> </w:t>
+      </w:r>
+      <w:r>
+        <w:t>[Comment on the online forum post</w:t>
+      </w:r>
+      <w:r>
+        <w:t xml:space="preserve"> </w:t>
+      </w:r>
+      <w:r>
+        <w:rPr>
+          <w:i/>
+          <w:iCs/>
+        </w:rPr>
+        <w:t>Pythonic way of printing multi-line string</w:t>
+      </w:r>
+      <w:r>
+        <w:t>s</w:t>
+      </w:r>
+      <w:r>
+        <w:t xml:space="preserve">]. Python. </w:t>
+      </w:r>
+      <w:r>
+        <w:t>https://discuss.python.org/t/pythonic-way-of-printing-multi-line-strings/19681/3</w:t>
+      </w:r>
+    </w:p>
+    <w:p>
+      <w:pPr>
+        <w:rPr>
+          <w:lang w:val="en-GB"/>
+        </w:rPr>
+      </w:pPr>
+    </w:p>
+    <w:p>
+      <w:pPr>
+        <w:rPr>
+          <w:lang w:val="en-GB"/>
+        </w:rPr>
+      </w:pPr>
+      <w:r>
+        <w:rPr>
+          <w:lang w:val="en-GB"/>
+        </w:rPr>
+        <w:t>Cohen, D.X.</w:t>
+      </w:r>
+      <w:r>
+        <w:rPr>
+          <w:lang w:val="en-GB"/>
+        </w:rPr>
+        <w:t>.,</w:t>
+      </w:r>
+      <w:r>
+        <w:rPr>
+          <w:lang w:val="en-GB"/>
+        </w:rPr>
+        <w:t xml:space="preserve"> </w:t>
+      </w:r>
+      <w:r>
+        <w:rPr>
+          <w:lang w:val="en-GB"/>
+        </w:rPr>
+        <w:t xml:space="preserve"> Groening, M</w:t>
+      </w:r>
+      <w:r>
+        <w:rPr>
+          <w:lang w:val="en-GB"/>
+        </w:rPr>
+        <w:t>.,</w:t>
+      </w:r>
+      <w:r>
+        <w:rPr>
+          <w:lang w:val="en-GB"/>
+        </w:rPr>
+        <w:t xml:space="preserve"> </w:t>
+      </w:r>
+      <w:r>
+        <w:rPr>
+          <w:lang w:val="en-GB"/>
+        </w:rPr>
+        <w:t>Keeler</w:t>
+      </w:r>
+      <w:r>
+        <w:rPr>
+          <w:lang w:val="en-GB"/>
+        </w:rPr>
+        <w:t>, K</w:t>
+      </w:r>
+      <w:r>
+        <w:rPr>
+          <w:lang w:val="en-GB"/>
+        </w:rPr>
+        <w:t>., &amp;</w:t>
+      </w:r>
+      <w:r>
+        <w:rPr>
+          <w:lang w:val="en-GB"/>
+        </w:rPr>
+        <w:t>Katz</w:t>
+      </w:r>
+      <w:r>
+        <w:rPr>
+          <w:lang w:val="en-GB"/>
+        </w:rPr>
+        <w:t>, C.</w:t>
+      </w:r>
+      <w:r>
+        <w:rPr>
+          <w:lang w:val="en-GB"/>
+        </w:rPr>
+        <w:t xml:space="preserve"> </w:t>
+      </w:r>
+      <w:r>
+        <w:rPr>
+          <w:lang w:val="en-GB"/>
+        </w:rPr>
+        <w:t>(</w:t>
+      </w:r>
+      <w:r>
+        <w:rPr>
+          <w:lang w:val="en-GB"/>
+        </w:rPr>
+        <w:t>Executive Produce</w:t>
+      </w:r>
+      <w:r>
+        <w:rPr>
+          <w:lang w:val="en-GB"/>
+        </w:rPr>
+        <w:t xml:space="preserve">rs). </w:t>
+      </w:r>
+      <w:r>
+        <w:rPr>
+          <w:lang w:val="en-GB"/>
+        </w:rPr>
+        <w:t>(1999 – present)</w:t>
+      </w:r>
+      <w:r>
+        <w:rPr>
+          <w:lang w:val="en-GB"/>
+        </w:rPr>
+        <w:t xml:space="preserve">. </w:t>
+      </w:r>
+      <w:r>
+        <w:rPr>
+          <w:i/>
+          <w:iCs/>
+          <w:lang w:val="en-GB"/>
+        </w:rPr>
+        <w:t>Futurama</w:t>
+      </w:r>
+      <w:r>
+        <w:rPr>
+          <w:lang w:val="en-GB"/>
+        </w:rPr>
+        <w:t xml:space="preserve"> [TV series]</w:t>
+      </w:r>
+      <w:r>
+        <w:rPr>
+          <w:lang w:val="en-GB"/>
+        </w:rPr>
+        <w:t xml:space="preserve">. </w:t>
+      </w:r>
+      <w:r>
+        <w:t> </w:t>
+      </w:r>
+      <w:r>
+        <w:t>Fox Broadcasting Company</w:t>
+      </w:r>
+      <w:r>
+        <w:t>;</w:t>
+      </w:r>
+      <w:r>
+        <w:t xml:space="preserve"> </w:t>
+      </w:r>
+      <w:r>
+        <w:t>Comedy Central</w:t>
+      </w:r>
+      <w:r>
+        <w:t xml:space="preserve">; </w:t>
+      </w:r>
+      <w:r>
+        <w:t> </w:t>
+      </w:r>
+      <w:r>
+        <w:t>Hulu</w:t>
+      </w:r>
+      <w:r>
+        <w:t>.</w:t>
       </w:r>
     </w:p>
     <w:p/>
@@ -2922,24 +2561,12 @@
         <w:t xml:space="preserve"> </w:t>
       </w:r>
       <w:r>
-        <w:t xml:space="preserve">GitHub. Rretrieved </w:t>
-      </w:r>
-      <w:r>
-        <w:t xml:space="preserve">Dec </w:t>
-      </w:r>
-      <w:r>
-        <w:t xml:space="preserve"> 31</w:t>
-      </w:r>
-      <w:r>
-        <w:rPr>
-          <w:vertAlign w:val="superscript"/>
-        </w:rPr>
-        <w:t>st</w:t>
-      </w:r>
-      <w:r>
-        <w:t xml:space="preserve">, 2024 from </w:t>
-      </w:r>
-      <w:hyperlink r:id="rId9" w:history="1">
+        <w:t>GitHub.</w:t>
+      </w:r>
+      <w:r>
+        <w:t xml:space="preserve"> </w:t>
+      </w:r>
+      <w:hyperlink r:id="rId8" w:history="1">
         <w:r>
           <w:rPr>
             <w:rStyle w:val="Hyperlink"/>
@@ -2968,33 +2595,12 @@
         <w:t>5 Ways to Create a Dictionary in Python</w:t>
       </w:r>
       <w:r>
-        <w:t xml:space="preserve">. </w:t>
-      </w:r>
-      <w:r>
-        <w:t>Retrieve</w:t>
-      </w:r>
-      <w:r>
-        <w:t>d</w:t>
-      </w:r>
-      <w:r>
-        <w:t xml:space="preserve"> </w:t>
-      </w:r>
-      <w:r>
-        <w:t>Dec</w:t>
-      </w:r>
-      <w:r>
-        <w:t xml:space="preserve"> 29</w:t>
-      </w:r>
-      <w:r>
-        <w:rPr>
-          <w:vertAlign w:val="superscript"/>
-        </w:rPr>
-        <w:t>th</w:t>
-      </w:r>
-      <w:r>
-        <w:t xml:space="preserve">, 2024 from </w:t>
-      </w:r>
-      <w:hyperlink r:id="rId10" w:history="1">
+        <w:t>.</w:t>
+      </w:r>
+      <w:r>
+        <w:t xml:space="preserve"> </w:t>
+      </w:r>
+      <w:hyperlink r:id="rId9" w:history="1">
         <w:r>
           <w:rPr>
             <w:rStyle w:val="Hyperlink"/>
@@ -3020,10 +2626,14 @@
           <w:i/>
           <w:iCs/>
         </w:rPr>
-        <w:t xml:space="preserve">How to roll back Git code to a previous commit. </w:t>
-      </w:r>
-      <w:r>
-        <w:t xml:space="preserve">Found at </w:t>
+        <w:t>How to roll back Git code to a previous commit.</w:t>
+      </w:r>
+      <w:r>
+        <w:rPr>
+          <w:i/>
+          <w:iCs/>
+        </w:rPr>
+        <w:t xml:space="preserve"> </w:t>
       </w:r>
       <w:r>
         <w:t>https://www.techtarget.com/searchitoperations/answer/How-to-roll-back-Git-code-to-a-previous-commit</w:t>
@@ -3054,6 +2664,7 @@
         </w:rPr>
       </w:pPr>
       <w:r>
+        <w:lastRenderedPageBreak/>
         <w:t xml:space="preserve">ModernMind. </w:t>
       </w:r>
       <w:r>
@@ -3099,68 +2710,15 @@
         <w:t>keys from a dictionary by value in Python</w:t>
       </w:r>
       <w:r>
-        <w:t>. Retrieved Jan 3</w:t>
-      </w:r>
-      <w:r>
-        <w:rPr>
-          <w:vertAlign w:val="superscript"/>
-        </w:rPr>
-        <w:t>rd</w:t>
-      </w:r>
-      <w:r>
-        <w:t>, 20</w:t>
-      </w:r>
-      <w:r>
-        <w:t>25 from https://note.nkmk.me/en/python-dict-get-key-from-value/</w:t>
+        <w:t xml:space="preserve">. </w:t>
+      </w:r>
+      <w:r>
+        <w:t>https://note.nkmk.me/en/python-dict-get-key-from-value/</w:t>
       </w:r>
     </w:p>
     <w:p/>
     <w:p>
       <w:r>
-        <w:t>Python</w:t>
-      </w:r>
-      <w:r>
-        <w:t xml:space="preserve"> Discuss community</w:t>
-      </w:r>
-      <w:r>
-        <w:t xml:space="preserve">. (2022). </w:t>
-      </w:r>
-      <w:r>
-        <w:rPr>
-          <w:i/>
-          <w:iCs/>
-        </w:rPr>
-        <w:t>Pythonic way of printing multi-line string</w:t>
-      </w:r>
-      <w:r>
-        <w:t>s. Retrieved Jan 29</w:t>
-      </w:r>
-      <w:r>
-        <w:rPr>
-          <w:vertAlign w:val="superscript"/>
-        </w:rPr>
-        <w:t>th</w:t>
-      </w:r>
-      <w:r>
-        <w:t xml:space="preserve">, 2024 from </w:t>
-      </w:r>
-      <w:hyperlink r:id="rId11" w:history="1">
-        <w:r>
-          <w:rPr>
-            <w:rStyle w:val="Hyperlink"/>
-            <w:color w:val="auto"/>
-          </w:rPr>
-          <w:t>https://discuss.python.org/t/pythonic-way-of-printing-multi-line-strings/19681</w:t>
-        </w:r>
-      </w:hyperlink>
-      <w:r>
-        <w:t xml:space="preserve"> </w:t>
-      </w:r>
-    </w:p>
-    <w:p/>
-    <w:p>
-      <w:r>
-        <w:lastRenderedPageBreak/>
         <w:t>RealPython. (</w:t>
       </w:r>
       <w:r>
@@ -3179,7 +2737,7 @@
       <w:r>
         <w:t xml:space="preserve"> </w:t>
       </w:r>
-      <w:hyperlink r:id="rId12" w:history="1">
+      <w:hyperlink r:id="rId10" w:history="1">
         <w:r>
           <w:rPr>
             <w:rStyle w:val="Hyperlink"/>
@@ -3247,7 +2805,7 @@
       <w:r>
         <w:t xml:space="preserve"> </w:t>
       </w:r>
-      <w:hyperlink r:id="rId13" w:history="1">
+      <w:hyperlink r:id="rId11" w:history="1">
         <w:r>
           <w:rPr>
             <w:rStyle w:val="Hyperlink"/>
@@ -3287,7 +2845,7 @@
       <w:r>
         <w:t xml:space="preserve">, 2024 from </w:t>
       </w:r>
-      <w:hyperlink r:id="rId14" w:history="1">
+      <w:hyperlink r:id="rId12" w:history="1">
         <w:r>
           <w:rPr>
             <w:rStyle w:val="Hyperlink"/>
@@ -3326,7 +2884,7 @@
       <w:r>
         <w:t xml:space="preserve">Retrieved Jan 31st, 2024 from </w:t>
       </w:r>
-      <w:hyperlink r:id="rId15" w:history="1">
+      <w:hyperlink r:id="rId13" w:history="1">
         <w:r>
           <w:rPr>
             <w:rStyle w:val="Hyperlink"/>
@@ -3423,7 +2981,7 @@
       <w:r>
         <w:t xml:space="preserve">, 2024 from </w:t>
       </w:r>
-      <w:hyperlink r:id="rId16" w:history="1">
+      <w:hyperlink r:id="rId14" w:history="1">
         <w:r>
           <w:rPr>
             <w:rStyle w:val="Hyperlink"/>
@@ -3446,6 +3004,7 @@
         </w:rPr>
       </w:pPr>
       <w:r>
+        <w:lastRenderedPageBreak/>
         <w:t>Stack Overflow community</w:t>
       </w:r>
       <w:r>
@@ -3454,7 +3013,7 @@
       <w:r>
         <w:t xml:space="preserve">(2008) </w:t>
       </w:r>
-      <w:hyperlink r:id="rId17" w:history="1">
+      <w:hyperlink r:id="rId15" w:history="1">
         <w:r>
           <w:rPr>
             <w:rStyle w:val="Hyperlink"/>
@@ -3495,7 +3054,7 @@
       <w:r>
         <w:t xml:space="preserve"> </w:t>
       </w:r>
-      <w:hyperlink r:id="rId18" w:history="1">
+      <w:hyperlink r:id="rId16" w:history="1">
         <w:r>
           <w:rPr>
             <w:rStyle w:val="Hyperlink"/>
@@ -3536,7 +3095,7 @@
       <w:r>
         <w:t xml:space="preserve">31st, 2024. Found at </w:t>
       </w:r>
-      <w:hyperlink r:id="rId19" w:history="1">
+      <w:hyperlink r:id="rId17" w:history="1">
         <w:r>
           <w:rPr>
             <w:rStyle w:val="Hyperlink"/>
@@ -3612,7 +3171,7 @@
       <w:r>
         <w:t xml:space="preserve"> </w:t>
       </w:r>
-      <w:hyperlink r:id="rId20" w:history="1">
+      <w:hyperlink r:id="rId18" w:history="1">
         <w:r>
           <w:rPr>
             <w:rStyle w:val="Hyperlink"/>
@@ -3672,7 +3231,7 @@
           <w:u w:val="single"/>
         </w:rPr>
       </w:pPr>
-      <w:hyperlink r:id="rId21" w:history="1">
+      <w:hyperlink r:id="rId19" w:history="1">
         <w:r>
           <w:rPr>
             <w:rStyle w:val="Hyperlink"/>
@@ -3731,13 +3290,27 @@
       <w:r>
         <w:t xml:space="preserve"> </w:t>
       </w:r>
-      <w:hyperlink r:id="rId22" w:history="1">
+      <w:hyperlink r:id="rId20" w:history="1">
         <w:r>
           <w:rPr>
             <w:rStyle w:val="Hyperlink"/>
             <w:color w:val="auto"/>
           </w:rPr>
-          <w:t>https://stackoverflow.com/questions/3939361/remove-specific-characters-from-a-string-in-python</w:t>
+          <w:t>https://stackoverflow.com</w:t>
+        </w:r>
+        <w:r>
+          <w:rPr>
+            <w:rStyle w:val="Hyperlink"/>
+            <w:color w:val="auto"/>
+          </w:rPr>
+          <w:t>/</w:t>
+        </w:r>
+        <w:r>
+          <w:rPr>
+            <w:rStyle w:val="Hyperlink"/>
+            <w:color w:val="auto"/>
+          </w:rPr>
+          <w:t>questions/3939361/remove-specific-characters-from-a-string-in-python</w:t>
         </w:r>
       </w:hyperlink>
     </w:p>
@@ -3771,7 +3344,7 @@
       <w:r>
         <w:t xml:space="preserve"> Youtube video. Found at </w:t>
       </w:r>
-      <w:hyperlink r:id="rId23" w:history="1">
+      <w:hyperlink r:id="rId21" w:history="1">
         <w:r>
           <w:rPr>
             <w:rStyle w:val="Hyperlink"/>
@@ -3789,7 +3362,7 @@
       <w:r>
         <w:t xml:space="preserve">W3Schools. </w:t>
       </w:r>
-      <w:hyperlink r:id="rId24">
+      <w:hyperlink r:id="rId22">
         <w:r>
           <w:rPr>
             <w:rStyle w:val="Hyperlink"/>
@@ -4155,6 +3728,155 @@
     </w:lvl>
   </w:abstractNum>
   <w:abstractNum w:abstractNumId="3" w15:restartNumberingAfterBreak="0">
+    <w:nsid w:val="3D0D4E05"/>
+    <w:multiLevelType w:val="multilevel"/>
+    <w:tmpl w:val="A63265F6"/>
+    <w:lvl w:ilvl="0">
+      <w:start w:val="1"/>
+      <w:numFmt w:val="bullet"/>
+      <w:lvlText w:val=""/>
+      <w:lvlJc w:val="left"/>
+      <w:pPr>
+        <w:tabs>
+          <w:tab w:val="num" w:pos="720"/>
+        </w:tabs>
+        <w:ind w:left="720" w:hanging="360"/>
+      </w:pPr>
+      <w:rPr>
+        <w:rFonts w:ascii="Symbol" w:hAnsi="Symbol" w:hint="default"/>
+        <w:sz w:val="20"/>
+      </w:rPr>
+    </w:lvl>
+    <w:lvl w:ilvl="1" w:tentative="1">
+      <w:start w:val="1"/>
+      <w:numFmt w:val="bullet"/>
+      <w:lvlText w:val="o"/>
+      <w:lvlJc w:val="left"/>
+      <w:pPr>
+        <w:tabs>
+          <w:tab w:val="num" w:pos="1440"/>
+        </w:tabs>
+        <w:ind w:left="1440" w:hanging="360"/>
+      </w:pPr>
+      <w:rPr>
+        <w:rFonts w:ascii="Courier New" w:hAnsi="Courier New" w:hint="default"/>
+        <w:sz w:val="20"/>
+      </w:rPr>
+    </w:lvl>
+    <w:lvl w:ilvl="2" w:tentative="1">
+      <w:start w:val="1"/>
+      <w:numFmt w:val="bullet"/>
+      <w:lvlText w:val=""/>
+      <w:lvlJc w:val="left"/>
+      <w:pPr>
+        <w:tabs>
+          <w:tab w:val="num" w:pos="2160"/>
+        </w:tabs>
+        <w:ind w:left="2160" w:hanging="360"/>
+      </w:pPr>
+      <w:rPr>
+        <w:rFonts w:ascii="Wingdings" w:hAnsi="Wingdings" w:hint="default"/>
+        <w:sz w:val="20"/>
+      </w:rPr>
+    </w:lvl>
+    <w:lvl w:ilvl="3" w:tentative="1">
+      <w:start w:val="1"/>
+      <w:numFmt w:val="bullet"/>
+      <w:lvlText w:val=""/>
+      <w:lvlJc w:val="left"/>
+      <w:pPr>
+        <w:tabs>
+          <w:tab w:val="num" w:pos="2880"/>
+        </w:tabs>
+        <w:ind w:left="2880" w:hanging="360"/>
+      </w:pPr>
+      <w:rPr>
+        <w:rFonts w:ascii="Wingdings" w:hAnsi="Wingdings" w:hint="default"/>
+        <w:sz w:val="20"/>
+      </w:rPr>
+    </w:lvl>
+    <w:lvl w:ilvl="4" w:tentative="1">
+      <w:start w:val="1"/>
+      <w:numFmt w:val="bullet"/>
+      <w:lvlText w:val=""/>
+      <w:lvlJc w:val="left"/>
+      <w:pPr>
+        <w:tabs>
+          <w:tab w:val="num" w:pos="3600"/>
+        </w:tabs>
+        <w:ind w:left="3600" w:hanging="360"/>
+      </w:pPr>
+      <w:rPr>
+        <w:rFonts w:ascii="Wingdings" w:hAnsi="Wingdings" w:hint="default"/>
+        <w:sz w:val="20"/>
+      </w:rPr>
+    </w:lvl>
+    <w:lvl w:ilvl="5" w:tentative="1">
+      <w:start w:val="1"/>
+      <w:numFmt w:val="bullet"/>
+      <w:lvlText w:val=""/>
+      <w:lvlJc w:val="left"/>
+      <w:pPr>
+        <w:tabs>
+          <w:tab w:val="num" w:pos="4320"/>
+        </w:tabs>
+        <w:ind w:left="4320" w:hanging="360"/>
+      </w:pPr>
+      <w:rPr>
+        <w:rFonts w:ascii="Wingdings" w:hAnsi="Wingdings" w:hint="default"/>
+        <w:sz w:val="20"/>
+      </w:rPr>
+    </w:lvl>
+    <w:lvl w:ilvl="6" w:tentative="1">
+      <w:start w:val="1"/>
+      <w:numFmt w:val="bullet"/>
+      <w:lvlText w:val=""/>
+      <w:lvlJc w:val="left"/>
+      <w:pPr>
+        <w:tabs>
+          <w:tab w:val="num" w:pos="5040"/>
+        </w:tabs>
+        <w:ind w:left="5040" w:hanging="360"/>
+      </w:pPr>
+      <w:rPr>
+        <w:rFonts w:ascii="Wingdings" w:hAnsi="Wingdings" w:hint="default"/>
+        <w:sz w:val="20"/>
+      </w:rPr>
+    </w:lvl>
+    <w:lvl w:ilvl="7" w:tentative="1">
+      <w:start w:val="1"/>
+      <w:numFmt w:val="bullet"/>
+      <w:lvlText w:val=""/>
+      <w:lvlJc w:val="left"/>
+      <w:pPr>
+        <w:tabs>
+          <w:tab w:val="num" w:pos="5760"/>
+        </w:tabs>
+        <w:ind w:left="5760" w:hanging="360"/>
+      </w:pPr>
+      <w:rPr>
+        <w:rFonts w:ascii="Wingdings" w:hAnsi="Wingdings" w:hint="default"/>
+        <w:sz w:val="20"/>
+      </w:rPr>
+    </w:lvl>
+    <w:lvl w:ilvl="8" w:tentative="1">
+      <w:start w:val="1"/>
+      <w:numFmt w:val="bullet"/>
+      <w:lvlText w:val=""/>
+      <w:lvlJc w:val="left"/>
+      <w:pPr>
+        <w:tabs>
+          <w:tab w:val="num" w:pos="6480"/>
+        </w:tabs>
+        <w:ind w:left="6480" w:hanging="360"/>
+      </w:pPr>
+      <w:rPr>
+        <w:rFonts w:ascii="Wingdings" w:hAnsi="Wingdings" w:hint="default"/>
+        <w:sz w:val="20"/>
+      </w:rPr>
+    </w:lvl>
+  </w:abstractNum>
+  <w:abstractNum w:abstractNumId="4" w15:restartNumberingAfterBreak="0">
     <w:nsid w:val="6132244B"/>
     <w:multiLevelType w:val="hybridMultilevel"/>
     <w:tmpl w:val="F58A5A1C"/>
@@ -4277,6 +3999,9 @@
     <w:abstractNumId w:val="0"/>
   </w:num>
   <w:num w:numId="4" w16cid:durableId="1504129734">
+    <w:abstractNumId w:val="4"/>
+  </w:num>
+  <w:num w:numId="5" w16cid:durableId="287781250">
     <w:abstractNumId w:val="3"/>
   </w:num>
 </w:numbering>
@@ -4867,7 +4592,6 @@
   <w:style w:type="character" w:default="1" w:styleId="DefaultParagraphFont">
     <w:name w:val="Default Paragraph Font"/>
     <w:uiPriority w:val="1"/>
-    <w:semiHidden/>
     <w:unhideWhenUsed/>
   </w:style>
   <w:style w:type="table" w:default="1" w:styleId="TableNormal">

</xml_diff>